<commit_message>
Updates to the problem statement and first cut at the slides
</commit_message>
<xml_diff>
--- a/problem_statement/CP6-problem-statement.docx
+++ b/problem_statement/CP6-problem-statement.docx
@@ -1,6 +1,6 @@
 
 <file path=word/document.xml><?xml version="1.0" encoding="utf-8"?>
-<w:document xmlns:ve="http://schemas.openxmlformats.org/markup-compatibility/2006" xmlns:o="urn:schemas-microsoft-com:office:office" xmlns:r="http://schemas.openxmlformats.org/officeDocument/2006/relationships" xmlns:m="http://schemas.openxmlformats.org/officeDocument/2006/math" xmlns:v="urn:schemas-microsoft-com:vml" xmlns:wp="http://schemas.openxmlformats.org/drawingml/2006/wordprocessingDrawing" xmlns:w10="urn:schemas-microsoft-com:office:word" xmlns:w="http://schemas.openxmlformats.org/wordprocessingml/2006/main" xmlns:wne="http://schemas.microsoft.com/office/word/2006/wordml">
+<w:document xmlns:wpc="http://schemas.microsoft.com/office/word/2010/wordprocessingCanvas" xmlns:mc="http://schemas.openxmlformats.org/markup-compatibility/2006" xmlns:o="urn:schemas-microsoft-com:office:office" xmlns:r="http://schemas.openxmlformats.org/officeDocument/2006/relationships" xmlns:m="http://schemas.openxmlformats.org/officeDocument/2006/math" xmlns:v="urn:schemas-microsoft-com:vml" xmlns:wp14="http://schemas.microsoft.com/office/word/2010/wordprocessingDrawing" xmlns:wp="http://schemas.openxmlformats.org/drawingml/2006/wordprocessingDrawing" xmlns:w10="urn:schemas-microsoft-com:office:word" xmlns:w="http://schemas.openxmlformats.org/wordprocessingml/2006/main" xmlns:w14="http://schemas.microsoft.com/office/word/2010/wordml" xmlns:wpg="http://schemas.microsoft.com/office/word/2010/wordprocessingGroup" xmlns:wpi="http://schemas.microsoft.com/office/word/2010/wordprocessingInk" xmlns:wne="http://schemas.microsoft.com/office/word/2006/wordml" xmlns:wps="http://schemas.microsoft.com/office/word/2010/wordprocessingShape" mc:Ignorable="w14 wp14">
   <w:background w:color="FFFFFF"/>
   <w:body>
     <w:p>
@@ -102,15 +102,7 @@
         <w:t xml:space="preserve"> containing</w:t>
       </w:r>
       <w:r>
-        <w:t xml:space="preserve"> visual features and metadata such as user information (e.g. username, location, network of contacts), comments, user image gallery, </w:t>
-      </w:r>
-      <w:proofErr w:type="spellStart"/>
-      <w:r>
-        <w:t>uploader</w:t>
-      </w:r>
-      <w:proofErr w:type="spellEnd"/>
-      <w:r>
-        <w:t xml:space="preserve"> defined groups, a</w:t>
+        <w:t xml:space="preserve"> visual features and metadata such as user information (e.g. username, location, network of contacts), comments, user image gallery, uploader defined groups, a</w:t>
       </w:r>
       <w:r>
         <w:t>nd links between shared content</w:t>
@@ -133,7 +125,7 @@
           <w:insideV w:val="single" w:sz="8" w:space="0" w:color="000000"/>
         </w:tblBorders>
         <w:tblLayout w:type="fixed"/>
-        <w:tblLook w:val="0600"/>
+        <w:tblLook w:val="0600" w:firstRow="0" w:lastRow="0" w:firstColumn="0" w:lastColumn="0" w:noHBand="1" w:noVBand="1"/>
       </w:tblPr>
       <w:tblGrid>
         <w:gridCol w:w="4780"/>
@@ -179,7 +171,7 @@
                           <pic:cNvPicPr preferRelativeResize="0"/>
                         </pic:nvPicPr>
                         <pic:blipFill>
-                          <a:blip r:embed="rId6" cstate="print"/>
+                          <a:blip r:embed="rId7" cstate="print"/>
                           <a:stretch>
                             <a:fillRect/>
                           </a:stretch>
@@ -229,21 +221,7 @@
               <w:rPr>
                 <w:sz w:val="18"/>
               </w:rPr>
-              <w:t xml:space="preserve">Labels: </w:t>
-            </w:r>
-            <w:proofErr w:type="spellStart"/>
-            <w:r>
-              <w:rPr>
-                <w:sz w:val="18"/>
-              </w:rPr>
-              <w:t>plant_life</w:t>
-            </w:r>
-            <w:proofErr w:type="spellEnd"/>
-            <w:r>
-              <w:rPr>
-                <w:sz w:val="18"/>
-              </w:rPr>
-              <w:t>, sky, structures, tree</w:t>
+              <w:t>Labels: plant_life, sky, structures, tree</w:t>
             </w:r>
           </w:p>
         </w:tc>
@@ -283,7 +261,7 @@
                           <pic:cNvPicPr preferRelativeResize="0"/>
                         </pic:nvPicPr>
                         <pic:blipFill>
-                          <a:blip r:embed="rId7" cstate="print"/>
+                          <a:blip r:embed="rId8" cstate="print"/>
                           <a:stretch>
                             <a:fillRect/>
                           </a:stretch>
@@ -333,21 +311,7 @@
               <w:rPr>
                 <w:sz w:val="18"/>
               </w:rPr>
-              <w:t xml:space="preserve">Labels: female, people, </w:t>
-            </w:r>
-            <w:proofErr w:type="spellStart"/>
-            <w:r>
-              <w:rPr>
-                <w:sz w:val="18"/>
-              </w:rPr>
-              <w:t>plant_life</w:t>
-            </w:r>
-            <w:proofErr w:type="spellEnd"/>
-            <w:r>
-              <w:rPr>
-                <w:sz w:val="18"/>
-              </w:rPr>
-              <w:t>, sky, structures, tree</w:t>
+              <w:t>Labels: female, people, plant_life, sky, structures, tree</w:t>
             </w:r>
           </w:p>
         </w:tc>
@@ -391,7 +355,7 @@
                           <pic:cNvPicPr preferRelativeResize="0"/>
                         </pic:nvPicPr>
                         <pic:blipFill>
-                          <a:blip r:embed="rId8" cstate="print"/>
+                          <a:blip r:embed="rId9" cstate="print"/>
                           <a:stretch>
                             <a:fillRect/>
                           </a:stretch>
@@ -524,7 +488,7 @@
                           <pic:cNvPicPr preferRelativeResize="0"/>
                         </pic:nvPicPr>
                         <pic:blipFill>
-                          <a:blip r:embed="rId9"/>
+                          <a:blip r:embed="rId10"/>
                           <a:stretch>
                             <a:fillRect/>
                           </a:stretch>
@@ -560,21 +524,7 @@
               <w:rPr>
                 <w:sz w:val="18"/>
               </w:rPr>
-              <w:t xml:space="preserve">Tags: </w:t>
-            </w:r>
-            <w:proofErr w:type="spellStart"/>
-            <w:r>
-              <w:rPr>
-                <w:sz w:val="18"/>
-              </w:rPr>
-              <w:t>Tuscon</w:t>
-            </w:r>
-            <w:proofErr w:type="spellEnd"/>
-            <w:r>
-              <w:rPr>
-                <w:sz w:val="18"/>
-              </w:rPr>
-              <w:t>, flower, Om</w:t>
+              <w:t>Tags: Tuscon, flower, Om</w:t>
             </w:r>
           </w:p>
           <w:p>
@@ -588,16 +538,8 @@
               <w:rPr>
                 <w:sz w:val="18"/>
               </w:rPr>
-              <w:t xml:space="preserve">Labels: people, </w:t>
+              <w:t>Labels: people, plant_life</w:t>
             </w:r>
-            <w:proofErr w:type="spellStart"/>
-            <w:r>
-              <w:rPr>
-                <w:sz w:val="18"/>
-              </w:rPr>
-              <w:t>plant_life</w:t>
-            </w:r>
-            <w:proofErr w:type="spellEnd"/>
           </w:p>
         </w:tc>
       </w:tr>
@@ -792,15 +734,7 @@
         <w:t>Some types of metadata (i.e. EXIF tags) are generated by the camera when the image is taken; others (i.e. user-provided tags, comments from viewers) are generated after the image is uploaded to an image-sharing service such as</w:t>
       </w:r>
       <w:r>
-        <w:t xml:space="preserve"> </w:t>
-      </w:r>
-      <w:proofErr w:type="spellStart"/>
-      <w:r>
-        <w:t>Flickr</w:t>
-      </w:r>
-      <w:proofErr w:type="spellEnd"/>
-      <w:r>
-        <w:t>.</w:t>
+        <w:t xml:space="preserve"> Flickr.</w:t>
       </w:r>
       <w:r>
         <w:t xml:space="preserve"> </w:t>
@@ -1276,15 +1210,7 @@
       </w:r>
       <w:r>
         <w:lastRenderedPageBreak/>
-        <w:t xml:space="preserve">the context of the image on </w:t>
-      </w:r>
-      <w:proofErr w:type="spellStart"/>
-      <w:r>
-        <w:t>Flickr</w:t>
-      </w:r>
-      <w:proofErr w:type="spellEnd"/>
-      <w:r>
-        <w:t xml:space="preserve">. </w:t>
+        <w:t xml:space="preserve">the context of the image on Flickr. </w:t>
       </w:r>
       <w:ins w:id="6" w:author="Roddy Collins" w:date="2015-06-11T16:35:00Z">
         <w:r>
@@ -1387,15 +1313,7 @@
       </w:del>
       <w:ins w:id="9" w:author="Roddy Collins" w:date="2015-06-11T16:37:00Z">
         <w:r>
-          <w:t xml:space="preserve">The </w:t>
-        </w:r>
-        <w:proofErr w:type="spellStart"/>
-        <w:r>
-          <w:t>Flickr</w:t>
-        </w:r>
-        <w:proofErr w:type="spellEnd"/>
-        <w:r>
-          <w:t xml:space="preserve"> user ID of the photo's owner</w:t>
+          <w:t>The Flickr user ID of the photo's owner</w:t>
         </w:r>
       </w:ins>
     </w:p>
@@ -1467,15 +1385,7 @@
         <w:ind w:left="1440"/>
       </w:pPr>
       <w:r>
-        <w:t xml:space="preserve">The </w:t>
-      </w:r>
-      <w:proofErr w:type="spellStart"/>
-      <w:r>
-        <w:t>Flickr</w:t>
-      </w:r>
-      <w:proofErr w:type="spellEnd"/>
-      <w:r>
-        <w:t xml:space="preserve"> </w:t>
+        <w:t xml:space="preserve">The Flickr </w:t>
       </w:r>
       <w:r>
         <w:rPr>
@@ -1504,14 +1414,9 @@
           <w:t xml:space="preserve">y contain photos belonging both to the group's owner and other </w:t>
         </w:r>
       </w:ins>
-      <w:proofErr w:type="spellStart"/>
       <w:ins w:id="13" w:author="Roddy Collins" w:date="2015-06-11T16:42:00Z">
         <w:r>
-          <w:t>Flickr</w:t>
-        </w:r>
-        <w:proofErr w:type="spellEnd"/>
-        <w:r>
-          <w:t xml:space="preserve"> users</w:t>
+          <w:t>Flickr users</w:t>
         </w:r>
       </w:ins>
       <w:ins w:id="14" w:author="Roddy Collins" w:date="2015-06-11T16:41:00Z">
@@ -1556,15 +1461,7 @@
         <w:ind w:left="1440"/>
       </w:pPr>
       <w:r>
-        <w:t xml:space="preserve">The </w:t>
-      </w:r>
-      <w:proofErr w:type="spellStart"/>
-      <w:r>
-        <w:t>Flickr</w:t>
-      </w:r>
-      <w:proofErr w:type="spellEnd"/>
-      <w:r>
-        <w:t xml:space="preserve"> </w:t>
+        <w:t xml:space="preserve">The Flickr </w:t>
       </w:r>
       <w:r>
         <w:rPr>
@@ -1585,15 +1482,7 @@
       </w:r>
       <w:ins w:id="17" w:author="Roddy Collins" w:date="2015-06-11T16:43:00Z">
         <w:r>
-          <w:t xml:space="preserve">A gallery may only contain photos belonging to other </w:t>
-        </w:r>
-        <w:proofErr w:type="spellStart"/>
-        <w:r>
-          <w:t>Flickr</w:t>
-        </w:r>
-        <w:proofErr w:type="spellEnd"/>
-        <w:r>
-          <w:t xml:space="preserve"> users.</w:t>
+          <w:t>A gallery may only contain photos belonging to other Flickr users.</w:t>
         </w:r>
       </w:ins>
       <w:del w:id="18" w:author="Roddy Collins" w:date="2015-06-11T16:43:00Z">
@@ -1886,15 +1775,7 @@
           <w:rFonts w:eastAsia="Times New Roman"/>
           <w:szCs w:val="22"/>
         </w:rPr>
-        <w:t xml:space="preserve">implement a Conditional Random Field (CRF) as one of the </w:t>
-      </w:r>
-      <w:r>
-        <w:rPr>
-          <w:rFonts w:eastAsia="Times New Roman"/>
-          <w:szCs w:val="22"/>
-        </w:rPr>
-        <w:lastRenderedPageBreak/>
-        <w:t xml:space="preserve">baseline models due to its natural ability to model dependencies between pairs of labels while being conditioned on the input image, </w:t>
+        <w:t xml:space="preserve">implement a Conditional Random Field (CRF) as one of the baseline models due to its natural ability to model dependencies between pairs of labels while being conditioned on the input image, </w:t>
       </w:r>
       <w:r>
         <w:rPr>
@@ -1969,7 +1850,15 @@
           <w:rFonts w:eastAsia="Times New Roman"/>
           <w:szCs w:val="22"/>
         </w:rPr>
-        <w:t>. The work in [McAuley2012] can serve as another baseline model</w:t>
+        <w:t xml:space="preserve">. The work in [McAuley2012] </w:t>
+      </w:r>
+      <w:r>
+        <w:rPr>
+          <w:rFonts w:eastAsia="Times New Roman"/>
+          <w:szCs w:val="22"/>
+        </w:rPr>
+        <w:lastRenderedPageBreak/>
+        <w:t>can serve as another baseline model</w:t>
       </w:r>
       <w:r>
         <w:rPr>
@@ -3106,15 +2995,7 @@
           <w:rFonts w:eastAsia="Times New Roman"/>
           <w:szCs w:val="22"/>
         </w:rPr>
-        <w:t>, c</w:t>
-      </w:r>
-      <w:commentRangeStart w:id="22"/>
-      <w:r>
-        <w:rPr>
-          <w:rFonts w:eastAsia="Times New Roman"/>
-          <w:szCs w:val="22"/>
-        </w:rPr>
-        <w:t xml:space="preserve">lassifier outputs, </w:t>
+        <w:t xml:space="preserve">, classifier outputs, </w:t>
       </w:r>
       <m:oMath>
         <m:r>
@@ -3132,7 +3013,7 @@
         </w:rPr>
         <w:t xml:space="preserve">, and </w:t>
       </w:r>
-      <w:commentRangeStart w:id="23"/>
+      <w:commentRangeStart w:id="22"/>
       <w:r>
         <w:rPr>
           <w:rFonts w:eastAsia="Times New Roman"/>
@@ -3154,7 +3035,7 @@
           <w:rFonts w:eastAsia="Times New Roman"/>
           <w:szCs w:val="22"/>
         </w:rPr>
-        <w:t>, a</w:t>
+        <w:t xml:space="preserve">, are </w:t>
       </w:r>
       <w:commentRangeEnd w:id="22"/>
       <w:r>
@@ -3162,20 +3043,6 @@
           <w:rStyle w:val="CommentReference"/>
         </w:rPr>
         <w:commentReference w:id="22"/>
-      </w:r>
-      <w:r>
-        <w:rPr>
-          <w:rFonts w:eastAsia="Times New Roman"/>
-          <w:szCs w:val="22"/>
-        </w:rPr>
-        <w:t xml:space="preserve">re </w:t>
-      </w:r>
-      <w:commentRangeEnd w:id="23"/>
-      <w:r>
-        <w:rPr>
-          <w:rStyle w:val="CommentReference"/>
-        </w:rPr>
-        <w:commentReference w:id="23"/>
       </w:r>
       <w:r>
         <w:rPr>
@@ -3881,7 +3748,6 @@
         <w:t xml:space="preserve">where </w:t>
       </w:r>
       <m:oMath>
-        <w:commentRangeStart w:id="24"/>
         <m:r>
           <w:rPr>
             <w:rFonts w:ascii="Cambria Math" w:eastAsia="Times New Roman" w:hAnsi="Cambria Math"/>
@@ -3889,16 +3755,6 @@
           </w:rPr>
           <m:t>Z</m:t>
         </m:r>
-        <w:commentRangeEnd w:id="24"/>
-        <m:r>
-          <m:rPr>
-            <m:sty m:val="p"/>
-          </m:rPr>
-          <w:rPr>
-            <w:rStyle w:val="CommentReference"/>
-          </w:rPr>
-          <w:commentReference w:id="24"/>
-        </m:r>
       </m:oMath>
       <w:r>
         <w:rPr>
@@ -3912,15 +3768,7 @@
           <w:rFonts w:eastAsia="Times New Roman"/>
           <w:szCs w:val="22"/>
         </w:rPr>
-        <w:t xml:space="preserve"> that depends </w:t>
-      </w:r>
-      <w:commentRangeStart w:id="25"/>
-      <w:r>
-        <w:rPr>
-          <w:rFonts w:eastAsia="Times New Roman"/>
-          <w:szCs w:val="22"/>
-        </w:rPr>
-        <w:t xml:space="preserve">on </w:t>
+        <w:t xml:space="preserve"> that depends on </w:t>
       </w:r>
       <m:oMath>
         <m:r>
@@ -4004,16 +3852,6 @@
             <w:szCs w:val="22"/>
           </w:rPr>
           <m:t xml:space="preserve">B </m:t>
-        </m:r>
-        <w:commentRangeEnd w:id="25"/>
-        <m:r>
-          <m:rPr>
-            <m:sty m:val="p"/>
-          </m:rPr>
-          <w:rPr>
-            <w:rStyle w:val="CommentReference"/>
-          </w:rPr>
-          <w:commentReference w:id="25"/>
         </m:r>
       </m:oMath>
       <w:r>
@@ -4061,38 +3899,14 @@
           <w:rFonts w:eastAsia="Times New Roman"/>
           <w:szCs w:val="22"/>
         </w:rPr>
-        <w:t xml:space="preserve">The unary potentials are single image potentials, while the </w:t>
-      </w:r>
-      <w:proofErr w:type="spellStart"/>
-      <w:r>
-        <w:rPr>
-          <w:rFonts w:eastAsia="Times New Roman"/>
-          <w:szCs w:val="22"/>
-        </w:rPr>
-        <w:t>pairwise</w:t>
-      </w:r>
-      <w:proofErr w:type="spellEnd"/>
-      <w:r>
-        <w:rPr>
-          <w:rFonts w:eastAsia="Times New Roman"/>
-          <w:szCs w:val="22"/>
-        </w:rPr>
-        <w:t xml:space="preserve"> potentials are between pairs of images. </w:t>
-      </w:r>
-      <w:commentRangeStart w:id="26"/>
+        <w:t xml:space="preserve">The unary potentials are single image potentials, while the pairwise potentials are between pairs of images. </w:t>
+      </w:r>
       <w:r>
         <w:rPr>
           <w:rFonts w:eastAsia="Times New Roman"/>
           <w:szCs w:val="22"/>
         </w:rPr>
         <w:t>For simplicity</w:t>
-      </w:r>
-      <w:commentRangeEnd w:id="26"/>
-      <w:r>
-        <w:rPr>
-          <w:rStyle w:val="CommentReference"/>
-        </w:rPr>
-        <w:commentReference w:id="26"/>
       </w:r>
       <w:r>
         <w:rPr>
@@ -4168,7 +3982,6 @@
           <w:rFonts w:eastAsia="Times New Roman"/>
           <w:szCs w:val="22"/>
         </w:rPr>
-        <w:lastRenderedPageBreak/>
         <w:t>The implementation of the CRF can follow the approach used in [</w:t>
       </w:r>
       <w:r>
@@ -4333,6 +4146,7 @@
           </w:rPr>
           <m:t>=</m:t>
         </m:r>
+        <w:commentRangeStart w:id="23"/>
         <m:func>
           <m:funcPr>
             <m:ctrlPr>
@@ -4538,6 +4352,16 @@
             </m:d>
           </m:e>
         </m:func>
+        <w:commentRangeEnd w:id="23"/>
+        <m:r>
+          <m:rPr>
+            <m:sty m:val="p"/>
+          </m:rPr>
+          <w:rPr>
+            <w:rStyle w:val="CommentReference"/>
+          </w:rPr>
+          <w:commentReference w:id="23"/>
+        </m:r>
       </m:oMath>
       <w:r>
         <w:rPr>
@@ -5351,23 +5175,7 @@
           <w:rFonts w:eastAsia="Times New Roman"/>
           <w:szCs w:val="22"/>
         </w:rPr>
-        <w:t xml:space="preserve">The </w:t>
-      </w:r>
-      <w:proofErr w:type="spellStart"/>
-      <w:r>
-        <w:rPr>
-          <w:rFonts w:eastAsia="Times New Roman"/>
-          <w:szCs w:val="22"/>
-        </w:rPr>
-        <w:t>pairwise</w:t>
-      </w:r>
-      <w:proofErr w:type="spellEnd"/>
-      <w:r>
-        <w:rPr>
-          <w:rFonts w:eastAsia="Times New Roman"/>
-          <w:szCs w:val="22"/>
-        </w:rPr>
-        <w:t xml:space="preserve"> potential, B, from equation (1) can be modeled using a discriminative model similar to equation (2):</w:t>
+        <w:t>The pairwise potential, B, from equation (1) can be modeled using a discriminative model similar to equation (2):</w:t>
       </w:r>
     </w:p>
     <w:p>
@@ -6026,23 +5834,7 @@
           <w:rFonts w:eastAsia="Times New Roman"/>
           <w:szCs w:val="22"/>
         </w:rPr>
-        <w:t xml:space="preserve">, which can be concatenated image features and/or classifier outputs from the two images. The relational metadata can also be added to the </w:t>
-      </w:r>
-      <w:proofErr w:type="spellStart"/>
-      <w:r>
-        <w:rPr>
-          <w:rFonts w:eastAsia="Times New Roman"/>
-          <w:szCs w:val="22"/>
-        </w:rPr>
-        <w:t>pairwise</w:t>
-      </w:r>
-      <w:proofErr w:type="spellEnd"/>
-      <w:r>
-        <w:rPr>
-          <w:rFonts w:eastAsia="Times New Roman"/>
-          <w:szCs w:val="22"/>
-        </w:rPr>
-        <w:t xml:space="preserve"> potential by calculat</w:t>
+        <w:t>, which can be concatenated image features and/or classifier outputs from the two images. The relational metadata can also be added to the pairwise potential by calculat</w:t>
       </w:r>
       <w:r>
         <w:rPr>
@@ -6150,43 +5942,25 @@
           <w:color w:val="000000"/>
         </w:rPr>
       </w:pPr>
-      <w:proofErr w:type="spellStart"/>
       <w:r>
         <w:rPr>
           <w:rFonts w:ascii="Arial" w:eastAsia="Times New Roman" w:hAnsi="Arial" w:cs="Arial"/>
           <w:color w:val="000000"/>
         </w:rPr>
-        <w:t>Kitware</w:t>
-      </w:r>
-      <w:proofErr w:type="spellEnd"/>
+        <w:t>Kitware will provide the input features</w:t>
+      </w:r>
       <w:r>
         <w:rPr>
           <w:rFonts w:ascii="Arial" w:eastAsia="Times New Roman" w:hAnsi="Arial" w:cs="Arial"/>
           <w:color w:val="000000"/>
         </w:rPr>
-        <w:t xml:space="preserve"> will provide the input features</w:t>
+        <w:t xml:space="preserve"> and metatdata</w:t>
       </w:r>
       <w:r>
         <w:rPr>
           <w:rFonts w:ascii="Arial" w:eastAsia="Times New Roman" w:hAnsi="Arial" w:cs="Arial"/>
           <w:color w:val="000000"/>
         </w:rPr>
-        <w:t xml:space="preserve"> and </w:t>
-      </w:r>
-      <w:proofErr w:type="spellStart"/>
-      <w:r>
-        <w:rPr>
-          <w:rFonts w:ascii="Arial" w:eastAsia="Times New Roman" w:hAnsi="Arial" w:cs="Arial"/>
-          <w:color w:val="000000"/>
-        </w:rPr>
-        <w:t>metatdata</w:t>
-      </w:r>
-      <w:proofErr w:type="spellEnd"/>
-      <w:r>
-        <w:rPr>
-          <w:rFonts w:ascii="Arial" w:eastAsia="Times New Roman" w:hAnsi="Arial" w:cs="Arial"/>
-          <w:color w:val="000000"/>
-        </w:rPr>
         <w:t xml:space="preserve"> that will be used as observations in the CRF as well as correct labels for each image in the training set as part of a data package.</w:t>
       </w:r>
     </w:p>
@@ -6196,8 +5970,8 @@
         <w:contextualSpacing w:val="0"/>
         <w:jc w:val="both"/>
       </w:pPr>
-      <w:bookmarkStart w:id="27" w:name="h.mmxvnsvkoy6w" w:colFirst="0" w:colLast="0"/>
-      <w:bookmarkEnd w:id="27"/>
+      <w:bookmarkStart w:id="24" w:name="h.mmxvnsvkoy6w" w:colFirst="0" w:colLast="0"/>
+      <w:bookmarkEnd w:id="24"/>
       <w:r>
         <w:t>Data Source</w:t>
       </w:r>
@@ -6226,15 +6000,7 @@
         <w:t>MIRFLICKR dataset [Huiskes2008]</w:t>
       </w:r>
       <w:r>
-        <w:t xml:space="preserve"> as defined by </w:t>
-      </w:r>
-      <w:proofErr w:type="spellStart"/>
-      <w:r>
-        <w:t>McAuley</w:t>
-      </w:r>
-      <w:proofErr w:type="spellEnd"/>
-      <w:r>
-        <w:t xml:space="preserve"> [McAuley2012]</w:t>
+        <w:t xml:space="preserve"> as defined by McAuley [McAuley2012]</w:t>
       </w:r>
       <w:r>
         <w:t>, which contains</w:t>
@@ -6252,11 +6018,7 @@
         <w:t>uploaded to</w:t>
       </w:r>
       <w:r>
-        <w:t xml:space="preserve"> </w:t>
-      </w:r>
-      <w:proofErr w:type="spellStart"/>
-      <w:r>
-        <w:t>Flic</w:t>
+        <w:t xml:space="preserve"> Flic</w:t>
       </w:r>
       <w:r>
         <w:t>k</w:t>
@@ -6264,7 +6026,6 @@
       <w:r>
         <w:t>r</w:t>
       </w:r>
-      <w:proofErr w:type="spellEnd"/>
       <w:r>
         <w:t xml:space="preserve"> and licensed</w:t>
       </w:r>
@@ -6277,12 +6038,12 @@
       <w:r>
         <w:t xml:space="preserve">. </w:t>
       </w:r>
-      <w:ins w:id="28" w:author="Roddy Collins" w:date="2015-06-11T16:52:00Z">
+      <w:ins w:id="25" w:author="Roddy Collins" w:date="2015-06-11T16:52:00Z">
         <w:r>
           <w:t>See "S</w:t>
         </w:r>
       </w:ins>
-      <w:ins w:id="29" w:author="Roddy Collins" w:date="2015-06-11T16:53:00Z">
+      <w:ins w:id="26" w:author="Roddy Collins" w:date="2015-06-11T16:53:00Z">
         <w:r>
           <w:t>olution I/O specification" for file format details.</w:t>
         </w:r>
@@ -6338,20 +6099,9 @@
         <w:jc w:val="both"/>
       </w:pPr>
       <w:r>
-        <w:lastRenderedPageBreak/>
-        <w:t xml:space="preserve">The photo's </w:t>
-      </w:r>
-      <w:proofErr w:type="spellStart"/>
-      <w:r>
-        <w:t>titl</w:t>
-      </w:r>
-      <w:proofErr w:type="spellEnd"/>
-      <w:del w:id="30" w:author="Roddy Collins" w:date="2015-06-11T17:16:00Z">
-        <w:r>
-          <w:delText>e</w:delText>
-        </w:r>
-      </w:del>
-      <w:ins w:id="31" w:author="Roddy Collins" w:date="2015-06-11T17:16:00Z">
+        <w:t>The photo's title</w:t>
+      </w:r>
+      <w:ins w:id="27" w:author="Roddy Collins" w:date="2015-06-11T17:16:00Z">
         <w:r>
           <w:t>, description, and location (any or all may be empty)</w:t>
         </w:r>
@@ -6386,6 +6136,7 @@
         <w:jc w:val="both"/>
       </w:pPr>
       <w:r>
+        <w:lastRenderedPageBreak/>
         <w:t>EXIF metadata, providing the time the photo was taken</w:t>
       </w:r>
       <w:r>
@@ -6411,15 +6162,7 @@
         <w:t>(supplied</w:t>
       </w:r>
       <w:r>
-        <w:t xml:space="preserve"> by the owner or other </w:t>
-      </w:r>
-      <w:proofErr w:type="spellStart"/>
-      <w:r>
-        <w:t>Flickr</w:t>
-      </w:r>
-      <w:proofErr w:type="spellEnd"/>
-      <w:r>
-        <w:t xml:space="preserve"> users)</w:t>
+        <w:t xml:space="preserve"> by the owner or other Flickr users)</w:t>
       </w:r>
     </w:p>
     <w:p>
@@ -6432,15 +6175,7 @@
         <w:jc w:val="both"/>
       </w:pPr>
       <w:r>
-        <w:t xml:space="preserve">Information on the </w:t>
-      </w:r>
-      <w:proofErr w:type="spellStart"/>
-      <w:r>
-        <w:t>Flickr</w:t>
-      </w:r>
-      <w:proofErr w:type="spellEnd"/>
-      <w:r>
-        <w:t xml:space="preserve"> group and galleries the photo belongs to</w:t>
+        <w:t>Information on the Flickr group and galleries the photo belongs to</w:t>
       </w:r>
       <w:r>
         <w:t>.</w:t>
@@ -6486,15 +6221,7 @@
         <w:jc w:val="both"/>
       </w:pPr>
       <w:r>
-        <w:t xml:space="preserve">Additionally, </w:t>
-      </w:r>
-      <w:proofErr w:type="spellStart"/>
-      <w:r>
-        <w:t>Kitware</w:t>
-      </w:r>
-      <w:proofErr w:type="spellEnd"/>
-      <w:r>
-        <w:t xml:space="preserve"> will provide a suite of features for all the images. The precise set of features is still being devel</w:t>
+        <w:t>Additionally, Kitware will provide a suite of features for all the images. The precise set of features is still being devel</w:t>
       </w:r>
       <w:r>
         <w:t xml:space="preserve">oped, </w:t>
@@ -6539,7 +6266,7 @@
           <w:insideH w:val="none" w:sz="0" w:space="0" w:color="auto"/>
           <w:insideV w:val="none" w:sz="0" w:space="0" w:color="auto"/>
         </w:tblBorders>
-        <w:tblLook w:val="04A0"/>
+        <w:tblLook w:val="04A0" w:firstRow="1" w:lastRow="0" w:firstColumn="1" w:lastColumn="0" w:noHBand="0" w:noVBand="1"/>
       </w:tblPr>
       <w:tblGrid>
         <w:gridCol w:w="4986"/>
@@ -6576,7 +6303,7 @@
                           <pic:cNvPicPr/>
                         </pic:nvPicPr>
                         <pic:blipFill>
-                          <a:blip r:embed="rId11" cstate="print"/>
+                          <a:blip r:embed="rId12" cstate="print"/>
                           <a:srcRect l="6192" t="6799" r="8370" b="-3116"/>
                           <a:stretch>
                             <a:fillRect/>
@@ -6629,7 +6356,7 @@
                           <pic:cNvPicPr/>
                         </pic:nvPicPr>
                         <pic:blipFill>
-                          <a:blip r:embed="rId12" cstate="print"/>
+                          <a:blip r:embed="rId13" cstate="print"/>
                           <a:srcRect l="3642" r="11667"/>
                           <a:stretch>
                             <a:fillRect/>
@@ -6684,15 +6411,7 @@
         <w:fldChar w:fldCharType="end"/>
       </w:r>
       <w:r>
-        <w:t xml:space="preserve">; Left, label frequency histogram; right: per-image label co-occurrence </w:t>
-      </w:r>
-      <w:proofErr w:type="spellStart"/>
-      <w:r>
-        <w:t>heatmap</w:t>
-      </w:r>
-      <w:proofErr w:type="spellEnd"/>
-      <w:r>
-        <w:t>.</w:t>
+        <w:t>; Left, label frequency histogram; right: per-image label co-occurrence heatmap.</w:t>
       </w:r>
     </w:p>
     <w:p>
@@ -6700,27 +6419,27 @@
         <w:pStyle w:val="Normal1"/>
         <w:jc w:val="both"/>
       </w:pPr>
-      <w:commentRangeStart w:id="32"/>
+      <w:commentRangeStart w:id="28"/>
       <w:r>
         <w:t xml:space="preserve">The dataset will scale in size from Round 1 to Round 2. The intent is that each round will define training (available) and testing (sequestered) subsets of the MIR14k data, scheduled as </w:t>
       </w:r>
-      <w:commentRangeStart w:id="33"/>
+      <w:commentRangeStart w:id="29"/>
       <w:r>
         <w:t>follows:</w:t>
       </w:r>
-      <w:commentRangeEnd w:id="32"/>
+      <w:commentRangeEnd w:id="28"/>
       <w:r>
         <w:rPr>
           <w:rStyle w:val="CommentReference"/>
         </w:rPr>
-        <w:commentReference w:id="32"/>
-      </w:r>
-      <w:commentRangeEnd w:id="33"/>
+        <w:commentReference w:id="28"/>
+      </w:r>
+      <w:commentRangeEnd w:id="29"/>
       <w:r>
         <w:rPr>
           <w:rStyle w:val="CommentReference"/>
         </w:rPr>
-        <w:commentReference w:id="33"/>
+        <w:commentReference w:id="29"/>
       </w:r>
     </w:p>
     <w:p>
@@ -6741,7 +6460,7 @@
       <w:r>
         <w:t xml:space="preserve">Round 1 (introduced July 2015, evaluated January 2016): </w:t>
       </w:r>
-      <w:commentRangeStart w:id="34"/>
+      <w:commentRangeStart w:id="30"/>
       <w:r>
         <w:t xml:space="preserve">This data drop will </w:t>
       </w:r>
@@ -6757,7 +6476,7 @@
       <w:r>
         <w:t xml:space="preserve"> include the label </w:t>
       </w:r>
-      <w:commentRangeStart w:id="35"/>
+      <w:commentRangeStart w:id="31"/>
       <w:r>
         <w:t>"structure</w:t>
       </w:r>
@@ -6767,22 +6486,22 @@
       <w:r>
         <w:t>"</w:t>
       </w:r>
-      <w:commentRangeEnd w:id="34"/>
+      <w:commentRangeEnd w:id="30"/>
       <w:r>
         <w:rPr>
           <w:rStyle w:val="CommentReference"/>
         </w:rPr>
-        <w:commentReference w:id="34"/>
+        <w:commentReference w:id="30"/>
       </w:r>
       <w:r>
         <w:t xml:space="preserve">, </w:t>
       </w:r>
-      <w:commentRangeEnd w:id="35"/>
+      <w:commentRangeEnd w:id="31"/>
       <w:r>
         <w:rPr>
           <w:rStyle w:val="CommentReference"/>
         </w:rPr>
-        <w:commentReference w:id="35"/>
+        <w:commentReference w:id="31"/>
       </w:r>
       <w:r>
         <w:t xml:space="preserve">which </w:t>
@@ -6836,6 +6555,7 @@
         <w:jc w:val="both"/>
       </w:pPr>
       <w:r>
+        <w:lastRenderedPageBreak/>
         <w:t>For both rounds, data will be partitioned into test and train sets based on EXIF timestamps: data taken before December 2007 will be training, data after December 2007 will be test. Data with no EXIF timestamp (approximately 2000 images) will be split evenly between testing and training. Figure 2 shows the distribution of Round 1 and Round 2 data versus timestamp.</w:t>
       </w:r>
     </w:p>
@@ -6852,7 +6572,7 @@
           <w:insideH w:val="none" w:sz="0" w:space="0" w:color="auto"/>
           <w:insideV w:val="none" w:sz="0" w:space="0" w:color="auto"/>
         </w:tblBorders>
-        <w:tblLook w:val="04A0"/>
+        <w:tblLook w:val="04A0" w:firstRow="1" w:lastRow="0" w:firstColumn="1" w:lastColumn="0" w:noHBand="0" w:noVBand="1"/>
       </w:tblPr>
       <w:tblGrid>
         <w:gridCol w:w="8856"/>
@@ -6888,7 +6608,7 @@
                           <pic:cNvPicPr/>
                         </pic:nvPicPr>
                         <pic:blipFill>
-                          <a:blip r:embed="rId13" cstate="print"/>
+                          <a:blip r:embed="rId14" cstate="print"/>
                           <a:stretch>
                             <a:fillRect/>
                           </a:stretch>
@@ -6951,8 +6671,8 @@
         <w:contextualSpacing w:val="0"/>
         <w:jc w:val="both"/>
       </w:pPr>
-      <w:bookmarkStart w:id="36" w:name="h.f3antm2jh9f4" w:colFirst="0" w:colLast="0"/>
-      <w:bookmarkEnd w:id="36"/>
+      <w:bookmarkStart w:id="32" w:name="h.f3antm2jh9f4" w:colFirst="0" w:colLast="0"/>
+      <w:bookmarkEnd w:id="32"/>
       <w:r>
         <w:t>Evaluation</w:t>
       </w:r>
@@ -6975,15 +6695,7 @@
         <w:t>the test data,</w:t>
       </w:r>
       <w:r>
-        <w:t xml:space="preserve"> which represents about half of the overall dataset. The performance will be measured using both Mean Average Precision (</w:t>
-      </w:r>
-      <w:proofErr w:type="spellStart"/>
-      <w:r>
-        <w:t>mAP</w:t>
-      </w:r>
-      <w:proofErr w:type="spellEnd"/>
-      <w:r>
-        <w:t xml:space="preserve">) </w:t>
+        <w:t xml:space="preserve"> which represents about half of the overall dataset. The performance will be measured using both Mean Average Precision (mAP) </w:t>
       </w:r>
       <w:r>
         <w:t>and</w:t>
@@ -7004,23 +6716,7 @@
         <w:jc w:val="both"/>
       </w:pPr>
       <w:r>
-        <w:t xml:space="preserve">The </w:t>
-      </w:r>
-      <w:proofErr w:type="spellStart"/>
-      <w:r>
-        <w:t>mAP</w:t>
-      </w:r>
-      <w:proofErr w:type="spellEnd"/>
-      <w:r>
-        <w:t xml:space="preserve"> is a single value metric that summarizes the quality of a ranked list of classified images based on their associated classifier probability/score. More precisely, the average precision (AP) is the average of the precision values that are calculated at all true positives in a descending ranked list. The AP is calculated for each class (i.e. label) and then averaged over all label experiments to obtain the </w:t>
-      </w:r>
-      <w:proofErr w:type="spellStart"/>
-      <w:r>
-        <w:t>mAP</w:t>
-      </w:r>
-      <w:proofErr w:type="spellEnd"/>
-      <w:r>
-        <w:t>.</w:t>
+        <w:t>The mAP is a single value metric that summarizes the quality of a ranked list of classified images based on their associated classifier probability/score. More precisely, the average precision (AP) is the average of the precision values that are calculated at all true positives in a descending ranked list. The AP is calculated for each class (i.e. label) and then averaged over all label experiments to obtain the mAP.</w:t>
       </w:r>
     </w:p>
     <w:p>
@@ -7035,15 +6731,7 @@
         <w:jc w:val="both"/>
       </w:pPr>
       <w:r>
-        <w:t xml:space="preserve">The Balanced Error Rate is designed to assign equal importance to false positives and negatives, which </w:t>
-      </w:r>
-      <w:proofErr w:type="spellStart"/>
-      <w:r>
-        <w:t>McAuley</w:t>
-      </w:r>
-      <w:proofErr w:type="spellEnd"/>
-      <w:r>
-        <w:t xml:space="preserve"> et al. believe more accurately represents the performance when simultaneously making binary label predictions for the entire dataset. The balanced error rate is calculated as follows:</w:t>
+        <w:t>The Balanced Error Rate is designed to assign equal importance to false positives and negatives, which McAuley et al. believe more accurately represents the performance when simultaneously making binary label predictions for the entire dataset. The balanced error rate is calculated as follows:</w:t>
       </w:r>
     </w:p>
     <w:p>
@@ -7286,10 +6974,20 @@
                       </m:sub>
                       <m:sup>
                         <m:r>
-                          <w:rPr>
-                            <w:rFonts w:ascii="Cambria Math" w:hAnsi="Cambria Math"/>
-                          </w:rPr>
-                          <m:t>Pos</m:t>
+                          <w:del w:id="33" w:author="Tom Dietterich" w:date="2015-06-11T16:33:00Z">
+                            <w:rPr>
+                              <w:rFonts w:ascii="Cambria Math" w:hAnsi="Cambria Math"/>
+                            </w:rPr>
+                            <m:t>Pos</m:t>
+                          </w:del>
+                        </m:r>
+                        <m:r>
+                          <w:ins w:id="34" w:author="Tom Dietterich" w:date="2015-06-11T16:33:00Z">
+                            <w:rPr>
+                              <w:rFonts w:ascii="Cambria Math" w:hAnsi="Cambria Math"/>
+                            </w:rPr>
+                            <m:t>Neg</m:t>
+                          </w:ins>
                         </m:r>
                       </m:sup>
                     </m:sSubSup>
@@ -7434,10 +7132,20 @@
                       </m:sub>
                       <m:sup>
                         <m:r>
-                          <w:rPr>
-                            <w:rFonts w:ascii="Cambria Math" w:hAnsi="Cambria Math"/>
-                          </w:rPr>
-                          <m:t>Neg</m:t>
+                          <w:del w:id="35" w:author="Tom Dietterich" w:date="2015-06-11T16:33:00Z">
+                            <w:rPr>
+                              <w:rFonts w:ascii="Cambria Math" w:hAnsi="Cambria Math"/>
+                            </w:rPr>
+                            <m:t>Neg</m:t>
+                          </w:del>
+                        </m:r>
+                        <m:r>
+                          <w:ins w:id="36" w:author="Tom Dietterich" w:date="2015-06-11T16:33:00Z">
+                            <w:rPr>
+                              <w:rFonts w:ascii="Cambria Math" w:hAnsi="Cambria Math"/>
+                            </w:rPr>
+                            <m:t>Pos</m:t>
+                          </w:ins>
                         </m:r>
                       </m:sup>
                     </m:sSubSup>
@@ -7529,7 +7237,28 @@
         </m:sSup>
       </m:oMath>
       <w:r>
-        <w:t xml:space="preserve"> is the number of images with positive labels, </w:t>
+        <w:t xml:space="preserve"> is the</w:t>
+      </w:r>
+      <w:del w:id="37" w:author="Tom Dietterich" w:date="2015-06-11T16:27:00Z">
+        <w:r>
+          <w:delText xml:space="preserve"> number</w:delText>
+        </w:r>
+      </w:del>
+      <w:ins w:id="38" w:author="Tom Dietterich" w:date="2015-06-11T16:27:00Z">
+        <w:r>
+          <w:t xml:space="preserve"> set</w:t>
+        </w:r>
+      </w:ins>
+      <w:r>
+        <w:t xml:space="preserve"> of images with positive </w:t>
+      </w:r>
+      <w:ins w:id="39" w:author="Tom Dietterich" w:date="2015-06-11T16:27:00Z">
+        <w:r>
+          <w:t xml:space="preserve">predicted </w:t>
+        </w:r>
+      </w:ins>
+      <w:r>
+        <w:t xml:space="preserve">labels, </w:t>
       </w:r>
       <m:oMath>
         <m:sSup>
@@ -7569,11 +7298,61 @@
         </w:rPr>
         <w:t xml:space="preserve"> </w:t>
       </w:r>
+      <w:del w:id="40" w:author="Tom Dietterich" w:date="2015-06-11T16:27:00Z">
+        <w:r>
+          <w:rPr>
+            <w:bCs/>
+          </w:rPr>
+          <w:delText xml:space="preserve">number </w:delText>
+        </w:r>
+      </w:del>
+      <w:ins w:id="41" w:author="Tom Dietterich" w:date="2015-06-11T16:27:00Z">
+        <w:r>
+          <w:rPr>
+            <w:bCs/>
+          </w:rPr>
+          <w:t>set</w:t>
+        </w:r>
+        <w:r>
+          <w:rPr>
+            <w:bCs/>
+          </w:rPr>
+          <w:t xml:space="preserve"> </w:t>
+        </w:r>
+      </w:ins>
       <w:r>
         <w:rPr>
           <w:bCs/>
         </w:rPr>
-        <w:t xml:space="preserve">number of negative images, and </w:t>
+        <w:t xml:space="preserve">of </w:t>
+      </w:r>
+      <w:del w:id="42" w:author="Tom Dietterich" w:date="2015-06-11T16:27:00Z">
+        <w:r>
+          <w:rPr>
+            <w:bCs/>
+          </w:rPr>
+          <w:delText xml:space="preserve">negative </w:delText>
+        </w:r>
+      </w:del>
+      <w:r>
+        <w:rPr>
+          <w:bCs/>
+        </w:rPr>
+        <w:t>images</w:t>
+      </w:r>
+      <w:ins w:id="43" w:author="Tom Dietterich" w:date="2015-06-11T16:27:00Z">
+        <w:r>
+          <w:rPr>
+            <w:bCs/>
+          </w:rPr>
+          <w:t xml:space="preserve"> with negative predicted labels</w:t>
+        </w:r>
+      </w:ins>
+      <w:r>
+        <w:rPr>
+          <w:bCs/>
+        </w:rPr>
+        <w:t xml:space="preserve">, and </w:t>
       </w:r>
       <m:oMath>
         <m:sSubSup>
@@ -7651,7 +7430,22 @@
         </m:sSubSup>
       </m:oMath>
       <w:r>
-        <w:t xml:space="preserve"> are the number of correct positive and negative images, respectively.</w:t>
+        <w:t xml:space="preserve"> are the </w:t>
+      </w:r>
+      <w:del w:id="44" w:author="Tom Dietterich" w:date="2015-06-11T16:54:00Z">
+        <w:r>
+          <w:delText xml:space="preserve">number of </w:delText>
+        </w:r>
+      </w:del>
+      <w:ins w:id="45" w:author="Tom Dietterich" w:date="2015-06-11T16:54:00Z">
+        <w:r>
+          <w:t xml:space="preserve">sets of </w:t>
+        </w:r>
+      </w:ins>
+      <w:bookmarkStart w:id="46" w:name="_GoBack"/>
+      <w:bookmarkEnd w:id="46"/>
+      <w:r>
+        <w:t>correct positive and negative images, respectively.</w:t>
       </w:r>
     </w:p>
     <w:p>
@@ -7665,19 +7459,19 @@
         <w:contextualSpacing w:val="0"/>
         <w:jc w:val="both"/>
       </w:pPr>
-      <w:bookmarkStart w:id="37" w:name="h.oxtyd3e8m420" w:colFirst="0" w:colLast="0"/>
-      <w:bookmarkEnd w:id="37"/>
-      <w:commentRangeStart w:id="38"/>
+      <w:bookmarkStart w:id="47" w:name="h.oxtyd3e8m420" w:colFirst="0" w:colLast="0"/>
+      <w:bookmarkEnd w:id="47"/>
+      <w:commentRangeStart w:id="48"/>
       <w:r>
         <w:t>Solution I/O Specification</w:t>
       </w:r>
-      <w:commentRangeEnd w:id="38"/>
+      <w:commentRangeEnd w:id="48"/>
       <w:r>
         <w:rPr>
           <w:rStyle w:val="CommentReference"/>
           <w:rFonts w:ascii="Arial" w:eastAsia="Arial" w:hAnsi="Arial" w:cs="Arial"/>
         </w:rPr>
-        <w:commentReference w:id="38"/>
+        <w:commentReference w:id="48"/>
       </w:r>
     </w:p>
     <w:p>
@@ -7686,20 +7480,20 @@
         <w:contextualSpacing w:val="0"/>
         <w:jc w:val="both"/>
       </w:pPr>
-      <w:bookmarkStart w:id="39" w:name="h.10ktcwu4xpd5" w:colFirst="0" w:colLast="0"/>
-      <w:bookmarkEnd w:id="39"/>
-      <w:commentRangeStart w:id="40"/>
+      <w:bookmarkStart w:id="49" w:name="h.10ktcwu4xpd5" w:colFirst="0" w:colLast="0"/>
+      <w:bookmarkEnd w:id="49"/>
+      <w:commentRangeStart w:id="50"/>
       <w:r>
         <w:t>Input Data Format</w:t>
       </w:r>
-      <w:commentRangeEnd w:id="40"/>
+      <w:commentRangeEnd w:id="50"/>
       <w:r>
         <w:rPr>
           <w:rStyle w:val="CommentReference"/>
           <w:rFonts w:ascii="Arial" w:eastAsia="Arial" w:hAnsi="Arial" w:cs="Arial"/>
           <w:b w:val="0"/>
         </w:rPr>
-        <w:commentReference w:id="40"/>
+        <w:commentReference w:id="50"/>
       </w:r>
     </w:p>
     <w:p>
@@ -7707,7 +7501,7 @@
         <w:pStyle w:val="Normal1"/>
         <w:jc w:val="both"/>
         <w:rPr>
-          <w:ins w:id="42" w:author="Roddy Collins" w:date="2015-06-11T17:22:00Z"/>
+          <w:ins w:id="51" w:author="Roddy Collins" w:date="2015-06-11T17:22:00Z"/>
         </w:rPr>
       </w:pPr>
     </w:p>
@@ -7716,20 +7510,20 @@
         <w:pStyle w:val="Normal1"/>
         <w:jc w:val="both"/>
         <w:rPr>
-          <w:ins w:id="43" w:author="Roddy Collins" w:date="2015-06-11T17:22:00Z"/>
+          <w:ins w:id="52" w:author="Roddy Collins" w:date="2015-06-11T17:22:00Z"/>
           <w:b/>
-          <w:rPrChange w:id="44" w:author="Roddy Collins" w:date="2015-06-11T17:22:00Z">
+          <w:rPrChange w:id="53" w:author="Roddy Collins" w:date="2015-06-11T17:22:00Z">
             <w:rPr>
-              <w:ins w:id="45" w:author="Roddy Collins" w:date="2015-06-11T17:22:00Z"/>
+              <w:ins w:id="54" w:author="Roddy Collins" w:date="2015-06-11T17:22:00Z"/>
             </w:rPr>
           </w:rPrChange>
         </w:rPr>
       </w:pPr>
-      <w:ins w:id="46" w:author="Roddy Collins" w:date="2015-06-11T17:22:00Z">
+      <w:ins w:id="55" w:author="Roddy Collins" w:date="2015-06-11T17:22:00Z">
         <w:r>
           <w:rPr>
             <w:b/>
-            <w:rPrChange w:id="47" w:author="Roddy Collins" w:date="2015-06-11T17:22:00Z">
+            <w:rPrChange w:id="56" w:author="Roddy Collins" w:date="2015-06-11T17:22:00Z">
               <w:rPr/>
             </w:rPrChange>
           </w:rPr>
@@ -7894,8 +7688,8 @@
         <w:contextualSpacing w:val="0"/>
         <w:jc w:val="both"/>
       </w:pPr>
-      <w:bookmarkStart w:id="48" w:name="h.wwefx8w2km3q" w:colFirst="0" w:colLast="0"/>
-      <w:bookmarkEnd w:id="48"/>
+      <w:bookmarkStart w:id="57" w:name="h.wwefx8w2km3q" w:colFirst="0" w:colLast="0"/>
+      <w:bookmarkEnd w:id="57"/>
       <w:r>
         <w:t>Output Data Format</w:t>
       </w:r>
@@ -7920,10 +7714,10 @@
       <w:r>
         <w:t xml:space="preserve"> '-1' values.)</w:t>
       </w:r>
-      <w:bookmarkStart w:id="49" w:name="h.b4npv3mcmcyk" w:colFirst="0" w:colLast="0"/>
-      <w:bookmarkStart w:id="50" w:name="h.qo50m5lnyexr" w:colFirst="0" w:colLast="0"/>
-      <w:bookmarkEnd w:id="49"/>
-      <w:bookmarkEnd w:id="50"/>
+      <w:bookmarkStart w:id="58" w:name="h.b4npv3mcmcyk" w:colFirst="0" w:colLast="0"/>
+      <w:bookmarkStart w:id="59" w:name="h.qo50m5lnyexr" w:colFirst="0" w:colLast="0"/>
+      <w:bookmarkEnd w:id="58"/>
+      <w:bookmarkEnd w:id="59"/>
     </w:p>
     <w:p>
       <w:pPr>
@@ -7931,10 +7725,19 @@
         <w:contextualSpacing w:val="0"/>
         <w:jc w:val="both"/>
       </w:pPr>
-      <w:bookmarkStart w:id="51" w:name="h.qym5523jrd3j" w:colFirst="0" w:colLast="0"/>
-      <w:bookmarkEnd w:id="51"/>
+      <w:bookmarkStart w:id="60" w:name="h.qym5523jrd3j" w:colFirst="0" w:colLast="0"/>
+      <w:bookmarkEnd w:id="60"/>
+      <w:commentRangeStart w:id="61"/>
       <w:r>
         <w:t>References</w:t>
+      </w:r>
+      <w:commentRangeEnd w:id="61"/>
+      <w:r>
+        <w:rPr>
+          <w:rStyle w:val="CommentReference"/>
+          <w:rFonts w:ascii="Arial" w:eastAsia="Arial" w:hAnsi="Arial" w:cs="Arial"/>
+        </w:rPr>
+        <w:commentReference w:id="61"/>
       </w:r>
     </w:p>
     <w:p>
@@ -7956,39 +7759,7 @@
           <w:rFonts w:eastAsia="Times New Roman"/>
           <w:szCs w:val="22"/>
         </w:rPr>
-        <w:t xml:space="preserve">[McAuley2012] Julian </w:t>
-      </w:r>
-      <w:proofErr w:type="spellStart"/>
-      <w:r>
-        <w:rPr>
-          <w:rFonts w:eastAsia="Times New Roman"/>
-          <w:szCs w:val="22"/>
-        </w:rPr>
-        <w:t>McAuley</w:t>
-      </w:r>
-      <w:proofErr w:type="spellEnd"/>
-      <w:r>
-        <w:rPr>
-          <w:rFonts w:eastAsia="Times New Roman"/>
-          <w:szCs w:val="22"/>
-        </w:rPr>
-        <w:t xml:space="preserve"> and Jure </w:t>
-      </w:r>
-      <w:proofErr w:type="spellStart"/>
-      <w:r>
-        <w:rPr>
-          <w:rFonts w:eastAsia="Times New Roman"/>
-          <w:szCs w:val="22"/>
-        </w:rPr>
-        <w:t>Leskovec</w:t>
-      </w:r>
-      <w:proofErr w:type="spellEnd"/>
-      <w:r>
-        <w:rPr>
-          <w:rFonts w:eastAsia="Times New Roman"/>
-          <w:szCs w:val="22"/>
-        </w:rPr>
-        <w:t>, Image Labeling on a Network: Using Social-Network Metadata for Image Classification, in ECCV 2012.</w:t>
+        <w:t>[McAuley2012] Julian McAuley and Jure Leskovec, Image Labeling on a Network: Using Social-Network Metadata for Image Classification, in ECCV 2012.</w:t>
       </w:r>
     </w:p>
     <w:p>
@@ -8010,55 +7781,7 @@
           <w:rFonts w:eastAsia="Times New Roman"/>
           <w:szCs w:val="22"/>
         </w:rPr>
-        <w:t xml:space="preserve">[Chua2009] T.S. Chua, J. </w:t>
-      </w:r>
-      <w:proofErr w:type="spellStart"/>
-      <w:r>
-        <w:rPr>
-          <w:rFonts w:eastAsia="Times New Roman"/>
-          <w:szCs w:val="22"/>
-        </w:rPr>
-        <w:t>Ang</w:t>
-      </w:r>
-      <w:proofErr w:type="spellEnd"/>
-      <w:r>
-        <w:rPr>
-          <w:rFonts w:eastAsia="Times New Roman"/>
-          <w:szCs w:val="22"/>
-        </w:rPr>
-        <w:t xml:space="preserve">, R. Hong, H. Li, Z. </w:t>
-      </w:r>
-      <w:proofErr w:type="spellStart"/>
-      <w:r>
-        <w:rPr>
-          <w:rFonts w:eastAsia="Times New Roman"/>
-          <w:szCs w:val="22"/>
-        </w:rPr>
-        <w:t>Luo</w:t>
-      </w:r>
-      <w:proofErr w:type="spellEnd"/>
-      <w:r>
-        <w:rPr>
-          <w:rFonts w:eastAsia="Times New Roman"/>
-          <w:szCs w:val="22"/>
-        </w:rPr>
-        <w:t xml:space="preserve">, Y.T. </w:t>
-      </w:r>
-      <w:proofErr w:type="spellStart"/>
-      <w:r>
-        <w:rPr>
-          <w:rFonts w:eastAsia="Times New Roman"/>
-          <w:szCs w:val="22"/>
-        </w:rPr>
-        <w:t>Zheng</w:t>
-      </w:r>
-      <w:proofErr w:type="spellEnd"/>
-      <w:r>
-        <w:rPr>
-          <w:rFonts w:eastAsia="Times New Roman"/>
-          <w:szCs w:val="22"/>
-        </w:rPr>
-        <w:t>: NUS-WIDE: A real-world web image database from the National University of Singapore, in CIVR (2009)</w:t>
+        <w:t>[Chua2009] T.S. Chua, J. Ang, R. Hong, H. Li, Z. Luo, Y.T. Zheng: NUS-WIDE: A real-world web image database from the National University of Singapore, in CIVR (2009)</w:t>
       </w:r>
     </w:p>
     <w:p>
@@ -8080,39 +7803,8 @@
           <w:rFonts w:eastAsia="Times New Roman"/>
           <w:szCs w:val="22"/>
         </w:rPr>
-        <w:t xml:space="preserve">[Huiskes2008] </w:t>
-      </w:r>
-      <w:proofErr w:type="spellStart"/>
-      <w:r>
-        <w:rPr>
-          <w:rFonts w:eastAsia="Times New Roman"/>
-          <w:szCs w:val="22"/>
-        </w:rPr>
-        <w:t>Huiskes</w:t>
-      </w:r>
-      <w:proofErr w:type="spellEnd"/>
-      <w:r>
-        <w:rPr>
-          <w:rFonts w:eastAsia="Times New Roman"/>
-          <w:szCs w:val="22"/>
-        </w:rPr>
-        <w:t xml:space="preserve">, M., Lew, M. The MIR </w:t>
-      </w:r>
-      <w:proofErr w:type="spellStart"/>
-      <w:r>
-        <w:rPr>
-          <w:rFonts w:eastAsia="Times New Roman"/>
-          <w:szCs w:val="22"/>
-        </w:rPr>
-        <w:t>Flickr</w:t>
-      </w:r>
-      <w:proofErr w:type="spellEnd"/>
-      <w:r>
-        <w:rPr>
-          <w:rFonts w:eastAsia="Times New Roman"/>
-          <w:szCs w:val="22"/>
-        </w:rPr>
-        <w:t xml:space="preserve"> retrieval evaluation. In: CIVR. (2008)</w:t>
+        <w:lastRenderedPageBreak/>
+        <w:t>[Huiskes2008] Huiskes, M., Lew, M. The MIR Flickr retrieval evaluation. In: CIVR. (2008)</w:t>
       </w:r>
     </w:p>
     <w:p>
@@ -8134,40 +7826,7 @@
           <w:rFonts w:eastAsia="Times New Roman"/>
           <w:szCs w:val="22"/>
         </w:rPr>
-        <w:lastRenderedPageBreak/>
-        <w:t xml:space="preserve">[Nowak2010] S. Nowak, M. </w:t>
-      </w:r>
-      <w:proofErr w:type="spellStart"/>
-      <w:r>
-        <w:rPr>
-          <w:rFonts w:eastAsia="Times New Roman"/>
-          <w:szCs w:val="22"/>
-        </w:rPr>
-        <w:t>Huiskes</w:t>
-      </w:r>
-      <w:proofErr w:type="spellEnd"/>
-      <w:r>
-        <w:rPr>
-          <w:rFonts w:eastAsia="Times New Roman"/>
-          <w:szCs w:val="22"/>
-        </w:rPr>
-        <w:t xml:space="preserve">. New strategies for image annotation: Overview of the photo annotation task at </w:t>
-      </w:r>
-      <w:proofErr w:type="spellStart"/>
-      <w:r>
-        <w:rPr>
-          <w:rFonts w:eastAsia="Times New Roman"/>
-          <w:szCs w:val="22"/>
-        </w:rPr>
-        <w:t>ImageCLEF</w:t>
-      </w:r>
-      <w:proofErr w:type="spellEnd"/>
-      <w:r>
-        <w:rPr>
-          <w:rFonts w:eastAsia="Times New Roman"/>
-          <w:szCs w:val="22"/>
-        </w:rPr>
-        <w:t xml:space="preserve"> 2010, in CLEF (2010).</w:t>
+        <w:t>[Nowak2010] S. Nowak, M. Huiskes. New strategies for image annotation: Overview of the photo annotation task at ImageCLEF 2010, in CLEF (2010).</w:t>
       </w:r>
     </w:p>
     <w:p>
@@ -8189,39 +7848,7 @@
           <w:rFonts w:eastAsia="Times New Roman"/>
           <w:szCs w:val="22"/>
         </w:rPr>
-        <w:t xml:space="preserve">[Denoyer2010] </w:t>
-      </w:r>
-      <w:proofErr w:type="spellStart"/>
-      <w:r>
-        <w:rPr>
-          <w:rFonts w:eastAsia="Times New Roman"/>
-          <w:szCs w:val="22"/>
-        </w:rPr>
-        <w:t>Denoyer</w:t>
-      </w:r>
-      <w:proofErr w:type="spellEnd"/>
-      <w:r>
-        <w:rPr>
-          <w:rFonts w:eastAsia="Times New Roman"/>
-          <w:szCs w:val="22"/>
-        </w:rPr>
-        <w:t xml:space="preserve">, L., </w:t>
-      </w:r>
-      <w:proofErr w:type="spellStart"/>
-      <w:r>
-        <w:rPr>
-          <w:rFonts w:eastAsia="Times New Roman"/>
-          <w:szCs w:val="22"/>
-        </w:rPr>
-        <w:t>Gallinari</w:t>
-      </w:r>
-      <w:proofErr w:type="spellEnd"/>
-      <w:r>
-        <w:rPr>
-          <w:rFonts w:eastAsia="Times New Roman"/>
-          <w:szCs w:val="22"/>
-        </w:rPr>
-        <w:t>, P.: A ranking based model for automatic image annotation in a social network. In: ICWSM. (2010)</w:t>
+        <w:t>[Denoyer2010] Denoyer, L., Gallinari, P.: A ranking based model for automatic image annotation in a social network. In: ICWSM. (2010)</w:t>
       </w:r>
     </w:p>
     <w:p>
@@ -8243,49 +7870,22 @@
           <w:rFonts w:eastAsia="Times New Roman"/>
           <w:szCs w:val="22"/>
         </w:rPr>
-        <w:t xml:space="preserve">[Lindstaedt2008] </w:t>
-      </w:r>
-      <w:proofErr w:type="spellStart"/>
-      <w:r>
-        <w:rPr>
-          <w:rFonts w:eastAsia="Times New Roman"/>
-          <w:szCs w:val="22"/>
-        </w:rPr>
-        <w:t>Lindstaedt</w:t>
-      </w:r>
-      <w:proofErr w:type="spellEnd"/>
-      <w:r>
-        <w:rPr>
-          <w:rFonts w:eastAsia="Times New Roman"/>
-          <w:szCs w:val="22"/>
-        </w:rPr>
-        <w:t xml:space="preserve">, S., </w:t>
-      </w:r>
-      <w:proofErr w:type="spellStart"/>
-      <w:r>
-        <w:rPr>
-          <w:rFonts w:eastAsia="Times New Roman"/>
-          <w:szCs w:val="22"/>
-        </w:rPr>
-        <w:t>Pammer</w:t>
-      </w:r>
-      <w:proofErr w:type="spellEnd"/>
-      <w:r>
-        <w:rPr>
-          <w:rFonts w:eastAsia="Times New Roman"/>
-          <w:szCs w:val="22"/>
-        </w:rPr>
-        <w:t xml:space="preserve">, V., </w:t>
-      </w:r>
-      <w:proofErr w:type="spellStart"/>
-      <w:r>
-        <w:rPr>
-          <w:rFonts w:eastAsia="Times New Roman"/>
-          <w:szCs w:val="22"/>
+        <w:t xml:space="preserve">[Lindstaedt2008] Lindstaedt, S., Pammer, V., </w:t>
+      </w:r>
+      <w:r>
+        <w:rPr>
+          <w:rFonts w:eastAsia="Times New Roman"/>
+          <w:szCs w:val="22"/>
+          <w:highlight w:val="yellow"/>
+          <w:rPrChange w:id="62" w:author="Tom Dietterich" w:date="2015-06-11T16:36:00Z">
+            <w:rPr>
+              <w:rFonts w:eastAsia="Times New Roman"/>
+              <w:szCs w:val="22"/>
+            </w:rPr>
+          </w:rPrChange>
         </w:rPr>
         <w:t>Morzinger</w:t>
       </w:r>
-      <w:proofErr w:type="spellEnd"/>
       <w:r>
         <w:rPr>
           <w:rFonts w:eastAsia="Times New Roman"/>
@@ -8293,15 +7893,20 @@
         </w:rPr>
         <w:t xml:space="preserve">, R., Kern, R., </w:t>
       </w:r>
-      <w:proofErr w:type="spellStart"/>
-      <w:r>
-        <w:rPr>
-          <w:rFonts w:eastAsia="Times New Roman"/>
-          <w:szCs w:val="22"/>
+      <w:r>
+        <w:rPr>
+          <w:rFonts w:eastAsia="Times New Roman"/>
+          <w:szCs w:val="22"/>
+          <w:highlight w:val="yellow"/>
+          <w:rPrChange w:id="63" w:author="Tom Dietterich" w:date="2015-06-11T16:36:00Z">
+            <w:rPr>
+              <w:rFonts w:eastAsia="Times New Roman"/>
+              <w:szCs w:val="22"/>
+            </w:rPr>
+          </w:rPrChange>
         </w:rPr>
         <w:t>Mulner</w:t>
       </w:r>
-      <w:proofErr w:type="spellEnd"/>
       <w:r>
         <w:rPr>
           <w:rFonts w:eastAsia="Times New Roman"/>
@@ -8331,53 +7936,26 @@
         </w:rPr>
         <w:t xml:space="preserve">[Sigurbjornsson2008] </w:t>
       </w:r>
-      <w:proofErr w:type="spellStart"/>
-      <w:r>
-        <w:rPr>
-          <w:rFonts w:eastAsia="Times New Roman"/>
-          <w:szCs w:val="22"/>
+      <w:r>
+        <w:rPr>
+          <w:rFonts w:eastAsia="Times New Roman"/>
+          <w:szCs w:val="22"/>
+          <w:highlight w:val="yellow"/>
+          <w:rPrChange w:id="64" w:author="Tom Dietterich" w:date="2015-06-11T16:36:00Z">
+            <w:rPr>
+              <w:rFonts w:eastAsia="Times New Roman"/>
+              <w:szCs w:val="22"/>
+            </w:rPr>
+          </w:rPrChange>
         </w:rPr>
         <w:t>Sigurbjornsson</w:t>
       </w:r>
-      <w:proofErr w:type="spellEnd"/>
-      <w:r>
-        <w:rPr>
-          <w:rFonts w:eastAsia="Times New Roman"/>
-          <w:szCs w:val="22"/>
-        </w:rPr>
-        <w:t xml:space="preserve">, B., van </w:t>
-      </w:r>
-      <w:proofErr w:type="spellStart"/>
-      <w:r>
-        <w:rPr>
-          <w:rFonts w:eastAsia="Times New Roman"/>
-          <w:szCs w:val="22"/>
-        </w:rPr>
-        <w:t>Zwol</w:t>
-      </w:r>
-      <w:proofErr w:type="spellEnd"/>
-      <w:r>
-        <w:rPr>
-          <w:rFonts w:eastAsia="Times New Roman"/>
-          <w:szCs w:val="22"/>
-        </w:rPr>
-        <w:t xml:space="preserve">, R.: </w:t>
-      </w:r>
-      <w:proofErr w:type="spellStart"/>
-      <w:r>
-        <w:rPr>
-          <w:rFonts w:eastAsia="Times New Roman"/>
-          <w:szCs w:val="22"/>
-        </w:rPr>
-        <w:t>Flickr</w:t>
-      </w:r>
-      <w:proofErr w:type="spellEnd"/>
-      <w:r>
-        <w:rPr>
-          <w:rFonts w:eastAsia="Times New Roman"/>
-          <w:szCs w:val="22"/>
-        </w:rPr>
-        <w:t xml:space="preserve"> tag recommendation based on collective knowledge, in WWW, 2008. </w:t>
+      <w:r>
+        <w:rPr>
+          <w:rFonts w:eastAsia="Times New Roman"/>
+          <w:szCs w:val="22"/>
+        </w:rPr>
+        <w:t xml:space="preserve">, B., van Zwol, R.: Flickr tag recommendation based on collective knowledge, in WWW, 2008. </w:t>
       </w:r>
     </w:p>
     <w:p>
@@ -8399,39 +7977,7 @@
           <w:rFonts w:eastAsia="Times New Roman"/>
           <w:szCs w:val="22"/>
         </w:rPr>
-        <w:t xml:space="preserve">[Sawant2010] </w:t>
-      </w:r>
-      <w:proofErr w:type="spellStart"/>
-      <w:r>
-        <w:rPr>
-          <w:rFonts w:eastAsia="Times New Roman"/>
-          <w:szCs w:val="22"/>
-        </w:rPr>
-        <w:t>Sawant</w:t>
-      </w:r>
-      <w:proofErr w:type="spellEnd"/>
-      <w:r>
-        <w:rPr>
-          <w:rFonts w:eastAsia="Times New Roman"/>
-          <w:szCs w:val="22"/>
-        </w:rPr>
-        <w:t xml:space="preserve">, N., </w:t>
-      </w:r>
-      <w:proofErr w:type="spellStart"/>
-      <w:r>
-        <w:rPr>
-          <w:rFonts w:eastAsia="Times New Roman"/>
-          <w:szCs w:val="22"/>
-        </w:rPr>
-        <w:t>Datta</w:t>
-      </w:r>
-      <w:proofErr w:type="spellEnd"/>
-      <w:r>
-        <w:rPr>
-          <w:rFonts w:eastAsia="Times New Roman"/>
-          <w:szCs w:val="22"/>
-        </w:rPr>
-        <w:t>, R., Li, J., Wang, J.: Quest for relevant tags using local interaction networks and visual content. In: MIR. (2010)</w:t>
+        <w:t>[Sawant2010] Sawant, N., Datta, R., Li, J., Wang, J.: Quest for relevant tags using local interaction networks and visual content. In: MIR. (2010)</w:t>
       </w:r>
     </w:p>
     <w:p>
@@ -8453,55 +7999,7 @@
           <w:rFonts w:eastAsia="Times New Roman"/>
           <w:szCs w:val="22"/>
         </w:rPr>
-        <w:t xml:space="preserve">[Stone2008] Stone, Z., </w:t>
-      </w:r>
-      <w:proofErr w:type="spellStart"/>
-      <w:r>
-        <w:rPr>
-          <w:rFonts w:eastAsia="Times New Roman"/>
-          <w:szCs w:val="22"/>
-        </w:rPr>
-        <w:t>Zickler</w:t>
-      </w:r>
-      <w:proofErr w:type="spellEnd"/>
-      <w:r>
-        <w:rPr>
-          <w:rFonts w:eastAsia="Times New Roman"/>
-          <w:szCs w:val="22"/>
-        </w:rPr>
-        <w:t xml:space="preserve">, T., Darrell, T.: </w:t>
-      </w:r>
-      <w:proofErr w:type="spellStart"/>
-      <w:r>
-        <w:rPr>
-          <w:rFonts w:eastAsia="Times New Roman"/>
-          <w:szCs w:val="22"/>
-        </w:rPr>
-        <w:t>Autotagging</w:t>
-      </w:r>
-      <w:proofErr w:type="spellEnd"/>
-      <w:r>
-        <w:rPr>
-          <w:rFonts w:eastAsia="Times New Roman"/>
-          <w:szCs w:val="22"/>
-        </w:rPr>
-        <w:t xml:space="preserve"> </w:t>
-      </w:r>
-      <w:proofErr w:type="spellStart"/>
-      <w:r>
-        <w:rPr>
-          <w:rFonts w:eastAsia="Times New Roman"/>
-          <w:szCs w:val="22"/>
-        </w:rPr>
-        <w:t>Facebook</w:t>
-      </w:r>
-      <w:proofErr w:type="spellEnd"/>
-      <w:r>
-        <w:rPr>
-          <w:rFonts w:eastAsia="Times New Roman"/>
-          <w:szCs w:val="22"/>
-        </w:rPr>
-        <w:t>: Social network context improves photo annotation. In: CVPR Workshop on Internet Vision. (2008)</w:t>
+        <w:t>[Stone2008] Stone, Z., Zickler, T., Darrell, T.: Autotagging Facebook: Social network context improves photo annotation. In: CVPR Workshop on Internet Vision. (2008)</w:t>
       </w:r>
     </w:p>
     <w:p>
@@ -8520,21 +8018,7 @@
         <w:rPr>
           <w:rFonts w:ascii="Arial" w:hAnsi="Arial" w:cs="Arial"/>
         </w:rPr>
-        <w:t xml:space="preserve">[Kumar2006] S. Kumar and M. </w:t>
-      </w:r>
-      <w:proofErr w:type="spellStart"/>
-      <w:r>
-        <w:rPr>
-          <w:rFonts w:ascii="Arial" w:hAnsi="Arial" w:cs="Arial"/>
-        </w:rPr>
-        <w:t>Hebet</w:t>
-      </w:r>
-      <w:proofErr w:type="spellEnd"/>
-      <w:r>
-        <w:rPr>
-          <w:rFonts w:ascii="Arial" w:hAnsi="Arial" w:cs="Arial"/>
-        </w:rPr>
-        <w:t>, “Discriminative Random fields,” IJCV, 2006</w:t>
+        <w:t>[Kumar2006] S. Kumar and M. Hebet, “Discriminative Random fields,” IJCV, 2006</w:t>
       </w:r>
     </w:p>
     <w:p>
@@ -8554,8 +8038,8 @@
 </file>
 
 <file path=word/comments.xml><?xml version="1.0" encoding="utf-8"?>
-<w:comments xmlns:ve="http://schemas.openxmlformats.org/markup-compatibility/2006" xmlns:o="urn:schemas-microsoft-com:office:office" xmlns:r="http://schemas.openxmlformats.org/officeDocument/2006/relationships" xmlns:m="http://schemas.openxmlformats.org/officeDocument/2006/math" xmlns:v="urn:schemas-microsoft-com:vml" xmlns:wp="http://schemas.openxmlformats.org/drawingml/2006/wordprocessingDrawing" xmlns:w10="urn:schemas-microsoft-com:office:word" xmlns:w="http://schemas.openxmlformats.org/wordprocessingml/2006/main" xmlns:wne="http://schemas.microsoft.com/office/word/2006/wordml">
-  <w:comment w:id="22" w:author="Tom Dietterich" w:date="2015-06-11T16:50:00Z" w:initials="TGD">
+<w:comments xmlns:wpc="http://schemas.microsoft.com/office/word/2010/wordprocessingCanvas" xmlns:mc="http://schemas.openxmlformats.org/markup-compatibility/2006" xmlns:o="urn:schemas-microsoft-com:office:office" xmlns:r="http://schemas.openxmlformats.org/officeDocument/2006/relationships" xmlns:m="http://schemas.openxmlformats.org/officeDocument/2006/math" xmlns:v="urn:schemas-microsoft-com:vml" xmlns:wp14="http://schemas.microsoft.com/office/word/2010/wordprocessingDrawing" xmlns:wp="http://schemas.openxmlformats.org/drawingml/2006/wordprocessingDrawing" xmlns:w10="urn:schemas-microsoft-com:office:word" xmlns:w="http://schemas.openxmlformats.org/wordprocessingml/2006/main" xmlns:w14="http://schemas.microsoft.com/office/word/2010/wordml" xmlns:wpg="http://schemas.microsoft.com/office/word/2010/wordprocessingGroup" xmlns:wpi="http://schemas.microsoft.com/office/word/2010/wordprocessingInk" xmlns:wne="http://schemas.microsoft.com/office/word/2006/wordml" xmlns:wps="http://schemas.microsoft.com/office/word/2010/wordprocessingShape" mc:Ignorable="w14 wp14">
+  <w:comment w:id="22" w:author="Roddy Collins" w:date="2015-06-11T16:51:00Z" w:initials="RGC">
     <w:p>
       <w:pPr>
         <w:pStyle w:val="CommentText"/>
@@ -8567,11 +8051,24 @@
         <w:annotationRef/>
       </w:r>
       <w:r>
-        <w:t>I suggest using math mode on these variables. Change tracking doesn't detect that I have done this.</w:t>
+        <w:t>Tom, my apologies as a Word novice-- is math mode distinct from entering these values as equations, as is the case elsewhere in this section?  Or have you already converted these variables?</w:t>
+      </w:r>
+    </w:p>
+    <w:p>
+      <w:pPr>
+        <w:pStyle w:val="CommentText"/>
+      </w:pPr>
+    </w:p>
+    <w:p>
+      <w:pPr>
+        <w:pStyle w:val="CommentText"/>
+      </w:pPr>
+      <w:r>
+        <w:t>TGD: Alt-= is math mode; same as what you are doing with the equations.</w:t>
       </w:r>
     </w:p>
   </w:comment>
-  <w:comment w:id="23" w:author="Roddy Collins" w:date="2015-06-11T16:51:00Z" w:initials="RGC">
+  <w:comment w:id="23" w:author="Tom Dietterich" w:date="2015-06-11T16:53:00Z" w:initials="TGD">
     <w:p>
       <w:pPr>
         <w:pStyle w:val="CommentText"/>
@@ -8583,11 +8080,267 @@
         <w:annotationRef/>
       </w:r>
       <w:r>
-        <w:t>Tom, my apologies as a Word novice-- is math mode distinct from entering these values as equations, as is the case elsewhere in this section?  Or have you already converted these variables?</w:t>
+        <w:t xml:space="preserve">As I indicated in email, this seems weird. </w:t>
+      </w:r>
+      <m:oMath>
+        <m:r>
+          <w:rPr>
+            <w:rFonts w:ascii="Cambria Math" w:hAnsi="Cambria Math"/>
+          </w:rPr>
+          <m:t>σ</m:t>
+        </m:r>
+        <m:d>
+          <m:dPr>
+            <m:ctrlPr>
+              <w:rPr>
+                <w:rFonts w:ascii="Cambria Math" w:hAnsi="Cambria Math"/>
+                <w:i/>
+              </w:rPr>
+            </m:ctrlPr>
+          </m:dPr>
+          <m:e>
+            <m:r>
+              <w:rPr>
+                <w:rFonts w:ascii="Cambria Math" w:hAnsi="Cambria Math"/>
+              </w:rPr>
+              <m:t>u</m:t>
+            </m:r>
+          </m:e>
+        </m:d>
+        <m:r>
+          <w:rPr>
+            <w:rFonts w:ascii="Cambria Math" w:hAnsi="Cambria Math"/>
+          </w:rPr>
+          <m:t>=</m:t>
+        </m:r>
+        <m:f>
+          <m:fPr>
+            <m:ctrlPr>
+              <w:rPr>
+                <w:rFonts w:ascii="Cambria Math" w:hAnsi="Cambria Math"/>
+                <w:i/>
+              </w:rPr>
+            </m:ctrlPr>
+          </m:fPr>
+          <m:num>
+            <m:sSup>
+              <m:sSupPr>
+                <m:ctrlPr>
+                  <w:rPr>
+                    <w:rFonts w:ascii="Cambria Math" w:hAnsi="Cambria Math"/>
+                    <w:i/>
+                  </w:rPr>
+                </m:ctrlPr>
+              </m:sSupPr>
+              <m:e>
+                <m:r>
+                  <w:rPr>
+                    <w:rFonts w:ascii="Cambria Math" w:hAnsi="Cambria Math"/>
+                  </w:rPr>
+                  <m:t>e</m:t>
+                </m:r>
+              </m:e>
+              <m:sup>
+                <m:r>
+                  <w:rPr>
+                    <w:rFonts w:ascii="Cambria Math" w:hAnsi="Cambria Math"/>
+                  </w:rPr>
+                  <m:t>u</m:t>
+                </m:r>
+              </m:sup>
+            </m:sSup>
+          </m:num>
+          <m:den>
+            <m:sSup>
+              <m:sSupPr>
+                <m:ctrlPr>
+                  <w:rPr>
+                    <w:rFonts w:ascii="Cambria Math" w:hAnsi="Cambria Math"/>
+                    <w:i/>
+                  </w:rPr>
+                </m:ctrlPr>
+              </m:sSupPr>
+              <m:e>
+                <m:r>
+                  <w:rPr>
+                    <w:rFonts w:ascii="Cambria Math" w:hAnsi="Cambria Math"/>
+                  </w:rPr>
+                  <m:t>e</m:t>
+                </m:r>
+              </m:e>
+              <m:sup>
+                <m:r>
+                  <w:rPr>
+                    <w:rFonts w:ascii="Cambria Math" w:hAnsi="Cambria Math"/>
+                  </w:rPr>
+                  <m:t>u</m:t>
+                </m:r>
+              </m:sup>
+            </m:sSup>
+            <m:r>
+              <w:rPr>
+                <w:rFonts w:ascii="Cambria Math" w:hAnsi="Cambria Math"/>
+              </w:rPr>
+              <m:t>+1</m:t>
+            </m:r>
+          </m:den>
+        </m:f>
+      </m:oMath>
+      <w:r>
+        <w:t xml:space="preserve"> which is </w:t>
+      </w:r>
+      <m:oMath>
+        <m:f>
+          <m:fPr>
+            <m:ctrlPr>
+              <w:rPr>
+                <w:rFonts w:ascii="Cambria Math" w:hAnsi="Cambria Math"/>
+                <w:i/>
+              </w:rPr>
+            </m:ctrlPr>
+          </m:fPr>
+          <m:num>
+            <m:r>
+              <w:rPr>
+                <w:rFonts w:ascii="Cambria Math" w:hAnsi="Cambria Math"/>
+              </w:rPr>
+              <m:t>1</m:t>
+            </m:r>
+          </m:num>
+          <m:den>
+            <m:r>
+              <w:rPr>
+                <w:rFonts w:ascii="Cambria Math" w:hAnsi="Cambria Math"/>
+              </w:rPr>
+              <m:t>Z</m:t>
+            </m:r>
+          </m:den>
+        </m:f>
+        <m:sSup>
+          <m:sSupPr>
+            <m:ctrlPr>
+              <w:rPr>
+                <w:rFonts w:ascii="Cambria Math" w:hAnsi="Cambria Math"/>
+                <w:i/>
+              </w:rPr>
+            </m:ctrlPr>
+          </m:sSupPr>
+          <m:e>
+            <m:r>
+              <w:rPr>
+                <w:rFonts w:ascii="Cambria Math" w:hAnsi="Cambria Math"/>
+              </w:rPr>
+              <m:t>e</m:t>
+            </m:r>
+          </m:e>
+          <m:sup>
+            <m:r>
+              <w:rPr>
+                <w:rFonts w:ascii="Cambria Math" w:hAnsi="Cambria Math"/>
+              </w:rPr>
+              <m:t>u</m:t>
+            </m:r>
+          </m:sup>
+        </m:sSup>
+      </m:oMath>
+      <w:r>
+        <w:t xml:space="preserve">. So the </w:t>
+      </w:r>
+      <m:oMath>
+        <m:r>
+          <w:rPr>
+            <w:rFonts w:ascii="Cambria Math" w:hAnsi="Cambria Math"/>
+          </w:rPr>
+          <m:t>Z</m:t>
+        </m:r>
+      </m:oMath>
+      <w:r>
+        <w:t xml:space="preserve"> can be absorbed into the overall normalizer, and we can just use </w:t>
+      </w:r>
+      <m:oMath>
+        <m:r>
+          <w:rPr>
+            <w:rFonts w:ascii="Cambria Math" w:hAnsi="Cambria Math"/>
+          </w:rPr>
+          <m:t>u=</m:t>
+        </m:r>
+        <m:sSup>
+          <m:sSupPr>
+            <m:ctrlPr>
+              <w:rPr>
+                <w:rFonts w:ascii="Cambria Math" w:hAnsi="Cambria Math"/>
+                <w:i/>
+              </w:rPr>
+            </m:ctrlPr>
+          </m:sSupPr>
+          <m:e>
+            <m:r>
+              <w:rPr>
+                <w:rFonts w:ascii="Cambria Math" w:hAnsi="Cambria Math"/>
+              </w:rPr>
+              <m:t>w</m:t>
+            </m:r>
+          </m:e>
+          <m:sup>
+            <m:r>
+              <w:rPr>
+                <w:rFonts w:ascii="Cambria Math" w:hAnsi="Cambria Math"/>
+              </w:rPr>
+              <m:t>⊤</m:t>
+            </m:r>
+          </m:sup>
+        </m:sSup>
+        <m:sSub>
+          <m:sSubPr>
+            <m:ctrlPr>
+              <w:rPr>
+                <w:rFonts w:ascii="Cambria Math" w:hAnsi="Cambria Math"/>
+                <w:i/>
+              </w:rPr>
+            </m:ctrlPr>
+          </m:sSubPr>
+          <m:e>
+            <m:r>
+              <w:rPr>
+                <w:rFonts w:ascii="Cambria Math" w:hAnsi="Cambria Math"/>
+              </w:rPr>
+              <m:t>h</m:t>
+            </m:r>
+          </m:e>
+          <m:sub>
+            <m:r>
+              <w:rPr>
+                <w:rFonts w:ascii="Cambria Math" w:hAnsi="Cambria Math"/>
+              </w:rPr>
+              <m:t>n</m:t>
+            </m:r>
+          </m:sub>
+        </m:sSub>
+        <m:d>
+          <m:dPr>
+            <m:ctrlPr>
+              <w:rPr>
+                <w:rFonts w:ascii="Cambria Math" w:hAnsi="Cambria Math"/>
+                <w:i/>
+              </w:rPr>
+            </m:ctrlPr>
+          </m:dPr>
+          <m:e>
+            <m:r>
+              <w:rPr>
+                <w:rFonts w:ascii="Cambria Math" w:hAnsi="Cambria Math"/>
+              </w:rPr>
+              <m:t>x</m:t>
+            </m:r>
+          </m:e>
+        </m:d>
+      </m:oMath>
+      <w:r>
+        <w:t>.</w:t>
       </w:r>
     </w:p>
   </w:comment>
-  <w:comment w:id="24" w:author="Tom Dietterich" w:date="2015-05-28T10:47:00Z" w:initials="TGD">
+  <w:comment w:id="28" w:author="Tom Dietterich" w:date="2015-05-28T10:47:00Z" w:initials="TGD">
     <w:p>
       <w:pPr>
         <w:pStyle w:val="CommentText"/>
@@ -8599,11 +8352,11 @@
         <w:annotationRef/>
       </w:r>
       <w:r>
-        <w:t>Here too</w:t>
+        <w:t>Because the entire set of images forms a graph, how do you propose to select the training vs. test instances? For example, will you construct a min-cost cut of the graph to try to minimize the links between training and test images, or will you just choose nodes at random? If there are links between training and test images, will they be provided?</w:t>
       </w:r>
     </w:p>
   </w:comment>
-  <w:comment w:id="25" w:author="Tom Dietterich" w:date="2015-05-28T10:47:00Z" w:initials="TGD">
+  <w:comment w:id="29" w:author="Roddy Collins" w:date="2015-05-28T10:51:00Z" w:initials="RGC">
     <w:p>
       <w:pPr>
         <w:pStyle w:val="CommentText"/>
@@ -8615,11 +8368,43 @@
         <w:annotationRef/>
       </w:r>
       <w:r>
-        <w:t>and here</w:t>
+        <w:t>Tom-- these are excellent questions which we're still working on. Eran is consulting with some other folks here who have CRF experience. My hope is that by separating out "structures" as a "round 2 concept", we'll have a natural progression in the data from Round 1 to Round 2. Anthony suggested using the EXIF timestamps to drive a test/train split, with the idea that this would provide a natural partition of the comments and other metadata. I'm still investigating the extent to which that holds.</w:t>
+      </w:r>
+    </w:p>
+    <w:p>
+      <w:pPr>
+        <w:pStyle w:val="CommentText"/>
+      </w:pPr>
+    </w:p>
+    <w:p>
+      <w:pPr>
+        <w:pStyle w:val="CommentText"/>
+      </w:pPr>
+      <w:r>
+        <w:t>If there are additional measures I could compute on the data which would help resolve this, please let me know!</w:t>
+      </w:r>
+    </w:p>
+    <w:p>
+      <w:pPr>
+        <w:pStyle w:val="CommentText"/>
+      </w:pPr>
+    </w:p>
+    <w:p>
+      <w:pPr>
+        <w:pStyle w:val="CommentText"/>
+        <w:rPr>
+          <w:b/>
+        </w:rPr>
+      </w:pPr>
+      <w:r>
+        <w:rPr>
+          <w:b/>
+        </w:rPr>
+        <w:t>Tom: I like the time stamp idea.</w:t>
       </w:r>
     </w:p>
   </w:comment>
-  <w:comment w:id="26" w:author="Tom Dietterich" w:date="2015-05-28T10:47:00Z" w:initials="TGD">
+  <w:comment w:id="30" w:author="Tom Dietterich" w:date="2015-05-28T10:53:00Z" w:initials="TGD">
     <w:p>
       <w:pPr>
         <w:pStyle w:val="CommentText"/>
@@ -8631,19 +8416,11 @@
         <w:annotationRef/>
       </w:r>
       <w:r>
-        <w:t xml:space="preserve">This ignores </w:t>
-      </w:r>
-      <w:proofErr w:type="spellStart"/>
-      <w:r>
-        <w:t>pairwise</w:t>
-      </w:r>
-      <w:proofErr w:type="spellEnd"/>
-      <w:r>
-        <w:t xml:space="preserve"> potentials between the labels, of course. </w:t>
+        <w:t>Is the rationale for this that “structures” is the most common label? [Note that it is clipped in the image in Fig 1.]</w:t>
       </w:r>
     </w:p>
   </w:comment>
-  <w:comment w:id="32" w:author="Tom Dietterich" w:date="2015-05-28T10:47:00Z" w:initials="TGD">
+  <w:comment w:id="31" w:author="Roddy Collins" w:date="2015-06-11T17:19:00Z" w:initials="RGC">
     <w:p>
       <w:pPr>
         <w:pStyle w:val="CommentText"/>
@@ -8655,11 +8432,11 @@
         <w:annotationRef/>
       </w:r>
       <w:r>
-        <w:t>Because the entire set of images forms a graph, how do you propose to select the training vs. test instances? For example, will you construct a min-cost cut of the graph to try to minimize the links between training and test images, or will you just choose nodes at random? If there are links between training and test images, will they be provided?</w:t>
+        <w:t>Essentially, yes, that's the rationale. I'll correct the clipping.</w:t>
       </w:r>
     </w:p>
   </w:comment>
-  <w:comment w:id="33" w:author="Roddy Collins" w:date="2015-05-28T10:51:00Z" w:initials="RGC">
+  <w:comment w:id="48" w:author="Tom Dietterich" w:date="2015-05-28T10:54:00Z" w:initials="TGD">
     <w:p>
       <w:pPr>
         <w:pStyle w:val="CommentText"/>
@@ -8671,121 +8448,47 @@
         <w:annotationRef/>
       </w:r>
       <w:r>
-        <w:t xml:space="preserve">Tom-- these are excellent questions which we're still working on. </w:t>
-      </w:r>
-      <w:proofErr w:type="spellStart"/>
-      <w:r>
-        <w:t>Eran</w:t>
-      </w:r>
-      <w:proofErr w:type="spellEnd"/>
-      <w:r>
-        <w:t xml:space="preserve"> is consulting with some other folks here who have CRF experience. My hope is that by separating out "structures" as a "round 2 concept", we'll have a natural progression in the data from Round 1 to Round 2. Anthony suggested using the EXIF timestamps to drive a test/train split, with the idea that this would provide a natural partition of the comments and other metadata. I'm still investigating the extent to which that holds.</w:t>
-      </w:r>
-    </w:p>
+        <w:t xml:space="preserve">This needs to be made much more precise. Are these comma-separated values? tab separated? space separated? How will missing values be indicated? </w:t>
+      </w:r>
+    </w:p>
+  </w:comment>
+  <w:comment w:id="50" w:author="Tom Dietterich" w:date="2015-05-28T10:56:00Z" w:initials="TGD">
     <w:p>
       <w:pPr>
         <w:pStyle w:val="CommentText"/>
       </w:pPr>
-    </w:p>
+      <w:r>
+        <w:rPr>
+          <w:rStyle w:val="CommentReference"/>
+        </w:rPr>
+        <w:annotationRef/>
+      </w:r>
+      <w:r>
+        <w:t>In the data drop, please include sample output files. Ideally, it would be great if you could include your code for the CRF in a form that the teams could run. That would help resolve a lot of ambiguities and also give them a target performance level to try to beat.</w:t>
+      </w:r>
+    </w:p>
+  </w:comment>
+  <w:comment w:id="61" w:author="Tom Dietterich" w:date="2015-06-11T16:36:00Z" w:initials="TGD">
     <w:p>
       <w:pPr>
         <w:pStyle w:val="CommentText"/>
       </w:pPr>
       <w:r>
-        <w:t>If there are additional measures I could compute on the data which would help resolve this, please let me know!</w:t>
-      </w:r>
-    </w:p>
-    <w:p>
-      <w:pPr>
-        <w:pStyle w:val="CommentText"/>
-      </w:pPr>
-    </w:p>
-    <w:p>
-      <w:pPr>
-        <w:pStyle w:val="CommentText"/>
-        <w:rPr>
-          <w:b/>
-        </w:rPr>
-      </w:pPr>
-      <w:r>
-        <w:rPr>
-          <w:b/>
-        </w:rPr>
-        <w:t>Tom: I like the time stamp idea.</w:t>
-      </w:r>
-    </w:p>
-  </w:comment>
-  <w:comment w:id="34" w:author="Tom Dietterich" w:date="2015-05-28T10:53:00Z" w:initials="TGD">
-    <w:p>
-      <w:pPr>
-        <w:pStyle w:val="CommentText"/>
-      </w:pPr>
-      <w:r>
         <w:rPr>
           <w:rStyle w:val="CommentReference"/>
         </w:rPr>
         <w:annotationRef/>
       </w:r>
       <w:r>
-        <w:t>Is the rationale for this that “structures” is the most common label? [Note that it is clipped in the image in Fig 1.]</w:t>
-      </w:r>
-    </w:p>
-  </w:comment>
-  <w:comment w:id="35" w:author="Roddy Collins" w:date="2015-06-11T17:19:00Z" w:initials="RGC">
-    <w:p>
-      <w:pPr>
-        <w:pStyle w:val="CommentText"/>
-      </w:pPr>
-      <w:r>
-        <w:rPr>
-          <w:rStyle w:val="CommentReference"/>
-        </w:rPr>
-        <w:annotationRef/>
-      </w:r>
-      <w:r>
-        <w:t>Essentially, yes, that's the rationale. I'll correct the clipping.</w:t>
-      </w:r>
-    </w:p>
-  </w:comment>
-  <w:comment w:id="38" w:author="Tom Dietterich" w:date="2015-05-28T10:54:00Z" w:initials="TGD">
-    <w:p>
-      <w:pPr>
-        <w:pStyle w:val="CommentText"/>
-      </w:pPr>
-      <w:r>
-        <w:rPr>
-          <w:rStyle w:val="CommentReference"/>
-        </w:rPr>
-        <w:annotationRef/>
-      </w:r>
-      <w:r>
-        <w:t xml:space="preserve">This needs to be made much more precise. Are these comma-separated values? tab separated? space separated? How will missing values be indicated? </w:t>
-      </w:r>
-    </w:p>
-  </w:comment>
-  <w:comment w:id="40" w:author="Tom Dietterich" w:date="2015-05-28T10:56:00Z" w:initials="TGD">
-    <w:p>
-      <w:pPr>
-        <w:pStyle w:val="CommentText"/>
-      </w:pPr>
-      <w:r>
-        <w:rPr>
-          <w:rStyle w:val="CommentReference"/>
-        </w:rPr>
-        <w:annotationRef/>
-      </w:r>
-      <w:r>
-        <w:t>In the data drop, please include sample output files. Ideally, it would be great if you could include your code for the CRF in a form that the teams could run. That would help resolve a lot of ambiguities and also give them a target performance level to try to beat.</w:t>
-      </w:r>
-      <w:bookmarkStart w:id="41" w:name="_GoBack"/>
-      <w:bookmarkEnd w:id="41"/>
+        <w:t>I’m seeing some “box” characters here because of missing fonts. I’ve highlighted them below.</w:t>
+      </w:r>
     </w:p>
   </w:comment>
 </w:comments>
 </file>
 
 <file path=word/numbering.xml><?xml version="1.0" encoding="utf-8"?>
-<w:numbering xmlns:ve="http://schemas.openxmlformats.org/markup-compatibility/2006" xmlns:o="urn:schemas-microsoft-com:office:office" xmlns:r="http://schemas.openxmlformats.org/officeDocument/2006/relationships" xmlns:m="http://schemas.openxmlformats.org/officeDocument/2006/math" xmlns:v="urn:schemas-microsoft-com:vml" xmlns:wp="http://schemas.openxmlformats.org/drawingml/2006/wordprocessingDrawing" xmlns:w10="urn:schemas-microsoft-com:office:word" xmlns:w="http://schemas.openxmlformats.org/wordprocessingml/2006/main" xmlns:wne="http://schemas.microsoft.com/office/word/2006/wordml">
+<w:numbering xmlns:wpc="http://schemas.microsoft.com/office/word/2010/wordprocessingCanvas" xmlns:mc="http://schemas.openxmlformats.org/markup-compatibility/2006" xmlns:o="urn:schemas-microsoft-com:office:office" xmlns:r="http://schemas.openxmlformats.org/officeDocument/2006/relationships" xmlns:m="http://schemas.openxmlformats.org/officeDocument/2006/math" xmlns:v="urn:schemas-microsoft-com:vml" xmlns:wp14="http://schemas.microsoft.com/office/word/2010/wordprocessingDrawing" xmlns:wp="http://schemas.openxmlformats.org/drawingml/2006/wordprocessingDrawing" xmlns:w10="urn:schemas-microsoft-com:office:word" xmlns:w="http://schemas.openxmlformats.org/wordprocessingml/2006/main" xmlns:w14="http://schemas.microsoft.com/office/word/2010/wordml" xmlns:wpg="http://schemas.microsoft.com/office/word/2010/wordprocessingGroup" xmlns:wpi="http://schemas.microsoft.com/office/word/2010/wordprocessingInk" xmlns:wne="http://schemas.microsoft.com/office/word/2006/wordml" xmlns:wps="http://schemas.microsoft.com/office/word/2010/wordprocessingShape" mc:Ignorable="w14 wp14">
   <w:abstractNum w:abstractNumId="0">
     <w:nsid w:val="042B0DFF"/>
     <w:multiLevelType w:val="hybridMultilevel"/>
@@ -10048,7 +9751,7 @@
 </file>
 
 <file path=word/styles.xml><?xml version="1.0" encoding="utf-8"?>
-<w:styles xmlns:r="http://schemas.openxmlformats.org/officeDocument/2006/relationships" xmlns:w="http://schemas.openxmlformats.org/wordprocessingml/2006/main">
+<w:styles xmlns:mc="http://schemas.openxmlformats.org/markup-compatibility/2006" xmlns:r="http://schemas.openxmlformats.org/officeDocument/2006/relationships" xmlns:w="http://schemas.openxmlformats.org/wordprocessingml/2006/main" xmlns:w14="http://schemas.microsoft.com/office/word/2010/wordml" mc:Ignorable="w14">
   <w:docDefaults>
     <w:rPrDefault>
       <w:rPr>
@@ -10317,7 +10020,6 @@
     <w:uiPriority w:val="99"/>
     <w:semiHidden/>
     <w:unhideWhenUsed/>
-    <w:qFormat/>
     <w:tblPr>
       <w:tblInd w:w="0" w:type="dxa"/>
       <w:tblCellMar>
@@ -10378,13 +10080,6 @@
     <w:tblPr>
       <w:tblStyleRowBandSize w:val="1"/>
       <w:tblStyleColBandSize w:val="1"/>
-      <w:tblInd w:w="0" w:type="dxa"/>
-      <w:tblCellMar>
-        <w:top w:w="0" w:type="dxa"/>
-        <w:left w:w="108" w:type="dxa"/>
-        <w:bottom w:w="0" w:type="dxa"/>
-        <w:right w:w="108" w:type="dxa"/>
-      </w:tblCellMar>
     </w:tblPr>
   </w:style>
   <w:style w:type="paragraph" w:styleId="CommentText">
@@ -10536,7 +10231,6 @@
       <w:spacing w:line="240" w:lineRule="auto"/>
     </w:pPr>
     <w:tblPr>
-      <w:tblInd w:w="0" w:type="dxa"/>
       <w:tblBorders>
         <w:top w:val="single" w:sz="4" w:space="0" w:color="auto"/>
         <w:left w:val="single" w:sz="4" w:space="0" w:color="auto"/>
@@ -10545,12 +10239,6 @@
         <w:insideH w:val="single" w:sz="4" w:space="0" w:color="auto"/>
         <w:insideV w:val="single" w:sz="4" w:space="0" w:color="auto"/>
       </w:tblBorders>
-      <w:tblCellMar>
-        <w:top w:w="0" w:type="dxa"/>
-        <w:left w:w="108" w:type="dxa"/>
-        <w:bottom w:w="0" w:type="dxa"/>
-        <w:right w:w="108" w:type="dxa"/>
-      </w:tblCellMar>
     </w:tblPr>
   </w:style>
   <w:style w:type="paragraph" w:styleId="Caption">
@@ -11375,7 +11063,7 @@
 </file>
 
 <file path=customXml/itemProps1.xml><?xml version="1.0" encoding="utf-8"?>
-<ds:datastoreItem xmlns:ds="http://schemas.openxmlformats.org/officeDocument/2006/customXml" ds:itemID="{2168A85A-3C95-4B52-A107-89E57096B2D1}">
+<ds:datastoreItem xmlns:ds="http://schemas.openxmlformats.org/officeDocument/2006/customXml" ds:itemID="{1EC6F9D1-F68B-4684-A61E-4965BEDC628B}">
   <ds:schemaRefs>
     <ds:schemaRef ds:uri="http://schemas.openxmlformats.org/officeDocument/2006/bibliography"/>
   </ds:schemaRefs>

</xml_diff>

<commit_message>
Incorporating Eran's corrections and file formats
</commit_message>
<xml_diff>
--- a/problem_statement/CP6-problem-statement.docx
+++ b/problem_statement/CP6-problem-statement.docx
@@ -10,7 +10,9 @@
         <w:jc w:val="center"/>
       </w:pPr>
       <w:bookmarkStart w:id="0" w:name="h.l01c30o6ogww" w:colFirst="0" w:colLast="0"/>
+      <w:bookmarkStart w:id="1" w:name="_GoBack"/>
       <w:bookmarkEnd w:id="0"/>
+      <w:bookmarkEnd w:id="1"/>
       <w:r>
         <w:rPr>
           <w:sz w:val="36"/>
@@ -26,12 +28,12 @@
       <w:r>
         <w:t xml:space="preserve">Version </w:t>
       </w:r>
-      <w:ins w:id="1" w:author="Roddy Collins" w:date="2015-06-12T17:43:00Z">
+      <w:ins w:id="2" w:author="Roddy Collins" w:date="2015-06-14T14:27:00Z">
         <w:r>
-          <w:t>7</w:t>
+          <w:t>8</w:t>
         </w:r>
       </w:ins>
-      <w:del w:id="2" w:author="Roddy Collins" w:date="2015-06-12T17:43:00Z">
+      <w:del w:id="3" w:author="Roddy Collins" w:date="2015-06-14T14:27:00Z">
         <w:r>
           <w:delText>6</w:delText>
         </w:r>
@@ -42,12 +44,12 @@
       <w:r>
         <w:t>1</w:t>
       </w:r>
-      <w:ins w:id="3" w:author="Roddy Collins" w:date="2015-06-12T17:43:00Z">
+      <w:ins w:id="4" w:author="Roddy Collins" w:date="2015-06-14T14:27:00Z">
         <w:r>
-          <w:t>2</w:t>
+          <w:t>4</w:t>
         </w:r>
       </w:ins>
-      <w:del w:id="4" w:author="Roddy Collins" w:date="2015-06-12T17:43:00Z">
+      <w:del w:id="5" w:author="Roddy Collins" w:date="2015-06-14T14:27:00Z">
         <w:r>
           <w:delText>1</w:delText>
         </w:r>
@@ -69,8 +71,8 @@
         <w:pStyle w:val="Heading1"/>
         <w:contextualSpacing w:val="0"/>
       </w:pPr>
-      <w:bookmarkStart w:id="5" w:name="h.50ixaww5vtuc" w:colFirst="0" w:colLast="0"/>
-      <w:bookmarkEnd w:id="5"/>
+      <w:bookmarkStart w:id="6" w:name="h.50ixaww5vtuc" w:colFirst="0" w:colLast="0"/>
+      <w:bookmarkEnd w:id="6"/>
       <w:r>
         <w:t>Summary</w:t>
       </w:r>
@@ -122,15 +124,7 @@
         <w:t xml:space="preserve"> containing</w:t>
       </w:r>
       <w:r>
-        <w:t xml:space="preserve"> visual features and metadata such as user information (e.g. username, location, network of contacts), comments, user image gallery, </w:t>
-      </w:r>
-      <w:proofErr w:type="spellStart"/>
-      <w:r>
-        <w:t>uploader</w:t>
-      </w:r>
-      <w:proofErr w:type="spellEnd"/>
-      <w:r>
-        <w:t xml:space="preserve"> defined groups, a</w:t>
+        <w:t xml:space="preserve"> visual features and metadata such as user information (e.g. username, location, network of contacts), comments, user image gallery, uploader defined groups, a</w:t>
       </w:r>
       <w:r>
         <w:t>nd links between shared content</w:t>
@@ -627,8 +621,8 @@
         <w:pStyle w:val="Heading4"/>
         <w:contextualSpacing w:val="0"/>
       </w:pPr>
-      <w:bookmarkStart w:id="6" w:name="h.hv5jt1clyye2" w:colFirst="0" w:colLast="0"/>
-      <w:bookmarkEnd w:id="6"/>
+      <w:bookmarkStart w:id="7" w:name="h.hv5jt1clyye2" w:colFirst="0" w:colLast="0"/>
+      <w:bookmarkEnd w:id="7"/>
       <w:r>
         <w:t xml:space="preserve">Sample images, </w:t>
       </w:r>
@@ -653,8 +647,8 @@
         <w:pStyle w:val="Heading1"/>
         <w:contextualSpacing w:val="0"/>
       </w:pPr>
-      <w:bookmarkStart w:id="7" w:name="h.l934fvt4kuew" w:colFirst="0" w:colLast="0"/>
-      <w:bookmarkEnd w:id="7"/>
+      <w:bookmarkStart w:id="8" w:name="h.l934fvt4kuew" w:colFirst="0" w:colLast="0"/>
+      <w:bookmarkEnd w:id="8"/>
       <w:r>
         <w:lastRenderedPageBreak/>
         <w:t>Problem Specification</w:t>
@@ -665,8 +659,8 @@
         <w:pStyle w:val="Heading2"/>
         <w:contextualSpacing w:val="0"/>
       </w:pPr>
-      <w:bookmarkStart w:id="8" w:name="h.4lfvc5a94ef1" w:colFirst="0" w:colLast="0"/>
-      <w:bookmarkEnd w:id="8"/>
+      <w:bookmarkStart w:id="9" w:name="h.4lfvc5a94ef1" w:colFirst="0" w:colLast="0"/>
+      <w:bookmarkEnd w:id="9"/>
       <w:r>
         <w:t>Overview</w:t>
       </w:r>
@@ -812,131 +806,123 @@
         <w:t>Some types of metadata (i.e. EXIF tags) are generated by the camera when the image is taken; others (i.e. user-provided tags, comments from viewers) are generated after the image is uploaded to an image-sharing service such as</w:t>
       </w:r>
       <w:r>
+        <w:t xml:space="preserve"> Flickr.</w:t>
+      </w:r>
+      <w:r>
         <w:t xml:space="preserve"> </w:t>
       </w:r>
-      <w:proofErr w:type="spellStart"/>
-      <w:r>
-        <w:t>Flickr</w:t>
-      </w:r>
-      <w:proofErr w:type="spellEnd"/>
-      <w:r>
-        <w:t>.</w:t>
+      <w:r>
+        <w:t>We will use</w:t>
+      </w:r>
+      <w:r>
+        <w:t xml:space="preserve"> a subset of</w:t>
       </w:r>
       <w:r>
         <w:t xml:space="preserve"> </w:t>
       </w:r>
       <w:r>
-        <w:t>We will use</w:t>
-      </w:r>
-      <w:r>
-        <w:t xml:space="preserve"> a subset of</w:t>
+        <w:t xml:space="preserve">the </w:t>
+      </w:r>
+      <w:r>
+        <w:t>MIRFLICKR [Huiskes2008]</w:t>
+      </w:r>
+      <w:r>
+        <w:t xml:space="preserve"> dataset to supply the ground-truth image labels, image features, and related metadata. The MIRFLICKR data is available </w:t>
+      </w:r>
+      <w:r>
+        <w:t>under Creative Commons licenses. The subset is the one used by [McAuley2012], which we will henceforth refer to as the MIR14</w:t>
+      </w:r>
+      <w:r>
+        <w:t>k</w:t>
+      </w:r>
+      <w:r>
+        <w:t xml:space="preserve"> dataset.</w:t>
+      </w:r>
+    </w:p>
+    <w:p>
+      <w:pPr>
+        <w:pStyle w:val="Normal1"/>
+        <w:jc w:val="both"/>
+      </w:pPr>
+    </w:p>
+    <w:p>
+      <w:pPr>
+        <w:pStyle w:val="Normal1"/>
+        <w:jc w:val="both"/>
+      </w:pPr>
+      <w:r>
+        <w:t>Within</w:t>
+      </w:r>
+      <w:r>
+        <w:t xml:space="preserve"> the PPAML taxonomy of challenge problems, this CP is related to the Intelligence Analysis domain; the data structures are a hybrid of discrete (categorical) and continuous (features and feature distances) presented in both relational and vector forms. </w:t>
+      </w:r>
+      <w:r>
+        <w:t xml:space="preserve">The basic </w:t>
+      </w:r>
+      <w:r>
+        <w:t xml:space="preserve">parametric </w:t>
+      </w:r>
+      <w:r>
+        <w:t>probabilistic model is an</w:t>
+      </w:r>
+      <w:r>
+        <w:t xml:space="preserve"> u</w:t>
+      </w:r>
+      <w:r>
+        <w:t xml:space="preserve">ndirected </w:t>
+      </w:r>
+      <w:r>
+        <w:t>graphical model over a fixed model</w:t>
+      </w:r>
+      <w:r>
+        <w:t xml:space="preserve"> structure</w:t>
+      </w:r>
+      <w:r>
+        <w:t xml:space="preserve"> with latent variables. Queries </w:t>
+      </w:r>
+      <w:r>
+        <w:t xml:space="preserve">are </w:t>
+      </w:r>
+      <w:r>
+        <w:t>formulated as marginal</w:t>
       </w:r>
       <w:r>
         <w:t xml:space="preserve"> </w:t>
       </w:r>
       <w:r>
-        <w:t xml:space="preserve">the </w:t>
-      </w:r>
-      <w:r>
-        <w:t>MIRFLICKR [Huiskes2008]</w:t>
-      </w:r>
-      <w:r>
-        <w:t xml:space="preserve"> dataset to supply the ground-truth image labels, image features, and related metadata. The MIRFLICKR data is available </w:t>
-      </w:r>
-      <w:r>
-        <w:t>under Creative Commons licenses. The subset is the one used by [McAuley2012], which we will henceforth refer to as the MIR14</w:t>
-      </w:r>
-      <w:r>
-        <w:t>k</w:t>
-      </w:r>
-      <w:r>
-        <w:t xml:space="preserve"> dataset.</w:t>
+        <w:rPr>
+          <w:i/>
+        </w:rPr>
+        <w:t>maximum a posteriori</w:t>
+      </w:r>
+      <w:r>
+        <w:t xml:space="preserve"> MAP for individual images, or </w:t>
+      </w:r>
+      <w:r>
+        <w:t xml:space="preserve">joint </w:t>
+      </w:r>
+      <w:r>
+        <w:t xml:space="preserve">MAP for the entire graph. The query timing </w:t>
+      </w:r>
+      <w:r>
+        <w:t>is</w:t>
+      </w:r>
+      <w:r>
+        <w:t xml:space="preserve"> one-shot with slow tempo </w:t>
+      </w:r>
+      <w:r>
+        <w:t>and</w:t>
+      </w:r>
+      <w:r>
+        <w:t xml:space="preserve"> stationary parameters. </w:t>
       </w:r>
     </w:p>
     <w:p>
       <w:pPr>
         <w:pStyle w:val="Normal1"/>
-        <w:jc w:val="both"/>
-      </w:pPr>
-    </w:p>
-    <w:p>
-      <w:pPr>
-        <w:pStyle w:val="Normal1"/>
-        <w:jc w:val="both"/>
-      </w:pPr>
-      <w:r>
-        <w:t>Within</w:t>
-      </w:r>
-      <w:r>
-        <w:t xml:space="preserve"> the PPAML taxonomy of challenge problems, this CP is related to the Intelligence Analysis domain; the data structures are a hybrid of discrete (categorical) and continuous (features and feature distances) presented in both relational and vector forms. </w:t>
-      </w:r>
-      <w:r>
-        <w:t xml:space="preserve">The basic </w:t>
-      </w:r>
-      <w:r>
-        <w:t xml:space="preserve">parametric </w:t>
-      </w:r>
-      <w:r>
-        <w:t>probabilistic model is an</w:t>
-      </w:r>
-      <w:r>
-        <w:t xml:space="preserve"> u</w:t>
-      </w:r>
-      <w:r>
-        <w:t xml:space="preserve">ndirected </w:t>
-      </w:r>
-      <w:r>
-        <w:t>graphical model over a fixed model</w:t>
-      </w:r>
-      <w:r>
-        <w:t xml:space="preserve"> structure</w:t>
-      </w:r>
-      <w:r>
-        <w:t xml:space="preserve"> with latent variables. Queries </w:t>
-      </w:r>
-      <w:r>
-        <w:t xml:space="preserve">are </w:t>
-      </w:r>
-      <w:r>
-        <w:t>formulated as marginal</w:t>
-      </w:r>
-      <w:r>
-        <w:t xml:space="preserve"> </w:t>
-      </w:r>
-      <w:r>
-        <w:rPr>
-          <w:i/>
-        </w:rPr>
-        <w:t>maximum a posteriori</w:t>
-      </w:r>
-      <w:r>
-        <w:t xml:space="preserve"> MAP for individual images, or </w:t>
-      </w:r>
-      <w:r>
-        <w:t xml:space="preserve">joint </w:t>
-      </w:r>
-      <w:r>
-        <w:t xml:space="preserve">MAP for the entire graph. The query timing </w:t>
-      </w:r>
-      <w:r>
-        <w:t>is</w:t>
-      </w:r>
-      <w:r>
-        <w:t xml:space="preserve"> one-shot with slow tempo </w:t>
-      </w:r>
-      <w:r>
-        <w:t>and</w:t>
-      </w:r>
-      <w:r>
-        <w:t xml:space="preserve"> stationary parameters. </w:t>
-      </w:r>
-    </w:p>
-    <w:p>
-      <w:pPr>
-        <w:pStyle w:val="Normal1"/>
-      </w:pPr>
-      <w:bookmarkStart w:id="9" w:name="h.qtjn81my4sfp" w:colFirst="0" w:colLast="0"/>
-      <w:bookmarkEnd w:id="9"/>
+      </w:pPr>
+      <w:bookmarkStart w:id="10" w:name="h.qtjn81my4sfp" w:colFirst="0" w:colLast="0"/>
+      <w:bookmarkEnd w:id="10"/>
     </w:p>
     <w:p>
       <w:pPr>
@@ -1242,21 +1228,8 @@
       <w:r>
         <w:t xml:space="preserve">Each image is associated with </w:t>
       </w:r>
-      <w:proofErr w:type="spellStart"/>
-      <w:r>
-        <w:t>metada</w:t>
-      </w:r>
-      <m:oMath>
-        <w:proofErr w:type="spellEnd"/>
-        <m:r>
-          <w:rPr>
-            <w:rFonts w:ascii="Cambria Math" w:hAnsi="Cambria Math"/>
-          </w:rPr>
-          <m:t>ta</m:t>
-        </m:r>
-      </m:oMath>
-      <w:r>
-        <w:t xml:space="preserve"> </w:t>
+      <w:r>
+        <w:t xml:space="preserve">metadata </w:t>
       </w:r>
       <m:oMath>
         <m:r>
@@ -1301,26 +1274,11 @@
       </w:r>
       <w:r>
         <w:lastRenderedPageBreak/>
-        <w:t xml:space="preserve">the context of the image on </w:t>
-      </w:r>
-      <w:proofErr w:type="spellStart"/>
-      <w:r>
-        <w:t>Flickr</w:t>
-      </w:r>
-      <w:proofErr w:type="spellEnd"/>
-      <w:r>
-        <w:t xml:space="preserve">. </w:t>
-      </w:r>
-      <w:ins w:id="10" w:author="Roddy Collins" w:date="2015-06-11T16:35:00Z">
-        <w:r>
-          <w:t xml:space="preserve">The following list is provided as guidance; precise file formats may be found in the </w:t>
-        </w:r>
-      </w:ins>
-      <w:ins w:id="11" w:author="Roddy Collins" w:date="2015-06-11T16:36:00Z">
-        <w:r>
-          <w:t xml:space="preserve">"Solution I/O Specification" section. </w:t>
-        </w:r>
-      </w:ins>
+        <w:t xml:space="preserve">the context of the image on Flickr. </w:t>
+      </w:r>
+      <w:r>
+        <w:t xml:space="preserve">The following list is provided as guidance; precise file formats may be found in the "Solution I/O Specification" section. </w:t>
+      </w:r>
       <w:r>
         <w:t>The following fields will be provided when present on the original image</w:t>
       </w:r>
@@ -1405,24 +1363,17 @@
         </w:numPr>
         <w:ind w:left="1440"/>
       </w:pPr>
-      <w:del w:id="12" w:author="Roddy Collins" w:date="2015-06-11T16:37:00Z">
-        <w:r>
-          <w:delText>User information</w:delText>
-        </w:r>
-      </w:del>
-      <w:ins w:id="13" w:author="Roddy Collins" w:date="2015-06-11T16:37:00Z">
-        <w:r>
-          <w:t xml:space="preserve">The </w:t>
-        </w:r>
-        <w:proofErr w:type="spellStart"/>
-        <w:r>
-          <w:t>Flickr</w:t>
-        </w:r>
-        <w:proofErr w:type="spellEnd"/>
-        <w:r>
-          <w:t xml:space="preserve"> user ID of the photo's owner</w:t>
-        </w:r>
-      </w:ins>
+      <w:r>
+        <w:t xml:space="preserve">The </w:t>
+      </w:r>
+      <w:proofErr w:type="spellStart"/>
+      <w:r>
+        <w:t>Flickr</w:t>
+      </w:r>
+      <w:proofErr w:type="spellEnd"/>
+      <w:r>
+        <w:t xml:space="preserve"> user ID of the photo's owner</w:t>
+      </w:r>
     </w:p>
     <w:p>
       <w:pPr>
@@ -1492,7 +1443,22 @@
         <w:ind w:left="1440"/>
       </w:pPr>
       <w:r>
-        <w:t xml:space="preserve">The </w:t>
+        <w:t xml:space="preserve">The Flickr </w:t>
+      </w:r>
+      <w:r>
+        <w:rPr>
+          <w:b/>
+        </w:rPr>
+        <w:t>groups</w:t>
+      </w:r>
+      <w:r>
+        <w:t xml:space="preserve"> to which the photo belongs</w:t>
+      </w:r>
+      <w:r>
+        <w:t xml:space="preserve">. A </w:t>
+      </w:r>
+      <w:r>
+        <w:t xml:space="preserve">group may contain photos belonging both to the group's owner and other </w:t>
       </w:r>
       <w:proofErr w:type="spellStart"/>
       <w:r>
@@ -1500,64 +1466,8 @@
       </w:r>
       <w:proofErr w:type="spellEnd"/>
       <w:r>
-        <w:t xml:space="preserve"> </w:t>
-      </w:r>
-      <w:r>
-        <w:rPr>
-          <w:b/>
-        </w:rPr>
-        <w:t>groups</w:t>
-      </w:r>
-      <w:r>
-        <w:t xml:space="preserve"> to which the photo belongs</w:t>
-      </w:r>
-      <w:ins w:id="14" w:author="Roddy Collins" w:date="2015-06-11T16:39:00Z">
-        <w:r>
-          <w:t xml:space="preserve">. </w:t>
-        </w:r>
-      </w:ins>
-      <w:ins w:id="15" w:author="Roddy Collins" w:date="2015-06-11T16:40:00Z">
-        <w:r>
-          <w:t xml:space="preserve">A </w:t>
-        </w:r>
-        <w:r>
-          <w:t>group ma</w:t>
-        </w:r>
-      </w:ins>
-      <w:ins w:id="16" w:author="Roddy Collins" w:date="2015-06-11T16:41:00Z">
-        <w:r>
-          <w:t xml:space="preserve">y contain photos belonging both to the group's owner and other </w:t>
-        </w:r>
-      </w:ins>
-      <w:proofErr w:type="spellStart"/>
-      <w:ins w:id="17" w:author="Roddy Collins" w:date="2015-06-11T16:42:00Z">
-        <w:r>
-          <w:t>Flickr</w:t>
-        </w:r>
-        <w:proofErr w:type="spellEnd"/>
-        <w:r>
-          <w:t xml:space="preserve"> users</w:t>
-        </w:r>
-      </w:ins>
-      <w:ins w:id="18" w:author="Roddy Collins" w:date="2015-06-11T16:41:00Z">
-        <w:r>
-          <w:t>.</w:t>
-        </w:r>
-      </w:ins>
-      <w:del w:id="19" w:author="Roddy Collins" w:date="2015-06-11T16:41:00Z">
-        <w:r>
-          <w:delText xml:space="preserve"> (</w:delText>
-        </w:r>
-        <w:r>
-          <w:delText>only the uploader may add photos</w:delText>
-        </w:r>
-        <w:r>
-          <w:delText xml:space="preserve"> to groups)</w:delText>
-        </w:r>
-        <w:r>
-          <w:delText>.</w:delText>
-        </w:r>
-      </w:del>
+        <w:t xml:space="preserve"> users.</w:t>
+      </w:r>
       <w:r>
         <w:t xml:space="preserve"> In the context of this dataset, groups provide information via the title of the group. For example, a photo of a palm t</w:t>
       </w:r>
@@ -1581,7 +1491,25 @@
         <w:ind w:left="1440"/>
       </w:pPr>
       <w:r>
-        <w:t xml:space="preserve">The </w:t>
+        <w:t xml:space="preserve">The Flickr </w:t>
+      </w:r>
+      <w:r>
+        <w:rPr>
+          <w:b/>
+        </w:rPr>
+        <w:t>galleries</w:t>
+      </w:r>
+      <w:r>
+        <w:t xml:space="preserve"> to which the photo belongs</w:t>
+      </w:r>
+      <w:r>
+        <w:t>.</w:t>
+      </w:r>
+      <w:r>
+        <w:t xml:space="preserve"> </w:t>
+      </w:r>
+      <w:r>
+        <w:t xml:space="preserve">A gallery may only contain photos belonging to other </w:t>
       </w:r>
       <w:proofErr w:type="spellStart"/>
       <w:r>
@@ -1589,46 +1517,8 @@
       </w:r>
       <w:proofErr w:type="spellEnd"/>
       <w:r>
-        <w:t xml:space="preserve"> </w:t>
-      </w:r>
-      <w:r>
-        <w:rPr>
-          <w:b/>
-        </w:rPr>
-        <w:t>galleries</w:t>
-      </w:r>
-      <w:r>
-        <w:t xml:space="preserve"> to which the photo belongs</w:t>
-      </w:r>
-      <w:ins w:id="20" w:author="Roddy Collins" w:date="2015-06-11T16:42:00Z">
-        <w:r>
-          <w:t>.</w:t>
-        </w:r>
-      </w:ins>
-      <w:r>
-        <w:t xml:space="preserve"> </w:t>
-      </w:r>
-      <w:ins w:id="21" w:author="Roddy Collins" w:date="2015-06-11T16:43:00Z">
-        <w:r>
-          <w:t xml:space="preserve">A gallery may only contain photos belonging to other </w:t>
-        </w:r>
-        <w:proofErr w:type="spellStart"/>
-        <w:r>
-          <w:t>Flickr</w:t>
-        </w:r>
-        <w:proofErr w:type="spellEnd"/>
-        <w:r>
-          <w:t xml:space="preserve"> users.</w:t>
-        </w:r>
-      </w:ins>
-      <w:del w:id="22" w:author="Roddy Collins" w:date="2015-06-11T16:43:00Z">
-        <w:r>
-          <w:delText>(</w:delText>
-        </w:r>
-        <w:r>
-          <w:delText>Flickr users create galleries from other users' photos)</w:delText>
-        </w:r>
-      </w:del>
+        <w:t xml:space="preserve"> users.</w:t>
+      </w:r>
       <w:r>
         <w:t>. Galleries provide both a title and a description, as ancillary information such as the number of photos in the gallery, the number of times it has been viewed, etc.</w:t>
       </w:r>
@@ -1637,9 +1527,6 @@
       <w:pPr>
         <w:pStyle w:val="Normal1"/>
         <w:ind w:left="720"/>
-        <w:rPr>
-          <w:ins w:id="23" w:author="Roddy Collins" w:date="2015-06-11T16:44:00Z"/>
-        </w:rPr>
       </w:pPr>
       <w:r>
         <w:t>Not every photo will have every item of metadata.</w:t>
@@ -1797,10 +1684,10 @@
           <w:szCs w:val="22"/>
         </w:rPr>
       </w:pPr>
-      <w:bookmarkStart w:id="24" w:name="h.okw3wdwh118b" w:colFirst="0" w:colLast="0"/>
-      <w:bookmarkStart w:id="25" w:name="h.4mohk21wujhn" w:colFirst="0" w:colLast="0"/>
-      <w:bookmarkEnd w:id="24"/>
-      <w:bookmarkEnd w:id="25"/>
+      <w:bookmarkStart w:id="11" w:name="h.okw3wdwh118b" w:colFirst="0" w:colLast="0"/>
+      <w:bookmarkStart w:id="12" w:name="h.4mohk21wujhn" w:colFirst="0" w:colLast="0"/>
+      <w:bookmarkEnd w:id="11"/>
+      <w:bookmarkEnd w:id="12"/>
       <w:r>
         <w:rPr>
           <w:rFonts w:eastAsia="Times New Roman"/>
@@ -1911,15 +1798,7 @@
           <w:rFonts w:eastAsia="Times New Roman"/>
           <w:szCs w:val="22"/>
         </w:rPr>
-        <w:t xml:space="preserve">implement a Conditional Random Field (CRF) as one of the </w:t>
-      </w:r>
-      <w:r>
-        <w:rPr>
-          <w:rFonts w:eastAsia="Times New Roman"/>
-          <w:szCs w:val="22"/>
-        </w:rPr>
-        <w:lastRenderedPageBreak/>
-        <w:t xml:space="preserve">baseline models due to its natural ability to model dependencies between pairs of labels while being conditioned on the input image, </w:t>
+        <w:t xml:space="preserve">implement a Conditional Random Field (CRF) as one of the baseline models due to its natural ability to model dependencies between pairs of labels while being conditioned on the input image, </w:t>
       </w:r>
       <w:r>
         <w:rPr>
@@ -1994,7 +1873,15 @@
           <w:rFonts w:eastAsia="Times New Roman"/>
           <w:szCs w:val="22"/>
         </w:rPr>
-        <w:t>. The work in [McAuley2012] can serve as another baseline model</w:t>
+        <w:t xml:space="preserve">. The work in [McAuley2012] </w:t>
+      </w:r>
+      <w:r>
+        <w:rPr>
+          <w:rFonts w:eastAsia="Times New Roman"/>
+          <w:szCs w:val="22"/>
+        </w:rPr>
+        <w:lastRenderedPageBreak/>
+        <w:t>can serve as another baseline model</w:t>
       </w:r>
       <w:r>
         <w:rPr>
@@ -3147,15 +3034,7 @@
           <w:rFonts w:eastAsia="Times New Roman"/>
           <w:szCs w:val="22"/>
         </w:rPr>
-        <w:t xml:space="preserve">, and </w:t>
-      </w:r>
-      <w:commentRangeStart w:id="26"/>
-      <w:r>
-        <w:rPr>
-          <w:rFonts w:eastAsia="Times New Roman"/>
-          <w:szCs w:val="22"/>
-        </w:rPr>
-        <w:t xml:space="preserve">metadata, </w:t>
+        <w:t xml:space="preserve">, and metadata, </w:t>
       </w:r>
       <m:oMath>
         <m:r>
@@ -3171,21 +3050,7 @@
           <w:rFonts w:eastAsia="Times New Roman"/>
           <w:szCs w:val="22"/>
         </w:rPr>
-        <w:t xml:space="preserve">, are </w:t>
-      </w:r>
-      <w:commentRangeEnd w:id="26"/>
-      <w:r>
-        <w:rPr>
-          <w:rStyle w:val="CommentReference"/>
-        </w:rPr>
-        <w:commentReference w:id="26"/>
-      </w:r>
-      <w:r>
-        <w:rPr>
-          <w:rFonts w:eastAsia="Times New Roman"/>
-          <w:szCs w:val="22"/>
-        </w:rPr>
-        <w:t xml:space="preserve">used in the observation nodes. The conditional probability of the CRF is:  </w:t>
+        <w:t xml:space="preserve">, are used in the observation nodes. The conditional probability of the CRF is:  </w:t>
       </w:r>
     </w:p>
     <w:p>
@@ -4035,23 +3900,7 @@
           <w:rFonts w:eastAsia="Times New Roman"/>
           <w:szCs w:val="22"/>
         </w:rPr>
-        <w:t xml:space="preserve">The unary potentials are single image potentials, while the </w:t>
-      </w:r>
-      <w:proofErr w:type="spellStart"/>
-      <w:r>
-        <w:rPr>
-          <w:rFonts w:eastAsia="Times New Roman"/>
-          <w:szCs w:val="22"/>
-        </w:rPr>
-        <w:t>pairwise</w:t>
-      </w:r>
-      <w:proofErr w:type="spellEnd"/>
-      <w:r>
-        <w:rPr>
-          <w:rFonts w:eastAsia="Times New Roman"/>
-          <w:szCs w:val="22"/>
-        </w:rPr>
-        <w:t xml:space="preserve"> potentials are between pairs of images. </w:t>
+        <w:t xml:space="preserve">The unary potentials are single image potentials, while the pairwise potentials are between pairs of images. </w:t>
       </w:r>
       <w:r>
         <w:rPr>
@@ -4134,14 +3983,31 @@
           <w:rFonts w:eastAsia="Times New Roman"/>
           <w:szCs w:val="22"/>
         </w:rPr>
-        <w:lastRenderedPageBreak/>
         <w:t>The implementation of the CRF can follow the approach used in [</w:t>
       </w:r>
       <w:r>
         <w:rPr>
           <w:szCs w:val="22"/>
         </w:rPr>
-        <w:t xml:space="preserve">Kumar2006], where a fixed feature function is used to calculate the unary potential, </w:t>
+        <w:t>Kumar2006</w:t>
+      </w:r>
+      <w:r>
+        <w:rPr>
+          <w:szCs w:val="22"/>
+        </w:rPr>
+        <w:t>,</w:t>
+      </w:r>
+      <w:r>
+        <w:t xml:space="preserve"> </w:t>
+      </w:r>
+      <w:r>
+        <w:t>Domke13</w:t>
+      </w:r>
+      <w:r>
+        <w:rPr>
+          <w:szCs w:val="22"/>
+        </w:rPr>
+        <w:t xml:space="preserve">], where a fixed feature function is used to calculate the unary potential, </w:t>
       </w:r>
       <w:r>
         <w:rPr>
@@ -4299,213 +4165,127 @@
           </w:rPr>
           <m:t>=</m:t>
         </m:r>
-        <w:commentRangeStart w:id="27"/>
-        <m:func>
-          <m:funcPr>
+        <m:sSub>
+          <m:sSubPr>
             <m:ctrlPr>
               <w:rPr>
-                <w:rFonts w:ascii="Cambria Math" w:hAnsi="Cambria Math"/>
+                <w:rFonts w:ascii="Cambria Math" w:eastAsia="Times New Roman" w:hAnsi="Cambria Math"/>
+                <w:i/>
                 <w:sz w:val="23"/>
                 <w:szCs w:val="23"/>
               </w:rPr>
             </m:ctrlPr>
-          </m:funcPr>
-          <m:fName>
+          </m:sSubPr>
+          <m:e>
+            <m:r>
+              <w:rPr>
+                <w:rFonts w:ascii="Cambria Math" w:eastAsia="Times New Roman" w:hAnsi="Cambria Math"/>
+                <w:sz w:val="23"/>
+                <w:szCs w:val="23"/>
+              </w:rPr>
+              <m:t>l</m:t>
+            </m:r>
+          </m:e>
+          <m:sub>
+            <m:r>
+              <w:rPr>
+                <w:rFonts w:ascii="Cambria Math" w:eastAsia="Times New Roman" w:hAnsi="Cambria Math"/>
+                <w:sz w:val="23"/>
+                <w:szCs w:val="23"/>
+              </w:rPr>
+              <m:t>n</m:t>
+            </m:r>
+          </m:sub>
+        </m:sSub>
+        <m:sSup>
+          <m:sSupPr>
+            <m:ctrlPr>
+              <w:rPr>
+                <w:rFonts w:ascii="Cambria Math" w:eastAsia="Times New Roman" w:hAnsi="Cambria Math"/>
+                <w:i/>
+                <w:sz w:val="23"/>
+                <w:szCs w:val="23"/>
+              </w:rPr>
+            </m:ctrlPr>
+          </m:sSupPr>
+          <m:e>
+            <m:r>
+              <w:rPr>
+                <w:rFonts w:ascii="Cambria Math" w:eastAsia="Times New Roman" w:hAnsi="Cambria Math"/>
+                <w:sz w:val="23"/>
+                <w:szCs w:val="23"/>
+              </w:rPr>
+              <m:t>w</m:t>
+            </m:r>
+          </m:e>
+          <m:sup>
+            <m:r>
+              <w:rPr>
+                <w:rFonts w:ascii="Cambria Math" w:eastAsia="Times New Roman" w:hAnsi="Cambria Math"/>
+                <w:sz w:val="23"/>
+                <w:szCs w:val="23"/>
+              </w:rPr>
+              <m:t>T</m:t>
+            </m:r>
+          </m:sup>
+        </m:sSup>
+        <m:sSub>
+          <m:sSubPr>
+            <m:ctrlPr>
+              <w:rPr>
+                <w:rFonts w:ascii="Cambria Math" w:eastAsia="Times New Roman" w:hAnsi="Cambria Math"/>
+                <w:i/>
+                <w:sz w:val="23"/>
+                <w:szCs w:val="23"/>
+              </w:rPr>
+            </m:ctrlPr>
+          </m:sSubPr>
+          <m:e>
+            <m:r>
+              <w:rPr>
+                <w:rFonts w:ascii="Cambria Math" w:eastAsia="Times New Roman" w:hAnsi="Cambria Math"/>
+                <w:sz w:val="23"/>
+                <w:szCs w:val="23"/>
+              </w:rPr>
+              <m:t>h</m:t>
+            </m:r>
+          </m:e>
+          <m:sub>
+            <m:r>
+              <w:rPr>
+                <w:rFonts w:ascii="Cambria Math" w:eastAsia="Times New Roman" w:hAnsi="Cambria Math"/>
+                <w:sz w:val="23"/>
+                <w:szCs w:val="23"/>
+              </w:rPr>
+              <m:t>n</m:t>
+            </m:r>
+          </m:sub>
+        </m:sSub>
+        <m:d>
+          <m:dPr>
+            <m:ctrlPr>
+              <w:rPr>
+                <w:rFonts w:ascii="Cambria Math" w:eastAsia="Times New Roman" w:hAnsi="Cambria Math"/>
+                <w:i/>
+                <w:sz w:val="23"/>
+                <w:szCs w:val="23"/>
+              </w:rPr>
+            </m:ctrlPr>
+          </m:dPr>
+          <m:e>
             <m:r>
               <m:rPr>
-                <m:sty m:val="p"/>
+                <m:sty m:val="bi"/>
               </m:rPr>
               <w:rPr>
-                <w:rFonts w:ascii="Cambria Math" w:hAnsi="Cambria Math"/>
+                <w:rFonts w:ascii="Cambria Math" w:eastAsia="Times New Roman" w:hAnsi="Cambria Math"/>
                 <w:sz w:val="23"/>
                 <w:szCs w:val="23"/>
               </w:rPr>
-              <m:t>log</m:t>
+              <m:t>x</m:t>
             </m:r>
-          </m:fName>
-          <m:e>
-            <m:d>
-              <m:dPr>
-                <m:ctrlPr>
-                  <w:rPr>
-                    <w:rFonts w:ascii="Cambria Math" w:hAnsi="Cambria Math"/>
-                    <w:i/>
-                    <w:sz w:val="23"/>
-                    <w:szCs w:val="23"/>
-                  </w:rPr>
-                </m:ctrlPr>
-              </m:dPr>
-              <m:e>
-                <m:r>
-                  <w:rPr>
-                    <w:rFonts w:ascii="Cambria Math" w:hAnsi="Cambria Math"/>
-                    <w:sz w:val="23"/>
-                    <w:szCs w:val="23"/>
-                  </w:rPr>
-                  <m:t>σ</m:t>
-                </m:r>
-                <m:d>
-                  <m:dPr>
-                    <m:ctrlPr>
-                      <w:rPr>
-                        <w:rFonts w:ascii="Cambria Math" w:hAnsi="Cambria Math"/>
-                        <w:i/>
-                        <w:sz w:val="23"/>
-                        <w:szCs w:val="23"/>
-                      </w:rPr>
-                    </m:ctrlPr>
-                  </m:dPr>
-                  <m:e>
-                    <m:sSub>
-                      <m:sSubPr>
-                        <m:ctrlPr>
-                          <w:rPr>
-                            <w:rFonts w:ascii="Cambria Math" w:eastAsia="Times New Roman" w:hAnsi="Cambria Math"/>
-                            <w:i/>
-                            <w:sz w:val="23"/>
-                            <w:szCs w:val="23"/>
-                          </w:rPr>
-                        </m:ctrlPr>
-                      </m:sSubPr>
-                      <m:e>
-                        <m:r>
-                          <w:rPr>
-                            <w:rFonts w:ascii="Cambria Math" w:eastAsia="Times New Roman" w:hAnsi="Cambria Math"/>
-                            <w:sz w:val="23"/>
-                            <w:szCs w:val="23"/>
-                          </w:rPr>
-                          <m:t>l</m:t>
-                        </m:r>
-                      </m:e>
-                      <m:sub>
-                        <m:r>
-                          <w:rPr>
-                            <w:rFonts w:ascii="Cambria Math" w:eastAsia="Times New Roman" w:hAnsi="Cambria Math"/>
-                            <w:sz w:val="23"/>
-                            <w:szCs w:val="23"/>
-                          </w:rPr>
-                          <m:t>n</m:t>
-                        </m:r>
-                      </m:sub>
-                    </m:sSub>
-                    <m:sSup>
-                      <m:sSupPr>
-                        <m:ctrlPr>
-                          <w:rPr>
-                            <w:rFonts w:ascii="Cambria Math" w:eastAsia="Times New Roman" w:hAnsi="Cambria Math"/>
-                            <w:i/>
-                            <w:sz w:val="23"/>
-                            <w:szCs w:val="23"/>
-                          </w:rPr>
-                        </m:ctrlPr>
-                      </m:sSupPr>
-                      <m:e>
-                        <m:r>
-                          <w:rPr>
-                            <w:rFonts w:ascii="Cambria Math" w:eastAsia="Times New Roman" w:hAnsi="Cambria Math"/>
-                            <w:sz w:val="23"/>
-                            <w:szCs w:val="23"/>
-                          </w:rPr>
-                          <m:t>w</m:t>
-                        </m:r>
-                      </m:e>
-                      <m:sup>
-                        <m:r>
-                          <w:rPr>
-                            <w:rFonts w:ascii="Cambria Math" w:eastAsia="Times New Roman" w:hAnsi="Cambria Math"/>
-                            <w:sz w:val="23"/>
-                            <w:szCs w:val="23"/>
-                          </w:rPr>
-                          <m:t>T</m:t>
-                        </m:r>
-                      </m:sup>
-                    </m:sSup>
-                    <m:sSub>
-                      <m:sSubPr>
-                        <m:ctrlPr>
-                          <w:rPr>
-                            <w:rFonts w:ascii="Cambria Math" w:eastAsia="Times New Roman" w:hAnsi="Cambria Math"/>
-                            <w:i/>
-                            <w:sz w:val="23"/>
-                            <w:szCs w:val="23"/>
-                          </w:rPr>
-                        </m:ctrlPr>
-                      </m:sSubPr>
-                      <m:e>
-                        <m:r>
-                          <w:rPr>
-                            <w:rFonts w:ascii="Cambria Math" w:eastAsia="Times New Roman" w:hAnsi="Cambria Math"/>
-                            <w:sz w:val="23"/>
-                            <w:szCs w:val="23"/>
-                          </w:rPr>
-                          <m:t>h</m:t>
-                        </m:r>
-                      </m:e>
-                      <m:sub>
-                        <m:r>
-                          <w:rPr>
-                            <w:rFonts w:ascii="Cambria Math" w:eastAsia="Times New Roman" w:hAnsi="Cambria Math"/>
-                            <w:sz w:val="23"/>
-                            <w:szCs w:val="23"/>
-                          </w:rPr>
-                          <m:t>n</m:t>
-                        </m:r>
-                      </m:sub>
-                    </m:sSub>
-                    <m:d>
-                      <m:dPr>
-                        <m:ctrlPr>
-                          <w:rPr>
-                            <w:rFonts w:ascii="Cambria Math" w:eastAsia="Times New Roman" w:hAnsi="Cambria Math"/>
-                            <w:i/>
-                            <w:sz w:val="23"/>
-                            <w:szCs w:val="23"/>
-                          </w:rPr>
-                        </m:ctrlPr>
-                      </m:dPr>
-                      <m:e>
-                        <m:r>
-                          <m:rPr>
-                            <m:sty m:val="bi"/>
-                          </m:rPr>
-                          <w:rPr>
-                            <w:rFonts w:ascii="Cambria Math" w:eastAsia="Times New Roman" w:hAnsi="Cambria Math"/>
-                            <w:sz w:val="23"/>
-                            <w:szCs w:val="23"/>
-                          </w:rPr>
-                          <m:t>x</m:t>
-                        </m:r>
-                      </m:e>
-                    </m:d>
-                    <m:r>
-                      <m:rPr>
-                        <m:sty m:val="p"/>
-                      </m:rPr>
-                      <w:rPr>
-                        <w:rFonts w:ascii="Cambria Math" w:hAnsi="Cambria Math"/>
-                        <w:sz w:val="23"/>
-                        <w:szCs w:val="23"/>
-                      </w:rPr>
-                      <m:t xml:space="preserve"> </m:t>
-                    </m:r>
-                  </m:e>
-                </m:d>
-                <m:r>
-                  <m:rPr>
-                    <m:sty m:val="p"/>
-                  </m:rPr>
-                  <w:rPr>
-                    <w:rFonts w:ascii="Cambria Math" w:hAnsi="Cambria Math"/>
-                    <w:sz w:val="23"/>
-                    <w:szCs w:val="23"/>
-                  </w:rPr>
-                  <m:t xml:space="preserve"> </m:t>
-                </m:r>
-              </m:e>
-            </m:d>
           </m:e>
-        </m:func>
-        <w:commentRangeEnd w:id="27"/>
+        </m:d>
         <m:r>
           <m:rPr>
             <m:sty m:val="p"/>
@@ -4513,7 +4293,7 @@
           <w:rPr>
             <w:rStyle w:val="CommentReference"/>
           </w:rPr>
-          <w:commentReference w:id="27"/>
+          <w:commentReference w:id="13"/>
         </m:r>
       </m:oMath>
       <w:r>
@@ -4580,47 +4360,23 @@
           <w:szCs w:val="23"/>
         </w:rPr>
         <w:tab/>
-        <w:t>(2)</w:t>
-      </w:r>
-    </w:p>
-    <w:p>
-      <w:pPr>
-        <w:jc w:val="both"/>
-        <w:textAlignment w:val="baseline"/>
+      </w:r>
+      <w:r>
         <w:rPr>
           <w:rFonts w:eastAsiaTheme="minorEastAsia"/>
           <w:sz w:val="23"/>
           <w:szCs w:val="23"/>
         </w:rPr>
-      </w:pPr>
-    </w:p>
-    <w:p>
-      <w:pPr>
-        <w:jc w:val="both"/>
-        <w:textAlignment w:val="baseline"/>
-        <w:rPr>
-          <w:rFonts w:eastAsiaTheme="minorEastAsia"/>
-          <w:szCs w:val="22"/>
-        </w:rPr>
-      </w:pPr>
-      <w:r>
-        <w:rPr>
-          <w:rFonts w:eastAsiaTheme="minorEastAsia"/>
-          <w:szCs w:val="22"/>
-        </w:rPr>
-        <w:t xml:space="preserve">where </w:t>
-      </w:r>
-    </w:p>
-    <w:p>
-      <w:pPr>
-        <w:jc w:val="both"/>
-        <w:textAlignment w:val="baseline"/>
+        <w:tab/>
+      </w:r>
+      <w:r>
         <w:rPr>
           <w:rFonts w:eastAsiaTheme="minorEastAsia"/>
           <w:sz w:val="23"/>
           <w:szCs w:val="23"/>
         </w:rPr>
-      </w:pPr>
+        <w:t>(2)</w:t>
+      </w:r>
     </w:p>
     <w:p>
       <w:pPr>
@@ -4632,228 +4388,22 @@
           <w:szCs w:val="23"/>
         </w:rPr>
       </w:pPr>
-      <m:oMath>
-        <m:r>
-          <w:rPr>
-            <w:rFonts w:ascii="Cambria Math" w:hAnsi="Cambria Math"/>
-            <w:sz w:val="23"/>
-            <w:szCs w:val="23"/>
-          </w:rPr>
-          <m:t>σ</m:t>
-        </m:r>
-        <m:d>
-          <m:dPr>
-            <m:ctrlPr>
-              <w:rPr>
-                <w:rFonts w:ascii="Cambria Math" w:hAnsi="Cambria Math"/>
-                <w:i/>
-                <w:sz w:val="23"/>
-                <w:szCs w:val="23"/>
-              </w:rPr>
-            </m:ctrlPr>
-          </m:dPr>
-          <m:e>
-            <m:r>
-              <w:rPr>
-                <w:rFonts w:ascii="Cambria Math" w:hAnsi="Cambria Math"/>
-                <w:sz w:val="23"/>
-                <w:szCs w:val="23"/>
-              </w:rPr>
-              <m:t>Y</m:t>
-            </m:r>
-          </m:e>
-        </m:d>
-        <m:r>
-          <w:rPr>
-            <w:rFonts w:ascii="Cambria Math" w:hAnsi="Cambria Math"/>
-            <w:sz w:val="23"/>
-            <w:szCs w:val="23"/>
-          </w:rPr>
-          <m:t>=</m:t>
-        </m:r>
-        <m:f>
-          <m:fPr>
-            <m:ctrlPr>
-              <w:rPr>
-                <w:rFonts w:ascii="Cambria Math" w:hAnsi="Cambria Math"/>
-                <w:i/>
-                <w:sz w:val="23"/>
-                <w:szCs w:val="23"/>
-              </w:rPr>
-            </m:ctrlPr>
-          </m:fPr>
-          <m:num>
-            <m:r>
-              <w:rPr>
-                <w:rFonts w:ascii="Cambria Math" w:hAnsi="Cambria Math"/>
-                <w:sz w:val="23"/>
-                <w:szCs w:val="23"/>
-              </w:rPr>
-              <m:t>1</m:t>
-            </m:r>
-          </m:num>
-          <m:den>
-            <m:r>
-              <w:rPr>
-                <w:rFonts w:ascii="Cambria Math" w:hAnsi="Cambria Math"/>
-                <w:sz w:val="23"/>
-                <w:szCs w:val="23"/>
-              </w:rPr>
-              <m:t>1+</m:t>
-            </m:r>
-            <m:sSup>
-              <m:sSupPr>
-                <m:ctrlPr>
-                  <w:rPr>
-                    <w:rFonts w:ascii="Cambria Math" w:hAnsi="Cambria Math"/>
-                    <w:i/>
-                    <w:sz w:val="23"/>
-                    <w:szCs w:val="23"/>
-                  </w:rPr>
-                </m:ctrlPr>
-              </m:sSupPr>
-              <m:e>
-                <m:r>
-                  <w:rPr>
-                    <w:rFonts w:ascii="Cambria Math" w:hAnsi="Cambria Math"/>
-                    <w:sz w:val="23"/>
-                    <w:szCs w:val="23"/>
-                  </w:rPr>
-                  <m:t>e</m:t>
-                </m:r>
-              </m:e>
-              <m:sup>
-                <m:r>
-                  <w:rPr>
-                    <w:rFonts w:ascii="Cambria Math" w:hAnsi="Cambria Math"/>
-                    <w:sz w:val="23"/>
-                    <w:szCs w:val="23"/>
-                  </w:rPr>
-                  <m:t>-Y</m:t>
-                </m:r>
-              </m:sup>
-            </m:sSup>
-          </m:den>
-        </m:f>
-      </m:oMath>
-      <w:r>
+    </w:p>
+    <w:p>
+      <w:pPr>
+        <w:jc w:val="both"/>
+        <w:textAlignment w:val="baseline"/>
         <w:rPr>
           <w:rFonts w:eastAsiaTheme="minorEastAsia"/>
-          <w:sz w:val="23"/>
-          <w:szCs w:val="23"/>
-        </w:rPr>
-        <w:t xml:space="preserve"> , </w:t>
-      </w:r>
+          <w:szCs w:val="22"/>
+        </w:rPr>
+      </w:pPr>
       <w:r>
         <w:rPr>
           <w:rFonts w:eastAsiaTheme="minorEastAsia"/>
-          <w:sz w:val="23"/>
-          <w:szCs w:val="23"/>
-        </w:rPr>
-        <w:tab/>
-      </w:r>
-      <w:r>
-        <w:rPr>
-          <w:rFonts w:eastAsiaTheme="minorEastAsia"/>
-          <w:sz w:val="23"/>
-          <w:szCs w:val="23"/>
-        </w:rPr>
-        <w:tab/>
-      </w:r>
-      <w:r>
-        <w:rPr>
-          <w:rFonts w:eastAsiaTheme="minorEastAsia"/>
-          <w:sz w:val="23"/>
-          <w:szCs w:val="23"/>
-        </w:rPr>
-        <w:tab/>
-      </w:r>
-      <w:r>
-        <w:rPr>
-          <w:rFonts w:eastAsiaTheme="minorEastAsia"/>
-          <w:sz w:val="23"/>
-          <w:szCs w:val="23"/>
-        </w:rPr>
-        <w:tab/>
-        <w:t xml:space="preserve">      </w:t>
-      </w:r>
-      <w:r>
-        <w:rPr>
-          <w:rFonts w:eastAsiaTheme="minorEastAsia"/>
-          <w:sz w:val="23"/>
-          <w:szCs w:val="23"/>
-        </w:rPr>
-        <w:tab/>
-      </w:r>
-      <w:r>
-        <w:rPr>
-          <w:rFonts w:eastAsiaTheme="minorEastAsia"/>
-          <w:sz w:val="23"/>
-          <w:szCs w:val="23"/>
-        </w:rPr>
-        <w:tab/>
-      </w:r>
-      <w:r>
-        <w:rPr>
-          <w:rFonts w:eastAsiaTheme="minorEastAsia"/>
-          <w:sz w:val="23"/>
-          <w:szCs w:val="23"/>
-        </w:rPr>
-        <w:tab/>
-      </w:r>
-      <w:r>
-        <w:rPr>
-          <w:rFonts w:eastAsiaTheme="minorEastAsia"/>
-          <w:sz w:val="23"/>
-          <w:szCs w:val="23"/>
-        </w:rPr>
-        <w:tab/>
-      </w:r>
-      <w:r>
-        <w:rPr>
-          <w:rFonts w:eastAsiaTheme="minorEastAsia"/>
-          <w:sz w:val="23"/>
-          <w:szCs w:val="23"/>
-        </w:rPr>
-        <w:tab/>
-      </w:r>
-      <w:r>
-        <w:rPr>
-          <w:rFonts w:eastAsiaTheme="minorEastAsia"/>
-          <w:sz w:val="23"/>
-          <w:szCs w:val="23"/>
-        </w:rPr>
-        <w:tab/>
-        <w:t xml:space="preserve">(3) </w:t>
-      </w:r>
-    </w:p>
-    <w:p>
-      <w:pPr>
-        <w:jc w:val="both"/>
-        <w:textAlignment w:val="baseline"/>
-        <w:rPr>
-          <w:rFonts w:eastAsiaTheme="minorEastAsia"/>
-          <w:sz w:val="23"/>
-          <w:szCs w:val="23"/>
-        </w:rPr>
-      </w:pPr>
-    </w:p>
-    <w:p>
-      <w:pPr>
-        <w:jc w:val="both"/>
-        <w:textAlignment w:val="baseline"/>
-        <w:rPr>
-          <w:rFonts w:eastAsiaTheme="minorEastAsia"/>
-          <w:sz w:val="23"/>
-          <w:szCs w:val="23"/>
-        </w:rPr>
-      </w:pPr>
-      <w:r>
-        <w:rPr>
-          <w:rFonts w:eastAsiaTheme="minorEastAsia"/>
-          <w:szCs w:val="22"/>
-        </w:rPr>
-        <w:t>and</w:t>
+          <w:szCs w:val="22"/>
+        </w:rPr>
+        <w:t xml:space="preserve">where </w:t>
       </w:r>
     </w:p>
     <w:p>
@@ -5188,19 +4738,16 @@
           <w:szCs w:val="23"/>
         </w:rPr>
         <w:tab/>
-        <w:t>(4)</w:t>
-      </w:r>
-    </w:p>
-    <w:p>
-      <w:pPr>
-        <w:jc w:val="both"/>
-        <w:textAlignment w:val="baseline"/>
-        <w:rPr>
-          <w:rFonts w:eastAsia="Times New Roman"/>
+        <w:t>(3</w:t>
+      </w:r>
+      <w:r>
+        <w:rPr>
+          <w:rFonts w:eastAsiaTheme="minorEastAsia"/>
           <w:sz w:val="23"/>
           <w:szCs w:val="23"/>
         </w:rPr>
-      </w:pPr>
+        <w:t>)</w:t>
+      </w:r>
     </w:p>
     <w:p>
       <w:pPr>
@@ -5208,15 +4755,26 @@
         <w:textAlignment w:val="baseline"/>
         <w:rPr>
           <w:rFonts w:eastAsia="Times New Roman"/>
-          <w:szCs w:val="22"/>
-        </w:rPr>
-      </w:pPr>
-      <w:r>
-        <w:rPr>
-          <w:rFonts w:eastAsia="Times New Roman"/>
-          <w:szCs w:val="22"/>
-        </w:rPr>
-        <w:t xml:space="preserve">where </w:t>
+          <w:sz w:val="23"/>
+          <w:szCs w:val="23"/>
+        </w:rPr>
+      </w:pPr>
+    </w:p>
+    <w:p>
+      <w:pPr>
+        <w:jc w:val="both"/>
+        <w:textAlignment w:val="baseline"/>
+        <w:rPr>
+          <w:rFonts w:eastAsia="Times New Roman"/>
+          <w:szCs w:val="22"/>
+        </w:rPr>
+      </w:pPr>
+      <w:r>
+        <w:rPr>
+          <w:rFonts w:eastAsia="Times New Roman"/>
+          <w:szCs w:val="22"/>
+        </w:rPr>
+        <w:t xml:space="preserve">and </w:t>
       </w:r>
       <m:oMath>
         <m:sSub>
@@ -5303,6 +4861,13 @@
         </w:rPr>
         <w:t>is a vector of learned weights. The feature vector can be normalized for faster convergence and possibly more accurate results.</w:t>
       </w:r>
+      <w:r>
+        <w:rPr>
+          <w:rFonts w:eastAsia="Times New Roman"/>
+          <w:szCs w:val="22"/>
+        </w:rPr>
+        <w:t xml:space="preserve"> </w:t>
+      </w:r>
     </w:p>
     <w:p>
       <w:pPr>
@@ -5328,23 +4893,7 @@
           <w:rFonts w:eastAsia="Times New Roman"/>
           <w:szCs w:val="22"/>
         </w:rPr>
-        <w:t xml:space="preserve">The </w:t>
-      </w:r>
-      <w:proofErr w:type="spellStart"/>
-      <w:r>
-        <w:rPr>
-          <w:rFonts w:eastAsia="Times New Roman"/>
-          <w:szCs w:val="22"/>
-        </w:rPr>
-        <w:t>pairwise</w:t>
-      </w:r>
-      <w:proofErr w:type="spellEnd"/>
-      <w:r>
-        <w:rPr>
-          <w:rFonts w:eastAsia="Times New Roman"/>
-          <w:szCs w:val="22"/>
-        </w:rPr>
-        <w:t xml:space="preserve"> potential, B, from equation (1) can be modeled using a discriminative model similar to equation (2):</w:t>
+        <w:t>The pairwise potential, B, from equation (1) can be modeled using a discriminative model similar to equation (2):</w:t>
       </w:r>
     </w:p>
     <w:p>
@@ -5737,7 +5286,15 @@
           <w:szCs w:val="23"/>
         </w:rPr>
         <w:tab/>
-        <w:t>(5)</w:t>
+        <w:t>(4</w:t>
+      </w:r>
+      <w:r>
+        <w:rPr>
+          <w:rFonts w:eastAsia="Times New Roman"/>
+          <w:sz w:val="23"/>
+          <w:szCs w:val="23"/>
+        </w:rPr>
+        <w:t>)</w:t>
       </w:r>
     </w:p>
     <w:p>
@@ -6003,39 +5560,7 @@
           <w:rFonts w:eastAsia="Times New Roman"/>
           <w:szCs w:val="22"/>
         </w:rPr>
-        <w:t>, which can be concatenated ima</w:t>
-      </w:r>
-      <w:proofErr w:type="spellStart"/>
-      <w:r>
-        <w:rPr>
-          <w:rFonts w:eastAsia="Times New Roman"/>
-          <w:szCs w:val="22"/>
-        </w:rPr>
-        <w:t>ge</w:t>
-      </w:r>
-      <w:proofErr w:type="spellEnd"/>
-      <w:r>
-        <w:rPr>
-          <w:rFonts w:eastAsia="Times New Roman"/>
-          <w:szCs w:val="22"/>
-        </w:rPr>
-        <w:t xml:space="preserve"> features and/or classifier outputs from the two images. The relational metadata can also be added to the </w:t>
-      </w:r>
-      <w:proofErr w:type="spellStart"/>
-      <w:r>
-        <w:rPr>
-          <w:rFonts w:eastAsia="Times New Roman"/>
-          <w:szCs w:val="22"/>
-        </w:rPr>
-        <w:t>pairwise</w:t>
-      </w:r>
-      <w:proofErr w:type="spellEnd"/>
-      <w:r>
-        <w:rPr>
-          <w:rFonts w:eastAsia="Times New Roman"/>
-          <w:szCs w:val="22"/>
-        </w:rPr>
-        <w:t xml:space="preserve"> potential by calculat</w:t>
+        <w:t>, which can be concatenated image features and/or classifier outputs from the two images. The relational metadata can also be added to the pairwise potential by calculat</w:t>
       </w:r>
       <w:r>
         <w:rPr>
@@ -6143,43 +5668,34 @@
           <w:color w:val="000000"/>
         </w:rPr>
       </w:pPr>
-      <w:proofErr w:type="spellStart"/>
       <w:r>
         <w:rPr>
           <w:rFonts w:ascii="Arial" w:eastAsia="Times New Roman" w:hAnsi="Arial" w:cs="Arial"/>
           <w:color w:val="000000"/>
         </w:rPr>
-        <w:t>Kitware</w:t>
-      </w:r>
-      <w:proofErr w:type="spellEnd"/>
+        <w:t>Kitware will provide the input features</w:t>
+      </w:r>
       <w:r>
         <w:rPr>
           <w:rFonts w:ascii="Arial" w:eastAsia="Times New Roman" w:hAnsi="Arial" w:cs="Arial"/>
           <w:color w:val="000000"/>
         </w:rPr>
-        <w:t xml:space="preserve"> will provide the input features</w:t>
-      </w:r>
+        <w:t xml:space="preserve"> and </w:t>
+      </w:r>
+      <w:proofErr w:type="spellStart"/>
       <w:r>
         <w:rPr>
           <w:rFonts w:ascii="Arial" w:eastAsia="Times New Roman" w:hAnsi="Arial" w:cs="Arial"/>
           <w:color w:val="000000"/>
         </w:rPr>
-        <w:t xml:space="preserve"> and </w:t>
-      </w:r>
-      <w:proofErr w:type="spellStart"/>
+        <w:t>metatdata</w:t>
+      </w:r>
+      <w:proofErr w:type="spellEnd"/>
       <w:r>
         <w:rPr>
           <w:rFonts w:ascii="Arial" w:eastAsia="Times New Roman" w:hAnsi="Arial" w:cs="Arial"/>
           <w:color w:val="000000"/>
         </w:rPr>
-        <w:t>metatdata</w:t>
-      </w:r>
-      <w:proofErr w:type="spellEnd"/>
-      <w:r>
-        <w:rPr>
-          <w:rFonts w:ascii="Arial" w:eastAsia="Times New Roman" w:hAnsi="Arial" w:cs="Arial"/>
-          <w:color w:val="000000"/>
-        </w:rPr>
         <w:t xml:space="preserve"> that will be used as observations in the CRF as well as correct labels for each image in the training set as part of a data package.</w:t>
       </w:r>
     </w:p>
@@ -6189,8 +5705,8 @@
         <w:contextualSpacing w:val="0"/>
         <w:jc w:val="both"/>
       </w:pPr>
-      <w:bookmarkStart w:id="28" w:name="h.mmxvnsvkoy6w" w:colFirst="0" w:colLast="0"/>
-      <w:bookmarkEnd w:id="28"/>
+      <w:bookmarkStart w:id="14" w:name="h.mmxvnsvkoy6w" w:colFirst="0" w:colLast="0"/>
+      <w:bookmarkEnd w:id="14"/>
       <w:r>
         <w:t>Data Source</w:t>
       </w:r>
@@ -6245,11 +5761,7 @@
         <w:t>uploaded to</w:t>
       </w:r>
       <w:r>
-        <w:t xml:space="preserve"> </w:t>
-      </w:r>
-      <w:proofErr w:type="spellStart"/>
-      <w:r>
-        <w:t>Flic</w:t>
+        <w:t xml:space="preserve"> Flic</w:t>
       </w:r>
       <w:r>
         <w:t>k</w:t>
@@ -6257,7 +5769,6 @@
       <w:r>
         <w:t>r</w:t>
       </w:r>
-      <w:proofErr w:type="spellEnd"/>
       <w:r>
         <w:t xml:space="preserve"> and licensed</w:t>
       </w:r>
@@ -6270,16 +5781,9 @@
       <w:r>
         <w:t xml:space="preserve">. </w:t>
       </w:r>
-      <w:ins w:id="29" w:author="Roddy Collins" w:date="2015-06-11T16:52:00Z">
-        <w:r>
-          <w:t>See "S</w:t>
-        </w:r>
-      </w:ins>
-      <w:ins w:id="30" w:author="Roddy Collins" w:date="2015-06-11T16:53:00Z">
-        <w:r>
-          <w:t>olution I/O specification" for file format details.</w:t>
-        </w:r>
-      </w:ins>
+      <w:r>
+        <w:t>See "Solution I/O specification" for file format details.</w:t>
+      </w:r>
     </w:p>
     <w:p>
       <w:pPr>
@@ -6331,14 +5835,11 @@
         <w:jc w:val="both"/>
       </w:pPr>
       <w:r>
-        <w:lastRenderedPageBreak/>
         <w:t>The photo's title</w:t>
       </w:r>
-      <w:ins w:id="31" w:author="Roddy Collins" w:date="2015-06-11T17:16:00Z">
-        <w:r>
-          <w:t>, description, and location (any or all may be empty)</w:t>
-        </w:r>
-      </w:ins>
+      <w:r>
+        <w:t>, description, and location (any or all may be empty)</w:t>
+      </w:r>
     </w:p>
     <w:p>
       <w:pPr>
@@ -6394,15 +5895,7 @@
         <w:t>(supplied</w:t>
       </w:r>
       <w:r>
-        <w:t xml:space="preserve"> by the owner or other </w:t>
-      </w:r>
-      <w:proofErr w:type="spellStart"/>
-      <w:r>
-        <w:t>Flickr</w:t>
-      </w:r>
-      <w:proofErr w:type="spellEnd"/>
-      <w:r>
-        <w:t xml:space="preserve"> users)</w:t>
+        <w:t xml:space="preserve"> by the owner or other Flickr users)</w:t>
       </w:r>
     </w:p>
     <w:p>
@@ -6415,15 +5908,7 @@
         <w:jc w:val="both"/>
       </w:pPr>
       <w:r>
-        <w:t xml:space="preserve">Information on the </w:t>
-      </w:r>
-      <w:proofErr w:type="spellStart"/>
-      <w:r>
-        <w:t>Flickr</w:t>
-      </w:r>
-      <w:proofErr w:type="spellEnd"/>
-      <w:r>
-        <w:t xml:space="preserve"> group and galleries the photo belongs to</w:t>
+        <w:t>Information on the Flickr group and galleries the photo belongs to</w:t>
       </w:r>
       <w:r>
         <w:t>.</w:t>
@@ -6454,6 +5939,7 @@
         <w:jc w:val="both"/>
       </w:pPr>
       <w:r>
+        <w:lastRenderedPageBreak/>
         <w:t xml:space="preserve">(Note that not every image will have all of 5, 6, or 7.) </w:t>
       </w:r>
     </w:p>
@@ -6469,15 +5955,7 @@
         <w:jc w:val="both"/>
       </w:pPr>
       <w:r>
-        <w:t xml:space="preserve">Additionally, </w:t>
-      </w:r>
-      <w:proofErr w:type="spellStart"/>
-      <w:r>
-        <w:t>Kitware</w:t>
-      </w:r>
-      <w:proofErr w:type="spellEnd"/>
-      <w:r>
-        <w:t xml:space="preserve"> will provide a suite of features for all the images. The precise set of features is still being devel</w:t>
+        <w:t>Additionally, Kitware will provide a suite of features for all the images. The precise set of features is still being devel</w:t>
       </w:r>
       <w:r>
         <w:t xml:space="preserve">oped, </w:t>
@@ -6525,8 +6003,8 @@
         <w:tblLook w:val="04A0"/>
       </w:tblPr>
       <w:tblGrid>
-        <w:gridCol w:w="4986"/>
-        <w:gridCol w:w="4590"/>
+        <w:gridCol w:w="4788"/>
+        <w:gridCol w:w="4788"/>
       </w:tblGrid>
       <w:tr>
         <w:tc>
@@ -6545,8 +6023,8 @@
               </w:rPr>
               <w:drawing>
                 <wp:inline distT="0" distB="0" distL="0" distR="0">
-                  <wp:extent cx="3009148" cy="2147136"/>
-                  <wp:effectExtent l="19050" t="0" r="752" b="0"/>
+                  <wp:extent cx="2719796" cy="2241455"/>
+                  <wp:effectExtent l="19050" t="0" r="4354" b="0"/>
                   <wp:docPr id="5" name="Picture 2" descr="figure_2.png"/>
                   <wp:cNvGraphicFramePr>
                     <a:graphicFrameLocks xmlns:a="http://schemas.openxmlformats.org/drawingml/2006/main" noChangeAspect="1"/>
@@ -6559,8 +6037,8 @@
                           <pic:cNvPicPr/>
                         </pic:nvPicPr>
                         <pic:blipFill>
-                          <a:blip r:embed="rId11" cstate="print"/>
-                          <a:srcRect l="6192" t="6799" r="8370" b="-3116"/>
+                          <a:blip r:embed="rId11"/>
+                          <a:srcRect l="6674" t="6694" r="7872"/>
                           <a:stretch>
                             <a:fillRect/>
                           </a:stretch>
@@ -6568,7 +6046,7 @@
                         <pic:spPr>
                           <a:xfrm>
                             <a:off x="0" y="0"/>
-                            <a:ext cx="3009148" cy="2147136"/>
+                            <a:ext cx="2721218" cy="2242627"/>
                           </a:xfrm>
                           <a:prstGeom prst="rect">
                             <a:avLst/>
@@ -6683,27 +6161,8 @@
         <w:pStyle w:val="Normal1"/>
         <w:jc w:val="both"/>
       </w:pPr>
-      <w:commentRangeStart w:id="32"/>
-      <w:r>
-        <w:t xml:space="preserve">The dataset will scale in size from Round 1 to Round 2. The intent is that each round will define training (available) and testing (sequestered) subsets of the MIR14k data, scheduled as </w:t>
-      </w:r>
-      <w:commentRangeStart w:id="33"/>
-      <w:r>
-        <w:t>follows:</w:t>
-      </w:r>
-      <w:commentRangeEnd w:id="32"/>
-      <w:r>
-        <w:rPr>
-          <w:rStyle w:val="CommentReference"/>
-        </w:rPr>
-        <w:commentReference w:id="32"/>
-      </w:r>
-      <w:commentRangeEnd w:id="33"/>
-      <w:r>
-        <w:rPr>
-          <w:rStyle w:val="CommentReference"/>
-        </w:rPr>
-        <w:commentReference w:id="33"/>
+      <w:r>
+        <w:t>The dataset will scale in size from Round 1 to Round 2. The intent is that each round will define training (available) and testing (sequestered) subsets of the MIR14k data, scheduled as follows:</w:t>
       </w:r>
     </w:p>
     <w:p>
@@ -6724,7 +6183,6 @@
       <w:r>
         <w:t xml:space="preserve">Round 1 (introduced July 2015, evaluated January 2016): </w:t>
       </w:r>
-      <w:commentRangeStart w:id="34"/>
       <w:r>
         <w:t xml:space="preserve">This data drop will </w:t>
       </w:r>
@@ -6738,34 +6196,13 @@
         <w:t>not</w:t>
       </w:r>
       <w:r>
-        <w:t xml:space="preserve"> include the label </w:t>
-      </w:r>
-      <w:commentRangeStart w:id="35"/>
-      <w:r>
-        <w:t>"structure</w:t>
+        <w:t xml:space="preserve"> include the label "structure</w:t>
       </w:r>
       <w:r>
         <w:t>s</w:t>
       </w:r>
       <w:r>
-        <w:t>"</w:t>
-      </w:r>
-      <w:commentRangeEnd w:id="34"/>
-      <w:r>
-        <w:rPr>
-          <w:rStyle w:val="CommentReference"/>
-        </w:rPr>
-        <w:commentReference w:id="34"/>
-      </w:r>
-      <w:r>
-        <w:t xml:space="preserve">, </w:t>
-      </w:r>
-      <w:commentRangeEnd w:id="35"/>
-      <w:r>
-        <w:rPr>
-          <w:rStyle w:val="CommentReference"/>
-        </w:rPr>
-        <w:commentReference w:id="35"/>
+        <w:t xml:space="preserve">", </w:t>
       </w:r>
       <w:r>
         <w:t xml:space="preserve">which </w:t>
@@ -6855,6 +6292,7 @@
               <w:rPr>
                 <w:noProof/>
               </w:rPr>
+              <w:lastRenderedPageBreak/>
               <w:drawing>
                 <wp:inline distT="0" distB="0" distL="0" distR="0">
                   <wp:extent cx="4572000" cy="3657600"/>
@@ -6934,8 +6372,8 @@
         <w:contextualSpacing w:val="0"/>
         <w:jc w:val="both"/>
       </w:pPr>
-      <w:bookmarkStart w:id="36" w:name="h.f3antm2jh9f4" w:colFirst="0" w:colLast="0"/>
-      <w:bookmarkEnd w:id="36"/>
+      <w:bookmarkStart w:id="15" w:name="h.f3antm2jh9f4" w:colFirst="0" w:colLast="0"/>
+      <w:bookmarkEnd w:id="15"/>
       <w:r>
         <w:t>Evaluation</w:t>
       </w:r>
@@ -6958,15 +6396,7 @@
         <w:t>the test data,</w:t>
       </w:r>
       <w:r>
-        <w:t xml:space="preserve"> which represents about half of the overall dataset. The performance will be measured using both Mean Average Precision (</w:t>
-      </w:r>
-      <w:proofErr w:type="spellStart"/>
-      <w:r>
-        <w:t>mAP</w:t>
-      </w:r>
-      <w:proofErr w:type="spellEnd"/>
-      <w:r>
-        <w:t xml:space="preserve">) </w:t>
+        <w:t xml:space="preserve"> which represents about half of the overall dataset. The performance will be measured using both Mean Average Precision (mAP) </w:t>
       </w:r>
       <w:r>
         <w:t>and</w:t>
@@ -6987,23 +6417,7 @@
         <w:jc w:val="both"/>
       </w:pPr>
       <w:r>
-        <w:t xml:space="preserve">The </w:t>
-      </w:r>
-      <w:proofErr w:type="spellStart"/>
-      <w:r>
-        <w:t>mAP</w:t>
-      </w:r>
-      <w:proofErr w:type="spellEnd"/>
-      <w:r>
-        <w:t xml:space="preserve"> is a single value metric that summarizes the quality of a ranked list of classified images based on their associated classifier probability/score. More precisely, the average precision (AP) is the average of the precision values that are calculated at all true positives in a descending ranked list. The AP is calculated for each class (i.e. label) and then averaged over all label experiments to obtain the </w:t>
-      </w:r>
-      <w:proofErr w:type="spellStart"/>
-      <w:r>
-        <w:t>mAP</w:t>
-      </w:r>
-      <w:proofErr w:type="spellEnd"/>
-      <w:r>
-        <w:t>.</w:t>
+        <w:t>The mAP is a single value metric that summarizes the quality of a ranked list of classified images based on their associated classifier probability/score. More precisely, the average precision (AP) is the average of the precision values that are calculated at all true positives in a descending ranked list. The AP is calculated for each class (i.e. label) and then averaged over all label experiments to obtain the mAP.</w:t>
       </w:r>
     </w:p>
     <w:p>
@@ -7047,7 +6461,6 @@
           <w:rPr>
             <w:rFonts w:ascii="Cambria Math" w:hAnsi="Cambria Math"/>
           </w:rPr>
-          <w:lastRenderedPageBreak/>
           <m:t>Δ</m:t>
         </m:r>
         <m:d>
@@ -7268,22 +6681,12 @@
                         </m:r>
                       </m:sub>
                       <m:sup>
-                        <w:del w:id="37" w:author="Tom Dietterich" w:date="2015-06-11T16:33:00Z">
-                          <m:r>
-                            <w:rPr>
-                              <w:rFonts w:ascii="Cambria Math" w:hAnsi="Cambria Math"/>
-                            </w:rPr>
-                            <m:t>Pos</m:t>
-                          </m:r>
-                        </w:del>
-                        <w:ins w:id="38" w:author="Tom Dietterich" w:date="2015-06-11T16:33:00Z">
-                          <m:r>
-                            <w:rPr>
-                              <w:rFonts w:ascii="Cambria Math" w:hAnsi="Cambria Math"/>
-                            </w:rPr>
-                            <m:t>Neg</m:t>
-                          </m:r>
-                        </w:ins>
+                        <m:r>
+                          <w:rPr>
+                            <w:rFonts w:ascii="Cambria Math" w:hAnsi="Cambria Math"/>
+                          </w:rPr>
+                          <m:t>Neg</m:t>
+                        </m:r>
                       </m:sup>
                     </m:sSubSup>
                   </m:e>
@@ -7426,20 +6829,18 @@
                         </m:r>
                       </m:sub>
                       <m:sup>
-                        <w:del w:id="39" w:author="Tom Dietterich" w:date="2015-06-11T16:33:00Z">
+                        <m:r>
+                          <w:rPr>
+                            <w:rFonts w:ascii="Cambria Math" w:hAnsi="Cambria Math"/>
+                          </w:rPr>
+                          <m:t>Po</m:t>
+                        </m:r>
+                        <w:ins w:id="16" w:author="Tom Dietterich" w:date="2015-06-11T16:33:00Z">
                           <m:r>
                             <w:rPr>
                               <w:rFonts w:ascii="Cambria Math" w:hAnsi="Cambria Math"/>
                             </w:rPr>
-                            <m:t>Neg</m:t>
-                          </m:r>
-                        </w:del>
-                        <w:ins w:id="40" w:author="Tom Dietterich" w:date="2015-06-11T16:33:00Z">
-                          <m:r>
-                            <w:rPr>
-                              <w:rFonts w:ascii="Cambria Math" w:hAnsi="Cambria Math"/>
-                            </w:rPr>
-                            <m:t>Pos</m:t>
+                            <m:t>s</m:t>
                           </m:r>
                         </w:ins>
                       </m:sup>
@@ -7471,7 +6872,16 @@
       </w:r>
       <w:r>
         <w:tab/>
-        <w:t>(6)</w:t>
+      </w:r>
+      <w:r>
+        <w:tab/>
+      </w:r>
+      <w:r>
+        <w:tab/>
+        <w:t xml:space="preserve">       (5</w:t>
+      </w:r>
+      <w:r>
+        <w:t>)</w:t>
       </w:r>
     </w:p>
     <w:p>
@@ -7494,6 +6904,7 @@
         <w:rPr>
           <w:bCs/>
         </w:rPr>
+        <w:lastRenderedPageBreak/>
         <w:t>where</w:t>
       </w:r>
       <w:r>
@@ -7534,24 +6945,15 @@
       <w:r>
         <w:t xml:space="preserve"> is the</w:t>
       </w:r>
-      <w:del w:id="41" w:author="Tom Dietterich" w:date="2015-06-11T16:27:00Z">
-        <w:r>
-          <w:delText xml:space="preserve"> number</w:delText>
-        </w:r>
-      </w:del>
-      <w:ins w:id="42" w:author="Tom Dietterich" w:date="2015-06-11T16:27:00Z">
-        <w:r>
-          <w:t xml:space="preserve"> set</w:t>
-        </w:r>
-      </w:ins>
+      <w:r>
+        <w:t xml:space="preserve"> set</w:t>
+      </w:r>
       <w:r>
         <w:t xml:space="preserve"> of images with positive </w:t>
       </w:r>
-      <w:ins w:id="43" w:author="Tom Dietterich" w:date="2015-06-11T16:27:00Z">
-        <w:r>
-          <w:t xml:space="preserve">predicted </w:t>
-        </w:r>
-      </w:ins>
+      <w:r>
+        <w:t xml:space="preserve">predicted </w:t>
+      </w:r>
       <w:r>
         <w:t xml:space="preserve">labels, </w:t>
       </w:r>
@@ -7593,56 +6995,30 @@
         </w:rPr>
         <w:t xml:space="preserve"> </w:t>
       </w:r>
-      <w:del w:id="44" w:author="Tom Dietterich" w:date="2015-06-11T16:27:00Z">
-        <w:r>
-          <w:rPr>
-            <w:bCs/>
-          </w:rPr>
-          <w:delText xml:space="preserve">number </w:delText>
-        </w:r>
-      </w:del>
-      <w:ins w:id="45" w:author="Tom Dietterich" w:date="2015-06-11T16:27:00Z">
-        <w:r>
-          <w:rPr>
-            <w:bCs/>
-          </w:rPr>
-          <w:t>set</w:t>
-        </w:r>
-        <w:r>
-          <w:rPr>
-            <w:bCs/>
-          </w:rPr>
-          <w:t xml:space="preserve"> </w:t>
-        </w:r>
-      </w:ins>
       <w:r>
         <w:rPr>
           <w:bCs/>
         </w:rPr>
-        <w:t xml:space="preserve">of </w:t>
-      </w:r>
-      <w:del w:id="46" w:author="Tom Dietterich" w:date="2015-06-11T16:27:00Z">
-        <w:r>
-          <w:rPr>
-            <w:bCs/>
-          </w:rPr>
-          <w:delText xml:space="preserve">negative </w:delText>
-        </w:r>
-      </w:del>
+        <w:t>set</w:t>
+      </w:r>
       <w:r>
         <w:rPr>
           <w:bCs/>
         </w:rPr>
-        <w:t>images</w:t>
-      </w:r>
-      <w:ins w:id="47" w:author="Tom Dietterich" w:date="2015-06-11T16:27:00Z">
-        <w:r>
-          <w:rPr>
-            <w:bCs/>
-          </w:rPr>
-          <w:t xml:space="preserve"> with negative predicted labels</w:t>
-        </w:r>
-      </w:ins>
+        <w:t xml:space="preserve"> </w:t>
+      </w:r>
+      <w:r>
+        <w:rPr>
+          <w:bCs/>
+        </w:rPr>
+        <w:t>of images</w:t>
+      </w:r>
+      <w:r>
+        <w:rPr>
+          <w:bCs/>
+        </w:rPr>
+        <w:t xml:space="preserve"> with negative predicted labels</w:t>
+      </w:r>
       <w:r>
         <w:rPr>
           <w:bCs/>
@@ -7727,18 +7103,9 @@
       <w:r>
         <w:t xml:space="preserve"> are the </w:t>
       </w:r>
-      <w:del w:id="48" w:author="Tom Dietterich" w:date="2015-06-11T16:54:00Z">
-        <w:r>
-          <w:delText xml:space="preserve">number of </w:delText>
-        </w:r>
-      </w:del>
-      <w:ins w:id="49" w:author="Tom Dietterich" w:date="2015-06-11T16:54:00Z">
-        <w:r>
-          <w:t xml:space="preserve">sets of </w:t>
-        </w:r>
-      </w:ins>
-      <w:bookmarkStart w:id="50" w:name="_GoBack"/>
-      <w:bookmarkEnd w:id="50"/>
+      <w:r>
+        <w:t xml:space="preserve">sets of </w:t>
+      </w:r>
       <w:r>
         <w:t>correct positive and negative images, respectively.</w:t>
       </w:r>
@@ -7747,6 +7114,23 @@
       <w:pPr>
         <w:pStyle w:val="Normal1"/>
       </w:pPr>
+    </w:p>
+    <w:p>
+      <w:pPr>
+        <w:pStyle w:val="Normal1"/>
+      </w:pPr>
+      <w:bookmarkStart w:id="17" w:name="h.oxtyd3e8m420" w:colFirst="0" w:colLast="0"/>
+      <w:bookmarkStart w:id="18" w:name="h.10ktcwu4xpd5" w:colFirst="0" w:colLast="0"/>
+      <w:bookmarkStart w:id="19" w:name="h.wwefx8w2km3q" w:colFirst="0" w:colLast="0"/>
+      <w:bookmarkStart w:id="20" w:name="h.b4npv3mcmcyk" w:colFirst="0" w:colLast="0"/>
+      <w:bookmarkStart w:id="21" w:name="h.qo50m5lnyexr" w:colFirst="0" w:colLast="0"/>
+      <w:bookmarkStart w:id="22" w:name="h.qym5523jrd3j" w:colFirst="0" w:colLast="0"/>
+      <w:bookmarkEnd w:id="17"/>
+      <w:bookmarkEnd w:id="18"/>
+      <w:bookmarkEnd w:id="19"/>
+      <w:bookmarkEnd w:id="20"/>
+      <w:bookmarkEnd w:id="21"/>
+      <w:bookmarkEnd w:id="22"/>
     </w:p>
     <w:p>
       <w:pPr>
@@ -7754,25 +7138,9 @@
         <w:contextualSpacing w:val="0"/>
         <w:jc w:val="both"/>
       </w:pPr>
-      <w:bookmarkStart w:id="51" w:name="h.oxtyd3e8m420" w:colFirst="0" w:colLast="0"/>
-      <w:bookmarkEnd w:id="51"/>
-      <w:commentRangeStart w:id="52"/>
       <w:r>
         <w:t>Solution I/O Specification</w:t>
       </w:r>
-      <w:commentRangeEnd w:id="52"/>
-      <w:r>
-        <w:rPr>
-          <w:rStyle w:val="CommentReference"/>
-          <w:rFonts w:ascii="Arial" w:eastAsia="Arial" w:hAnsi="Arial" w:cs="Arial"/>
-        </w:rPr>
-        <w:commentReference w:id="52"/>
-      </w:r>
-    </w:p>
-    <w:p>
-      <w:pPr>
-        <w:pStyle w:val="Normal1"/>
-      </w:pPr>
     </w:p>
     <w:p>
       <w:pPr>
@@ -7814,7 +7182,10 @@
         <w:pStyle w:val="Normal1"/>
       </w:pPr>
       <w:r>
-        <w:t>Dataset data will be provided as a set of "flat" text files. Lines are space-separated sequences of values. Strings are UTF-8 encoded, enclosed in double-quotes. Any double-quotes in the string are replaced by spaces.</w:t>
+        <w:t>The d</w:t>
+      </w:r>
+      <w:r>
+        <w:t>ataset will be provided as a set of "flat" text files. Lines are space-separated sequences of values. Strings are UTF-8 encoded, enclosed in double-quotes. Any double-quotes in the string are replaced by spaces.</w:t>
       </w:r>
     </w:p>
     <w:p>
@@ -7914,7 +7285,6 @@
         <w:pStyle w:val="Normal1"/>
         <w:rPr>
           <w:rFonts w:ascii="Courier New" w:hAnsi="Courier New" w:cs="Courier New"/>
-          <w:b/>
         </w:rPr>
       </w:pPr>
       <w:proofErr w:type="spellStart"/>
@@ -8087,7 +7457,6 @@
         <w:pStyle w:val="Normal1"/>
         <w:rPr>
           <w:rFonts w:ascii="Courier New" w:hAnsi="Courier New" w:cs="Courier New"/>
-          <w:b/>
         </w:rPr>
       </w:pPr>
       <w:r>
@@ -8399,7 +7768,6 @@
               <w:jc w:val="both"/>
             </w:pPr>
             <w:r>
-              <w:lastRenderedPageBreak/>
               <w:t>description</w:t>
             </w:r>
           </w:p>
@@ -8603,6 +7971,7 @@
             </w:pPr>
             <w:proofErr w:type="spellStart"/>
             <w:r>
+              <w:lastRenderedPageBreak/>
               <w:t>flickr_locality</w:t>
             </w:r>
             <w:proofErr w:type="spellEnd"/>
@@ -9295,13 +8664,6 @@
         <w:gridCol w:w="1818"/>
         <w:gridCol w:w="1198"/>
         <w:gridCol w:w="6560"/>
-        <w:tblGridChange w:id="53">
-          <w:tblGrid>
-            <w:gridCol w:w="1818"/>
-            <w:gridCol w:w="1198"/>
-            <w:gridCol w:w="6560"/>
-          </w:tblGrid>
-        </w:tblGridChange>
       </w:tblGrid>
       <w:tr>
         <w:tc>
@@ -9426,6 +8788,7 @@
             </w:pPr>
             <w:proofErr w:type="spellStart"/>
             <w:r>
+              <w:lastRenderedPageBreak/>
               <w:t>image_id</w:t>
             </w:r>
             <w:proofErr w:type="spellEnd"/>
@@ -9471,6 +8834,7 @@
           <w:p>
             <w:pPr>
               <w:pStyle w:val="Normal1"/>
+              <w:spacing w:line="276" w:lineRule="auto"/>
               <w:jc w:val="both"/>
             </w:pPr>
             <w:r>
@@ -9690,13 +9054,6 @@
         <w:gridCol w:w="1818"/>
         <w:gridCol w:w="1198"/>
         <w:gridCol w:w="6560"/>
-        <w:tblGridChange w:id="54">
-          <w:tblGrid>
-            <w:gridCol w:w="1818"/>
-            <w:gridCol w:w="1198"/>
-            <w:gridCol w:w="6560"/>
-          </w:tblGrid>
-        </w:tblGridChange>
       </w:tblGrid>
       <w:tr>
         <w:tc>
@@ -10137,6 +9494,7 @@
           <w:p>
             <w:pPr>
               <w:pStyle w:val="Normal1"/>
+              <w:spacing w:line="276" w:lineRule="auto"/>
               <w:jc w:val="both"/>
             </w:pPr>
             <w:r>
@@ -10195,6 +9553,7 @@
           <w:p>
             <w:pPr>
               <w:pStyle w:val="Normal1"/>
+              <w:spacing w:line="276" w:lineRule="auto"/>
               <w:jc w:val="both"/>
             </w:pPr>
             <w:r>
@@ -10257,41 +9616,25 @@
         <w:t>B</w:t>
       </w:r>
       <w:r>
-        <w:t xml:space="preserve">. When two images share no properties, the edge is omitted. Edges are non-directional and the assignment of </w:t>
-      </w:r>
-      <w:r>
-        <w:lastRenderedPageBreak/>
-        <w:t xml:space="preserve">images to </w:t>
+        <w:t xml:space="preserve">. When two images share no properties, the edge is omitted. Edges are non-directional and the assignment of images to </w:t>
       </w:r>
       <w:r>
         <w:rPr>
           <w:i/>
         </w:rPr>
-        <w:t>A</w:t>
+        <w:t xml:space="preserve">A </w:t>
+      </w:r>
+      <w:r>
+        <w:t xml:space="preserve">or </w:t>
       </w:r>
       <w:r>
         <w:rPr>
           <w:i/>
         </w:rPr>
-        <w:t xml:space="preserve"> </w:t>
-      </w:r>
-      <w:r>
-        <w:t xml:space="preserve">or </w:t>
-      </w:r>
-      <w:r>
-        <w:rPr>
-          <w:i/>
-        </w:rPr>
         <w:t xml:space="preserve">B </w:t>
       </w:r>
       <w:r>
-        <w:t xml:space="preserve">is arbitrary. </w:t>
-      </w:r>
-      <w:r>
-        <w:t>There</w:t>
-      </w:r>
-      <w:r>
-        <w:t xml:space="preserve"> is one line per edge with the following format (broken across multiple lines for legibility):</w:t>
+        <w:t>is arbitrary. There is one line per edge with the following format (broken across multiple lines for legibility):</w:t>
       </w:r>
     </w:p>
     <w:p>
@@ -11097,36 +10440,13 @@
     </w:p>
     <w:p>
       <w:pPr>
-        <w:pStyle w:val="Normal1"/>
-      </w:pPr>
-    </w:p>
-    <w:p>
-      <w:pPr>
         <w:pStyle w:val="Heading1"/>
         <w:contextualSpacing w:val="0"/>
         <w:jc w:val="both"/>
       </w:pPr>
-      <w:bookmarkStart w:id="55" w:name="h.10ktcwu4xpd5" w:colFirst="0" w:colLast="0"/>
-      <w:bookmarkStart w:id="56" w:name="h.wwefx8w2km3q" w:colFirst="0" w:colLast="0"/>
-      <w:bookmarkStart w:id="57" w:name="h.b4npv3mcmcyk" w:colFirst="0" w:colLast="0"/>
-      <w:bookmarkStart w:id="58" w:name="h.qo50m5lnyexr" w:colFirst="0" w:colLast="0"/>
-      <w:bookmarkStart w:id="59" w:name="h.qym5523jrd3j" w:colFirst="0" w:colLast="0"/>
-      <w:bookmarkEnd w:id="55"/>
-      <w:bookmarkEnd w:id="56"/>
-      <w:bookmarkEnd w:id="57"/>
-      <w:bookmarkEnd w:id="58"/>
-      <w:bookmarkEnd w:id="59"/>
-      <w:commentRangeStart w:id="60"/>
-      <w:r>
+      <w:r>
+        <w:lastRenderedPageBreak/>
         <w:t>References</w:t>
-      </w:r>
-      <w:commentRangeEnd w:id="60"/>
-      <w:r>
-        <w:rPr>
-          <w:rStyle w:val="CommentReference"/>
-          <w:rFonts w:ascii="Arial" w:eastAsia="Arial" w:hAnsi="Arial" w:cs="Arial"/>
-        </w:rPr>
-        <w:commentReference w:id="60"/>
       </w:r>
     </w:p>
     <w:p>
@@ -11180,7 +10500,14 @@
           <w:rFonts w:eastAsia="Times New Roman"/>
           <w:szCs w:val="22"/>
         </w:rPr>
-        <w:t>, Image Labeling on a Network: Using Social-Network Metadata for Image Classification, in ECCV 2012.</w:t>
+        <w:t>, Image Labeling on a Network: Using Social-Network Metadata for Ima</w:t>
+      </w:r>
+      <w:r>
+        <w:rPr>
+          <w:rFonts w:eastAsia="Times New Roman"/>
+          <w:szCs w:val="22"/>
+        </w:rPr>
+        <w:t>ge Classification, in ECCV 2012</w:t>
       </w:r>
     </w:p>
     <w:p>
@@ -11218,39 +10545,35 @@
           <w:rFonts w:eastAsia="Times New Roman"/>
           <w:szCs w:val="22"/>
         </w:rPr>
-        <w:t xml:space="preserve">, R. Hong, H. Li, Z. </w:t>
-      </w:r>
-      <w:proofErr w:type="spellStart"/>
-      <w:r>
-        <w:rPr>
-          <w:rFonts w:eastAsia="Times New Roman"/>
-          <w:szCs w:val="22"/>
-        </w:rPr>
-        <w:t>Luo</w:t>
-      </w:r>
-      <w:proofErr w:type="spellEnd"/>
-      <w:r>
-        <w:rPr>
-          <w:rFonts w:eastAsia="Times New Roman"/>
-          <w:szCs w:val="22"/>
-        </w:rPr>
-        <w:t xml:space="preserve">, Y.T. </w:t>
-      </w:r>
-      <w:proofErr w:type="spellStart"/>
-      <w:r>
-        <w:rPr>
-          <w:rFonts w:eastAsia="Times New Roman"/>
-          <w:szCs w:val="22"/>
-        </w:rPr>
-        <w:t>Zheng</w:t>
-      </w:r>
-      <w:proofErr w:type="spellEnd"/>
-      <w:r>
-        <w:rPr>
-          <w:rFonts w:eastAsia="Times New Roman"/>
-          <w:szCs w:val="22"/>
-        </w:rPr>
-        <w:t>: NUS-WIDE: A real-world web image database from the National University of Singapore, in CIVR (2009)</w:t>
+        <w:t xml:space="preserve">, R. </w:t>
+      </w:r>
+      <w:r>
+        <w:rPr>
+          <w:rFonts w:eastAsia="Times New Roman"/>
+          <w:szCs w:val="22"/>
+        </w:rPr>
+        <w:t>Hong, H. Li, Z. Luo, Y.T. Zheng, “</w:t>
+      </w:r>
+      <w:r>
+        <w:rPr>
+          <w:rFonts w:eastAsia="Times New Roman"/>
+          <w:szCs w:val="22"/>
+        </w:rPr>
+        <w:t>NUS-WIDE: A real-world web image database from the National Un</w:t>
+      </w:r>
+      <w:r>
+        <w:rPr>
+          <w:rFonts w:eastAsia="Times New Roman"/>
+          <w:szCs w:val="22"/>
+        </w:rPr>
+        <w:t xml:space="preserve">iversity of Singapore,” CIVR, </w:t>
+      </w:r>
+      <w:r>
+        <w:rPr>
+          <w:rFonts w:eastAsia="Times New Roman"/>
+          <w:szCs w:val="22"/>
+        </w:rPr>
+        <w:t>2009</w:t>
       </w:r>
     </w:p>
     <w:p>
@@ -11272,7 +10595,7 @@
           <w:rFonts w:eastAsia="Times New Roman"/>
           <w:szCs w:val="22"/>
         </w:rPr>
-        <w:t xml:space="preserve">[Huiskes2008] </w:t>
+        <w:t xml:space="preserve">[Huiskes2008] M. </w:t>
       </w:r>
       <w:proofErr w:type="spellStart"/>
       <w:r>
@@ -11288,23 +10611,70 @@
           <w:rFonts w:eastAsia="Times New Roman"/>
           <w:szCs w:val="22"/>
         </w:rPr>
-        <w:t xml:space="preserve">, M., Lew, M. The MIR </w:t>
-      </w:r>
-      <w:proofErr w:type="spellStart"/>
-      <w:r>
-        <w:rPr>
-          <w:rFonts w:eastAsia="Times New Roman"/>
-          <w:szCs w:val="22"/>
-        </w:rPr>
-        <w:t>Flickr</w:t>
-      </w:r>
-      <w:proofErr w:type="spellEnd"/>
-      <w:r>
-        <w:rPr>
-          <w:rFonts w:eastAsia="Times New Roman"/>
-          <w:szCs w:val="22"/>
-        </w:rPr>
-        <w:t xml:space="preserve"> retrieval evaluation. In: CIVR. (2008)</w:t>
+        <w:t>,</w:t>
+      </w:r>
+      <w:r>
+        <w:rPr>
+          <w:rFonts w:eastAsia="Times New Roman"/>
+          <w:szCs w:val="22"/>
+        </w:rPr>
+        <w:t xml:space="preserve"> M. Lew,</w:t>
+      </w:r>
+      <w:r>
+        <w:rPr>
+          <w:rFonts w:eastAsia="Times New Roman"/>
+          <w:szCs w:val="22"/>
+        </w:rPr>
+        <w:t xml:space="preserve"> </w:t>
+      </w:r>
+      <w:r>
+        <w:rPr>
+          <w:rFonts w:eastAsia="Times New Roman"/>
+          <w:szCs w:val="22"/>
+        </w:rPr>
+        <w:t>“</w:t>
+      </w:r>
+      <w:r>
+        <w:rPr>
+          <w:rFonts w:eastAsia="Times New Roman"/>
+          <w:szCs w:val="22"/>
+        </w:rPr>
+        <w:t>The MIR F</w:t>
+      </w:r>
+      <w:r>
+        <w:rPr>
+          <w:rFonts w:eastAsia="Times New Roman"/>
+          <w:szCs w:val="22"/>
+        </w:rPr>
+        <w:t xml:space="preserve">lickr retrieval evaluation,” </w:t>
+      </w:r>
+      <w:r>
+        <w:rPr>
+          <w:rFonts w:eastAsia="Times New Roman"/>
+          <w:szCs w:val="22"/>
+        </w:rPr>
+        <w:t>CIVR</w:t>
+      </w:r>
+      <w:r>
+        <w:rPr>
+          <w:rFonts w:eastAsia="Times New Roman"/>
+          <w:szCs w:val="22"/>
+        </w:rPr>
+        <w:t>,</w:t>
+      </w:r>
+      <w:r>
+        <w:rPr>
+          <w:rFonts w:eastAsia="Times New Roman"/>
+          <w:szCs w:val="22"/>
+        </w:rPr>
+        <w:t xml:space="preserve"> </w:t>
+      </w:r>
+      <w:r>
+        <w:rPr>
+          <w:rFonts w:eastAsia="Times New Roman"/>
+          <w:szCs w:val="22"/>
+        </w:rPr>
+        <w:t>2008</w:t>
       </w:r>
     </w:p>
     <w:p>
@@ -11326,7 +10696,14 @@
           <w:rFonts w:eastAsia="Times New Roman"/>
           <w:szCs w:val="22"/>
         </w:rPr>
-        <w:t xml:space="preserve">[Nowak2010] S. Nowak, M. </w:t>
+        <w:t>[</w:t>
+      </w:r>
+      <w:r>
+        <w:rPr>
+          <w:rFonts w:eastAsia="Times New Roman"/>
+          <w:szCs w:val="22"/>
+        </w:rPr>
+        <w:t xml:space="preserve">Nowak2010] S. Nowak, M. </w:t>
       </w:r>
       <w:proofErr w:type="spellStart"/>
       <w:r>
@@ -11342,7 +10719,35 @@
           <w:rFonts w:eastAsia="Times New Roman"/>
           <w:szCs w:val="22"/>
         </w:rPr>
-        <w:t xml:space="preserve">. New strategies for image annotation: Overview of the photo annotation task at </w:t>
+        <w:t>,</w:t>
+      </w:r>
+      <w:r>
+        <w:rPr>
+          <w:rFonts w:eastAsia="Times New Roman"/>
+          <w:szCs w:val="22"/>
+        </w:rPr>
+        <w:t xml:space="preserve"> </w:t>
+      </w:r>
+      <w:r>
+        <w:rPr>
+          <w:rFonts w:eastAsia="Times New Roman"/>
+          <w:szCs w:val="22"/>
+        </w:rPr>
+        <w:t>“</w:t>
+      </w:r>
+      <w:r>
+        <w:rPr>
+          <w:rFonts w:eastAsia="Times New Roman"/>
+          <w:szCs w:val="22"/>
+        </w:rPr>
+        <w:t>New strategies for image annotation: Overview of the photo annotation task a</w:t>
+      </w:r>
+      <w:r>
+        <w:rPr>
+          <w:rFonts w:eastAsia="Times New Roman"/>
+          <w:szCs w:val="22"/>
+        </w:rPr>
+        <w:t xml:space="preserve">t </w:t>
       </w:r>
       <w:proofErr w:type="spellStart"/>
       <w:r>
@@ -11358,7 +10763,7 @@
           <w:rFonts w:eastAsia="Times New Roman"/>
           <w:szCs w:val="22"/>
         </w:rPr>
-        <w:t xml:space="preserve"> 2010, in CLEF (2010).</w:t>
+        <w:t xml:space="preserve"> 2010,” CLEF, 2010</w:t>
       </w:r>
     </w:p>
     <w:p>
@@ -11382,6 +10787,13 @@
         </w:rPr>
         <w:t xml:space="preserve">[Denoyer2010] </w:t>
       </w:r>
+      <w:r>
+        <w:rPr>
+          <w:rFonts w:eastAsia="Times New Roman"/>
+          <w:szCs w:val="22"/>
+        </w:rPr>
+        <w:t xml:space="preserve">L. </w:t>
+      </w:r>
       <w:proofErr w:type="spellStart"/>
       <w:r>
         <w:rPr>
@@ -11396,7 +10808,14 @@
           <w:rFonts w:eastAsia="Times New Roman"/>
           <w:szCs w:val="22"/>
         </w:rPr>
-        <w:t xml:space="preserve">, L., </w:t>
+        <w:t xml:space="preserve">, </w:t>
+      </w:r>
+      <w:r>
+        <w:rPr>
+          <w:rFonts w:eastAsia="Times New Roman"/>
+          <w:szCs w:val="22"/>
+        </w:rPr>
+        <w:t xml:space="preserve">P. </w:t>
       </w:r>
       <w:proofErr w:type="spellStart"/>
       <w:r>
@@ -11412,7 +10831,49 @@
           <w:rFonts w:eastAsia="Times New Roman"/>
           <w:szCs w:val="22"/>
         </w:rPr>
-        <w:t>, P.: A ranking based model for automatic image annotation in a social network. In: ICWSM. (2010)</w:t>
+        <w:t>.</w:t>
+      </w:r>
+      <w:r>
+        <w:rPr>
+          <w:rFonts w:eastAsia="Times New Roman"/>
+          <w:szCs w:val="22"/>
+        </w:rPr>
+        <w:t xml:space="preserve"> </w:t>
+      </w:r>
+      <w:r>
+        <w:rPr>
+          <w:rFonts w:eastAsia="Times New Roman"/>
+          <w:szCs w:val="22"/>
+        </w:rPr>
+        <w:t>“</w:t>
+      </w:r>
+      <w:r>
+        <w:rPr>
+          <w:rFonts w:eastAsia="Times New Roman"/>
+          <w:szCs w:val="22"/>
+        </w:rPr>
+        <w:t>A ranking based model for automatic image annotation in a social network</w:t>
+      </w:r>
+      <w:r>
+        <w:rPr>
+          <w:rFonts w:eastAsia="Times New Roman"/>
+          <w:szCs w:val="22"/>
+        </w:rPr>
+        <w:t>,”</w:t>
+      </w:r>
+      <w:r>
+        <w:rPr>
+          <w:rFonts w:eastAsia="Times New Roman"/>
+          <w:szCs w:val="22"/>
+        </w:rPr>
+        <w:t xml:space="preserve"> </w:t>
+      </w:r>
+      <w:r>
+        <w:rPr>
+          <w:rFonts w:eastAsia="Times New Roman"/>
+          <w:szCs w:val="22"/>
+        </w:rPr>
+        <w:t>ICWSM, 2010</w:t>
       </w:r>
     </w:p>
     <w:p>
@@ -11436,6 +10897,13 @@
         </w:rPr>
         <w:t xml:space="preserve">[Lindstaedt2008] </w:t>
       </w:r>
+      <w:r>
+        <w:rPr>
+          <w:rFonts w:eastAsia="Times New Roman"/>
+          <w:szCs w:val="22"/>
+        </w:rPr>
+        <w:t xml:space="preserve">S. </w:t>
+      </w:r>
       <w:proofErr w:type="spellStart"/>
       <w:r>
         <w:rPr>
@@ -11450,7 +10918,14 @@
           <w:rFonts w:eastAsia="Times New Roman"/>
           <w:szCs w:val="22"/>
         </w:rPr>
-        <w:t xml:space="preserve">, S., </w:t>
+        <w:t xml:space="preserve">, </w:t>
+      </w:r>
+      <w:r>
+        <w:rPr>
+          <w:rFonts w:eastAsia="Times New Roman"/>
+          <w:szCs w:val="22"/>
+        </w:rPr>
+        <w:t xml:space="preserve">V. </w:t>
       </w:r>
       <w:proofErr w:type="spellStart"/>
       <w:r>
@@ -11466,22 +10941,29 @@
           <w:rFonts w:eastAsia="Times New Roman"/>
           <w:szCs w:val="22"/>
         </w:rPr>
-        <w:t xml:space="preserve">, V., </w:t>
+        <w:t xml:space="preserve">, </w:t>
+      </w:r>
+      <w:r>
+        <w:rPr>
+          <w:rFonts w:eastAsia="Times New Roman"/>
+          <w:szCs w:val="22"/>
+        </w:rPr>
+        <w:t xml:space="preserve">R. </w:t>
       </w:r>
       <w:proofErr w:type="spellStart"/>
       <w:r>
         <w:rPr>
           <w:rFonts w:eastAsia="Times New Roman"/>
           <w:szCs w:val="22"/>
-          <w:highlight w:val="yellow"/>
-          <w:rPrChange w:id="61" w:author="Tom Dietterich" w:date="2015-06-11T16:36:00Z">
-            <w:rPr>
-              <w:rFonts w:eastAsia="Times New Roman"/>
-              <w:szCs w:val="22"/>
-            </w:rPr>
-          </w:rPrChange>
-        </w:rPr>
-        <w:t>Morzinger</w:t>
+        </w:rPr>
+        <w:t>M</w:t>
+      </w:r>
+      <w:r>
+        <w:rPr>
+          <w:rFonts w:eastAsia="Times New Roman"/>
+          <w:szCs w:val="22"/>
+        </w:rPr>
+        <w:t>orzinger</w:t>
       </w:r>
       <w:proofErr w:type="spellEnd"/>
       <w:r>
@@ -11489,22 +10971,43 @@
           <w:rFonts w:eastAsia="Times New Roman"/>
           <w:szCs w:val="22"/>
         </w:rPr>
-        <w:t xml:space="preserve">, R., Kern, R., </w:t>
+        <w:t xml:space="preserve">, </w:t>
+      </w:r>
+      <w:r>
+        <w:rPr>
+          <w:rFonts w:eastAsia="Times New Roman"/>
+          <w:szCs w:val="22"/>
+        </w:rPr>
+        <w:t>R. Kern</w:t>
+      </w:r>
+      <w:r>
+        <w:rPr>
+          <w:rFonts w:eastAsia="Times New Roman"/>
+          <w:szCs w:val="22"/>
+        </w:rPr>
+        <w:t xml:space="preserve">, </w:t>
+      </w:r>
+      <w:r>
+        <w:rPr>
+          <w:rFonts w:eastAsia="Times New Roman"/>
+          <w:szCs w:val="22"/>
+        </w:rPr>
+        <w:t xml:space="preserve">H. </w:t>
       </w:r>
       <w:proofErr w:type="spellStart"/>
       <w:r>
         <w:rPr>
           <w:rFonts w:eastAsia="Times New Roman"/>
           <w:szCs w:val="22"/>
-          <w:highlight w:val="yellow"/>
-          <w:rPrChange w:id="62" w:author="Tom Dietterich" w:date="2015-06-11T16:36:00Z">
-            <w:rPr>
-              <w:rFonts w:eastAsia="Times New Roman"/>
-              <w:szCs w:val="22"/>
-            </w:rPr>
-          </w:rPrChange>
-        </w:rPr>
-        <w:t>Mulner</w:t>
+        </w:rPr>
+        <w:t>M</w:t>
+      </w:r>
+      <w:r>
+        <w:rPr>
+          <w:rFonts w:eastAsia="Times New Roman"/>
+          <w:szCs w:val="22"/>
+        </w:rPr>
+        <w:t>ulner</w:t>
       </w:r>
       <w:proofErr w:type="spellEnd"/>
       <w:r>
@@ -11512,7 +11015,70 @@
           <w:rFonts w:eastAsia="Times New Roman"/>
           <w:szCs w:val="22"/>
         </w:rPr>
-        <w:t>, H., Wagner, C.: Recommending tags for pictures based on text, visual content and user context. In: Internet and Web Applications and Services 2008.</w:t>
+        <w:t xml:space="preserve">, </w:t>
+      </w:r>
+      <w:r>
+        <w:rPr>
+          <w:rFonts w:eastAsia="Times New Roman"/>
+          <w:szCs w:val="22"/>
+        </w:rPr>
+        <w:t xml:space="preserve">C. </w:t>
+      </w:r>
+      <w:r>
+        <w:rPr>
+          <w:rFonts w:eastAsia="Times New Roman"/>
+          <w:szCs w:val="22"/>
+        </w:rPr>
+        <w:t>Wagner</w:t>
+      </w:r>
+      <w:r>
+        <w:rPr>
+          <w:rFonts w:eastAsia="Times New Roman"/>
+          <w:szCs w:val="22"/>
+        </w:rPr>
+        <w:t>,</w:t>
+      </w:r>
+      <w:r>
+        <w:rPr>
+          <w:rFonts w:eastAsia="Times New Roman"/>
+          <w:szCs w:val="22"/>
+        </w:rPr>
+        <w:t xml:space="preserve"> </w:t>
+      </w:r>
+      <w:r>
+        <w:rPr>
+          <w:rFonts w:eastAsia="Times New Roman"/>
+          <w:szCs w:val="22"/>
+        </w:rPr>
+        <w:t>“</w:t>
+      </w:r>
+      <w:r>
+        <w:rPr>
+          <w:rFonts w:eastAsia="Times New Roman"/>
+          <w:szCs w:val="22"/>
+        </w:rPr>
+        <w:t>Recommending tags for pictures based on text, visual content and user conte</w:t>
+      </w:r>
+      <w:r>
+        <w:rPr>
+          <w:rFonts w:eastAsia="Times New Roman"/>
+          <w:szCs w:val="22"/>
+        </w:rPr>
+        <w:t>xt,”</w:t>
+      </w:r>
+      <w:r>
+        <w:rPr>
+          <w:rFonts w:eastAsia="Times New Roman"/>
+          <w:szCs w:val="22"/>
+        </w:rPr>
+        <w:t xml:space="preserve"> Internet and Web Applications and Services</w:t>
+      </w:r>
+      <w:r>
+        <w:rPr>
+          <w:rFonts w:eastAsia="Times New Roman"/>
+          <w:szCs w:val="22"/>
+        </w:rPr>
+        <w:t>, 2008</w:t>
       </w:r>
     </w:p>
     <w:p>
@@ -11536,20 +11102,20 @@
         </w:rPr>
         <w:t xml:space="preserve">[Sigurbjornsson2008] </w:t>
       </w:r>
+      <w:r>
+        <w:rPr>
+          <w:rFonts w:eastAsia="Times New Roman"/>
+          <w:szCs w:val="22"/>
+        </w:rPr>
+        <w:t xml:space="preserve">B. </w:t>
+      </w:r>
       <w:proofErr w:type="spellStart"/>
       <w:r>
         <w:rPr>
           <w:rFonts w:eastAsia="Times New Roman"/>
           <w:szCs w:val="22"/>
-          <w:highlight w:val="yellow"/>
-          <w:rPrChange w:id="63" w:author="Tom Dietterich" w:date="2015-06-11T16:36:00Z">
-            <w:rPr>
-              <w:rFonts w:eastAsia="Times New Roman"/>
-              <w:szCs w:val="22"/>
-            </w:rPr>
-          </w:rPrChange>
-        </w:rPr>
-        <w:t>Sigurbjornsson</w:t>
+        </w:rPr>
+        <w:t>Sigurbjornsson</w:t>
       </w:r>
       <w:proofErr w:type="spellEnd"/>
       <w:r>
@@ -11557,7 +11123,7 @@
           <w:rFonts w:eastAsia="Times New Roman"/>
           <w:szCs w:val="22"/>
         </w:rPr>
-        <w:t xml:space="preserve">, B., van </w:t>
+        <w:t xml:space="preserve">, R.V. </w:t>
       </w:r>
       <w:proofErr w:type="spellStart"/>
       <w:r>
@@ -11573,7 +11139,21 @@
           <w:rFonts w:eastAsia="Times New Roman"/>
           <w:szCs w:val="22"/>
         </w:rPr>
-        <w:t xml:space="preserve">, R.: </w:t>
+        <w:t>,</w:t>
+      </w:r>
+      <w:r>
+        <w:rPr>
+          <w:rFonts w:eastAsia="Times New Roman"/>
+          <w:szCs w:val="22"/>
+        </w:rPr>
+        <w:t xml:space="preserve"> </w:t>
+      </w:r>
+      <w:r>
+        <w:rPr>
+          <w:rFonts w:eastAsia="Times New Roman"/>
+          <w:szCs w:val="22"/>
+        </w:rPr>
+        <w:t>“</w:t>
       </w:r>
       <w:proofErr w:type="spellStart"/>
       <w:r>
@@ -11589,7 +11169,21 @@
           <w:rFonts w:eastAsia="Times New Roman"/>
           <w:szCs w:val="22"/>
         </w:rPr>
-        <w:t xml:space="preserve"> tag recommendation based on collective knowledge, in WWW, 2008. </w:t>
+        <w:t xml:space="preserve"> tag recommendation b</w:t>
+      </w:r>
+      <w:r>
+        <w:rPr>
+          <w:rFonts w:eastAsia="Times New Roman"/>
+          <w:szCs w:val="22"/>
+        </w:rPr>
+        <w:t xml:space="preserve">ased on collective knowledge,” </w:t>
+      </w:r>
+      <w:r>
+        <w:rPr>
+          <w:rFonts w:eastAsia="Times New Roman"/>
+          <w:szCs w:val="22"/>
+        </w:rPr>
+        <w:t xml:space="preserve"> WWW, 2008. </w:t>
       </w:r>
     </w:p>
     <w:p>
@@ -11611,7 +11205,7 @@
           <w:rFonts w:eastAsia="Times New Roman"/>
           <w:szCs w:val="22"/>
         </w:rPr>
-        <w:t xml:space="preserve">[Sawant2010] </w:t>
+        <w:t xml:space="preserve">[Sawant2010] N. </w:t>
       </w:r>
       <w:proofErr w:type="spellStart"/>
       <w:r>
@@ -11627,7 +11221,7 @@
           <w:rFonts w:eastAsia="Times New Roman"/>
           <w:szCs w:val="22"/>
         </w:rPr>
-        <w:t xml:space="preserve">, N., </w:t>
+        <w:t xml:space="preserve">, R. </w:t>
       </w:r>
       <w:proofErr w:type="spellStart"/>
       <w:r>
@@ -11643,7 +11237,21 @@
           <w:rFonts w:eastAsia="Times New Roman"/>
           <w:szCs w:val="22"/>
         </w:rPr>
-        <w:t>, R., Li, J., Wang, J.: Quest for relevant tags using local interaction networks and visual content. In: MIR. (2010)</w:t>
+        <w:t>, J. Li, J. Wang, “</w:t>
+      </w:r>
+      <w:r>
+        <w:rPr>
+          <w:rFonts w:eastAsia="Times New Roman"/>
+          <w:szCs w:val="22"/>
+        </w:rPr>
+        <w:t>Quest for relevant tags using local interaction networks and</w:t>
+      </w:r>
+      <w:r>
+        <w:rPr>
+          <w:rFonts w:eastAsia="Times New Roman"/>
+          <w:szCs w:val="22"/>
+        </w:rPr>
+        <w:t xml:space="preserve"> visual content,” MIR, 2010</w:t>
       </w:r>
     </w:p>
     <w:p>
@@ -11665,7 +11273,28 @@
           <w:rFonts w:eastAsia="Times New Roman"/>
           <w:szCs w:val="22"/>
         </w:rPr>
-        <w:t xml:space="preserve">[Stone2008] Stone, Z., </w:t>
+        <w:t xml:space="preserve">[Stone2008] </w:t>
+      </w:r>
+      <w:r>
+        <w:rPr>
+          <w:rFonts w:eastAsia="Times New Roman"/>
+          <w:szCs w:val="22"/>
+        </w:rPr>
+        <w:t xml:space="preserve">Z. </w:t>
+      </w:r>
+      <w:r>
+        <w:rPr>
+          <w:rFonts w:eastAsia="Times New Roman"/>
+          <w:szCs w:val="22"/>
+        </w:rPr>
+        <w:t>Ston</w:t>
+      </w:r>
+      <w:r>
+        <w:rPr>
+          <w:rFonts w:eastAsia="Times New Roman"/>
+          <w:szCs w:val="22"/>
+        </w:rPr>
+        <w:t xml:space="preserve">e, T. </w:t>
       </w:r>
       <w:proofErr w:type="spellStart"/>
       <w:r>
@@ -11681,7 +11310,7 @@
           <w:rFonts w:eastAsia="Times New Roman"/>
           <w:szCs w:val="22"/>
         </w:rPr>
-        <w:t xml:space="preserve">, T., Darrell, T.: </w:t>
+        <w:t>, T. Darrell, “</w:t>
       </w:r>
       <w:proofErr w:type="spellStart"/>
       <w:r>
@@ -11713,7 +11342,28 @@
           <w:rFonts w:eastAsia="Times New Roman"/>
           <w:szCs w:val="22"/>
         </w:rPr>
-        <w:t>: Social network context improves photo annotation. In: CVPR Workshop on Internet Vision. (2008)</w:t>
+        <w:t>: Social network contex</w:t>
+      </w:r>
+      <w:r>
+        <w:rPr>
+          <w:rFonts w:eastAsia="Times New Roman"/>
+          <w:szCs w:val="22"/>
+        </w:rPr>
+        <w:t xml:space="preserve">t improves photo annotation,” </w:t>
+      </w:r>
+      <w:r>
+        <w:rPr>
+          <w:rFonts w:eastAsia="Times New Roman"/>
+          <w:szCs w:val="22"/>
+        </w:rPr>
+        <w:t>CVPR Wor</w:t>
+      </w:r>
+      <w:r>
+        <w:rPr>
+          <w:rFonts w:eastAsia="Times New Roman"/>
+          <w:szCs w:val="22"/>
+        </w:rPr>
+        <w:t>kshop on Internet Vision, 2008</w:t>
       </w:r>
     </w:p>
     <w:p>
@@ -11726,11 +11376,13 @@
         <w:jc w:val="both"/>
         <w:rPr>
           <w:rFonts w:ascii="Arial" w:hAnsi="Arial" w:cs="Arial"/>
+          <w:color w:val="000000" w:themeColor="text1"/>
         </w:rPr>
       </w:pPr>
       <w:r>
         <w:rPr>
           <w:rFonts w:ascii="Arial" w:hAnsi="Arial" w:cs="Arial"/>
+          <w:color w:val="000000" w:themeColor="text1"/>
         </w:rPr>
         <w:t xml:space="preserve">[Kumar2006] S. Kumar and M. </w:t>
       </w:r>
@@ -11738,6 +11390,7 @@
       <w:r>
         <w:rPr>
           <w:rFonts w:ascii="Arial" w:hAnsi="Arial" w:cs="Arial"/>
+          <w:color w:val="000000" w:themeColor="text1"/>
         </w:rPr>
         <w:t>Hebet</w:t>
       </w:r>
@@ -11745,14 +11398,92 @@
       <w:r>
         <w:rPr>
           <w:rFonts w:ascii="Arial" w:hAnsi="Arial" w:cs="Arial"/>
+          <w:color w:val="000000" w:themeColor="text1"/>
         </w:rPr>
         <w:t>, “Discriminative Random fields,” IJCV, 2006</w:t>
       </w:r>
     </w:p>
     <w:p>
       <w:pPr>
+        <w:pStyle w:val="ListParagraph"/>
+        <w:numPr>
+          <w:ilvl w:val="0"/>
+          <w:numId w:val="5"/>
+        </w:numPr>
+        <w:jc w:val="both"/>
+        <w:rPr>
+          <w:rFonts w:ascii="Arial" w:hAnsi="Arial" w:cs="Arial"/>
+          <w:color w:val="000000" w:themeColor="text1"/>
+        </w:rPr>
+      </w:pPr>
+      <w:r>
+        <w:rPr>
+          <w:rFonts w:ascii="Arial" w:hAnsi="Arial" w:cs="Arial"/>
+        </w:rPr>
+        <w:t xml:space="preserve">[Domke13], </w:t>
+      </w:r>
+      <w:r>
+        <w:rPr>
+          <w:rFonts w:ascii="Arial" w:hAnsi="Arial" w:cs="Arial"/>
+        </w:rPr>
+        <w:t xml:space="preserve">Justin </w:t>
+      </w:r>
+      <w:proofErr w:type="spellStart"/>
+      <w:r>
+        <w:rPr>
+          <w:rFonts w:ascii="Arial" w:hAnsi="Arial" w:cs="Arial"/>
+        </w:rPr>
+        <w:t>Domke</w:t>
+      </w:r>
+      <w:proofErr w:type="spellEnd"/>
+      <w:r>
+        <w:rPr>
+          <w:rFonts w:ascii="Arial" w:hAnsi="Arial" w:cs="Arial"/>
+        </w:rPr>
+        <w:t>,</w:t>
+      </w:r>
+      <w:r>
+        <w:rPr>
+          <w:rStyle w:val="apple-converted-space"/>
+          <w:rFonts w:ascii="Arial" w:hAnsi="Arial" w:cs="Arial"/>
+          <w:bCs/>
+          <w:color w:val="000000" w:themeColor="text1"/>
+        </w:rPr>
+        <w:t> “</w:t>
+      </w:r>
+      <w:hyperlink r:id="rId14" w:history="1">
+        <w:r>
+          <w:rPr>
+            <w:rStyle w:val="Hyperlink"/>
+            <w:rFonts w:ascii="Arial" w:hAnsi="Arial" w:cs="Arial"/>
+            <w:bCs/>
+            <w:color w:val="000000" w:themeColor="text1"/>
+            <w:u w:val="none"/>
+          </w:rPr>
+          <w:t>Learning Graphical Model Parameters with Approximate Marginal Inference</w:t>
+        </w:r>
+      </w:hyperlink>
+      <w:r>
+        <w:rPr>
+          <w:rFonts w:ascii="Arial" w:hAnsi="Arial" w:cs="Arial"/>
+        </w:rPr>
+        <w:t xml:space="preserve">,” TPAMI, vol. </w:t>
+      </w:r>
+      <w:r>
+        <w:rPr>
+          <w:rFonts w:ascii="Arial" w:hAnsi="Arial" w:cs="Arial"/>
+        </w:rPr>
+        <w:t>35, no. 10, pp. 2454-2467, 2013</w:t>
+      </w:r>
+    </w:p>
+    <w:p>
+      <w:pPr>
         <w:pStyle w:val="Normal1"/>
         <w:jc w:val="both"/>
+        <w:rPr>
+          <w:color w:val="000000" w:themeColor="text1"/>
+          <w:szCs w:val="22"/>
+        </w:rPr>
       </w:pPr>
     </w:p>
     <w:sectPr>
@@ -11767,36 +11498,7 @@
 
 <file path=word/comments.xml><?xml version="1.0" encoding="utf-8"?>
 <w:comments xmlns:ve="http://schemas.openxmlformats.org/markup-compatibility/2006" xmlns:o="urn:schemas-microsoft-com:office:office" xmlns:r="http://schemas.openxmlformats.org/officeDocument/2006/relationships" xmlns:m="http://schemas.openxmlformats.org/officeDocument/2006/math" xmlns:v="urn:schemas-microsoft-com:vml" xmlns:wp="http://schemas.openxmlformats.org/drawingml/2006/wordprocessingDrawing" xmlns:w10="urn:schemas-microsoft-com:office:word" xmlns:w="http://schemas.openxmlformats.org/wordprocessingml/2006/main" xmlns:wne="http://schemas.microsoft.com/office/word/2006/wordml">
-  <w:comment w:id="26" w:author="Roddy Collins" w:date="2015-06-11T16:51:00Z" w:initials="RGC">
-    <w:p>
-      <w:pPr>
-        <w:pStyle w:val="CommentText"/>
-      </w:pPr>
-      <w:r>
-        <w:rPr>
-          <w:rStyle w:val="CommentReference"/>
-        </w:rPr>
-        <w:annotationRef/>
-      </w:r>
-      <w:r>
-        <w:t>Tom, my apologies as a Word novice-- is math mode distinct from entering these values as equations, as is the case elsewhere in this section?  Or have you already converted these variables?</w:t>
-      </w:r>
-    </w:p>
-    <w:p>
-      <w:pPr>
-        <w:pStyle w:val="CommentText"/>
-      </w:pPr>
-    </w:p>
-    <w:p>
-      <w:pPr>
-        <w:pStyle w:val="CommentText"/>
-      </w:pPr>
-      <w:r>
-        <w:t>TGD: Alt-= is math mode; same as what you are doing with the equations.</w:t>
-      </w:r>
-    </w:p>
-  </w:comment>
-  <w:comment w:id="27" w:author="Tom Dietterich" w:date="2015-06-11T16:53:00Z" w:initials="TGD">
+  <w:comment w:id="13" w:author="Tom Dietterich" w:date="2015-06-11T16:53:00Z" w:initials="TGD">
     <w:p>
       <w:pPr>
         <w:pStyle w:val="CommentText"/>
@@ -12065,142 +11767,6 @@
       </m:oMath>
       <w:r>
         <w:t>.</w:t>
-      </w:r>
-    </w:p>
-  </w:comment>
-  <w:comment w:id="32" w:author="Tom Dietterich" w:date="2015-05-28T10:47:00Z" w:initials="TGD">
-    <w:p>
-      <w:pPr>
-        <w:pStyle w:val="CommentText"/>
-      </w:pPr>
-      <w:r>
-        <w:rPr>
-          <w:rStyle w:val="CommentReference"/>
-        </w:rPr>
-        <w:annotationRef/>
-      </w:r>
-      <w:r>
-        <w:t>Because the entire set of images forms a graph, how do you propose to select the training vs. test instances? For example, will you construct a min-cost cut of the graph to try to minimize the links between training and test images, or will you just choose nodes at random? If there are links between training and test images, will they be provided?</w:t>
-      </w:r>
-    </w:p>
-  </w:comment>
-  <w:comment w:id="33" w:author="Roddy Collins" w:date="2015-05-28T10:51:00Z" w:initials="RGC">
-    <w:p>
-      <w:pPr>
-        <w:pStyle w:val="CommentText"/>
-      </w:pPr>
-      <w:r>
-        <w:rPr>
-          <w:rStyle w:val="CommentReference"/>
-        </w:rPr>
-        <w:annotationRef/>
-      </w:r>
-      <w:r>
-        <w:t xml:space="preserve">Tom-- these are excellent questions which we're still working on. </w:t>
-      </w:r>
-      <w:proofErr w:type="spellStart"/>
-      <w:r>
-        <w:t>Eran</w:t>
-      </w:r>
-      <w:proofErr w:type="spellEnd"/>
-      <w:r>
-        <w:t xml:space="preserve"> is consulting with some other folks here who have CRF experience. My hope is that by separating out "structures" as a "round 2 concept", we'll have a natural progression in the data from Round 1 to Round 2. Anthony suggested using the EXIF timestamps to drive a test/train split, with the idea that this would provide a natural partition of the comments and other metadata. I'm still investigating the extent to which that holds.</w:t>
-      </w:r>
-    </w:p>
-    <w:p>
-      <w:pPr>
-        <w:pStyle w:val="CommentText"/>
-      </w:pPr>
-    </w:p>
-    <w:p>
-      <w:pPr>
-        <w:pStyle w:val="CommentText"/>
-      </w:pPr>
-      <w:r>
-        <w:t>If there are additional measures I could compute on the data which would help resolve this, please let me know!</w:t>
-      </w:r>
-    </w:p>
-    <w:p>
-      <w:pPr>
-        <w:pStyle w:val="CommentText"/>
-      </w:pPr>
-    </w:p>
-    <w:p>
-      <w:pPr>
-        <w:pStyle w:val="CommentText"/>
-        <w:rPr>
-          <w:b/>
-        </w:rPr>
-      </w:pPr>
-      <w:r>
-        <w:rPr>
-          <w:b/>
-        </w:rPr>
-        <w:t>Tom: I like the time stamp idea.</w:t>
-      </w:r>
-    </w:p>
-  </w:comment>
-  <w:comment w:id="34" w:author="Tom Dietterich" w:date="2015-05-28T10:53:00Z" w:initials="TGD">
-    <w:p>
-      <w:pPr>
-        <w:pStyle w:val="CommentText"/>
-      </w:pPr>
-      <w:r>
-        <w:rPr>
-          <w:rStyle w:val="CommentReference"/>
-        </w:rPr>
-        <w:annotationRef/>
-      </w:r>
-      <w:r>
-        <w:t>Is the rationale for this that “structures” is the most common label? [Note that it is clipped in the image in Fig 1.]</w:t>
-      </w:r>
-    </w:p>
-  </w:comment>
-  <w:comment w:id="35" w:author="Roddy Collins" w:date="2015-06-11T17:19:00Z" w:initials="RGC">
-    <w:p>
-      <w:pPr>
-        <w:pStyle w:val="CommentText"/>
-      </w:pPr>
-      <w:r>
-        <w:rPr>
-          <w:rStyle w:val="CommentReference"/>
-        </w:rPr>
-        <w:annotationRef/>
-      </w:r>
-      <w:r>
-        <w:t>Essentially, yes, that's the rationale. I'll correct the clipping.</w:t>
-      </w:r>
-    </w:p>
-  </w:comment>
-  <w:comment w:id="52" w:author="Tom Dietterich" w:date="2015-05-28T10:54:00Z" w:initials="TGD">
-    <w:p>
-      <w:pPr>
-        <w:pStyle w:val="CommentText"/>
-      </w:pPr>
-      <w:r>
-        <w:rPr>
-          <w:rStyle w:val="CommentReference"/>
-        </w:rPr>
-        <w:annotationRef/>
-      </w:r>
-      <w:r>
-        <w:t xml:space="preserve">This needs to be made much more precise. Are these comma-separated values? tab separated? space separated? How will missing values be indicated? </w:t>
-      </w:r>
-    </w:p>
-  </w:comment>
-  <w:comment w:id="60" w:author="Tom Dietterich" w:date="2015-06-11T16:36:00Z" w:initials="TGD">
-    <w:p>
-      <w:pPr>
-        <w:pStyle w:val="CommentText"/>
-      </w:pPr>
-      <w:r>
-        <w:rPr>
-          <w:rStyle w:val="CommentReference"/>
-        </w:rPr>
-        <w:annotationRef/>
-      </w:r>
-      <w:r>
-        <w:t>I’m seeing some “box” characters here because of missing fonts. I’ve highlighted them below.</w:t>
       </w:r>
     </w:p>
   </w:comment>
@@ -13993,6 +13559,23 @@
       <w:color w:val="4F81BD" w:themeColor="accent1"/>
       <w:sz w:val="18"/>
       <w:szCs w:val="18"/>
+    </w:rPr>
+  </w:style>
+  <w:style w:type="character" w:customStyle="1" w:styleId="apple-converted-space">
+    <w:name w:val="apple-converted-space"/>
+    <w:basedOn w:val="DefaultParagraphFont"/>
+    <w:rsid w:val="00DB2929"/>
+  </w:style>
+  <w:style w:type="character" w:styleId="Hyperlink">
+    <w:name w:val="Hyperlink"/>
+    <w:basedOn w:val="DefaultParagraphFont"/>
+    <w:uiPriority w:val="99"/>
+    <w:semiHidden/>
+    <w:unhideWhenUsed/>
+    <w:rsid w:val="00DB2929"/>
+    <w:rPr>
+      <w:color w:val="0000FF"/>
+      <w:u w:val="single"/>
     </w:rPr>
   </w:style>
 </w:styles>
@@ -14798,7 +14381,7 @@
 </file>
 
 <file path=customXml/itemProps1.xml><?xml version="1.0" encoding="utf-8"?>
-<ds:datastoreItem xmlns:ds="http://schemas.openxmlformats.org/officeDocument/2006/customXml" ds:itemID="{2C0DF75C-709A-4452-BB0E-4938060A5E4B}">
+<ds:datastoreItem xmlns:ds="http://schemas.openxmlformats.org/officeDocument/2006/customXml" ds:itemID="{813B9AAF-2244-4181-BA0A-FF3B62935AB8}">
   <ds:schemaRefs>
     <ds:schemaRef ds:uri="http://schemas.openxmlformats.org/officeDocument/2006/bibliography"/>
   </ds:schemaRefs>

</xml_diff>

<commit_message>
All outstanding question / comments addressed
</commit_message>
<xml_diff>
--- a/problem_statement/CP6-problem-statement.docx
+++ b/problem_statement/CP6-problem-statement.docx
@@ -28,32 +28,18 @@
       <w:r>
         <w:t xml:space="preserve">Version </w:t>
       </w:r>
-      <w:ins w:id="2" w:author="Roddy Collins" w:date="2015-06-14T14:27:00Z">
-        <w:r>
-          <w:t>8</w:t>
-        </w:r>
-      </w:ins>
-      <w:del w:id="3" w:author="Roddy Collins" w:date="2015-06-14T14:27:00Z">
-        <w:r>
-          <w:delText>6</w:delText>
-        </w:r>
-      </w:del>
+      <w:r>
+        <w:t>9</w:t>
+      </w:r>
       <w:r>
         <w:t xml:space="preserve">, </w:t>
       </w:r>
       <w:r>
         <w:t>1</w:t>
       </w:r>
-      <w:ins w:id="4" w:author="Roddy Collins" w:date="2015-06-14T14:27:00Z">
-        <w:r>
-          <w:t>4</w:t>
-        </w:r>
-      </w:ins>
-      <w:del w:id="5" w:author="Roddy Collins" w:date="2015-06-14T14:27:00Z">
-        <w:r>
-          <w:delText>1</w:delText>
-        </w:r>
-      </w:del>
+      <w:r>
+        <w:t>4</w:t>
+      </w:r>
       <w:r>
         <w:t xml:space="preserve"> June</w:t>
       </w:r>
@@ -71,8 +57,8 @@
         <w:pStyle w:val="Heading1"/>
         <w:contextualSpacing w:val="0"/>
       </w:pPr>
-      <w:bookmarkStart w:id="6" w:name="h.50ixaww5vtuc" w:colFirst="0" w:colLast="0"/>
-      <w:bookmarkEnd w:id="6"/>
+      <w:bookmarkStart w:id="2" w:name="h.50ixaww5vtuc" w:colFirst="0" w:colLast="0"/>
+      <w:bookmarkEnd w:id="2"/>
       <w:r>
         <w:t>Summary</w:t>
       </w:r>
@@ -621,8 +607,8 @@
         <w:pStyle w:val="Heading4"/>
         <w:contextualSpacing w:val="0"/>
       </w:pPr>
-      <w:bookmarkStart w:id="7" w:name="h.hv5jt1clyye2" w:colFirst="0" w:colLast="0"/>
-      <w:bookmarkEnd w:id="7"/>
+      <w:bookmarkStart w:id="3" w:name="h.hv5jt1clyye2" w:colFirst="0" w:colLast="0"/>
+      <w:bookmarkEnd w:id="3"/>
       <w:r>
         <w:t xml:space="preserve">Sample images, </w:t>
       </w:r>
@@ -647,8 +633,8 @@
         <w:pStyle w:val="Heading1"/>
         <w:contextualSpacing w:val="0"/>
       </w:pPr>
-      <w:bookmarkStart w:id="8" w:name="h.l934fvt4kuew" w:colFirst="0" w:colLast="0"/>
-      <w:bookmarkEnd w:id="8"/>
+      <w:bookmarkStart w:id="4" w:name="h.l934fvt4kuew" w:colFirst="0" w:colLast="0"/>
+      <w:bookmarkEnd w:id="4"/>
       <w:r>
         <w:lastRenderedPageBreak/>
         <w:t>Problem Specification</w:t>
@@ -659,8 +645,8 @@
         <w:pStyle w:val="Heading2"/>
         <w:contextualSpacing w:val="0"/>
       </w:pPr>
-      <w:bookmarkStart w:id="9" w:name="h.4lfvc5a94ef1" w:colFirst="0" w:colLast="0"/>
-      <w:bookmarkEnd w:id="9"/>
+      <w:bookmarkStart w:id="5" w:name="h.4lfvc5a94ef1" w:colFirst="0" w:colLast="0"/>
+      <w:bookmarkEnd w:id="5"/>
       <w:r>
         <w:t>Overview</w:t>
       </w:r>
@@ -921,8 +907,8 @@
       <w:pPr>
         <w:pStyle w:val="Normal1"/>
       </w:pPr>
-      <w:bookmarkStart w:id="10" w:name="h.qtjn81my4sfp" w:colFirst="0" w:colLast="0"/>
-      <w:bookmarkEnd w:id="10"/>
+      <w:bookmarkStart w:id="6" w:name="h.qtjn81my4sfp" w:colFirst="0" w:colLast="0"/>
+      <w:bookmarkEnd w:id="6"/>
     </w:p>
     <w:p>
       <w:pPr>
@@ -1684,10 +1670,10 @@
           <w:szCs w:val="22"/>
         </w:rPr>
       </w:pPr>
-      <w:bookmarkStart w:id="11" w:name="h.okw3wdwh118b" w:colFirst="0" w:colLast="0"/>
-      <w:bookmarkStart w:id="12" w:name="h.4mohk21wujhn" w:colFirst="0" w:colLast="0"/>
-      <w:bookmarkEnd w:id="11"/>
-      <w:bookmarkEnd w:id="12"/>
+      <w:bookmarkStart w:id="7" w:name="h.okw3wdwh118b" w:colFirst="0" w:colLast="0"/>
+      <w:bookmarkStart w:id="8" w:name="h.4mohk21wujhn" w:colFirst="0" w:colLast="0"/>
+      <w:bookmarkEnd w:id="7"/>
+      <w:bookmarkEnd w:id="8"/>
       <w:r>
         <w:rPr>
           <w:rFonts w:eastAsia="Times New Roman"/>
@@ -4286,15 +4272,6 @@
             </m:r>
           </m:e>
         </m:d>
-        <m:r>
-          <m:rPr>
-            <m:sty m:val="p"/>
-          </m:rPr>
-          <w:rPr>
-            <w:rStyle w:val="CommentReference"/>
-          </w:rPr>
-          <w:commentReference w:id="13"/>
-        </m:r>
       </m:oMath>
       <w:r>
         <w:rPr>
@@ -5705,8 +5682,8 @@
         <w:contextualSpacing w:val="0"/>
         <w:jc w:val="both"/>
       </w:pPr>
-      <w:bookmarkStart w:id="14" w:name="h.mmxvnsvkoy6w" w:colFirst="0" w:colLast="0"/>
-      <w:bookmarkEnd w:id="14"/>
+      <w:bookmarkStart w:id="9" w:name="h.mmxvnsvkoy6w" w:colFirst="0" w:colLast="0"/>
+      <w:bookmarkEnd w:id="9"/>
       <w:r>
         <w:t>Data Source</w:t>
       </w:r>
@@ -6037,7 +6014,7 @@
                           <pic:cNvPicPr/>
                         </pic:nvPicPr>
                         <pic:blipFill>
-                          <a:blip r:embed="rId11"/>
+                          <a:blip r:embed="rId10"/>
                           <a:srcRect l="6674" t="6694" r="7872"/>
                           <a:stretch>
                             <a:fillRect/>
@@ -6090,7 +6067,7 @@
                           <pic:cNvPicPr/>
                         </pic:nvPicPr>
                         <pic:blipFill>
-                          <a:blip r:embed="rId12" cstate="print"/>
+                          <a:blip r:embed="rId11" cstate="print"/>
                           <a:srcRect l="3642" r="11667"/>
                           <a:stretch>
                             <a:fillRect/>
@@ -6309,7 +6286,7 @@
                           <pic:cNvPicPr/>
                         </pic:nvPicPr>
                         <pic:blipFill>
-                          <a:blip r:embed="rId13" cstate="print"/>
+                          <a:blip r:embed="rId12" cstate="print"/>
                           <a:stretch>
                             <a:fillRect/>
                           </a:stretch>
@@ -6372,8 +6349,8 @@
         <w:contextualSpacing w:val="0"/>
         <w:jc w:val="both"/>
       </w:pPr>
-      <w:bookmarkStart w:id="15" w:name="h.f3antm2jh9f4" w:colFirst="0" w:colLast="0"/>
-      <w:bookmarkEnd w:id="15"/>
+      <w:bookmarkStart w:id="10" w:name="h.f3antm2jh9f4" w:colFirst="0" w:colLast="0"/>
+      <w:bookmarkEnd w:id="10"/>
       <w:r>
         <w:t>Evaluation</w:t>
       </w:r>
@@ -6833,16 +6810,8 @@
                           <w:rPr>
                             <w:rFonts w:ascii="Cambria Math" w:hAnsi="Cambria Math"/>
                           </w:rPr>
-                          <m:t>Po</m:t>
+                          <m:t>Pos</m:t>
                         </m:r>
-                        <w:ins w:id="16" w:author="Tom Dietterich" w:date="2015-06-11T16:33:00Z">
-                          <m:r>
-                            <w:rPr>
-                              <w:rFonts w:ascii="Cambria Math" w:hAnsi="Cambria Math"/>
-                            </w:rPr>
-                            <m:t>s</m:t>
-                          </m:r>
-                        </w:ins>
                       </m:sup>
                     </m:sSubSup>
                   </m:e>
@@ -7119,18 +7088,18 @@
       <w:pPr>
         <w:pStyle w:val="Normal1"/>
       </w:pPr>
-      <w:bookmarkStart w:id="17" w:name="h.oxtyd3e8m420" w:colFirst="0" w:colLast="0"/>
-      <w:bookmarkStart w:id="18" w:name="h.10ktcwu4xpd5" w:colFirst="0" w:colLast="0"/>
-      <w:bookmarkStart w:id="19" w:name="h.wwefx8w2km3q" w:colFirst="0" w:colLast="0"/>
-      <w:bookmarkStart w:id="20" w:name="h.b4npv3mcmcyk" w:colFirst="0" w:colLast="0"/>
-      <w:bookmarkStart w:id="21" w:name="h.qo50m5lnyexr" w:colFirst="0" w:colLast="0"/>
-      <w:bookmarkStart w:id="22" w:name="h.qym5523jrd3j" w:colFirst="0" w:colLast="0"/>
-      <w:bookmarkEnd w:id="17"/>
-      <w:bookmarkEnd w:id="18"/>
-      <w:bookmarkEnd w:id="19"/>
-      <w:bookmarkEnd w:id="20"/>
-      <w:bookmarkEnd w:id="21"/>
-      <w:bookmarkEnd w:id="22"/>
+      <w:bookmarkStart w:id="11" w:name="h.oxtyd3e8m420" w:colFirst="0" w:colLast="0"/>
+      <w:bookmarkStart w:id="12" w:name="h.10ktcwu4xpd5" w:colFirst="0" w:colLast="0"/>
+      <w:bookmarkStart w:id="13" w:name="h.wwefx8w2km3q" w:colFirst="0" w:colLast="0"/>
+      <w:bookmarkStart w:id="14" w:name="h.b4npv3mcmcyk" w:colFirst="0" w:colLast="0"/>
+      <w:bookmarkStart w:id="15" w:name="h.qo50m5lnyexr" w:colFirst="0" w:colLast="0"/>
+      <w:bookmarkStart w:id="16" w:name="h.qym5523jrd3j" w:colFirst="0" w:colLast="0"/>
+      <w:bookmarkEnd w:id="11"/>
+      <w:bookmarkEnd w:id="12"/>
+      <w:bookmarkEnd w:id="13"/>
+      <w:bookmarkEnd w:id="14"/>
+      <w:bookmarkEnd w:id="15"/>
+      <w:bookmarkEnd w:id="16"/>
     </w:p>
     <w:p>
       <w:pPr>
@@ -7182,10 +7151,7 @@
         <w:pStyle w:val="Normal1"/>
       </w:pPr>
       <w:r>
-        <w:t>The d</w:t>
-      </w:r>
-      <w:r>
-        <w:t>ataset will be provided as a set of "flat" text files. Lines are space-separated sequences of values. Strings are UTF-8 encoded, enclosed in double-quotes. Any double-quotes in the string are replaced by spaces.</w:t>
+        <w:t>The dataset will be provided as a set of "flat" text files. Lines are space-separated sequences of values. Strings are UTF-8 encoded, enclosed in double-quotes. Any double-quotes in the string are replaced by spaces.</w:t>
       </w:r>
     </w:p>
     <w:p>
@@ -11451,7 +11417,7 @@
         </w:rPr>
         <w:t> “</w:t>
       </w:r>
-      <w:hyperlink r:id="rId14" w:history="1">
+      <w:hyperlink r:id="rId13" w:history="1">
         <w:r>
           <w:rPr>
             <w:rStyle w:val="Hyperlink"/>
@@ -11494,283 +11460,6 @@
     </w:sectPr>
   </w:body>
 </w:document>
-</file>
-
-<file path=word/comments.xml><?xml version="1.0" encoding="utf-8"?>
-<w:comments xmlns:ve="http://schemas.openxmlformats.org/markup-compatibility/2006" xmlns:o="urn:schemas-microsoft-com:office:office" xmlns:r="http://schemas.openxmlformats.org/officeDocument/2006/relationships" xmlns:m="http://schemas.openxmlformats.org/officeDocument/2006/math" xmlns:v="urn:schemas-microsoft-com:vml" xmlns:wp="http://schemas.openxmlformats.org/drawingml/2006/wordprocessingDrawing" xmlns:w10="urn:schemas-microsoft-com:office:word" xmlns:w="http://schemas.openxmlformats.org/wordprocessingml/2006/main" xmlns:wne="http://schemas.microsoft.com/office/word/2006/wordml">
-  <w:comment w:id="13" w:author="Tom Dietterich" w:date="2015-06-11T16:53:00Z" w:initials="TGD">
-    <w:p>
-      <w:pPr>
-        <w:pStyle w:val="CommentText"/>
-      </w:pPr>
-      <w:r>
-        <w:rPr>
-          <w:rStyle w:val="CommentReference"/>
-        </w:rPr>
-        <w:annotationRef/>
-      </w:r>
-      <w:r>
-        <w:t xml:space="preserve">As I indicated in email, this seems weird. </w:t>
-      </w:r>
-      <m:oMath>
-        <m:r>
-          <w:rPr>
-            <w:rFonts w:ascii="Cambria Math" w:hAnsi="Cambria Math"/>
-          </w:rPr>
-          <m:t>σ</m:t>
-        </m:r>
-        <m:d>
-          <m:dPr>
-            <m:ctrlPr>
-              <w:rPr>
-                <w:rFonts w:ascii="Cambria Math" w:hAnsi="Cambria Math"/>
-                <w:i/>
-              </w:rPr>
-            </m:ctrlPr>
-          </m:dPr>
-          <m:e>
-            <m:r>
-              <w:rPr>
-                <w:rFonts w:ascii="Cambria Math" w:hAnsi="Cambria Math"/>
-              </w:rPr>
-              <m:t>u</m:t>
-            </m:r>
-          </m:e>
-        </m:d>
-        <m:r>
-          <w:rPr>
-            <w:rFonts w:ascii="Cambria Math" w:hAnsi="Cambria Math"/>
-          </w:rPr>
-          <m:t>=</m:t>
-        </m:r>
-        <m:f>
-          <m:fPr>
-            <m:ctrlPr>
-              <w:rPr>
-                <w:rFonts w:ascii="Cambria Math" w:hAnsi="Cambria Math"/>
-                <w:i/>
-              </w:rPr>
-            </m:ctrlPr>
-          </m:fPr>
-          <m:num>
-            <m:sSup>
-              <m:sSupPr>
-                <m:ctrlPr>
-                  <w:rPr>
-                    <w:rFonts w:ascii="Cambria Math" w:hAnsi="Cambria Math"/>
-                    <w:i/>
-                  </w:rPr>
-                </m:ctrlPr>
-              </m:sSupPr>
-              <m:e>
-                <m:r>
-                  <w:rPr>
-                    <w:rFonts w:ascii="Cambria Math" w:hAnsi="Cambria Math"/>
-                  </w:rPr>
-                  <m:t>e</m:t>
-                </m:r>
-              </m:e>
-              <m:sup>
-                <m:r>
-                  <w:rPr>
-                    <w:rFonts w:ascii="Cambria Math" w:hAnsi="Cambria Math"/>
-                  </w:rPr>
-                  <m:t>u</m:t>
-                </m:r>
-              </m:sup>
-            </m:sSup>
-          </m:num>
-          <m:den>
-            <m:sSup>
-              <m:sSupPr>
-                <m:ctrlPr>
-                  <w:rPr>
-                    <w:rFonts w:ascii="Cambria Math" w:hAnsi="Cambria Math"/>
-                    <w:i/>
-                  </w:rPr>
-                </m:ctrlPr>
-              </m:sSupPr>
-              <m:e>
-                <m:r>
-                  <w:rPr>
-                    <w:rFonts w:ascii="Cambria Math" w:hAnsi="Cambria Math"/>
-                  </w:rPr>
-                  <m:t>e</m:t>
-                </m:r>
-              </m:e>
-              <m:sup>
-                <m:r>
-                  <w:rPr>
-                    <w:rFonts w:ascii="Cambria Math" w:hAnsi="Cambria Math"/>
-                  </w:rPr>
-                  <m:t>u</m:t>
-                </m:r>
-              </m:sup>
-            </m:sSup>
-            <m:r>
-              <w:rPr>
-                <w:rFonts w:ascii="Cambria Math" w:hAnsi="Cambria Math"/>
-              </w:rPr>
-              <m:t>+1</m:t>
-            </m:r>
-          </m:den>
-        </m:f>
-      </m:oMath>
-      <w:r>
-        <w:t xml:space="preserve"> which is </w:t>
-      </w:r>
-      <m:oMath>
-        <m:f>
-          <m:fPr>
-            <m:ctrlPr>
-              <w:rPr>
-                <w:rFonts w:ascii="Cambria Math" w:hAnsi="Cambria Math"/>
-                <w:i/>
-              </w:rPr>
-            </m:ctrlPr>
-          </m:fPr>
-          <m:num>
-            <m:r>
-              <w:rPr>
-                <w:rFonts w:ascii="Cambria Math" w:hAnsi="Cambria Math"/>
-              </w:rPr>
-              <m:t>1</m:t>
-            </m:r>
-          </m:num>
-          <m:den>
-            <m:r>
-              <w:rPr>
-                <w:rFonts w:ascii="Cambria Math" w:hAnsi="Cambria Math"/>
-              </w:rPr>
-              <m:t>Z</m:t>
-            </m:r>
-          </m:den>
-        </m:f>
-        <m:sSup>
-          <m:sSupPr>
-            <m:ctrlPr>
-              <w:rPr>
-                <w:rFonts w:ascii="Cambria Math" w:hAnsi="Cambria Math"/>
-                <w:i/>
-              </w:rPr>
-            </m:ctrlPr>
-          </m:sSupPr>
-          <m:e>
-            <m:r>
-              <w:rPr>
-                <w:rFonts w:ascii="Cambria Math" w:hAnsi="Cambria Math"/>
-              </w:rPr>
-              <m:t>e</m:t>
-            </m:r>
-          </m:e>
-          <m:sup>
-            <m:r>
-              <w:rPr>
-                <w:rFonts w:ascii="Cambria Math" w:hAnsi="Cambria Math"/>
-              </w:rPr>
-              <m:t>u</m:t>
-            </m:r>
-          </m:sup>
-        </m:sSup>
-      </m:oMath>
-      <w:r>
-        <w:t xml:space="preserve">. So the </w:t>
-      </w:r>
-      <m:oMath>
-        <m:r>
-          <w:rPr>
-            <w:rFonts w:ascii="Cambria Math" w:hAnsi="Cambria Math"/>
-          </w:rPr>
-          <m:t>Z</m:t>
-        </m:r>
-      </m:oMath>
-      <w:r>
-        <w:t xml:space="preserve"> can be absorbed into the overall normalizer, and we can just use </w:t>
-      </w:r>
-      <m:oMath>
-        <m:r>
-          <w:rPr>
-            <w:rFonts w:ascii="Cambria Math" w:hAnsi="Cambria Math"/>
-          </w:rPr>
-          <m:t>u=</m:t>
-        </m:r>
-        <m:sSup>
-          <m:sSupPr>
-            <m:ctrlPr>
-              <w:rPr>
-                <w:rFonts w:ascii="Cambria Math" w:hAnsi="Cambria Math"/>
-                <w:i/>
-              </w:rPr>
-            </m:ctrlPr>
-          </m:sSupPr>
-          <m:e>
-            <m:r>
-              <w:rPr>
-                <w:rFonts w:ascii="Cambria Math" w:hAnsi="Cambria Math"/>
-              </w:rPr>
-              <m:t>w</m:t>
-            </m:r>
-          </m:e>
-          <m:sup>
-            <m:r>
-              <w:rPr>
-                <w:rFonts w:ascii="Cambria Math" w:hAnsi="Cambria Math"/>
-              </w:rPr>
-              <m:t>⊤</m:t>
-            </m:r>
-          </m:sup>
-        </m:sSup>
-        <m:sSub>
-          <m:sSubPr>
-            <m:ctrlPr>
-              <w:rPr>
-                <w:rFonts w:ascii="Cambria Math" w:hAnsi="Cambria Math"/>
-                <w:i/>
-              </w:rPr>
-            </m:ctrlPr>
-          </m:sSubPr>
-          <m:e>
-            <m:r>
-              <w:rPr>
-                <w:rFonts w:ascii="Cambria Math" w:hAnsi="Cambria Math"/>
-              </w:rPr>
-              <m:t>h</m:t>
-            </m:r>
-          </m:e>
-          <m:sub>
-            <m:r>
-              <w:rPr>
-                <w:rFonts w:ascii="Cambria Math" w:hAnsi="Cambria Math"/>
-              </w:rPr>
-              <m:t>n</m:t>
-            </m:r>
-          </m:sub>
-        </m:sSub>
-        <m:d>
-          <m:dPr>
-            <m:ctrlPr>
-              <w:rPr>
-                <w:rFonts w:ascii="Cambria Math" w:hAnsi="Cambria Math"/>
-                <w:i/>
-              </w:rPr>
-            </m:ctrlPr>
-          </m:dPr>
-          <m:e>
-            <m:r>
-              <w:rPr>
-                <w:rFonts w:ascii="Cambria Math" w:hAnsi="Cambria Math"/>
-              </w:rPr>
-              <m:t>x</m:t>
-            </m:r>
-          </m:e>
-        </m:d>
-      </m:oMath>
-      <w:r>
-        <w:t>.</w:t>
-      </w:r>
-    </w:p>
-  </w:comment>
-</w:comments>
 </file>
 
 <file path=word/numbering.xml><?xml version="1.0" encoding="utf-8"?>
@@ -14381,7 +14070,7 @@
 </file>
 
 <file path=customXml/itemProps1.xml><?xml version="1.0" encoding="utf-8"?>
-<ds:datastoreItem xmlns:ds="http://schemas.openxmlformats.org/officeDocument/2006/customXml" ds:itemID="{813B9AAF-2244-4181-BA0A-FF3B62935AB8}">
+<ds:datastoreItem xmlns:ds="http://schemas.openxmlformats.org/officeDocument/2006/customXml" ds:itemID="{A22E8564-224D-4ADE-AB25-9D3D1BF7FE73}">
   <ds:schemaRefs>
     <ds:schemaRef ds:uri="http://schemas.openxmlformats.org/officeDocument/2006/bibliography"/>
   </ds:schemaRefs>

</xml_diff>

<commit_message>
Incorporate Chad's edits; describe vector layout
</commit_message>
<xml_diff>
--- a/problem_statement/CP6-problem-statement.docx
+++ b/problem_statement/CP6-problem-statement.docx
@@ -26,34 +26,20 @@
       <w:r>
         <w:t xml:space="preserve">Version </w:t>
       </w:r>
-      <w:ins w:id="1" w:author="Roddy Collins" w:date="2015-06-16T12:56:00Z">
-        <w:r>
-          <w:t>10</w:t>
-        </w:r>
-      </w:ins>
-      <w:del w:id="2" w:author="Roddy Collins" w:date="2015-06-16T12:56:00Z">
-        <w:r>
-          <w:delText>9</w:delText>
-        </w:r>
-      </w:del>
+      <w:r>
+        <w:t>10</w:t>
+      </w:r>
       <w:r>
         <w:t xml:space="preserve">, </w:t>
       </w:r>
       <w:r>
-        <w:t>1</w:t>
-      </w:r>
-      <w:ins w:id="3" w:author="Roddy Collins" w:date="2015-06-16T12:56:00Z">
-        <w:r>
-          <w:t>6</w:t>
-        </w:r>
-      </w:ins>
-      <w:del w:id="4" w:author="Roddy Collins" w:date="2015-06-16T12:56:00Z">
-        <w:r>
-          <w:delText>4</w:delText>
-        </w:r>
-      </w:del>
+        <w:t>30</w:t>
+      </w:r>
       <w:r>
         <w:t xml:space="preserve"> June</w:t>
+      </w:r>
+      <w:r>
+        <w:t xml:space="preserve"> </w:t>
       </w:r>
       <w:r>
         <w:t>2015</w:t>
@@ -69,8 +55,8 @@
         <w:pStyle w:val="Heading1"/>
         <w:contextualSpacing w:val="0"/>
       </w:pPr>
-      <w:bookmarkStart w:id="5" w:name="h.50ixaww5vtuc" w:colFirst="0" w:colLast="0"/>
-      <w:bookmarkEnd w:id="5"/>
+      <w:bookmarkStart w:id="1" w:name="h.50ixaww5vtuc" w:colFirst="0" w:colLast="0"/>
+      <w:bookmarkEnd w:id="1"/>
       <w:r>
         <w:t>Summary</w:t>
       </w:r>
@@ -619,8 +605,8 @@
         <w:pStyle w:val="Heading4"/>
         <w:contextualSpacing w:val="0"/>
       </w:pPr>
-      <w:bookmarkStart w:id="6" w:name="h.hv5jt1clyye2" w:colFirst="0" w:colLast="0"/>
-      <w:bookmarkEnd w:id="6"/>
+      <w:bookmarkStart w:id="2" w:name="h.hv5jt1clyye2" w:colFirst="0" w:colLast="0"/>
+      <w:bookmarkEnd w:id="2"/>
       <w:r>
         <w:t xml:space="preserve">Sample images, </w:t>
       </w:r>
@@ -645,8 +631,8 @@
         <w:pStyle w:val="Heading1"/>
         <w:contextualSpacing w:val="0"/>
       </w:pPr>
-      <w:bookmarkStart w:id="7" w:name="h.l934fvt4kuew" w:colFirst="0" w:colLast="0"/>
-      <w:bookmarkEnd w:id="7"/>
+      <w:bookmarkStart w:id="3" w:name="h.l934fvt4kuew" w:colFirst="0" w:colLast="0"/>
+      <w:bookmarkEnd w:id="3"/>
       <w:r>
         <w:lastRenderedPageBreak/>
         <w:t>Problem Specification</w:t>
@@ -657,8 +643,8 @@
         <w:pStyle w:val="Heading2"/>
         <w:contextualSpacing w:val="0"/>
       </w:pPr>
-      <w:bookmarkStart w:id="8" w:name="h.4lfvc5a94ef1" w:colFirst="0" w:colLast="0"/>
-      <w:bookmarkEnd w:id="8"/>
+      <w:bookmarkStart w:id="4" w:name="h.4lfvc5a94ef1" w:colFirst="0" w:colLast="0"/>
+      <w:bookmarkEnd w:id="4"/>
       <w:r>
         <w:t>Overview</w:t>
       </w:r>
@@ -919,8 +905,8 @@
       <w:pPr>
         <w:pStyle w:val="Normal1"/>
       </w:pPr>
-      <w:bookmarkStart w:id="9" w:name="h.qtjn81my4sfp" w:colFirst="0" w:colLast="0"/>
-      <w:bookmarkEnd w:id="9"/>
+      <w:bookmarkStart w:id="5" w:name="h.qtjn81my4sfp" w:colFirst="0" w:colLast="0"/>
+      <w:bookmarkEnd w:id="5"/>
     </w:p>
     <w:p>
       <w:pPr>
@@ -950,7 +936,651 @@
         <w:jc w:val="both"/>
       </w:pPr>
       <w:r>
-        <w:t xml:space="preserve">A set of labels </w:t>
+        <w:t xml:space="preserve">A </w:t>
+      </w:r>
+      <w:r>
+        <w:t xml:space="preserve">label is a string </w:t>
+      </w:r>
+      <w:r>
+        <w:rPr>
+          <w:szCs w:val="22"/>
+        </w:rPr>
+        <w:t>representing the "ground truth" of concept</w:t>
+      </w:r>
+      <w:r>
+        <w:rPr>
+          <w:szCs w:val="22"/>
+        </w:rPr>
+        <w:t>s present in an image. MIR14</w:t>
+      </w:r>
+      <w:r>
+        <w:rPr>
+          <w:szCs w:val="22"/>
+        </w:rPr>
+        <w:t>k</w:t>
+      </w:r>
+      <w:r>
+        <w:rPr>
+          <w:szCs w:val="22"/>
+        </w:rPr>
+        <w:t xml:space="preserve"> provides </w:t>
+      </w:r>
+      <w:r>
+        <w:rPr>
+          <w:szCs w:val="22"/>
+        </w:rPr>
+        <w:t>2</w:t>
+      </w:r>
+      <w:r>
+        <w:rPr>
+          <w:szCs w:val="22"/>
+        </w:rPr>
+        <w:t>4 labels, such as "river", "</w:t>
+      </w:r>
+      <w:r>
+        <w:rPr>
+          <w:szCs w:val="22"/>
+        </w:rPr>
+        <w:t>dog</w:t>
+      </w:r>
+      <w:r>
+        <w:rPr>
+          <w:szCs w:val="22"/>
+        </w:rPr>
+        <w:t>", and "baby".</w:t>
+      </w:r>
+      <w:r>
+        <w:t xml:space="preserve"> For the purposes of </w:t>
+      </w:r>
+      <w:r>
+        <w:t>CP6</w:t>
+      </w:r>
+      <w:r>
+        <w:t xml:space="preserve">, </w:t>
+      </w:r>
+      <w:r>
+        <w:t>the set of available labels</w:t>
+      </w:r>
+      <w:r>
+        <w:t xml:space="preserve"> is fixed </w:t>
+      </w:r>
+      <w:r>
+        <w:t>and independent of any particular set of images (although we assume</w:t>
+      </w:r>
+      <w:r>
+        <w:t xml:space="preserve"> it is applicable</w:t>
+      </w:r>
+      <w:r>
+        <w:t xml:space="preserve"> to whatever set of images we are considering.)</w:t>
+      </w:r>
+    </w:p>
+    <w:p>
+      <w:pPr>
+        <w:pStyle w:val="Normal1"/>
+        <w:numPr>
+          <w:ilvl w:val="0"/>
+          <w:numId w:val="2"/>
+        </w:numPr>
+        <w:jc w:val="both"/>
+      </w:pPr>
+      <w:r>
+        <w:t xml:space="preserve">An </w:t>
+      </w:r>
+      <w:r>
+        <w:t xml:space="preserve">image </w:t>
+      </w:r>
+      <m:oMath>
+        <m:r>
+          <w:rPr>
+            <w:rFonts w:ascii="Cambria Math" w:hAnsi="Cambria Math"/>
+          </w:rPr>
+          <m:t>I</m:t>
+        </m:r>
+      </m:oMath>
+      <w:r>
+        <w:t xml:space="preserve"> is </w:t>
+      </w:r>
+      <w:r>
+        <w:t>a matrix of pixel values</w:t>
+      </w:r>
+      <w:r>
+        <w:t xml:space="preserve">. </w:t>
+      </w:r>
+      <w:r>
+        <w:t>The raw images will be made available</w:t>
+      </w:r>
+      <w:r>
+        <w:t>; h</w:t>
+      </w:r>
+      <w:r>
+        <w:t xml:space="preserve">owever, instead of requiring the teams to work with raw images, we will summarize the images in terms of </w:t>
+      </w:r>
+      <w:r>
+        <w:t xml:space="preserve">various </w:t>
+      </w:r>
+      <w:r>
+        <w:t xml:space="preserve">image features </w:t>
+      </w:r>
+      <w:r>
+        <w:t xml:space="preserve">such as histograms, texture measures, bag-of-word descriptors, </w:t>
+      </w:r>
+      <w:r>
+        <w:t>and other standard descriptors, as well as more specialized features such the output of detectors tuned to specific real-world objects such as cars or people</w:t>
+      </w:r>
+      <w:r>
+        <w:t>.</w:t>
+      </w:r>
+    </w:p>
+    <w:p>
+      <w:pPr>
+        <w:pStyle w:val="Normal1"/>
+        <w:numPr>
+          <w:ilvl w:val="0"/>
+          <w:numId w:val="2"/>
+        </w:numPr>
+        <w:jc w:val="both"/>
+      </w:pPr>
+      <w:r>
+        <w:t xml:space="preserve">Each image is associated with </w:t>
+      </w:r>
+      <w:r>
+        <w:t xml:space="preserve">metadata </w:t>
+      </w:r>
+      <m:oMath>
+        <m:r>
+          <w:rPr>
+            <w:rFonts w:ascii="Cambria Math" w:hAnsi="Cambria Math"/>
+          </w:rPr>
+          <m:t>M</m:t>
+        </m:r>
+      </m:oMath>
+      <w:r>
+        <w:t>, which may be divided into two type</w:t>
+      </w:r>
+      <w:r>
+        <w:t xml:space="preserve">s: </w:t>
+      </w:r>
+      <w:r>
+        <w:rPr>
+          <w:b/>
+        </w:rPr>
+        <w:t>intrin</w:t>
+      </w:r>
+      <w:r>
+        <w:rPr>
+          <w:b/>
+        </w:rPr>
+        <w:t>sic</w:t>
+      </w:r>
+      <w:r>
+        <w:t>, based on the EXIF data collected from the camera, a</w:t>
+      </w:r>
+      <w:r>
+        <w:t xml:space="preserve">nd </w:t>
+      </w:r>
+      <w:r>
+        <w:rPr>
+          <w:b/>
+        </w:rPr>
+        <w:t>relatio</w:t>
+      </w:r>
+      <w:r>
+        <w:rPr>
+          <w:b/>
+        </w:rPr>
+        <w:t>nal</w:t>
+      </w:r>
+      <w:r>
+        <w:t xml:space="preserve">, describing the context of the image on Flickr. </w:t>
+      </w:r>
+      <w:r>
+        <w:t xml:space="preserve">The following list is provided as guidance; precise file </w:t>
+      </w:r>
+      <w:r>
+        <w:lastRenderedPageBreak/>
+        <w:t xml:space="preserve">formats may be found in the "Solution I/O Specification" section. </w:t>
+      </w:r>
+      <w:r>
+        <w:t>The following fields will be provided when present on the original image</w:t>
+      </w:r>
+      <w:r>
+        <w:t>:</w:t>
+      </w:r>
+    </w:p>
+    <w:p>
+      <w:pPr>
+        <w:pStyle w:val="Normal1"/>
+        <w:numPr>
+          <w:ilvl w:val="1"/>
+          <w:numId w:val="2"/>
+        </w:numPr>
+        <w:jc w:val="both"/>
+      </w:pPr>
+      <w:r>
+        <w:t>Date and time the picture was taken</w:t>
+      </w:r>
+    </w:p>
+    <w:p>
+      <w:pPr>
+        <w:pStyle w:val="Normal1"/>
+        <w:numPr>
+          <w:ilvl w:val="1"/>
+          <w:numId w:val="2"/>
+        </w:numPr>
+        <w:jc w:val="both"/>
+      </w:pPr>
+      <w:r>
+        <w:t>Whether or not the flash fired</w:t>
+      </w:r>
+    </w:p>
+    <w:p>
+      <w:pPr>
+        <w:pStyle w:val="Normal1"/>
+        <w:numPr>
+          <w:ilvl w:val="1"/>
+          <w:numId w:val="2"/>
+        </w:numPr>
+        <w:jc w:val="both"/>
+      </w:pPr>
+      <w:r>
+        <w:t>Focal length</w:t>
+      </w:r>
+    </w:p>
+    <w:p>
+      <w:pPr>
+        <w:pStyle w:val="Normal1"/>
+        <w:numPr>
+          <w:ilvl w:val="1"/>
+          <w:numId w:val="2"/>
+        </w:numPr>
+        <w:jc w:val="both"/>
+      </w:pPr>
+      <w:r>
+        <w:t>Geo-location (uncommon)</w:t>
+      </w:r>
+    </w:p>
+    <w:p>
+      <w:pPr>
+        <w:pStyle w:val="Normal1"/>
+        <w:ind w:left="720"/>
+        <w:jc w:val="both"/>
+      </w:pPr>
+      <w:r>
+        <w:t>Relational metadata include</w:t>
+      </w:r>
+      <w:r>
+        <w:t>s</w:t>
+      </w:r>
+      <w:r>
+        <w:t>:</w:t>
+      </w:r>
+    </w:p>
+    <w:p>
+      <w:pPr>
+        <w:pStyle w:val="Normal1"/>
+        <w:numPr>
+          <w:ilvl w:val="1"/>
+          <w:numId w:val="10"/>
+        </w:numPr>
+        <w:ind w:left="1440"/>
+      </w:pPr>
+      <w:r>
+        <w:t>The Flickr user ID of the photo's owner</w:t>
+      </w:r>
+    </w:p>
+    <w:p>
+      <w:pPr>
+        <w:pStyle w:val="Normal1"/>
+        <w:numPr>
+          <w:ilvl w:val="1"/>
+          <w:numId w:val="10"/>
+        </w:numPr>
+        <w:ind w:left="1440"/>
+      </w:pPr>
+      <w:r>
+        <w:t>Photo title</w:t>
+      </w:r>
+      <w:r>
+        <w:t xml:space="preserve"> (a string) </w:t>
+      </w:r>
+    </w:p>
+    <w:p>
+      <w:pPr>
+        <w:pStyle w:val="Normal1"/>
+        <w:numPr>
+          <w:ilvl w:val="1"/>
+          <w:numId w:val="10"/>
+        </w:numPr>
+        <w:ind w:left="1440"/>
+      </w:pPr>
+      <w:r>
+        <w:t xml:space="preserve">The free-form text </w:t>
+      </w:r>
+      <w:r>
+        <w:t>tags associated with the image, and who provided the tag</w:t>
+      </w:r>
+      <w:r>
+        <w:t xml:space="preserve">. These text tags are unrelated to the </w:t>
+      </w:r>
+      <w:r>
+        <w:t xml:space="preserve">labels </w:t>
+      </w:r>
+      <w:r>
+        <w:t>in the label</w:t>
+      </w:r>
+      <w:r>
+        <w:t xml:space="preserve"> </w:t>
+      </w:r>
+      <w:r>
+        <w:t xml:space="preserve">set </w:t>
+      </w:r>
+      <m:oMath>
+        <m:r>
+          <w:rPr>
+            <w:rFonts w:ascii="Cambria Math" w:hAnsi="Cambria Math"/>
+          </w:rPr>
+          <m:t>L</m:t>
+        </m:r>
+      </m:oMath>
+      <w:r>
+        <w:t>.</w:t>
+      </w:r>
+    </w:p>
+    <w:p>
+      <w:pPr>
+        <w:pStyle w:val="Normal1"/>
+        <w:numPr>
+          <w:ilvl w:val="1"/>
+          <w:numId w:val="10"/>
+        </w:numPr>
+        <w:ind w:left="1440"/>
+      </w:pPr>
+      <w:r>
+        <w:t xml:space="preserve">The Flickr </w:t>
+      </w:r>
+      <w:r>
+        <w:rPr>
+          <w:b/>
+        </w:rPr>
+        <w:t>groups</w:t>
+      </w:r>
+      <w:r>
+        <w:t xml:space="preserve"> to which the photo belongs</w:t>
+      </w:r>
+      <w:r>
+        <w:t xml:space="preserve">. A </w:t>
+      </w:r>
+      <w:r>
+        <w:t>group may contain photos belonging both to the group's owner and other Flickr users.</w:t>
+      </w:r>
+      <w:r>
+        <w:t xml:space="preserve"> In the context of this dataset, groups provide information via the title of the group. For example, a photo of a palm t</w:t>
+      </w:r>
+      <w:r>
+        <w:t xml:space="preserve">ree may be in two groups, one </w:t>
+      </w:r>
+      <w:r>
+        <w:t xml:space="preserve">titled "Vacation photos" and another </w:t>
+      </w:r>
+      <w:r>
+        <w:t>titled "Hawaii". Other photos in the group will not generally be available.</w:t>
+      </w:r>
+    </w:p>
+    <w:p>
+      <w:pPr>
+        <w:pStyle w:val="Normal1"/>
+        <w:numPr>
+          <w:ilvl w:val="1"/>
+          <w:numId w:val="10"/>
+        </w:numPr>
+        <w:ind w:left="1440"/>
+      </w:pPr>
+      <w:r>
+        <w:t xml:space="preserve">The Flickr </w:t>
+      </w:r>
+      <w:r>
+        <w:rPr>
+          <w:b/>
+        </w:rPr>
+        <w:t>galleries</w:t>
+      </w:r>
+      <w:r>
+        <w:t xml:space="preserve"> to which the photo belongs</w:t>
+      </w:r>
+      <w:r>
+        <w:t>.</w:t>
+      </w:r>
+      <w:r>
+        <w:t xml:space="preserve"> </w:t>
+      </w:r>
+      <w:r>
+        <w:t>A gallery may only contain photos belonging to other Flickr users.</w:t>
+      </w:r>
+      <w:r>
+        <w:t>. Galleries provide both a title and a description, as ancillary information such as the number of photos in the gallery, the number of times it has been viewed, etc.</w:t>
+      </w:r>
+    </w:p>
+    <w:p>
+      <w:pPr>
+        <w:pStyle w:val="Normal1"/>
+        <w:ind w:left="720"/>
+      </w:pPr>
+      <w:r>
+        <w:t>Not every photo will have every item of metadata.</w:t>
+      </w:r>
+    </w:p>
+    <w:p>
+      <w:pPr>
+        <w:pStyle w:val="Normal1"/>
+        <w:ind w:left="720"/>
+      </w:pPr>
+    </w:p>
+    <w:p>
+      <w:pPr>
+        <w:pStyle w:val="Normal1"/>
+        <w:jc w:val="both"/>
+      </w:pPr>
+    </w:p>
+    <w:p>
+      <w:pPr>
+        <w:pStyle w:val="Normal1"/>
+        <w:jc w:val="both"/>
+      </w:pPr>
+      <w:r>
+        <w:t xml:space="preserve">Given these definitions, the problem </w:t>
+      </w:r>
+      <w:r>
+        <w:t>can be stated as follows</w:t>
+      </w:r>
+      <w:r>
+        <w:t>:</w:t>
+      </w:r>
+    </w:p>
+    <w:p>
+      <w:pPr>
+        <w:pStyle w:val="Normal1"/>
+        <w:jc w:val="both"/>
+      </w:pPr>
+    </w:p>
+    <w:p>
+      <w:pPr>
+        <w:pStyle w:val="Normal1"/>
+        <w:jc w:val="both"/>
+        <w:rPr>
+          <w:b/>
+        </w:rPr>
+      </w:pPr>
+      <w:r>
+        <w:rPr>
+          <w:b/>
+        </w:rPr>
+        <w:t xml:space="preserve">Given: </w:t>
+      </w:r>
+    </w:p>
+    <w:p>
+      <w:pPr>
+        <w:pStyle w:val="Normal1"/>
+        <w:numPr>
+          <w:ilvl w:val="0"/>
+          <w:numId w:val="2"/>
+        </w:numPr>
+        <w:jc w:val="both"/>
+      </w:pPr>
+      <w:r>
+        <w:t>A database of images</w:t>
+      </w:r>
+    </w:p>
+    <w:p>
+      <w:pPr>
+        <w:pStyle w:val="Normal1"/>
+        <w:numPr>
+          <w:ilvl w:val="0"/>
+          <w:numId w:val="2"/>
+        </w:numPr>
+        <w:jc w:val="both"/>
+      </w:pPr>
+      <w:r>
+        <w:t>Meta</w:t>
+      </w:r>
+      <w:r>
+        <w:t>data for those images</w:t>
+      </w:r>
+    </w:p>
+    <w:p>
+      <w:pPr>
+        <w:pStyle w:val="Normal1"/>
+        <w:numPr>
+          <w:ilvl w:val="0"/>
+          <w:numId w:val="2"/>
+        </w:numPr>
+        <w:jc w:val="both"/>
+      </w:pPr>
+      <w:r>
+        <w:t>Labels for a subset of those images (the training set)</w:t>
+      </w:r>
+    </w:p>
+    <w:p>
+      <w:pPr>
+        <w:pStyle w:val="Normal1"/>
+        <w:jc w:val="both"/>
+        <w:rPr>
+          <w:b/>
+        </w:rPr>
+      </w:pPr>
+      <w:r>
+        <w:rPr>
+          <w:b/>
+        </w:rPr>
+        <w:t>Find:</w:t>
+      </w:r>
+    </w:p>
+    <w:p>
+      <w:pPr>
+        <w:pStyle w:val="Normal1"/>
+        <w:numPr>
+          <w:ilvl w:val="0"/>
+          <w:numId w:val="2"/>
+        </w:numPr>
+        <w:jc w:val="both"/>
+      </w:pPr>
+      <w:r>
+        <w:t>The labels of all other images in the database</w:t>
+      </w:r>
+    </w:p>
+    <w:p>
+      <w:pPr>
+        <w:pStyle w:val="Normal1"/>
+        <w:jc w:val="both"/>
+      </w:pPr>
+    </w:p>
+    <w:p>
+      <w:pPr>
+        <w:pStyle w:val="Normal1"/>
+        <w:jc w:val="both"/>
+      </w:pPr>
+      <w:r>
+        <w:t>The following sections describe the baseline model, data package and formats, and evaluation methodology.</w:t>
+      </w:r>
+    </w:p>
+    <w:p>
+      <w:pPr>
+        <w:pStyle w:val="Heading2"/>
+        <w:contextualSpacing w:val="0"/>
+        <w:jc w:val="both"/>
+      </w:pPr>
+      <w:r>
+        <w:t xml:space="preserve">Probability </w:t>
+      </w:r>
+      <w:r>
+        <w:t>Model</w:t>
+      </w:r>
+    </w:p>
+    <w:p>
+      <w:pPr>
+        <w:jc w:val="both"/>
+        <w:textAlignment w:val="baseline"/>
+        <w:rPr>
+          <w:rFonts w:eastAsia="Times New Roman"/>
+          <w:sz w:val="23"/>
+          <w:szCs w:val="23"/>
+          <w:u w:val="single"/>
+        </w:rPr>
+      </w:pPr>
+      <w:bookmarkStart w:id="6" w:name="h.okw3wdwh118b" w:colFirst="0" w:colLast="0"/>
+      <w:bookmarkStart w:id="7" w:name="h.4mohk21wujhn" w:colFirst="0" w:colLast="0"/>
+      <w:bookmarkEnd w:id="6"/>
+      <w:bookmarkEnd w:id="7"/>
+    </w:p>
+    <w:p>
+      <w:pPr>
+        <w:jc w:val="both"/>
+        <w:textAlignment w:val="baseline"/>
+        <w:rPr>
+          <w:rFonts w:eastAsia="Times New Roman"/>
+          <w:szCs w:val="22"/>
+        </w:rPr>
+      </w:pPr>
+      <w:r>
+        <w:rPr>
+          <w:rFonts w:eastAsia="Times New Roman"/>
+          <w:szCs w:val="22"/>
+        </w:rPr>
+        <w:t xml:space="preserve">The probability model for CP6 is based on a conditional random field (CRF). </w:t>
+      </w:r>
+      <w:r>
+        <w:rPr>
+          <w:rFonts w:eastAsia="Times New Roman"/>
+          <w:szCs w:val="22"/>
+        </w:rPr>
+        <w:t xml:space="preserve"> </w:t>
+      </w:r>
+      <w:r>
+        <w:rPr>
+          <w:rFonts w:eastAsia="Times New Roman"/>
+          <w:szCs w:val="22"/>
+        </w:rPr>
+        <w:t xml:space="preserve">This </w:t>
+      </w:r>
+      <w:r>
+        <w:rPr>
+          <w:rFonts w:eastAsia="Times New Roman"/>
+          <w:szCs w:val="22"/>
+        </w:rPr>
+        <w:t>capture</w:t>
+      </w:r>
+      <w:r>
+        <w:rPr>
+          <w:rFonts w:eastAsia="Times New Roman"/>
+          <w:szCs w:val="22"/>
+        </w:rPr>
+        <w:t>s</w:t>
+      </w:r>
+      <w:r>
+        <w:rPr>
+          <w:rFonts w:eastAsia="Times New Roman"/>
+          <w:szCs w:val="22"/>
+        </w:rPr>
+        <w:t xml:space="preserve"> both unary dependencies between image labels, </w:t>
       </w:r>
       <m:oMath>
         <m:r>
@@ -1079,1086 +1709,6 @@
       </m:oMath>
       <w:r>
         <w:rPr>
-          <w:szCs w:val="22"/>
-        </w:rPr>
-        <w:t xml:space="preserve"> is a set of strings representing the "ground truth" of concept</w:t>
-      </w:r>
-      <w:r>
-        <w:rPr>
-          <w:szCs w:val="22"/>
-        </w:rPr>
-        <w:t>s present in an image. MIR14</w:t>
-      </w:r>
-      <w:r>
-        <w:rPr>
-          <w:szCs w:val="22"/>
-        </w:rPr>
-        <w:t>k</w:t>
-      </w:r>
-      <w:r>
-        <w:rPr>
-          <w:szCs w:val="22"/>
-        </w:rPr>
-        <w:t xml:space="preserve"> provides </w:t>
-      </w:r>
-      <w:r>
-        <w:rPr>
-          <w:szCs w:val="22"/>
-        </w:rPr>
-        <w:t>2</w:t>
-      </w:r>
-      <w:r>
-        <w:rPr>
-          <w:szCs w:val="22"/>
-        </w:rPr>
-        <w:t>4 labels, such as "river", "</w:t>
-      </w:r>
-      <w:r>
-        <w:rPr>
-          <w:szCs w:val="22"/>
-        </w:rPr>
-        <w:t>dog</w:t>
-      </w:r>
-      <w:r>
-        <w:rPr>
-          <w:szCs w:val="22"/>
-        </w:rPr>
-        <w:t>", and "baby".</w:t>
-      </w:r>
-      <w:r>
-        <w:t xml:space="preserve"> For the purposes of </w:t>
-      </w:r>
-      <w:r>
-        <w:t>CP6</w:t>
-      </w:r>
-      <w:r>
-        <w:t xml:space="preserve">, </w:t>
-      </w:r>
-      <m:oMath>
-        <m:r>
-          <w:rPr>
-            <w:rFonts w:ascii="Cambria Math" w:hAnsi="Cambria Math"/>
-          </w:rPr>
-          <m:t>L</m:t>
-        </m:r>
-      </m:oMath>
-      <w:r>
-        <w:t xml:space="preserve"> is fixed and independent of any particular set of images (although we assume </w:t>
-      </w:r>
-      <m:oMath>
-        <m:r>
-          <w:rPr>
-            <w:rFonts w:ascii="Cambria Math" w:hAnsi="Cambria Math"/>
-          </w:rPr>
-          <m:t>L</m:t>
-        </m:r>
-      </m:oMath>
-      <w:r>
-        <w:t xml:space="preserve"> is relevant to whatever set of images we are considering.)</w:t>
-      </w:r>
-    </w:p>
-    <w:p>
-      <w:pPr>
-        <w:pStyle w:val="Normal1"/>
-        <w:numPr>
-          <w:ilvl w:val="0"/>
-          <w:numId w:val="2"/>
-        </w:numPr>
-        <w:jc w:val="both"/>
-      </w:pPr>
-      <w:r>
-        <w:t xml:space="preserve">An </w:t>
-      </w:r>
-      <w:r>
-        <w:t xml:space="preserve">image </w:t>
-      </w:r>
-      <m:oMath>
-        <m:r>
-          <w:rPr>
-            <w:rFonts w:ascii="Cambria Math" w:hAnsi="Cambria Math"/>
-          </w:rPr>
-          <m:t>I</m:t>
-        </m:r>
-      </m:oMath>
-      <w:r>
-        <w:t xml:space="preserve"> is </w:t>
-      </w:r>
-      <w:r>
-        <w:t>a matrix of pixel values</w:t>
-      </w:r>
-      <w:r>
-        <w:t xml:space="preserve">. </w:t>
-      </w:r>
-      <w:r>
-        <w:t>The raw images will be made available</w:t>
-      </w:r>
-      <w:r>
-        <w:t>; h</w:t>
-      </w:r>
-      <w:r>
-        <w:t xml:space="preserve">owever, instead of requiring the teams to work with raw images, we will summarize the images in terms of </w:t>
-      </w:r>
-      <w:r>
-        <w:t xml:space="preserve">various </w:t>
-      </w:r>
-      <w:r>
-        <w:t xml:space="preserve">image features </w:t>
-      </w:r>
-      <w:r>
-        <w:t xml:space="preserve">such as histograms, texture measures, bag-of-word descriptors, </w:t>
-      </w:r>
-      <w:r>
-        <w:t>and other standard descriptors, as well as more specialized features such the output of detectors tuned to specific real-world objects such as cars or people</w:t>
-      </w:r>
-      <w:r>
-        <w:t>.</w:t>
-      </w:r>
-    </w:p>
-    <w:p>
-      <w:pPr>
-        <w:pStyle w:val="Normal1"/>
-        <w:numPr>
-          <w:ilvl w:val="0"/>
-          <w:numId w:val="2"/>
-        </w:numPr>
-        <w:jc w:val="both"/>
-      </w:pPr>
-      <w:r>
-        <w:t xml:space="preserve">Each image is associated with </w:t>
-      </w:r>
-      <w:r>
-        <w:t xml:space="preserve">metadata </w:t>
-      </w:r>
-      <m:oMath>
-        <m:r>
-          <w:rPr>
-            <w:rFonts w:ascii="Cambria Math" w:hAnsi="Cambria Math"/>
-          </w:rPr>
-          <m:t>M</m:t>
-        </m:r>
-      </m:oMath>
-      <w:r>
-        <w:t>, which may be divided into two type</w:t>
-      </w:r>
-      <w:r>
-        <w:rPr>
-          <w:b/>
-        </w:rPr>
-        <w:t>s: intrin</w:t>
-      </w:r>
-      <w:r>
-        <w:rPr>
-          <w:b/>
-        </w:rPr>
-        <w:t>sic</w:t>
-      </w:r>
-      <w:r>
-        <w:t>, based on the EXIF data collected from the camera, a</w:t>
-      </w:r>
-      <w:r>
-        <w:rPr>
-          <w:b/>
-        </w:rPr>
-        <w:t>nd relatio</w:t>
-      </w:r>
-      <w:r>
-        <w:rPr>
-          <w:b/>
-        </w:rPr>
-        <w:t>nal</w:t>
-      </w:r>
-      <w:r>
-        <w:t xml:space="preserve">, describing </w:t>
-      </w:r>
-      <w:r>
-        <w:lastRenderedPageBreak/>
-        <w:t xml:space="preserve">the context of the image on Flickr. </w:t>
-      </w:r>
-      <w:r>
-        <w:t xml:space="preserve">The following list is provided as guidance; precise file formats may be found in the "Solution I/O Specification" section. </w:t>
-      </w:r>
-      <w:r>
-        <w:t>The following fields will be provided when present on the original image</w:t>
-      </w:r>
-      <w:r>
-        <w:t>:</w:t>
-      </w:r>
-    </w:p>
-    <w:p>
-      <w:pPr>
-        <w:pStyle w:val="Normal1"/>
-        <w:numPr>
-          <w:ilvl w:val="1"/>
-          <w:numId w:val="2"/>
-        </w:numPr>
-        <w:jc w:val="both"/>
-      </w:pPr>
-      <w:r>
-        <w:t>Date and time the picture was taken</w:t>
-      </w:r>
-    </w:p>
-    <w:p>
-      <w:pPr>
-        <w:pStyle w:val="Normal1"/>
-        <w:numPr>
-          <w:ilvl w:val="1"/>
-          <w:numId w:val="2"/>
-        </w:numPr>
-        <w:jc w:val="both"/>
-      </w:pPr>
-      <w:r>
-        <w:t>Whether or not the flash fired</w:t>
-      </w:r>
-    </w:p>
-    <w:p>
-      <w:pPr>
-        <w:pStyle w:val="Normal1"/>
-        <w:numPr>
-          <w:ilvl w:val="1"/>
-          <w:numId w:val="2"/>
-        </w:numPr>
-        <w:jc w:val="both"/>
-      </w:pPr>
-      <w:r>
-        <w:t>Focal length</w:t>
-      </w:r>
-    </w:p>
-    <w:p>
-      <w:pPr>
-        <w:pStyle w:val="Normal1"/>
-        <w:numPr>
-          <w:ilvl w:val="1"/>
-          <w:numId w:val="2"/>
-        </w:numPr>
-        <w:jc w:val="both"/>
-      </w:pPr>
-      <w:r>
-        <w:t>Geo-location (uncommon)</w:t>
-      </w:r>
-    </w:p>
-    <w:p>
-      <w:pPr>
-        <w:pStyle w:val="Normal1"/>
-        <w:ind w:left="720"/>
-        <w:jc w:val="both"/>
-      </w:pPr>
-      <w:r>
-        <w:t>Relational metadata include</w:t>
-      </w:r>
-      <w:r>
-        <w:t>s</w:t>
-      </w:r>
-      <w:r>
-        <w:t>:</w:t>
-      </w:r>
-    </w:p>
-    <w:p>
-      <w:pPr>
-        <w:pStyle w:val="Normal1"/>
-        <w:numPr>
-          <w:ilvl w:val="1"/>
-          <w:numId w:val="10"/>
-        </w:numPr>
-        <w:ind w:left="1440"/>
-      </w:pPr>
-      <w:r>
-        <w:t>The Flickr user ID of the photo's owner</w:t>
-      </w:r>
-    </w:p>
-    <w:p>
-      <w:pPr>
-        <w:pStyle w:val="Normal1"/>
-        <w:numPr>
-          <w:ilvl w:val="1"/>
-          <w:numId w:val="10"/>
-        </w:numPr>
-        <w:ind w:left="1440"/>
-      </w:pPr>
-      <w:r>
-        <w:t>Photo title</w:t>
-      </w:r>
-      <w:r>
-        <w:t xml:space="preserve"> (a string) </w:t>
-      </w:r>
-    </w:p>
-    <w:p>
-      <w:pPr>
-        <w:pStyle w:val="Normal1"/>
-        <w:numPr>
-          <w:ilvl w:val="1"/>
-          <w:numId w:val="10"/>
-        </w:numPr>
-        <w:ind w:left="1440"/>
-      </w:pPr>
-      <w:r>
-        <w:t xml:space="preserve">The free-form text </w:t>
-      </w:r>
-      <w:r>
-        <w:t>tags associated with the image, and who provided the tag</w:t>
-      </w:r>
-      <w:r>
-        <w:t xml:space="preserve">. These text tags are unrelated to the </w:t>
-      </w:r>
-      <w:r>
-        <w:t xml:space="preserve">labels </w:t>
-      </w:r>
-      <w:r>
-        <w:t>in the label</w:t>
-      </w:r>
-      <w:r>
-        <w:t xml:space="preserve"> </w:t>
-      </w:r>
-      <w:r>
-        <w:t xml:space="preserve">set </w:t>
-      </w:r>
-      <m:oMath>
-        <m:r>
-          <w:rPr>
-            <w:rFonts w:ascii="Cambria Math" w:hAnsi="Cambria Math"/>
-          </w:rPr>
-          <m:t>L</m:t>
-        </m:r>
-      </m:oMath>
-      <w:r>
-        <w:t>.</w:t>
-      </w:r>
-    </w:p>
-    <w:p>
-      <w:pPr>
-        <w:pStyle w:val="Normal1"/>
-        <w:numPr>
-          <w:ilvl w:val="1"/>
-          <w:numId w:val="10"/>
-        </w:numPr>
-        <w:ind w:left="1440"/>
-      </w:pPr>
-      <w:r>
-        <w:t xml:space="preserve">The Flickr </w:t>
-      </w:r>
-      <w:r>
-        <w:rPr>
-          <w:b/>
-        </w:rPr>
-        <w:t>groups</w:t>
-      </w:r>
-      <w:r>
-        <w:t xml:space="preserve"> to which the photo belongs</w:t>
-      </w:r>
-      <w:r>
-        <w:t xml:space="preserve">. A </w:t>
-      </w:r>
-      <w:r>
-        <w:t>group may contain photos belonging both to the group's owner and other Flickr users.</w:t>
-      </w:r>
-      <w:r>
-        <w:t xml:space="preserve"> In the context of this dataset, groups provide information via the title of the group. For example, a photo of a palm t</w:t>
-      </w:r>
-      <w:r>
-        <w:t xml:space="preserve">ree may be in two groups, one </w:t>
-      </w:r>
-      <w:r>
-        <w:t xml:space="preserve">titled "Vacation photos" and another </w:t>
-      </w:r>
-      <w:r>
-        <w:t>titled "Hawaii". Other photos in the group will not generally be available.</w:t>
-      </w:r>
-    </w:p>
-    <w:p>
-      <w:pPr>
-        <w:pStyle w:val="Normal1"/>
-        <w:numPr>
-          <w:ilvl w:val="1"/>
-          <w:numId w:val="10"/>
-        </w:numPr>
-        <w:ind w:left="1440"/>
-      </w:pPr>
-      <w:r>
-        <w:t xml:space="preserve">The Flickr </w:t>
-      </w:r>
-      <w:r>
-        <w:rPr>
-          <w:b/>
-        </w:rPr>
-        <w:t>galleries</w:t>
-      </w:r>
-      <w:r>
-        <w:t xml:space="preserve"> to which the photo belongs</w:t>
-      </w:r>
-      <w:r>
-        <w:t>.</w:t>
-      </w:r>
-      <w:r>
-        <w:t xml:space="preserve"> </w:t>
-      </w:r>
-      <w:r>
-        <w:t>A gallery may only contain photos belonging to other Flickr users.</w:t>
-      </w:r>
-      <w:r>
-        <w:t>. Galleries provide both a title and a description, as ancillary information such as the number of photos in the gallery, the number of times it has been viewed, etc.</w:t>
-      </w:r>
-    </w:p>
-    <w:p>
-      <w:pPr>
-        <w:pStyle w:val="Normal1"/>
-        <w:ind w:left="720"/>
-      </w:pPr>
-      <w:r>
-        <w:t>Not every photo will have every item of metadata.</w:t>
-      </w:r>
-    </w:p>
-    <w:p>
-      <w:pPr>
-        <w:pStyle w:val="Normal1"/>
-        <w:ind w:left="720"/>
-      </w:pPr>
-    </w:p>
-    <w:p>
-      <w:pPr>
-        <w:pStyle w:val="Normal1"/>
-        <w:jc w:val="both"/>
-      </w:pPr>
-    </w:p>
-    <w:p>
-      <w:pPr>
-        <w:pStyle w:val="Normal1"/>
-        <w:jc w:val="both"/>
-      </w:pPr>
-      <w:r>
-        <w:t xml:space="preserve">Given these definitions, the problem </w:t>
-      </w:r>
-      <w:r>
-        <w:t>can be stated as follows</w:t>
-      </w:r>
-      <w:r>
-        <w:t>:</w:t>
-      </w:r>
-    </w:p>
-    <w:p>
-      <w:pPr>
-        <w:pStyle w:val="Normal1"/>
-        <w:jc w:val="both"/>
-      </w:pPr>
-    </w:p>
-    <w:p>
-      <w:pPr>
-        <w:pStyle w:val="Normal1"/>
-        <w:jc w:val="both"/>
-        <w:rPr>
-          <w:b/>
-        </w:rPr>
-      </w:pPr>
-      <w:r>
-        <w:rPr>
-          <w:b/>
-        </w:rPr>
-        <w:t xml:space="preserve">Given: </w:t>
-      </w:r>
-    </w:p>
-    <w:p>
-      <w:pPr>
-        <w:pStyle w:val="Normal1"/>
-        <w:numPr>
-          <w:ilvl w:val="0"/>
-          <w:numId w:val="2"/>
-        </w:numPr>
-        <w:jc w:val="both"/>
-      </w:pPr>
-      <w:r>
-        <w:t>A database of images</w:t>
-      </w:r>
-    </w:p>
-    <w:p>
-      <w:pPr>
-        <w:pStyle w:val="Normal1"/>
-        <w:numPr>
-          <w:ilvl w:val="0"/>
-          <w:numId w:val="2"/>
-        </w:numPr>
-        <w:jc w:val="both"/>
-      </w:pPr>
-      <w:r>
-        <w:t>Meta</w:t>
-      </w:r>
-      <w:r>
-        <w:t>data for those images</w:t>
-      </w:r>
-    </w:p>
-    <w:p>
-      <w:pPr>
-        <w:pStyle w:val="Normal1"/>
-        <w:numPr>
-          <w:ilvl w:val="0"/>
-          <w:numId w:val="2"/>
-        </w:numPr>
-        <w:jc w:val="both"/>
-      </w:pPr>
-      <w:r>
-        <w:t>Labels for a subset of those images (the training set)</w:t>
-      </w:r>
-    </w:p>
-    <w:p>
-      <w:pPr>
-        <w:pStyle w:val="Normal1"/>
-        <w:jc w:val="both"/>
-        <w:rPr>
-          <w:b/>
-        </w:rPr>
-      </w:pPr>
-      <w:r>
-        <w:rPr>
-          <w:b/>
-        </w:rPr>
-        <w:t>Find:</w:t>
-      </w:r>
-    </w:p>
-    <w:p>
-      <w:pPr>
-        <w:pStyle w:val="Normal1"/>
-        <w:numPr>
-          <w:ilvl w:val="0"/>
-          <w:numId w:val="2"/>
-        </w:numPr>
-        <w:jc w:val="both"/>
-      </w:pPr>
-      <w:r>
-        <w:t>The labels of all other images in the database</w:t>
-      </w:r>
-    </w:p>
-    <w:p>
-      <w:pPr>
-        <w:pStyle w:val="Normal1"/>
-        <w:jc w:val="both"/>
-      </w:pPr>
-    </w:p>
-    <w:p>
-      <w:pPr>
-        <w:pStyle w:val="Normal1"/>
-        <w:jc w:val="both"/>
-      </w:pPr>
-      <w:r>
-        <w:t>The following sections describe the baseline model, data package and formats, and evaluation methodology.</w:t>
-      </w:r>
-    </w:p>
-    <w:p>
-      <w:pPr>
-        <w:pStyle w:val="Heading2"/>
-        <w:contextualSpacing w:val="0"/>
-        <w:jc w:val="both"/>
-      </w:pPr>
-      <w:r>
-        <w:t>Baseline Model</w:t>
-      </w:r>
-    </w:p>
-    <w:p>
-      <w:pPr>
-        <w:jc w:val="both"/>
-        <w:textAlignment w:val="baseline"/>
-        <w:rPr>
-          <w:rFonts w:eastAsia="Times New Roman"/>
-          <w:szCs w:val="22"/>
-        </w:rPr>
-      </w:pPr>
-      <w:bookmarkStart w:id="10" w:name="h.okw3wdwh118b" w:colFirst="0" w:colLast="0"/>
-      <w:bookmarkStart w:id="11" w:name="h.4mohk21wujhn" w:colFirst="0" w:colLast="0"/>
-      <w:bookmarkEnd w:id="10"/>
-      <w:bookmarkEnd w:id="11"/>
-      <w:r>
-        <w:rPr>
-          <w:rFonts w:eastAsia="Times New Roman"/>
-          <w:szCs w:val="22"/>
-        </w:rPr>
-        <w:t>Many</w:t>
-      </w:r>
-      <w:r>
-        <w:rPr>
-          <w:rFonts w:eastAsia="Times New Roman"/>
-          <w:szCs w:val="22"/>
-        </w:rPr>
-        <w:t xml:space="preserve"> model</w:t>
-      </w:r>
-      <w:r>
-        <w:rPr>
-          <w:rFonts w:eastAsia="Times New Roman"/>
-          <w:szCs w:val="22"/>
-        </w:rPr>
-        <w:t>s</w:t>
-      </w:r>
-      <w:r>
-        <w:rPr>
-          <w:rFonts w:eastAsia="Times New Roman"/>
-          <w:szCs w:val="22"/>
-        </w:rPr>
-        <w:t xml:space="preserve"> can capture relational dependencies</w:t>
-      </w:r>
-      <w:r>
-        <w:rPr>
-          <w:rFonts w:eastAsia="Times New Roman"/>
-          <w:szCs w:val="22"/>
-        </w:rPr>
-        <w:t>. S</w:t>
-      </w:r>
-      <w:r>
-        <w:rPr>
-          <w:rFonts w:eastAsia="Times New Roman"/>
-          <w:szCs w:val="22"/>
-        </w:rPr>
-        <w:t xml:space="preserve">ome are probabilistic, while others use potential functions or max-margin optimization [McAuley2012]. These models can jointly learn relationships between the image labels, the image features, and the metadata. </w:t>
-      </w:r>
-      <w:r>
-        <w:rPr>
-          <w:rFonts w:eastAsia="Times New Roman"/>
-          <w:szCs w:val="22"/>
-        </w:rPr>
-        <w:t xml:space="preserve">As described above, the metadata </w:t>
-      </w:r>
-      <w:r>
-        <w:rPr>
-          <w:rFonts w:eastAsia="Times New Roman"/>
-          <w:szCs w:val="22"/>
-        </w:rPr>
-        <w:t xml:space="preserve">can include </w:t>
-      </w:r>
-      <w:r>
-        <w:rPr>
-          <w:rFonts w:eastAsia="Times New Roman"/>
-          <w:szCs w:val="22"/>
-        </w:rPr>
-        <w:t xml:space="preserve">time-of-day, </w:t>
-      </w:r>
-      <w:r>
-        <w:rPr>
-          <w:rFonts w:eastAsia="Times New Roman"/>
-          <w:szCs w:val="22"/>
-        </w:rPr>
-        <w:t>tags</w:t>
-      </w:r>
-      <w:r>
-        <w:rPr>
-          <w:rFonts w:eastAsia="Times New Roman"/>
-          <w:szCs w:val="22"/>
-        </w:rPr>
-        <w:t xml:space="preserve">, </w:t>
-      </w:r>
-      <w:r>
-        <w:rPr>
-          <w:rFonts w:eastAsia="Times New Roman"/>
-          <w:szCs w:val="22"/>
-        </w:rPr>
-        <w:t>user information,</w:t>
-      </w:r>
-      <w:r>
-        <w:rPr>
-          <w:rFonts w:eastAsia="Times New Roman"/>
-          <w:szCs w:val="22"/>
-        </w:rPr>
-        <w:t xml:space="preserve"> and groups and galleries to which the images belong</w:t>
-      </w:r>
-      <w:r>
-        <w:rPr>
-          <w:rFonts w:eastAsia="Times New Roman"/>
-          <w:szCs w:val="22"/>
-        </w:rPr>
-        <w:t xml:space="preserve">. We </w:t>
-      </w:r>
-      <w:r>
-        <w:rPr>
-          <w:rFonts w:eastAsia="Times New Roman"/>
-          <w:szCs w:val="22"/>
-        </w:rPr>
-        <w:t xml:space="preserve">will </w:t>
-      </w:r>
-      <w:r>
-        <w:rPr>
-          <w:rFonts w:eastAsia="Times New Roman"/>
-          <w:szCs w:val="22"/>
-        </w:rPr>
-        <w:t xml:space="preserve">implement a Conditional Random Field (CRF) as one of the baseline models due to its natural ability to model dependencies between pairs of labels while being conditioned on the input image, </w:t>
-      </w:r>
-      <w:r>
-        <w:rPr>
-          <w:rFonts w:eastAsia="Times New Roman"/>
-          <w:i/>
-          <w:szCs w:val="22"/>
-        </w:rPr>
-        <w:t>I</w:t>
-      </w:r>
-      <w:r>
-        <w:rPr>
-          <w:rFonts w:eastAsia="Times New Roman"/>
-          <w:szCs w:val="22"/>
-        </w:rPr>
-        <w:t xml:space="preserve">, and metadata, </w:t>
-      </w:r>
-      <w:r>
-        <w:rPr>
-          <w:rFonts w:eastAsia="Times New Roman"/>
-          <w:i/>
-          <w:szCs w:val="22"/>
-        </w:rPr>
-        <w:t>M</w:t>
-      </w:r>
-      <w:r>
-        <w:rPr>
-          <w:rFonts w:eastAsia="Times New Roman"/>
-          <w:szCs w:val="22"/>
-        </w:rPr>
-        <w:t xml:space="preserve">, </w:t>
-      </w:r>
-      <m:oMath>
-        <m:r>
-          <w:rPr>
-            <w:rFonts w:ascii="Cambria Math" w:eastAsia="Times New Roman" w:hAnsi="Cambria Math"/>
-            <w:szCs w:val="22"/>
-          </w:rPr>
-          <m:t>P</m:t>
-        </m:r>
-        <m:d>
-          <m:dPr>
-            <m:ctrlPr>
-              <w:rPr>
-                <w:rFonts w:ascii="Cambria Math" w:eastAsia="Times New Roman" w:hAnsi="Cambria Math"/>
-                <w:i/>
-                <w:szCs w:val="22"/>
-              </w:rPr>
-            </m:ctrlPr>
-          </m:dPr>
-          <m:e>
-            <m:r>
-              <w:rPr>
-                <w:rFonts w:ascii="Cambria Math" w:eastAsia="Times New Roman" w:hAnsi="Cambria Math"/>
-                <w:szCs w:val="22"/>
-              </w:rPr>
-              <m:t>L</m:t>
-            </m:r>
-          </m:e>
-          <m:e>
-            <m:r>
-              <w:rPr>
-                <w:rFonts w:ascii="Cambria Math" w:eastAsia="Times New Roman" w:hAnsi="Cambria Math"/>
-                <w:szCs w:val="22"/>
-              </w:rPr>
-              <m:t>I,M</m:t>
-            </m:r>
-          </m:e>
-        </m:d>
-      </m:oMath>
-      <w:r>
-        <w:rPr>
-          <w:rFonts w:eastAsia="Times New Roman"/>
-          <w:szCs w:val="22"/>
-        </w:rPr>
-        <w:t xml:space="preserve">. The work in [McAuley2012] </w:t>
-      </w:r>
-      <w:r>
-        <w:rPr>
-          <w:rFonts w:eastAsia="Times New Roman"/>
-          <w:szCs w:val="22"/>
-        </w:rPr>
-        <w:lastRenderedPageBreak/>
-        <w:t>can serve as another baseline model</w:t>
-      </w:r>
-      <w:r>
-        <w:rPr>
-          <w:rFonts w:eastAsia="Times New Roman"/>
-          <w:szCs w:val="22"/>
-        </w:rPr>
-        <w:t>. That</w:t>
-      </w:r>
-      <w:r>
-        <w:rPr>
-          <w:rFonts w:eastAsia="Times New Roman"/>
-          <w:szCs w:val="22"/>
-        </w:rPr>
-        <w:t xml:space="preserve"> paper also provides</w:t>
-      </w:r>
-      <w:r>
-        <w:rPr>
-          <w:rFonts w:eastAsia="Times New Roman"/>
-          <w:szCs w:val="22"/>
-        </w:rPr>
-        <w:t xml:space="preserve"> results for non-probabilistic models </w:t>
-      </w:r>
-      <w:r>
-        <w:rPr>
-          <w:rFonts w:eastAsia="Times New Roman"/>
-          <w:szCs w:val="22"/>
-        </w:rPr>
-        <w:t>applied to</w:t>
-      </w:r>
-      <w:r>
-        <w:rPr>
-          <w:rFonts w:eastAsia="Times New Roman"/>
-          <w:szCs w:val="22"/>
-        </w:rPr>
-        <w:t xml:space="preserve"> the same dataset </w:t>
-      </w:r>
-      <w:r>
-        <w:rPr>
-          <w:rFonts w:eastAsia="Times New Roman"/>
-          <w:szCs w:val="22"/>
-        </w:rPr>
-        <w:t>we are using</w:t>
-      </w:r>
-      <w:r>
-        <w:rPr>
-          <w:rFonts w:eastAsia="Times New Roman"/>
-          <w:szCs w:val="22"/>
-        </w:rPr>
-        <w:t xml:space="preserve"> here.</w:t>
-      </w:r>
-    </w:p>
-    <w:p>
-      <w:pPr>
-        <w:ind w:left="1440"/>
-        <w:jc w:val="both"/>
-        <w:textAlignment w:val="baseline"/>
-        <w:rPr>
-          <w:rFonts w:eastAsia="Times New Roman"/>
-          <w:sz w:val="23"/>
-          <w:szCs w:val="23"/>
-          <w:u w:val="single"/>
-        </w:rPr>
-      </w:pPr>
-    </w:p>
-    <w:p>
-      <w:pPr>
-        <w:jc w:val="both"/>
-        <w:textAlignment w:val="baseline"/>
-        <w:rPr>
-          <w:rFonts w:eastAsia="Times New Roman"/>
-          <w:sz w:val="23"/>
-          <w:szCs w:val="23"/>
-          <w:u w:val="single"/>
-        </w:rPr>
-      </w:pPr>
-      <w:r>
-        <w:rPr>
-          <w:rFonts w:eastAsia="Times New Roman"/>
-          <w:sz w:val="23"/>
-          <w:szCs w:val="23"/>
-          <w:u w:val="single"/>
-        </w:rPr>
-        <w:t xml:space="preserve">Conditional Random </w:t>
-      </w:r>
-      <w:r>
-        <w:rPr>
-          <w:rFonts w:eastAsia="Times New Roman"/>
-          <w:sz w:val="23"/>
-          <w:szCs w:val="23"/>
-          <w:u w:val="single"/>
-        </w:rPr>
-        <w:t>F</w:t>
-      </w:r>
-      <w:r>
-        <w:rPr>
-          <w:rFonts w:eastAsia="Times New Roman"/>
-          <w:sz w:val="23"/>
-          <w:szCs w:val="23"/>
-          <w:u w:val="single"/>
-        </w:rPr>
-        <w:t xml:space="preserve">ield </w:t>
-      </w:r>
-      <w:r>
-        <w:rPr>
-          <w:rFonts w:eastAsia="Times New Roman"/>
-          <w:sz w:val="23"/>
-          <w:szCs w:val="23"/>
-          <w:u w:val="single"/>
-        </w:rPr>
-        <w:t xml:space="preserve">as Baseline </w:t>
-      </w:r>
-      <w:r>
-        <w:rPr>
-          <w:rFonts w:eastAsia="Times New Roman"/>
-          <w:sz w:val="23"/>
-          <w:szCs w:val="23"/>
-          <w:u w:val="single"/>
-        </w:rPr>
-        <w:t>P(L|</w:t>
-      </w:r>
-      <w:r>
-        <w:rPr>
-          <w:rFonts w:eastAsia="Times New Roman"/>
-          <w:sz w:val="23"/>
-          <w:szCs w:val="23"/>
-          <w:u w:val="single"/>
-        </w:rPr>
-        <w:t>I,M</w:t>
-      </w:r>
-      <w:r>
-        <w:rPr>
-          <w:rFonts w:eastAsia="Times New Roman"/>
-          <w:sz w:val="23"/>
-          <w:szCs w:val="23"/>
-          <w:u w:val="single"/>
-        </w:rPr>
-        <w:t xml:space="preserve">) </w:t>
-      </w:r>
-      <w:r>
-        <w:rPr>
-          <w:rFonts w:eastAsia="Times New Roman"/>
-          <w:sz w:val="23"/>
-          <w:szCs w:val="23"/>
-          <w:u w:val="single"/>
-        </w:rPr>
-        <w:t>Model:</w:t>
-      </w:r>
-    </w:p>
-    <w:p>
-      <w:pPr>
-        <w:jc w:val="both"/>
-        <w:textAlignment w:val="baseline"/>
-        <w:rPr>
-          <w:rFonts w:eastAsia="Times New Roman"/>
-          <w:sz w:val="23"/>
-          <w:szCs w:val="23"/>
-          <w:u w:val="single"/>
-        </w:rPr>
-      </w:pPr>
-    </w:p>
-    <w:p>
-      <w:pPr>
-        <w:jc w:val="both"/>
-        <w:textAlignment w:val="baseline"/>
-        <w:rPr>
-          <w:rFonts w:eastAsia="Times New Roman"/>
-          <w:szCs w:val="22"/>
-        </w:rPr>
-      </w:pPr>
-      <w:r>
-        <w:rPr>
-          <w:rFonts w:eastAsia="Times New Roman"/>
-          <w:szCs w:val="22"/>
-        </w:rPr>
-        <w:t xml:space="preserve">The CRF will capture both unary dependencies between image labels, </w:t>
-      </w:r>
-      <m:oMath>
-        <m:r>
-          <w:rPr>
-            <w:rFonts w:ascii="Cambria Math" w:eastAsia="Times New Roman" w:hAnsi="Cambria Math"/>
-            <w:szCs w:val="22"/>
-          </w:rPr>
-          <m:t>L=</m:t>
-        </m:r>
-        <m:d>
-          <m:dPr>
-            <m:begChr m:val="{"/>
-            <m:endChr m:val="}"/>
-            <m:ctrlPr>
-              <w:rPr>
-                <w:rFonts w:ascii="Cambria Math" w:eastAsia="Times New Roman" w:hAnsi="Cambria Math"/>
-                <w:i/>
-                <w:szCs w:val="22"/>
-              </w:rPr>
-            </m:ctrlPr>
-          </m:dPr>
-          <m:e>
-            <m:sSub>
-              <m:sSubPr>
-                <m:ctrlPr>
-                  <w:rPr>
-                    <w:rFonts w:ascii="Cambria Math" w:eastAsia="Times New Roman" w:hAnsi="Cambria Math"/>
-                    <w:i/>
-                    <w:szCs w:val="22"/>
-                  </w:rPr>
-                </m:ctrlPr>
-              </m:sSubPr>
-              <m:e>
-                <m:r>
-                  <w:rPr>
-                    <w:rFonts w:ascii="Cambria Math" w:eastAsia="Times New Roman" w:hAnsi="Cambria Math"/>
-                    <w:szCs w:val="22"/>
-                  </w:rPr>
-                  <m:t>l</m:t>
-                </m:r>
-              </m:e>
-              <m:sub>
-                <m:r>
-                  <w:rPr>
-                    <w:rFonts w:ascii="Cambria Math" w:eastAsia="Times New Roman" w:hAnsi="Cambria Math"/>
-                    <w:szCs w:val="22"/>
-                  </w:rPr>
-                  <m:t>1</m:t>
-                </m:r>
-              </m:sub>
-            </m:sSub>
-            <m:r>
-              <w:rPr>
-                <w:rFonts w:ascii="Cambria Math" w:eastAsia="Times New Roman" w:hAnsi="Cambria Math"/>
-                <w:szCs w:val="22"/>
-              </w:rPr>
-              <m:t>,</m:t>
-            </m:r>
-            <m:sSub>
-              <m:sSubPr>
-                <m:ctrlPr>
-                  <w:rPr>
-                    <w:rFonts w:ascii="Cambria Math" w:eastAsia="Times New Roman" w:hAnsi="Cambria Math"/>
-                    <w:i/>
-                    <w:szCs w:val="22"/>
-                  </w:rPr>
-                </m:ctrlPr>
-              </m:sSubPr>
-              <m:e>
-                <m:r>
-                  <w:rPr>
-                    <w:rFonts w:ascii="Cambria Math" w:eastAsia="Times New Roman" w:hAnsi="Cambria Math"/>
-                    <w:szCs w:val="22"/>
-                  </w:rPr>
-                  <m:t>l</m:t>
-                </m:r>
-              </m:e>
-              <m:sub>
-                <m:r>
-                  <w:rPr>
-                    <w:rFonts w:ascii="Cambria Math" w:eastAsia="Times New Roman" w:hAnsi="Cambria Math"/>
-                    <w:szCs w:val="22"/>
-                  </w:rPr>
-                  <m:t>2</m:t>
-                </m:r>
-              </m:sub>
-            </m:sSub>
-            <m:r>
-              <w:rPr>
-                <w:rFonts w:ascii="Cambria Math" w:eastAsia="Times New Roman" w:hAnsi="Cambria Math"/>
-                <w:szCs w:val="22"/>
-              </w:rPr>
-              <m:t>,…,</m:t>
-            </m:r>
-            <m:sSub>
-              <m:sSubPr>
-                <m:ctrlPr>
-                  <w:rPr>
-                    <w:rFonts w:ascii="Cambria Math" w:eastAsia="Times New Roman" w:hAnsi="Cambria Math"/>
-                    <w:i/>
-                    <w:szCs w:val="22"/>
-                  </w:rPr>
-                </m:ctrlPr>
-              </m:sSubPr>
-              <m:e>
-                <m:r>
-                  <w:rPr>
-                    <w:rFonts w:ascii="Cambria Math" w:eastAsia="Times New Roman" w:hAnsi="Cambria Math"/>
-                    <w:szCs w:val="22"/>
-                  </w:rPr>
-                  <m:t>l</m:t>
-                </m:r>
-              </m:e>
-              <m:sub>
-                <m:r>
-                  <w:rPr>
-                    <w:rFonts w:ascii="Cambria Math" w:eastAsia="Times New Roman" w:hAnsi="Cambria Math"/>
-                    <w:szCs w:val="22"/>
-                  </w:rPr>
-                  <m:t>N</m:t>
-                </m:r>
-              </m:sub>
-            </m:sSub>
-          </m:e>
-        </m:d>
-      </m:oMath>
-      <w:r>
-        <w:rPr>
           <w:rFonts w:eastAsia="Times New Roman"/>
           <w:szCs w:val="22"/>
         </w:rPr>
@@ -2365,6 +1915,7 @@
         <w:rPr>
           <w:rFonts w:ascii="Arial" w:eastAsia="Times New Roman" w:hAnsi="Arial" w:cs="Arial"/>
         </w:rPr>
+        <w:lastRenderedPageBreak/>
         <w:t xml:space="preserve">outputs from specific object detectors or </w:t>
       </w:r>
       <w:r>
@@ -4858,6 +4409,7 @@
           <w:rFonts w:eastAsia="Times New Roman"/>
           <w:szCs w:val="22"/>
         </w:rPr>
+        <w:lastRenderedPageBreak/>
         <w:t>The pairwise potential, B, from equation (1) can be modeled using a discriminative model similar to equation (2):</w:t>
       </w:r>
     </w:p>
@@ -5305,8 +4857,8 @@
         </w:rPr>
         <w:t xml:space="preserve"> is the parameter to be learned for t</w:t>
       </w:r>
-      <w:bookmarkStart w:id="12" w:name="_GoBack"/>
-      <w:bookmarkEnd w:id="12"/>
+      <w:bookmarkStart w:id="8" w:name="_GoBack"/>
+      <w:bookmarkEnd w:id="8"/>
       <w:r>
         <w:rPr>
           <w:rFonts w:eastAsia="Times New Roman"/>
@@ -5521,7 +5073,7 @@
           </w:rPr>
           <m:t xml:space="preserve"> </m:t>
         </m:r>
-        <w:del w:id="13" w:author="Eran Swears" w:date="2015-06-15T16:35:00Z">
+        <w:del w:id="9" w:author="Eran Swears" w:date="2015-06-15T16:35:00Z">
           <m:r>
             <w:rPr>
               <w:rFonts w:ascii="Cambria Math" w:eastAsia="Times New Roman" w:hAnsi="Cambria Math"/>
@@ -5688,8 +5240,8 @@
         <w:contextualSpacing w:val="0"/>
         <w:jc w:val="both"/>
       </w:pPr>
-      <w:bookmarkStart w:id="14" w:name="h.mmxvnsvkoy6w" w:colFirst="0" w:colLast="0"/>
-      <w:bookmarkEnd w:id="14"/>
+      <w:bookmarkStart w:id="10" w:name="h.mmxvnsvkoy6w" w:colFirst="0" w:colLast="0"/>
+      <w:bookmarkEnd w:id="10"/>
       <w:r>
         <w:t>Data Source</w:t>
       </w:r>
@@ -5922,7 +5474,6 @@
         <w:jc w:val="both"/>
       </w:pPr>
       <w:r>
-        <w:lastRenderedPageBreak/>
         <w:t xml:space="preserve">(Note that not every image will have all of 5, 6, or 7.) </w:t>
       </w:r>
     </w:p>
@@ -6355,8 +5906,8 @@
         <w:contextualSpacing w:val="0"/>
         <w:jc w:val="both"/>
       </w:pPr>
-      <w:bookmarkStart w:id="15" w:name="h.f3antm2jh9f4" w:colFirst="0" w:colLast="0"/>
-      <w:bookmarkEnd w:id="15"/>
+      <w:bookmarkStart w:id="11" w:name="h.f3antm2jh9f4" w:colFirst="0" w:colLast="0"/>
+      <w:bookmarkEnd w:id="11"/>
       <w:r>
         <w:t>Evaluation</w:t>
       </w:r>
@@ -7092,20 +6643,74 @@
     </w:p>
     <w:p>
       <w:pPr>
-        <w:pStyle w:val="Normal1"/>
-      </w:pPr>
-      <w:bookmarkStart w:id="16" w:name="h.oxtyd3e8m420" w:colFirst="0" w:colLast="0"/>
-      <w:bookmarkStart w:id="17" w:name="h.10ktcwu4xpd5" w:colFirst="0" w:colLast="0"/>
-      <w:bookmarkStart w:id="18" w:name="h.wwefx8w2km3q" w:colFirst="0" w:colLast="0"/>
-      <w:bookmarkStart w:id="19" w:name="h.b4npv3mcmcyk" w:colFirst="0" w:colLast="0"/>
-      <w:bookmarkStart w:id="20" w:name="h.qo50m5lnyexr" w:colFirst="0" w:colLast="0"/>
-      <w:bookmarkStart w:id="21" w:name="h.qym5523jrd3j" w:colFirst="0" w:colLast="0"/>
+        <w:jc w:val="both"/>
+        <w:textAlignment w:val="baseline"/>
+        <w:rPr>
+          <w:rFonts w:eastAsia="Times New Roman"/>
+          <w:szCs w:val="22"/>
+        </w:rPr>
+      </w:pPr>
+      <w:r>
+        <w:rPr>
+          <w:rFonts w:eastAsia="Times New Roman"/>
+          <w:szCs w:val="22"/>
+        </w:rPr>
+        <w:t xml:space="preserve">A reference implementation of the CRF model will be provided, as well as </w:t>
+      </w:r>
+      <w:proofErr w:type="spellStart"/>
+      <w:r>
+        <w:rPr>
+          <w:rFonts w:eastAsia="Times New Roman"/>
+          <w:szCs w:val="22"/>
+        </w:rPr>
+        <w:t>McAuley’s</w:t>
+      </w:r>
+      <w:proofErr w:type="spellEnd"/>
+      <w:r>
+        <w:rPr>
+          <w:rFonts w:eastAsia="Times New Roman"/>
+          <w:szCs w:val="22"/>
+        </w:rPr>
+        <w:t xml:space="preserve"> alternative approach using max-margin optimization [</w:t>
+      </w:r>
+      <w:proofErr w:type="spellStart"/>
+      <w:r>
+        <w:rPr>
+          <w:rFonts w:eastAsia="Times New Roman"/>
+          <w:szCs w:val="22"/>
+        </w:rPr>
+        <w:t>McAuley</w:t>
+      </w:r>
+      <w:proofErr w:type="spellEnd"/>
+      <w:r>
+        <w:rPr>
+          <w:rFonts w:eastAsia="Times New Roman"/>
+          <w:szCs w:val="22"/>
+        </w:rPr>
+        <w:t xml:space="preserve"> 2012].</w:t>
+      </w:r>
+    </w:p>
+    <w:p>
+      <w:pPr>
+        <w:pStyle w:val="Normal1"/>
+      </w:pPr>
+    </w:p>
+    <w:p>
+      <w:pPr>
+        <w:pStyle w:val="Normal1"/>
+      </w:pPr>
+      <w:bookmarkStart w:id="12" w:name="h.oxtyd3e8m420" w:colFirst="0" w:colLast="0"/>
+      <w:bookmarkStart w:id="13" w:name="h.10ktcwu4xpd5" w:colFirst="0" w:colLast="0"/>
+      <w:bookmarkStart w:id="14" w:name="h.wwefx8w2km3q" w:colFirst="0" w:colLast="0"/>
+      <w:bookmarkStart w:id="15" w:name="h.b4npv3mcmcyk" w:colFirst="0" w:colLast="0"/>
+      <w:bookmarkStart w:id="16" w:name="h.qo50m5lnyexr" w:colFirst="0" w:colLast="0"/>
+      <w:bookmarkStart w:id="17" w:name="h.qym5523jrd3j" w:colFirst="0" w:colLast="0"/>
+      <w:bookmarkEnd w:id="12"/>
+      <w:bookmarkEnd w:id="13"/>
+      <w:bookmarkEnd w:id="14"/>
+      <w:bookmarkEnd w:id="15"/>
       <w:bookmarkEnd w:id="16"/>
       <w:bookmarkEnd w:id="17"/>
-      <w:bookmarkEnd w:id="18"/>
-      <w:bookmarkEnd w:id="19"/>
-      <w:bookmarkEnd w:id="20"/>
-      <w:bookmarkEnd w:id="21"/>
     </w:p>
     <w:p>
       <w:pPr>
@@ -7227,6 +6832,19 @@
       <w:proofErr w:type="spellEnd"/>
       <w:r>
         <w:t xml:space="preserve"> element; typically '0' indicates the attribute is not present, '1' indicates that it is present, and '.' indicates that the state of the attribute was not observed.</w:t>
+      </w:r>
+    </w:p>
+    <w:p>
+      <w:pPr>
+        <w:pStyle w:val="Normal1"/>
+      </w:pPr>
+    </w:p>
+    <w:p>
+      <w:pPr>
+        <w:pStyle w:val="Normal1"/>
+      </w:pPr>
+      <w:r>
+        <w:t>Vectors of numbers (either integers or doubles) are sequences of numbers separated by commas, without spaces, e.g. '1,0,-1,1,-2'.</w:t>
       </w:r>
     </w:p>
     <w:p>
@@ -7529,11 +7147,12 @@
               <w:pStyle w:val="Normal1"/>
               <w:jc w:val="both"/>
             </w:pPr>
-            <w:proofErr w:type="spellStart"/>
-            <w:r>
-              <w:t>image_id</w:t>
-            </w:r>
-            <w:proofErr w:type="spellEnd"/>
+            <w:r>
+              <w:t>i</w:t>
+            </w:r>
+            <w:r>
+              <w:t>ndex</w:t>
+            </w:r>
           </w:p>
         </w:tc>
         <w:tc>
@@ -7724,6 +7343,7 @@
               <w:jc w:val="both"/>
             </w:pPr>
             <w:r>
+              <w:lastRenderedPageBreak/>
               <w:t>description</w:t>
             </w:r>
           </w:p>
@@ -7927,7 +7547,6 @@
             </w:pPr>
             <w:proofErr w:type="spellStart"/>
             <w:r>
-              <w:lastRenderedPageBreak/>
               <w:t>flickr_locality</w:t>
             </w:r>
             <w:proofErr w:type="spellEnd"/>
@@ -8573,6 +8192,7 @@
           <w:rFonts w:ascii="Courier New" w:hAnsi="Courier New" w:cs="Courier New"/>
           <w:b/>
         </w:rPr>
+        <w:lastRenderedPageBreak/>
         <w:t>image_id</w:t>
       </w:r>
       <w:proofErr w:type="spellEnd"/>
@@ -8744,7 +8364,6 @@
             </w:pPr>
             <w:proofErr w:type="spellStart"/>
             <w:r>
-              <w:lastRenderedPageBreak/>
               <w:t>image_id</w:t>
             </w:r>
             <w:proofErr w:type="spellEnd"/>
@@ -9537,6 +9156,7 @@
         <w:jc w:val="both"/>
       </w:pPr>
       <w:r>
+        <w:lastRenderedPageBreak/>
         <w:t>Edge Table</w:t>
       </w:r>
     </w:p>
@@ -10104,9 +9724,6 @@
         </w:tc>
       </w:tr>
       <w:tr>
-        <w:trPr>
-          <w:ins w:id="22" w:author="Roddy Collins" w:date="2015-06-16T12:56:00Z"/>
-        </w:trPr>
         <w:tc>
           <w:tcPr>
             <w:tcW w:w="2589" w:type="dxa"/>
@@ -10116,16 +9733,11 @@
             <w:pPr>
               <w:pStyle w:val="Normal1"/>
               <w:jc w:val="both"/>
-              <w:rPr>
-                <w:ins w:id="23" w:author="Roddy Collins" w:date="2015-06-16T12:56:00Z"/>
-              </w:rPr>
             </w:pPr>
             <w:proofErr w:type="spellStart"/>
-            <w:ins w:id="24" w:author="Roddy Collins" w:date="2015-06-16T12:57:00Z">
-              <w:r>
-                <w:t>shared_word_type_vector</w:t>
-              </w:r>
-            </w:ins>
+            <w:r>
+              <w:t>shared_word_type_vector</w:t>
+            </w:r>
             <w:proofErr w:type="spellEnd"/>
           </w:p>
         </w:tc>
@@ -10138,20 +9750,15 @@
             <w:pPr>
               <w:pStyle w:val="Normal1"/>
               <w:jc w:val="both"/>
-              <w:rPr>
-                <w:ins w:id="25" w:author="Roddy Collins" w:date="2015-06-16T12:56:00Z"/>
-              </w:rPr>
             </w:pPr>
             <w:proofErr w:type="spellStart"/>
-            <w:ins w:id="26" w:author="Roddy Collins" w:date="2015-06-16T12:57:00Z">
-              <w:r>
-                <w:t>N_shared_words</w:t>
-              </w:r>
-              <w:proofErr w:type="spellEnd"/>
-              <w:r>
-                <w:t xml:space="preserve"> x unsigned</w:t>
-              </w:r>
-            </w:ins>
+            <w:r>
+              <w:t>N_shared_words</w:t>
+            </w:r>
+            <w:proofErr w:type="spellEnd"/>
+            <w:r>
+              <w:t xml:space="preserve"> x unsigned</w:t>
+            </w:r>
           </w:p>
         </w:tc>
         <w:tc>
@@ -10163,15 +9770,10 @@
             <w:pPr>
               <w:pStyle w:val="Normal1"/>
               <w:jc w:val="both"/>
-              <w:rPr>
-                <w:ins w:id="27" w:author="Roddy Collins" w:date="2015-06-16T12:56:00Z"/>
-              </w:rPr>
-            </w:pPr>
-            <w:ins w:id="28" w:author="Roddy Collins" w:date="2015-06-16T12:57:00Z">
-              <w:r>
-                <w:t>See below</w:t>
-              </w:r>
-            </w:ins>
+            </w:pPr>
+            <w:r>
+              <w:t>See below</w:t>
+            </w:r>
           </w:p>
         </w:tc>
       </w:tr>
@@ -10337,31 +9939,23 @@
       <w:pPr>
         <w:pStyle w:val="Normal1"/>
         <w:jc w:val="both"/>
-        <w:rPr>
-          <w:ins w:id="29" w:author="Roddy Collins" w:date="2015-06-16T12:57:00Z"/>
-        </w:rPr>
-      </w:pPr>
-      <w:ins w:id="30" w:author="Roddy Collins" w:date="2015-06-16T12:57:00Z">
-        <w:r>
-          <w:t xml:space="preserve">The </w:t>
-        </w:r>
-        <w:proofErr w:type="spellStart"/>
-        <w:r>
-          <w:t>shared_word_type_vector</w:t>
-        </w:r>
-        <w:proofErr w:type="spellEnd"/>
-        <w:r>
-          <w:t xml:space="preserve"> is a bit flag describing the source text fields of the word shared between images A and B;</w:t>
-        </w:r>
-      </w:ins>
-    </w:p>
-    <w:p>
-      <w:pPr>
-        <w:pStyle w:val="Normal1"/>
-        <w:jc w:val="both"/>
-        <w:rPr>
-          <w:ins w:id="31" w:author="Roddy Collins" w:date="2015-06-16T12:57:00Z"/>
-        </w:rPr>
+      </w:pPr>
+      <w:r>
+        <w:t xml:space="preserve">The </w:t>
+      </w:r>
+      <w:proofErr w:type="spellStart"/>
+      <w:r>
+        <w:t>shared_word_type_vector</w:t>
+      </w:r>
+      <w:proofErr w:type="spellEnd"/>
+      <w:r>
+        <w:t xml:space="preserve"> is a bit flag describing the source text fields of the word shared between images A and B;</w:t>
+      </w:r>
+    </w:p>
+    <w:p>
+      <w:pPr>
+        <w:pStyle w:val="Normal1"/>
+        <w:jc w:val="both"/>
       </w:pPr>
     </w:p>
     <w:tbl>
@@ -10375,9 +9969,6 @@
         <w:gridCol w:w="4788"/>
       </w:tblGrid>
       <w:tr>
-        <w:trPr>
-          <w:ins w:id="32" w:author="Roddy Collins" w:date="2015-06-16T12:57:00Z"/>
-        </w:trPr>
         <w:tc>
           <w:tcPr>
             <w:tcW w:w="4788" w:type="dxa"/>
@@ -10386,15 +9977,10 @@
             <w:pPr>
               <w:pStyle w:val="Normal1"/>
               <w:jc w:val="both"/>
-              <w:rPr>
-                <w:ins w:id="33" w:author="Roddy Collins" w:date="2015-06-16T12:57:00Z"/>
-              </w:rPr>
-            </w:pPr>
-            <w:ins w:id="34" w:author="Roddy Collins" w:date="2015-06-16T12:57:00Z">
-              <w:r>
-                <w:t>Image A title</w:t>
-              </w:r>
-            </w:ins>
+            </w:pPr>
+            <w:r>
+              <w:t>Image A title</w:t>
+            </w:r>
           </w:p>
         </w:tc>
         <w:tc>
@@ -10405,22 +9991,14 @@
             <w:pPr>
               <w:pStyle w:val="Normal1"/>
               <w:jc w:val="both"/>
-              <w:rPr>
-                <w:ins w:id="35" w:author="Roddy Collins" w:date="2015-06-16T12:57:00Z"/>
-              </w:rPr>
-            </w:pPr>
-            <w:ins w:id="36" w:author="Roddy Collins" w:date="2015-06-16T12:57:00Z">
-              <w:r>
-                <w:t>0x01</w:t>
-              </w:r>
-            </w:ins>
+            </w:pPr>
+            <w:r>
+              <w:t>0x01</w:t>
+            </w:r>
           </w:p>
         </w:tc>
       </w:tr>
       <w:tr>
-        <w:trPr>
-          <w:ins w:id="37" w:author="Roddy Collins" w:date="2015-06-16T12:57:00Z"/>
-        </w:trPr>
         <w:tc>
           <w:tcPr>
             <w:tcW w:w="4788" w:type="dxa"/>
@@ -10429,15 +10007,10 @@
             <w:pPr>
               <w:pStyle w:val="Normal1"/>
               <w:jc w:val="both"/>
-              <w:rPr>
-                <w:ins w:id="38" w:author="Roddy Collins" w:date="2015-06-16T12:57:00Z"/>
-              </w:rPr>
-            </w:pPr>
-            <w:ins w:id="39" w:author="Roddy Collins" w:date="2015-06-16T12:57:00Z">
-              <w:r>
-                <w:t>Image A description</w:t>
-              </w:r>
-            </w:ins>
+            </w:pPr>
+            <w:r>
+              <w:t>Image A description</w:t>
+            </w:r>
           </w:p>
         </w:tc>
         <w:tc>
@@ -10448,22 +10021,14 @@
             <w:pPr>
               <w:pStyle w:val="Normal1"/>
               <w:jc w:val="both"/>
-              <w:rPr>
-                <w:ins w:id="40" w:author="Roddy Collins" w:date="2015-06-16T12:57:00Z"/>
-              </w:rPr>
-            </w:pPr>
-            <w:ins w:id="41" w:author="Roddy Collins" w:date="2015-06-16T12:57:00Z">
-              <w:r>
-                <w:t>0x02</w:t>
-              </w:r>
-            </w:ins>
+            </w:pPr>
+            <w:r>
+              <w:t>0x02</w:t>
+            </w:r>
           </w:p>
         </w:tc>
       </w:tr>
       <w:tr>
-        <w:trPr>
-          <w:ins w:id="42" w:author="Roddy Collins" w:date="2015-06-16T12:57:00Z"/>
-        </w:trPr>
         <w:tc>
           <w:tcPr>
             <w:tcW w:w="4788" w:type="dxa"/>
@@ -10472,15 +10037,10 @@
             <w:pPr>
               <w:pStyle w:val="Normal1"/>
               <w:jc w:val="both"/>
-              <w:rPr>
-                <w:ins w:id="43" w:author="Roddy Collins" w:date="2015-06-16T12:57:00Z"/>
-              </w:rPr>
-            </w:pPr>
-            <w:ins w:id="44" w:author="Roddy Collins" w:date="2015-06-16T12:57:00Z">
-              <w:r>
-                <w:t>Image A tags</w:t>
-              </w:r>
-            </w:ins>
+            </w:pPr>
+            <w:r>
+              <w:t>Image A tags</w:t>
+            </w:r>
           </w:p>
         </w:tc>
         <w:tc>
@@ -10491,22 +10051,14 @@
             <w:pPr>
               <w:pStyle w:val="Normal1"/>
               <w:jc w:val="both"/>
-              <w:rPr>
-                <w:ins w:id="45" w:author="Roddy Collins" w:date="2015-06-16T12:57:00Z"/>
-              </w:rPr>
-            </w:pPr>
-            <w:ins w:id="46" w:author="Roddy Collins" w:date="2015-06-16T12:57:00Z">
-              <w:r>
-                <w:t>0x04</w:t>
-              </w:r>
-            </w:ins>
+            </w:pPr>
+            <w:r>
+              <w:t>0x04</w:t>
+            </w:r>
           </w:p>
         </w:tc>
       </w:tr>
       <w:tr>
-        <w:trPr>
-          <w:ins w:id="47" w:author="Roddy Collins" w:date="2015-06-16T12:57:00Z"/>
-        </w:trPr>
         <w:tc>
           <w:tcPr>
             <w:tcW w:w="4788" w:type="dxa"/>
@@ -10515,15 +10067,10 @@
             <w:pPr>
               <w:pStyle w:val="Normal1"/>
               <w:jc w:val="both"/>
-              <w:rPr>
-                <w:ins w:id="48" w:author="Roddy Collins" w:date="2015-06-16T12:57:00Z"/>
-              </w:rPr>
-            </w:pPr>
-            <w:ins w:id="49" w:author="Roddy Collins" w:date="2015-06-16T12:57:00Z">
-              <w:r>
-                <w:t>Image A comments</w:t>
-              </w:r>
-            </w:ins>
+            </w:pPr>
+            <w:r>
+              <w:t>Image A comments</w:t>
+            </w:r>
           </w:p>
         </w:tc>
         <w:tc>
@@ -10534,22 +10081,14 @@
             <w:pPr>
               <w:pStyle w:val="Normal1"/>
               <w:jc w:val="both"/>
-              <w:rPr>
-                <w:ins w:id="50" w:author="Roddy Collins" w:date="2015-06-16T12:57:00Z"/>
-              </w:rPr>
-            </w:pPr>
-            <w:ins w:id="51" w:author="Roddy Collins" w:date="2015-06-16T12:57:00Z">
-              <w:r>
-                <w:t>0x08</w:t>
-              </w:r>
-            </w:ins>
+            </w:pPr>
+            <w:r>
+              <w:t>0x08</w:t>
+            </w:r>
           </w:p>
         </w:tc>
       </w:tr>
       <w:tr>
-        <w:trPr>
-          <w:ins w:id="52" w:author="Roddy Collins" w:date="2015-06-16T12:57:00Z"/>
-        </w:trPr>
         <w:tc>
           <w:tcPr>
             <w:tcW w:w="4788" w:type="dxa"/>
@@ -10558,15 +10097,10 @@
             <w:pPr>
               <w:pStyle w:val="Normal1"/>
               <w:jc w:val="both"/>
-              <w:rPr>
-                <w:ins w:id="53" w:author="Roddy Collins" w:date="2015-06-16T12:57:00Z"/>
-              </w:rPr>
-            </w:pPr>
-            <w:ins w:id="54" w:author="Roddy Collins" w:date="2015-06-16T12:57:00Z">
-              <w:r>
-                <w:t>Image B title</w:t>
-              </w:r>
-            </w:ins>
+            </w:pPr>
+            <w:r>
+              <w:t>Image B title</w:t>
+            </w:r>
           </w:p>
         </w:tc>
         <w:tc>
@@ -10577,22 +10111,14 @@
             <w:pPr>
               <w:pStyle w:val="Normal1"/>
               <w:jc w:val="both"/>
-              <w:rPr>
-                <w:ins w:id="55" w:author="Roddy Collins" w:date="2015-06-16T12:57:00Z"/>
-              </w:rPr>
-            </w:pPr>
-            <w:ins w:id="56" w:author="Roddy Collins" w:date="2015-06-16T12:57:00Z">
-              <w:r>
-                <w:t>0x10</w:t>
-              </w:r>
-            </w:ins>
+            </w:pPr>
+            <w:r>
+              <w:t>0x10</w:t>
+            </w:r>
           </w:p>
         </w:tc>
       </w:tr>
       <w:tr>
-        <w:trPr>
-          <w:ins w:id="57" w:author="Roddy Collins" w:date="2015-06-16T12:57:00Z"/>
-        </w:trPr>
         <w:tc>
           <w:tcPr>
             <w:tcW w:w="4788" w:type="dxa"/>
@@ -10601,15 +10127,10 @@
             <w:pPr>
               <w:pStyle w:val="Normal1"/>
               <w:jc w:val="both"/>
-              <w:rPr>
-                <w:ins w:id="58" w:author="Roddy Collins" w:date="2015-06-16T12:57:00Z"/>
-              </w:rPr>
-            </w:pPr>
-            <w:ins w:id="59" w:author="Roddy Collins" w:date="2015-06-16T12:57:00Z">
-              <w:r>
-                <w:t>Image B description</w:t>
-              </w:r>
-            </w:ins>
+            </w:pPr>
+            <w:r>
+              <w:t>Image B description</w:t>
+            </w:r>
           </w:p>
         </w:tc>
         <w:tc>
@@ -10620,22 +10141,14 @@
             <w:pPr>
               <w:pStyle w:val="Normal1"/>
               <w:jc w:val="both"/>
-              <w:rPr>
-                <w:ins w:id="60" w:author="Roddy Collins" w:date="2015-06-16T12:57:00Z"/>
-              </w:rPr>
-            </w:pPr>
-            <w:ins w:id="61" w:author="Roddy Collins" w:date="2015-06-16T12:57:00Z">
-              <w:r>
-                <w:t>0x20</w:t>
-              </w:r>
-            </w:ins>
+            </w:pPr>
+            <w:r>
+              <w:t>0x20</w:t>
+            </w:r>
           </w:p>
         </w:tc>
       </w:tr>
       <w:tr>
-        <w:trPr>
-          <w:ins w:id="62" w:author="Roddy Collins" w:date="2015-06-16T12:57:00Z"/>
-        </w:trPr>
         <w:tc>
           <w:tcPr>
             <w:tcW w:w="4788" w:type="dxa"/>
@@ -10644,15 +10157,10 @@
             <w:pPr>
               <w:pStyle w:val="Normal1"/>
               <w:jc w:val="both"/>
-              <w:rPr>
-                <w:ins w:id="63" w:author="Roddy Collins" w:date="2015-06-16T12:57:00Z"/>
-              </w:rPr>
-            </w:pPr>
-            <w:ins w:id="64" w:author="Roddy Collins" w:date="2015-06-16T12:57:00Z">
-              <w:r>
-                <w:t>Image B tags</w:t>
-              </w:r>
-            </w:ins>
+            </w:pPr>
+            <w:r>
+              <w:t>Image B tags</w:t>
+            </w:r>
           </w:p>
         </w:tc>
         <w:tc>
@@ -10663,22 +10171,14 @@
             <w:pPr>
               <w:pStyle w:val="Normal1"/>
               <w:jc w:val="both"/>
-              <w:rPr>
-                <w:ins w:id="65" w:author="Roddy Collins" w:date="2015-06-16T12:57:00Z"/>
-              </w:rPr>
-            </w:pPr>
-            <w:ins w:id="66" w:author="Roddy Collins" w:date="2015-06-16T12:57:00Z">
-              <w:r>
-                <w:t>0x40</w:t>
-              </w:r>
-            </w:ins>
+            </w:pPr>
+            <w:r>
+              <w:t>0x40</w:t>
+            </w:r>
           </w:p>
         </w:tc>
       </w:tr>
       <w:tr>
-        <w:trPr>
-          <w:ins w:id="67" w:author="Roddy Collins" w:date="2015-06-16T12:57:00Z"/>
-        </w:trPr>
         <w:tc>
           <w:tcPr>
             <w:tcW w:w="4788" w:type="dxa"/>
@@ -10687,15 +10187,10 @@
             <w:pPr>
               <w:pStyle w:val="Normal1"/>
               <w:jc w:val="both"/>
-              <w:rPr>
-                <w:ins w:id="68" w:author="Roddy Collins" w:date="2015-06-16T12:57:00Z"/>
-              </w:rPr>
-            </w:pPr>
-            <w:ins w:id="69" w:author="Roddy Collins" w:date="2015-06-16T12:57:00Z">
-              <w:r>
-                <w:t>Image B comments</w:t>
-              </w:r>
-            </w:ins>
+            </w:pPr>
+            <w:r>
+              <w:t>Image B comments</w:t>
+            </w:r>
           </w:p>
         </w:tc>
         <w:tc>
@@ -10706,15 +10201,10 @@
             <w:pPr>
               <w:pStyle w:val="Normal1"/>
               <w:jc w:val="both"/>
-              <w:rPr>
-                <w:ins w:id="70" w:author="Roddy Collins" w:date="2015-06-16T12:57:00Z"/>
-              </w:rPr>
-            </w:pPr>
-            <w:ins w:id="71" w:author="Roddy Collins" w:date="2015-06-16T12:57:00Z">
-              <w:r>
-                <w:t>0x80</w:t>
-              </w:r>
-            </w:ins>
+            </w:pPr>
+            <w:r>
+              <w:t>0x80</w:t>
+            </w:r>
           </w:p>
         </w:tc>
       </w:tr>
@@ -10723,24 +10213,16 @@
       <w:pPr>
         <w:pStyle w:val="Normal1"/>
         <w:jc w:val="both"/>
-        <w:rPr>
-          <w:ins w:id="72" w:author="Roddy Collins" w:date="2015-06-16T12:57:00Z"/>
-        </w:rPr>
-      </w:pPr>
-    </w:p>
-    <w:p>
-      <w:pPr>
-        <w:pStyle w:val="Normal1"/>
-        <w:jc w:val="both"/>
-        <w:rPr>
-          <w:ins w:id="73" w:author="Roddy Collins" w:date="2015-06-16T12:57:00Z"/>
-        </w:rPr>
-      </w:pPr>
-      <w:ins w:id="74" w:author="Roddy Collins" w:date="2015-06-16T12:57:00Z">
-        <w:r>
-          <w:t xml:space="preserve">For example, suppose the following: </w:t>
-        </w:r>
-      </w:ins>
+      </w:pPr>
+    </w:p>
+    <w:p>
+      <w:pPr>
+        <w:pStyle w:val="Normal1"/>
+        <w:jc w:val="both"/>
+      </w:pPr>
+      <w:r>
+        <w:t xml:space="preserve">For example, suppose the following: </w:t>
+      </w:r>
     </w:p>
     <w:p>
       <w:pPr>
@@ -10750,23 +10232,18 @@
           <w:numId w:val="12"/>
         </w:numPr>
         <w:jc w:val="both"/>
-        <w:rPr>
-          <w:ins w:id="75" w:author="Roddy Collins" w:date="2015-06-16T12:57:00Z"/>
-        </w:rPr>
-      </w:pPr>
-      <w:ins w:id="76" w:author="Roddy Collins" w:date="2015-06-16T12:57:00Z">
-        <w:r>
-          <w:t xml:space="preserve">The value of </w:t>
-        </w:r>
-        <w:proofErr w:type="spellStart"/>
-        <w:r>
-          <w:t>shared_word_id_vector</w:t>
-        </w:r>
-        <w:proofErr w:type="spellEnd"/>
-        <w:r>
-          <w:t>[3] is 119.</w:t>
-        </w:r>
-      </w:ins>
+      </w:pPr>
+      <w:r>
+        <w:t xml:space="preserve">The value of </w:t>
+      </w:r>
+      <w:proofErr w:type="spellStart"/>
+      <w:r>
+        <w:t>shared_word_id_vector</w:t>
+      </w:r>
+      <w:proofErr w:type="spellEnd"/>
+      <w:r>
+        <w:t>[3] is 119.</w:t>
+      </w:r>
     </w:p>
     <w:p>
       <w:pPr>
@@ -10776,15 +10253,10 @@
           <w:numId w:val="12"/>
         </w:numPr>
         <w:jc w:val="both"/>
-        <w:rPr>
-          <w:ins w:id="77" w:author="Roddy Collins" w:date="2015-06-16T12:57:00Z"/>
-        </w:rPr>
-      </w:pPr>
-      <w:ins w:id="78" w:author="Roddy Collins" w:date="2015-06-16T12:57:00Z">
-        <w:r>
-          <w:t>According to the Image Indicator Lookup Table, word 119 is "dog"</w:t>
-        </w:r>
-      </w:ins>
+      </w:pPr>
+      <w:r>
+        <w:t>According to the Image Indicator Lookup Table, word 119 is "dog"</w:t>
+      </w:r>
     </w:p>
     <w:p>
       <w:pPr>
@@ -10794,47 +10266,35 @@
           <w:numId w:val="12"/>
         </w:numPr>
         <w:jc w:val="both"/>
-        <w:rPr>
-          <w:ins w:id="79" w:author="Roddy Collins" w:date="2015-06-16T12:57:00Z"/>
-        </w:rPr>
-      </w:pPr>
-      <w:ins w:id="80" w:author="Roddy Collins" w:date="2015-06-16T12:57:00Z">
-        <w:r>
-          <w:t xml:space="preserve">The value of </w:t>
-        </w:r>
-        <w:proofErr w:type="spellStart"/>
-        <w:r>
-          <w:t>shared_word_type_vector</w:t>
-        </w:r>
-        <w:proofErr w:type="spellEnd"/>
-        <w:r>
-          <w:t>[3] is 106 (hexadecimal 6A, binary 0110 1010)</w:t>
-        </w:r>
-      </w:ins>
+      </w:pPr>
+      <w:r>
+        <w:lastRenderedPageBreak/>
+        <w:t xml:space="preserve">The value of </w:t>
+      </w:r>
+      <w:proofErr w:type="spellStart"/>
+      <w:r>
+        <w:t>shared_word_type_vector</w:t>
+      </w:r>
+      <w:proofErr w:type="spellEnd"/>
+      <w:r>
+        <w:t>[3] is 106 (hexadecimal 6A, binary 0110 1010)</w:t>
+      </w:r>
     </w:p>
     <w:p>
       <w:pPr>
         <w:pStyle w:val="Normal1"/>
         <w:ind w:left="720"/>
         <w:jc w:val="both"/>
-        <w:rPr>
-          <w:ins w:id="81" w:author="Roddy Collins" w:date="2015-06-16T12:57:00Z"/>
-        </w:rPr>
-      </w:pPr>
-    </w:p>
-    <w:p>
-      <w:pPr>
-        <w:pStyle w:val="Normal1"/>
-        <w:jc w:val="both"/>
-        <w:rPr>
-          <w:ins w:id="82" w:author="Roddy Collins" w:date="2015-06-16T12:57:00Z"/>
-        </w:rPr>
-      </w:pPr>
-      <w:ins w:id="83" w:author="Roddy Collins" w:date="2015-06-16T12:57:00Z">
-        <w:r>
-          <w:t>This means that "dog" appears in Image A's description and comments, and in Image B's description and tags.</w:t>
-        </w:r>
-      </w:ins>
+      </w:pPr>
+    </w:p>
+    <w:p>
+      <w:pPr>
+        <w:pStyle w:val="Normal1"/>
+        <w:jc w:val="both"/>
+      </w:pPr>
+      <w:r>
+        <w:t>This means that "dog" appears in Image A's description and comments, and in Image B's description and tags.</w:t>
+      </w:r>
     </w:p>
     <w:p>
       <w:pPr>
@@ -10849,7 +10309,6 @@
         <w:jc w:val="both"/>
       </w:pPr>
       <w:r>
-        <w:lastRenderedPageBreak/>
         <w:t>Training vs. Testing data</w:t>
       </w:r>
     </w:p>
@@ -14735,7 +14194,7 @@
 </file>
 
 <file path=customXml/itemProps1.xml><?xml version="1.0" encoding="utf-8"?>
-<ds:datastoreItem xmlns:ds="http://schemas.openxmlformats.org/officeDocument/2006/customXml" ds:itemID="{97F2AC62-2320-4E36-96B9-A21208AFEAEA}">
+<ds:datastoreItem xmlns:ds="http://schemas.openxmlformats.org/officeDocument/2006/customXml" ds:itemID="{780F0F46-C438-42E1-B74A-14782254AB72}">
   <ds:schemaRefs>
     <ds:schemaRef ds:uri="http://schemas.openxmlformats.org/officeDocument/2006/bibliography"/>
   </ds:schemaRefs>

</xml_diff>

<commit_message>
Minor clarifications as implementation progresses
</commit_message>
<xml_diff>
--- a/problem_statement/CP6-problem-statement.docx
+++ b/problem_statement/CP6-problem-statement.docx
@@ -27,7 +27,7 @@
         <w:t xml:space="preserve">Version </w:t>
       </w:r>
       <w:r>
-        <w:t>10</w:t>
+        <w:t>11</w:t>
       </w:r>
       <w:r>
         <w:t xml:space="preserve">, </w:t>
@@ -5702,6 +5702,7 @@
     <w:p>
       <w:pPr>
         <w:pStyle w:val="Normal1"/>
+        <w:ind w:left="360"/>
         <w:jc w:val="both"/>
       </w:pPr>
     </w:p>
@@ -5712,43 +5713,9 @@
           <w:ilvl w:val="0"/>
           <w:numId w:val="11"/>
         </w:numPr>
-        <w:jc w:val="both"/>
-      </w:pPr>
-      <w:r>
-        <w:t xml:space="preserve">Round 1 (introduced July 2015, evaluated January 2016): </w:t>
-      </w:r>
-      <w:r>
-        <w:t xml:space="preserve">This data drop will </w:t>
-      </w:r>
-      <w:r>
-        <w:t xml:space="preserve">focus on images which do </w:t>
-      </w:r>
-      <w:r>
-        <w:rPr>
-          <w:b/>
-        </w:rPr>
-        <w:t>not</w:t>
-      </w:r>
-      <w:r>
-        <w:t xml:space="preserve"> include the label "structure</w:t>
-      </w:r>
-      <w:r>
-        <w:t>s</w:t>
-      </w:r>
-      <w:r>
-        <w:t xml:space="preserve">", </w:t>
-      </w:r>
-      <w:r>
-        <w:t xml:space="preserve">which </w:t>
-      </w:r>
-      <w:r>
-        <w:t>results in a set of 7269 images.</w:t>
-      </w:r>
-      <w:r>
-        <w:br/>
-      </w:r>
-      <w:r>
-        <w:t xml:space="preserve"> </w:t>
+      </w:pPr>
+      <w:r>
+        <w:t>For both rounds, data will be partitioned into test and train sets based on EXIF timestamps: data taken before December 2007 will be training, data after December 2007 will be test. Data with no EXIF timestamp (approximately 2000 images) will be used for training. Figure 2 shows the distribution of Round 1 and Round 2 data versus timestamp.</w:t>
       </w:r>
     </w:p>
     <w:p>
@@ -5758,27 +5725,43 @@
           <w:ilvl w:val="0"/>
           <w:numId w:val="11"/>
         </w:numPr>
-        <w:jc w:val="both"/>
-      </w:pPr>
-      <w:r>
-        <w:t xml:space="preserve">Round 2 (introduced January 2016, evaluated July 2016): </w:t>
-      </w:r>
-      <w:r>
-        <w:t>This data drop will add in the 5421 images with the label "structure</w:t>
+      </w:pPr>
+      <w:r>
+        <w:t xml:space="preserve">Round 1 (introduced July 2015, evaluated January 2016): </w:t>
+      </w:r>
+      <w:r>
+        <w:t xml:space="preserve">This data drop will </w:t>
+      </w:r>
+      <w:r>
+        <w:t xml:space="preserve">focus on images which do </w:t>
+      </w:r>
+      <w:r>
+        <w:rPr>
+          <w:b/>
+        </w:rPr>
+        <w:t>not</w:t>
+      </w:r>
+      <w:r>
+        <w:t xml:space="preserve"> include the label "structure</w:t>
       </w:r>
       <w:r>
         <w:t>s</w:t>
       </w:r>
       <w:r>
-        <w:t>".</w:t>
-      </w:r>
-    </w:p>
-    <w:p>
-      <w:pPr>
-        <w:pStyle w:val="Normal1"/>
-        <w:ind w:left="360"/>
-        <w:jc w:val="both"/>
-      </w:pPr>
+        <w:t xml:space="preserve">", </w:t>
+      </w:r>
+      <w:r>
+        <w:t xml:space="preserve">which </w:t>
+      </w:r>
+      <w:r>
+        <w:t>results in a set of 74</w:t>
+      </w:r>
+      <w:r>
+        <w:t xml:space="preserve">68 images (3345 train, 4123 test) </w:t>
+      </w:r>
+      <w:r>
+        <w:t xml:space="preserve"> </w:t>
+      </w:r>
     </w:p>
     <w:p>
       <w:pPr>
@@ -5790,8 +5773,33 @@
         <w:jc w:val="both"/>
       </w:pPr>
       <w:r>
-        <w:t>For both rounds, data will be partitioned into test and train sets based on EXIF timestamps: data taken before December 2007 will be training, data after December 2007 will be test. Data with no EXIF timestamp (approximately 2000 images) will be split evenly between testing and training. Figure 2 shows the distribution of Round 1 and Round 2 data versus timestamp.</w:t>
-      </w:r>
+        <w:t xml:space="preserve">Round 2 (introduced January 2016, evaluated July 2016): </w:t>
+      </w:r>
+      <w:r>
+        <w:t>This data drop will add in the</w:t>
+      </w:r>
+      <w:r>
+        <w:t xml:space="preserve"> 5421</w:t>
+      </w:r>
+      <w:r>
+        <w:t xml:space="preserve"> images with the label "structure</w:t>
+      </w:r>
+      <w:r>
+        <w:t>s</w:t>
+      </w:r>
+      <w:r>
+        <w:t xml:space="preserve">", for a total of </w:t>
+      </w:r>
+      <w:r>
+        <w:t>12889 images (5619 train, 7270 test.)</w:t>
+      </w:r>
+    </w:p>
+    <w:p>
+      <w:pPr>
+        <w:pStyle w:val="Normal1"/>
+        <w:ind w:left="720"/>
+        <w:jc w:val="both"/>
+      </w:pPr>
     </w:p>
     <w:tbl>
       <w:tblPr>
@@ -6762,7 +6770,13 @@
         <w:pStyle w:val="Normal1"/>
       </w:pPr>
       <w:r>
-        <w:t>The dataset will be provided as a set of "flat" text files. Lines are space-separated sequences of values. Strings are UTF-8 encoded, enclosed in double-quotes. Any double-quotes in the string are replaced by spaces.</w:t>
+        <w:t>The dataset will be provided as a set of "flat" text files. Lines are space-separated sequences of values. Strings are UTF-8 encoded, enclosed in d</w:t>
+      </w:r>
+      <w:r>
+        <w:t xml:space="preserve">ouble-quotes. Any double-quotes, carriage returns, or linefeeds </w:t>
+      </w:r>
+      <w:r>
+        <w:t>in the string are replaced by spaces.</w:t>
       </w:r>
     </w:p>
     <w:p>
@@ -7215,7 +7229,7 @@
               <w:jc w:val="both"/>
             </w:pPr>
             <w:r>
-              <w:t>string</w:t>
+              <w:t>unsigned</w:t>
             </w:r>
           </w:p>
         </w:tc>
@@ -7326,7 +7340,10 @@
               <w:jc w:val="both"/>
             </w:pPr>
             <w:r>
-              <w:t>The title of the image.</w:t>
+              <w:t>The title of the image</w:t>
+            </w:r>
+            <w:r>
+              <w:t>, or "none"</w:t>
             </w:r>
           </w:p>
         </w:tc>
@@ -7374,7 +7391,10 @@
               <w:jc w:val="both"/>
             </w:pPr>
             <w:r>
-              <w:t>The description of the image.</w:t>
+              <w:t>The description of the image</w:t>
+            </w:r>
+            <w:r>
+              <w:t>, or "none"</w:t>
             </w:r>
           </w:p>
         </w:tc>
@@ -14194,7 +14214,7 @@
 </file>
 
 <file path=customXml/itemProps1.xml><?xml version="1.0" encoding="utf-8"?>
-<ds:datastoreItem xmlns:ds="http://schemas.openxmlformats.org/officeDocument/2006/customXml" ds:itemID="{780F0F46-C438-42E1-B74A-14782254AB72}">
+<ds:datastoreItem xmlns:ds="http://schemas.openxmlformats.org/officeDocument/2006/customXml" ds:itemID="{32F23084-DEC3-4D4A-AEB3-D08D2F9795B3}">
   <ds:schemaRefs>
     <ds:schemaRef ds:uri="http://schemas.openxmlformats.org/officeDocument/2006/bibliography"/>
   </ds:schemaRefs>

</xml_diff>

<commit_message>
Aligned file I/O format documentation with implementation.
The indicator strings McAuley used turned out to be extremely unwieldly;
replaced them with vectors of indices.

Distinguished single-character 'char' data fields from quoted strings.

Added unquoted 'none' tag for empty vectors.
</commit_message>
<xml_diff>
--- a/problem_statement/CP6-problem-statement.docx
+++ b/problem_statement/CP6-problem-statement.docx
@@ -27,16 +27,13 @@
         <w:t xml:space="preserve">Version </w:t>
       </w:r>
       <w:r>
-        <w:t>11</w:t>
+        <w:t>12</w:t>
       </w:r>
       <w:r>
         <w:t xml:space="preserve">, </w:t>
       </w:r>
       <w:r>
-        <w:t>30</w:t>
-      </w:r>
-      <w:r>
-        <w:t xml:space="preserve"> June</w:t>
+        <w:t>4 July</w:t>
       </w:r>
       <w:r>
         <w:t xml:space="preserve"> </w:t>
@@ -6778,74 +6775,8 @@
       <w:r>
         <w:t>in the string are replaced by spaces.</w:t>
       </w:r>
-    </w:p>
-    <w:p>
-      <w:pPr>
-        <w:pStyle w:val="Normal1"/>
-      </w:pPr>
-    </w:p>
-    <w:p>
-      <w:pPr>
-        <w:pStyle w:val="Normal1"/>
-      </w:pPr>
-      <w:r>
-        <w:t xml:space="preserve">Many values are communicated via attribute indicator strings, which are of the form </w:t>
-      </w:r>
-      <m:oMath>
-        <m:r>
-          <w:rPr>
-            <w:rFonts w:ascii="Cambria Math" w:hAnsi="Cambria Math"/>
-          </w:rPr>
-          <m:t>s=</m:t>
-        </m:r>
-        <m:sSup>
-          <m:sSupPr>
-            <m:ctrlPr>
-              <w:rPr>
-                <w:rFonts w:ascii="Cambria Math" w:hAnsi="Cambria Math"/>
-                <w:i/>
-              </w:rPr>
-            </m:ctrlPr>
-          </m:sSupPr>
-          <m:e>
-            <m:r>
-              <w:rPr>
-                <w:rFonts w:ascii="Cambria Math" w:hAnsi="Cambria Math"/>
-              </w:rPr>
-              <m:t>{'.','0','1'}</m:t>
-            </m:r>
-          </m:e>
-          <m:sup>
-            <m:r>
-              <w:rPr>
-                <w:rFonts w:ascii="Cambria Math" w:hAnsi="Cambria Math"/>
-              </w:rPr>
-              <m:t>n</m:t>
-            </m:r>
-          </m:sup>
-        </m:sSup>
-      </m:oMath>
-      <w:r>
-        <w:t xml:space="preserve">, where </w:t>
-      </w:r>
-      <m:oMath>
-        <m:r>
-          <w:rPr>
-            <w:rFonts w:ascii="Cambria Math" w:hAnsi="Cambria Math"/>
-          </w:rPr>
-          <m:t>s[i]</m:t>
-        </m:r>
-      </m:oMath>
-      <w:r>
-        <w:t xml:space="preserve"> indicates the attribute state of the </w:t>
-      </w:r>
-      <w:proofErr w:type="spellStart"/>
-      <w:r>
-        <w:t>i'th</w:t>
-      </w:r>
-      <w:proofErr w:type="spellEnd"/>
-      <w:r>
-        <w:t xml:space="preserve"> element; typically '0' indicates the attribute is not present, '1' indicates that it is present, and '.' indicates that the state of the attribute was not observed.</w:t>
+      <w:r>
+        <w:t xml:space="preserve"> Data fields of type 'char' are single characters (without double-quotes.)</w:t>
       </w:r>
     </w:p>
     <w:p>
@@ -6859,6 +6790,9 @@
       </w:pPr>
       <w:r>
         <w:t>Vectors of numbers (either integers or doubles) are sequences of numbers separated by commas, without spaces, e.g. '1,0,-1,1,-2'.</w:t>
+      </w:r>
+      <w:r>
+        <w:t xml:space="preserve"> If the vector is empty, the (unquoted) string 'none' is used.</w:t>
       </w:r>
     </w:p>
     <w:p>
@@ -7534,7 +7468,7 @@
               <w:jc w:val="both"/>
             </w:pPr>
             <w:r>
-              <w:t>string</w:t>
+              <w:t>char</w:t>
             </w:r>
           </w:p>
         </w:tc>
@@ -8212,7 +8146,6 @@
           <w:rFonts w:ascii="Courier New" w:hAnsi="Courier New" w:cs="Courier New"/>
           <w:b/>
         </w:rPr>
-        <w:lastRenderedPageBreak/>
         <w:t>image_id</w:t>
       </w:r>
       <w:proofErr w:type="spellEnd"/>
@@ -8514,6 +8447,9 @@
       <w:r>
         <w:t>Image Indicator Lookup Table</w:t>
       </w:r>
+      <w:r>
+        <w:t xml:space="preserve"> (LUT)</w:t>
+      </w:r>
     </w:p>
     <w:p>
       <w:pPr>
@@ -8820,7 +8756,7 @@
               <w:jc w:val="both"/>
             </w:pPr>
             <w:r>
-              <w:t>string</w:t>
+              <w:t>char</w:t>
             </w:r>
           </w:p>
         </w:tc>
@@ -9069,7 +9005,10 @@
               <w:jc w:val="both"/>
             </w:pPr>
             <w:r>
-              <w:t>indicator string</w:t>
+              <w:t xml:space="preserve">vector of unsigned / </w:t>
+            </w:r>
+            <w:r>
+              <w:t>'none'</w:t>
             </w:r>
           </w:p>
         </w:tc>
@@ -9085,16 +9024,26 @@
               <w:jc w:val="both"/>
             </w:pPr>
             <w:r>
-              <w:t xml:space="preserve">Indicator string of length </w:t>
-            </w:r>
-            <w:r>
-              <w:rPr>
-                <w:i/>
-              </w:rPr>
-              <w:t>N-groups</w:t>
-            </w:r>
-            <w:r>
-              <w:t xml:space="preserve"> from the Image Indicator Lookup Table, indicating which groups this image belongs to.</w:t>
+              <w:t xml:space="preserve">Vector of LUT group </w:t>
+            </w:r>
+            <w:proofErr w:type="spellStart"/>
+            <w:r>
+              <w:t>entry_ids</w:t>
+            </w:r>
+            <w:proofErr w:type="spellEnd"/>
+            <w:r>
+              <w:t xml:space="preserve">; </w:t>
+            </w:r>
+            <w:r>
+              <w:t xml:space="preserve">each element is the </w:t>
+            </w:r>
+            <w:proofErr w:type="spellStart"/>
+            <w:r>
+              <w:t>entry_id</w:t>
+            </w:r>
+            <w:proofErr w:type="spellEnd"/>
+            <w:r>
+              <w:t xml:space="preserve"> of a group associated with this image. If there are no groups, the (unquoted) string 'none' is present.</w:t>
             </w:r>
           </w:p>
         </w:tc>
@@ -9128,7 +9077,16 @@
               <w:jc w:val="both"/>
             </w:pPr>
             <w:r>
-              <w:t>indicator string</w:t>
+              <w:t xml:space="preserve">vector of </w:t>
+            </w:r>
+            <w:r>
+              <w:t xml:space="preserve"> </w:t>
+            </w:r>
+            <w:r>
+              <w:t xml:space="preserve">unsigned / </w:t>
+            </w:r>
+            <w:r>
+              <w:t>'none'</w:t>
             </w:r>
           </w:p>
         </w:tc>
@@ -9144,16 +9102,23 @@
               <w:jc w:val="both"/>
             </w:pPr>
             <w:r>
-              <w:t xml:space="preserve">Indicator string of length </w:t>
-            </w:r>
-            <w:r>
-              <w:rPr>
-                <w:i/>
-              </w:rPr>
-              <w:t>N-words</w:t>
-            </w:r>
-            <w:r>
-              <w:t xml:space="preserve"> indicating which words are associated with this image.</w:t>
+              <w:t xml:space="preserve">Vector of LUT word </w:t>
+            </w:r>
+            <w:proofErr w:type="spellStart"/>
+            <w:r>
+              <w:t>entry_ids</w:t>
+            </w:r>
+            <w:proofErr w:type="spellEnd"/>
+            <w:r>
+              <w:t xml:space="preserve">; each element is the </w:t>
+            </w:r>
+            <w:proofErr w:type="spellStart"/>
+            <w:r>
+              <w:t>entry_id</w:t>
+            </w:r>
+            <w:proofErr w:type="spellEnd"/>
+            <w:r>
+              <w:t xml:space="preserve"> of a word associated with this image. If there are no words, the (unquoted) string 'none' is present.</w:t>
             </w:r>
           </w:p>
         </w:tc>
@@ -9421,18 +9386,19 @@
     <w:tbl>
       <w:tblPr>
         <w:tblStyle w:val="TableGrid"/>
-        <w:tblW w:w="0" w:type="auto"/>
+        <w:tblW w:w="9828" w:type="dxa"/>
+        <w:tblLayout w:type="fixed"/>
         <w:tblLook w:val="04A0"/>
       </w:tblPr>
       <w:tblGrid>
-        <w:gridCol w:w="2748"/>
-        <w:gridCol w:w="1965"/>
-        <w:gridCol w:w="4863"/>
+        <w:gridCol w:w="2808"/>
+        <w:gridCol w:w="2160"/>
+        <w:gridCol w:w="4860"/>
       </w:tblGrid>
       <w:tr>
         <w:tc>
           <w:tcPr>
-            <w:tcW w:w="2589" w:type="dxa"/>
+            <w:tcW w:w="2808" w:type="dxa"/>
             <w:vAlign w:val="center"/>
           </w:tcPr>
           <w:p>
@@ -9449,7 +9415,7 @@
         </w:tc>
         <w:tc>
           <w:tcPr>
-            <w:tcW w:w="1965" w:type="dxa"/>
+            <w:tcW w:w="2160" w:type="dxa"/>
             <w:vAlign w:val="center"/>
           </w:tcPr>
           <w:p>
@@ -9464,7 +9430,7 @@
         </w:tc>
         <w:tc>
           <w:tcPr>
-            <w:tcW w:w="5022" w:type="dxa"/>
+            <w:tcW w:w="4860" w:type="dxa"/>
             <w:vAlign w:val="center"/>
           </w:tcPr>
           <w:p>
@@ -9481,7 +9447,7 @@
       <w:tr>
         <w:tc>
           <w:tcPr>
-            <w:tcW w:w="2589" w:type="dxa"/>
+            <w:tcW w:w="2808" w:type="dxa"/>
             <w:vAlign w:val="center"/>
           </w:tcPr>
           <w:p>
@@ -9498,7 +9464,7 @@
         </w:tc>
         <w:tc>
           <w:tcPr>
-            <w:tcW w:w="1965" w:type="dxa"/>
+            <w:tcW w:w="2160" w:type="dxa"/>
             <w:vAlign w:val="center"/>
           </w:tcPr>
           <w:p>
@@ -9513,7 +9479,7 @@
         </w:tc>
         <w:tc>
           <w:tcPr>
-            <w:tcW w:w="5022" w:type="dxa"/>
+            <w:tcW w:w="4860" w:type="dxa"/>
             <w:vAlign w:val="center"/>
           </w:tcPr>
           <w:p>
@@ -9530,7 +9496,7 @@
       <w:tr>
         <w:tc>
           <w:tcPr>
-            <w:tcW w:w="2589" w:type="dxa"/>
+            <w:tcW w:w="2808" w:type="dxa"/>
             <w:vAlign w:val="center"/>
           </w:tcPr>
           <w:p>
@@ -9547,7 +9513,7 @@
         </w:tc>
         <w:tc>
           <w:tcPr>
-            <w:tcW w:w="1965" w:type="dxa"/>
+            <w:tcW w:w="2160" w:type="dxa"/>
             <w:vAlign w:val="center"/>
           </w:tcPr>
           <w:p>
@@ -9562,7 +9528,7 @@
         </w:tc>
         <w:tc>
           <w:tcPr>
-            <w:tcW w:w="5022" w:type="dxa"/>
+            <w:tcW w:w="4860" w:type="dxa"/>
             <w:vAlign w:val="center"/>
           </w:tcPr>
           <w:p>
@@ -9579,7 +9545,7 @@
       <w:tr>
         <w:tc>
           <w:tcPr>
-            <w:tcW w:w="2589" w:type="dxa"/>
+            <w:tcW w:w="2808" w:type="dxa"/>
             <w:vAlign w:val="center"/>
           </w:tcPr>
           <w:p>
@@ -9596,7 +9562,7 @@
         </w:tc>
         <w:tc>
           <w:tcPr>
-            <w:tcW w:w="1965" w:type="dxa"/>
+            <w:tcW w:w="2160" w:type="dxa"/>
             <w:vAlign w:val="center"/>
           </w:tcPr>
           <w:p>
@@ -9611,7 +9577,7 @@
         </w:tc>
         <w:tc>
           <w:tcPr>
-            <w:tcW w:w="5022" w:type="dxa"/>
+            <w:tcW w:w="4860" w:type="dxa"/>
             <w:vAlign w:val="center"/>
           </w:tcPr>
           <w:p>
@@ -9628,7 +9594,7 @@
       <w:tr>
         <w:tc>
           <w:tcPr>
-            <w:tcW w:w="2589" w:type="dxa"/>
+            <w:tcW w:w="2808" w:type="dxa"/>
             <w:vAlign w:val="center"/>
           </w:tcPr>
           <w:p>
@@ -9645,27 +9611,27 @@
         </w:tc>
         <w:tc>
           <w:tcPr>
-            <w:tcW w:w="1965" w:type="dxa"/>
+            <w:tcW w:w="2160" w:type="dxa"/>
             <w:vAlign w:val="center"/>
           </w:tcPr>
           <w:p>
             <w:pPr>
               <w:pStyle w:val="Normal1"/>
-              <w:jc w:val="both"/>
-            </w:pPr>
-            <w:proofErr w:type="spellStart"/>
-            <w:r>
-              <w:t>N_shared_groups</w:t>
-            </w:r>
-            <w:proofErr w:type="spellEnd"/>
-            <w:r>
-              <w:t xml:space="preserve"> x unsigned</w:t>
+            </w:pPr>
+            <w:r>
+              <w:t xml:space="preserve">vector of </w:t>
+            </w:r>
+            <w:r>
+              <w:t>unsigned</w:t>
+            </w:r>
+            <w:r>
+              <w:t xml:space="preserve"> / string</w:t>
             </w:r>
           </w:p>
         </w:tc>
         <w:tc>
           <w:tcPr>
-            <w:tcW w:w="5022" w:type="dxa"/>
+            <w:tcW w:w="4860" w:type="dxa"/>
             <w:vAlign w:val="center"/>
           </w:tcPr>
           <w:p>
@@ -9673,13 +9639,32 @@
               <w:pStyle w:val="Normal1"/>
               <w:jc w:val="both"/>
             </w:pPr>
+            <w:r>
+              <w:t xml:space="preserve">Vector of LUT group </w:t>
+            </w:r>
             <w:proofErr w:type="spellStart"/>
             <w:r>
-              <w:t>entry_id</w:t>
+              <w:t>entry_ids</w:t>
             </w:r>
             <w:proofErr w:type="spellEnd"/>
             <w:r>
-              <w:t xml:space="preserve"> of shared groups</w:t>
+              <w:t xml:space="preserve">; each of the </w:t>
+            </w:r>
+            <w:proofErr w:type="spellStart"/>
+            <w:r>
+              <w:t>N_shared_groups</w:t>
+            </w:r>
+            <w:proofErr w:type="spellEnd"/>
+            <w:r>
+              <w:t xml:space="preserve"> elements is a group shared between images A and B. If </w:t>
+            </w:r>
+            <w:proofErr w:type="spellStart"/>
+            <w:r>
+              <w:t>N_shared_groups</w:t>
+            </w:r>
+            <w:proofErr w:type="spellEnd"/>
+            <w:r>
+              <w:t xml:space="preserve"> is 0, the unquoted string 'none' is present. </w:t>
             </w:r>
           </w:p>
         </w:tc>
@@ -9687,7 +9672,7 @@
       <w:tr>
         <w:tc>
           <w:tcPr>
-            <w:tcW w:w="2589" w:type="dxa"/>
+            <w:tcW w:w="2808" w:type="dxa"/>
             <w:vAlign w:val="center"/>
           </w:tcPr>
           <w:p>
@@ -9704,7 +9689,7 @@
         </w:tc>
         <w:tc>
           <w:tcPr>
-            <w:tcW w:w="1965" w:type="dxa"/>
+            <w:tcW w:w="2160" w:type="dxa"/>
             <w:vAlign w:val="center"/>
           </w:tcPr>
           <w:p>
@@ -9712,19 +9697,23 @@
               <w:pStyle w:val="Normal1"/>
               <w:jc w:val="both"/>
             </w:pPr>
-            <w:proofErr w:type="spellStart"/>
-            <w:r>
-              <w:t>N_shared_words</w:t>
-            </w:r>
-            <w:proofErr w:type="spellEnd"/>
-            <w:r>
-              <w:t xml:space="preserve"> x unsigned</w:t>
+            <w:r>
+              <w:t xml:space="preserve">vector of </w:t>
+            </w:r>
+            <w:r>
+              <w:t>unsigned</w:t>
+            </w:r>
+            <w:r>
+              <w:t xml:space="preserve"> / </w:t>
+            </w:r>
+            <w:r>
+              <w:t>'none'</w:t>
             </w:r>
           </w:p>
         </w:tc>
         <w:tc>
           <w:tcPr>
-            <w:tcW w:w="5022" w:type="dxa"/>
+            <w:tcW w:w="4860" w:type="dxa"/>
             <w:vAlign w:val="center"/>
           </w:tcPr>
           <w:p>
@@ -9732,13 +9721,32 @@
               <w:pStyle w:val="Normal1"/>
               <w:jc w:val="both"/>
             </w:pPr>
+            <w:r>
+              <w:t xml:space="preserve">Vector of LUT word </w:t>
+            </w:r>
             <w:proofErr w:type="spellStart"/>
             <w:r>
-              <w:t>entry_id</w:t>
+              <w:t>entry_ids</w:t>
             </w:r>
             <w:proofErr w:type="spellEnd"/>
             <w:r>
-              <w:t xml:space="preserve"> of shared words</w:t>
+              <w:t xml:space="preserve">; each of the </w:t>
+            </w:r>
+            <w:proofErr w:type="spellStart"/>
+            <w:r>
+              <w:t>N_shared_words</w:t>
+            </w:r>
+            <w:proofErr w:type="spellEnd"/>
+            <w:r>
+              <w:t xml:space="preserve"> elements is a word shared between images A and B. If </w:t>
+            </w:r>
+            <w:proofErr w:type="spellStart"/>
+            <w:r>
+              <w:t>N_shared_words</w:t>
+            </w:r>
+            <w:proofErr w:type="spellEnd"/>
+            <w:r>
+              <w:t xml:space="preserve"> is 0, the unquoted string 'none' is present.</w:t>
             </w:r>
           </w:p>
         </w:tc>
@@ -9746,7 +9754,7 @@
       <w:tr>
         <w:tc>
           <w:tcPr>
-            <w:tcW w:w="2589" w:type="dxa"/>
+            <w:tcW w:w="2808" w:type="dxa"/>
             <w:vAlign w:val="center"/>
           </w:tcPr>
           <w:p>
@@ -9763,7 +9771,7 @@
         </w:tc>
         <w:tc>
           <w:tcPr>
-            <w:tcW w:w="1965" w:type="dxa"/>
+            <w:tcW w:w="2160" w:type="dxa"/>
             <w:vAlign w:val="center"/>
           </w:tcPr>
           <w:p>
@@ -9771,19 +9779,14 @@
               <w:pStyle w:val="Normal1"/>
               <w:jc w:val="both"/>
             </w:pPr>
-            <w:proofErr w:type="spellStart"/>
-            <w:r>
-              <w:t>N_shared_words</w:t>
-            </w:r>
-            <w:proofErr w:type="spellEnd"/>
-            <w:r>
-              <w:t xml:space="preserve"> x unsigned</w:t>
+            <w:r>
+              <w:t>vector of unsigned / 'none'</w:t>
             </w:r>
           </w:p>
         </w:tc>
         <w:tc>
           <w:tcPr>
-            <w:tcW w:w="5022" w:type="dxa"/>
+            <w:tcW w:w="4860" w:type="dxa"/>
             <w:vAlign w:val="center"/>
           </w:tcPr>
           <w:p>
@@ -9793,6 +9796,17 @@
             </w:pPr>
             <w:r>
               <w:t>See below</w:t>
+            </w:r>
+            <w:r>
+              <w:t xml:space="preserve">; if </w:t>
+            </w:r>
+            <w:proofErr w:type="spellStart"/>
+            <w:r>
+              <w:t>N_shared_words</w:t>
+            </w:r>
+            <w:proofErr w:type="spellEnd"/>
+            <w:r>
+              <w:t xml:space="preserve"> is 0, the unquoted string 'none' is present.</w:t>
             </w:r>
           </w:p>
         </w:tc>
@@ -9800,7 +9814,7 @@
       <w:tr>
         <w:tc>
           <w:tcPr>
-            <w:tcW w:w="2589" w:type="dxa"/>
+            <w:tcW w:w="2808" w:type="dxa"/>
             <w:vAlign w:val="center"/>
           </w:tcPr>
           <w:p>
@@ -9817,7 +9831,7 @@
         </w:tc>
         <w:tc>
           <w:tcPr>
-            <w:tcW w:w="1965" w:type="dxa"/>
+            <w:tcW w:w="2160" w:type="dxa"/>
             <w:vAlign w:val="center"/>
           </w:tcPr>
           <w:p>
@@ -9826,13 +9840,13 @@
               <w:jc w:val="both"/>
             </w:pPr>
             <w:r>
-              <w:t>string</w:t>
+              <w:t>char</w:t>
             </w:r>
           </w:p>
         </w:tc>
         <w:tc>
           <w:tcPr>
-            <w:tcW w:w="5022" w:type="dxa"/>
+            <w:tcW w:w="4860" w:type="dxa"/>
             <w:vAlign w:val="center"/>
           </w:tcPr>
           <w:p>
@@ -9849,7 +9863,7 @@
       <w:tr>
         <w:tc>
           <w:tcPr>
-            <w:tcW w:w="2589" w:type="dxa"/>
+            <w:tcW w:w="2808" w:type="dxa"/>
             <w:vAlign w:val="center"/>
           </w:tcPr>
           <w:p>
@@ -9866,7 +9880,7 @@
         </w:tc>
         <w:tc>
           <w:tcPr>
-            <w:tcW w:w="1965" w:type="dxa"/>
+            <w:tcW w:w="2160" w:type="dxa"/>
             <w:vAlign w:val="center"/>
           </w:tcPr>
           <w:p>
@@ -9875,13 +9889,13 @@
               <w:jc w:val="both"/>
             </w:pPr>
             <w:r>
-              <w:t>string</w:t>
+              <w:t>char</w:t>
             </w:r>
           </w:p>
         </w:tc>
         <w:tc>
           <w:tcPr>
-            <w:tcW w:w="5022" w:type="dxa"/>
+            <w:tcW w:w="4860" w:type="dxa"/>
             <w:vAlign w:val="center"/>
           </w:tcPr>
           <w:p>
@@ -9898,7 +9912,7 @@
       <w:tr>
         <w:tc>
           <w:tcPr>
-            <w:tcW w:w="2589" w:type="dxa"/>
+            <w:tcW w:w="2808" w:type="dxa"/>
             <w:vAlign w:val="center"/>
           </w:tcPr>
           <w:p>
@@ -9915,7 +9929,7 @@
         </w:tc>
         <w:tc>
           <w:tcPr>
-            <w:tcW w:w="1965" w:type="dxa"/>
+            <w:tcW w:w="2160" w:type="dxa"/>
             <w:vAlign w:val="center"/>
           </w:tcPr>
           <w:p>
@@ -9924,13 +9938,13 @@
               <w:jc w:val="both"/>
             </w:pPr>
             <w:r>
-              <w:t>string</w:t>
+              <w:t>char</w:t>
             </w:r>
           </w:p>
         </w:tc>
         <w:tc>
           <w:tcPr>
-            <w:tcW w:w="5022" w:type="dxa"/>
+            <w:tcW w:w="4860" w:type="dxa"/>
             <w:vAlign w:val="center"/>
           </w:tcPr>
           <w:p>
@@ -9963,13 +9977,28 @@
       <w:r>
         <w:t xml:space="preserve">The </w:t>
       </w:r>
+      <w:r>
+        <w:t xml:space="preserve">elements of </w:t>
+      </w:r>
       <w:proofErr w:type="spellStart"/>
       <w:r>
         <w:t>shared_word_type_vector</w:t>
       </w:r>
       <w:proofErr w:type="spellEnd"/>
       <w:r>
-        <w:t xml:space="preserve"> is a bit flag describing the source text fields of the word shared between images A and B;</w:t>
+        <w:t xml:space="preserve"> </w:t>
+      </w:r>
+      <w:r>
+        <w:t>are</w:t>
+      </w:r>
+      <w:r>
+        <w:t xml:space="preserve"> bit flag</w:t>
+      </w:r>
+      <w:r>
+        <w:t xml:space="preserve">s, each </w:t>
+      </w:r>
+      <w:r>
+        <w:t>describing the source text fields of the word shared between images A and B;</w:t>
       </w:r>
     </w:p>
     <w:p>
@@ -10288,7 +10317,6 @@
         <w:jc w:val="both"/>
       </w:pPr>
       <w:r>
-        <w:lastRenderedPageBreak/>
         <w:t xml:space="preserve">The value of </w:t>
       </w:r>
       <w:proofErr w:type="spellStart"/>
@@ -11267,6 +11295,7 @@
           <w:rFonts w:eastAsia="Times New Roman"/>
           <w:szCs w:val="22"/>
         </w:rPr>
+        <w:lastRenderedPageBreak/>
         <w:t xml:space="preserve">[Stone2008] </w:t>
       </w:r>
       <w:r>
@@ -14214,7 +14243,7 @@
 </file>
 
 <file path=customXml/itemProps1.xml><?xml version="1.0" encoding="utf-8"?>
-<ds:datastoreItem xmlns:ds="http://schemas.openxmlformats.org/officeDocument/2006/customXml" ds:itemID="{32F23084-DEC3-4D4A-AEB3-D08D2F9795B3}">
+<ds:datastoreItem xmlns:ds="http://schemas.openxmlformats.org/officeDocument/2006/customXml" ds:itemID="{519DCA76-A06C-45F4-ABE4-1C585B8018E7}">
   <ds:schemaRefs>
     <ds:schemaRef ds:uri="http://schemas.openxmlformats.org/officeDocument/2006/bibliography"/>
   </ds:schemaRefs>

</xml_diff>

<commit_message>
Remove focal length from list of supplied EXIF data.
</commit_message>
<xml_diff>
--- a/problem_statement/CP6-problem-statement.docx
+++ b/problem_statement/CP6-problem-statement.docx
@@ -27,13 +27,16 @@
         <w:t xml:space="preserve">Version </w:t>
       </w:r>
       <w:r>
-        <w:t>12</w:t>
+        <w:t>13</w:t>
       </w:r>
       <w:r>
         <w:t xml:space="preserve">, </w:t>
       </w:r>
       <w:r>
-        <w:t>4 July</w:t>
+        <w:t>6</w:t>
+      </w:r>
+      <w:r>
+        <w:t xml:space="preserve"> July</w:t>
       </w:r>
       <w:r>
         <w:t xml:space="preserve"> </w:t>
@@ -1180,19 +1183,6 @@
         <w:jc w:val="both"/>
       </w:pPr>
       <w:r>
-        <w:t>Focal length</w:t>
-      </w:r>
-    </w:p>
-    <w:p>
-      <w:pPr>
-        <w:pStyle w:val="Normal1"/>
-        <w:numPr>
-          <w:ilvl w:val="1"/>
-          <w:numId w:val="2"/>
-        </w:numPr>
-        <w:jc w:val="both"/>
-      </w:pPr>
-      <w:r>
         <w:t>Geo-location (uncommon)</w:t>
       </w:r>
     </w:p>
@@ -1912,7 +1902,6 @@
         <w:rPr>
           <w:rFonts w:ascii="Arial" w:eastAsia="Times New Roman" w:hAnsi="Arial" w:cs="Arial"/>
         </w:rPr>
-        <w:lastRenderedPageBreak/>
         <w:t xml:space="preserve">outputs from specific object detectors or </w:t>
       </w:r>
       <w:r>
@@ -1945,6 +1934,7 @@
         <w:rPr>
           <w:rFonts w:ascii="Arial" w:eastAsia="Times New Roman" w:hAnsi="Arial" w:cs="Arial"/>
         </w:rPr>
+        <w:lastRenderedPageBreak/>
         <w:t>metadata</w:t>
       </w:r>
     </w:p>
@@ -4406,7 +4396,6 @@
           <w:rFonts w:eastAsia="Times New Roman"/>
           <w:szCs w:val="22"/>
         </w:rPr>
-        <w:lastRenderedPageBreak/>
         <w:t>The pairwise potential, B, from equation (1) can be modeled using a discriminative model similar to equation (2):</w:t>
       </w:r>
     </w:p>
@@ -5552,6 +5541,7 @@
               <w:rPr>
                 <w:noProof/>
               </w:rPr>
+              <w:lastRenderedPageBreak/>
               <w:drawing>
                 <wp:inline distT="0" distB="0" distL="0" distR="0">
                   <wp:extent cx="2719796" cy="2241455"/>
@@ -14243,7 +14233,7 @@
 </file>
 
 <file path=customXml/itemProps1.xml><?xml version="1.0" encoding="utf-8"?>
-<ds:datastoreItem xmlns:ds="http://schemas.openxmlformats.org/officeDocument/2006/customXml" ds:itemID="{519DCA76-A06C-45F4-ABE4-1C585B8018E7}">
+<ds:datastoreItem xmlns:ds="http://schemas.openxmlformats.org/officeDocument/2006/customXml" ds:itemID="{1C279F44-AFE4-4BDF-8C5A-3A9E51983909}">
   <ds:schemaRefs>
     <ds:schemaRef ds:uri="http://schemas.openxmlformats.org/officeDocument/2006/bibliography"/>
   </ds:schemaRefs>

</xml_diff>

<commit_message>
Metadata is no longer a binary vector. No version bump.
Update the CRF description of the metadata, which is no longer a binary
indicator vector.
</commit_message>
<xml_diff>
--- a/problem_statement/CP6-problem-statement.docx
+++ b/problem_statement/CP6-problem-statement.docx
@@ -2130,7 +2130,19 @@
         <w:rPr>
           <w:rFonts w:eastAsia="Times New Roman"/>
         </w:rPr>
-        <w:t xml:space="preserve">, is a binary indicator vector that indicates the occurrence of </w:t>
+        <w:t xml:space="preserve">, is a </w:t>
+      </w:r>
+      <w:r>
+        <w:rPr>
+          <w:rFonts w:eastAsia="Times New Roman"/>
+        </w:rPr>
+        <w:t>vector of entries in a lookup table</w:t>
+      </w:r>
+      <w:r>
+        <w:rPr>
+          <w:rFonts w:eastAsia="Times New Roman"/>
+        </w:rPr>
+        <w:t xml:space="preserve"> that indicates the occurrence of </w:t>
       </w:r>
       <w:r>
         <w:rPr>
@@ -14233,7 +14245,7 @@
 </file>
 
 <file path=customXml/itemProps1.xml><?xml version="1.0" encoding="utf-8"?>
-<ds:datastoreItem xmlns:ds="http://schemas.openxmlformats.org/officeDocument/2006/customXml" ds:itemID="{1C279F44-AFE4-4BDF-8C5A-3A9E51983909}">
+<ds:datastoreItem xmlns:ds="http://schemas.openxmlformats.org/officeDocument/2006/customXml" ds:itemID="{5F4A824B-A057-4860-8BE0-11327EDAB596}">
   <ds:schemaRefs>
     <ds:schemaRef ds:uri="http://schemas.openxmlformats.org/officeDocument/2006/bibliography"/>
   </ds:schemaRefs>

</xml_diff>

<commit_message>
Fix a typo; no version bump.
</commit_message>
<xml_diff>
--- a/problem_statement/CP6-problem-statement.docx
+++ b/problem_statement/CP6-problem-statement.docx
@@ -2412,7 +2412,21 @@
           <w:rFonts w:eastAsia="Times New Roman"/>
           <w:szCs w:val="22"/>
         </w:rPr>
-        <w:t xml:space="preserve"> binary values indicating the image has this class label, </w:t>
+        <w:t xml:space="preserve"> binary values indicating </w:t>
+      </w:r>
+      <w:r>
+        <w:rPr>
+          <w:rFonts w:eastAsia="Times New Roman"/>
+          <w:szCs w:val="22"/>
+        </w:rPr>
+        <w:t xml:space="preserve">if </w:t>
+      </w:r>
+      <w:r>
+        <w:rPr>
+          <w:rFonts w:eastAsia="Times New Roman"/>
+          <w:szCs w:val="22"/>
+        </w:rPr>
+        <w:t xml:space="preserve">the image has this class label, </w:t>
       </w:r>
       <m:oMath>
         <m:sSub>
@@ -14245,7 +14259,7 @@
 </file>
 
 <file path=customXml/itemProps1.xml><?xml version="1.0" encoding="utf-8"?>
-<ds:datastoreItem xmlns:ds="http://schemas.openxmlformats.org/officeDocument/2006/customXml" ds:itemID="{5F4A824B-A057-4860-8BE0-11327EDAB596}">
+<ds:datastoreItem xmlns:ds="http://schemas.openxmlformats.org/officeDocument/2006/customXml" ds:itemID="{0D52CD0D-512A-47BA-8121-A8FD36D83821}">
   <ds:schemaRefs>
     <ds:schemaRef ds:uri="http://schemas.openxmlformats.org/officeDocument/2006/bibliography"/>
   </ds:schemaRefs>

</xml_diff>

<commit_message>
Removed stray change mark
</commit_message>
<xml_diff>
--- a/problem_statement/CP6-problem-statement.docx
+++ b/problem_statement/CP6-problem-statement.docx
@@ -27,13 +27,13 @@
         <w:t xml:space="preserve">Version </w:t>
       </w:r>
       <w:r>
-        <w:t>13</w:t>
+        <w:t>14</w:t>
       </w:r>
       <w:r>
         <w:t xml:space="preserve">, </w:t>
       </w:r>
       <w:r>
-        <w:t>6</w:t>
+        <w:t>7</w:t>
       </w:r>
       <w:r>
         <w:t xml:space="preserve"> July</w:t>
@@ -5085,15 +5085,6 @@
           </w:rPr>
           <m:t xml:space="preserve"> </m:t>
         </m:r>
-        <w:del w:id="9" w:author="Eran Swears" w:date="2015-06-15T16:35:00Z">
-          <m:r>
-            <w:rPr>
-              <w:rFonts w:ascii="Cambria Math" w:eastAsia="Times New Roman" w:hAnsi="Cambria Math"/>
-              <w:szCs w:val="22"/>
-            </w:rPr>
-            <m:t>)</m:t>
-          </m:r>
-        </w:del>
         <m:r>
           <w:rPr>
             <w:rFonts w:ascii="Cambria Math" w:eastAsia="Times New Roman" w:hAnsi="Cambria Math"/>
@@ -5252,8 +5243,8 @@
         <w:contextualSpacing w:val="0"/>
         <w:jc w:val="both"/>
       </w:pPr>
-      <w:bookmarkStart w:id="10" w:name="h.mmxvnsvkoy6w" w:colFirst="0" w:colLast="0"/>
-      <w:bookmarkEnd w:id="10"/>
+      <w:bookmarkStart w:id="9" w:name="h.mmxvnsvkoy6w" w:colFirst="0" w:colLast="0"/>
+      <w:bookmarkEnd w:id="9"/>
       <w:r>
         <w:t>Data Source</w:t>
       </w:r>
@@ -5927,8 +5918,8 @@
         <w:contextualSpacing w:val="0"/>
         <w:jc w:val="both"/>
       </w:pPr>
-      <w:bookmarkStart w:id="11" w:name="h.f3antm2jh9f4" w:colFirst="0" w:colLast="0"/>
-      <w:bookmarkEnd w:id="11"/>
+      <w:bookmarkStart w:id="10" w:name="h.f3antm2jh9f4" w:colFirst="0" w:colLast="0"/>
+      <w:bookmarkEnd w:id="10"/>
       <w:r>
         <w:t>Evaluation</w:t>
       </w:r>
@@ -6720,18 +6711,18 @@
       <w:pPr>
         <w:pStyle w:val="Normal1"/>
       </w:pPr>
-      <w:bookmarkStart w:id="12" w:name="h.oxtyd3e8m420" w:colFirst="0" w:colLast="0"/>
-      <w:bookmarkStart w:id="13" w:name="h.10ktcwu4xpd5" w:colFirst="0" w:colLast="0"/>
-      <w:bookmarkStart w:id="14" w:name="h.wwefx8w2km3q" w:colFirst="0" w:colLast="0"/>
-      <w:bookmarkStart w:id="15" w:name="h.b4npv3mcmcyk" w:colFirst="0" w:colLast="0"/>
-      <w:bookmarkStart w:id="16" w:name="h.qo50m5lnyexr" w:colFirst="0" w:colLast="0"/>
-      <w:bookmarkStart w:id="17" w:name="h.qym5523jrd3j" w:colFirst="0" w:colLast="0"/>
+      <w:bookmarkStart w:id="11" w:name="h.oxtyd3e8m420" w:colFirst="0" w:colLast="0"/>
+      <w:bookmarkStart w:id="12" w:name="h.10ktcwu4xpd5" w:colFirst="0" w:colLast="0"/>
+      <w:bookmarkStart w:id="13" w:name="h.wwefx8w2km3q" w:colFirst="0" w:colLast="0"/>
+      <w:bookmarkStart w:id="14" w:name="h.b4npv3mcmcyk" w:colFirst="0" w:colLast="0"/>
+      <w:bookmarkStart w:id="15" w:name="h.qo50m5lnyexr" w:colFirst="0" w:colLast="0"/>
+      <w:bookmarkStart w:id="16" w:name="h.qym5523jrd3j" w:colFirst="0" w:colLast="0"/>
+      <w:bookmarkEnd w:id="11"/>
       <w:bookmarkEnd w:id="12"/>
       <w:bookmarkEnd w:id="13"/>
       <w:bookmarkEnd w:id="14"/>
       <w:bookmarkEnd w:id="15"/>
       <w:bookmarkEnd w:id="16"/>
-      <w:bookmarkEnd w:id="17"/>
     </w:p>
     <w:p>
       <w:pPr>
@@ -14259,7 +14250,7 @@
 </file>
 
 <file path=customXml/itemProps1.xml><?xml version="1.0" encoding="utf-8"?>
-<ds:datastoreItem xmlns:ds="http://schemas.openxmlformats.org/officeDocument/2006/customXml" ds:itemID="{0D52CD0D-512A-47BA-8121-A8FD36D83821}">
+<ds:datastoreItem xmlns:ds="http://schemas.openxmlformats.org/officeDocument/2006/customXml" ds:itemID="{CD2F480B-1746-4AF3-8C70-01A130DB7877}">
   <ds:schemaRefs>
     <ds:schemaRef ds:uri="http://schemas.openxmlformats.org/officeDocument/2006/bibliography"/>
   </ds:schemaRefs>

</xml_diff>

<commit_message>
Update problem statement with new test/train split counts
</commit_message>
<xml_diff>
--- a/problem_statement/CP6-problem-statement.docx
+++ b/problem_statement/CP6-problem-statement.docx
@@ -27,13 +27,13 @@
         <w:t xml:space="preserve">Version </w:t>
       </w:r>
       <w:r>
-        <w:t>14</w:t>
+        <w:t>15</w:t>
       </w:r>
       <w:r>
         <w:t xml:space="preserve">, </w:t>
       </w:r>
       <w:r>
-        <w:t>7</w:t>
+        <w:t>9</w:t>
       </w:r>
       <w:r>
         <w:t xml:space="preserve"> July</w:t>
@@ -5314,7 +5314,13 @@
         <w:t xml:space="preserve"> under a Creative Commons license</w:t>
       </w:r>
       <w:r>
-        <w:t>. Various logistical constraints for CP6 reduce this to 12,690 images</w:t>
+        <w:t xml:space="preserve">. Various logistical constraints for CP6 reduce this </w:t>
+      </w:r>
+      <w:r>
+        <w:t>to 12,889</w:t>
+      </w:r>
+      <w:r>
+        <w:t xml:space="preserve"> images</w:t>
       </w:r>
       <w:r>
         <w:t xml:space="preserve">. </w:t>
@@ -5719,7 +5725,19 @@
         </w:numPr>
       </w:pPr>
       <w:r>
-        <w:t>For both rounds, data will be partitioned into test and train sets based on EXIF timestamps: data taken before December 2007 will be training, data after December 2007 will be test. Data with no EXIF timestamp (approximately 2000 images) will be used for training. Figure 2 shows the distribution of Round 1 and Round 2 data versus timestamp.</w:t>
+        <w:t>For both rounds, data will be partitioned into test and train sets based on EXIF timestamps: dat</w:t>
+      </w:r>
+      <w:r>
+        <w:t>a taken after</w:t>
+      </w:r>
+      <w:r>
+        <w:t xml:space="preserve"> December 2007 will be training, data </w:t>
+      </w:r>
+      <w:r>
+        <w:t>before</w:t>
+      </w:r>
+      <w:r>
+        <w:t xml:space="preserve"> December 2007 will be test. Data with no EXIF timestamp (approximately 2000 images) will be used for training. Figure 2 shows the distribution of Round 1 and Round 2 data versus timestamp.</w:t>
       </w:r>
     </w:p>
     <w:p>
@@ -5761,7 +5779,10 @@
         <w:t>results in a set of 74</w:t>
       </w:r>
       <w:r>
-        <w:t xml:space="preserve">68 images (3345 train, 4123 test) </w:t>
+        <w:t>68 images (5216 train, 2252</w:t>
+      </w:r>
+      <w:r>
+        <w:t xml:space="preserve"> test) </w:t>
       </w:r>
       <w:r>
         <w:t xml:space="preserve"> </w:t>
@@ -5795,7 +5816,16 @@
         <w:t xml:space="preserve">", for a total of </w:t>
       </w:r>
       <w:r>
-        <w:t>12889 images (5619 train, 7270 test.)</w:t>
+        <w:t>12889 images (9182</w:t>
+      </w:r>
+      <w:r>
+        <w:t xml:space="preserve"> train, </w:t>
+      </w:r>
+      <w:r>
+        <w:t>3707</w:t>
+      </w:r>
+      <w:r>
+        <w:t xml:space="preserve"> test.)</w:t>
       </w:r>
     </w:p>
     <w:p>
@@ -5909,7 +5939,13 @@
         <w:fldChar w:fldCharType="end"/>
       </w:r>
       <w:r>
-        <w:t>; EXIF-timestamp distribution of round 1 and round 2 data</w:t>
+        <w:t>:</w:t>
+      </w:r>
+      <w:r>
+        <w:t xml:space="preserve"> EXIF-timestamp distribution of round 1 and round 2 data</w:t>
+      </w:r>
+      <w:r>
+        <w:t>; 1930 images have no EXIF timestamps</w:t>
       </w:r>
     </w:p>
     <w:p>
@@ -14250,7 +14286,7 @@
 </file>
 
 <file path=customXml/itemProps1.xml><?xml version="1.0" encoding="utf-8"?>
-<ds:datastoreItem xmlns:ds="http://schemas.openxmlformats.org/officeDocument/2006/customXml" ds:itemID="{CD2F480B-1746-4AF3-8C70-01A130DB7877}">
+<ds:datastoreItem xmlns:ds="http://schemas.openxmlformats.org/officeDocument/2006/customXml" ds:itemID="{408CE9C9-103A-4D63-A511-CF082F3F4BF3}">
   <ds:schemaRefs>
     <ds:schemaRef ds:uri="http://schemas.openxmlformats.org/officeDocument/2006/bibliography"/>
   </ds:schemaRefs>

</xml_diff>

<commit_message>
Updated problem description to match the slides
Roddy and I have been updating the slides and the probabilistic model
section of the problem description had become out of date. I have
updated it to match the slides and fixed a few minor errors in the
slides as well.
</commit_message>
<xml_diff>
--- a/problem_statement/CP6-problem-statement.docx
+++ b/problem_statement/CP6-problem-statement.docx
@@ -1,6 +1,6 @@
 
 <file path=word/document.xml><?xml version="1.0" encoding="utf-8"?>
-<w:document xmlns:ve="http://schemas.openxmlformats.org/markup-compatibility/2006" xmlns:o="urn:schemas-microsoft-com:office:office" xmlns:r="http://schemas.openxmlformats.org/officeDocument/2006/relationships" xmlns:m="http://schemas.openxmlformats.org/officeDocument/2006/math" xmlns:v="urn:schemas-microsoft-com:vml" xmlns:wp="http://schemas.openxmlformats.org/drawingml/2006/wordprocessingDrawing" xmlns:w10="urn:schemas-microsoft-com:office:word" xmlns:w="http://schemas.openxmlformats.org/wordprocessingml/2006/main" xmlns:wne="http://schemas.microsoft.com/office/word/2006/wordml">
+<w:document xmlns:wpc="http://schemas.microsoft.com/office/word/2010/wordprocessingCanvas" xmlns:mc="http://schemas.openxmlformats.org/markup-compatibility/2006" xmlns:o="urn:schemas-microsoft-com:office:office" xmlns:r="http://schemas.openxmlformats.org/officeDocument/2006/relationships" xmlns:m="http://schemas.openxmlformats.org/officeDocument/2006/math" xmlns:v="urn:schemas-microsoft-com:vml" xmlns:wp14="http://schemas.microsoft.com/office/word/2010/wordprocessingDrawing" xmlns:wp="http://schemas.openxmlformats.org/drawingml/2006/wordprocessingDrawing" xmlns:w10="urn:schemas-microsoft-com:office:word" xmlns:w="http://schemas.openxmlformats.org/wordprocessingml/2006/main" xmlns:w14="http://schemas.microsoft.com/office/word/2010/wordml" xmlns:wpg="http://schemas.microsoft.com/office/word/2010/wordprocessingGroup" xmlns:wpi="http://schemas.microsoft.com/office/word/2010/wordprocessingInk" xmlns:wne="http://schemas.microsoft.com/office/word/2006/wordml" xmlns:wps="http://schemas.microsoft.com/office/word/2010/wordprocessingShape" mc:Ignorable="w14 wp14">
   <w:background w:color="FFFFFF"/>
   <w:body>
     <w:p>
@@ -27,13 +27,13 @@
         <w:t xml:space="preserve">Version </w:t>
       </w:r>
       <w:r>
-        <w:t>15</w:t>
+        <w:t>16</w:t>
       </w:r>
       <w:r>
         <w:t xml:space="preserve">, </w:t>
       </w:r>
       <w:r>
-        <w:t>9</w:t>
+        <w:t>14</w:t>
       </w:r>
       <w:r>
         <w:t xml:space="preserve"> July</w:t>
@@ -131,7 +131,7 @@
           <w:insideV w:val="single" w:sz="8" w:space="0" w:color="000000"/>
         </w:tblBorders>
         <w:tblLayout w:type="fixed"/>
-        <w:tblLook w:val="0600"/>
+        <w:tblLook w:val="0600" w:firstRow="0" w:lastRow="0" w:firstColumn="0" w:lastColumn="0" w:noHBand="1" w:noVBand="1"/>
       </w:tblPr>
       <w:tblGrid>
         <w:gridCol w:w="4780"/>
@@ -177,7 +177,7 @@
                           <pic:cNvPicPr preferRelativeResize="0"/>
                         </pic:nvPicPr>
                         <pic:blipFill>
-                          <a:blip r:embed="rId6" cstate="print"/>
+                          <a:blip r:embed="rId7" cstate="print"/>
                           <a:stretch>
                             <a:fillRect/>
                           </a:stretch>
@@ -281,7 +281,7 @@
                           <pic:cNvPicPr preferRelativeResize="0"/>
                         </pic:nvPicPr>
                         <pic:blipFill>
-                          <a:blip r:embed="rId7" cstate="print"/>
+                          <a:blip r:embed="rId8" cstate="print"/>
                           <a:stretch>
                             <a:fillRect/>
                           </a:stretch>
@@ -389,7 +389,7 @@
                           <pic:cNvPicPr preferRelativeResize="0"/>
                         </pic:nvPicPr>
                         <pic:blipFill>
-                          <a:blip r:embed="rId8" cstate="print"/>
+                          <a:blip r:embed="rId9" cstate="print"/>
                           <a:stretch>
                             <a:fillRect/>
                           </a:stretch>
@@ -522,7 +522,7 @@
                           <pic:cNvPicPr preferRelativeResize="0"/>
                         </pic:nvPicPr>
                         <pic:blipFill>
-                          <a:blip r:embed="rId9"/>
+                          <a:blip r:embed="rId10"/>
                           <a:stretch>
                             <a:fillRect/>
                           </a:stretch>
@@ -702,85 +702,94 @@
         </w:rPr>
         <w:t xml:space="preserve"> </w:t>
       </w:r>
+      <w:proofErr w:type="gramStart"/>
       <w:r>
         <w:rPr>
           <w:rFonts w:ascii="Times New Roman" w:eastAsia="Times New Roman" w:hAnsi="Times New Roman" w:cs="Times New Roman"/>
           <w:i/>
         </w:rPr>
-        <w:t>P(L|I,M)</w:t>
-      </w:r>
-      <w:r>
-        <w:t>.</w:t>
-      </w:r>
-    </w:p>
-    <w:p>
-      <w:pPr>
-        <w:pStyle w:val="Normal1"/>
-        <w:jc w:val="both"/>
-      </w:pPr>
-    </w:p>
-    <w:p>
-      <w:pPr>
-        <w:pStyle w:val="Normal1"/>
-        <w:jc w:val="both"/>
-      </w:pPr>
-      <w:r>
-        <w:t xml:space="preserve">In </w:t>
-      </w:r>
-      <w:r>
-        <w:t xml:space="preserve">Challenge Problem </w:t>
-      </w:r>
-      <w:r>
-        <w:t xml:space="preserve">6 </w:t>
-      </w:r>
-      <w:r>
-        <w:t>(CP</w:t>
-      </w:r>
-      <w:r>
-        <w:t>6</w:t>
-      </w:r>
-      <w:r>
-        <w:t>)</w:t>
-      </w:r>
-      <w:r>
-        <w:t>,</w:t>
-      </w:r>
-      <w:r>
-        <w:t xml:space="preserve"> </w:t>
-      </w:r>
-      <w:r>
-        <w:t>we will</w:t>
-      </w:r>
-      <w:r>
-        <w:t xml:space="preserve"> </w:t>
-      </w:r>
-      <w:r>
-        <w:t xml:space="preserve">solve </w:t>
-      </w:r>
-      <w:r>
-        <w:t xml:space="preserve">the </w:t>
-      </w:r>
-      <w:r>
-        <w:t xml:space="preserve">task of </w:t>
-      </w:r>
-      <w:r>
-        <w:t xml:space="preserve">automatic image annotation or labeling by exploiting the metadata, </w:t>
-      </w:r>
+        <w:t>P(</w:t>
+      </w:r>
+      <w:proofErr w:type="gramEnd"/>
       <w:r>
         <w:rPr>
           <w:rFonts w:ascii="Times New Roman" w:eastAsia="Times New Roman" w:hAnsi="Times New Roman" w:cs="Times New Roman"/>
           <w:i/>
         </w:rPr>
-        <w:t>M</w:t>
-      </w:r>
-      <w:r>
-        <w:t xml:space="preserve">, in addition to the visual information, </w:t>
+        <w:t>L|I,M)</w:t>
+      </w:r>
+      <w:r>
+        <w:t>.</w:t>
+      </w:r>
+    </w:p>
+    <w:p>
+      <w:pPr>
+        <w:pStyle w:val="Normal1"/>
+        <w:jc w:val="both"/>
+      </w:pPr>
+    </w:p>
+    <w:p>
+      <w:pPr>
+        <w:pStyle w:val="Normal1"/>
+        <w:jc w:val="both"/>
+      </w:pPr>
+      <w:r>
+        <w:t xml:space="preserve">In </w:t>
+      </w:r>
+      <w:r>
+        <w:t xml:space="preserve">Challenge Problem </w:t>
+      </w:r>
+      <w:r>
+        <w:t xml:space="preserve">6 </w:t>
+      </w:r>
+      <w:r>
+        <w:t>(CP</w:t>
+      </w:r>
+      <w:r>
+        <w:t>6</w:t>
+      </w:r>
+      <w:r>
+        <w:t>)</w:t>
+      </w:r>
+      <w:r>
+        <w:t>,</w:t>
+      </w:r>
+      <w:r>
+        <w:t xml:space="preserve"> </w:t>
+      </w:r>
+      <w:r>
+        <w:t>we will</w:t>
+      </w:r>
+      <w:r>
+        <w:t xml:space="preserve"> </w:t>
+      </w:r>
+      <w:r>
+        <w:t xml:space="preserve">solve </w:t>
+      </w:r>
+      <w:r>
+        <w:t xml:space="preserve">the </w:t>
+      </w:r>
+      <w:r>
+        <w:t xml:space="preserve">task of </w:t>
+      </w:r>
+      <w:r>
+        <w:t xml:space="preserve">automatic image annotation or labeling by exploiting the metadata, </w:t>
       </w:r>
       <w:r>
         <w:rPr>
           <w:rFonts w:ascii="Times New Roman" w:eastAsia="Times New Roman" w:hAnsi="Times New Roman" w:cs="Times New Roman"/>
           <w:i/>
         </w:rPr>
+        <w:t>M</w:t>
+      </w:r>
+      <w:r>
+        <w:t xml:space="preserve">, in addition to the visual information, </w:t>
+      </w:r>
+      <w:r>
+        <w:rPr>
+          <w:rFonts w:ascii="Times New Roman" w:eastAsia="Times New Roman" w:hAnsi="Times New Roman" w:cs="Times New Roman"/>
+          <w:i/>
+        </w:rPr>
         <w:t>I</w:t>
       </w:r>
       <w:r>
@@ -814,7 +823,15 @@
         <w:t xml:space="preserve"> dataset to supply the ground-truth image labels, image features, and related metadata. The MIRFLICKR data is available </w:t>
       </w:r>
       <w:r>
-        <w:t>under Creative Commons licenses. The subset is the one used by [McAuley2012], which we will henceforth refer to as the MIR14</w:t>
+        <w:t xml:space="preserve">under </w:t>
+      </w:r>
+      <w:proofErr w:type="gramStart"/>
+      <w:r>
+        <w:t>Creative Commons</w:t>
+      </w:r>
+      <w:proofErr w:type="gramEnd"/>
+      <w:r>
+        <w:t xml:space="preserve"> licenses. The subset is the one used by [McAuley2012], which we will henceforth refer to as the MIR14</w:t>
       </w:r>
       <w:r>
         <w:t>k</w:t>
@@ -1083,9 +1100,11 @@
       <w:r>
         <w:t xml:space="preserve">Each image is associated with </w:t>
       </w:r>
+      <w:proofErr w:type="gramStart"/>
       <w:r>
         <w:t xml:space="preserve">metadata </w:t>
       </w:r>
+      <w:proofErr w:type="gramEnd"/>
       <m:oMath>
         <m:r>
           <w:rPr>
@@ -1258,9 +1277,11 @@
       <w:r>
         <w:t xml:space="preserve"> </w:t>
       </w:r>
+      <w:proofErr w:type="gramStart"/>
       <w:r>
         <w:t xml:space="preserve">set </w:t>
       </w:r>
+      <w:proofErr w:type="gramEnd"/>
       <m:oMath>
         <m:r>
           <w:rPr>
@@ -1341,10 +1362,18 @@
         <w:t xml:space="preserve"> </w:t>
       </w:r>
       <w:r>
-        <w:t>A gallery may only contain photos belonging to other Flickr users.</w:t>
-      </w:r>
-      <w:r>
-        <w:t>. Galleries provide both a title and a description, as ancillary information such as the number of photos in the gallery, the number of times it has been viewed, etc.</w:t>
+        <w:t>A gallery may only contain photos belonging to other Flickr users</w:t>
+      </w:r>
+      <w:proofErr w:type="gramStart"/>
+      <w:r>
+        <w:t>.</w:t>
+      </w:r>
+      <w:r>
+        <w:t>.</w:t>
+      </w:r>
+      <w:proofErr w:type="gramEnd"/>
+      <w:r>
+        <w:t xml:space="preserve"> Galleries provide both a title and a description, as ancillary information such as the number of photos in the gallery, the number of times it has been viewed, etc.</w:t>
       </w:r>
     </w:p>
     <w:p>
@@ -1567,8 +1596,17 @@
           <w:rFonts w:eastAsia="Times New Roman"/>
           <w:szCs w:val="22"/>
         </w:rPr>
-        <w:t xml:space="preserve"> both unary dependencies between image labels, </w:t>
-      </w:r>
+        <w:t xml:space="preserve"> both unary dependencies between image labels</w:t>
+      </w:r>
+      <w:proofErr w:type="gramStart"/>
+      <w:r>
+        <w:rPr>
+          <w:rFonts w:eastAsia="Times New Roman"/>
+          <w:szCs w:val="22"/>
+        </w:rPr>
+        <w:t xml:space="preserve">, </w:t>
+      </w:r>
+      <w:proofErr w:type="gramEnd"/>
       <m:oMath>
         <m:r>
           <w:rPr>
@@ -1882,7 +1920,7 @@
         <w:rPr>
           <w:rFonts w:ascii="Arial" w:eastAsia="Times New Roman" w:hAnsi="Arial" w:cs="Arial"/>
         </w:rPr>
-        <w:t>raw image features</w:t>
+        <w:t>low level image features</w:t>
       </w:r>
     </w:p>
     <w:p>
@@ -1902,19 +1940,13 @@
         <w:rPr>
           <w:rFonts w:ascii="Arial" w:eastAsia="Times New Roman" w:hAnsi="Arial" w:cs="Arial"/>
         </w:rPr>
-        <w:t xml:space="preserve">outputs from specific object detectors or </w:t>
+        <w:t xml:space="preserve">outputs from </w:t>
       </w:r>
       <w:r>
         <w:rPr>
           <w:rFonts w:ascii="Arial" w:eastAsia="Times New Roman" w:hAnsi="Arial" w:cs="Arial"/>
         </w:rPr>
-        <w:t>classifier</w:t>
-      </w:r>
-      <w:r>
-        <w:rPr>
-          <w:rFonts w:ascii="Arial" w:eastAsia="Times New Roman" w:hAnsi="Arial" w:cs="Arial"/>
-        </w:rPr>
-        <w:t>s</w:t>
+        <w:t>Object Bank object detectors</w:t>
       </w:r>
     </w:p>
     <w:p>
@@ -1950,8 +1982,28 @@
         <w:rPr>
           <w:rFonts w:eastAsia="Times New Roman"/>
         </w:rPr>
-        <w:t xml:space="preserve">The raw image features, </w:t>
-      </w:r>
+        <w:t xml:space="preserve">The </w:t>
+      </w:r>
+      <w:r>
+        <w:rPr>
+          <w:rFonts w:eastAsia="Times New Roman"/>
+        </w:rPr>
+        <w:t>low level</w:t>
+      </w:r>
+      <w:r>
+        <w:rPr>
+          <w:rFonts w:eastAsia="Times New Roman"/>
+        </w:rPr>
+        <w:t xml:space="preserve"> image features</w:t>
+      </w:r>
+      <w:proofErr w:type="gramStart"/>
+      <w:r>
+        <w:rPr>
+          <w:rFonts w:eastAsia="Times New Roman"/>
+        </w:rPr>
+        <w:t xml:space="preserve">, </w:t>
+      </w:r>
+      <w:proofErr w:type="gramEnd"/>
       <m:oMath>
         <m:r>
           <m:rPr>
@@ -2048,7 +2100,13 @@
               <w:rPr>
                 <w:rFonts w:ascii="Cambria Math" w:eastAsia="Times New Roman" w:hAnsi="Cambria Math"/>
               </w:rPr>
-              <m:t>1,2,…,C</m:t>
+              <m:t>1,2,…,</m:t>
+            </m:r>
+            <m:r>
+              <w:rPr>
+                <w:rFonts w:ascii="Cambria Math" w:eastAsia="Times New Roman" w:hAnsi="Cambria Math"/>
+              </w:rPr>
+              <m:t>177</m:t>
             </m:r>
           </m:e>
         </m:d>
@@ -2057,211 +2115,329 @@
         <w:rPr>
           <w:rFonts w:eastAsia="Times New Roman"/>
         </w:rPr>
-        <w:t xml:space="preserve">, are posterior probabilities or scores that represent how well the data matches a set of class models, which </w:t>
-      </w:r>
-      <w:r>
-        <w:rPr>
-          <w:rFonts w:eastAsia="Times New Roman"/>
-        </w:rPr>
-        <w:t>have been</w:t>
-      </w:r>
-      <w:r>
-        <w:rPr>
-          <w:rFonts w:eastAsia="Times New Roman"/>
-        </w:rPr>
-        <w:t xml:space="preserve"> </w:t>
-      </w:r>
-      <w:r>
-        <w:rPr>
-          <w:rFonts w:eastAsia="Times New Roman"/>
-        </w:rPr>
-        <w:t>previously trained using image features</w:t>
+        <w:t xml:space="preserve">, are posterior probabilities or scores that represent how well the data matches a set of </w:t>
+      </w:r>
+      <w:r>
+        <w:rPr>
+          <w:rFonts w:eastAsia="Times New Roman"/>
+        </w:rPr>
+        <w:t>object detectors trained to detect 177 classes of objects from Object Bank (</w:t>
+      </w:r>
+      <w:hyperlink r:id="rId11" w:history="1">
+        <w:r>
+          <w:rPr>
+            <w:rStyle w:val="Hyperlink"/>
+          </w:rPr>
+          <w:t>http://vision.stanford.edu/projects/objectbank/ob</w:t>
+        </w:r>
+        <w:r>
+          <w:rPr>
+            <w:rStyle w:val="Hyperlink"/>
+          </w:rPr>
+          <w:t>j</w:t>
+        </w:r>
+        <w:r>
+          <w:rPr>
+            <w:rStyle w:val="Hyperlink"/>
+          </w:rPr>
+          <w:t>ectlist.txt</w:t>
+        </w:r>
+      </w:hyperlink>
+      <w:r>
+        <w:rPr>
+          <w:rFonts w:eastAsia="Times New Roman"/>
+        </w:rPr>
+        <w:t>).</w:t>
+      </w:r>
+      <w:r>
+        <w:rPr>
+          <w:rFonts w:eastAsia="Times New Roman"/>
+        </w:rPr>
+        <w:t xml:space="preserve">The metadata, </w:t>
+      </w:r>
+      <w:r>
+        <w:rPr>
+          <w:rFonts w:eastAsia="Times New Roman"/>
+          <w:i/>
+        </w:rPr>
+        <w:t>M</w:t>
+      </w:r>
+      <w:r>
+        <w:rPr>
+          <w:rFonts w:eastAsia="Times New Roman"/>
+        </w:rPr>
+        <w:t xml:space="preserve">, is a </w:t>
+      </w:r>
+      <w:r>
+        <w:rPr>
+          <w:rFonts w:eastAsia="Times New Roman"/>
+        </w:rPr>
+        <w:t>vector of entries in a lookup table</w:t>
+      </w:r>
+      <w:r>
+        <w:rPr>
+          <w:rFonts w:eastAsia="Times New Roman"/>
+        </w:rPr>
+        <w:t xml:space="preserve"> that indicates the occurrence of </w:t>
+      </w:r>
+      <w:r>
+        <w:rPr>
+          <w:rFonts w:eastAsia="Times New Roman"/>
+          <w:i/>
+        </w:rPr>
+        <w:t>words</w:t>
+      </w:r>
+      <w:r>
+        <w:rPr>
+          <w:rFonts w:eastAsia="Times New Roman"/>
+        </w:rPr>
+        <w:t xml:space="preserve"> (derived from titles, descriptions, and comments), </w:t>
+      </w:r>
+      <w:r>
+        <w:rPr>
+          <w:rFonts w:eastAsia="Times New Roman"/>
+          <w:i/>
+        </w:rPr>
+        <w:t>groups,</w:t>
+      </w:r>
+      <w:r>
+        <w:rPr>
+          <w:rFonts w:eastAsia="Times New Roman"/>
+        </w:rPr>
+        <w:t xml:space="preserve"> and </w:t>
+      </w:r>
+      <w:r>
+        <w:rPr>
+          <w:rFonts w:eastAsia="Times New Roman"/>
+          <w:i/>
+        </w:rPr>
+        <w:t>tags</w:t>
+      </w:r>
+      <w:r>
+        <w:rPr>
+          <w:rFonts w:eastAsia="Times New Roman"/>
+        </w:rPr>
+        <w:t xml:space="preserve"> for a single image.</w:t>
+      </w:r>
+    </w:p>
+    <w:p>
+      <w:pPr>
+        <w:jc w:val="both"/>
+        <w:textAlignment w:val="baseline"/>
+        <w:rPr>
+          <w:rFonts w:eastAsia="Times New Roman"/>
+          <w:sz w:val="23"/>
+          <w:szCs w:val="23"/>
+        </w:rPr>
+      </w:pPr>
+    </w:p>
+    <w:p>
+      <w:pPr>
+        <w:jc w:val="both"/>
+        <w:textAlignment w:val="baseline"/>
+        <w:rPr>
+          <w:rFonts w:eastAsia="Times New Roman"/>
+          <w:szCs w:val="22"/>
+        </w:rPr>
+      </w:pPr>
+      <w:r>
+        <w:rPr>
+          <w:rFonts w:eastAsia="Times New Roman"/>
+          <w:szCs w:val="22"/>
+        </w:rPr>
+        <w:t xml:space="preserve">The metadata is also used to define the cliques in the CRF prior to the parameter learning process. The cliques represent collections of labels that are dependent on each other based on having common properties (i.e. assigned to the </w:t>
+      </w:r>
+      <w:r>
+        <w:rPr>
+          <w:rFonts w:eastAsia="Times New Roman"/>
+          <w:szCs w:val="22"/>
+        </w:rPr>
+        <w:t>same gallery or group</w:t>
+      </w:r>
+      <w:r>
+        <w:rPr>
+          <w:rFonts w:eastAsia="Times New Roman"/>
+          <w:szCs w:val="22"/>
+        </w:rPr>
+        <w:t xml:space="preserve">). </w:t>
+      </w:r>
+      <w:r>
+        <w:rPr>
+          <w:rFonts w:eastAsia="Times New Roman"/>
+          <w:szCs w:val="22"/>
+        </w:rPr>
+        <w:t xml:space="preserve">   </w:t>
+      </w:r>
+    </w:p>
+    <w:p>
+      <w:pPr>
+        <w:jc w:val="both"/>
+        <w:textAlignment w:val="baseline"/>
+        <w:rPr>
+          <w:rFonts w:eastAsia="Times New Roman"/>
+          <w:szCs w:val="22"/>
+        </w:rPr>
+      </w:pPr>
+    </w:p>
+    <w:p>
+      <w:pPr>
+        <w:jc w:val="both"/>
+        <w:textAlignment w:val="baseline"/>
+        <w:rPr>
+          <w:rFonts w:eastAsia="Times New Roman"/>
+          <w:vanish/>
+          <w:szCs w:val="22"/>
+        </w:rPr>
+      </w:pPr>
+      <w:r>
+        <w:rPr>
+          <w:rFonts w:eastAsia="Times New Roman"/>
+          <w:szCs w:val="22"/>
+        </w:rPr>
+        <w:t xml:space="preserve">In CP6, the probability model consists of a separate CRF for each of the 24 image labels. Let </w:t>
       </w:r>
       <m:oMath>
+        <m:sSub>
+          <m:sSubPr>
+            <m:ctrlPr>
+              <w:rPr>
+                <w:rFonts w:ascii="Cambria Math" w:eastAsia="Times New Roman" w:hAnsi="Cambria Math"/>
+                <w:i/>
+                <w:szCs w:val="22"/>
+              </w:rPr>
+            </m:ctrlPr>
+          </m:sSubPr>
+          <m:e>
+            <m:r>
+              <w:rPr>
+                <w:rFonts w:ascii="Cambria Math" w:eastAsia="Times New Roman" w:hAnsi="Cambria Math"/>
+                <w:szCs w:val="22"/>
+              </w:rPr>
+              <m:t>P</m:t>
+            </m:r>
+          </m:e>
+          <m:sub>
+            <m:r>
+              <m:rPr>
+                <m:scr m:val="script"/>
+              </m:rPr>
+              <w:rPr>
+                <w:rFonts w:ascii="Cambria Math" w:eastAsia="Times New Roman" w:hAnsi="Cambria Math"/>
+                <w:szCs w:val="22"/>
+              </w:rPr>
+              <m:t>l</m:t>
+            </m:r>
+          </m:sub>
+        </m:sSub>
+        <m:r>
+          <w:rPr>
+            <w:rFonts w:ascii="Cambria Math" w:eastAsia="Times New Roman" w:hAnsi="Cambria Math"/>
+            <w:szCs w:val="22"/>
+          </w:rPr>
+          <m:t>(</m:t>
+        </m:r>
+        <m:r>
+          <w:rPr>
+            <w:rFonts w:ascii="Cambria Math" w:eastAsia="Times New Roman" w:hAnsi="Cambria Math"/>
+            <w:szCs w:val="22"/>
+          </w:rPr>
+          <m:t>L|</m:t>
+        </m:r>
         <m:r>
           <m:rPr>
             <m:sty m:val="bi"/>
           </m:rPr>
           <w:rPr>
             <w:rFonts w:ascii="Cambria Math" w:eastAsia="Times New Roman" w:hAnsi="Cambria Math"/>
-          </w:rPr>
-          <m:t>.</m:t>
-        </m:r>
-      </m:oMath>
-      <w:r>
-        <w:rPr>
-          <w:rFonts w:eastAsia="Times New Roman"/>
-          <w:b/>
-        </w:rPr>
-        <w:t xml:space="preserve"> </w:t>
-      </w:r>
-      <w:r>
-        <w:rPr>
-          <w:rFonts w:eastAsia="Times New Roman"/>
-        </w:rPr>
-        <w:t xml:space="preserve">These classifiers characterize classes such as scene categories (building, grass, road), object categories (person, bicycle, vehicle), </w:t>
-      </w:r>
-      <w:r>
-        <w:rPr>
-          <w:rFonts w:eastAsia="Times New Roman"/>
-        </w:rPr>
-        <w:t>and</w:t>
-      </w:r>
-      <w:r>
-        <w:rPr>
-          <w:rFonts w:eastAsia="Times New Roman"/>
-        </w:rPr>
-        <w:t xml:space="preserve"> </w:t>
-      </w:r>
-      <w:r>
-        <w:rPr>
-          <w:rFonts w:eastAsia="Times New Roman"/>
-        </w:rPr>
-        <w:t xml:space="preserve">image type (birthday party, nature, dancing). The metadata, </w:t>
-      </w:r>
-      <w:r>
-        <w:rPr>
-          <w:rFonts w:eastAsia="Times New Roman"/>
-          <w:i/>
-        </w:rPr>
-        <w:t>M</w:t>
-      </w:r>
-      <w:r>
-        <w:rPr>
-          <w:rFonts w:eastAsia="Times New Roman"/>
-        </w:rPr>
-        <w:t xml:space="preserve">, is a </w:t>
-      </w:r>
-      <w:r>
-        <w:rPr>
-          <w:rFonts w:eastAsia="Times New Roman"/>
-        </w:rPr>
-        <w:t>vector of entries in a lookup table</w:t>
-      </w:r>
-      <w:r>
-        <w:rPr>
-          <w:rFonts w:eastAsia="Times New Roman"/>
-        </w:rPr>
-        <w:t xml:space="preserve"> that indicates the occurrence of </w:t>
-      </w:r>
-      <w:r>
-        <w:rPr>
-          <w:rFonts w:eastAsia="Times New Roman"/>
-          <w:i/>
-        </w:rPr>
-        <w:t>words</w:t>
-      </w:r>
-      <w:r>
-        <w:rPr>
-          <w:rFonts w:eastAsia="Times New Roman"/>
-        </w:rPr>
-        <w:t xml:space="preserve"> (derived from titles, descriptions, and comments), </w:t>
-      </w:r>
-      <w:r>
-        <w:rPr>
-          <w:rFonts w:eastAsia="Times New Roman"/>
-          <w:i/>
-        </w:rPr>
-        <w:t>groups,</w:t>
-      </w:r>
-      <w:r>
-        <w:rPr>
-          <w:rFonts w:eastAsia="Times New Roman"/>
-        </w:rPr>
-        <w:t xml:space="preserve"> and </w:t>
-      </w:r>
-      <w:r>
-        <w:rPr>
-          <w:rFonts w:eastAsia="Times New Roman"/>
-          <w:i/>
-        </w:rPr>
-        <w:t>tags</w:t>
-      </w:r>
-      <w:r>
-        <w:rPr>
-          <w:rFonts w:eastAsia="Times New Roman"/>
-        </w:rPr>
-        <w:t xml:space="preserve"> for a single image.</w:t>
-      </w:r>
-    </w:p>
-    <w:p>
-      <w:pPr>
-        <w:jc w:val="both"/>
-        <w:textAlignment w:val="baseline"/>
-        <w:rPr>
-          <w:rFonts w:eastAsia="Times New Roman"/>
-          <w:sz w:val="23"/>
-          <w:szCs w:val="23"/>
-        </w:rPr>
-      </w:pPr>
-    </w:p>
-    <w:p>
-      <w:pPr>
-        <w:jc w:val="both"/>
-        <w:textAlignment w:val="baseline"/>
-        <w:rPr>
-          <w:rFonts w:eastAsia="Times New Roman"/>
-          <w:szCs w:val="22"/>
-        </w:rPr>
-      </w:pPr>
-      <w:r>
-        <w:rPr>
-          <w:rFonts w:eastAsia="Times New Roman"/>
-          <w:szCs w:val="22"/>
-        </w:rPr>
-        <w:t xml:space="preserve">The metadata is also used to define the cliques in the CRF prior to the parameter learning process. The cliques represent collections of labels that are dependent on each other based on having common properties (i.e. assigned to the </w:t>
-      </w:r>
-      <w:r>
-        <w:rPr>
-          <w:rFonts w:eastAsia="Times New Roman"/>
-          <w:szCs w:val="22"/>
-        </w:rPr>
-        <w:t>same gallery or group</w:t>
-      </w:r>
-      <w:r>
-        <w:rPr>
-          <w:rFonts w:eastAsia="Times New Roman"/>
-          <w:szCs w:val="22"/>
-        </w:rPr>
-        <w:t xml:space="preserve">). </w:t>
-      </w:r>
-    </w:p>
-    <w:p>
-      <w:pPr>
-        <w:ind w:left="1440"/>
-        <w:jc w:val="both"/>
-        <w:textAlignment w:val="baseline"/>
-        <w:rPr>
-          <w:rFonts w:eastAsia="Times New Roman"/>
-          <w:sz w:val="23"/>
-          <w:szCs w:val="23"/>
-        </w:rPr>
-      </w:pPr>
-    </w:p>
-    <w:p>
-      <w:pPr>
-        <w:jc w:val="both"/>
-        <w:textAlignment w:val="baseline"/>
-        <w:rPr>
-          <w:rFonts w:eastAsia="Times New Roman"/>
-          <w:szCs w:val="22"/>
-        </w:rPr>
-      </w:pPr>
-      <w:r>
-        <w:rPr>
-          <w:rFonts w:eastAsia="Times New Roman"/>
-          <w:szCs w:val="22"/>
-        </w:rPr>
-        <w:t>The image labels,</w:t>
-      </w:r>
-      <m:oMath>
+            <w:szCs w:val="22"/>
+          </w:rPr>
+          <m:t>x</m:t>
+        </m:r>
         <m:r>
           <w:rPr>
             <w:rFonts w:ascii="Cambria Math" w:eastAsia="Times New Roman" w:hAnsi="Cambria Math"/>
             <w:szCs w:val="22"/>
           </w:rPr>
-          <m:t xml:space="preserve">  L={</m:t>
-        </m:r>
+          <m:t>,f,M)</m:t>
+        </m:r>
+      </m:oMath>
+      <w:r>
+        <w:rPr>
+          <w:rFonts w:eastAsia="Times New Roman"/>
+          <w:szCs w:val="22"/>
+        </w:rPr>
+        <w:t xml:space="preserve"> denote the CRF for </w:t>
+      </w:r>
+      <w:proofErr w:type="gramStart"/>
+      <w:r>
+        <w:rPr>
+          <w:rFonts w:eastAsia="Times New Roman"/>
+          <w:szCs w:val="22"/>
+        </w:rPr>
+        <w:t xml:space="preserve">label </w:t>
+      </w:r>
+      <w:proofErr w:type="gramEnd"/>
+      <m:oMath>
+        <m:r>
+          <m:rPr>
+            <m:scr m:val="script"/>
+          </m:rPr>
+          <w:rPr>
+            <w:rFonts w:ascii="Cambria Math" w:eastAsia="Times New Roman" w:hAnsi="Cambria Math"/>
+            <w:szCs w:val="22"/>
+          </w:rPr>
+          <m:t>l</m:t>
+        </m:r>
+      </m:oMath>
+      <w:r>
+        <w:rPr>
+          <w:rFonts w:eastAsia="Times New Roman"/>
+          <w:szCs w:val="22"/>
+        </w:rPr>
+        <w:t xml:space="preserve">. Here </w:t>
+      </w:r>
+      <m:oMath>
+        <m:r>
+          <w:rPr>
+            <w:rFonts w:ascii="Cambria Math" w:eastAsia="Times New Roman" w:hAnsi="Cambria Math"/>
+            <w:szCs w:val="22"/>
+          </w:rPr>
+          <m:t>L</m:t>
+        </m:r>
+      </m:oMath>
+      <w:r>
+        <w:rPr>
+          <w:rFonts w:eastAsia="Times New Roman"/>
+          <w:szCs w:val="22"/>
+        </w:rPr>
+        <w:t xml:space="preserve"> is a binary vector whose </w:t>
+      </w:r>
+      <m:oMath>
+        <m:r>
+          <w:rPr>
+            <w:rFonts w:ascii="Cambria Math" w:eastAsia="Times New Roman" w:hAnsi="Cambria Math"/>
+            <w:szCs w:val="22"/>
+          </w:rPr>
+          <m:t>n</m:t>
+        </m:r>
+      </m:oMath>
+      <w:proofErr w:type="gramStart"/>
+      <w:r>
+        <w:rPr>
+          <w:rFonts w:eastAsia="Times New Roman"/>
+          <w:szCs w:val="22"/>
+        </w:rPr>
+        <w:t>th</w:t>
+      </w:r>
+      <w:proofErr w:type="gramEnd"/>
+      <w:r>
+        <w:rPr>
+          <w:rFonts w:eastAsia="Times New Roman"/>
+          <w:szCs w:val="22"/>
+        </w:rPr>
+        <w:t xml:space="preserve"> element, </w:t>
+      </w:r>
+      <m:oMath>
         <m:sSub>
           <m:sSubPr>
             <m:ctrlPr>
@@ -2287,42 +2463,6 @@
                 <w:rFonts w:ascii="Cambria Math" w:eastAsia="Times New Roman" w:hAnsi="Cambria Math"/>
                 <w:szCs w:val="22"/>
               </w:rPr>
-              <m:t>1</m:t>
-            </m:r>
-          </m:sub>
-        </m:sSub>
-        <m:r>
-          <w:rPr>
-            <w:rFonts w:ascii="Cambria Math" w:eastAsia="Times New Roman" w:hAnsi="Cambria Math"/>
-            <w:szCs w:val="22"/>
-          </w:rPr>
-          <m:t>,…,</m:t>
-        </m:r>
-        <m:sSub>
-          <m:sSubPr>
-            <m:ctrlPr>
-              <w:rPr>
-                <w:rFonts w:ascii="Cambria Math" w:eastAsia="Times New Roman" w:hAnsi="Cambria Math"/>
-                <w:i/>
-                <w:szCs w:val="22"/>
-              </w:rPr>
-            </m:ctrlPr>
-          </m:sSubPr>
-          <m:e>
-            <m:r>
-              <w:rPr>
-                <w:rFonts w:ascii="Cambria Math" w:eastAsia="Times New Roman" w:hAnsi="Cambria Math"/>
-                <w:szCs w:val="22"/>
-              </w:rPr>
-              <m:t>l</m:t>
-            </m:r>
-          </m:e>
-          <m:sub>
-            <m:r>
-              <w:rPr>
-                <w:rFonts w:ascii="Cambria Math" w:eastAsia="Times New Roman" w:hAnsi="Cambria Math"/>
-                <w:szCs w:val="22"/>
-              </w:rPr>
               <m:t>n</m:t>
             </m:r>
           </m:sub>
@@ -2330,45 +2470,985 @@
         <m:r>
           <w:rPr>
             <w:rFonts w:ascii="Cambria Math" w:eastAsia="Times New Roman" w:hAnsi="Cambria Math"/>
+            <w:vanish/>
             <w:szCs w:val="22"/>
           </w:rPr>
-          <m:t>,…</m:t>
-        </m:r>
-        <m:sSub>
-          <m:sSubPr>
-            <m:ctrlPr>
-              <w:rPr>
-                <w:rFonts w:ascii="Cambria Math" w:eastAsia="Times New Roman" w:hAnsi="Cambria Math"/>
-                <w:i/>
-                <w:szCs w:val="22"/>
-              </w:rPr>
-            </m:ctrlPr>
-          </m:sSubPr>
-          <m:e>
-            <m:r>
-              <w:rPr>
-                <w:rFonts w:ascii="Cambria Math" w:eastAsia="Times New Roman" w:hAnsi="Cambria Math"/>
-                <w:szCs w:val="22"/>
-              </w:rPr>
-              <m:t>l</m:t>
-            </m:r>
-          </m:e>
-          <m:sub>
-            <m:r>
-              <w:rPr>
-                <w:rFonts w:ascii="Cambria Math" w:eastAsia="Times New Roman" w:hAnsi="Cambria Math"/>
-                <w:szCs w:val="22"/>
-              </w:rPr>
-              <m:t>N</m:t>
-            </m:r>
-          </m:sub>
-        </m:sSub>
+          <w:pgNum/>
+        </m:r>
+        <m:r>
+          <w:rPr>
+            <w:rFonts w:ascii="Cambria Math" w:eastAsia="Times New Roman" w:hAnsi="Cambria Math"/>
+            <w:vanish/>
+            <w:szCs w:val="22"/>
+          </w:rPr>
+          <w:pgNum/>
+        </m:r>
+        <m:r>
+          <w:rPr>
+            <w:rFonts w:ascii="Cambria Math" w:eastAsia="Times New Roman" w:hAnsi="Cambria Math"/>
+            <w:vanish/>
+            <w:szCs w:val="22"/>
+          </w:rPr>
+          <w:pgNum/>
+        </m:r>
+        <m:r>
+          <w:rPr>
+            <w:rFonts w:ascii="Cambria Math" w:eastAsia="Times New Roman" w:hAnsi="Cambria Math"/>
+            <w:vanish/>
+            <w:szCs w:val="22"/>
+          </w:rPr>
+          <w:pgNum/>
+        </m:r>
+        <m:r>
+          <w:rPr>
+            <w:rFonts w:ascii="Cambria Math" w:eastAsia="Times New Roman" w:hAnsi="Cambria Math"/>
+            <w:vanish/>
+            <w:szCs w:val="22"/>
+          </w:rPr>
+          <w:pgNum/>
+        </m:r>
+        <m:r>
+          <w:rPr>
+            <w:rFonts w:ascii="Cambria Math" w:eastAsia="Times New Roman" w:hAnsi="Cambria Math"/>
+            <w:vanish/>
+            <w:szCs w:val="22"/>
+          </w:rPr>
+          <w:pgNum/>
+        </m:r>
+        <m:r>
+          <w:rPr>
+            <w:rFonts w:ascii="Cambria Math" w:eastAsia="Times New Roman" w:hAnsi="Cambria Math"/>
+            <w:vanish/>
+            <w:szCs w:val="22"/>
+          </w:rPr>
+          <w:pgNum/>
+        </m:r>
+        <m:r>
+          <w:rPr>
+            <w:rFonts w:ascii="Cambria Math" w:eastAsia="Times New Roman" w:hAnsi="Cambria Math"/>
+            <w:vanish/>
+            <w:szCs w:val="22"/>
+          </w:rPr>
+          <w:pgNum/>
+        </m:r>
+        <m:r>
+          <w:rPr>
+            <w:rFonts w:ascii="Cambria Math" w:eastAsia="Times New Roman" w:hAnsi="Cambria Math"/>
+            <w:vanish/>
+            <w:szCs w:val="22"/>
+          </w:rPr>
+          <w:pgNum/>
+        </m:r>
+        <m:r>
+          <w:rPr>
+            <w:rFonts w:ascii="Cambria Math" w:eastAsia="Times New Roman" w:hAnsi="Cambria Math"/>
+            <w:vanish/>
+            <w:szCs w:val="22"/>
+          </w:rPr>
+          <w:pgNum/>
+        </m:r>
+        <m:r>
+          <w:rPr>
+            <w:rFonts w:ascii="Cambria Math" w:eastAsia="Times New Roman" w:hAnsi="Cambria Math"/>
+            <w:vanish/>
+            <w:szCs w:val="22"/>
+          </w:rPr>
+          <w:pgNum/>
+        </m:r>
+        <m:r>
+          <w:rPr>
+            <w:rFonts w:ascii="Cambria Math" w:eastAsia="Times New Roman" w:hAnsi="Cambria Math"/>
+            <w:vanish/>
+            <w:szCs w:val="22"/>
+          </w:rPr>
+          <w:pgNum/>
+        </m:r>
+        <m:r>
+          <w:rPr>
+            <w:rFonts w:ascii="Cambria Math" w:eastAsia="Times New Roman" w:hAnsi="Cambria Math"/>
+            <w:vanish/>
+            <w:szCs w:val="22"/>
+          </w:rPr>
+          <w:pgNum/>
+        </m:r>
+        <m:r>
+          <w:rPr>
+            <w:rFonts w:ascii="Cambria Math" w:eastAsia="Times New Roman" w:hAnsi="Cambria Math"/>
+            <w:vanish/>
+            <w:szCs w:val="22"/>
+          </w:rPr>
+          <w:pgNum/>
+        </m:r>
+        <m:r>
+          <w:rPr>
+            <w:rFonts w:ascii="Cambria Math" w:eastAsia="Times New Roman" w:hAnsi="Cambria Math"/>
+            <w:vanish/>
+            <w:szCs w:val="22"/>
+          </w:rPr>
+          <w:pgNum/>
+        </m:r>
+        <m:r>
+          <w:rPr>
+            <w:rFonts w:ascii="Cambria Math" w:eastAsia="Times New Roman" w:hAnsi="Cambria Math"/>
+            <w:vanish/>
+            <w:szCs w:val="22"/>
+          </w:rPr>
+          <w:pgNum/>
+        </m:r>
+        <m:r>
+          <w:rPr>
+            <w:rFonts w:ascii="Cambria Math" w:eastAsia="Times New Roman" w:hAnsi="Cambria Math"/>
+            <w:vanish/>
+            <w:szCs w:val="22"/>
+          </w:rPr>
+          <w:pgNum/>
+        </m:r>
+        <m:r>
+          <w:rPr>
+            <w:rFonts w:ascii="Cambria Math" w:eastAsia="Times New Roman" w:hAnsi="Cambria Math"/>
+            <w:vanish/>
+            <w:szCs w:val="22"/>
+          </w:rPr>
+          <w:pgNum/>
+        </m:r>
+        <m:r>
+          <w:rPr>
+            <w:rFonts w:ascii="Cambria Math" w:eastAsia="Times New Roman" w:hAnsi="Cambria Math"/>
+            <w:vanish/>
+            <w:szCs w:val="22"/>
+          </w:rPr>
+          <w:pgNum/>
+        </m:r>
+        <m:r>
+          <w:rPr>
+            <w:rFonts w:ascii="Cambria Math" w:eastAsia="Times New Roman" w:hAnsi="Cambria Math"/>
+            <w:vanish/>
+            <w:szCs w:val="22"/>
+          </w:rPr>
+          <w:pgNum/>
+        </m:r>
+        <m:r>
+          <w:rPr>
+            <w:rFonts w:ascii="Cambria Math" w:eastAsia="Times New Roman" w:hAnsi="Cambria Math"/>
+            <w:vanish/>
+            <w:szCs w:val="22"/>
+          </w:rPr>
+          <w:pgNum/>
+        </m:r>
+        <m:r>
+          <w:rPr>
+            <w:rFonts w:ascii="Cambria Math" w:eastAsia="Times New Roman" w:hAnsi="Cambria Math"/>
+            <w:vanish/>
+            <w:szCs w:val="22"/>
+          </w:rPr>
+          <w:pgNum/>
+        </m:r>
+        <m:r>
+          <w:rPr>
+            <w:rFonts w:ascii="Cambria Math" w:eastAsia="Times New Roman" w:hAnsi="Cambria Math"/>
+            <w:vanish/>
+            <w:szCs w:val="22"/>
+          </w:rPr>
+          <w:pgNum/>
+        </m:r>
+        <m:r>
+          <w:rPr>
+            <w:rFonts w:ascii="Cambria Math" w:eastAsia="Times New Roman" w:hAnsi="Cambria Math"/>
+            <w:vanish/>
+            <w:szCs w:val="22"/>
+          </w:rPr>
+          <w:pgNum/>
+        </m:r>
+        <m:r>
+          <w:rPr>
+            <w:rFonts w:ascii="Cambria Math" w:eastAsia="Times New Roman" w:hAnsi="Cambria Math"/>
+            <w:vanish/>
+            <w:szCs w:val="22"/>
+          </w:rPr>
+          <w:pgNum/>
+        </m:r>
+        <m:r>
+          <w:rPr>
+            <w:rFonts w:ascii="Cambria Math" w:eastAsia="Times New Roman" w:hAnsi="Cambria Math"/>
+            <w:vanish/>
+            <w:szCs w:val="22"/>
+          </w:rPr>
+          <w:pgNum/>
+        </m:r>
+        <m:r>
+          <w:rPr>
+            <w:rFonts w:ascii="Cambria Math" w:eastAsia="Times New Roman" w:hAnsi="Cambria Math"/>
+            <w:vanish/>
+            <w:szCs w:val="22"/>
+          </w:rPr>
+          <w:pgNum/>
+        </m:r>
+        <m:r>
+          <w:rPr>
+            <w:rFonts w:ascii="Cambria Math" w:eastAsia="Times New Roman" w:hAnsi="Cambria Math"/>
+            <w:vanish/>
+            <w:szCs w:val="22"/>
+          </w:rPr>
+          <w:pgNum/>
+        </m:r>
+        <m:r>
+          <w:rPr>
+            <w:rFonts w:ascii="Cambria Math" w:eastAsia="Times New Roman" w:hAnsi="Cambria Math"/>
+            <w:vanish/>
+            <w:szCs w:val="22"/>
+          </w:rPr>
+          <w:pgNum/>
+        </m:r>
+        <m:r>
+          <w:rPr>
+            <w:rFonts w:ascii="Cambria Math" w:eastAsia="Times New Roman" w:hAnsi="Cambria Math"/>
+            <w:vanish/>
+            <w:szCs w:val="22"/>
+          </w:rPr>
+          <w:pgNum/>
+        </m:r>
+        <m:r>
+          <w:rPr>
+            <w:rFonts w:ascii="Cambria Math" w:eastAsia="Times New Roman" w:hAnsi="Cambria Math"/>
+            <w:vanish/>
+            <w:szCs w:val="22"/>
+          </w:rPr>
+          <w:pgNum/>
+        </m:r>
+        <m:r>
+          <w:rPr>
+            <w:rFonts w:ascii="Cambria Math" w:eastAsia="Times New Roman" w:hAnsi="Cambria Math"/>
+            <w:vanish/>
+            <w:szCs w:val="22"/>
+          </w:rPr>
+          <w:pgNum/>
+        </m:r>
+        <m:r>
+          <w:rPr>
+            <w:rFonts w:ascii="Cambria Math" w:eastAsia="Times New Roman" w:hAnsi="Cambria Math"/>
+            <w:vanish/>
+            <w:szCs w:val="22"/>
+          </w:rPr>
+          <w:pgNum/>
+        </m:r>
+        <m:r>
+          <w:rPr>
+            <w:rFonts w:ascii="Cambria Math" w:eastAsia="Times New Roman" w:hAnsi="Cambria Math"/>
+            <w:vanish/>
+            <w:szCs w:val="22"/>
+          </w:rPr>
+          <w:pgNum/>
+        </m:r>
+        <m:r>
+          <w:rPr>
+            <w:rFonts w:ascii="Cambria Math" w:eastAsia="Times New Roman" w:hAnsi="Cambria Math"/>
+            <w:vanish/>
+            <w:szCs w:val="22"/>
+          </w:rPr>
+          <w:pgNum/>
+        </m:r>
+        <m:r>
+          <w:rPr>
+            <w:rFonts w:ascii="Cambria Math" w:eastAsia="Times New Roman" w:hAnsi="Cambria Math"/>
+            <w:vanish/>
+            <w:szCs w:val="22"/>
+          </w:rPr>
+          <w:pgNum/>
+        </m:r>
+        <m:r>
+          <w:rPr>
+            <w:rFonts w:ascii="Cambria Math" w:eastAsia="Times New Roman" w:hAnsi="Cambria Math"/>
+            <w:vanish/>
+            <w:szCs w:val="22"/>
+          </w:rPr>
+          <w:pgNum/>
+        </m:r>
+        <m:r>
+          <w:rPr>
+            <w:rFonts w:ascii="Cambria Math" w:eastAsia="Times New Roman" w:hAnsi="Cambria Math"/>
+            <w:vanish/>
+            <w:szCs w:val="22"/>
+          </w:rPr>
+          <w:pgNum/>
+        </m:r>
+        <m:r>
+          <w:rPr>
+            <w:rFonts w:ascii="Cambria Math" w:eastAsia="Times New Roman" w:hAnsi="Cambria Math"/>
+            <w:vanish/>
+            <w:szCs w:val="22"/>
+          </w:rPr>
+          <w:pgNum/>
+        </m:r>
+        <m:r>
+          <w:rPr>
+            <w:rFonts w:ascii="Cambria Math" w:eastAsia="Times New Roman" w:hAnsi="Cambria Math"/>
+            <w:vanish/>
+            <w:szCs w:val="22"/>
+          </w:rPr>
+          <w:pgNum/>
+        </m:r>
+        <m:r>
+          <w:rPr>
+            <w:rFonts w:ascii="Cambria Math" w:eastAsia="Times New Roman" w:hAnsi="Cambria Math"/>
+            <w:vanish/>
+            <w:szCs w:val="22"/>
+          </w:rPr>
+          <w:pgNum/>
+        </m:r>
+        <m:r>
+          <w:rPr>
+            <w:rFonts w:ascii="Cambria Math" w:eastAsia="Times New Roman" w:hAnsi="Cambria Math"/>
+            <w:vanish/>
+            <w:szCs w:val="22"/>
+          </w:rPr>
+          <w:pgNum/>
+        </m:r>
+        <m:r>
+          <w:rPr>
+            <w:rFonts w:ascii="Cambria Math" w:eastAsia="Times New Roman" w:hAnsi="Cambria Math"/>
+            <w:vanish/>
+            <w:szCs w:val="22"/>
+          </w:rPr>
+          <w:pgNum/>
+        </m:r>
+        <m:r>
+          <w:rPr>
+            <w:rFonts w:ascii="Cambria Math" w:eastAsia="Times New Roman" w:hAnsi="Cambria Math"/>
+            <w:vanish/>
+            <w:szCs w:val="22"/>
+          </w:rPr>
+          <w:pgNum/>
+        </m:r>
+        <m:r>
+          <w:rPr>
+            <w:rFonts w:ascii="Cambria Math" w:eastAsia="Times New Roman" w:hAnsi="Cambria Math"/>
+            <w:vanish/>
+            <w:szCs w:val="22"/>
+          </w:rPr>
+          <w:pgNum/>
+        </m:r>
+        <m:r>
+          <w:rPr>
+            <w:rFonts w:ascii="Cambria Math" w:eastAsia="Times New Roman" w:hAnsi="Cambria Math"/>
+            <w:vanish/>
+            <w:szCs w:val="22"/>
+          </w:rPr>
+          <w:pgNum/>
+        </m:r>
+        <m:r>
+          <w:rPr>
+            <w:rFonts w:ascii="Cambria Math" w:eastAsia="Times New Roman" w:hAnsi="Cambria Math"/>
+            <w:vanish/>
+            <w:szCs w:val="22"/>
+          </w:rPr>
+          <w:pgNum/>
+        </m:r>
+        <m:r>
+          <w:rPr>
+            <w:rFonts w:ascii="Cambria Math" w:eastAsia="Times New Roman" w:hAnsi="Cambria Math"/>
+            <w:vanish/>
+            <w:szCs w:val="22"/>
+          </w:rPr>
+          <w:pgNum/>
+        </m:r>
+        <m:r>
+          <w:rPr>
+            <w:rFonts w:ascii="Cambria Math" w:eastAsia="Times New Roman" w:hAnsi="Cambria Math"/>
+            <w:vanish/>
+            <w:szCs w:val="22"/>
+          </w:rPr>
+          <w:pgNum/>
+        </m:r>
+        <m:r>
+          <w:rPr>
+            <w:rFonts w:ascii="Cambria Math" w:eastAsia="Times New Roman" w:hAnsi="Cambria Math"/>
+            <w:vanish/>
+            <w:szCs w:val="22"/>
+          </w:rPr>
+          <w:pgNum/>
+        </m:r>
+        <m:r>
+          <w:rPr>
+            <w:rFonts w:ascii="Cambria Math" w:eastAsia="Times New Roman" w:hAnsi="Cambria Math"/>
+            <w:vanish/>
+            <w:szCs w:val="22"/>
+          </w:rPr>
+          <w:pgNum/>
+        </m:r>
+        <m:r>
+          <w:rPr>
+            <w:rFonts w:ascii="Cambria Math" w:eastAsia="Times New Roman" w:hAnsi="Cambria Math"/>
+            <w:vanish/>
+            <w:szCs w:val="22"/>
+          </w:rPr>
+          <w:pgNum/>
+        </m:r>
+        <m:r>
+          <w:rPr>
+            <w:rFonts w:ascii="Cambria Math" w:eastAsia="Times New Roman" w:hAnsi="Cambria Math"/>
+            <w:vanish/>
+            <w:szCs w:val="22"/>
+          </w:rPr>
+          <w:pgNum/>
+        </m:r>
+        <m:r>
+          <w:rPr>
+            <w:rFonts w:ascii="Cambria Math" w:eastAsia="Times New Roman" w:hAnsi="Cambria Math"/>
+            <w:vanish/>
+            <w:szCs w:val="22"/>
+          </w:rPr>
+          <w:pgNum/>
+        </m:r>
+        <m:r>
+          <w:rPr>
+            <w:rFonts w:ascii="Cambria Math" w:eastAsia="Times New Roman" w:hAnsi="Cambria Math"/>
+            <w:vanish/>
+            <w:szCs w:val="22"/>
+          </w:rPr>
+          <w:pgNum/>
+        </m:r>
+        <m:r>
+          <w:rPr>
+            <w:rFonts w:ascii="Cambria Math" w:eastAsia="Times New Roman" w:hAnsi="Cambria Math"/>
+            <w:vanish/>
+            <w:szCs w:val="22"/>
+          </w:rPr>
+          <w:pgNum/>
+        </m:r>
+        <m:r>
+          <w:rPr>
+            <w:rFonts w:ascii="Cambria Math" w:eastAsia="Times New Roman" w:hAnsi="Cambria Math"/>
+            <w:vanish/>
+            <w:szCs w:val="22"/>
+          </w:rPr>
+          <w:pgNum/>
+        </m:r>
+        <m:r>
+          <w:rPr>
+            <w:rFonts w:ascii="Cambria Math" w:eastAsia="Times New Roman" w:hAnsi="Cambria Math"/>
+            <w:vanish/>
+            <w:szCs w:val="22"/>
+          </w:rPr>
+          <w:pgNum/>
+        </m:r>
+        <m:r>
+          <w:rPr>
+            <w:rFonts w:ascii="Cambria Math" w:eastAsia="Times New Roman" w:hAnsi="Cambria Math"/>
+            <w:vanish/>
+            <w:szCs w:val="22"/>
+          </w:rPr>
+          <w:pgNum/>
+        </m:r>
+        <m:r>
+          <w:rPr>
+            <w:rFonts w:ascii="Cambria Math" w:eastAsia="Times New Roman" w:hAnsi="Cambria Math"/>
+            <w:vanish/>
+            <w:szCs w:val="22"/>
+          </w:rPr>
+          <w:pgNum/>
+        </m:r>
+        <m:r>
+          <w:rPr>
+            <w:rFonts w:ascii="Cambria Math" w:eastAsia="Times New Roman" w:hAnsi="Cambria Math"/>
+            <w:vanish/>
+            <w:szCs w:val="22"/>
+          </w:rPr>
+          <w:pgNum/>
+        </m:r>
+        <m:r>
+          <w:rPr>
+            <w:rFonts w:ascii="Cambria Math" w:eastAsia="Times New Roman" w:hAnsi="Cambria Math"/>
+            <w:vanish/>
+            <w:szCs w:val="22"/>
+          </w:rPr>
+          <w:pgNum/>
+        </m:r>
+        <m:r>
+          <w:rPr>
+            <w:rFonts w:ascii="Cambria Math" w:eastAsia="Times New Roman" w:hAnsi="Cambria Math"/>
+            <w:vanish/>
+            <w:szCs w:val="22"/>
+          </w:rPr>
+          <w:pgNum/>
+        </m:r>
+        <m:r>
+          <w:rPr>
+            <w:rFonts w:ascii="Cambria Math" w:eastAsia="Times New Roman" w:hAnsi="Cambria Math"/>
+            <w:vanish/>
+            <w:szCs w:val="22"/>
+          </w:rPr>
+          <w:pgNum/>
+        </m:r>
+        <m:r>
+          <w:rPr>
+            <w:rFonts w:ascii="Cambria Math" w:eastAsia="Times New Roman" w:hAnsi="Cambria Math"/>
+            <w:vanish/>
+            <w:szCs w:val="22"/>
+          </w:rPr>
+          <w:pgNum/>
+        </m:r>
+        <m:r>
+          <w:rPr>
+            <w:rFonts w:ascii="Cambria Math" w:eastAsia="Times New Roman" w:hAnsi="Cambria Math"/>
+            <w:vanish/>
+            <w:szCs w:val="22"/>
+          </w:rPr>
+          <w:pgNum/>
+        </m:r>
+        <m:r>
+          <w:rPr>
+            <w:rFonts w:ascii="Cambria Math" w:eastAsia="Times New Roman" w:hAnsi="Cambria Math"/>
+            <w:vanish/>
+            <w:szCs w:val="22"/>
+          </w:rPr>
+          <w:pgNum/>
+        </m:r>
+        <m:r>
+          <w:rPr>
+            <w:rFonts w:ascii="Cambria Math" w:eastAsia="Times New Roman" w:hAnsi="Cambria Math"/>
+            <w:vanish/>
+            <w:szCs w:val="22"/>
+          </w:rPr>
+          <w:pgNum/>
+        </m:r>
+        <m:r>
+          <w:rPr>
+            <w:rFonts w:ascii="Cambria Math" w:eastAsia="Times New Roman" w:hAnsi="Cambria Math"/>
+            <w:vanish/>
+            <w:szCs w:val="22"/>
+          </w:rPr>
+          <w:pgNum/>
+        </m:r>
+        <m:r>
+          <w:rPr>
+            <w:rFonts w:ascii="Cambria Math" w:eastAsia="Times New Roman" w:hAnsi="Cambria Math"/>
+            <w:vanish/>
+            <w:szCs w:val="22"/>
+          </w:rPr>
+          <w:pgNum/>
+        </m:r>
+        <m:r>
+          <w:rPr>
+            <w:rFonts w:ascii="Cambria Math" w:eastAsia="Times New Roman" w:hAnsi="Cambria Math"/>
+            <w:vanish/>
+            <w:szCs w:val="22"/>
+          </w:rPr>
+          <w:pgNum/>
+        </m:r>
+        <m:r>
+          <w:rPr>
+            <w:rFonts w:ascii="Cambria Math" w:eastAsia="Times New Roman" w:hAnsi="Cambria Math"/>
+            <w:vanish/>
+            <w:szCs w:val="22"/>
+          </w:rPr>
+          <w:pgNum/>
+        </m:r>
+        <m:r>
+          <w:rPr>
+            <w:rFonts w:ascii="Cambria Math" w:eastAsia="Times New Roman" w:hAnsi="Cambria Math"/>
+            <w:vanish/>
+            <w:szCs w:val="22"/>
+          </w:rPr>
+          <w:pgNum/>
+        </m:r>
+        <m:r>
+          <w:rPr>
+            <w:rFonts w:ascii="Cambria Math" w:eastAsia="Times New Roman" w:hAnsi="Cambria Math"/>
+            <w:vanish/>
+            <w:szCs w:val="22"/>
+          </w:rPr>
+          <w:pgNum/>
+        </m:r>
+        <m:r>
+          <w:rPr>
+            <w:rFonts w:ascii="Cambria Math" w:eastAsia="Times New Roman" w:hAnsi="Cambria Math"/>
+            <w:vanish/>
+            <w:szCs w:val="22"/>
+          </w:rPr>
+          <w:pgNum/>
+        </m:r>
+        <m:r>
+          <w:rPr>
+            <w:rFonts w:ascii="Cambria Math" w:eastAsia="Times New Roman" w:hAnsi="Cambria Math"/>
+            <w:vanish/>
+            <w:szCs w:val="22"/>
+          </w:rPr>
+          <w:pgNum/>
+        </m:r>
+        <m:r>
+          <w:rPr>
+            <w:rFonts w:ascii="Cambria Math" w:eastAsia="Times New Roman" w:hAnsi="Cambria Math"/>
+            <w:vanish/>
+            <w:szCs w:val="22"/>
+          </w:rPr>
+          <w:pgNum/>
+        </m:r>
+        <m:r>
+          <w:rPr>
+            <w:rFonts w:ascii="Cambria Math" w:eastAsia="Times New Roman" w:hAnsi="Cambria Math"/>
+            <w:vanish/>
+            <w:szCs w:val="22"/>
+          </w:rPr>
+          <w:pgNum/>
+        </m:r>
+        <m:r>
+          <w:rPr>
+            <w:rFonts w:ascii="Cambria Math" w:eastAsia="Times New Roman" w:hAnsi="Cambria Math"/>
+            <w:vanish/>
+            <w:szCs w:val="22"/>
+          </w:rPr>
+          <w:pgNum/>
+        </m:r>
+        <m:r>
+          <w:rPr>
+            <w:rFonts w:ascii="Cambria Math" w:eastAsia="Times New Roman" w:hAnsi="Cambria Math"/>
+            <w:vanish/>
+            <w:szCs w:val="22"/>
+          </w:rPr>
+          <w:pgNum/>
+        </m:r>
+        <m:r>
+          <w:rPr>
+            <w:rFonts w:ascii="Cambria Math" w:eastAsia="Times New Roman" w:hAnsi="Cambria Math"/>
+            <w:vanish/>
+            <w:szCs w:val="22"/>
+          </w:rPr>
+          <w:pgNum/>
+        </m:r>
+        <m:r>
+          <w:rPr>
+            <w:rFonts w:ascii="Cambria Math" w:eastAsia="Times New Roman" w:hAnsi="Cambria Math"/>
+            <w:vanish/>
+            <w:szCs w:val="22"/>
+          </w:rPr>
+          <w:pgNum/>
+        </m:r>
+        <m:r>
+          <w:rPr>
+            <w:rFonts w:ascii="Cambria Math" w:eastAsia="Times New Roman" w:hAnsi="Cambria Math"/>
+            <w:vanish/>
+            <w:szCs w:val="22"/>
+          </w:rPr>
+          <w:pgNum/>
+        </m:r>
+        <m:r>
+          <w:rPr>
+            <w:rFonts w:ascii="Cambria Math" w:eastAsia="Times New Roman" w:hAnsi="Cambria Math"/>
+            <w:vanish/>
+            <w:szCs w:val="22"/>
+          </w:rPr>
+          <w:pgNum/>
+        </m:r>
+        <m:r>
+          <w:rPr>
+            <w:rFonts w:ascii="Cambria Math" w:eastAsia="Times New Roman" w:hAnsi="Cambria Math"/>
+            <w:vanish/>
+            <w:szCs w:val="22"/>
+          </w:rPr>
+          <w:pgNum/>
+        </m:r>
+        <m:r>
+          <w:rPr>
+            <w:rFonts w:ascii="Cambria Math" w:eastAsia="Times New Roman" w:hAnsi="Cambria Math"/>
+            <w:vanish/>
+            <w:szCs w:val="22"/>
+          </w:rPr>
+          <w:pgNum/>
+        </m:r>
+        <m:r>
+          <w:rPr>
+            <w:rFonts w:ascii="Cambria Math" w:eastAsia="Times New Roman" w:hAnsi="Cambria Math"/>
+            <w:vanish/>
+            <w:szCs w:val="22"/>
+          </w:rPr>
+          <w:pgNum/>
+        </m:r>
+        <m:r>
+          <w:rPr>
+            <w:rFonts w:ascii="Cambria Math" w:eastAsia="Times New Roman" w:hAnsi="Cambria Math"/>
+            <w:vanish/>
+            <w:szCs w:val="22"/>
+          </w:rPr>
+          <w:pgNum/>
+        </m:r>
+        <m:r>
+          <w:rPr>
+            <w:rFonts w:ascii="Cambria Math" w:eastAsia="Times New Roman" w:hAnsi="Cambria Math"/>
+            <w:vanish/>
+            <w:szCs w:val="22"/>
+          </w:rPr>
+          <w:pgNum/>
+        </m:r>
+        <m:r>
+          <w:rPr>
+            <w:rFonts w:ascii="Cambria Math" w:eastAsia="Times New Roman" w:hAnsi="Cambria Math"/>
+            <w:vanish/>
+            <w:szCs w:val="22"/>
+          </w:rPr>
+          <w:pgNum/>
+        </m:r>
+        <m:r>
+          <w:rPr>
+            <w:rFonts w:ascii="Cambria Math" w:eastAsia="Times New Roman" w:hAnsi="Cambria Math"/>
+            <w:vanish/>
+            <w:szCs w:val="22"/>
+          </w:rPr>
+          <w:pgNum/>
+        </m:r>
+        <m:r>
+          <w:rPr>
+            <w:rFonts w:ascii="Cambria Math" w:eastAsia="Times New Roman" w:hAnsi="Cambria Math"/>
+            <w:vanish/>
+            <w:szCs w:val="22"/>
+          </w:rPr>
+          <w:pgNum/>
+        </m:r>
+        <m:r>
+          <w:rPr>
+            <w:rFonts w:ascii="Cambria Math" w:eastAsia="Times New Roman" w:hAnsi="Cambria Math"/>
+            <w:vanish/>
+            <w:szCs w:val="22"/>
+          </w:rPr>
+          <w:pgNum/>
+        </m:r>
+        <m:r>
+          <w:rPr>
+            <w:rFonts w:ascii="Cambria Math" w:eastAsia="Times New Roman" w:hAnsi="Cambria Math"/>
+            <w:vanish/>
+            <w:szCs w:val="22"/>
+          </w:rPr>
+          <w:pgNum/>
+        </m:r>
+        <m:r>
+          <w:rPr>
+            <w:rFonts w:ascii="Cambria Math" w:eastAsia="Times New Roman" w:hAnsi="Cambria Math"/>
+            <w:vanish/>
+            <w:szCs w:val="22"/>
+          </w:rPr>
+          <w:pgNum/>
+        </m:r>
+        <m:r>
+          <w:rPr>
+            <w:rFonts w:ascii="Cambria Math" w:eastAsia="Times New Roman" w:hAnsi="Cambria Math"/>
+            <w:vanish/>
+            <w:szCs w:val="22"/>
+          </w:rPr>
+          <w:pgNum/>
+        </m:r>
+        <m:r>
+          <w:rPr>
+            <w:rFonts w:ascii="Cambria Math" w:eastAsia="Times New Roman" w:hAnsi="Cambria Math"/>
+            <w:vanish/>
+            <w:szCs w:val="22"/>
+          </w:rPr>
+          <w:pgNum/>
+        </m:r>
+        <m:r>
+          <w:rPr>
+            <w:rFonts w:ascii="Cambria Math" w:eastAsia="Times New Roman" w:hAnsi="Cambria Math"/>
+            <w:vanish/>
+            <w:szCs w:val="22"/>
+          </w:rPr>
+          <w:pgNum/>
+        </m:r>
+        <m:r>
+          <w:rPr>
+            <w:rFonts w:ascii="Cambria Math" w:eastAsia="Times New Roman" w:hAnsi="Cambria Math"/>
+            <w:vanish/>
+            <w:szCs w:val="22"/>
+          </w:rPr>
+          <w:pgNum/>
+        </m:r>
+        <m:r>
+          <w:rPr>
+            <w:rFonts w:ascii="Cambria Math" w:eastAsia="Times New Roman" w:hAnsi="Cambria Math"/>
+            <w:vanish/>
+            <w:szCs w:val="22"/>
+          </w:rPr>
+          <w:pgNum/>
+        </m:r>
+        <m:r>
+          <w:rPr>
+            <w:rFonts w:ascii="Cambria Math" w:eastAsia="Times New Roman" w:hAnsi="Cambria Math"/>
+            <w:vanish/>
+            <w:szCs w:val="22"/>
+          </w:rPr>
+          <w:pgNum/>
+        </m:r>
+        <m:r>
+          <w:rPr>
+            <w:rFonts w:ascii="Cambria Math" w:eastAsia="Times New Roman" w:hAnsi="Cambria Math"/>
+            <w:vanish/>
+            <w:szCs w:val="22"/>
+          </w:rPr>
+          <w:pgNum/>
+        </m:r>
+        <m:r>
+          <w:rPr>
+            <w:rFonts w:ascii="Cambria Math" w:eastAsia="Times New Roman" w:hAnsi="Cambria Math"/>
+            <w:vanish/>
+            <w:szCs w:val="22"/>
+          </w:rPr>
+          <w:pgNum/>
+        </m:r>
+        <m:r>
+          <w:rPr>
+            <w:rFonts w:ascii="Cambria Math" w:eastAsia="Times New Roman" w:hAnsi="Cambria Math"/>
+            <w:vanish/>
+            <w:szCs w:val="22"/>
+          </w:rPr>
+          <w:pgNum/>
+        </m:r>
+        <m:r>
+          <w:rPr>
+            <w:rFonts w:ascii="Cambria Math" w:eastAsia="Times New Roman" w:hAnsi="Cambria Math"/>
+            <w:vanish/>
+            <w:szCs w:val="22"/>
+          </w:rPr>
+          <w:pgNum/>
+        </m:r>
+        <m:r>
+          <w:rPr>
+            <w:rFonts w:ascii="Cambria Math" w:eastAsia="Times New Roman" w:hAnsi="Cambria Math"/>
+            <w:vanish/>
+            <w:szCs w:val="22"/>
+          </w:rPr>
+          <w:pgNum/>
+        </m:r>
+        <m:r>
+          <w:rPr>
+            <w:rFonts w:ascii="Cambria Math" w:eastAsia="Times New Roman" w:hAnsi="Cambria Math"/>
+            <w:vanish/>
+            <w:szCs w:val="22"/>
+          </w:rPr>
+          <w:pgNum/>
+        </m:r>
+        <m:r>
+          <w:rPr>
+            <w:rFonts w:ascii="Cambria Math" w:eastAsia="Times New Roman" w:hAnsi="Cambria Math"/>
+            <w:vanish/>
+            <w:szCs w:val="22"/>
+          </w:rPr>
+          <w:pgNum/>
+        </m:r>
+        <m:r>
+          <w:rPr>
+            <w:rFonts w:ascii="Cambria Math" w:eastAsia="Times New Roman" w:hAnsi="Cambria Math"/>
+            <w:vanish/>
+            <w:szCs w:val="22"/>
+          </w:rPr>
+          <w:pgNum/>
+        </m:r>
+        <m:r>
+          <w:rPr>
+            <w:rFonts w:ascii="Cambria Math" w:eastAsia="Times New Roman" w:hAnsi="Cambria Math"/>
+            <w:vanish/>
+            <w:szCs w:val="22"/>
+          </w:rPr>
+          <w:pgNum/>
+        </m:r>
+        <m:r>
+          <w:rPr>
+            <w:rFonts w:ascii="Cambria Math" w:eastAsia="Times New Roman" w:hAnsi="Cambria Math"/>
+            <w:vanish/>
+            <w:szCs w:val="22"/>
+          </w:rPr>
+          <w:pgNum/>
+        </m:r>
+        <m:r>
+          <w:rPr>
+            <w:rFonts w:ascii="Cambria Math" w:eastAsia="Times New Roman" w:hAnsi="Cambria Math"/>
+            <w:vanish/>
+            <w:szCs w:val="22"/>
+          </w:rPr>
+          <w:pgNum/>
+        </m:r>
+        <m:r>
+          <w:rPr>
+            <w:rFonts w:ascii="Cambria Math" w:eastAsia="Times New Roman" w:hAnsi="Cambria Math"/>
+            <w:vanish/>
+            <w:szCs w:val="22"/>
+          </w:rPr>
+          <w:pgNum/>
+        </m:r>
+        <m:r>
+          <w:rPr>
+            <w:rFonts w:ascii="Cambria Math" w:eastAsia="Times New Roman" w:hAnsi="Cambria Math"/>
+            <w:vanish/>
+            <w:szCs w:val="22"/>
+          </w:rPr>
+          <w:pgNum/>
+        </m:r>
+        <m:r>
+          <w:rPr>
+            <w:rFonts w:ascii="Cambria Math" w:eastAsia="Times New Roman" w:hAnsi="Cambria Math"/>
+            <w:vanish/>
+            <w:szCs w:val="22"/>
+          </w:rPr>
+          <w:pgNum/>
+        </m:r>
+        <m:r>
+          <w:rPr>
+            <w:rFonts w:ascii="Cambria Math" w:eastAsia="Times New Roman" w:hAnsi="Cambria Math"/>
+            <w:vanish/>
+            <w:szCs w:val="22"/>
+          </w:rPr>
+          <w:pgNum/>
+        </m:r>
+        <m:r>
+          <w:rPr>
+            <w:rFonts w:ascii="Cambria Math" w:eastAsia="Times New Roman" w:hAnsi="Cambria Math"/>
+            <w:vanish/>
+            <w:szCs w:val="22"/>
+          </w:rPr>
+          <w:pgNum/>
+        </m:r>
+        <m:r>
+          <w:rPr>
+            <w:rFonts w:ascii="Cambria Math" w:eastAsia="Times New Roman" w:hAnsi="Cambria Math"/>
+            <w:vanish/>
+            <w:szCs w:val="22"/>
+          </w:rPr>
+          <w:pgNum/>
+        </m:r>
+        <m:r>
+          <w:rPr>
+            <w:rFonts w:ascii="Cambria Math" w:eastAsia="Times New Roman" w:hAnsi="Cambria Math"/>
+            <w:vanish/>
+            <w:szCs w:val="22"/>
+          </w:rPr>
+          <w:pgNum/>
+        </m:r>
+        <m:r>
+          <w:rPr>
+            <w:rFonts w:ascii="Cambria Math" w:eastAsia="Times New Roman" w:hAnsi="Cambria Math"/>
+            <w:vanish/>
+            <w:szCs w:val="22"/>
+          </w:rPr>
+          <m:t>,</m:t>
+        </m:r>
+      </m:oMath>
+      <w:r>
+        <w:rPr>
+          <w:rFonts w:eastAsia="Times New Roman"/>
+          <w:szCs w:val="22"/>
+        </w:rPr>
+        <w:t xml:space="preserve"> </w:t>
+      </w:r>
+      <w:r>
+        <w:rPr>
+          <w:rFonts w:eastAsia="Times New Roman"/>
+          <w:szCs w:val="22"/>
+        </w:rPr>
+        <w:t xml:space="preserve">is 1 if image </w:t>
+      </w:r>
+      <m:oMath>
         <m:r>
           <w:rPr>
             <w:rFonts w:ascii="Cambria Math" w:eastAsia="Times New Roman" w:hAnsi="Cambria Math"/>
             <w:szCs w:val="22"/>
           </w:rPr>
-          <m:t>},</m:t>
+          <m:t>n</m:t>
         </m:r>
       </m:oMath>
       <w:r>
@@ -2376,94 +3456,18 @@
           <w:rFonts w:eastAsia="Times New Roman"/>
           <w:szCs w:val="22"/>
         </w:rPr>
-        <w:t xml:space="preserve"> </w:t>
-      </w:r>
-      <w:r>
-        <w:rPr>
-          <w:rFonts w:eastAsia="Times New Roman"/>
-          <w:szCs w:val="22"/>
-        </w:rPr>
-        <w:t xml:space="preserve">for each of the </w:t>
-      </w:r>
-      <w:r>
-        <w:rPr>
-          <w:rFonts w:eastAsia="Times New Roman"/>
-          <w:i/>
-          <w:szCs w:val="22"/>
-        </w:rPr>
-        <w:t>N</w:t>
-      </w:r>
-      <w:r>
-        <w:rPr>
-          <w:rFonts w:eastAsia="Times New Roman"/>
-          <w:szCs w:val="22"/>
-        </w:rPr>
-        <w:t xml:space="preserve"> images </w:t>
-      </w:r>
-      <w:r>
-        <w:rPr>
-          <w:rFonts w:eastAsia="Times New Roman"/>
-          <w:szCs w:val="22"/>
-        </w:rPr>
-        <w:t>are</w:t>
-      </w:r>
-      <w:r>
-        <w:rPr>
-          <w:rFonts w:eastAsia="Times New Roman"/>
-          <w:szCs w:val="22"/>
-        </w:rPr>
-        <w:t xml:space="preserve"> binary values indicating </w:t>
-      </w:r>
-      <w:r>
-        <w:rPr>
-          <w:rFonts w:eastAsia="Times New Roman"/>
-          <w:szCs w:val="22"/>
-        </w:rPr>
-        <w:t xml:space="preserve">if </w:t>
-      </w:r>
-      <w:r>
-        <w:rPr>
-          <w:rFonts w:eastAsia="Times New Roman"/>
-          <w:szCs w:val="22"/>
-        </w:rPr>
-        <w:t xml:space="preserve">the image has this class label, </w:t>
+        <w:t xml:space="preserve"> is assigned label </w:t>
       </w:r>
       <m:oMath>
-        <m:sSub>
-          <m:sSubPr>
-            <m:ctrlPr>
-              <w:rPr>
-                <w:rFonts w:ascii="Cambria Math" w:eastAsia="Times New Roman" w:hAnsi="Cambria Math"/>
-                <w:i/>
-                <w:szCs w:val="22"/>
-              </w:rPr>
-            </m:ctrlPr>
-          </m:sSubPr>
-          <m:e>
-            <m:r>
-              <w:rPr>
-                <w:rFonts w:ascii="Cambria Math" w:eastAsia="Times New Roman" w:hAnsi="Cambria Math"/>
-                <w:szCs w:val="22"/>
-              </w:rPr>
-              <m:t>l</m:t>
-            </m:r>
-          </m:e>
-          <m:sub>
-            <m:r>
-              <w:rPr>
-                <w:rFonts w:ascii="Cambria Math" w:eastAsia="Times New Roman" w:hAnsi="Cambria Math"/>
-                <w:szCs w:val="22"/>
-              </w:rPr>
-              <m:t>n</m:t>
-            </m:r>
-          </m:sub>
-        </m:sSub>
-        <m:r>
+        <m:r>
+          <m:rPr>
+            <m:scr m:val="script"/>
+          </m:rPr>
           <w:rPr>
             <w:rFonts w:ascii="Cambria Math" w:eastAsia="Times New Roman" w:hAnsi="Cambria Math"/>
             <w:szCs w:val="22"/>
           </w:rPr>
-          <m:t>=1</m:t>
+          <m:t>l</m:t>
         </m:r>
       </m:oMath>
       <w:r>
@@ -2471,129 +3475,11 @@
           <w:rFonts w:eastAsia="Times New Roman"/>
           <w:szCs w:val="22"/>
         </w:rPr>
-        <w:t xml:space="preserve"> , or not, </w:t>
-      </w:r>
-      <m:oMath>
-        <m:sSub>
-          <m:sSubPr>
-            <m:ctrlPr>
-              <w:rPr>
-                <w:rFonts w:ascii="Cambria Math" w:eastAsia="Times New Roman" w:hAnsi="Cambria Math"/>
-                <w:i/>
-                <w:szCs w:val="22"/>
-              </w:rPr>
-            </m:ctrlPr>
-          </m:sSubPr>
-          <m:e>
-            <m:r>
-              <w:rPr>
-                <w:rFonts w:ascii="Cambria Math" w:eastAsia="Times New Roman" w:hAnsi="Cambria Math"/>
-                <w:szCs w:val="22"/>
-              </w:rPr>
-              <m:t>l</m:t>
-            </m:r>
-          </m:e>
-          <m:sub>
-            <m:r>
-              <w:rPr>
-                <w:rFonts w:ascii="Cambria Math" w:eastAsia="Times New Roman" w:hAnsi="Cambria Math"/>
-                <w:szCs w:val="22"/>
-              </w:rPr>
-              <m:t>n</m:t>
-            </m:r>
-          </m:sub>
-        </m:sSub>
-        <m:r>
-          <w:rPr>
-            <w:rFonts w:ascii="Cambria Math" w:eastAsia="Times New Roman" w:hAnsi="Cambria Math"/>
-            <w:szCs w:val="22"/>
-          </w:rPr>
-          <m:t>=0</m:t>
-        </m:r>
-      </m:oMath>
-      <w:r>
-        <w:rPr>
-          <w:rFonts w:eastAsia="Times New Roman"/>
-          <w:szCs w:val="22"/>
-        </w:rPr>
-        <w:t>. The labels are</w:t>
-      </w:r>
-      <w:r>
-        <w:rPr>
-          <w:rFonts w:eastAsia="Times New Roman"/>
-          <w:szCs w:val="22"/>
-        </w:rPr>
-        <w:t xml:space="preserve"> treated as </w:t>
-      </w:r>
-      <w:r>
-        <w:rPr>
-          <w:rFonts w:eastAsia="Times New Roman"/>
-          <w:szCs w:val="22"/>
-        </w:rPr>
-        <w:t xml:space="preserve">binary </w:t>
-      </w:r>
-      <w:r>
-        <w:rPr>
-          <w:rFonts w:eastAsia="Times New Roman"/>
-          <w:szCs w:val="22"/>
-        </w:rPr>
-        <w:t xml:space="preserve">hidden nodes in the CRF and the image features, </w:t>
-      </w:r>
-      <m:oMath>
-        <m:r>
-          <m:rPr>
-            <m:sty m:val="bi"/>
-          </m:rPr>
-          <w:rPr>
-            <w:rFonts w:ascii="Cambria Math" w:eastAsia="Times New Roman" w:hAnsi="Cambria Math"/>
-            <w:szCs w:val="22"/>
-          </w:rPr>
-          <m:t>x</m:t>
-        </m:r>
-      </m:oMath>
-      <w:r>
-        <w:rPr>
-          <w:rFonts w:eastAsia="Times New Roman"/>
-          <w:szCs w:val="22"/>
-        </w:rPr>
-        <w:t xml:space="preserve">, classifier outputs, </w:t>
-      </w:r>
-      <m:oMath>
-        <m:r>
-          <w:rPr>
-            <w:rFonts w:ascii="Cambria Math" w:eastAsia="Times New Roman" w:hAnsi="Cambria Math"/>
-            <w:szCs w:val="22"/>
-          </w:rPr>
-          <m:t>f</m:t>
-        </m:r>
-      </m:oMath>
-      <w:r>
-        <w:rPr>
-          <w:rFonts w:eastAsia="Times New Roman"/>
-          <w:szCs w:val="22"/>
-        </w:rPr>
-        <w:t xml:space="preserve">, and metadata, </w:t>
-      </w:r>
-      <m:oMath>
-        <m:r>
-          <w:rPr>
-            <w:rFonts w:ascii="Cambria Math" w:eastAsia="Times New Roman" w:hAnsi="Cambria Math"/>
-            <w:szCs w:val="22"/>
-          </w:rPr>
-          <m:t>M</m:t>
-        </m:r>
-      </m:oMath>
-      <w:r>
-        <w:rPr>
-          <w:rFonts w:eastAsia="Times New Roman"/>
-          <w:szCs w:val="22"/>
-        </w:rPr>
-        <w:t xml:space="preserve">, are used in the observation nodes. The conditional probability of the CRF is:  </w:t>
-      </w:r>
-    </w:p>
-    <w:p>
-      <w:pPr>
-        <w:ind w:left="1440"/>
+        <w:t xml:space="preserve"> and 0 otherwise. The labels are observed on the training images and unobserved on the test images.</w:t>
+      </w:r>
+    </w:p>
+    <w:p>
+      <w:pPr>
         <w:jc w:val="both"/>
         <w:textAlignment w:val="baseline"/>
         <w:rPr>
@@ -2618,14 +3504,41 @@
           <m:jc m:val="left"/>
         </m:oMathParaPr>
         <m:oMath>
-          <m:r>
-            <w:rPr>
-              <w:rFonts w:ascii="Cambria Math" w:eastAsia="Times New Roman" w:hAnsi="Cambria Math"/>
-              <w:sz w:val="23"/>
-              <w:szCs w:val="23"/>
-            </w:rPr>
-            <m:t>P</m:t>
-          </m:r>
+          <m:sSub>
+            <m:sSubPr>
+              <m:ctrlPr>
+                <w:rPr>
+                  <w:rFonts w:ascii="Cambria Math" w:eastAsia="Times New Roman" w:hAnsi="Cambria Math"/>
+                  <w:i/>
+                  <w:sz w:val="23"/>
+                  <w:szCs w:val="23"/>
+                </w:rPr>
+              </m:ctrlPr>
+            </m:sSubPr>
+            <m:e>
+              <m:r>
+                <w:rPr>
+                  <w:rFonts w:ascii="Cambria Math" w:eastAsia="Times New Roman" w:hAnsi="Cambria Math"/>
+                  <w:sz w:val="23"/>
+                  <w:szCs w:val="23"/>
+                </w:rPr>
+                <m:t>P</m:t>
+              </m:r>
+            </m:e>
+            <m:sub>
+              <m:r>
+                <m:rPr>
+                  <m:scr m:val="script"/>
+                </m:rPr>
+                <w:rPr>
+                  <w:rFonts w:ascii="Cambria Math" w:eastAsia="Times New Roman" w:hAnsi="Cambria Math"/>
+                  <w:sz w:val="23"/>
+                  <w:szCs w:val="23"/>
+                </w:rPr>
+                <m:t>l</m:t>
+              </m:r>
+            </m:sub>
+          </m:sSub>
           <m:d>
             <m:dPr>
               <m:ctrlPr>
@@ -2664,7 +3577,15 @@
               <w:sz w:val="23"/>
               <w:szCs w:val="23"/>
             </w:rPr>
-            <m:t>=p</m:t>
+            <m:t>=</m:t>
+          </m:r>
+          <m:r>
+            <w:rPr>
+              <w:rFonts w:ascii="Cambria Math" w:eastAsia="Times New Roman" w:hAnsi="Cambria Math"/>
+              <w:sz w:val="23"/>
+              <w:szCs w:val="23"/>
+            </w:rPr>
+            <m:t>P</m:t>
           </m:r>
           <m:d>
             <m:dPr>
@@ -2788,6 +3709,33 @@
                 <w:szCs w:val="23"/>
               </w:rPr>
               <m:t>Z</m:t>
+            </m:r>
+            <m:r>
+              <w:rPr>
+                <w:rFonts w:ascii="Cambria Math" w:eastAsia="Times New Roman" w:hAnsi="Cambria Math"/>
+                <w:sz w:val="23"/>
+                <w:szCs w:val="23"/>
+              </w:rPr>
+              <m:t>(</m:t>
+            </m:r>
+            <m:r>
+              <m:rPr>
+                <m:sty m:val="bi"/>
+              </m:rPr>
+              <w:rPr>
+                <w:rFonts w:ascii="Cambria Math" w:eastAsia="Times New Roman" w:hAnsi="Cambria Math"/>
+                <w:sz w:val="23"/>
+                <w:szCs w:val="23"/>
+              </w:rPr>
+              <m:t>x</m:t>
+            </m:r>
+            <m:r>
+              <w:rPr>
+                <w:rFonts w:ascii="Cambria Math" w:eastAsia="Times New Roman" w:hAnsi="Cambria Math"/>
+                <w:sz w:val="23"/>
+                <w:szCs w:val="23"/>
+              </w:rPr>
+              <m:t>,f,M)</m:t>
             </m:r>
           </m:den>
         </m:f>
@@ -3061,7 +4009,16 @@
                           <m:t>n)</m:t>
                         </m:r>
                       </m:sub>
-                      <m:sup/>
+                      <m:sup>
+                        <m:r>
+                          <w:rPr>
+                            <w:rFonts w:ascii="Cambria Math" w:eastAsia="Times New Roman" w:hAnsi="Cambria Math"/>
+                            <w:sz w:val="23"/>
+                            <w:szCs w:val="23"/>
+                          </w:rPr>
+                          <m:t xml:space="preserve"> </m:t>
+                        </m:r>
+                      </m:sup>
                       <m:e>
                         <m:sSub>
                           <m:sSubPr>
@@ -3232,16 +4189,7 @@
           <w:szCs w:val="23"/>
         </w:rPr>
         <w:tab/>
-        <w:t xml:space="preserve">      </w:t>
-      </w:r>
-      <w:r>
-        <w:rPr>
-          <w:rFonts w:eastAsia="Times New Roman"/>
-          <w:sz w:val="23"/>
-          <w:szCs w:val="23"/>
-        </w:rPr>
-        <w:tab/>
-        <w:t xml:space="preserve">     </w:t>
+        <w:t xml:space="preserve">   </w:t>
       </w:r>
       <w:r>
         <w:rPr>
@@ -3279,12 +4227,21 @@
           <w:szCs w:val="22"/>
         </w:rPr>
       </w:pPr>
-      <w:r>
-        <w:rPr>
-          <w:rFonts w:eastAsia="Times New Roman"/>
-          <w:szCs w:val="22"/>
-        </w:rPr>
-        <w:t xml:space="preserve">where </w:t>
+      <w:proofErr w:type="gramStart"/>
+      <w:r>
+        <w:rPr>
+          <w:rFonts w:eastAsia="Times New Roman"/>
+          <w:szCs w:val="22"/>
+        </w:rPr>
+        <w:t>where</w:t>
+      </w:r>
+      <w:proofErr w:type="gramEnd"/>
+      <w:r>
+        <w:rPr>
+          <w:rFonts w:eastAsia="Times New Roman"/>
+          <w:szCs w:val="22"/>
+        </w:rPr>
+        <w:t xml:space="preserve"> </w:t>
       </w:r>
       <m:oMath>
         <m:r>
@@ -3438,63 +4395,60 @@
           <w:rFonts w:eastAsia="Times New Roman"/>
           <w:szCs w:val="22"/>
         </w:rPr>
-        <w:t xml:space="preserve">The unary potentials are single image potentials, while the pairwise potentials are between pairs of images. </w:t>
-      </w:r>
-      <w:r>
-        <w:rPr>
-          <w:rFonts w:eastAsia="Times New Roman"/>
-          <w:szCs w:val="22"/>
-        </w:rPr>
-        <w:t>For simplicity</w:t>
-      </w:r>
-      <w:r>
-        <w:rPr>
-          <w:rFonts w:eastAsia="Times New Roman"/>
-          <w:szCs w:val="22"/>
-        </w:rPr>
-        <w:t>,</w:t>
-      </w:r>
-      <w:r>
-        <w:rPr>
-          <w:rFonts w:eastAsia="Times New Roman"/>
-          <w:szCs w:val="22"/>
-        </w:rPr>
-        <w:t xml:space="preserve"> </w:t>
-      </w:r>
-      <w:r>
-        <w:rPr>
-          <w:rFonts w:eastAsia="Times New Roman"/>
-          <w:szCs w:val="22"/>
-        </w:rPr>
-        <w:t>a separate</w:t>
-      </w:r>
-      <w:r>
-        <w:rPr>
-          <w:rFonts w:eastAsia="Times New Roman"/>
-          <w:szCs w:val="22"/>
-        </w:rPr>
-        <w:t xml:space="preserve"> </w:t>
-      </w:r>
-      <w:r>
-        <w:rPr>
-          <w:rFonts w:eastAsia="Times New Roman"/>
-          <w:szCs w:val="22"/>
-        </w:rPr>
-        <w:t>binary CRF model can be learned for each label (</w:t>
-      </w:r>
-      <w:r>
-        <w:rPr>
-          <w:rFonts w:eastAsia="Times New Roman"/>
-          <w:szCs w:val="22"/>
-        </w:rPr>
-        <w:t xml:space="preserve">e.g., </w:t>
-      </w:r>
-      <w:r>
-        <w:rPr>
-          <w:rFonts w:eastAsia="Times New Roman"/>
-          <w:szCs w:val="22"/>
-        </w:rPr>
-        <w:t>airplane).</w:t>
+        <w:t xml:space="preserve">An image </w:t>
+      </w:r>
+      <m:oMath>
+        <m:r>
+          <w:rPr>
+            <w:rFonts w:ascii="Cambria Math" w:eastAsia="Times New Roman" w:hAnsi="Cambria Math"/>
+            <w:szCs w:val="22"/>
+          </w:rPr>
+          <m:t>m</m:t>
+        </m:r>
+      </m:oMath>
+      <w:r>
+        <w:rPr>
+          <w:rFonts w:eastAsia="Times New Roman"/>
+          <w:szCs w:val="22"/>
+        </w:rPr>
+        <w:t xml:space="preserve"> is in the neighborhood of image </w:t>
+      </w:r>
+      <m:oMath>
+        <m:r>
+          <w:rPr>
+            <w:rFonts w:ascii="Cambria Math" w:eastAsia="Times New Roman" w:hAnsi="Cambria Math"/>
+            <w:szCs w:val="22"/>
+          </w:rPr>
+          <m:t>n</m:t>
+        </m:r>
+      </m:oMath>
+      <w:r>
+        <w:rPr>
+          <w:rFonts w:eastAsia="Times New Roman"/>
+          <w:szCs w:val="22"/>
+        </w:rPr>
+        <w:t xml:space="preserve"> if the images belong to the same group (i.e., album, gallery, user, etc.). </w:t>
+      </w:r>
+      <w:r>
+        <w:rPr>
+          <w:rFonts w:eastAsia="Times New Roman"/>
+          <w:szCs w:val="22"/>
+        </w:rPr>
+        <w:t xml:space="preserve">The unary potentials are single image potentials, while the pairwise potentials </w:t>
+      </w:r>
+      <w:r>
+        <w:rPr>
+          <w:rFonts w:eastAsia="Times New Roman"/>
+          <w:szCs w:val="22"/>
+        </w:rPr>
+        <w:t>link</w:t>
+      </w:r>
+      <w:r>
+        <w:rPr>
+          <w:rFonts w:eastAsia="Times New Roman"/>
+          <w:szCs w:val="22"/>
+        </w:rPr>
+        <w:t xml:space="preserve"> pairs of images. </w:t>
       </w:r>
     </w:p>
     <w:p>
@@ -3545,7 +4499,21 @@
         <w:rPr>
           <w:szCs w:val="22"/>
         </w:rPr>
-        <w:t xml:space="preserve">], where a fixed feature function is used to calculate the unary potential, </w:t>
+        <w:t xml:space="preserve">], where </w:t>
+      </w:r>
+      <w:proofErr w:type="gramStart"/>
+      <w:r>
+        <w:rPr>
+          <w:szCs w:val="22"/>
+        </w:rPr>
+        <w:t>a fixed feature function</w:t>
+      </w:r>
+      <w:proofErr w:type="gramEnd"/>
+      <w:r>
+        <w:rPr>
+          <w:szCs w:val="22"/>
+        </w:rPr>
+        <w:t xml:space="preserve"> is used to calculate the unary potential, </w:t>
       </w:r>
       <w:r>
         <w:rPr>
@@ -3927,12 +4895,21 @@
           <w:szCs w:val="22"/>
         </w:rPr>
       </w:pPr>
+      <w:proofErr w:type="gramStart"/>
       <w:r>
         <w:rPr>
           <w:rFonts w:eastAsiaTheme="minorEastAsia"/>
           <w:szCs w:val="22"/>
         </w:rPr>
-        <w:t xml:space="preserve">where </w:t>
+        <w:t>where</w:t>
+      </w:r>
+      <w:proofErr w:type="gramEnd"/>
+      <w:r>
+        <w:rPr>
+          <w:rFonts w:eastAsiaTheme="minorEastAsia"/>
+          <w:szCs w:val="22"/>
+        </w:rPr>
+        <w:t xml:space="preserve"> </w:t>
       </w:r>
     </w:p>
     <w:p>
@@ -4154,7 +5131,7 @@
                     <w:sz w:val="23"/>
                     <w:szCs w:val="23"/>
                   </w:rPr>
-                  <m:t>C</m:t>
+                  <m:t>177</m:t>
                 </m:r>
               </m:sub>
             </m:sSub>
@@ -4218,6 +5195,7 @@
           <w:szCs w:val="23"/>
         </w:rPr>
         <w:tab/>
+        <w:t xml:space="preserve">     </w:t>
       </w:r>
       <w:r>
         <w:rPr>
@@ -4226,7 +5204,6 @@
           <w:szCs w:val="23"/>
         </w:rPr>
         <w:tab/>
-        <w:t xml:space="preserve">     </w:t>
       </w:r>
       <w:r>
         <w:rPr>
@@ -4259,6 +5236,7 @@
           <w:szCs w:val="23"/>
         </w:rPr>
         <w:tab/>
+        <w:t>(3</w:t>
       </w:r>
       <w:r>
         <w:rPr>
@@ -4266,17 +5244,19 @@
           <w:sz w:val="23"/>
           <w:szCs w:val="23"/>
         </w:rPr>
-        <w:tab/>
-        <w:t>(3</w:t>
-      </w:r>
-      <w:r>
-        <w:rPr>
-          <w:rFonts w:eastAsiaTheme="minorEastAsia"/>
+        <w:t>)</w:t>
+      </w:r>
+    </w:p>
+    <w:p>
+      <w:pPr>
+        <w:jc w:val="both"/>
+        <w:textAlignment w:val="baseline"/>
+        <w:rPr>
+          <w:rFonts w:eastAsia="Times New Roman"/>
           <w:sz w:val="23"/>
           <w:szCs w:val="23"/>
         </w:rPr>
-        <w:t>)</w:t>
-      </w:r>
+      </w:pPr>
     </w:p>
     <w:p>
       <w:pPr>
@@ -4284,26 +5264,24 @@
         <w:textAlignment w:val="baseline"/>
         <w:rPr>
           <w:rFonts w:eastAsia="Times New Roman"/>
-          <w:sz w:val="23"/>
-          <w:szCs w:val="23"/>
-        </w:rPr>
-      </w:pPr>
-    </w:p>
-    <w:p>
-      <w:pPr>
-        <w:jc w:val="both"/>
-        <w:textAlignment w:val="baseline"/>
-        <w:rPr>
-          <w:rFonts w:eastAsia="Times New Roman"/>
-          <w:szCs w:val="22"/>
-        </w:rPr>
-      </w:pPr>
-      <w:r>
-        <w:rPr>
-          <w:rFonts w:eastAsia="Times New Roman"/>
-          <w:szCs w:val="22"/>
-        </w:rPr>
-        <w:t xml:space="preserve">and </w:t>
+          <w:szCs w:val="22"/>
+        </w:rPr>
+      </w:pPr>
+      <w:proofErr w:type="gramStart"/>
+      <w:r>
+        <w:rPr>
+          <w:rFonts w:eastAsia="Times New Roman"/>
+          <w:szCs w:val="22"/>
+        </w:rPr>
+        <w:t>and</w:t>
+      </w:r>
+      <w:proofErr w:type="gramEnd"/>
+      <w:r>
+        <w:rPr>
+          <w:rFonts w:eastAsia="Times New Roman"/>
+          <w:szCs w:val="22"/>
+        </w:rPr>
+        <w:t xml:space="preserve"> </w:t>
       </w:r>
       <m:oMath>
         <m:sSub>
@@ -4311,7 +5289,8 @@
             <m:ctrlPr>
               <w:rPr>
                 <w:rFonts w:ascii="Cambria Math" w:hAnsi="Cambria Math"/>
-                <w:szCs w:val="22"/>
+                <w:sz w:val="23"/>
+                <w:szCs w:val="23"/>
               </w:rPr>
             </m:ctrlPr>
           </m:sSubPr>
@@ -4322,7 +5301,8 @@
               </m:rPr>
               <w:rPr>
                 <w:rFonts w:ascii="Cambria Math" w:hAnsi="Cambria Math"/>
-                <w:szCs w:val="22"/>
+                <w:sz w:val="23"/>
+                <w:szCs w:val="23"/>
               </w:rPr>
               <m:t>f</m:t>
             </m:r>
@@ -4331,9 +5311,10 @@
             <m:r>
               <w:rPr>
                 <w:rFonts w:ascii="Cambria Math" w:hAnsi="Cambria Math"/>
-                <w:szCs w:val="22"/>
-              </w:rPr>
-              <m:t>c</m:t>
+                <w:sz w:val="23"/>
+                <w:szCs w:val="23"/>
+              </w:rPr>
+              <m:t>1</m:t>
             </m:r>
           </m:sub>
         </m:sSub>
@@ -4343,7 +5324,8 @@
               <w:rPr>
                 <w:rFonts w:ascii="Cambria Math" w:eastAsia="Times New Roman" w:hAnsi="Cambria Math"/>
                 <w:i/>
-                <w:szCs w:val="22"/>
+                <w:sz w:val="23"/>
+                <w:szCs w:val="23"/>
               </w:rPr>
             </m:ctrlPr>
           </m:dPr>
@@ -4354,7 +5336,75 @@
               </m:rPr>
               <w:rPr>
                 <w:rFonts w:ascii="Cambria Math" w:eastAsia="Times New Roman" w:hAnsi="Cambria Math"/>
-                <w:szCs w:val="22"/>
+                <w:sz w:val="23"/>
+                <w:szCs w:val="23"/>
+              </w:rPr>
+              <m:t>x</m:t>
+            </m:r>
+          </m:e>
+        </m:d>
+        <m:r>
+          <w:rPr>
+            <w:rFonts w:ascii="Cambria Math" w:eastAsia="Times New Roman" w:hAnsi="Cambria Math"/>
+            <w:sz w:val="23"/>
+            <w:szCs w:val="23"/>
+          </w:rPr>
+          <m:t>,…,</m:t>
+        </m:r>
+        <m:sSub>
+          <m:sSubPr>
+            <m:ctrlPr>
+              <w:rPr>
+                <w:rFonts w:ascii="Cambria Math" w:hAnsi="Cambria Math"/>
+                <w:sz w:val="23"/>
+                <w:szCs w:val="23"/>
+              </w:rPr>
+            </m:ctrlPr>
+          </m:sSubPr>
+          <m:e>
+            <m:r>
+              <m:rPr>
+                <m:sty m:val="p"/>
+              </m:rPr>
+              <w:rPr>
+                <w:rFonts w:ascii="Cambria Math" w:hAnsi="Cambria Math"/>
+                <w:sz w:val="23"/>
+                <w:szCs w:val="23"/>
+              </w:rPr>
+              <m:t>f</m:t>
+            </m:r>
+          </m:e>
+          <m:sub>
+            <m:r>
+              <w:rPr>
+                <w:rFonts w:ascii="Cambria Math" w:hAnsi="Cambria Math"/>
+                <w:sz w:val="23"/>
+                <w:szCs w:val="23"/>
+              </w:rPr>
+              <m:t>177</m:t>
+            </m:r>
+          </m:sub>
+        </m:sSub>
+        <m:d>
+          <m:dPr>
+            <m:ctrlPr>
+              <w:rPr>
+                <w:rFonts w:ascii="Cambria Math" w:eastAsia="Times New Roman" w:hAnsi="Cambria Math"/>
+                <w:i/>
+                <w:sz w:val="23"/>
+                <w:szCs w:val="23"/>
+              </w:rPr>
+            </m:ctrlPr>
+          </m:dPr>
+          <m:e>
+            <m:r>
+              <m:rPr>
+                <m:sty m:val="bi"/>
+              </m:rPr>
+              <w:rPr>
+                <w:rFonts w:ascii="Cambria Math" w:eastAsia="Times New Roman" w:hAnsi="Cambria Math"/>
+                <w:sz w:val="23"/>
+                <w:szCs w:val="23"/>
               </w:rPr>
               <m:t>x</m:t>
             </m:r>
@@ -4366,7 +5416,35 @@
           <w:rFonts w:eastAsia="Times New Roman"/>
           <w:szCs w:val="22"/>
         </w:rPr>
-        <w:t xml:space="preserve"> is the classifier output feature vector, but can include the image features, and metadata, while</w:t>
+        <w:t xml:space="preserve"> is the </w:t>
+      </w:r>
+      <w:r>
+        <w:rPr>
+          <w:rFonts w:eastAsia="Times New Roman"/>
+          <w:szCs w:val="22"/>
+        </w:rPr>
+        <w:t>vector Object Bank detector scores</w:t>
+      </w:r>
+      <w:r>
+        <w:rPr>
+          <w:rFonts w:eastAsia="Times New Roman"/>
+          <w:szCs w:val="22"/>
+        </w:rPr>
+        <w:t xml:space="preserve">, but </w:t>
+      </w:r>
+      <w:r>
+        <w:rPr>
+          <w:rFonts w:eastAsia="Times New Roman"/>
+          <w:szCs w:val="22"/>
+        </w:rPr>
+        <w:t xml:space="preserve">it </w:t>
+      </w:r>
+      <w:r>
+        <w:rPr>
+          <w:rFonts w:eastAsia="Times New Roman"/>
+          <w:szCs w:val="22"/>
+        </w:rPr>
+        <w:t>can include the image features, and metadata, while</w:t>
       </w:r>
       <w:r>
         <w:rPr>
@@ -4846,12 +5924,21 @@
           <w:szCs w:val="22"/>
         </w:rPr>
       </w:pPr>
-      <w:r>
-        <w:rPr>
-          <w:rFonts w:eastAsia="Times New Roman"/>
-          <w:szCs w:val="22"/>
-        </w:rPr>
-        <w:t xml:space="preserve">where </w:t>
+      <w:proofErr w:type="gramStart"/>
+      <w:r>
+        <w:rPr>
+          <w:rFonts w:eastAsia="Times New Roman"/>
+          <w:szCs w:val="22"/>
+        </w:rPr>
+        <w:t>where</w:t>
+      </w:r>
+      <w:proofErr w:type="gramEnd"/>
+      <w:r>
+        <w:rPr>
+          <w:rFonts w:eastAsia="Times New Roman"/>
+          <w:szCs w:val="22"/>
+        </w:rPr>
+        <w:t xml:space="preserve"> </w:t>
       </w:r>
       <m:oMath>
         <m:r>
@@ -4867,16 +5954,7 @@
           <w:rFonts w:eastAsia="Times New Roman"/>
           <w:szCs w:val="22"/>
         </w:rPr>
-        <w:t xml:space="preserve"> is the parameter to be learned for t</w:t>
-      </w:r>
-      <w:bookmarkStart w:id="8" w:name="_GoBack"/>
-      <w:bookmarkEnd w:id="8"/>
-      <w:r>
-        <w:rPr>
-          <w:rFonts w:eastAsia="Times New Roman"/>
-          <w:szCs w:val="22"/>
-        </w:rPr>
-        <w:t xml:space="preserve">he pairwise potential.. The pairwise potential for image </w:t>
+        <w:t xml:space="preserve"> is the parameter to be learned for the pairwise potential.. The pairwise potential for image </w:t>
       </w:r>
       <w:r>
         <w:rPr>
@@ -4906,8 +5984,17 @@
           <w:rFonts w:eastAsia="Times New Roman"/>
           <w:szCs w:val="22"/>
         </w:rPr>
-        <w:t xml:space="preserve"> is denoted as </w:t>
-      </w:r>
+        <w:t xml:space="preserve"> is denoted </w:t>
+      </w:r>
+      <w:proofErr w:type="gramStart"/>
+      <w:r>
+        <w:rPr>
+          <w:rFonts w:eastAsia="Times New Roman"/>
+          <w:szCs w:val="22"/>
+        </w:rPr>
+        <w:t xml:space="preserve">as </w:t>
+      </w:r>
+      <w:proofErr w:type="gramEnd"/>
       <m:oMath>
         <m:sSub>
           <m:sSubPr>
@@ -4951,8 +6038,24 @@
           <w:rFonts w:eastAsia="Times New Roman"/>
           <w:szCs w:val="22"/>
         </w:rPr>
-        <w:t xml:space="preserve"> for simplicity, but refers to the features that co-exist for the two images, i.e. </w:t>
-      </w:r>
+        <w:t xml:space="preserve">. It </w:t>
+      </w:r>
+      <w:r>
+        <w:rPr>
+          <w:rFonts w:eastAsia="Times New Roman"/>
+          <w:szCs w:val="22"/>
+        </w:rPr>
+        <w:t>refers to the features that co-exist for the two images, i.e</w:t>
+      </w:r>
+      <w:proofErr w:type="gramStart"/>
+      <w:r>
+        <w:rPr>
+          <w:rFonts w:eastAsia="Times New Roman"/>
+          <w:szCs w:val="22"/>
+        </w:rPr>
+        <w:t xml:space="preserve">. </w:t>
+      </w:r>
+      <w:proofErr w:type="gramEnd"/>
       <m:oMath>
         <m:r>
           <w:rPr>
@@ -5098,7 +6201,21 @@
           <w:rFonts w:eastAsia="Times New Roman"/>
           <w:szCs w:val="22"/>
         </w:rPr>
-        <w:t>, which can be concatenated image features and/or classifier outputs from the two images. The relational metadata can also be added to the pairwise potential by calculat</w:t>
+        <w:t xml:space="preserve">, which can be concatenated image features and/or </w:t>
+      </w:r>
+      <w:r>
+        <w:rPr>
+          <w:rFonts w:eastAsia="Times New Roman"/>
+          <w:szCs w:val="22"/>
+        </w:rPr>
+        <w:t>Object Bank</w:t>
+      </w:r>
+      <w:r>
+        <w:rPr>
+          <w:rFonts w:eastAsia="Times New Roman"/>
+          <w:szCs w:val="22"/>
+        </w:rPr>
+        <w:t xml:space="preserve"> outputs from the two images. The relational metadata can also be added to the pairwise potential by calculat</w:t>
       </w:r>
       <w:r>
         <w:rPr>
@@ -5206,34 +6323,69 @@
           <w:color w:val="000000"/>
         </w:rPr>
       </w:pPr>
+      <w:proofErr w:type="spellStart"/>
       <w:r>
         <w:rPr>
           <w:rFonts w:ascii="Arial" w:eastAsia="Times New Roman" w:hAnsi="Arial" w:cs="Arial"/>
           <w:color w:val="000000"/>
         </w:rPr>
-        <w:t>Kitware will provide the input features</w:t>
-      </w:r>
+        <w:t>Kitware</w:t>
+      </w:r>
+      <w:proofErr w:type="spellEnd"/>
       <w:r>
         <w:rPr>
           <w:rFonts w:ascii="Arial" w:eastAsia="Times New Roman" w:hAnsi="Arial" w:cs="Arial"/>
           <w:color w:val="000000"/>
         </w:rPr>
-        <w:t xml:space="preserve"> and </w:t>
-      </w:r>
-      <w:proofErr w:type="spellStart"/>
+        <w:t xml:space="preserve"> </w:t>
+      </w:r>
       <w:r>
         <w:rPr>
           <w:rFonts w:ascii="Arial" w:eastAsia="Times New Roman" w:hAnsi="Arial" w:cs="Arial"/>
           <w:color w:val="000000"/>
         </w:rPr>
-        <w:t>metatdata</w:t>
-      </w:r>
-      <w:proofErr w:type="spellEnd"/>
+        <w:t>has</w:t>
+      </w:r>
       <w:r>
         <w:rPr>
           <w:rFonts w:ascii="Arial" w:eastAsia="Times New Roman" w:hAnsi="Arial" w:cs="Arial"/>
           <w:color w:val="000000"/>
         </w:rPr>
+        <w:t xml:space="preserve"> provide</w:t>
+      </w:r>
+      <w:r>
+        <w:rPr>
+          <w:rFonts w:ascii="Arial" w:eastAsia="Times New Roman" w:hAnsi="Arial" w:cs="Arial"/>
+          <w:color w:val="000000"/>
+        </w:rPr>
+        <w:t>d</w:t>
+      </w:r>
+      <w:r>
+        <w:rPr>
+          <w:rFonts w:ascii="Arial" w:eastAsia="Times New Roman" w:hAnsi="Arial" w:cs="Arial"/>
+          <w:color w:val="000000"/>
+        </w:rPr>
+        <w:t xml:space="preserve"> the input features</w:t>
+      </w:r>
+      <w:r>
+        <w:rPr>
+          <w:rFonts w:ascii="Arial" w:eastAsia="Times New Roman" w:hAnsi="Arial" w:cs="Arial"/>
+          <w:color w:val="000000"/>
+        </w:rPr>
+        <w:t xml:space="preserve"> and meta</w:t>
+      </w:r>
+      <w:r>
+        <w:rPr>
+          <w:rFonts w:ascii="Arial" w:eastAsia="Times New Roman" w:hAnsi="Arial" w:cs="Arial"/>
+          <w:color w:val="000000"/>
+        </w:rPr>
+        <w:t>data</w:t>
+      </w:r>
+      <w:r>
+        <w:rPr>
+          <w:rFonts w:ascii="Arial" w:eastAsia="Times New Roman" w:hAnsi="Arial" w:cs="Arial"/>
+          <w:color w:val="000000"/>
+        </w:rPr>
         <w:t xml:space="preserve"> that will be used as observations in the CRF as well as correct labels for each image in the training set as part of a data package.</w:t>
       </w:r>
     </w:p>
@@ -5243,8 +6395,8 @@
         <w:contextualSpacing w:val="0"/>
         <w:jc w:val="both"/>
       </w:pPr>
-      <w:bookmarkStart w:id="9" w:name="h.mmxvnsvkoy6w" w:colFirst="0" w:colLast="0"/>
-      <w:bookmarkEnd w:id="9"/>
+      <w:bookmarkStart w:id="8" w:name="h.mmxvnsvkoy6w" w:colFirst="0" w:colLast="0"/>
+      <w:bookmarkEnd w:id="8"/>
       <w:r>
         <w:t>Data Source</w:t>
       </w:r>
@@ -5255,7 +6407,10 @@
         <w:jc w:val="both"/>
       </w:pPr>
       <w:r>
-        <w:t>CP6 will use</w:t>
+        <w:t xml:space="preserve">CP6 </w:t>
+      </w:r>
+      <w:r>
+        <w:t>uses</w:t>
       </w:r>
       <w:r>
         <w:t xml:space="preserve"> </w:t>
@@ -5516,7 +6671,10 @@
         <w:t xml:space="preserve">, all of these features will be presented as a vector of integers or floats together with a distance metric such as inner product or chi-squared distance. We will also provide </w:t>
       </w:r>
       <w:r>
-        <w:t>more specialized classifier outputs as described above for specific object detections or scene classifications. These will be provided as a per-image vector of likelihoods, one for each classifier type.</w:t>
+        <w:t xml:space="preserve">the Object Bank detector scores </w:t>
+      </w:r>
+      <w:r>
+        <w:t>as described above for specific object detections. These will be provided as a per-image vector of likelihoods, one for each classifier type.</w:t>
       </w:r>
     </w:p>
     <w:p>
@@ -5543,7 +6701,7 @@
           <w:insideH w:val="none" w:sz="0" w:space="0" w:color="auto"/>
           <w:insideV w:val="none" w:sz="0" w:space="0" w:color="auto"/>
         </w:tblBorders>
-        <w:tblLook w:val="04A0"/>
+        <w:tblLook w:val="04A0" w:firstRow="1" w:lastRow="0" w:firstColumn="1" w:lastColumn="0" w:noHBand="0" w:noVBand="1"/>
       </w:tblPr>
       <w:tblGrid>
         <w:gridCol w:w="4788"/>
@@ -5581,7 +6739,7 @@
                           <pic:cNvPicPr/>
                         </pic:nvPicPr>
                         <pic:blipFill>
-                          <a:blip r:embed="rId10"/>
+                          <a:blip r:embed="rId12"/>
                           <a:srcRect l="6674" t="6694" r="7872"/>
                           <a:stretch>
                             <a:fillRect/>
@@ -5634,7 +6792,7 @@
                           <pic:cNvPicPr/>
                         </pic:nvPicPr>
                         <pic:blipFill>
-                          <a:blip r:embed="rId11" cstate="print"/>
+                          <a:blip r:embed="rId13" cstate="print"/>
                           <a:srcRect l="3642" r="11667"/>
                           <a:stretch>
                             <a:fillRect/>
@@ -5737,7 +6895,15 @@
         <w:t>before</w:t>
       </w:r>
       <w:r>
-        <w:t xml:space="preserve"> December 2007 will be test. Data with no EXIF timestamp (approximately 2000 images) will be used for training. Figure 2 shows the distribution of Round 1 and Round 2 data versus timestamp.</w:t>
+        <w:t xml:space="preserve"> December 2007 will be test. Data with no EXIF timestamp (approximately 2000 images) will be </w:t>
+      </w:r>
+      <w:r>
+        <w:t>included in the training set</w:t>
+      </w:r>
+      <w:bookmarkStart w:id="9" w:name="_GoBack"/>
+      <w:bookmarkEnd w:id="9"/>
+      <w:r>
+        <w:t>. Figure 2 shows the distribution of Round 1 and Round 2 data versus timestamp.</w:t>
       </w:r>
     </w:p>
     <w:p>
@@ -5848,7 +7014,7 @@
           <w:insideH w:val="none" w:sz="0" w:space="0" w:color="auto"/>
           <w:insideV w:val="none" w:sz="0" w:space="0" w:color="auto"/>
         </w:tblBorders>
-        <w:tblLook w:val="04A0"/>
+        <w:tblLook w:val="04A0" w:firstRow="1" w:lastRow="0" w:firstColumn="1" w:lastColumn="0" w:noHBand="0" w:noVBand="1"/>
       </w:tblPr>
       <w:tblGrid>
         <w:gridCol w:w="8856"/>
@@ -5885,7 +7051,7 @@
                           <pic:cNvPicPr/>
                         </pic:nvPicPr>
                         <pic:blipFill>
-                          <a:blip r:embed="rId12" cstate="print"/>
+                          <a:blip r:embed="rId14" cstate="print"/>
                           <a:stretch>
                             <a:fillRect/>
                           </a:stretch>
@@ -6474,6 +7640,7 @@
           <w:bCs/>
         </w:rPr>
       </w:pPr>
+      <w:proofErr w:type="gramStart"/>
       <w:r>
         <w:rPr>
           <w:bCs/>
@@ -6481,6 +7648,7 @@
         <w:lastRenderedPageBreak/>
         <w:t>where</w:t>
       </w:r>
+      <w:proofErr w:type="gramEnd"/>
       <w:r>
         <w:rPr>
           <w:b/>
@@ -6832,7 +8000,15 @@
         <w:pStyle w:val="Normal1"/>
       </w:pPr>
       <w:r>
-        <w:t>Vectors of numbers (either integers or doubles) are sequences of numbers separated by commas, without spaces, e.g. '1,0,-1,1,-2'.</w:t>
+        <w:t>Vectors of numbers (either integers or doubles) are sequences of numbers separated by commas, without spaces, e.g. '1</w:t>
+      </w:r>
+      <w:proofErr w:type="gramStart"/>
+      <w:r>
+        <w:t>,0</w:t>
+      </w:r>
+      <w:proofErr w:type="gramEnd"/>
+      <w:r>
+        <w:t>,-1,1,-2'.</w:t>
       </w:r>
       <w:r>
         <w:t xml:space="preserve"> If the vector is empty, the (unquoted) string 'none' is used.</w:t>
@@ -6903,7 +8079,7 @@
       <w:tblPr>
         <w:tblStyle w:val="TableGrid"/>
         <w:tblW w:w="0" w:type="auto"/>
-        <w:tblLook w:val="04A0"/>
+        <w:tblLook w:val="04A0" w:firstRow="1" w:lastRow="0" w:firstColumn="1" w:lastColumn="0" w:noHBand="0" w:noVBand="1"/>
       </w:tblPr>
       <w:tblGrid>
         <w:gridCol w:w="1368"/>
@@ -7040,12 +8216,21 @@
           <w:rFonts w:ascii="Courier New" w:hAnsi="Courier New" w:cs="Courier New"/>
         </w:rPr>
       </w:pPr>
+      <w:proofErr w:type="gramStart"/>
       <w:r>
         <w:rPr>
           <w:rFonts w:ascii="Courier New" w:hAnsi="Courier New" w:cs="Courier New"/>
           <w:b/>
         </w:rPr>
-        <w:t xml:space="preserve">index </w:t>
+        <w:t>index</w:t>
+      </w:r>
+      <w:proofErr w:type="gramEnd"/>
+      <w:r>
+        <w:rPr>
+          <w:rFonts w:ascii="Courier New" w:hAnsi="Courier New" w:cs="Courier New"/>
+          <w:b/>
+        </w:rPr>
+        <w:t xml:space="preserve"> </w:t>
       </w:r>
       <w:proofErr w:type="spellStart"/>
       <w:r>
@@ -7120,7 +8305,7 @@
       <w:tblPr>
         <w:tblStyle w:val="TableGrid"/>
         <w:tblW w:w="0" w:type="auto"/>
-        <w:tblLook w:val="04A0"/>
+        <w:tblLook w:val="04A0" w:firstRow="1" w:lastRow="0" w:firstColumn="1" w:lastColumn="0" w:noHBand="0" w:noVBand="1"/>
       </w:tblPr>
       <w:tblGrid>
         <w:gridCol w:w="1463"/>
@@ -7420,7 +8605,15 @@
               <w:jc w:val="both"/>
             </w:pPr>
             <w:r>
-              <w:t>The EXIF date ("YYYY:MM:DD"), or "none" if not available.</w:t>
+              <w:t>The EXIF date ("YYYY</w:t>
+            </w:r>
+            <w:proofErr w:type="gramStart"/>
+            <w:r>
+              <w:t>:MM:DD</w:t>
+            </w:r>
+            <w:proofErr w:type="gramEnd"/>
+            <w:r>
+              <w:t>"), or "none" if not available.</w:t>
             </w:r>
           </w:p>
         </w:tc>
@@ -7583,7 +8776,15 @@
             </w:r>
             <w:proofErr w:type="spellEnd"/>
             <w:r>
-              <w:t xml:space="preserve"> API, or "none" if not available.</w:t>
+              <w:t xml:space="preserve"> </w:t>
+            </w:r>
+            <w:proofErr w:type="gramStart"/>
+            <w:r>
+              <w:t>API,</w:t>
+            </w:r>
+            <w:proofErr w:type="gramEnd"/>
+            <w:r>
+              <w:t xml:space="preserve"> or "none" if not available.</w:t>
             </w:r>
           </w:p>
         </w:tc>
@@ -7640,15 +8841,7 @@
             </w:r>
             <w:proofErr w:type="spellEnd"/>
             <w:r>
-              <w:t xml:space="preserve"> element indicates the likelihood that label </w:t>
-            </w:r>
-            <w:proofErr w:type="spellStart"/>
-            <w:r>
-              <w:t>i</w:t>
-            </w:r>
-            <w:proofErr w:type="spellEnd"/>
-            <w:r>
-              <w:t xml:space="preserve"> applies to the image. See below for special values.</w:t>
+              <w:t xml:space="preserve"> element indicates the likelihood that label i applies to the image. See below for special values.</w:t>
             </w:r>
           </w:p>
         </w:tc>
@@ -7710,7 +8903,7 @@
       <w:tblPr>
         <w:tblStyle w:val="TableGrid"/>
         <w:tblW w:w="0" w:type="auto"/>
-        <w:tblLook w:val="04A0"/>
+        <w:tblLook w:val="04A0" w:firstRow="1" w:lastRow="0" w:firstColumn="1" w:lastColumn="0" w:noHBand="0" w:noVBand="1"/>
       </w:tblPr>
       <w:tblGrid>
         <w:gridCol w:w="1623"/>
@@ -7759,7 +8952,15 @@
               <w:jc w:val="both"/>
             </w:pPr>
             <w:r>
-              <w:t>Values from [0..1] indicate the likelihood that the label applies to the image.</w:t>
+              <w:t>Values from [0</w:t>
+            </w:r>
+            <w:proofErr w:type="gramStart"/>
+            <w:r>
+              <w:t>..1</w:t>
+            </w:r>
+            <w:proofErr w:type="gramEnd"/>
+            <w:r>
+              <w:t>] indicate the likelihood that the label applies to the image.</w:t>
             </w:r>
           </w:p>
         </w:tc>
@@ -7898,7 +9099,15 @@
         <w:jc w:val="both"/>
       </w:pPr>
       <w:r>
-        <w:t>Each image feature type (edge density histogram, color histogram, etc. ) will generate a table of fixed-length vector of floats for each image. The length of the vector will vary with each feature, but all image feature tables will have one line per image:</w:t>
+        <w:t>Each image feature type (edge density histogram, color histogram, etc</w:t>
+      </w:r>
+      <w:proofErr w:type="gramStart"/>
+      <w:r>
+        <w:t>. )</w:t>
+      </w:r>
+      <w:proofErr w:type="gramEnd"/>
+      <w:r>
+        <w:t xml:space="preserve"> will generate a table of fixed-length vector of floats for each image. The length of the vector will vary with each feature, but all image feature tables will have one line per image:</w:t>
       </w:r>
     </w:p>
     <w:p>
@@ -7917,6 +9126,7 @@
         </w:rPr>
       </w:pPr>
       <w:proofErr w:type="spellStart"/>
+      <w:proofErr w:type="gramStart"/>
       <w:r>
         <w:rPr>
           <w:rFonts w:ascii="Courier New" w:hAnsi="Courier New" w:cs="Courier New"/>
@@ -7925,6 +9135,7 @@
         <w:t>image_id</w:t>
       </w:r>
       <w:proofErr w:type="spellEnd"/>
+      <w:proofErr w:type="gramEnd"/>
       <w:r>
         <w:rPr>
           <w:rFonts w:ascii="Courier New" w:hAnsi="Courier New" w:cs="Courier New"/>
@@ -7963,7 +9174,7 @@
       <w:tblPr>
         <w:tblStyle w:val="TableGrid"/>
         <w:tblW w:w="0" w:type="auto"/>
-        <w:tblLook w:val="04A0"/>
+        <w:tblLook w:val="04A0" w:firstRow="1" w:lastRow="0" w:firstColumn="1" w:lastColumn="0" w:noHBand="0" w:noVBand="1"/>
       </w:tblPr>
       <w:tblGrid>
         <w:gridCol w:w="1623"/>
@@ -8138,7 +9349,15 @@
         <w:jc w:val="both"/>
       </w:pPr>
       <w:r>
-        <w:t>In addition to image features, a bank of specialized object detectors (person, vehicle, etc.) will be run against each image. Each detector returns a likelihood that the image contains the object. The image detector file format has a header line (</w:t>
+        <w:t xml:space="preserve">In addition to image features, a bank of specialized object detectors (person, vehicle, etc.) will be run against each image. Each detector returns </w:t>
+      </w:r>
+      <w:proofErr w:type="gramStart"/>
+      <w:r>
+        <w:t>a likelihood</w:t>
+      </w:r>
+      <w:proofErr w:type="gramEnd"/>
+      <w:r>
+        <w:t xml:space="preserve"> that the image contains the object. The image detector file format has a header line (</w:t>
       </w:r>
       <w:r>
         <w:rPr>
@@ -8184,6 +9403,7 @@
         </w:rPr>
       </w:pPr>
       <w:proofErr w:type="spellStart"/>
+      <w:proofErr w:type="gramStart"/>
       <w:r>
         <w:rPr>
           <w:rFonts w:ascii="Courier New" w:hAnsi="Courier New" w:cs="Courier New"/>
@@ -8192,6 +9412,7 @@
         <w:t>image_id</w:t>
       </w:r>
       <w:proofErr w:type="spellEnd"/>
+      <w:proofErr w:type="gramEnd"/>
       <w:r>
         <w:rPr>
           <w:rFonts w:ascii="Courier New" w:hAnsi="Courier New" w:cs="Courier New"/>
@@ -8230,7 +9451,7 @@
       <w:tblPr>
         <w:tblStyle w:val="TableGrid"/>
         <w:tblW w:w="0" w:type="auto"/>
-        <w:tblLook w:val="04A0"/>
+        <w:tblLook w:val="04A0" w:firstRow="1" w:lastRow="0" w:firstColumn="1" w:lastColumn="0" w:noHBand="0" w:noVBand="1"/>
       </w:tblPr>
       <w:tblGrid>
         <w:gridCol w:w="1818"/>
@@ -8298,14 +9519,12 @@
             <w:r>
               <w:t>detector-label-</w:t>
             </w:r>
-            <w:proofErr w:type="spellStart"/>
             <w:r>
               <w:rPr>
                 <w:i/>
               </w:rPr>
               <w:t>i</w:t>
             </w:r>
-            <w:proofErr w:type="spellEnd"/>
           </w:p>
         </w:tc>
         <w:tc>
@@ -8405,20 +9624,17 @@
           <w:p>
             <w:pPr>
               <w:pStyle w:val="Normal1"/>
-              <w:spacing w:line="276" w:lineRule="auto"/>
               <w:jc w:val="both"/>
             </w:pPr>
             <w:r>
               <w:t>detector-output-</w:t>
             </w:r>
-            <w:proofErr w:type="spellStart"/>
             <w:r>
               <w:rPr>
                 <w:i/>
               </w:rPr>
               <w:t>i</w:t>
             </w:r>
-            <w:proofErr w:type="spellEnd"/>
           </w:p>
         </w:tc>
         <w:tc>
@@ -8507,7 +9723,11 @@
       </w:r>
       <w:proofErr w:type="spellEnd"/>
       <w:r>
-        <w:t xml:space="preserve"> baseline solution, which identifies "the 1000 most popular words, groups, and tags across the entire dataset, as well as any words, groups, and tags that occur at least twice as frequently in positively labeled images compared to the overall rate." [</w:t>
+        <w:t xml:space="preserve"> baseline solution, which identifies "the 1000 most popular words, groups, and tags across the entire dataset, as well as any words, groups, and tags that occur at least twice as frequently in positively labeled images compared to the overall rate." </w:t>
+      </w:r>
+      <w:proofErr w:type="gramStart"/>
+      <w:r>
+        <w:t>[</w:t>
       </w:r>
       <w:proofErr w:type="spellStart"/>
       <w:r>
@@ -8515,7 +9735,11 @@
       </w:r>
       <w:proofErr w:type="spellEnd"/>
       <w:r>
-        <w:t xml:space="preserve">, section 5]. He further states "As word features we use text from the image's title, description, and its comment thread, after eliminating </w:t>
+        <w:t>, section 5].</w:t>
+      </w:r>
+      <w:proofErr w:type="gramEnd"/>
+      <w:r>
+        <w:t xml:space="preserve"> He further states "As word features we use text from the image's title, description, and its comment thread, after eliminating </w:t>
       </w:r>
       <w:proofErr w:type="spellStart"/>
       <w:r>
@@ -8592,6 +9816,7 @@
         </w:rPr>
       </w:pPr>
       <w:proofErr w:type="spellStart"/>
+      <w:proofErr w:type="gramStart"/>
       <w:r>
         <w:rPr>
           <w:rFonts w:ascii="Courier New" w:hAnsi="Courier New" w:cs="Courier New"/>
@@ -8600,6 +9825,7 @@
         <w:t>entry_id</w:t>
       </w:r>
       <w:proofErr w:type="spellEnd"/>
+      <w:proofErr w:type="gramEnd"/>
       <w:r>
         <w:rPr>
           <w:rFonts w:ascii="Courier New" w:hAnsi="Courier New" w:cs="Courier New"/>
@@ -8622,7 +9848,7 @@
       <w:tblPr>
         <w:tblStyle w:val="TableGrid"/>
         <w:tblW w:w="0" w:type="auto"/>
-        <w:tblLook w:val="04A0"/>
+        <w:tblLook w:val="04A0" w:firstRow="1" w:lastRow="0" w:firstColumn="1" w:lastColumn="0" w:noHBand="0" w:noVBand="1"/>
       </w:tblPr>
       <w:tblGrid>
         <w:gridCol w:w="1818"/>
@@ -8963,7 +10189,7 @@
       <w:tblPr>
         <w:tblStyle w:val="TableGrid"/>
         <w:tblW w:w="0" w:type="auto"/>
-        <w:tblLook w:val="04A0"/>
+        <w:tblLook w:val="04A0" w:firstRow="1" w:lastRow="0" w:firstColumn="1" w:lastColumn="0" w:noHBand="0" w:noVBand="1"/>
       </w:tblPr>
       <w:tblGrid>
         <w:gridCol w:w="1818"/>
@@ -9063,7 +10289,6 @@
           <w:p>
             <w:pPr>
               <w:pStyle w:val="Normal1"/>
-              <w:spacing w:line="276" w:lineRule="auto"/>
               <w:jc w:val="both"/>
             </w:pPr>
             <w:r>
@@ -9141,7 +10366,6 @@
           <w:p>
             <w:pPr>
               <w:pStyle w:val="Normal1"/>
-              <w:spacing w:line="276" w:lineRule="auto"/>
               <w:jc w:val="both"/>
             </w:pPr>
             <w:r>
@@ -9431,7 +10655,7 @@
         <w:tblStyle w:val="TableGrid"/>
         <w:tblW w:w="9828" w:type="dxa"/>
         <w:tblLayout w:type="fixed"/>
-        <w:tblLook w:val="04A0"/>
+        <w:tblLook w:val="04A0" w:firstRow="1" w:lastRow="0" w:firstColumn="1" w:lastColumn="0" w:noHBand="0" w:noVBand="1"/>
       </w:tblPr>
       <w:tblGrid>
         <w:gridCol w:w="2808"/>
@@ -10054,7 +11278,7 @@
       <w:tblPr>
         <w:tblStyle w:val="TableGrid"/>
         <w:tblW w:w="0" w:type="auto"/>
-        <w:tblLook w:val="04A0"/>
+        <w:tblLook w:val="04A0" w:firstRow="1" w:lastRow="0" w:firstColumn="1" w:lastColumn="0" w:noHBand="0" w:noVBand="1"/>
       </w:tblPr>
       <w:tblGrid>
         <w:gridCol w:w="4788"/>
@@ -10330,11 +11554,19 @@
       </w:r>
       <w:proofErr w:type="spellStart"/>
       <w:r>
-        <w:t>shared_word_id_vector</w:t>
+        <w:t>shared_word_id_</w:t>
+      </w:r>
+      <w:proofErr w:type="gramStart"/>
+      <w:r>
+        <w:t>vector</w:t>
       </w:r>
       <w:proofErr w:type="spellEnd"/>
       <w:r>
-        <w:t>[3] is 119.</w:t>
+        <w:t>[</w:t>
+      </w:r>
+      <w:proofErr w:type="gramEnd"/>
+      <w:r>
+        <w:t>3] is 119.</w:t>
       </w:r>
     </w:p>
     <w:p>
@@ -10400,7 +11632,15 @@
         <w:jc w:val="both"/>
       </w:pPr>
       <w:r>
-        <w:t>Training vs. Testing data</w:t>
+        <w:t xml:space="preserve">Training vs. </w:t>
+      </w:r>
+      <w:proofErr w:type="gramStart"/>
+      <w:r>
+        <w:t>Testing</w:t>
+      </w:r>
+      <w:proofErr w:type="gramEnd"/>
+      <w:r>
+        <w:t xml:space="preserve"> data</w:t>
       </w:r>
     </w:p>
     <w:p>
@@ -10549,23 +11789,7 @@
           <w:rFonts w:eastAsia="Times New Roman"/>
           <w:szCs w:val="22"/>
         </w:rPr>
-        <w:t xml:space="preserve"> and Jure </w:t>
-      </w:r>
-      <w:proofErr w:type="spellStart"/>
-      <w:r>
-        <w:rPr>
-          <w:rFonts w:eastAsia="Times New Roman"/>
-          <w:szCs w:val="22"/>
-        </w:rPr>
-        <w:t>Leskovec</w:t>
-      </w:r>
-      <w:proofErr w:type="spellEnd"/>
-      <w:r>
-        <w:rPr>
-          <w:rFonts w:eastAsia="Times New Roman"/>
-          <w:szCs w:val="22"/>
-        </w:rPr>
-        <w:t>, Image Labeling on a Network: Using Social-Network Metadata for Ima</w:t>
+        <w:t xml:space="preserve"> and Jure Leskovec, Image Labeling on a Network: Using Social-Network Metadata for Ima</w:t>
       </w:r>
       <w:r>
         <w:rPr>
@@ -10882,7 +12106,6 @@
         </w:rPr>
         <w:t xml:space="preserve">P. </w:t>
       </w:r>
-      <w:proofErr w:type="spellStart"/>
       <w:r>
         <w:rPr>
           <w:rFonts w:eastAsia="Times New Roman"/>
@@ -10890,7 +12113,6 @@
         </w:rPr>
         <w:t>Gallinari</w:t>
       </w:r>
-      <w:proofErr w:type="spellEnd"/>
       <w:r>
         <w:rPr>
           <w:rFonts w:eastAsia="Times New Roman"/>
@@ -11220,35 +12442,42 @@
         </w:rPr>
         <w:t>“</w:t>
       </w:r>
-      <w:proofErr w:type="spellStart"/>
-      <w:r>
-        <w:rPr>
-          <w:rFonts w:eastAsia="Times New Roman"/>
-          <w:szCs w:val="22"/>
-        </w:rPr>
-        <w:t>Flickr</w:t>
-      </w:r>
-      <w:proofErr w:type="spellEnd"/>
-      <w:r>
-        <w:rPr>
-          <w:rFonts w:eastAsia="Times New Roman"/>
-          <w:szCs w:val="22"/>
-        </w:rPr>
-        <w:t xml:space="preserve"> tag recommendation b</w:t>
-      </w:r>
-      <w:r>
-        <w:rPr>
-          <w:rFonts w:eastAsia="Times New Roman"/>
-          <w:szCs w:val="22"/>
-        </w:rPr>
-        <w:t xml:space="preserve">ased on collective knowledge,” </w:t>
-      </w:r>
-      <w:r>
-        <w:rPr>
-          <w:rFonts w:eastAsia="Times New Roman"/>
-          <w:szCs w:val="22"/>
-        </w:rPr>
-        <w:t xml:space="preserve"> WWW, 2008. </w:t>
+      <w:r>
+        <w:rPr>
+          <w:rFonts w:eastAsia="Times New Roman"/>
+          <w:szCs w:val="22"/>
+        </w:rPr>
+        <w:t>Flickr tag recommendation b</w:t>
+      </w:r>
+      <w:r>
+        <w:rPr>
+          <w:rFonts w:eastAsia="Times New Roman"/>
+          <w:szCs w:val="22"/>
+        </w:rPr>
+        <w:t>ased on collective knowledge,</w:t>
+      </w:r>
+      <w:proofErr w:type="gramStart"/>
+      <w:r>
+        <w:rPr>
+          <w:rFonts w:eastAsia="Times New Roman"/>
+          <w:szCs w:val="22"/>
+        </w:rPr>
+        <w:t xml:space="preserve">” </w:t>
+      </w:r>
+      <w:r>
+        <w:rPr>
+          <w:rFonts w:eastAsia="Times New Roman"/>
+          <w:szCs w:val="22"/>
+        </w:rPr>
+        <w:t xml:space="preserve"> WWW</w:t>
+      </w:r>
+      <w:proofErr w:type="gramEnd"/>
+      <w:r>
+        <w:rPr>
+          <w:rFonts w:eastAsia="Times New Roman"/>
+          <w:szCs w:val="22"/>
+        </w:rPr>
+        <w:t xml:space="preserve">, 2008. </w:t>
       </w:r>
     </w:p>
     <w:p>
@@ -11392,23 +12621,7 @@
           <w:rFonts w:eastAsia="Times New Roman"/>
           <w:szCs w:val="22"/>
         </w:rPr>
-        <w:t xml:space="preserve"> </w:t>
-      </w:r>
-      <w:proofErr w:type="spellStart"/>
-      <w:r>
-        <w:rPr>
-          <w:rFonts w:eastAsia="Times New Roman"/>
-          <w:szCs w:val="22"/>
-        </w:rPr>
-        <w:t>Facebook</w:t>
-      </w:r>
-      <w:proofErr w:type="spellEnd"/>
-      <w:r>
-        <w:rPr>
-          <w:rFonts w:eastAsia="Times New Roman"/>
-          <w:szCs w:val="22"/>
-        </w:rPr>
-        <w:t>: Social network contex</w:t>
+        <w:t xml:space="preserve"> Facebook: Social network contex</w:t>
       </w:r>
       <w:r>
         <w:rPr>
@@ -11517,7 +12730,7 @@
         </w:rPr>
         <w:t> “</w:t>
       </w:r>
-      <w:hyperlink r:id="rId13" w:history="1">
+      <w:hyperlink r:id="rId15" w:history="1">
         <w:r>
           <w:rPr>
             <w:rStyle w:val="Hyperlink"/>
@@ -11563,7 +12776,7 @@
 </file>
 
 <file path=word/numbering.xml><?xml version="1.0" encoding="utf-8"?>
-<w:numbering xmlns:ve="http://schemas.openxmlformats.org/markup-compatibility/2006" xmlns:o="urn:schemas-microsoft-com:office:office" xmlns:r="http://schemas.openxmlformats.org/officeDocument/2006/relationships" xmlns:m="http://schemas.openxmlformats.org/officeDocument/2006/math" xmlns:v="urn:schemas-microsoft-com:vml" xmlns:wp="http://schemas.openxmlformats.org/drawingml/2006/wordprocessingDrawing" xmlns:w10="urn:schemas-microsoft-com:office:word" xmlns:w="http://schemas.openxmlformats.org/wordprocessingml/2006/main" xmlns:wne="http://schemas.microsoft.com/office/word/2006/wordml">
+<w:numbering xmlns:wpc="http://schemas.microsoft.com/office/word/2010/wordprocessingCanvas" xmlns:mc="http://schemas.openxmlformats.org/markup-compatibility/2006" xmlns:o="urn:schemas-microsoft-com:office:office" xmlns:r="http://schemas.openxmlformats.org/officeDocument/2006/relationships" xmlns:m="http://schemas.openxmlformats.org/officeDocument/2006/math" xmlns:v="urn:schemas-microsoft-com:vml" xmlns:wp14="http://schemas.microsoft.com/office/word/2010/wordprocessingDrawing" xmlns:wp="http://schemas.openxmlformats.org/drawingml/2006/wordprocessingDrawing" xmlns:w10="urn:schemas-microsoft-com:office:word" xmlns:w="http://schemas.openxmlformats.org/wordprocessingml/2006/main" xmlns:w14="http://schemas.microsoft.com/office/word/2010/wordml" xmlns:wpg="http://schemas.microsoft.com/office/word/2010/wordprocessingGroup" xmlns:wpi="http://schemas.microsoft.com/office/word/2010/wordprocessingInk" xmlns:wne="http://schemas.microsoft.com/office/word/2006/wordml" xmlns:wps="http://schemas.microsoft.com/office/word/2010/wordprocessingShape" mc:Ignorable="w14 wp14">
   <w:abstractNum w:abstractNumId="0">
     <w:nsid w:val="042B0DFF"/>
     <w:multiLevelType w:val="hybridMultilevel"/>
@@ -12942,7 +14155,7 @@
 </file>
 
 <file path=word/styles.xml><?xml version="1.0" encoding="utf-8"?>
-<w:styles xmlns:r="http://schemas.openxmlformats.org/officeDocument/2006/relationships" xmlns:w="http://schemas.openxmlformats.org/wordprocessingml/2006/main">
+<w:styles xmlns:mc="http://schemas.openxmlformats.org/markup-compatibility/2006" xmlns:r="http://schemas.openxmlformats.org/officeDocument/2006/relationships" xmlns:w="http://schemas.openxmlformats.org/wordprocessingml/2006/main" xmlns:w14="http://schemas.microsoft.com/office/word/2010/wordml" mc:Ignorable="w14">
   <w:docDefaults>
     <w:rPrDefault>
       <w:rPr>
@@ -13101,550 +14314,6 @@
     <w:name w:val="Normal"/>
     <w:qFormat/>
     <w:rsid w:val="00A1300E"/>
-  </w:style>
-  <w:style w:type="paragraph" w:styleId="Heading1">
-    <w:name w:val="heading 1"/>
-    <w:basedOn w:val="Normal1"/>
-    <w:next w:val="Normal1"/>
-    <w:link w:val="Heading1Char"/>
-    <w:rsid w:val="00671AD3"/>
-    <w:pPr>
-      <w:keepNext/>
-      <w:keepLines/>
-      <w:spacing w:before="200"/>
-      <w:contextualSpacing/>
-      <w:outlineLvl w:val="0"/>
-    </w:pPr>
-    <w:rPr>
-      <w:rFonts w:ascii="Trebuchet MS" w:eastAsia="Trebuchet MS" w:hAnsi="Trebuchet MS" w:cs="Trebuchet MS"/>
-      <w:sz w:val="32"/>
-    </w:rPr>
-  </w:style>
-  <w:style w:type="paragraph" w:styleId="Heading2">
-    <w:name w:val="heading 2"/>
-    <w:basedOn w:val="Normal1"/>
-    <w:next w:val="Normal1"/>
-    <w:rsid w:val="00671AD3"/>
-    <w:pPr>
-      <w:keepNext/>
-      <w:keepLines/>
-      <w:spacing w:before="200"/>
-      <w:contextualSpacing/>
-      <w:outlineLvl w:val="1"/>
-    </w:pPr>
-    <w:rPr>
-      <w:rFonts w:ascii="Trebuchet MS" w:eastAsia="Trebuchet MS" w:hAnsi="Trebuchet MS" w:cs="Trebuchet MS"/>
-      <w:b/>
-      <w:sz w:val="26"/>
-    </w:rPr>
-  </w:style>
-  <w:style w:type="paragraph" w:styleId="Heading3">
-    <w:name w:val="heading 3"/>
-    <w:basedOn w:val="Normal1"/>
-    <w:next w:val="Normal1"/>
-    <w:rsid w:val="00671AD3"/>
-    <w:pPr>
-      <w:keepNext/>
-      <w:keepLines/>
-      <w:spacing w:before="160"/>
-      <w:contextualSpacing/>
-      <w:outlineLvl w:val="2"/>
-    </w:pPr>
-    <w:rPr>
-      <w:rFonts w:ascii="Trebuchet MS" w:eastAsia="Trebuchet MS" w:hAnsi="Trebuchet MS" w:cs="Trebuchet MS"/>
-      <w:b/>
-      <w:color w:val="666666"/>
-      <w:sz w:val="24"/>
-    </w:rPr>
-  </w:style>
-  <w:style w:type="paragraph" w:styleId="Heading4">
-    <w:name w:val="heading 4"/>
-    <w:basedOn w:val="Normal1"/>
-    <w:next w:val="Normal1"/>
-    <w:rsid w:val="00671AD3"/>
-    <w:pPr>
-      <w:contextualSpacing/>
-      <w:jc w:val="center"/>
-      <w:outlineLvl w:val="3"/>
-    </w:pPr>
-  </w:style>
-  <w:style w:type="paragraph" w:styleId="Heading5">
-    <w:name w:val="heading 5"/>
-    <w:basedOn w:val="Normal1"/>
-    <w:next w:val="Normal1"/>
-    <w:rsid w:val="00671AD3"/>
-    <w:pPr>
-      <w:contextualSpacing/>
-      <w:outlineLvl w:val="4"/>
-    </w:pPr>
-    <w:rPr>
-      <w:rFonts w:ascii="Times New Roman" w:eastAsia="Times New Roman" w:hAnsi="Times New Roman" w:cs="Times New Roman"/>
-      <w:i/>
-    </w:rPr>
-  </w:style>
-  <w:style w:type="paragraph" w:styleId="Heading6">
-    <w:name w:val="heading 6"/>
-    <w:basedOn w:val="Normal1"/>
-    <w:next w:val="Normal1"/>
-    <w:rsid w:val="00671AD3"/>
-    <w:pPr>
-      <w:keepNext/>
-      <w:keepLines/>
-      <w:spacing w:before="160"/>
-      <w:contextualSpacing/>
-      <w:outlineLvl w:val="5"/>
-    </w:pPr>
-    <w:rPr>
-      <w:rFonts w:ascii="Trebuchet MS" w:eastAsia="Trebuchet MS" w:hAnsi="Trebuchet MS" w:cs="Trebuchet MS"/>
-      <w:i/>
-      <w:color w:val="666666"/>
-    </w:rPr>
-  </w:style>
-  <w:style w:type="character" w:default="1" w:styleId="DefaultParagraphFont">
-    <w:name w:val="Default Paragraph Font"/>
-    <w:uiPriority w:val="1"/>
-    <w:semiHidden/>
-    <w:unhideWhenUsed/>
-  </w:style>
-  <w:style w:type="table" w:default="1" w:styleId="TableNormal">
-    <w:name w:val="Normal Table"/>
-    <w:uiPriority w:val="99"/>
-    <w:semiHidden/>
-    <w:unhideWhenUsed/>
-    <w:qFormat/>
-    <w:tblPr>
-      <w:tblInd w:w="0" w:type="dxa"/>
-      <w:tblCellMar>
-        <w:top w:w="0" w:type="dxa"/>
-        <w:left w:w="108" w:type="dxa"/>
-        <w:bottom w:w="0" w:type="dxa"/>
-        <w:right w:w="108" w:type="dxa"/>
-      </w:tblCellMar>
-    </w:tblPr>
-  </w:style>
-  <w:style w:type="numbering" w:default="1" w:styleId="NoList">
-    <w:name w:val="No List"/>
-    <w:uiPriority w:val="99"/>
-    <w:semiHidden/>
-    <w:unhideWhenUsed/>
-  </w:style>
-  <w:style w:type="paragraph" w:customStyle="1" w:styleId="Normal1">
-    <w:name w:val="Normal1"/>
-    <w:rsid w:val="00671AD3"/>
-  </w:style>
-  <w:style w:type="paragraph" w:styleId="Title">
-    <w:name w:val="Title"/>
-    <w:basedOn w:val="Normal1"/>
-    <w:next w:val="Normal1"/>
-    <w:rsid w:val="00671AD3"/>
-    <w:pPr>
-      <w:keepNext/>
-      <w:keepLines/>
-      <w:contextualSpacing/>
-    </w:pPr>
-    <w:rPr>
-      <w:rFonts w:ascii="Trebuchet MS" w:eastAsia="Trebuchet MS" w:hAnsi="Trebuchet MS" w:cs="Trebuchet MS"/>
-      <w:sz w:val="42"/>
-    </w:rPr>
-  </w:style>
-  <w:style w:type="paragraph" w:styleId="Subtitle">
-    <w:name w:val="Subtitle"/>
-    <w:basedOn w:val="Normal1"/>
-    <w:next w:val="Normal1"/>
-    <w:rsid w:val="00671AD3"/>
-    <w:pPr>
-      <w:keepNext/>
-      <w:keepLines/>
-      <w:spacing w:after="200"/>
-      <w:contextualSpacing/>
-    </w:pPr>
-    <w:rPr>
-      <w:rFonts w:ascii="Trebuchet MS" w:eastAsia="Trebuchet MS" w:hAnsi="Trebuchet MS" w:cs="Trebuchet MS"/>
-      <w:i/>
-      <w:color w:val="666666"/>
-      <w:sz w:val="26"/>
-    </w:rPr>
-  </w:style>
-  <w:style w:type="table" w:customStyle="1" w:styleId="1">
-    <w:name w:val="1"/>
-    <w:basedOn w:val="TableNormal"/>
-    <w:rsid w:val="00671AD3"/>
-    <w:tblPr>
-      <w:tblStyleRowBandSize w:val="1"/>
-      <w:tblStyleColBandSize w:val="1"/>
-      <w:tblInd w:w="0" w:type="dxa"/>
-      <w:tblCellMar>
-        <w:top w:w="0" w:type="dxa"/>
-        <w:left w:w="108" w:type="dxa"/>
-        <w:bottom w:w="0" w:type="dxa"/>
-        <w:right w:w="108" w:type="dxa"/>
-      </w:tblCellMar>
-    </w:tblPr>
-  </w:style>
-  <w:style w:type="paragraph" w:styleId="CommentText">
-    <w:name w:val="annotation text"/>
-    <w:basedOn w:val="Normal"/>
-    <w:link w:val="CommentTextChar"/>
-    <w:uiPriority w:val="99"/>
-    <w:unhideWhenUsed/>
-    <w:rsid w:val="00671AD3"/>
-    <w:pPr>
-      <w:spacing w:line="240" w:lineRule="auto"/>
-    </w:pPr>
-    <w:rPr>
-      <w:sz w:val="20"/>
-    </w:rPr>
-  </w:style>
-  <w:style w:type="character" w:customStyle="1" w:styleId="CommentTextChar">
-    <w:name w:val="Comment Text Char"/>
-    <w:basedOn w:val="DefaultParagraphFont"/>
-    <w:link w:val="CommentText"/>
-    <w:uiPriority w:val="99"/>
-    <w:rsid w:val="00671AD3"/>
-    <w:rPr>
-      <w:sz w:val="20"/>
-    </w:rPr>
-  </w:style>
-  <w:style w:type="character" w:styleId="CommentReference">
-    <w:name w:val="annotation reference"/>
-    <w:basedOn w:val="DefaultParagraphFont"/>
-    <w:uiPriority w:val="99"/>
-    <w:semiHidden/>
-    <w:unhideWhenUsed/>
-    <w:rsid w:val="00671AD3"/>
-    <w:rPr>
-      <w:sz w:val="16"/>
-      <w:szCs w:val="16"/>
-    </w:rPr>
-  </w:style>
-  <w:style w:type="paragraph" w:styleId="BalloonText">
-    <w:name w:val="Balloon Text"/>
-    <w:basedOn w:val="Normal"/>
-    <w:link w:val="BalloonTextChar"/>
-    <w:uiPriority w:val="99"/>
-    <w:semiHidden/>
-    <w:unhideWhenUsed/>
-    <w:rsid w:val="004C6413"/>
-    <w:pPr>
-      <w:spacing w:line="240" w:lineRule="auto"/>
-    </w:pPr>
-    <w:rPr>
-      <w:rFonts w:ascii="Tahoma" w:hAnsi="Tahoma" w:cs="Tahoma"/>
-      <w:sz w:val="16"/>
-      <w:szCs w:val="16"/>
-    </w:rPr>
-  </w:style>
-  <w:style w:type="character" w:customStyle="1" w:styleId="BalloonTextChar">
-    <w:name w:val="Balloon Text Char"/>
-    <w:basedOn w:val="DefaultParagraphFont"/>
-    <w:link w:val="BalloonText"/>
-    <w:uiPriority w:val="99"/>
-    <w:semiHidden/>
-    <w:rsid w:val="004C6413"/>
-    <w:rPr>
-      <w:rFonts w:ascii="Tahoma" w:hAnsi="Tahoma" w:cs="Tahoma"/>
-      <w:sz w:val="16"/>
-      <w:szCs w:val="16"/>
-    </w:rPr>
-  </w:style>
-  <w:style w:type="paragraph" w:styleId="ListParagraph">
-    <w:name w:val="List Paragraph"/>
-    <w:basedOn w:val="Normal"/>
-    <w:uiPriority w:val="34"/>
-    <w:qFormat/>
-    <w:rsid w:val="004C6413"/>
-    <w:pPr>
-      <w:spacing w:line="240" w:lineRule="auto"/>
-      <w:ind w:left="720"/>
-      <w:contextualSpacing/>
-    </w:pPr>
-    <w:rPr>
-      <w:rFonts w:asciiTheme="minorHAnsi" w:eastAsiaTheme="minorHAnsi" w:hAnsiTheme="minorHAnsi" w:cstheme="minorBidi"/>
-      <w:color w:val="auto"/>
-      <w:szCs w:val="22"/>
-    </w:rPr>
-  </w:style>
-  <w:style w:type="character" w:styleId="PlaceholderText">
-    <w:name w:val="Placeholder Text"/>
-    <w:basedOn w:val="DefaultParagraphFont"/>
-    <w:uiPriority w:val="99"/>
-    <w:semiHidden/>
-    <w:rsid w:val="00322E58"/>
-    <w:rPr>
-      <w:color w:val="808080"/>
-    </w:rPr>
-  </w:style>
-  <w:style w:type="character" w:customStyle="1" w:styleId="Heading1Char">
-    <w:name w:val="Heading 1 Char"/>
-    <w:basedOn w:val="DefaultParagraphFont"/>
-    <w:link w:val="Heading1"/>
-    <w:rsid w:val="0027499F"/>
-    <w:rPr>
-      <w:rFonts w:ascii="Trebuchet MS" w:eastAsia="Trebuchet MS" w:hAnsi="Trebuchet MS" w:cs="Trebuchet MS"/>
-      <w:sz w:val="32"/>
-    </w:rPr>
-  </w:style>
-  <w:style w:type="paragraph" w:styleId="CommentSubject">
-    <w:name w:val="annotation subject"/>
-    <w:basedOn w:val="CommentText"/>
-    <w:next w:val="CommentText"/>
-    <w:link w:val="CommentSubjectChar"/>
-    <w:uiPriority w:val="99"/>
-    <w:semiHidden/>
-    <w:unhideWhenUsed/>
-    <w:rsid w:val="00B30142"/>
-    <w:rPr>
-      <w:b/>
-      <w:bCs/>
-    </w:rPr>
-  </w:style>
-  <w:style w:type="character" w:customStyle="1" w:styleId="CommentSubjectChar">
-    <w:name w:val="Comment Subject Char"/>
-    <w:basedOn w:val="CommentTextChar"/>
-    <w:link w:val="CommentSubject"/>
-    <w:uiPriority w:val="99"/>
-    <w:semiHidden/>
-    <w:rsid w:val="00B30142"/>
-    <w:rPr>
-      <w:b/>
-      <w:bCs/>
-      <w:sz w:val="20"/>
-    </w:rPr>
-  </w:style>
-  <w:style w:type="paragraph" w:styleId="Revision">
-    <w:name w:val="Revision"/>
-    <w:hidden/>
-    <w:uiPriority w:val="99"/>
-    <w:semiHidden/>
-    <w:rsid w:val="00096149"/>
-    <w:pPr>
-      <w:spacing w:line="240" w:lineRule="auto"/>
-    </w:pPr>
-  </w:style>
-  <w:style w:type="table" w:styleId="TableGrid">
-    <w:name w:val="Table Grid"/>
-    <w:basedOn w:val="TableNormal"/>
-    <w:uiPriority w:val="59"/>
-    <w:rsid w:val="00FE2C71"/>
-    <w:pPr>
-      <w:spacing w:line="240" w:lineRule="auto"/>
-    </w:pPr>
-    <w:tblPr>
-      <w:tblInd w:w="0" w:type="dxa"/>
-      <w:tblBorders>
-        <w:top w:val="single" w:sz="4" w:space="0" w:color="auto"/>
-        <w:left w:val="single" w:sz="4" w:space="0" w:color="auto"/>
-        <w:bottom w:val="single" w:sz="4" w:space="0" w:color="auto"/>
-        <w:right w:val="single" w:sz="4" w:space="0" w:color="auto"/>
-        <w:insideH w:val="single" w:sz="4" w:space="0" w:color="auto"/>
-        <w:insideV w:val="single" w:sz="4" w:space="0" w:color="auto"/>
-      </w:tblBorders>
-      <w:tblCellMar>
-        <w:top w:w="0" w:type="dxa"/>
-        <w:left w:w="108" w:type="dxa"/>
-        <w:bottom w:w="0" w:type="dxa"/>
-        <w:right w:w="108" w:type="dxa"/>
-      </w:tblCellMar>
-    </w:tblPr>
-  </w:style>
-  <w:style w:type="paragraph" w:styleId="Caption">
-    <w:name w:val="caption"/>
-    <w:basedOn w:val="Normal"/>
-    <w:next w:val="Normal"/>
-    <w:uiPriority w:val="35"/>
-    <w:unhideWhenUsed/>
-    <w:qFormat/>
-    <w:rsid w:val="00FE2C71"/>
-    <w:pPr>
-      <w:spacing w:after="200" w:line="240" w:lineRule="auto"/>
-    </w:pPr>
-    <w:rPr>
-      <w:b/>
-      <w:bCs/>
-      <w:color w:val="4F81BD" w:themeColor="accent1"/>
-      <w:sz w:val="18"/>
-      <w:szCs w:val="18"/>
-    </w:rPr>
-  </w:style>
-  <w:style w:type="character" w:customStyle="1" w:styleId="apple-converted-space">
-    <w:name w:val="apple-converted-space"/>
-    <w:basedOn w:val="DefaultParagraphFont"/>
-    <w:rsid w:val="00DB2929"/>
-  </w:style>
-  <w:style w:type="character" w:styleId="Hyperlink">
-    <w:name w:val="Hyperlink"/>
-    <w:basedOn w:val="DefaultParagraphFont"/>
-    <w:uiPriority w:val="99"/>
-    <w:semiHidden/>
-    <w:unhideWhenUsed/>
-    <w:rsid w:val="00DB2929"/>
-    <w:rPr>
-      <w:color w:val="0000FF"/>
-      <w:u w:val="single"/>
-    </w:rPr>
-  </w:style>
-</w:styles>
-</file>
-
-<file path=word/stylesWithEffects.xml><?xml version="1.0" encoding="utf-8"?>
-<w:styles xmlns:wpc="http://schemas.microsoft.com/office/word/2010/wordprocessingCanvas" xmlns:mc="http://schemas.openxmlformats.org/markup-compatibility/2006" xmlns:o="urn:schemas-microsoft-com:office:office" xmlns:r="http://schemas.openxmlformats.org/officeDocument/2006/relationships" xmlns:m="http://schemas.openxmlformats.org/officeDocument/2006/math" xmlns:v="urn:schemas-microsoft-com:vml" xmlns:wp14="http://schemas.microsoft.com/office/word/2010/wordprocessingDrawing" xmlns:wp="http://schemas.openxmlformats.org/drawingml/2006/wordprocessingDrawing" xmlns:w10="urn:schemas-microsoft-com:office:word" xmlns:w="http://schemas.openxmlformats.org/wordprocessingml/2006/main" xmlns:w14="http://schemas.microsoft.com/office/word/2010/wordml" xmlns:wpg="http://schemas.microsoft.com/office/word/2010/wordprocessingGroup" xmlns:wpi="http://schemas.microsoft.com/office/word/2010/wordprocessingInk" xmlns:wne="http://schemas.microsoft.com/office/word/2006/wordml" xmlns:wps="http://schemas.microsoft.com/office/word/2010/wordprocessingShape" mc:Ignorable="w14 wp14">
-  <w:docDefaults>
-    <w:rPrDefault>
-      <w:rPr>
-        <w:rFonts w:ascii="Arial" w:eastAsia="Arial" w:hAnsi="Arial" w:cs="Arial"/>
-        <w:color w:val="000000"/>
-        <w:sz w:val="22"/>
-        <w:lang w:val="en-US" w:eastAsia="en-US" w:bidi="ar-SA"/>
-      </w:rPr>
-    </w:rPrDefault>
-    <w:pPrDefault>
-      <w:pPr>
-        <w:spacing w:line="276" w:lineRule="auto"/>
-      </w:pPr>
-    </w:pPrDefault>
-  </w:docDefaults>
-  <w:latentStyles w:defLockedState="0" w:defUIPriority="99" w:defSemiHidden="1" w:defUnhideWhenUsed="1" w:defQFormat="0" w:count="267">
-    <w:lsdException w:name="Normal" w:semiHidden="0" w:uiPriority="0" w:unhideWhenUsed="0" w:qFormat="1"/>
-    <w:lsdException w:name="heading 1" w:semiHidden="0" w:uiPriority="9" w:unhideWhenUsed="0" w:qFormat="1"/>
-    <w:lsdException w:name="heading 2" w:uiPriority="9" w:qFormat="1"/>
-    <w:lsdException w:name="heading 3" w:uiPriority="9" w:qFormat="1"/>
-    <w:lsdException w:name="heading 4" w:uiPriority="9" w:qFormat="1"/>
-    <w:lsdException w:name="heading 5" w:uiPriority="9" w:qFormat="1"/>
-    <w:lsdException w:name="heading 6" w:uiPriority="9" w:qFormat="1"/>
-    <w:lsdException w:name="heading 7" w:uiPriority="9" w:qFormat="1"/>
-    <w:lsdException w:name="heading 8" w:uiPriority="9" w:qFormat="1"/>
-    <w:lsdException w:name="heading 9" w:uiPriority="9" w:qFormat="1"/>
-    <w:lsdException w:name="toc 1" w:uiPriority="39"/>
-    <w:lsdException w:name="toc 2" w:uiPriority="39"/>
-    <w:lsdException w:name="toc 3" w:uiPriority="39"/>
-    <w:lsdException w:name="toc 4" w:uiPriority="39"/>
-    <w:lsdException w:name="toc 5" w:uiPriority="39"/>
-    <w:lsdException w:name="toc 6" w:uiPriority="39"/>
-    <w:lsdException w:name="toc 7" w:uiPriority="39"/>
-    <w:lsdException w:name="toc 8" w:uiPriority="39"/>
-    <w:lsdException w:name="toc 9" w:uiPriority="39"/>
-    <w:lsdException w:name="caption" w:uiPriority="35" w:qFormat="1"/>
-    <w:lsdException w:name="Title" w:semiHidden="0" w:uiPriority="10" w:unhideWhenUsed="0" w:qFormat="1"/>
-    <w:lsdException w:name="Default Paragraph Font" w:uiPriority="1"/>
-    <w:lsdException w:name="Subtitle" w:semiHidden="0" w:uiPriority="11" w:unhideWhenUsed="0" w:qFormat="1"/>
-    <w:lsdException w:name="Strong" w:semiHidden="0" w:uiPriority="22" w:unhideWhenUsed="0" w:qFormat="1"/>
-    <w:lsdException w:name="Emphasis" w:semiHidden="0" w:uiPriority="20" w:unhideWhenUsed="0" w:qFormat="1"/>
-    <w:lsdException w:name="Table Grid" w:semiHidden="0" w:uiPriority="59" w:unhideWhenUsed="0"/>
-    <w:lsdException w:name="Placeholder Text" w:unhideWhenUsed="0"/>
-    <w:lsdException w:name="No Spacing" w:semiHidden="0" w:uiPriority="1" w:unhideWhenUsed="0" w:qFormat="1"/>
-    <w:lsdException w:name="Light Shading" w:semiHidden="0" w:uiPriority="60" w:unhideWhenUsed="0"/>
-    <w:lsdException w:name="Light List" w:semiHidden="0" w:uiPriority="61" w:unhideWhenUsed="0"/>
-    <w:lsdException w:name="Light Grid" w:semiHidden="0" w:uiPriority="62" w:unhideWhenUsed="0"/>
-    <w:lsdException w:name="Medium Shading 1" w:semiHidden="0" w:uiPriority="63" w:unhideWhenUsed="0"/>
-    <w:lsdException w:name="Medium Shading 2" w:semiHidden="0" w:uiPriority="64" w:unhideWhenUsed="0"/>
-    <w:lsdException w:name="Medium List 1" w:semiHidden="0" w:uiPriority="65" w:unhideWhenUsed="0"/>
-    <w:lsdException w:name="Medium List 2" w:semiHidden="0" w:uiPriority="66" w:unhideWhenUsed="0"/>
-    <w:lsdException w:name="Medium Grid 1" w:semiHidden="0" w:uiPriority="67" w:unhideWhenUsed="0"/>
-    <w:lsdException w:name="Medium Grid 2" w:semiHidden="0" w:uiPriority="68" w:unhideWhenUsed="0"/>
-    <w:lsdException w:name="Medium Grid 3" w:semiHidden="0" w:uiPriority="69" w:unhideWhenUsed="0"/>
-    <w:lsdException w:name="Dark List" w:semiHidden="0" w:uiPriority="70" w:unhideWhenUsed="0"/>
-    <w:lsdException w:name="Colorful Shading" w:semiHidden="0" w:uiPriority="71" w:unhideWhenUsed="0"/>
-    <w:lsdException w:name="Colorful List" w:semiHidden="0" w:uiPriority="72" w:unhideWhenUsed="0"/>
-    <w:lsdException w:name="Colorful Grid" w:semiHidden="0" w:uiPriority="73" w:unhideWhenUsed="0"/>
-    <w:lsdException w:name="Light Shading Accent 1" w:semiHidden="0" w:uiPriority="60" w:unhideWhenUsed="0"/>
-    <w:lsdException w:name="Light List Accent 1" w:semiHidden="0" w:uiPriority="61" w:unhideWhenUsed="0"/>
-    <w:lsdException w:name="Light Grid Accent 1" w:semiHidden="0" w:uiPriority="62" w:unhideWhenUsed="0"/>
-    <w:lsdException w:name="Medium Shading 1 Accent 1" w:semiHidden="0" w:uiPriority="63" w:unhideWhenUsed="0"/>
-    <w:lsdException w:name="Medium Shading 2 Accent 1" w:semiHidden="0" w:uiPriority="64" w:unhideWhenUsed="0"/>
-    <w:lsdException w:name="Medium List 1 Accent 1" w:semiHidden="0" w:uiPriority="65" w:unhideWhenUsed="0"/>
-    <w:lsdException w:name="Revision" w:unhideWhenUsed="0"/>
-    <w:lsdException w:name="List Paragraph" w:semiHidden="0" w:uiPriority="34" w:unhideWhenUsed="0" w:qFormat="1"/>
-    <w:lsdException w:name="Quote" w:semiHidden="0" w:uiPriority="29" w:unhideWhenUsed="0" w:qFormat="1"/>
-    <w:lsdException w:name="Intense Quote" w:semiHidden="0" w:uiPriority="30" w:unhideWhenUsed="0" w:qFormat="1"/>
-    <w:lsdException w:name="Medium List 2 Accent 1" w:semiHidden="0" w:uiPriority="66" w:unhideWhenUsed="0"/>
-    <w:lsdException w:name="Medium Grid 1 Accent 1" w:semiHidden="0" w:uiPriority="67" w:unhideWhenUsed="0"/>
-    <w:lsdException w:name="Medium Grid 2 Accent 1" w:semiHidden="0" w:uiPriority="68" w:unhideWhenUsed="0"/>
-    <w:lsdException w:name="Medium Grid 3 Accent 1" w:semiHidden="0" w:uiPriority="69" w:unhideWhenUsed="0"/>
-    <w:lsdException w:name="Dark List Accent 1" w:semiHidden="0" w:uiPriority="70" w:unhideWhenUsed="0"/>
-    <w:lsdException w:name="Colorful Shading Accent 1" w:semiHidden="0" w:uiPriority="71" w:unhideWhenUsed="0"/>
-    <w:lsdException w:name="Colorful List Accent 1" w:semiHidden="0" w:uiPriority="72" w:unhideWhenUsed="0"/>
-    <w:lsdException w:name="Colorful Grid Accent 1" w:semiHidden="0" w:uiPriority="73" w:unhideWhenUsed="0"/>
-    <w:lsdException w:name="Light Shading Accent 2" w:semiHidden="0" w:uiPriority="60" w:unhideWhenUsed="0"/>
-    <w:lsdException w:name="Light List Accent 2" w:semiHidden="0" w:uiPriority="61" w:unhideWhenUsed="0"/>
-    <w:lsdException w:name="Light Grid Accent 2" w:semiHidden="0" w:uiPriority="62" w:unhideWhenUsed="0"/>
-    <w:lsdException w:name="Medium Shading 1 Accent 2" w:semiHidden="0" w:uiPriority="63" w:unhideWhenUsed="0"/>
-    <w:lsdException w:name="Medium Shading 2 Accent 2" w:semiHidden="0" w:uiPriority="64" w:unhideWhenUsed="0"/>
-    <w:lsdException w:name="Medium List 1 Accent 2" w:semiHidden="0" w:uiPriority="65" w:unhideWhenUsed="0"/>
-    <w:lsdException w:name="Medium List 2 Accent 2" w:semiHidden="0" w:uiPriority="66" w:unhideWhenUsed="0"/>
-    <w:lsdException w:name="Medium Grid 1 Accent 2" w:semiHidden="0" w:uiPriority="67" w:unhideWhenUsed="0"/>
-    <w:lsdException w:name="Medium Grid 2 Accent 2" w:semiHidden="0" w:uiPriority="68" w:unhideWhenUsed="0"/>
-    <w:lsdException w:name="Medium Grid 3 Accent 2" w:semiHidden="0" w:uiPriority="69" w:unhideWhenUsed="0"/>
-    <w:lsdException w:name="Dark List Accent 2" w:semiHidden="0" w:uiPriority="70" w:unhideWhenUsed="0"/>
-    <w:lsdException w:name="Colorful Shading Accent 2" w:semiHidden="0" w:uiPriority="71" w:unhideWhenUsed="0"/>
-    <w:lsdException w:name="Colorful List Accent 2" w:semiHidden="0" w:uiPriority="72" w:unhideWhenUsed="0"/>
-    <w:lsdException w:name="Colorful Grid Accent 2" w:semiHidden="0" w:uiPriority="73" w:unhideWhenUsed="0"/>
-    <w:lsdException w:name="Light Shading Accent 3" w:semiHidden="0" w:uiPriority="60" w:unhideWhenUsed="0"/>
-    <w:lsdException w:name="Light List Accent 3" w:semiHidden="0" w:uiPriority="61" w:unhideWhenUsed="0"/>
-    <w:lsdException w:name="Light Grid Accent 3" w:semiHidden="0" w:uiPriority="62" w:unhideWhenUsed="0"/>
-    <w:lsdException w:name="Medium Shading 1 Accent 3" w:semiHidden="0" w:uiPriority="63" w:unhideWhenUsed="0"/>
-    <w:lsdException w:name="Medium Shading 2 Accent 3" w:semiHidden="0" w:uiPriority="64" w:unhideWhenUsed="0"/>
-    <w:lsdException w:name="Medium List 1 Accent 3" w:semiHidden="0" w:uiPriority="65" w:unhideWhenUsed="0"/>
-    <w:lsdException w:name="Medium List 2 Accent 3" w:semiHidden="0" w:uiPriority="66" w:unhideWhenUsed="0"/>
-    <w:lsdException w:name="Medium Grid 1 Accent 3" w:semiHidden="0" w:uiPriority="67" w:unhideWhenUsed="0"/>
-    <w:lsdException w:name="Medium Grid 2 Accent 3" w:semiHidden="0" w:uiPriority="68" w:unhideWhenUsed="0"/>
-    <w:lsdException w:name="Medium Grid 3 Accent 3" w:semiHidden="0" w:uiPriority="69" w:unhideWhenUsed="0"/>
-    <w:lsdException w:name="Dark List Accent 3" w:semiHidden="0" w:uiPriority="70" w:unhideWhenUsed="0"/>
-    <w:lsdException w:name="Colorful Shading Accent 3" w:semiHidden="0" w:uiPriority="71" w:unhideWhenUsed="0"/>
-    <w:lsdException w:name="Colorful List Accent 3" w:semiHidden="0" w:uiPriority="72" w:unhideWhenUsed="0"/>
-    <w:lsdException w:name="Colorful Grid Accent 3" w:semiHidden="0" w:uiPriority="73" w:unhideWhenUsed="0"/>
-    <w:lsdException w:name="Light Shading Accent 4" w:semiHidden="0" w:uiPriority="60" w:unhideWhenUsed="0"/>
-    <w:lsdException w:name="Light List Accent 4" w:semiHidden="0" w:uiPriority="61" w:unhideWhenUsed="0"/>
-    <w:lsdException w:name="Light Grid Accent 4" w:semiHidden="0" w:uiPriority="62" w:unhideWhenUsed="0"/>
-    <w:lsdException w:name="Medium Shading 1 Accent 4" w:semiHidden="0" w:uiPriority="63" w:unhideWhenUsed="0"/>
-    <w:lsdException w:name="Medium Shading 2 Accent 4" w:semiHidden="0" w:uiPriority="64" w:unhideWhenUsed="0"/>
-    <w:lsdException w:name="Medium List 1 Accent 4" w:semiHidden="0" w:uiPriority="65" w:unhideWhenUsed="0"/>
-    <w:lsdException w:name="Medium List 2 Accent 4" w:semiHidden="0" w:uiPriority="66" w:unhideWhenUsed="0"/>
-    <w:lsdException w:name="Medium Grid 1 Accent 4" w:semiHidden="0" w:uiPriority="67" w:unhideWhenUsed="0"/>
-    <w:lsdException w:name="Medium Grid 2 Accent 4" w:semiHidden="0" w:uiPriority="68" w:unhideWhenUsed="0"/>
-    <w:lsdException w:name="Medium Grid 3 Accent 4" w:semiHidden="0" w:uiPriority="69" w:unhideWhenUsed="0"/>
-    <w:lsdException w:name="Dark List Accent 4" w:semiHidden="0" w:uiPriority="70" w:unhideWhenUsed="0"/>
-    <w:lsdException w:name="Colorful Shading Accent 4" w:semiHidden="0" w:uiPriority="71" w:unhideWhenUsed="0"/>
-    <w:lsdException w:name="Colorful List Accent 4" w:semiHidden="0" w:uiPriority="72" w:unhideWhenUsed="0"/>
-    <w:lsdException w:name="Colorful Grid Accent 4" w:semiHidden="0" w:uiPriority="73" w:unhideWhenUsed="0"/>
-    <w:lsdException w:name="Light Shading Accent 5" w:semiHidden="0" w:uiPriority="60" w:unhideWhenUsed="0"/>
-    <w:lsdException w:name="Light List Accent 5" w:semiHidden="0" w:uiPriority="61" w:unhideWhenUsed="0"/>
-    <w:lsdException w:name="Light Grid Accent 5" w:semiHidden="0" w:uiPriority="62" w:unhideWhenUsed="0"/>
-    <w:lsdException w:name="Medium Shading 1 Accent 5" w:semiHidden="0" w:uiPriority="63" w:unhideWhenUsed="0"/>
-    <w:lsdException w:name="Medium Shading 2 Accent 5" w:semiHidden="0" w:uiPriority="64" w:unhideWhenUsed="0"/>
-    <w:lsdException w:name="Medium List 1 Accent 5" w:semiHidden="0" w:uiPriority="65" w:unhideWhenUsed="0"/>
-    <w:lsdException w:name="Medium List 2 Accent 5" w:semiHidden="0" w:uiPriority="66" w:unhideWhenUsed="0"/>
-    <w:lsdException w:name="Medium Grid 1 Accent 5" w:semiHidden="0" w:uiPriority="67" w:unhideWhenUsed="0"/>
-    <w:lsdException w:name="Medium Grid 2 Accent 5" w:semiHidden="0" w:uiPriority="68" w:unhideWhenUsed="0"/>
-    <w:lsdException w:name="Medium Grid 3 Accent 5" w:semiHidden="0" w:uiPriority="69" w:unhideWhenUsed="0"/>
-    <w:lsdException w:name="Dark List Accent 5" w:semiHidden="0" w:uiPriority="70" w:unhideWhenUsed="0"/>
-    <w:lsdException w:name="Colorful Shading Accent 5" w:semiHidden="0" w:uiPriority="71" w:unhideWhenUsed="0"/>
-    <w:lsdException w:name="Colorful List Accent 5" w:semiHidden="0" w:uiPriority="72" w:unhideWhenUsed="0"/>
-    <w:lsdException w:name="Colorful Grid Accent 5" w:semiHidden="0" w:uiPriority="73" w:unhideWhenUsed="0"/>
-    <w:lsdException w:name="Light Shading Accent 6" w:semiHidden="0" w:uiPriority="60" w:unhideWhenUsed="0"/>
-    <w:lsdException w:name="Light List Accent 6" w:semiHidden="0" w:uiPriority="61" w:unhideWhenUsed="0"/>
-    <w:lsdException w:name="Light Grid Accent 6" w:semiHidden="0" w:uiPriority="62" w:unhideWhenUsed="0"/>
-    <w:lsdException w:name="Medium Shading 1 Accent 6" w:semiHidden="0" w:uiPriority="63" w:unhideWhenUsed="0"/>
-    <w:lsdException w:name="Medium Shading 2 Accent 6" w:semiHidden="0" w:uiPriority="64" w:unhideWhenUsed="0"/>
-    <w:lsdException w:name="Medium List 1 Accent 6" w:semiHidden="0" w:uiPriority="65" w:unhideWhenUsed="0"/>
-    <w:lsdException w:name="Medium List 2 Accent 6" w:semiHidden="0" w:uiPriority="66" w:unhideWhenUsed="0"/>
-    <w:lsdException w:name="Medium Grid 1 Accent 6" w:semiHidden="0" w:uiPriority="67" w:unhideWhenUsed="0"/>
-    <w:lsdException w:name="Medium Grid 2 Accent 6" w:semiHidden="0" w:uiPriority="68" w:unhideWhenUsed="0"/>
-    <w:lsdException w:name="Medium Grid 3 Accent 6" w:semiHidden="0" w:uiPriority="69" w:unhideWhenUsed="0"/>
-    <w:lsdException w:name="Dark List Accent 6" w:semiHidden="0" w:uiPriority="70" w:unhideWhenUsed="0"/>
-    <w:lsdException w:name="Colorful Shading Accent 6" w:semiHidden="0" w:uiPriority="71" w:unhideWhenUsed="0"/>
-    <w:lsdException w:name="Colorful List Accent 6" w:semiHidden="0" w:uiPriority="72" w:unhideWhenUsed="0"/>
-    <w:lsdException w:name="Colorful Grid Accent 6" w:semiHidden="0" w:uiPriority="73" w:unhideWhenUsed="0"/>
-    <w:lsdException w:name="Subtle Emphasis" w:semiHidden="0" w:uiPriority="19" w:unhideWhenUsed="0" w:qFormat="1"/>
-    <w:lsdException w:name="Intense Emphasis" w:semiHidden="0" w:uiPriority="21" w:unhideWhenUsed="0" w:qFormat="1"/>
-    <w:lsdException w:name="Subtle Reference" w:semiHidden="0" w:uiPriority="31" w:unhideWhenUsed="0" w:qFormat="1"/>
-    <w:lsdException w:name="Intense Reference" w:semiHidden="0" w:uiPriority="32" w:unhideWhenUsed="0" w:qFormat="1"/>
-    <w:lsdException w:name="Book Title" w:semiHidden="0" w:uiPriority="33" w:unhideWhenUsed="0" w:qFormat="1"/>
-    <w:lsdException w:name="Bibliography" w:uiPriority="37"/>
-    <w:lsdException w:name="TOC Heading" w:uiPriority="39" w:qFormat="1"/>
-  </w:latentStyles>
-  <w:style w:type="paragraph" w:default="1" w:styleId="Normal">
-    <w:name w:val="Normal"/>
-    <w:qFormat/>
   </w:style>
   <w:style w:type="paragraph" w:styleId="Heading1">
     <w:name w:val="heading 1"/>
@@ -13995,6 +14664,575 @@
       <w:szCs w:val="18"/>
     </w:rPr>
   </w:style>
+  <w:style w:type="character" w:customStyle="1" w:styleId="apple-converted-space">
+    <w:name w:val="apple-converted-space"/>
+    <w:basedOn w:val="DefaultParagraphFont"/>
+    <w:rsid w:val="00DB2929"/>
+  </w:style>
+  <w:style w:type="character" w:styleId="Hyperlink">
+    <w:name w:val="Hyperlink"/>
+    <w:basedOn w:val="DefaultParagraphFont"/>
+    <w:uiPriority w:val="99"/>
+    <w:unhideWhenUsed/>
+    <w:rsid w:val="00DB2929"/>
+    <w:rPr>
+      <w:color w:val="0000FF"/>
+      <w:u w:val="single"/>
+    </w:rPr>
+  </w:style>
+  <w:style w:type="character" w:styleId="FollowedHyperlink">
+    <w:name w:val="FollowedHyperlink"/>
+    <w:basedOn w:val="DefaultParagraphFont"/>
+    <w:uiPriority w:val="99"/>
+    <w:semiHidden/>
+    <w:unhideWhenUsed/>
+    <w:rsid w:val="005C459F"/>
+    <w:rPr>
+      <w:color w:val="800080" w:themeColor="followedHyperlink"/>
+      <w:u w:val="single"/>
+    </w:rPr>
+  </w:style>
+</w:styles>
+</file>
+
+<file path=word/stylesWithEffects.xml><?xml version="1.0" encoding="utf-8"?>
+<w:styles xmlns:wpc="http://schemas.microsoft.com/office/word/2010/wordprocessingCanvas" xmlns:mc="http://schemas.openxmlformats.org/markup-compatibility/2006" xmlns:o="urn:schemas-microsoft-com:office:office" xmlns:r="http://schemas.openxmlformats.org/officeDocument/2006/relationships" xmlns:m="http://schemas.openxmlformats.org/officeDocument/2006/math" xmlns:v="urn:schemas-microsoft-com:vml" xmlns:wp14="http://schemas.microsoft.com/office/word/2010/wordprocessingDrawing" xmlns:wp="http://schemas.openxmlformats.org/drawingml/2006/wordprocessingDrawing" xmlns:w10="urn:schemas-microsoft-com:office:word" xmlns:w="http://schemas.openxmlformats.org/wordprocessingml/2006/main" xmlns:w14="http://schemas.microsoft.com/office/word/2010/wordml" xmlns:wpg="http://schemas.microsoft.com/office/word/2010/wordprocessingGroup" xmlns:wpi="http://schemas.microsoft.com/office/word/2010/wordprocessingInk" xmlns:wne="http://schemas.microsoft.com/office/word/2006/wordml" xmlns:wps="http://schemas.microsoft.com/office/word/2010/wordprocessingShape" mc:Ignorable="w14 wp14">
+  <w:docDefaults>
+    <w:rPrDefault>
+      <w:rPr>
+        <w:rFonts w:ascii="Arial" w:eastAsia="Arial" w:hAnsi="Arial" w:cs="Arial"/>
+        <w:color w:val="000000"/>
+        <w:sz w:val="22"/>
+        <w:lang w:val="en-US" w:eastAsia="en-US" w:bidi="ar-SA"/>
+      </w:rPr>
+    </w:rPrDefault>
+    <w:pPrDefault>
+      <w:pPr>
+        <w:spacing w:line="276" w:lineRule="auto"/>
+      </w:pPr>
+    </w:pPrDefault>
+  </w:docDefaults>
+  <w:latentStyles w:defLockedState="0" w:defUIPriority="99" w:defSemiHidden="1" w:defUnhideWhenUsed="1" w:defQFormat="0" w:count="267">
+    <w:lsdException w:name="Normal" w:semiHidden="0" w:uiPriority="0" w:unhideWhenUsed="0" w:qFormat="1"/>
+    <w:lsdException w:name="heading 1" w:semiHidden="0" w:uiPriority="9" w:unhideWhenUsed="0" w:qFormat="1"/>
+    <w:lsdException w:name="heading 2" w:uiPriority="9" w:qFormat="1"/>
+    <w:lsdException w:name="heading 3" w:uiPriority="9" w:qFormat="1"/>
+    <w:lsdException w:name="heading 4" w:uiPriority="9" w:qFormat="1"/>
+    <w:lsdException w:name="heading 5" w:uiPriority="9" w:qFormat="1"/>
+    <w:lsdException w:name="heading 6" w:uiPriority="9" w:qFormat="1"/>
+    <w:lsdException w:name="heading 7" w:uiPriority="9" w:qFormat="1"/>
+    <w:lsdException w:name="heading 8" w:uiPriority="9" w:qFormat="1"/>
+    <w:lsdException w:name="heading 9" w:uiPriority="9" w:qFormat="1"/>
+    <w:lsdException w:name="toc 1" w:uiPriority="39"/>
+    <w:lsdException w:name="toc 2" w:uiPriority="39"/>
+    <w:lsdException w:name="toc 3" w:uiPriority="39"/>
+    <w:lsdException w:name="toc 4" w:uiPriority="39"/>
+    <w:lsdException w:name="toc 5" w:uiPriority="39"/>
+    <w:lsdException w:name="toc 6" w:uiPriority="39"/>
+    <w:lsdException w:name="toc 7" w:uiPriority="39"/>
+    <w:lsdException w:name="toc 8" w:uiPriority="39"/>
+    <w:lsdException w:name="toc 9" w:uiPriority="39"/>
+    <w:lsdException w:name="caption" w:uiPriority="35" w:qFormat="1"/>
+    <w:lsdException w:name="Title" w:semiHidden="0" w:uiPriority="10" w:unhideWhenUsed="0" w:qFormat="1"/>
+    <w:lsdException w:name="Default Paragraph Font" w:uiPriority="1"/>
+    <w:lsdException w:name="Subtitle" w:semiHidden="0" w:uiPriority="11" w:unhideWhenUsed="0" w:qFormat="1"/>
+    <w:lsdException w:name="Strong" w:semiHidden="0" w:uiPriority="22" w:unhideWhenUsed="0" w:qFormat="1"/>
+    <w:lsdException w:name="Emphasis" w:semiHidden="0" w:uiPriority="20" w:unhideWhenUsed="0" w:qFormat="1"/>
+    <w:lsdException w:name="Table Grid" w:semiHidden="0" w:uiPriority="59" w:unhideWhenUsed="0"/>
+    <w:lsdException w:name="Placeholder Text" w:unhideWhenUsed="0"/>
+    <w:lsdException w:name="No Spacing" w:semiHidden="0" w:uiPriority="1" w:unhideWhenUsed="0" w:qFormat="1"/>
+    <w:lsdException w:name="Light Shading" w:semiHidden="0" w:uiPriority="60" w:unhideWhenUsed="0"/>
+    <w:lsdException w:name="Light List" w:semiHidden="0" w:uiPriority="61" w:unhideWhenUsed="0"/>
+    <w:lsdException w:name="Light Grid" w:semiHidden="0" w:uiPriority="62" w:unhideWhenUsed="0"/>
+    <w:lsdException w:name="Medium Shading 1" w:semiHidden="0" w:uiPriority="63" w:unhideWhenUsed="0"/>
+    <w:lsdException w:name="Medium Shading 2" w:semiHidden="0" w:uiPriority="64" w:unhideWhenUsed="0"/>
+    <w:lsdException w:name="Medium List 1" w:semiHidden="0" w:uiPriority="65" w:unhideWhenUsed="0"/>
+    <w:lsdException w:name="Medium List 2" w:semiHidden="0" w:uiPriority="66" w:unhideWhenUsed="0"/>
+    <w:lsdException w:name="Medium Grid 1" w:semiHidden="0" w:uiPriority="67" w:unhideWhenUsed="0"/>
+    <w:lsdException w:name="Medium Grid 2" w:semiHidden="0" w:uiPriority="68" w:unhideWhenUsed="0"/>
+    <w:lsdException w:name="Medium Grid 3" w:semiHidden="0" w:uiPriority="69" w:unhideWhenUsed="0"/>
+    <w:lsdException w:name="Dark List" w:semiHidden="0" w:uiPriority="70" w:unhideWhenUsed="0"/>
+    <w:lsdException w:name="Colorful Shading" w:semiHidden="0" w:uiPriority="71" w:unhideWhenUsed="0"/>
+    <w:lsdException w:name="Colorful List" w:semiHidden="0" w:uiPriority="72" w:unhideWhenUsed="0"/>
+    <w:lsdException w:name="Colorful Grid" w:semiHidden="0" w:uiPriority="73" w:unhideWhenUsed="0"/>
+    <w:lsdException w:name="Light Shading Accent 1" w:semiHidden="0" w:uiPriority="60" w:unhideWhenUsed="0"/>
+    <w:lsdException w:name="Light List Accent 1" w:semiHidden="0" w:uiPriority="61" w:unhideWhenUsed="0"/>
+    <w:lsdException w:name="Light Grid Accent 1" w:semiHidden="0" w:uiPriority="62" w:unhideWhenUsed="0"/>
+    <w:lsdException w:name="Medium Shading 1 Accent 1" w:semiHidden="0" w:uiPriority="63" w:unhideWhenUsed="0"/>
+    <w:lsdException w:name="Medium Shading 2 Accent 1" w:semiHidden="0" w:uiPriority="64" w:unhideWhenUsed="0"/>
+    <w:lsdException w:name="Medium List 1 Accent 1" w:semiHidden="0" w:uiPriority="65" w:unhideWhenUsed="0"/>
+    <w:lsdException w:name="Revision" w:unhideWhenUsed="0"/>
+    <w:lsdException w:name="List Paragraph" w:semiHidden="0" w:uiPriority="34" w:unhideWhenUsed="0" w:qFormat="1"/>
+    <w:lsdException w:name="Quote" w:semiHidden="0" w:uiPriority="29" w:unhideWhenUsed="0" w:qFormat="1"/>
+    <w:lsdException w:name="Intense Quote" w:semiHidden="0" w:uiPriority="30" w:unhideWhenUsed="0" w:qFormat="1"/>
+    <w:lsdException w:name="Medium List 2 Accent 1" w:semiHidden="0" w:uiPriority="66" w:unhideWhenUsed="0"/>
+    <w:lsdException w:name="Medium Grid 1 Accent 1" w:semiHidden="0" w:uiPriority="67" w:unhideWhenUsed="0"/>
+    <w:lsdException w:name="Medium Grid 2 Accent 1" w:semiHidden="0" w:uiPriority="68" w:unhideWhenUsed="0"/>
+    <w:lsdException w:name="Medium Grid 3 Accent 1" w:semiHidden="0" w:uiPriority="69" w:unhideWhenUsed="0"/>
+    <w:lsdException w:name="Dark List Accent 1" w:semiHidden="0" w:uiPriority="70" w:unhideWhenUsed="0"/>
+    <w:lsdException w:name="Colorful Shading Accent 1" w:semiHidden="0" w:uiPriority="71" w:unhideWhenUsed="0"/>
+    <w:lsdException w:name="Colorful List Accent 1" w:semiHidden="0" w:uiPriority="72" w:unhideWhenUsed="0"/>
+    <w:lsdException w:name="Colorful Grid Accent 1" w:semiHidden="0" w:uiPriority="73" w:unhideWhenUsed="0"/>
+    <w:lsdException w:name="Light Shading Accent 2" w:semiHidden="0" w:uiPriority="60" w:unhideWhenUsed="0"/>
+    <w:lsdException w:name="Light List Accent 2" w:semiHidden="0" w:uiPriority="61" w:unhideWhenUsed="0"/>
+    <w:lsdException w:name="Light Grid Accent 2" w:semiHidden="0" w:uiPriority="62" w:unhideWhenUsed="0"/>
+    <w:lsdException w:name="Medium Shading 1 Accent 2" w:semiHidden="0" w:uiPriority="63" w:unhideWhenUsed="0"/>
+    <w:lsdException w:name="Medium Shading 2 Accent 2" w:semiHidden="0" w:uiPriority="64" w:unhideWhenUsed="0"/>
+    <w:lsdException w:name="Medium List 1 Accent 2" w:semiHidden="0" w:uiPriority="65" w:unhideWhenUsed="0"/>
+    <w:lsdException w:name="Medium List 2 Accent 2" w:semiHidden="0" w:uiPriority="66" w:unhideWhenUsed="0"/>
+    <w:lsdException w:name="Medium Grid 1 Accent 2" w:semiHidden="0" w:uiPriority="67" w:unhideWhenUsed="0"/>
+    <w:lsdException w:name="Medium Grid 2 Accent 2" w:semiHidden="0" w:uiPriority="68" w:unhideWhenUsed="0"/>
+    <w:lsdException w:name="Medium Grid 3 Accent 2" w:semiHidden="0" w:uiPriority="69" w:unhideWhenUsed="0"/>
+    <w:lsdException w:name="Dark List Accent 2" w:semiHidden="0" w:uiPriority="70" w:unhideWhenUsed="0"/>
+    <w:lsdException w:name="Colorful Shading Accent 2" w:semiHidden="0" w:uiPriority="71" w:unhideWhenUsed="0"/>
+    <w:lsdException w:name="Colorful List Accent 2" w:semiHidden="0" w:uiPriority="72" w:unhideWhenUsed="0"/>
+    <w:lsdException w:name="Colorful Grid Accent 2" w:semiHidden="0" w:uiPriority="73" w:unhideWhenUsed="0"/>
+    <w:lsdException w:name="Light Shading Accent 3" w:semiHidden="0" w:uiPriority="60" w:unhideWhenUsed="0"/>
+    <w:lsdException w:name="Light List Accent 3" w:semiHidden="0" w:uiPriority="61" w:unhideWhenUsed="0"/>
+    <w:lsdException w:name="Light Grid Accent 3" w:semiHidden="0" w:uiPriority="62" w:unhideWhenUsed="0"/>
+    <w:lsdException w:name="Medium Shading 1 Accent 3" w:semiHidden="0" w:uiPriority="63" w:unhideWhenUsed="0"/>
+    <w:lsdException w:name="Medium Shading 2 Accent 3" w:semiHidden="0" w:uiPriority="64" w:unhideWhenUsed="0"/>
+    <w:lsdException w:name="Medium List 1 Accent 3" w:semiHidden="0" w:uiPriority="65" w:unhideWhenUsed="0"/>
+    <w:lsdException w:name="Medium List 2 Accent 3" w:semiHidden="0" w:uiPriority="66" w:unhideWhenUsed="0"/>
+    <w:lsdException w:name="Medium Grid 1 Accent 3" w:semiHidden="0" w:uiPriority="67" w:unhideWhenUsed="0"/>
+    <w:lsdException w:name="Medium Grid 2 Accent 3" w:semiHidden="0" w:uiPriority="68" w:unhideWhenUsed="0"/>
+    <w:lsdException w:name="Medium Grid 3 Accent 3" w:semiHidden="0" w:uiPriority="69" w:unhideWhenUsed="0"/>
+    <w:lsdException w:name="Dark List Accent 3" w:semiHidden="0" w:uiPriority="70" w:unhideWhenUsed="0"/>
+    <w:lsdException w:name="Colorful Shading Accent 3" w:semiHidden="0" w:uiPriority="71" w:unhideWhenUsed="0"/>
+    <w:lsdException w:name="Colorful List Accent 3" w:semiHidden="0" w:uiPriority="72" w:unhideWhenUsed="0"/>
+    <w:lsdException w:name="Colorful Grid Accent 3" w:semiHidden="0" w:uiPriority="73" w:unhideWhenUsed="0"/>
+    <w:lsdException w:name="Light Shading Accent 4" w:semiHidden="0" w:uiPriority="60" w:unhideWhenUsed="0"/>
+    <w:lsdException w:name="Light List Accent 4" w:semiHidden="0" w:uiPriority="61" w:unhideWhenUsed="0"/>
+    <w:lsdException w:name="Light Grid Accent 4" w:semiHidden="0" w:uiPriority="62" w:unhideWhenUsed="0"/>
+    <w:lsdException w:name="Medium Shading 1 Accent 4" w:semiHidden="0" w:uiPriority="63" w:unhideWhenUsed="0"/>
+    <w:lsdException w:name="Medium Shading 2 Accent 4" w:semiHidden="0" w:uiPriority="64" w:unhideWhenUsed="0"/>
+    <w:lsdException w:name="Medium List 1 Accent 4" w:semiHidden="0" w:uiPriority="65" w:unhideWhenUsed="0"/>
+    <w:lsdException w:name="Medium List 2 Accent 4" w:semiHidden="0" w:uiPriority="66" w:unhideWhenUsed="0"/>
+    <w:lsdException w:name="Medium Grid 1 Accent 4" w:semiHidden="0" w:uiPriority="67" w:unhideWhenUsed="0"/>
+    <w:lsdException w:name="Medium Grid 2 Accent 4" w:semiHidden="0" w:uiPriority="68" w:unhideWhenUsed="0"/>
+    <w:lsdException w:name="Medium Grid 3 Accent 4" w:semiHidden="0" w:uiPriority="69" w:unhideWhenUsed="0"/>
+    <w:lsdException w:name="Dark List Accent 4" w:semiHidden="0" w:uiPriority="70" w:unhideWhenUsed="0"/>
+    <w:lsdException w:name="Colorful Shading Accent 4" w:semiHidden="0" w:uiPriority="71" w:unhideWhenUsed="0"/>
+    <w:lsdException w:name="Colorful List Accent 4" w:semiHidden="0" w:uiPriority="72" w:unhideWhenUsed="0"/>
+    <w:lsdException w:name="Colorful Grid Accent 4" w:semiHidden="0" w:uiPriority="73" w:unhideWhenUsed="0"/>
+    <w:lsdException w:name="Light Shading Accent 5" w:semiHidden="0" w:uiPriority="60" w:unhideWhenUsed="0"/>
+    <w:lsdException w:name="Light List Accent 5" w:semiHidden="0" w:uiPriority="61" w:unhideWhenUsed="0"/>
+    <w:lsdException w:name="Light Grid Accent 5" w:semiHidden="0" w:uiPriority="62" w:unhideWhenUsed="0"/>
+    <w:lsdException w:name="Medium Shading 1 Accent 5" w:semiHidden="0" w:uiPriority="63" w:unhideWhenUsed="0"/>
+    <w:lsdException w:name="Medium Shading 2 Accent 5" w:semiHidden="0" w:uiPriority="64" w:unhideWhenUsed="0"/>
+    <w:lsdException w:name="Medium List 1 Accent 5" w:semiHidden="0" w:uiPriority="65" w:unhideWhenUsed="0"/>
+    <w:lsdException w:name="Medium List 2 Accent 5" w:semiHidden="0" w:uiPriority="66" w:unhideWhenUsed="0"/>
+    <w:lsdException w:name="Medium Grid 1 Accent 5" w:semiHidden="0" w:uiPriority="67" w:unhideWhenUsed="0"/>
+    <w:lsdException w:name="Medium Grid 2 Accent 5" w:semiHidden="0" w:uiPriority="68" w:unhideWhenUsed="0"/>
+    <w:lsdException w:name="Medium Grid 3 Accent 5" w:semiHidden="0" w:uiPriority="69" w:unhideWhenUsed="0"/>
+    <w:lsdException w:name="Dark List Accent 5" w:semiHidden="0" w:uiPriority="70" w:unhideWhenUsed="0"/>
+    <w:lsdException w:name="Colorful Shading Accent 5" w:semiHidden="0" w:uiPriority="71" w:unhideWhenUsed="0"/>
+    <w:lsdException w:name="Colorful List Accent 5" w:semiHidden="0" w:uiPriority="72" w:unhideWhenUsed="0"/>
+    <w:lsdException w:name="Colorful Grid Accent 5" w:semiHidden="0" w:uiPriority="73" w:unhideWhenUsed="0"/>
+    <w:lsdException w:name="Light Shading Accent 6" w:semiHidden="0" w:uiPriority="60" w:unhideWhenUsed="0"/>
+    <w:lsdException w:name="Light List Accent 6" w:semiHidden="0" w:uiPriority="61" w:unhideWhenUsed="0"/>
+    <w:lsdException w:name="Light Grid Accent 6" w:semiHidden="0" w:uiPriority="62" w:unhideWhenUsed="0"/>
+    <w:lsdException w:name="Medium Shading 1 Accent 6" w:semiHidden="0" w:uiPriority="63" w:unhideWhenUsed="0"/>
+    <w:lsdException w:name="Medium Shading 2 Accent 6" w:semiHidden="0" w:uiPriority="64" w:unhideWhenUsed="0"/>
+    <w:lsdException w:name="Medium List 1 Accent 6" w:semiHidden="0" w:uiPriority="65" w:unhideWhenUsed="0"/>
+    <w:lsdException w:name="Medium List 2 Accent 6" w:semiHidden="0" w:uiPriority="66" w:unhideWhenUsed="0"/>
+    <w:lsdException w:name="Medium Grid 1 Accent 6" w:semiHidden="0" w:uiPriority="67" w:unhideWhenUsed="0"/>
+    <w:lsdException w:name="Medium Grid 2 Accent 6" w:semiHidden="0" w:uiPriority="68" w:unhideWhenUsed="0"/>
+    <w:lsdException w:name="Medium Grid 3 Accent 6" w:semiHidden="0" w:uiPriority="69" w:unhideWhenUsed="0"/>
+    <w:lsdException w:name="Dark List Accent 6" w:semiHidden="0" w:uiPriority="70" w:unhideWhenUsed="0"/>
+    <w:lsdException w:name="Colorful Shading Accent 6" w:semiHidden="0" w:uiPriority="71" w:unhideWhenUsed="0"/>
+    <w:lsdException w:name="Colorful List Accent 6" w:semiHidden="0" w:uiPriority="72" w:unhideWhenUsed="0"/>
+    <w:lsdException w:name="Colorful Grid Accent 6" w:semiHidden="0" w:uiPriority="73" w:unhideWhenUsed="0"/>
+    <w:lsdException w:name="Subtle Emphasis" w:semiHidden="0" w:uiPriority="19" w:unhideWhenUsed="0" w:qFormat="1"/>
+    <w:lsdException w:name="Intense Emphasis" w:semiHidden="0" w:uiPriority="21" w:unhideWhenUsed="0" w:qFormat="1"/>
+    <w:lsdException w:name="Subtle Reference" w:semiHidden="0" w:uiPriority="31" w:unhideWhenUsed="0" w:qFormat="1"/>
+    <w:lsdException w:name="Intense Reference" w:semiHidden="0" w:uiPriority="32" w:unhideWhenUsed="0" w:qFormat="1"/>
+    <w:lsdException w:name="Book Title" w:semiHidden="0" w:uiPriority="33" w:unhideWhenUsed="0" w:qFormat="1"/>
+    <w:lsdException w:name="Bibliography" w:uiPriority="37"/>
+    <w:lsdException w:name="TOC Heading" w:uiPriority="39" w:qFormat="1"/>
+  </w:latentStyles>
+  <w:style w:type="paragraph" w:default="1" w:styleId="Normal">
+    <w:name w:val="Normal"/>
+    <w:qFormat/>
+    <w:rsid w:val="00A1300E"/>
+  </w:style>
+  <w:style w:type="paragraph" w:styleId="Heading1">
+    <w:name w:val="heading 1"/>
+    <w:basedOn w:val="Normal1"/>
+    <w:next w:val="Normal1"/>
+    <w:link w:val="Heading1Char"/>
+    <w:rsid w:val="00671AD3"/>
+    <w:pPr>
+      <w:keepNext/>
+      <w:keepLines/>
+      <w:spacing w:before="200"/>
+      <w:contextualSpacing/>
+      <w:outlineLvl w:val="0"/>
+    </w:pPr>
+    <w:rPr>
+      <w:rFonts w:ascii="Trebuchet MS" w:eastAsia="Trebuchet MS" w:hAnsi="Trebuchet MS" w:cs="Trebuchet MS"/>
+      <w:sz w:val="32"/>
+    </w:rPr>
+  </w:style>
+  <w:style w:type="paragraph" w:styleId="Heading2">
+    <w:name w:val="heading 2"/>
+    <w:basedOn w:val="Normal1"/>
+    <w:next w:val="Normal1"/>
+    <w:rsid w:val="00671AD3"/>
+    <w:pPr>
+      <w:keepNext/>
+      <w:keepLines/>
+      <w:spacing w:before="200"/>
+      <w:contextualSpacing/>
+      <w:outlineLvl w:val="1"/>
+    </w:pPr>
+    <w:rPr>
+      <w:rFonts w:ascii="Trebuchet MS" w:eastAsia="Trebuchet MS" w:hAnsi="Trebuchet MS" w:cs="Trebuchet MS"/>
+      <w:b/>
+      <w:sz w:val="26"/>
+    </w:rPr>
+  </w:style>
+  <w:style w:type="paragraph" w:styleId="Heading3">
+    <w:name w:val="heading 3"/>
+    <w:basedOn w:val="Normal1"/>
+    <w:next w:val="Normal1"/>
+    <w:rsid w:val="00671AD3"/>
+    <w:pPr>
+      <w:keepNext/>
+      <w:keepLines/>
+      <w:spacing w:before="160"/>
+      <w:contextualSpacing/>
+      <w:outlineLvl w:val="2"/>
+    </w:pPr>
+    <w:rPr>
+      <w:rFonts w:ascii="Trebuchet MS" w:eastAsia="Trebuchet MS" w:hAnsi="Trebuchet MS" w:cs="Trebuchet MS"/>
+      <w:b/>
+      <w:color w:val="666666"/>
+      <w:sz w:val="24"/>
+    </w:rPr>
+  </w:style>
+  <w:style w:type="paragraph" w:styleId="Heading4">
+    <w:name w:val="heading 4"/>
+    <w:basedOn w:val="Normal1"/>
+    <w:next w:val="Normal1"/>
+    <w:rsid w:val="00671AD3"/>
+    <w:pPr>
+      <w:contextualSpacing/>
+      <w:jc w:val="center"/>
+      <w:outlineLvl w:val="3"/>
+    </w:pPr>
+  </w:style>
+  <w:style w:type="paragraph" w:styleId="Heading5">
+    <w:name w:val="heading 5"/>
+    <w:basedOn w:val="Normal1"/>
+    <w:next w:val="Normal1"/>
+    <w:rsid w:val="00671AD3"/>
+    <w:pPr>
+      <w:contextualSpacing/>
+      <w:outlineLvl w:val="4"/>
+    </w:pPr>
+    <w:rPr>
+      <w:rFonts w:ascii="Times New Roman" w:eastAsia="Times New Roman" w:hAnsi="Times New Roman" w:cs="Times New Roman"/>
+      <w:i/>
+    </w:rPr>
+  </w:style>
+  <w:style w:type="paragraph" w:styleId="Heading6">
+    <w:name w:val="heading 6"/>
+    <w:basedOn w:val="Normal1"/>
+    <w:next w:val="Normal1"/>
+    <w:rsid w:val="00671AD3"/>
+    <w:pPr>
+      <w:keepNext/>
+      <w:keepLines/>
+      <w:spacing w:before="160"/>
+      <w:contextualSpacing/>
+      <w:outlineLvl w:val="5"/>
+    </w:pPr>
+    <w:rPr>
+      <w:rFonts w:ascii="Trebuchet MS" w:eastAsia="Trebuchet MS" w:hAnsi="Trebuchet MS" w:cs="Trebuchet MS"/>
+      <w:i/>
+      <w:color w:val="666666"/>
+    </w:rPr>
+  </w:style>
+  <w:style w:type="character" w:default="1" w:styleId="DefaultParagraphFont">
+    <w:name w:val="Default Paragraph Font"/>
+    <w:uiPriority w:val="1"/>
+    <w:semiHidden/>
+    <w:unhideWhenUsed/>
+  </w:style>
+  <w:style w:type="table" w:default="1" w:styleId="TableNormal">
+    <w:name w:val="Normal Table"/>
+    <w:uiPriority w:val="99"/>
+    <w:semiHidden/>
+    <w:unhideWhenUsed/>
+    <w:tblPr>
+      <w:tblInd w:w="0" w:type="dxa"/>
+      <w:tblCellMar>
+        <w:top w:w="0" w:type="dxa"/>
+        <w:left w:w="108" w:type="dxa"/>
+        <w:bottom w:w="0" w:type="dxa"/>
+        <w:right w:w="108" w:type="dxa"/>
+      </w:tblCellMar>
+    </w:tblPr>
+  </w:style>
+  <w:style w:type="numbering" w:default="1" w:styleId="NoList">
+    <w:name w:val="No List"/>
+    <w:uiPriority w:val="99"/>
+    <w:semiHidden/>
+    <w:unhideWhenUsed/>
+  </w:style>
+  <w:style w:type="paragraph" w:customStyle="1" w:styleId="Normal1">
+    <w:name w:val="Normal1"/>
+    <w:rsid w:val="00671AD3"/>
+  </w:style>
+  <w:style w:type="paragraph" w:styleId="Title">
+    <w:name w:val="Title"/>
+    <w:basedOn w:val="Normal1"/>
+    <w:next w:val="Normal1"/>
+    <w:rsid w:val="00671AD3"/>
+    <w:pPr>
+      <w:keepNext/>
+      <w:keepLines/>
+      <w:contextualSpacing/>
+    </w:pPr>
+    <w:rPr>
+      <w:rFonts w:ascii="Trebuchet MS" w:eastAsia="Trebuchet MS" w:hAnsi="Trebuchet MS" w:cs="Trebuchet MS"/>
+      <w:sz w:val="42"/>
+    </w:rPr>
+  </w:style>
+  <w:style w:type="paragraph" w:styleId="Subtitle">
+    <w:name w:val="Subtitle"/>
+    <w:basedOn w:val="Normal1"/>
+    <w:next w:val="Normal1"/>
+    <w:rsid w:val="00671AD3"/>
+    <w:pPr>
+      <w:keepNext/>
+      <w:keepLines/>
+      <w:spacing w:after="200"/>
+      <w:contextualSpacing/>
+    </w:pPr>
+    <w:rPr>
+      <w:rFonts w:ascii="Trebuchet MS" w:eastAsia="Trebuchet MS" w:hAnsi="Trebuchet MS" w:cs="Trebuchet MS"/>
+      <w:i/>
+      <w:color w:val="666666"/>
+      <w:sz w:val="26"/>
+    </w:rPr>
+  </w:style>
+  <w:style w:type="table" w:customStyle="1" w:styleId="1">
+    <w:name w:val="1"/>
+    <w:basedOn w:val="TableNormal"/>
+    <w:rsid w:val="00671AD3"/>
+    <w:tblPr>
+      <w:tblStyleRowBandSize w:val="1"/>
+      <w:tblStyleColBandSize w:val="1"/>
+    </w:tblPr>
+  </w:style>
+  <w:style w:type="paragraph" w:styleId="CommentText">
+    <w:name w:val="annotation text"/>
+    <w:basedOn w:val="Normal"/>
+    <w:link w:val="CommentTextChar"/>
+    <w:uiPriority w:val="99"/>
+    <w:unhideWhenUsed/>
+    <w:rsid w:val="00671AD3"/>
+    <w:pPr>
+      <w:spacing w:line="240" w:lineRule="auto"/>
+    </w:pPr>
+    <w:rPr>
+      <w:sz w:val="20"/>
+    </w:rPr>
+  </w:style>
+  <w:style w:type="character" w:customStyle="1" w:styleId="CommentTextChar">
+    <w:name w:val="Comment Text Char"/>
+    <w:basedOn w:val="DefaultParagraphFont"/>
+    <w:link w:val="CommentText"/>
+    <w:uiPriority w:val="99"/>
+    <w:rsid w:val="00671AD3"/>
+    <w:rPr>
+      <w:sz w:val="20"/>
+    </w:rPr>
+  </w:style>
+  <w:style w:type="character" w:styleId="CommentReference">
+    <w:name w:val="annotation reference"/>
+    <w:basedOn w:val="DefaultParagraphFont"/>
+    <w:uiPriority w:val="99"/>
+    <w:semiHidden/>
+    <w:unhideWhenUsed/>
+    <w:rsid w:val="00671AD3"/>
+    <w:rPr>
+      <w:sz w:val="16"/>
+      <w:szCs w:val="16"/>
+    </w:rPr>
+  </w:style>
+  <w:style w:type="paragraph" w:styleId="BalloonText">
+    <w:name w:val="Balloon Text"/>
+    <w:basedOn w:val="Normal"/>
+    <w:link w:val="BalloonTextChar"/>
+    <w:uiPriority w:val="99"/>
+    <w:semiHidden/>
+    <w:unhideWhenUsed/>
+    <w:rsid w:val="004C6413"/>
+    <w:pPr>
+      <w:spacing w:line="240" w:lineRule="auto"/>
+    </w:pPr>
+    <w:rPr>
+      <w:rFonts w:ascii="Tahoma" w:hAnsi="Tahoma" w:cs="Tahoma"/>
+      <w:sz w:val="16"/>
+      <w:szCs w:val="16"/>
+    </w:rPr>
+  </w:style>
+  <w:style w:type="character" w:customStyle="1" w:styleId="BalloonTextChar">
+    <w:name w:val="Balloon Text Char"/>
+    <w:basedOn w:val="DefaultParagraphFont"/>
+    <w:link w:val="BalloonText"/>
+    <w:uiPriority w:val="99"/>
+    <w:semiHidden/>
+    <w:rsid w:val="004C6413"/>
+    <w:rPr>
+      <w:rFonts w:ascii="Tahoma" w:hAnsi="Tahoma" w:cs="Tahoma"/>
+      <w:sz w:val="16"/>
+      <w:szCs w:val="16"/>
+    </w:rPr>
+  </w:style>
+  <w:style w:type="paragraph" w:styleId="ListParagraph">
+    <w:name w:val="List Paragraph"/>
+    <w:basedOn w:val="Normal"/>
+    <w:uiPriority w:val="34"/>
+    <w:qFormat/>
+    <w:rsid w:val="004C6413"/>
+    <w:pPr>
+      <w:spacing w:line="240" w:lineRule="auto"/>
+      <w:ind w:left="720"/>
+      <w:contextualSpacing/>
+    </w:pPr>
+    <w:rPr>
+      <w:rFonts w:asciiTheme="minorHAnsi" w:eastAsiaTheme="minorHAnsi" w:hAnsiTheme="minorHAnsi" w:cstheme="minorBidi"/>
+      <w:color w:val="auto"/>
+      <w:szCs w:val="22"/>
+    </w:rPr>
+  </w:style>
+  <w:style w:type="character" w:styleId="PlaceholderText">
+    <w:name w:val="Placeholder Text"/>
+    <w:basedOn w:val="DefaultParagraphFont"/>
+    <w:uiPriority w:val="99"/>
+    <w:semiHidden/>
+    <w:rsid w:val="00322E58"/>
+    <w:rPr>
+      <w:color w:val="808080"/>
+    </w:rPr>
+  </w:style>
+  <w:style w:type="character" w:customStyle="1" w:styleId="Heading1Char">
+    <w:name w:val="Heading 1 Char"/>
+    <w:basedOn w:val="DefaultParagraphFont"/>
+    <w:link w:val="Heading1"/>
+    <w:rsid w:val="0027499F"/>
+    <w:rPr>
+      <w:rFonts w:ascii="Trebuchet MS" w:eastAsia="Trebuchet MS" w:hAnsi="Trebuchet MS" w:cs="Trebuchet MS"/>
+      <w:sz w:val="32"/>
+    </w:rPr>
+  </w:style>
+  <w:style w:type="paragraph" w:styleId="CommentSubject">
+    <w:name w:val="annotation subject"/>
+    <w:basedOn w:val="CommentText"/>
+    <w:next w:val="CommentText"/>
+    <w:link w:val="CommentSubjectChar"/>
+    <w:uiPriority w:val="99"/>
+    <w:semiHidden/>
+    <w:unhideWhenUsed/>
+    <w:rsid w:val="00B30142"/>
+    <w:rPr>
+      <w:b/>
+      <w:bCs/>
+    </w:rPr>
+  </w:style>
+  <w:style w:type="character" w:customStyle="1" w:styleId="CommentSubjectChar">
+    <w:name w:val="Comment Subject Char"/>
+    <w:basedOn w:val="CommentTextChar"/>
+    <w:link w:val="CommentSubject"/>
+    <w:uiPriority w:val="99"/>
+    <w:semiHidden/>
+    <w:rsid w:val="00B30142"/>
+    <w:rPr>
+      <w:b/>
+      <w:bCs/>
+      <w:sz w:val="20"/>
+    </w:rPr>
+  </w:style>
+  <w:style w:type="paragraph" w:styleId="Revision">
+    <w:name w:val="Revision"/>
+    <w:hidden/>
+    <w:uiPriority w:val="99"/>
+    <w:semiHidden/>
+    <w:rsid w:val="00096149"/>
+    <w:pPr>
+      <w:spacing w:line="240" w:lineRule="auto"/>
+    </w:pPr>
+  </w:style>
+  <w:style w:type="table" w:styleId="TableGrid">
+    <w:name w:val="Table Grid"/>
+    <w:basedOn w:val="TableNormal"/>
+    <w:uiPriority w:val="59"/>
+    <w:rsid w:val="00FE2C71"/>
+    <w:pPr>
+      <w:spacing w:line="240" w:lineRule="auto"/>
+    </w:pPr>
+    <w:tblPr>
+      <w:tblBorders>
+        <w:top w:val="single" w:sz="4" w:space="0" w:color="auto"/>
+        <w:left w:val="single" w:sz="4" w:space="0" w:color="auto"/>
+        <w:bottom w:val="single" w:sz="4" w:space="0" w:color="auto"/>
+        <w:right w:val="single" w:sz="4" w:space="0" w:color="auto"/>
+        <w:insideH w:val="single" w:sz="4" w:space="0" w:color="auto"/>
+        <w:insideV w:val="single" w:sz="4" w:space="0" w:color="auto"/>
+      </w:tblBorders>
+    </w:tblPr>
+  </w:style>
+  <w:style w:type="paragraph" w:styleId="Caption">
+    <w:name w:val="caption"/>
+    <w:basedOn w:val="Normal"/>
+    <w:next w:val="Normal"/>
+    <w:uiPriority w:val="35"/>
+    <w:unhideWhenUsed/>
+    <w:qFormat/>
+    <w:rsid w:val="00FE2C71"/>
+    <w:pPr>
+      <w:spacing w:after="200" w:line="240" w:lineRule="auto"/>
+    </w:pPr>
+    <w:rPr>
+      <w:b/>
+      <w:bCs/>
+      <w:color w:val="4F81BD" w:themeColor="accent1"/>
+      <w:sz w:val="18"/>
+      <w:szCs w:val="18"/>
+    </w:rPr>
+  </w:style>
+  <w:style w:type="character" w:customStyle="1" w:styleId="apple-converted-space">
+    <w:name w:val="apple-converted-space"/>
+    <w:basedOn w:val="DefaultParagraphFont"/>
+    <w:rsid w:val="00DB2929"/>
+  </w:style>
+  <w:style w:type="character" w:styleId="Hyperlink">
+    <w:name w:val="Hyperlink"/>
+    <w:basedOn w:val="DefaultParagraphFont"/>
+    <w:uiPriority w:val="99"/>
+    <w:unhideWhenUsed/>
+    <w:rsid w:val="00DB2929"/>
+    <w:rPr>
+      <w:color w:val="0000FF"/>
+      <w:u w:val="single"/>
+    </w:rPr>
+  </w:style>
+  <w:style w:type="character" w:styleId="FollowedHyperlink">
+    <w:name w:val="FollowedHyperlink"/>
+    <w:basedOn w:val="DefaultParagraphFont"/>
+    <w:uiPriority w:val="99"/>
+    <w:semiHidden/>
+    <w:unhideWhenUsed/>
+    <w:rsid w:val="005C459F"/>
+    <w:rPr>
+      <w:color w:val="800080" w:themeColor="followedHyperlink"/>
+      <w:u w:val="single"/>
+    </w:rPr>
+  </w:style>
 </w:styles>
 </file>
 
@@ -14286,7 +15524,7 @@
 </file>
 
 <file path=customXml/itemProps1.xml><?xml version="1.0" encoding="utf-8"?>
-<ds:datastoreItem xmlns:ds="http://schemas.openxmlformats.org/officeDocument/2006/customXml" ds:itemID="{408CE9C9-103A-4D63-A511-CF082F3F4BF3}">
+<ds:datastoreItem xmlns:ds="http://schemas.openxmlformats.org/officeDocument/2006/customXml" ds:itemID="{6E060F5A-C039-4F1D-9FDC-BF588594DA1B}">
   <ds:schemaRefs>
     <ds:schemaRef ds:uri="http://schemas.openxmlformats.org/officeDocument/2006/bibliography"/>
   </ds:schemaRefs>

</xml_diff>

<commit_message>
Tweaked image table column names.
The old "index" should be "image_id"; this is the MIR id used
in the other tables. The old "image_id" is now flickr_id.
</commit_message>
<xml_diff>
--- a/problem_statement/CP6-problem-statement.docx
+++ b/problem_statement/CP6-problem-statement.docx
@@ -1,6 +1,6 @@
 
 <file path=word/document.xml><?xml version="1.0" encoding="utf-8"?>
-<w:document xmlns:wpc="http://schemas.microsoft.com/office/word/2010/wordprocessingCanvas" xmlns:mc="http://schemas.openxmlformats.org/markup-compatibility/2006" xmlns:o="urn:schemas-microsoft-com:office:office" xmlns:r="http://schemas.openxmlformats.org/officeDocument/2006/relationships" xmlns:m="http://schemas.openxmlformats.org/officeDocument/2006/math" xmlns:v="urn:schemas-microsoft-com:vml" xmlns:wp14="http://schemas.microsoft.com/office/word/2010/wordprocessingDrawing" xmlns:wp="http://schemas.openxmlformats.org/drawingml/2006/wordprocessingDrawing" xmlns:w10="urn:schemas-microsoft-com:office:word" xmlns:w="http://schemas.openxmlformats.org/wordprocessingml/2006/main" xmlns:w14="http://schemas.microsoft.com/office/word/2010/wordml" xmlns:wpg="http://schemas.microsoft.com/office/word/2010/wordprocessingGroup" xmlns:wpi="http://schemas.microsoft.com/office/word/2010/wordprocessingInk" xmlns:wne="http://schemas.microsoft.com/office/word/2006/wordml" xmlns:wps="http://schemas.microsoft.com/office/word/2010/wordprocessingShape" mc:Ignorable="w14 wp14">
+<w:document xmlns:ve="http://schemas.openxmlformats.org/markup-compatibility/2006" xmlns:o="urn:schemas-microsoft-com:office:office" xmlns:r="http://schemas.openxmlformats.org/officeDocument/2006/relationships" xmlns:m="http://schemas.openxmlformats.org/officeDocument/2006/math" xmlns:v="urn:schemas-microsoft-com:vml" xmlns:wp="http://schemas.openxmlformats.org/drawingml/2006/wordprocessingDrawing" xmlns:w10="urn:schemas-microsoft-com:office:word" xmlns:w="http://schemas.openxmlformats.org/wordprocessingml/2006/main" xmlns:wne="http://schemas.microsoft.com/office/word/2006/wordml">
   <w:background w:color="FFFFFF"/>
   <w:body>
     <w:p>
@@ -27,13 +27,13 @@
         <w:t xml:space="preserve">Version </w:t>
       </w:r>
       <w:r>
-        <w:t>16</w:t>
+        <w:t>17</w:t>
       </w:r>
       <w:r>
         <w:t xml:space="preserve">, </w:t>
       </w:r>
       <w:r>
-        <w:t>14</w:t>
+        <w:t>15</w:t>
       </w:r>
       <w:r>
         <w:t xml:space="preserve"> July</w:t>
@@ -131,7 +131,7 @@
           <w:insideV w:val="single" w:sz="8" w:space="0" w:color="000000"/>
         </w:tblBorders>
         <w:tblLayout w:type="fixed"/>
-        <w:tblLook w:val="0600" w:firstRow="0" w:lastRow="0" w:firstColumn="0" w:lastColumn="0" w:noHBand="1" w:noVBand="1"/>
+        <w:tblLook w:val="0600"/>
       </w:tblPr>
       <w:tblGrid>
         <w:gridCol w:w="4780"/>
@@ -177,7 +177,7 @@
                           <pic:cNvPicPr preferRelativeResize="0"/>
                         </pic:nvPicPr>
                         <pic:blipFill>
-                          <a:blip r:embed="rId7" cstate="print"/>
+                          <a:blip r:embed="rId6" cstate="print"/>
                           <a:stretch>
                             <a:fillRect/>
                           </a:stretch>
@@ -281,7 +281,7 @@
                           <pic:cNvPicPr preferRelativeResize="0"/>
                         </pic:nvPicPr>
                         <pic:blipFill>
-                          <a:blip r:embed="rId8" cstate="print"/>
+                          <a:blip r:embed="rId7" cstate="print"/>
                           <a:stretch>
                             <a:fillRect/>
                           </a:stretch>
@@ -389,7 +389,7 @@
                           <pic:cNvPicPr preferRelativeResize="0"/>
                         </pic:nvPicPr>
                         <pic:blipFill>
-                          <a:blip r:embed="rId9" cstate="print"/>
+                          <a:blip r:embed="rId8" cstate="print"/>
                           <a:stretch>
                             <a:fillRect/>
                           </a:stretch>
@@ -522,7 +522,7 @@
                           <pic:cNvPicPr preferRelativeResize="0"/>
                         </pic:nvPicPr>
                         <pic:blipFill>
-                          <a:blip r:embed="rId10"/>
+                          <a:blip r:embed="rId9"/>
                           <a:stretch>
                             <a:fillRect/>
                           </a:stretch>
@@ -702,94 +702,85 @@
         </w:rPr>
         <w:t xml:space="preserve"> </w:t>
       </w:r>
-      <w:proofErr w:type="gramStart"/>
       <w:r>
         <w:rPr>
           <w:rFonts w:ascii="Times New Roman" w:eastAsia="Times New Roman" w:hAnsi="Times New Roman" w:cs="Times New Roman"/>
           <w:i/>
         </w:rPr>
-        <w:t>P(</w:t>
-      </w:r>
-      <w:proofErr w:type="gramEnd"/>
+        <w:t>P(L|I,M)</w:t>
+      </w:r>
+      <w:r>
+        <w:t>.</w:t>
+      </w:r>
+    </w:p>
+    <w:p>
+      <w:pPr>
+        <w:pStyle w:val="Normal1"/>
+        <w:jc w:val="both"/>
+      </w:pPr>
+    </w:p>
+    <w:p>
+      <w:pPr>
+        <w:pStyle w:val="Normal1"/>
+        <w:jc w:val="both"/>
+      </w:pPr>
+      <w:r>
+        <w:t xml:space="preserve">In </w:t>
+      </w:r>
+      <w:r>
+        <w:t xml:space="preserve">Challenge Problem </w:t>
+      </w:r>
+      <w:r>
+        <w:t xml:space="preserve">6 </w:t>
+      </w:r>
+      <w:r>
+        <w:t>(CP</w:t>
+      </w:r>
+      <w:r>
+        <w:t>6</w:t>
+      </w:r>
+      <w:r>
+        <w:t>)</w:t>
+      </w:r>
+      <w:r>
+        <w:t>,</w:t>
+      </w:r>
+      <w:r>
+        <w:t xml:space="preserve"> </w:t>
+      </w:r>
+      <w:r>
+        <w:t>we will</w:t>
+      </w:r>
+      <w:r>
+        <w:t xml:space="preserve"> </w:t>
+      </w:r>
+      <w:r>
+        <w:t xml:space="preserve">solve </w:t>
+      </w:r>
+      <w:r>
+        <w:t xml:space="preserve">the </w:t>
+      </w:r>
+      <w:r>
+        <w:t xml:space="preserve">task of </w:t>
+      </w:r>
+      <w:r>
+        <w:t xml:space="preserve">automatic image annotation or labeling by exploiting the metadata, </w:t>
+      </w:r>
       <w:r>
         <w:rPr>
           <w:rFonts w:ascii="Times New Roman" w:eastAsia="Times New Roman" w:hAnsi="Times New Roman" w:cs="Times New Roman"/>
           <w:i/>
         </w:rPr>
-        <w:t>L|I,M)</w:t>
-      </w:r>
-      <w:r>
-        <w:t>.</w:t>
-      </w:r>
-    </w:p>
-    <w:p>
-      <w:pPr>
-        <w:pStyle w:val="Normal1"/>
-        <w:jc w:val="both"/>
-      </w:pPr>
-    </w:p>
-    <w:p>
-      <w:pPr>
-        <w:pStyle w:val="Normal1"/>
-        <w:jc w:val="both"/>
-      </w:pPr>
-      <w:r>
-        <w:t xml:space="preserve">In </w:t>
-      </w:r>
-      <w:r>
-        <w:t xml:space="preserve">Challenge Problem </w:t>
-      </w:r>
-      <w:r>
-        <w:t xml:space="preserve">6 </w:t>
-      </w:r>
-      <w:r>
-        <w:t>(CP</w:t>
-      </w:r>
-      <w:r>
-        <w:t>6</w:t>
-      </w:r>
-      <w:r>
-        <w:t>)</w:t>
-      </w:r>
-      <w:r>
-        <w:t>,</w:t>
-      </w:r>
-      <w:r>
-        <w:t xml:space="preserve"> </w:t>
-      </w:r>
-      <w:r>
-        <w:t>we will</w:t>
-      </w:r>
-      <w:r>
-        <w:t xml:space="preserve"> </w:t>
-      </w:r>
-      <w:r>
-        <w:t xml:space="preserve">solve </w:t>
-      </w:r>
-      <w:r>
-        <w:t xml:space="preserve">the </w:t>
-      </w:r>
-      <w:r>
-        <w:t xml:space="preserve">task of </w:t>
-      </w:r>
-      <w:r>
-        <w:t xml:space="preserve">automatic image annotation or labeling by exploiting the metadata, </w:t>
+        <w:t>M</w:t>
+      </w:r>
+      <w:r>
+        <w:t xml:space="preserve">, in addition to the visual information, </w:t>
       </w:r>
       <w:r>
         <w:rPr>
           <w:rFonts w:ascii="Times New Roman" w:eastAsia="Times New Roman" w:hAnsi="Times New Roman" w:cs="Times New Roman"/>
           <w:i/>
         </w:rPr>
-        <w:t>M</w:t>
-      </w:r>
-      <w:r>
-        <w:t xml:space="preserve">, in addition to the visual information, </w:t>
-      </w:r>
-      <w:r>
-        <w:rPr>
-          <w:rFonts w:ascii="Times New Roman" w:eastAsia="Times New Roman" w:hAnsi="Times New Roman" w:cs="Times New Roman"/>
-          <w:i/>
-        </w:rPr>
         <w:t>I</w:t>
       </w:r>
       <w:r>
@@ -823,15 +814,7 @@
         <w:t xml:space="preserve"> dataset to supply the ground-truth image labels, image features, and related metadata. The MIRFLICKR data is available </w:t>
       </w:r>
       <w:r>
-        <w:t xml:space="preserve">under </w:t>
-      </w:r>
-      <w:proofErr w:type="gramStart"/>
-      <w:r>
-        <w:t>Creative Commons</w:t>
-      </w:r>
-      <w:proofErr w:type="gramEnd"/>
-      <w:r>
-        <w:t xml:space="preserve"> licenses. The subset is the one used by [McAuley2012], which we will henceforth refer to as the MIR14</w:t>
+        <w:t>under Creative Commons licenses. The subset is the one used by [McAuley2012], which we will henceforth refer to as the MIR14</w:t>
       </w:r>
       <w:r>
         <w:t>k</w:t>
@@ -1100,11 +1083,9 @@
       <w:r>
         <w:t xml:space="preserve">Each image is associated with </w:t>
       </w:r>
-      <w:proofErr w:type="gramStart"/>
       <w:r>
         <w:t xml:space="preserve">metadata </w:t>
       </w:r>
-      <w:proofErr w:type="gramEnd"/>
       <m:oMath>
         <m:r>
           <w:rPr>
@@ -1277,11 +1258,9 @@
       <w:r>
         <w:t xml:space="preserve"> </w:t>
       </w:r>
-      <w:proofErr w:type="gramStart"/>
       <w:r>
         <w:t xml:space="preserve">set </w:t>
       </w:r>
-      <w:proofErr w:type="gramEnd"/>
       <m:oMath>
         <m:r>
           <w:rPr>
@@ -1362,18 +1341,10 @@
         <w:t xml:space="preserve"> </w:t>
       </w:r>
       <w:r>
-        <w:t>A gallery may only contain photos belonging to other Flickr users</w:t>
-      </w:r>
-      <w:proofErr w:type="gramStart"/>
-      <w:r>
-        <w:t>.</w:t>
-      </w:r>
-      <w:r>
-        <w:t>.</w:t>
-      </w:r>
-      <w:proofErr w:type="gramEnd"/>
-      <w:r>
-        <w:t xml:space="preserve"> Galleries provide both a title and a description, as ancillary information such as the number of photos in the gallery, the number of times it has been viewed, etc.</w:t>
+        <w:t>A gallery may only contain photos belonging to other Flickr users.</w:t>
+      </w:r>
+      <w:r>
+        <w:t>. Galleries provide both a title and a description, as ancillary information such as the number of photos in the gallery, the number of times it has been viewed, etc.</w:t>
       </w:r>
     </w:p>
     <w:p>
@@ -1596,17 +1567,8 @@
           <w:rFonts w:eastAsia="Times New Roman"/>
           <w:szCs w:val="22"/>
         </w:rPr>
-        <w:t xml:space="preserve"> both unary dependencies between image labels</w:t>
-      </w:r>
-      <w:proofErr w:type="gramStart"/>
-      <w:r>
-        <w:rPr>
-          <w:rFonts w:eastAsia="Times New Roman"/>
-          <w:szCs w:val="22"/>
-        </w:rPr>
-        <w:t xml:space="preserve">, </w:t>
-      </w:r>
-      <w:proofErr w:type="gramEnd"/>
+        <w:t xml:space="preserve"> both unary dependencies between image labels, </w:t>
+      </w:r>
       <m:oMath>
         <m:r>
           <w:rPr>
@@ -1994,16 +1956,8 @@
         <w:rPr>
           <w:rFonts w:eastAsia="Times New Roman"/>
         </w:rPr>
-        <w:t xml:space="preserve"> image features</w:t>
-      </w:r>
-      <w:proofErr w:type="gramStart"/>
-      <w:r>
-        <w:rPr>
-          <w:rFonts w:eastAsia="Times New Roman"/>
-        </w:rPr>
-        <w:t xml:space="preserve">, </w:t>
-      </w:r>
-      <w:proofErr w:type="gramEnd"/>
+        <w:t xml:space="preserve"> image features, </w:t>
+      </w:r>
       <m:oMath>
         <m:r>
           <m:rPr>
@@ -2100,13 +2054,7 @@
               <w:rPr>
                 <w:rFonts w:ascii="Cambria Math" w:eastAsia="Times New Roman" w:hAnsi="Cambria Math"/>
               </w:rPr>
-              <m:t>1,2,…,</m:t>
-            </m:r>
-            <m:r>
-              <w:rPr>
-                <w:rFonts w:ascii="Cambria Math" w:eastAsia="Times New Roman" w:hAnsi="Cambria Math"/>
-              </w:rPr>
-              <m:t>177</m:t>
+              <m:t>1,2,…,177</m:t>
             </m:r>
           </m:e>
         </m:d>
@@ -2123,24 +2071,12 @@
         </w:rPr>
         <w:t>object detectors trained to detect 177 classes of objects from Object Bank (</w:t>
       </w:r>
-      <w:hyperlink r:id="rId11" w:history="1">
+      <w:hyperlink r:id="rId10" w:history="1">
         <w:r>
           <w:rPr>
             <w:rStyle w:val="Hyperlink"/>
           </w:rPr>
-          <w:t>http://vision.stanford.edu/projects/objectbank/ob</w:t>
-        </w:r>
-        <w:r>
-          <w:rPr>
-            <w:rStyle w:val="Hyperlink"/>
-          </w:rPr>
-          <w:t>j</w:t>
-        </w:r>
-        <w:r>
-          <w:rPr>
-            <w:rStyle w:val="Hyperlink"/>
-          </w:rPr>
-          <w:t>ectlist.txt</w:t>
+          <w:t>http://vision.stanford.edu/projects/objectbank/objectlist.txt</w:t>
         </w:r>
       </w:hyperlink>
       <w:r>
@@ -2334,14 +2270,7 @@
             <w:rFonts w:ascii="Cambria Math" w:eastAsia="Times New Roman" w:hAnsi="Cambria Math"/>
             <w:szCs w:val="22"/>
           </w:rPr>
-          <m:t>(</m:t>
-        </m:r>
-        <m:r>
-          <w:rPr>
-            <w:rFonts w:ascii="Cambria Math" w:eastAsia="Times New Roman" w:hAnsi="Cambria Math"/>
-            <w:szCs w:val="22"/>
-          </w:rPr>
-          <m:t>L|</m:t>
+          <m:t>(L|</m:t>
         </m:r>
         <m:r>
           <m:rPr>
@@ -2366,17 +2295,8 @@
           <w:rFonts w:eastAsia="Times New Roman"/>
           <w:szCs w:val="22"/>
         </w:rPr>
-        <w:t xml:space="preserve"> denote the CRF for </w:t>
-      </w:r>
-      <w:proofErr w:type="gramStart"/>
-      <w:r>
-        <w:rPr>
-          <w:rFonts w:eastAsia="Times New Roman"/>
-          <w:szCs w:val="22"/>
-        </w:rPr>
-        <w:t xml:space="preserve">label </w:t>
-      </w:r>
-      <w:proofErr w:type="gramEnd"/>
+        <w:t xml:space="preserve"> denote the CRF for label </w:t>
+      </w:r>
       <m:oMath>
         <m:r>
           <m:rPr>
@@ -2421,21 +2341,12 @@
           <m:t>n</m:t>
         </m:r>
       </m:oMath>
-      <w:proofErr w:type="gramStart"/>
-      <w:r>
-        <w:rPr>
-          <w:rFonts w:eastAsia="Times New Roman"/>
-          <w:szCs w:val="22"/>
-        </w:rPr>
-        <w:t>th</w:t>
-      </w:r>
-      <w:proofErr w:type="gramEnd"/>
-      <w:r>
-        <w:rPr>
-          <w:rFonts w:eastAsia="Times New Roman"/>
-          <w:szCs w:val="22"/>
-        </w:rPr>
-        <w:t xml:space="preserve"> element, </w:t>
+      <w:r>
+        <w:rPr>
+          <w:rFonts w:eastAsia="Times New Roman"/>
+          <w:szCs w:val="22"/>
+        </w:rPr>
+        <w:t xml:space="preserve">th element, </w:t>
       </w:r>
       <m:oMath>
         <m:sSub>
@@ -2468,6 +2379,9 @@
           </m:sub>
         </m:sSub>
         <m:r>
+          <m:rPr>
+            <m:sty m:val="p"/>
+          </m:rPr>
           <w:rPr>
             <w:rFonts w:ascii="Cambria Math" w:eastAsia="Times New Roman" w:hAnsi="Cambria Math"/>
             <w:vanish/>
@@ -2476,6 +2390,9 @@
           <w:pgNum/>
         </m:r>
         <m:r>
+          <m:rPr>
+            <m:sty m:val="p"/>
+          </m:rPr>
           <w:rPr>
             <w:rFonts w:ascii="Cambria Math" w:eastAsia="Times New Roman" w:hAnsi="Cambria Math"/>
             <w:vanish/>
@@ -2484,6 +2401,9 @@
           <w:pgNum/>
         </m:r>
         <m:r>
+          <m:rPr>
+            <m:sty m:val="p"/>
+          </m:rPr>
           <w:rPr>
             <w:rFonts w:ascii="Cambria Math" w:eastAsia="Times New Roman" w:hAnsi="Cambria Math"/>
             <w:vanish/>
@@ -2492,6 +2412,9 @@
           <w:pgNum/>
         </m:r>
         <m:r>
+          <m:rPr>
+            <m:sty m:val="p"/>
+          </m:rPr>
           <w:rPr>
             <w:rFonts w:ascii="Cambria Math" w:eastAsia="Times New Roman" w:hAnsi="Cambria Math"/>
             <w:vanish/>
@@ -2500,6 +2423,9 @@
           <w:pgNum/>
         </m:r>
         <m:r>
+          <m:rPr>
+            <m:sty m:val="p"/>
+          </m:rPr>
           <w:rPr>
             <w:rFonts w:ascii="Cambria Math" w:eastAsia="Times New Roman" w:hAnsi="Cambria Math"/>
             <w:vanish/>
@@ -2508,6 +2434,9 @@
           <w:pgNum/>
         </m:r>
         <m:r>
+          <m:rPr>
+            <m:sty m:val="p"/>
+          </m:rPr>
           <w:rPr>
             <w:rFonts w:ascii="Cambria Math" w:eastAsia="Times New Roman" w:hAnsi="Cambria Math"/>
             <w:vanish/>
@@ -2516,6 +2445,9 @@
           <w:pgNum/>
         </m:r>
         <m:r>
+          <m:rPr>
+            <m:sty m:val="p"/>
+          </m:rPr>
           <w:rPr>
             <w:rFonts w:ascii="Cambria Math" w:eastAsia="Times New Roman" w:hAnsi="Cambria Math"/>
             <w:vanish/>
@@ -2524,6 +2456,9 @@
           <w:pgNum/>
         </m:r>
         <m:r>
+          <m:rPr>
+            <m:sty m:val="p"/>
+          </m:rPr>
           <w:rPr>
             <w:rFonts w:ascii="Cambria Math" w:eastAsia="Times New Roman" w:hAnsi="Cambria Math"/>
             <w:vanish/>
@@ -2532,6 +2467,9 @@
           <w:pgNum/>
         </m:r>
         <m:r>
+          <m:rPr>
+            <m:sty m:val="p"/>
+          </m:rPr>
           <w:rPr>
             <w:rFonts w:ascii="Cambria Math" w:eastAsia="Times New Roman" w:hAnsi="Cambria Math"/>
             <w:vanish/>
@@ -2540,6 +2478,9 @@
           <w:pgNum/>
         </m:r>
         <m:r>
+          <m:rPr>
+            <m:sty m:val="p"/>
+          </m:rPr>
           <w:rPr>
             <w:rFonts w:ascii="Cambria Math" w:eastAsia="Times New Roman" w:hAnsi="Cambria Math"/>
             <w:vanish/>
@@ -2548,6 +2489,9 @@
           <w:pgNum/>
         </m:r>
         <m:r>
+          <m:rPr>
+            <m:sty m:val="p"/>
+          </m:rPr>
           <w:rPr>
             <w:rFonts w:ascii="Cambria Math" w:eastAsia="Times New Roman" w:hAnsi="Cambria Math"/>
             <w:vanish/>
@@ -2556,6 +2500,9 @@
           <w:pgNum/>
         </m:r>
         <m:r>
+          <m:rPr>
+            <m:sty m:val="p"/>
+          </m:rPr>
           <w:rPr>
             <w:rFonts w:ascii="Cambria Math" w:eastAsia="Times New Roman" w:hAnsi="Cambria Math"/>
             <w:vanish/>
@@ -2564,6 +2511,9 @@
           <w:pgNum/>
         </m:r>
         <m:r>
+          <m:rPr>
+            <m:sty m:val="p"/>
+          </m:rPr>
           <w:rPr>
             <w:rFonts w:ascii="Cambria Math" w:eastAsia="Times New Roman" w:hAnsi="Cambria Math"/>
             <w:vanish/>
@@ -2572,6 +2522,9 @@
           <w:pgNum/>
         </m:r>
         <m:r>
+          <m:rPr>
+            <m:sty m:val="p"/>
+          </m:rPr>
           <w:rPr>
             <w:rFonts w:ascii="Cambria Math" w:eastAsia="Times New Roman" w:hAnsi="Cambria Math"/>
             <w:vanish/>
@@ -2580,6 +2533,9 @@
           <w:pgNum/>
         </m:r>
         <m:r>
+          <m:rPr>
+            <m:sty m:val="p"/>
+          </m:rPr>
           <w:rPr>
             <w:rFonts w:ascii="Cambria Math" w:eastAsia="Times New Roman" w:hAnsi="Cambria Math"/>
             <w:vanish/>
@@ -2588,6 +2544,9 @@
           <w:pgNum/>
         </m:r>
         <m:r>
+          <m:rPr>
+            <m:sty m:val="p"/>
+          </m:rPr>
           <w:rPr>
             <w:rFonts w:ascii="Cambria Math" w:eastAsia="Times New Roman" w:hAnsi="Cambria Math"/>
             <w:vanish/>
@@ -2596,6 +2555,9 @@
           <w:pgNum/>
         </m:r>
         <m:r>
+          <m:rPr>
+            <m:sty m:val="p"/>
+          </m:rPr>
           <w:rPr>
             <w:rFonts w:ascii="Cambria Math" w:eastAsia="Times New Roman" w:hAnsi="Cambria Math"/>
             <w:vanish/>
@@ -2604,6 +2566,9 @@
           <w:pgNum/>
         </m:r>
         <m:r>
+          <m:rPr>
+            <m:sty m:val="p"/>
+          </m:rPr>
           <w:rPr>
             <w:rFonts w:ascii="Cambria Math" w:eastAsia="Times New Roman" w:hAnsi="Cambria Math"/>
             <w:vanish/>
@@ -2612,6 +2577,9 @@
           <w:pgNum/>
         </m:r>
         <m:r>
+          <m:rPr>
+            <m:sty m:val="p"/>
+          </m:rPr>
           <w:rPr>
             <w:rFonts w:ascii="Cambria Math" w:eastAsia="Times New Roman" w:hAnsi="Cambria Math"/>
             <w:vanish/>
@@ -2620,6 +2588,9 @@
           <w:pgNum/>
         </m:r>
         <m:r>
+          <m:rPr>
+            <m:sty m:val="p"/>
+          </m:rPr>
           <w:rPr>
             <w:rFonts w:ascii="Cambria Math" w:eastAsia="Times New Roman" w:hAnsi="Cambria Math"/>
             <w:vanish/>
@@ -2628,6 +2599,9 @@
           <w:pgNum/>
         </m:r>
         <m:r>
+          <m:rPr>
+            <m:sty m:val="p"/>
+          </m:rPr>
           <w:rPr>
             <w:rFonts w:ascii="Cambria Math" w:eastAsia="Times New Roman" w:hAnsi="Cambria Math"/>
             <w:vanish/>
@@ -2636,6 +2610,9 @@
           <w:pgNum/>
         </m:r>
         <m:r>
+          <m:rPr>
+            <m:sty m:val="p"/>
+          </m:rPr>
           <w:rPr>
             <w:rFonts w:ascii="Cambria Math" w:eastAsia="Times New Roman" w:hAnsi="Cambria Math"/>
             <w:vanish/>
@@ -2644,6 +2621,9 @@
           <w:pgNum/>
         </m:r>
         <m:r>
+          <m:rPr>
+            <m:sty m:val="p"/>
+          </m:rPr>
           <w:rPr>
             <w:rFonts w:ascii="Cambria Math" w:eastAsia="Times New Roman" w:hAnsi="Cambria Math"/>
             <w:vanish/>
@@ -2652,6 +2632,9 @@
           <w:pgNum/>
         </m:r>
         <m:r>
+          <m:rPr>
+            <m:sty m:val="p"/>
+          </m:rPr>
           <w:rPr>
             <w:rFonts w:ascii="Cambria Math" w:eastAsia="Times New Roman" w:hAnsi="Cambria Math"/>
             <w:vanish/>
@@ -2660,6 +2643,9 @@
           <w:pgNum/>
         </m:r>
         <m:r>
+          <m:rPr>
+            <m:sty m:val="p"/>
+          </m:rPr>
           <w:rPr>
             <w:rFonts w:ascii="Cambria Math" w:eastAsia="Times New Roman" w:hAnsi="Cambria Math"/>
             <w:vanish/>
@@ -2668,6 +2654,9 @@
           <w:pgNum/>
         </m:r>
         <m:r>
+          <m:rPr>
+            <m:sty m:val="p"/>
+          </m:rPr>
           <w:rPr>
             <w:rFonts w:ascii="Cambria Math" w:eastAsia="Times New Roman" w:hAnsi="Cambria Math"/>
             <w:vanish/>
@@ -2676,6 +2665,9 @@
           <w:pgNum/>
         </m:r>
         <m:r>
+          <m:rPr>
+            <m:sty m:val="p"/>
+          </m:rPr>
           <w:rPr>
             <w:rFonts w:ascii="Cambria Math" w:eastAsia="Times New Roman" w:hAnsi="Cambria Math"/>
             <w:vanish/>
@@ -2684,6 +2676,9 @@
           <w:pgNum/>
         </m:r>
         <m:r>
+          <m:rPr>
+            <m:sty m:val="p"/>
+          </m:rPr>
           <w:rPr>
             <w:rFonts w:ascii="Cambria Math" w:eastAsia="Times New Roman" w:hAnsi="Cambria Math"/>
             <w:vanish/>
@@ -2692,6 +2687,9 @@
           <w:pgNum/>
         </m:r>
         <m:r>
+          <m:rPr>
+            <m:sty m:val="p"/>
+          </m:rPr>
           <w:rPr>
             <w:rFonts w:ascii="Cambria Math" w:eastAsia="Times New Roman" w:hAnsi="Cambria Math"/>
             <w:vanish/>
@@ -2700,6 +2698,9 @@
           <w:pgNum/>
         </m:r>
         <m:r>
+          <m:rPr>
+            <m:sty m:val="p"/>
+          </m:rPr>
           <w:rPr>
             <w:rFonts w:ascii="Cambria Math" w:eastAsia="Times New Roman" w:hAnsi="Cambria Math"/>
             <w:vanish/>
@@ -2708,6 +2709,9 @@
           <w:pgNum/>
         </m:r>
         <m:r>
+          <m:rPr>
+            <m:sty m:val="p"/>
+          </m:rPr>
           <w:rPr>
             <w:rFonts w:ascii="Cambria Math" w:eastAsia="Times New Roman" w:hAnsi="Cambria Math"/>
             <w:vanish/>
@@ -2716,6 +2720,9 @@
           <w:pgNum/>
         </m:r>
         <m:r>
+          <m:rPr>
+            <m:sty m:val="p"/>
+          </m:rPr>
           <w:rPr>
             <w:rFonts w:ascii="Cambria Math" w:eastAsia="Times New Roman" w:hAnsi="Cambria Math"/>
             <w:vanish/>
@@ -2724,6 +2731,9 @@
           <w:pgNum/>
         </m:r>
         <m:r>
+          <m:rPr>
+            <m:sty m:val="p"/>
+          </m:rPr>
           <w:rPr>
             <w:rFonts w:ascii="Cambria Math" w:eastAsia="Times New Roman" w:hAnsi="Cambria Math"/>
             <w:vanish/>
@@ -2732,6 +2742,9 @@
           <w:pgNum/>
         </m:r>
         <m:r>
+          <m:rPr>
+            <m:sty m:val="p"/>
+          </m:rPr>
           <w:rPr>
             <w:rFonts w:ascii="Cambria Math" w:eastAsia="Times New Roman" w:hAnsi="Cambria Math"/>
             <w:vanish/>
@@ -2740,6 +2753,9 @@
           <w:pgNum/>
         </m:r>
         <m:r>
+          <m:rPr>
+            <m:sty m:val="p"/>
+          </m:rPr>
           <w:rPr>
             <w:rFonts w:ascii="Cambria Math" w:eastAsia="Times New Roman" w:hAnsi="Cambria Math"/>
             <w:vanish/>
@@ -2748,6 +2764,9 @@
           <w:pgNum/>
         </m:r>
         <m:r>
+          <m:rPr>
+            <m:sty m:val="p"/>
+          </m:rPr>
           <w:rPr>
             <w:rFonts w:ascii="Cambria Math" w:eastAsia="Times New Roman" w:hAnsi="Cambria Math"/>
             <w:vanish/>
@@ -2756,6 +2775,9 @@
           <w:pgNum/>
         </m:r>
         <m:r>
+          <m:rPr>
+            <m:sty m:val="p"/>
+          </m:rPr>
           <w:rPr>
             <w:rFonts w:ascii="Cambria Math" w:eastAsia="Times New Roman" w:hAnsi="Cambria Math"/>
             <w:vanish/>
@@ -2764,6 +2786,9 @@
           <w:pgNum/>
         </m:r>
         <m:r>
+          <m:rPr>
+            <m:sty m:val="p"/>
+          </m:rPr>
           <w:rPr>
             <w:rFonts w:ascii="Cambria Math" w:eastAsia="Times New Roman" w:hAnsi="Cambria Math"/>
             <w:vanish/>
@@ -2772,6 +2797,9 @@
           <w:pgNum/>
         </m:r>
         <m:r>
+          <m:rPr>
+            <m:sty m:val="p"/>
+          </m:rPr>
           <w:rPr>
             <w:rFonts w:ascii="Cambria Math" w:eastAsia="Times New Roman" w:hAnsi="Cambria Math"/>
             <w:vanish/>
@@ -2780,6 +2808,9 @@
           <w:pgNum/>
         </m:r>
         <m:r>
+          <m:rPr>
+            <m:sty m:val="p"/>
+          </m:rPr>
           <w:rPr>
             <w:rFonts w:ascii="Cambria Math" w:eastAsia="Times New Roman" w:hAnsi="Cambria Math"/>
             <w:vanish/>
@@ -2788,6 +2819,9 @@
           <w:pgNum/>
         </m:r>
         <m:r>
+          <m:rPr>
+            <m:sty m:val="p"/>
+          </m:rPr>
           <w:rPr>
             <w:rFonts w:ascii="Cambria Math" w:eastAsia="Times New Roman" w:hAnsi="Cambria Math"/>
             <w:vanish/>
@@ -2796,6 +2830,9 @@
           <w:pgNum/>
         </m:r>
         <m:r>
+          <m:rPr>
+            <m:sty m:val="p"/>
+          </m:rPr>
           <w:rPr>
             <w:rFonts w:ascii="Cambria Math" w:eastAsia="Times New Roman" w:hAnsi="Cambria Math"/>
             <w:vanish/>
@@ -2804,6 +2841,9 @@
           <w:pgNum/>
         </m:r>
         <m:r>
+          <m:rPr>
+            <m:sty m:val="p"/>
+          </m:rPr>
           <w:rPr>
             <w:rFonts w:ascii="Cambria Math" w:eastAsia="Times New Roman" w:hAnsi="Cambria Math"/>
             <w:vanish/>
@@ -2812,6 +2852,9 @@
           <w:pgNum/>
         </m:r>
         <m:r>
+          <m:rPr>
+            <m:sty m:val="p"/>
+          </m:rPr>
           <w:rPr>
             <w:rFonts w:ascii="Cambria Math" w:eastAsia="Times New Roman" w:hAnsi="Cambria Math"/>
             <w:vanish/>
@@ -2820,6 +2863,9 @@
           <w:pgNum/>
         </m:r>
         <m:r>
+          <m:rPr>
+            <m:sty m:val="p"/>
+          </m:rPr>
           <w:rPr>
             <w:rFonts w:ascii="Cambria Math" w:eastAsia="Times New Roman" w:hAnsi="Cambria Math"/>
             <w:vanish/>
@@ -2828,6 +2874,9 @@
           <w:pgNum/>
         </m:r>
         <m:r>
+          <m:rPr>
+            <m:sty m:val="p"/>
+          </m:rPr>
           <w:rPr>
             <w:rFonts w:ascii="Cambria Math" w:eastAsia="Times New Roman" w:hAnsi="Cambria Math"/>
             <w:vanish/>
@@ -2836,6 +2885,9 @@
           <w:pgNum/>
         </m:r>
         <m:r>
+          <m:rPr>
+            <m:sty m:val="p"/>
+          </m:rPr>
           <w:rPr>
             <w:rFonts w:ascii="Cambria Math" w:eastAsia="Times New Roman" w:hAnsi="Cambria Math"/>
             <w:vanish/>
@@ -2844,6 +2896,9 @@
           <w:pgNum/>
         </m:r>
         <m:r>
+          <m:rPr>
+            <m:sty m:val="p"/>
+          </m:rPr>
           <w:rPr>
             <w:rFonts w:ascii="Cambria Math" w:eastAsia="Times New Roman" w:hAnsi="Cambria Math"/>
             <w:vanish/>
@@ -2852,6 +2907,9 @@
           <w:pgNum/>
         </m:r>
         <m:r>
+          <m:rPr>
+            <m:sty m:val="p"/>
+          </m:rPr>
           <w:rPr>
             <w:rFonts w:ascii="Cambria Math" w:eastAsia="Times New Roman" w:hAnsi="Cambria Math"/>
             <w:vanish/>
@@ -2860,6 +2918,9 @@
           <w:pgNum/>
         </m:r>
         <m:r>
+          <m:rPr>
+            <m:sty m:val="p"/>
+          </m:rPr>
           <w:rPr>
             <w:rFonts w:ascii="Cambria Math" w:eastAsia="Times New Roman" w:hAnsi="Cambria Math"/>
             <w:vanish/>
@@ -2868,6 +2929,9 @@
           <w:pgNum/>
         </m:r>
         <m:r>
+          <m:rPr>
+            <m:sty m:val="p"/>
+          </m:rPr>
           <w:rPr>
             <w:rFonts w:ascii="Cambria Math" w:eastAsia="Times New Roman" w:hAnsi="Cambria Math"/>
             <w:vanish/>
@@ -2876,6 +2940,9 @@
           <w:pgNum/>
         </m:r>
         <m:r>
+          <m:rPr>
+            <m:sty m:val="p"/>
+          </m:rPr>
           <w:rPr>
             <w:rFonts w:ascii="Cambria Math" w:eastAsia="Times New Roman" w:hAnsi="Cambria Math"/>
             <w:vanish/>
@@ -2884,6 +2951,9 @@
           <w:pgNum/>
         </m:r>
         <m:r>
+          <m:rPr>
+            <m:sty m:val="p"/>
+          </m:rPr>
           <w:rPr>
             <w:rFonts w:ascii="Cambria Math" w:eastAsia="Times New Roman" w:hAnsi="Cambria Math"/>
             <w:vanish/>
@@ -2892,6 +2962,9 @@
           <w:pgNum/>
         </m:r>
         <m:r>
+          <m:rPr>
+            <m:sty m:val="p"/>
+          </m:rPr>
           <w:rPr>
             <w:rFonts w:ascii="Cambria Math" w:eastAsia="Times New Roman" w:hAnsi="Cambria Math"/>
             <w:vanish/>
@@ -2900,6 +2973,9 @@
           <w:pgNum/>
         </m:r>
         <m:r>
+          <m:rPr>
+            <m:sty m:val="p"/>
+          </m:rPr>
           <w:rPr>
             <w:rFonts w:ascii="Cambria Math" w:eastAsia="Times New Roman" w:hAnsi="Cambria Math"/>
             <w:vanish/>
@@ -2908,6 +2984,9 @@
           <w:pgNum/>
         </m:r>
         <m:r>
+          <m:rPr>
+            <m:sty m:val="p"/>
+          </m:rPr>
           <w:rPr>
             <w:rFonts w:ascii="Cambria Math" w:eastAsia="Times New Roman" w:hAnsi="Cambria Math"/>
             <w:vanish/>
@@ -2916,6 +2995,9 @@
           <w:pgNum/>
         </m:r>
         <m:r>
+          <m:rPr>
+            <m:sty m:val="p"/>
+          </m:rPr>
           <w:rPr>
             <w:rFonts w:ascii="Cambria Math" w:eastAsia="Times New Roman" w:hAnsi="Cambria Math"/>
             <w:vanish/>
@@ -2924,6 +3006,9 @@
           <w:pgNum/>
         </m:r>
         <m:r>
+          <m:rPr>
+            <m:sty m:val="p"/>
+          </m:rPr>
           <w:rPr>
             <w:rFonts w:ascii="Cambria Math" w:eastAsia="Times New Roman" w:hAnsi="Cambria Math"/>
             <w:vanish/>
@@ -2932,6 +3017,9 @@
           <w:pgNum/>
         </m:r>
         <m:r>
+          <m:rPr>
+            <m:sty m:val="p"/>
+          </m:rPr>
           <w:rPr>
             <w:rFonts w:ascii="Cambria Math" w:eastAsia="Times New Roman" w:hAnsi="Cambria Math"/>
             <w:vanish/>
@@ -2940,6 +3028,9 @@
           <w:pgNum/>
         </m:r>
         <m:r>
+          <m:rPr>
+            <m:sty m:val="p"/>
+          </m:rPr>
           <w:rPr>
             <w:rFonts w:ascii="Cambria Math" w:eastAsia="Times New Roman" w:hAnsi="Cambria Math"/>
             <w:vanish/>
@@ -2948,6 +3039,9 @@
           <w:pgNum/>
         </m:r>
         <m:r>
+          <m:rPr>
+            <m:sty m:val="p"/>
+          </m:rPr>
           <w:rPr>
             <w:rFonts w:ascii="Cambria Math" w:eastAsia="Times New Roman" w:hAnsi="Cambria Math"/>
             <w:vanish/>
@@ -2956,6 +3050,9 @@
           <w:pgNum/>
         </m:r>
         <m:r>
+          <m:rPr>
+            <m:sty m:val="p"/>
+          </m:rPr>
           <w:rPr>
             <w:rFonts w:ascii="Cambria Math" w:eastAsia="Times New Roman" w:hAnsi="Cambria Math"/>
             <w:vanish/>
@@ -2964,6 +3061,9 @@
           <w:pgNum/>
         </m:r>
         <m:r>
+          <m:rPr>
+            <m:sty m:val="p"/>
+          </m:rPr>
           <w:rPr>
             <w:rFonts w:ascii="Cambria Math" w:eastAsia="Times New Roman" w:hAnsi="Cambria Math"/>
             <w:vanish/>
@@ -2972,6 +3072,9 @@
           <w:pgNum/>
         </m:r>
         <m:r>
+          <m:rPr>
+            <m:sty m:val="p"/>
+          </m:rPr>
           <w:rPr>
             <w:rFonts w:ascii="Cambria Math" w:eastAsia="Times New Roman" w:hAnsi="Cambria Math"/>
             <w:vanish/>
@@ -2980,6 +3083,9 @@
           <w:pgNum/>
         </m:r>
         <m:r>
+          <m:rPr>
+            <m:sty m:val="p"/>
+          </m:rPr>
           <w:rPr>
             <w:rFonts w:ascii="Cambria Math" w:eastAsia="Times New Roman" w:hAnsi="Cambria Math"/>
             <w:vanish/>
@@ -2988,6 +3094,9 @@
           <w:pgNum/>
         </m:r>
         <m:r>
+          <m:rPr>
+            <m:sty m:val="p"/>
+          </m:rPr>
           <w:rPr>
             <w:rFonts w:ascii="Cambria Math" w:eastAsia="Times New Roman" w:hAnsi="Cambria Math"/>
             <w:vanish/>
@@ -2996,6 +3105,9 @@
           <w:pgNum/>
         </m:r>
         <m:r>
+          <m:rPr>
+            <m:sty m:val="p"/>
+          </m:rPr>
           <w:rPr>
             <w:rFonts w:ascii="Cambria Math" w:eastAsia="Times New Roman" w:hAnsi="Cambria Math"/>
             <w:vanish/>
@@ -3004,6 +3116,9 @@
           <w:pgNum/>
         </m:r>
         <m:r>
+          <m:rPr>
+            <m:sty m:val="p"/>
+          </m:rPr>
           <w:rPr>
             <w:rFonts w:ascii="Cambria Math" w:eastAsia="Times New Roman" w:hAnsi="Cambria Math"/>
             <w:vanish/>
@@ -3012,6 +3127,9 @@
           <w:pgNum/>
         </m:r>
         <m:r>
+          <m:rPr>
+            <m:sty m:val="p"/>
+          </m:rPr>
           <w:rPr>
             <w:rFonts w:ascii="Cambria Math" w:eastAsia="Times New Roman" w:hAnsi="Cambria Math"/>
             <w:vanish/>
@@ -3020,6 +3138,9 @@
           <w:pgNum/>
         </m:r>
         <m:r>
+          <m:rPr>
+            <m:sty m:val="p"/>
+          </m:rPr>
           <w:rPr>
             <w:rFonts w:ascii="Cambria Math" w:eastAsia="Times New Roman" w:hAnsi="Cambria Math"/>
             <w:vanish/>
@@ -3028,6 +3149,9 @@
           <w:pgNum/>
         </m:r>
         <m:r>
+          <m:rPr>
+            <m:sty m:val="p"/>
+          </m:rPr>
           <w:rPr>
             <w:rFonts w:ascii="Cambria Math" w:eastAsia="Times New Roman" w:hAnsi="Cambria Math"/>
             <w:vanish/>
@@ -3036,6 +3160,9 @@
           <w:pgNum/>
         </m:r>
         <m:r>
+          <m:rPr>
+            <m:sty m:val="p"/>
+          </m:rPr>
           <w:rPr>
             <w:rFonts w:ascii="Cambria Math" w:eastAsia="Times New Roman" w:hAnsi="Cambria Math"/>
             <w:vanish/>
@@ -3044,6 +3171,9 @@
           <w:pgNum/>
         </m:r>
         <m:r>
+          <m:rPr>
+            <m:sty m:val="p"/>
+          </m:rPr>
           <w:rPr>
             <w:rFonts w:ascii="Cambria Math" w:eastAsia="Times New Roman" w:hAnsi="Cambria Math"/>
             <w:vanish/>
@@ -3052,6 +3182,9 @@
           <w:pgNum/>
         </m:r>
         <m:r>
+          <m:rPr>
+            <m:sty m:val="p"/>
+          </m:rPr>
           <w:rPr>
             <w:rFonts w:ascii="Cambria Math" w:eastAsia="Times New Roman" w:hAnsi="Cambria Math"/>
             <w:vanish/>
@@ -3060,6 +3193,9 @@
           <w:pgNum/>
         </m:r>
         <m:r>
+          <m:rPr>
+            <m:sty m:val="p"/>
+          </m:rPr>
           <w:rPr>
             <w:rFonts w:ascii="Cambria Math" w:eastAsia="Times New Roman" w:hAnsi="Cambria Math"/>
             <w:vanish/>
@@ -3068,6 +3204,9 @@
           <w:pgNum/>
         </m:r>
         <m:r>
+          <m:rPr>
+            <m:sty m:val="p"/>
+          </m:rPr>
           <w:rPr>
             <w:rFonts w:ascii="Cambria Math" w:eastAsia="Times New Roman" w:hAnsi="Cambria Math"/>
             <w:vanish/>
@@ -3076,6 +3215,9 @@
           <w:pgNum/>
         </m:r>
         <m:r>
+          <m:rPr>
+            <m:sty m:val="p"/>
+          </m:rPr>
           <w:rPr>
             <w:rFonts w:ascii="Cambria Math" w:eastAsia="Times New Roman" w:hAnsi="Cambria Math"/>
             <w:vanish/>
@@ -3084,6 +3226,9 @@
           <w:pgNum/>
         </m:r>
         <m:r>
+          <m:rPr>
+            <m:sty m:val="p"/>
+          </m:rPr>
           <w:rPr>
             <w:rFonts w:ascii="Cambria Math" w:eastAsia="Times New Roman" w:hAnsi="Cambria Math"/>
             <w:vanish/>
@@ -3092,6 +3237,9 @@
           <w:pgNum/>
         </m:r>
         <m:r>
+          <m:rPr>
+            <m:sty m:val="p"/>
+          </m:rPr>
           <w:rPr>
             <w:rFonts w:ascii="Cambria Math" w:eastAsia="Times New Roman" w:hAnsi="Cambria Math"/>
             <w:vanish/>
@@ -3100,6 +3248,9 @@
           <w:pgNum/>
         </m:r>
         <m:r>
+          <m:rPr>
+            <m:sty m:val="p"/>
+          </m:rPr>
           <w:rPr>
             <w:rFonts w:ascii="Cambria Math" w:eastAsia="Times New Roman" w:hAnsi="Cambria Math"/>
             <w:vanish/>
@@ -3108,6 +3259,9 @@
           <w:pgNum/>
         </m:r>
         <m:r>
+          <m:rPr>
+            <m:sty m:val="p"/>
+          </m:rPr>
           <w:rPr>
             <w:rFonts w:ascii="Cambria Math" w:eastAsia="Times New Roman" w:hAnsi="Cambria Math"/>
             <w:vanish/>
@@ -3116,6 +3270,9 @@
           <w:pgNum/>
         </m:r>
         <m:r>
+          <m:rPr>
+            <m:sty m:val="p"/>
+          </m:rPr>
           <w:rPr>
             <w:rFonts w:ascii="Cambria Math" w:eastAsia="Times New Roman" w:hAnsi="Cambria Math"/>
             <w:vanish/>
@@ -3124,6 +3281,9 @@
           <w:pgNum/>
         </m:r>
         <m:r>
+          <m:rPr>
+            <m:sty m:val="p"/>
+          </m:rPr>
           <w:rPr>
             <w:rFonts w:ascii="Cambria Math" w:eastAsia="Times New Roman" w:hAnsi="Cambria Math"/>
             <w:vanish/>
@@ -3132,6 +3292,9 @@
           <w:pgNum/>
         </m:r>
         <m:r>
+          <m:rPr>
+            <m:sty m:val="p"/>
+          </m:rPr>
           <w:rPr>
             <w:rFonts w:ascii="Cambria Math" w:eastAsia="Times New Roman" w:hAnsi="Cambria Math"/>
             <w:vanish/>
@@ -3140,6 +3303,9 @@
           <w:pgNum/>
         </m:r>
         <m:r>
+          <m:rPr>
+            <m:sty m:val="p"/>
+          </m:rPr>
           <w:rPr>
             <w:rFonts w:ascii="Cambria Math" w:eastAsia="Times New Roman" w:hAnsi="Cambria Math"/>
             <w:vanish/>
@@ -3148,6 +3314,9 @@
           <w:pgNum/>
         </m:r>
         <m:r>
+          <m:rPr>
+            <m:sty m:val="p"/>
+          </m:rPr>
           <w:rPr>
             <w:rFonts w:ascii="Cambria Math" w:eastAsia="Times New Roman" w:hAnsi="Cambria Math"/>
             <w:vanish/>
@@ -3156,6 +3325,9 @@
           <w:pgNum/>
         </m:r>
         <m:r>
+          <m:rPr>
+            <m:sty m:val="p"/>
+          </m:rPr>
           <w:rPr>
             <w:rFonts w:ascii="Cambria Math" w:eastAsia="Times New Roman" w:hAnsi="Cambria Math"/>
             <w:vanish/>
@@ -3164,6 +3336,9 @@
           <w:pgNum/>
         </m:r>
         <m:r>
+          <m:rPr>
+            <m:sty m:val="p"/>
+          </m:rPr>
           <w:rPr>
             <w:rFonts w:ascii="Cambria Math" w:eastAsia="Times New Roman" w:hAnsi="Cambria Math"/>
             <w:vanish/>
@@ -3172,6 +3347,9 @@
           <w:pgNum/>
         </m:r>
         <m:r>
+          <m:rPr>
+            <m:sty m:val="p"/>
+          </m:rPr>
           <w:rPr>
             <w:rFonts w:ascii="Cambria Math" w:eastAsia="Times New Roman" w:hAnsi="Cambria Math"/>
             <w:vanish/>
@@ -3180,6 +3358,9 @@
           <w:pgNum/>
         </m:r>
         <m:r>
+          <m:rPr>
+            <m:sty m:val="p"/>
+          </m:rPr>
           <w:rPr>
             <w:rFonts w:ascii="Cambria Math" w:eastAsia="Times New Roman" w:hAnsi="Cambria Math"/>
             <w:vanish/>
@@ -3188,6 +3369,9 @@
           <w:pgNum/>
         </m:r>
         <m:r>
+          <m:rPr>
+            <m:sty m:val="p"/>
+          </m:rPr>
           <w:rPr>
             <w:rFonts w:ascii="Cambria Math" w:eastAsia="Times New Roman" w:hAnsi="Cambria Math"/>
             <w:vanish/>
@@ -3196,6 +3380,9 @@
           <w:pgNum/>
         </m:r>
         <m:r>
+          <m:rPr>
+            <m:sty m:val="p"/>
+          </m:rPr>
           <w:rPr>
             <w:rFonts w:ascii="Cambria Math" w:eastAsia="Times New Roman" w:hAnsi="Cambria Math"/>
             <w:vanish/>
@@ -3204,6 +3391,9 @@
           <w:pgNum/>
         </m:r>
         <m:r>
+          <m:rPr>
+            <m:sty m:val="p"/>
+          </m:rPr>
           <w:rPr>
             <w:rFonts w:ascii="Cambria Math" w:eastAsia="Times New Roman" w:hAnsi="Cambria Math"/>
             <w:vanish/>
@@ -3212,6 +3402,9 @@
           <w:pgNum/>
         </m:r>
         <m:r>
+          <m:rPr>
+            <m:sty m:val="p"/>
+          </m:rPr>
           <w:rPr>
             <w:rFonts w:ascii="Cambria Math" w:eastAsia="Times New Roman" w:hAnsi="Cambria Math"/>
             <w:vanish/>
@@ -3220,6 +3413,9 @@
           <w:pgNum/>
         </m:r>
         <m:r>
+          <m:rPr>
+            <m:sty m:val="p"/>
+          </m:rPr>
           <w:rPr>
             <w:rFonts w:ascii="Cambria Math" w:eastAsia="Times New Roman" w:hAnsi="Cambria Math"/>
             <w:vanish/>
@@ -3228,6 +3424,9 @@
           <w:pgNum/>
         </m:r>
         <m:r>
+          <m:rPr>
+            <m:sty m:val="p"/>
+          </m:rPr>
           <w:rPr>
             <w:rFonts w:ascii="Cambria Math" w:eastAsia="Times New Roman" w:hAnsi="Cambria Math"/>
             <w:vanish/>
@@ -3236,6 +3435,9 @@
           <w:pgNum/>
         </m:r>
         <m:r>
+          <m:rPr>
+            <m:sty m:val="p"/>
+          </m:rPr>
           <w:rPr>
             <w:rFonts w:ascii="Cambria Math" w:eastAsia="Times New Roman" w:hAnsi="Cambria Math"/>
             <w:vanish/>
@@ -3244,6 +3446,9 @@
           <w:pgNum/>
         </m:r>
         <m:r>
+          <m:rPr>
+            <m:sty m:val="p"/>
+          </m:rPr>
           <w:rPr>
             <w:rFonts w:ascii="Cambria Math" w:eastAsia="Times New Roman" w:hAnsi="Cambria Math"/>
             <w:vanish/>
@@ -3252,6 +3457,9 @@
           <w:pgNum/>
         </m:r>
         <m:r>
+          <m:rPr>
+            <m:sty m:val="p"/>
+          </m:rPr>
           <w:rPr>
             <w:rFonts w:ascii="Cambria Math" w:eastAsia="Times New Roman" w:hAnsi="Cambria Math"/>
             <w:vanish/>
@@ -3260,6 +3468,9 @@
           <w:pgNum/>
         </m:r>
         <m:r>
+          <m:rPr>
+            <m:sty m:val="p"/>
+          </m:rPr>
           <w:rPr>
             <w:rFonts w:ascii="Cambria Math" w:eastAsia="Times New Roman" w:hAnsi="Cambria Math"/>
             <w:vanish/>
@@ -3268,6 +3479,9 @@
           <w:pgNum/>
         </m:r>
         <m:r>
+          <m:rPr>
+            <m:sty m:val="p"/>
+          </m:rPr>
           <w:rPr>
             <w:rFonts w:ascii="Cambria Math" w:eastAsia="Times New Roman" w:hAnsi="Cambria Math"/>
             <w:vanish/>
@@ -3276,6 +3490,9 @@
           <w:pgNum/>
         </m:r>
         <m:r>
+          <m:rPr>
+            <m:sty m:val="p"/>
+          </m:rPr>
           <w:rPr>
             <w:rFonts w:ascii="Cambria Math" w:eastAsia="Times New Roman" w:hAnsi="Cambria Math"/>
             <w:vanish/>
@@ -3284,6 +3501,9 @@
           <w:pgNum/>
         </m:r>
         <m:r>
+          <m:rPr>
+            <m:sty m:val="p"/>
+          </m:rPr>
           <w:rPr>
             <w:rFonts w:ascii="Cambria Math" w:eastAsia="Times New Roman" w:hAnsi="Cambria Math"/>
             <w:vanish/>
@@ -3292,6 +3512,9 @@
           <w:pgNum/>
         </m:r>
         <m:r>
+          <m:rPr>
+            <m:sty m:val="p"/>
+          </m:rPr>
           <w:rPr>
             <w:rFonts w:ascii="Cambria Math" w:eastAsia="Times New Roman" w:hAnsi="Cambria Math"/>
             <w:vanish/>
@@ -3300,6 +3523,9 @@
           <w:pgNum/>
         </m:r>
         <m:r>
+          <m:rPr>
+            <m:sty m:val="p"/>
+          </m:rPr>
           <w:rPr>
             <w:rFonts w:ascii="Cambria Math" w:eastAsia="Times New Roman" w:hAnsi="Cambria Math"/>
             <w:vanish/>
@@ -3308,6 +3534,9 @@
           <w:pgNum/>
         </m:r>
         <m:r>
+          <m:rPr>
+            <m:sty m:val="p"/>
+          </m:rPr>
           <w:rPr>
             <w:rFonts w:ascii="Cambria Math" w:eastAsia="Times New Roman" w:hAnsi="Cambria Math"/>
             <w:vanish/>
@@ -3316,6 +3545,9 @@
           <w:pgNum/>
         </m:r>
         <m:r>
+          <m:rPr>
+            <m:sty m:val="p"/>
+          </m:rPr>
           <w:rPr>
             <w:rFonts w:ascii="Cambria Math" w:eastAsia="Times New Roman" w:hAnsi="Cambria Math"/>
             <w:vanish/>
@@ -3324,6 +3556,9 @@
           <w:pgNum/>
         </m:r>
         <m:r>
+          <m:rPr>
+            <m:sty m:val="p"/>
+          </m:rPr>
           <w:rPr>
             <w:rFonts w:ascii="Cambria Math" w:eastAsia="Times New Roman" w:hAnsi="Cambria Math"/>
             <w:vanish/>
@@ -3332,6 +3567,9 @@
           <w:pgNum/>
         </m:r>
         <m:r>
+          <m:rPr>
+            <m:sty m:val="p"/>
+          </m:rPr>
           <w:rPr>
             <w:rFonts w:ascii="Cambria Math" w:eastAsia="Times New Roman" w:hAnsi="Cambria Math"/>
             <w:vanish/>
@@ -3340,6 +3578,9 @@
           <w:pgNum/>
         </m:r>
         <m:r>
+          <m:rPr>
+            <m:sty m:val="p"/>
+          </m:rPr>
           <w:rPr>
             <w:rFonts w:ascii="Cambria Math" w:eastAsia="Times New Roman" w:hAnsi="Cambria Math"/>
             <w:vanish/>
@@ -3348,6 +3589,9 @@
           <w:pgNum/>
         </m:r>
         <m:r>
+          <m:rPr>
+            <m:sty m:val="p"/>
+          </m:rPr>
           <w:rPr>
             <w:rFonts w:ascii="Cambria Math" w:eastAsia="Times New Roman" w:hAnsi="Cambria Math"/>
             <w:vanish/>
@@ -3356,6 +3600,9 @@
           <w:pgNum/>
         </m:r>
         <m:r>
+          <m:rPr>
+            <m:sty m:val="p"/>
+          </m:rPr>
           <w:rPr>
             <w:rFonts w:ascii="Cambria Math" w:eastAsia="Times New Roman" w:hAnsi="Cambria Math"/>
             <w:vanish/>
@@ -3364,6 +3611,9 @@
           <w:pgNum/>
         </m:r>
         <m:r>
+          <m:rPr>
+            <m:sty m:val="p"/>
+          </m:rPr>
           <w:rPr>
             <w:rFonts w:ascii="Cambria Math" w:eastAsia="Times New Roman" w:hAnsi="Cambria Math"/>
             <w:vanish/>
@@ -3372,6 +3622,9 @@
           <w:pgNum/>
         </m:r>
         <m:r>
+          <m:rPr>
+            <m:sty m:val="p"/>
+          </m:rPr>
           <w:rPr>
             <w:rFonts w:ascii="Cambria Math" w:eastAsia="Times New Roman" w:hAnsi="Cambria Math"/>
             <w:vanish/>
@@ -3380,6 +3633,9 @@
           <w:pgNum/>
         </m:r>
         <m:r>
+          <m:rPr>
+            <m:sty m:val="p"/>
+          </m:rPr>
           <w:rPr>
             <w:rFonts w:ascii="Cambria Math" w:eastAsia="Times New Roman" w:hAnsi="Cambria Math"/>
             <w:vanish/>
@@ -3388,6 +3644,9 @@
           <w:pgNum/>
         </m:r>
         <m:r>
+          <m:rPr>
+            <m:sty m:val="p"/>
+          </m:rPr>
           <w:rPr>
             <w:rFonts w:ascii="Cambria Math" w:eastAsia="Times New Roman" w:hAnsi="Cambria Math"/>
             <w:vanish/>
@@ -3396,6 +3655,9 @@
           <w:pgNum/>
         </m:r>
         <m:r>
+          <m:rPr>
+            <m:sty m:val="p"/>
+          </m:rPr>
           <w:rPr>
             <w:rFonts w:ascii="Cambria Math" w:eastAsia="Times New Roman" w:hAnsi="Cambria Math"/>
             <w:vanish/>
@@ -3404,6 +3666,9 @@
           <w:pgNum/>
         </m:r>
         <m:r>
+          <m:rPr>
+            <m:sty m:val="p"/>
+          </m:rPr>
           <w:rPr>
             <w:rFonts w:ascii="Cambria Math" w:eastAsia="Times New Roman" w:hAnsi="Cambria Math"/>
             <w:vanish/>
@@ -3412,6 +3677,9 @@
           <w:pgNum/>
         </m:r>
         <m:r>
+          <m:rPr>
+            <m:sty m:val="p"/>
+          </m:rPr>
           <w:rPr>
             <w:rFonts w:ascii="Cambria Math" w:eastAsia="Times New Roman" w:hAnsi="Cambria Math"/>
             <w:vanish/>
@@ -3433,14 +3701,7 @@
           <w:rFonts w:eastAsia="Times New Roman"/>
           <w:szCs w:val="22"/>
         </w:rPr>
-        <w:t xml:space="preserve"> </w:t>
-      </w:r>
-      <w:r>
-        <w:rPr>
-          <w:rFonts w:eastAsia="Times New Roman"/>
-          <w:szCs w:val="22"/>
-        </w:rPr>
-        <w:t xml:space="preserve">is 1 if image </w:t>
+        <w:t xml:space="preserve"> is 1 if image </w:t>
       </w:r>
       <m:oMath>
         <m:r>
@@ -3577,15 +3838,7 @@
               <w:sz w:val="23"/>
               <w:szCs w:val="23"/>
             </w:rPr>
-            <m:t>=</m:t>
-          </m:r>
-          <m:r>
-            <w:rPr>
-              <w:rFonts w:ascii="Cambria Math" w:eastAsia="Times New Roman" w:hAnsi="Cambria Math"/>
-              <w:sz w:val="23"/>
-              <w:szCs w:val="23"/>
-            </w:rPr>
-            <m:t>P</m:t>
+            <m:t>=P</m:t>
           </m:r>
           <m:d>
             <m:dPr>
@@ -3708,15 +3961,7 @@
                 <w:sz w:val="23"/>
                 <w:szCs w:val="23"/>
               </w:rPr>
-              <m:t>Z</m:t>
-            </m:r>
-            <m:r>
-              <w:rPr>
-                <w:rFonts w:ascii="Cambria Math" w:eastAsia="Times New Roman" w:hAnsi="Cambria Math"/>
-                <w:sz w:val="23"/>
-                <w:szCs w:val="23"/>
-              </w:rPr>
-              <m:t>(</m:t>
+              <m:t>Z(</m:t>
             </m:r>
             <m:r>
               <m:rPr>
@@ -4227,21 +4472,12 @@
           <w:szCs w:val="22"/>
         </w:rPr>
       </w:pPr>
-      <w:proofErr w:type="gramStart"/>
-      <w:r>
-        <w:rPr>
-          <w:rFonts w:eastAsia="Times New Roman"/>
-          <w:szCs w:val="22"/>
-        </w:rPr>
-        <w:t>where</w:t>
-      </w:r>
-      <w:proofErr w:type="gramEnd"/>
-      <w:r>
-        <w:rPr>
-          <w:rFonts w:eastAsia="Times New Roman"/>
-          <w:szCs w:val="22"/>
-        </w:rPr>
-        <w:t xml:space="preserve"> </w:t>
+      <w:r>
+        <w:rPr>
+          <w:rFonts w:eastAsia="Times New Roman"/>
+          <w:szCs w:val="22"/>
+        </w:rPr>
+        <w:t xml:space="preserve">where </w:t>
       </w:r>
       <m:oMath>
         <m:r>
@@ -4499,21 +4735,7 @@
         <w:rPr>
           <w:szCs w:val="22"/>
         </w:rPr>
-        <w:t xml:space="preserve">], where </w:t>
-      </w:r>
-      <w:proofErr w:type="gramStart"/>
-      <w:r>
-        <w:rPr>
-          <w:szCs w:val="22"/>
-        </w:rPr>
-        <w:t>a fixed feature function</w:t>
-      </w:r>
-      <w:proofErr w:type="gramEnd"/>
-      <w:r>
-        <w:rPr>
-          <w:szCs w:val="22"/>
-        </w:rPr>
-        <w:t xml:space="preserve"> is used to calculate the unary potential, </w:t>
+        <w:t xml:space="preserve">], where a fixed feature function is used to calculate the unary potential, </w:t>
       </w:r>
       <w:r>
         <w:rPr>
@@ -4895,21 +5117,12 @@
           <w:szCs w:val="22"/>
         </w:rPr>
       </w:pPr>
-      <w:proofErr w:type="gramStart"/>
       <w:r>
         <w:rPr>
           <w:rFonts w:eastAsiaTheme="minorEastAsia"/>
           <w:szCs w:val="22"/>
         </w:rPr>
-        <w:t>where</w:t>
-      </w:r>
-      <w:proofErr w:type="gramEnd"/>
-      <w:r>
-        <w:rPr>
-          <w:rFonts w:eastAsiaTheme="minorEastAsia"/>
-          <w:szCs w:val="22"/>
-        </w:rPr>
-        <w:t xml:space="preserve"> </w:t>
+        <w:t xml:space="preserve">where </w:t>
       </w:r>
     </w:p>
     <w:p>
@@ -5267,21 +5480,12 @@
           <w:szCs w:val="22"/>
         </w:rPr>
       </w:pPr>
-      <w:proofErr w:type="gramStart"/>
-      <w:r>
-        <w:rPr>
-          <w:rFonts w:eastAsia="Times New Roman"/>
-          <w:szCs w:val="22"/>
-        </w:rPr>
-        <w:t>and</w:t>
-      </w:r>
-      <w:proofErr w:type="gramEnd"/>
-      <w:r>
-        <w:rPr>
-          <w:rFonts w:eastAsia="Times New Roman"/>
-          <w:szCs w:val="22"/>
-        </w:rPr>
-        <w:t xml:space="preserve"> </w:t>
+      <w:r>
+        <w:rPr>
+          <w:rFonts w:eastAsia="Times New Roman"/>
+          <w:szCs w:val="22"/>
+        </w:rPr>
+        <w:t xml:space="preserve">and </w:t>
       </w:r>
       <m:oMath>
         <m:sSub>
@@ -5924,21 +6128,12 @@
           <w:szCs w:val="22"/>
         </w:rPr>
       </w:pPr>
-      <w:proofErr w:type="gramStart"/>
-      <w:r>
-        <w:rPr>
-          <w:rFonts w:eastAsia="Times New Roman"/>
-          <w:szCs w:val="22"/>
-        </w:rPr>
-        <w:t>where</w:t>
-      </w:r>
-      <w:proofErr w:type="gramEnd"/>
-      <w:r>
-        <w:rPr>
-          <w:rFonts w:eastAsia="Times New Roman"/>
-          <w:szCs w:val="22"/>
-        </w:rPr>
-        <w:t xml:space="preserve"> </w:t>
+      <w:r>
+        <w:rPr>
+          <w:rFonts w:eastAsia="Times New Roman"/>
+          <w:szCs w:val="22"/>
+        </w:rPr>
+        <w:t xml:space="preserve">where </w:t>
       </w:r>
       <m:oMath>
         <m:r>
@@ -5984,17 +6179,8 @@
           <w:rFonts w:eastAsia="Times New Roman"/>
           <w:szCs w:val="22"/>
         </w:rPr>
-        <w:t xml:space="preserve"> is denoted </w:t>
-      </w:r>
-      <w:proofErr w:type="gramStart"/>
-      <w:r>
-        <w:rPr>
-          <w:rFonts w:eastAsia="Times New Roman"/>
-          <w:szCs w:val="22"/>
-        </w:rPr>
-        <w:t xml:space="preserve">as </w:t>
-      </w:r>
-      <w:proofErr w:type="gramEnd"/>
+        <w:t xml:space="preserve"> is denoted as </w:t>
+      </w:r>
       <m:oMath>
         <m:sSub>
           <m:sSubPr>
@@ -6045,17 +6231,8 @@
           <w:rFonts w:eastAsia="Times New Roman"/>
           <w:szCs w:val="22"/>
         </w:rPr>
-        <w:t>refers to the features that co-exist for the two images, i.e</w:t>
-      </w:r>
-      <w:proofErr w:type="gramStart"/>
-      <w:r>
-        <w:rPr>
-          <w:rFonts w:eastAsia="Times New Roman"/>
-          <w:szCs w:val="22"/>
-        </w:rPr>
-        <w:t xml:space="preserve">. </w:t>
-      </w:r>
-      <w:proofErr w:type="gramEnd"/>
+        <w:t xml:space="preserve">refers to the features that co-exist for the two images, i.e. </w:t>
+      </w:r>
       <m:oMath>
         <m:r>
           <w:rPr>
@@ -6701,7 +6878,7 @@
           <w:insideH w:val="none" w:sz="0" w:space="0" w:color="auto"/>
           <w:insideV w:val="none" w:sz="0" w:space="0" w:color="auto"/>
         </w:tblBorders>
-        <w:tblLook w:val="04A0" w:firstRow="1" w:lastRow="0" w:firstColumn="1" w:lastColumn="0" w:noHBand="0" w:noVBand="1"/>
+        <w:tblLook w:val="04A0"/>
       </w:tblPr>
       <w:tblGrid>
         <w:gridCol w:w="4788"/>
@@ -6739,7 +6916,7 @@
                           <pic:cNvPicPr/>
                         </pic:nvPicPr>
                         <pic:blipFill>
-                          <a:blip r:embed="rId12"/>
+                          <a:blip r:embed="rId11"/>
                           <a:srcRect l="6674" t="6694" r="7872"/>
                           <a:stretch>
                             <a:fillRect/>
@@ -6792,7 +6969,7 @@
                           <pic:cNvPicPr/>
                         </pic:nvPicPr>
                         <pic:blipFill>
-                          <a:blip r:embed="rId13" cstate="print"/>
+                          <a:blip r:embed="rId12" cstate="print"/>
                           <a:srcRect l="3642" r="11667"/>
                           <a:stretch>
                             <a:fillRect/>
@@ -7014,7 +7191,7 @@
           <w:insideH w:val="none" w:sz="0" w:space="0" w:color="auto"/>
           <w:insideV w:val="none" w:sz="0" w:space="0" w:color="auto"/>
         </w:tblBorders>
-        <w:tblLook w:val="04A0" w:firstRow="1" w:lastRow="0" w:firstColumn="1" w:lastColumn="0" w:noHBand="0" w:noVBand="1"/>
+        <w:tblLook w:val="04A0"/>
       </w:tblPr>
       <w:tblGrid>
         <w:gridCol w:w="8856"/>
@@ -7051,7 +7228,7 @@
                           <pic:cNvPicPr/>
                         </pic:nvPicPr>
                         <pic:blipFill>
-                          <a:blip r:embed="rId14" cstate="print"/>
+                          <a:blip r:embed="rId13" cstate="print"/>
                           <a:stretch>
                             <a:fillRect/>
                           </a:stretch>
@@ -7640,7 +7817,6 @@
           <w:bCs/>
         </w:rPr>
       </w:pPr>
-      <w:proofErr w:type="gramStart"/>
       <w:r>
         <w:rPr>
           <w:bCs/>
@@ -7648,7 +7824,6 @@
         <w:lastRenderedPageBreak/>
         <w:t>where</w:t>
       </w:r>
-      <w:proofErr w:type="gramEnd"/>
       <w:r>
         <w:rPr>
           <w:b/>
@@ -8000,15 +8175,7 @@
         <w:pStyle w:val="Normal1"/>
       </w:pPr>
       <w:r>
-        <w:t>Vectors of numbers (either integers or doubles) are sequences of numbers separated by commas, without spaces, e.g. '1</w:t>
-      </w:r>
-      <w:proofErr w:type="gramStart"/>
-      <w:r>
-        <w:t>,0</w:t>
-      </w:r>
-      <w:proofErr w:type="gramEnd"/>
-      <w:r>
-        <w:t>,-1,1,-2'.</w:t>
+        <w:t>Vectors of numbers (either integers or doubles) are sequences of numbers separated by commas, without spaces, e.g. '1,0,-1,1,-2'.</w:t>
       </w:r>
       <w:r>
         <w:t xml:space="preserve"> If the vector is empty, the (unquoted) string 'none' is used.</w:t>
@@ -8079,7 +8246,7 @@
       <w:tblPr>
         <w:tblStyle w:val="TableGrid"/>
         <w:tblW w:w="0" w:type="auto"/>
-        <w:tblLook w:val="04A0" w:firstRow="1" w:lastRow="0" w:firstColumn="1" w:lastColumn="0" w:noHBand="0" w:noVBand="1"/>
+        <w:tblLook w:val="04A0"/>
       </w:tblPr>
       <w:tblGrid>
         <w:gridCol w:w="1368"/>
@@ -8216,15 +8383,15 @@
           <w:rFonts w:ascii="Courier New" w:hAnsi="Courier New" w:cs="Courier New"/>
         </w:rPr>
       </w:pPr>
-      <w:proofErr w:type="gramStart"/>
+      <w:proofErr w:type="spellStart"/>
       <w:r>
         <w:rPr>
           <w:rFonts w:ascii="Courier New" w:hAnsi="Courier New" w:cs="Courier New"/>
           <w:b/>
         </w:rPr>
-        <w:t>index</w:t>
-      </w:r>
-      <w:proofErr w:type="gramEnd"/>
+        <w:t>image_id</w:t>
+      </w:r>
+      <w:proofErr w:type="spellEnd"/>
       <w:r>
         <w:rPr>
           <w:rFonts w:ascii="Courier New" w:hAnsi="Courier New" w:cs="Courier New"/>
@@ -8238,7 +8405,7 @@
           <w:rFonts w:ascii="Courier New" w:hAnsi="Courier New" w:cs="Courier New"/>
           <w:b/>
         </w:rPr>
-        <w:t>image</w:t>
+        <w:t>flickr</w:t>
       </w:r>
       <w:r>
         <w:rPr>
@@ -8305,7 +8472,7 @@
       <w:tblPr>
         <w:tblStyle w:val="TableGrid"/>
         <w:tblW w:w="0" w:type="auto"/>
-        <w:tblLook w:val="04A0" w:firstRow="1" w:lastRow="0" w:firstColumn="1" w:lastColumn="0" w:noHBand="0" w:noVBand="1"/>
+        <w:tblLook w:val="04A0"/>
       </w:tblPr>
       <w:tblGrid>
         <w:gridCol w:w="1463"/>
@@ -8323,12 +8490,11 @@
               <w:pStyle w:val="Normal1"/>
               <w:jc w:val="both"/>
             </w:pPr>
-            <w:r>
-              <w:t>i</w:t>
-            </w:r>
-            <w:r>
-              <w:t>ndex</w:t>
-            </w:r>
+            <w:proofErr w:type="spellStart"/>
+            <w:r>
+              <w:t>image_id</w:t>
+            </w:r>
+            <w:proofErr w:type="spellEnd"/>
           </w:p>
         </w:tc>
         <w:tc>
@@ -8375,7 +8541,10 @@
             </w:pPr>
             <w:proofErr w:type="spellStart"/>
             <w:r>
-              <w:t>image_id</w:t>
+              <w:t>flickr</w:t>
+            </w:r>
+            <w:r>
+              <w:t>_id</w:t>
             </w:r>
             <w:proofErr w:type="spellEnd"/>
           </w:p>
@@ -8605,15 +8774,7 @@
               <w:jc w:val="both"/>
             </w:pPr>
             <w:r>
-              <w:t>The EXIF date ("YYYY</w:t>
-            </w:r>
-            <w:proofErr w:type="gramStart"/>
-            <w:r>
-              <w:t>:MM:DD</w:t>
-            </w:r>
-            <w:proofErr w:type="gramEnd"/>
-            <w:r>
-              <w:t>"), or "none" if not available.</w:t>
+              <w:t>The EXIF date ("YYYY:MM:DD"), or "none" if not available.</w:t>
             </w:r>
           </w:p>
         </w:tc>
@@ -8776,15 +8937,7 @@
             </w:r>
             <w:proofErr w:type="spellEnd"/>
             <w:r>
-              <w:t xml:space="preserve"> </w:t>
-            </w:r>
-            <w:proofErr w:type="gramStart"/>
-            <w:r>
-              <w:t>API,</w:t>
-            </w:r>
-            <w:proofErr w:type="gramEnd"/>
-            <w:r>
-              <w:t xml:space="preserve"> or "none" if not available.</w:t>
+              <w:t xml:space="preserve"> API, or "none" if not available.</w:t>
             </w:r>
           </w:p>
         </w:tc>
@@ -8903,7 +9056,7 @@
       <w:tblPr>
         <w:tblStyle w:val="TableGrid"/>
         <w:tblW w:w="0" w:type="auto"/>
-        <w:tblLook w:val="04A0" w:firstRow="1" w:lastRow="0" w:firstColumn="1" w:lastColumn="0" w:noHBand="0" w:noVBand="1"/>
+        <w:tblLook w:val="04A0"/>
       </w:tblPr>
       <w:tblGrid>
         <w:gridCol w:w="1623"/>
@@ -8952,15 +9105,7 @@
               <w:jc w:val="both"/>
             </w:pPr>
             <w:r>
-              <w:t>Values from [0</w:t>
-            </w:r>
-            <w:proofErr w:type="gramStart"/>
-            <w:r>
-              <w:t>..1</w:t>
-            </w:r>
-            <w:proofErr w:type="gramEnd"/>
-            <w:r>
-              <w:t>] indicate the likelihood that the label applies to the image.</w:t>
+              <w:t>Values from [0..1] indicate the likelihood that the label applies to the image.</w:t>
             </w:r>
           </w:p>
         </w:tc>
@@ -9099,15 +9244,7 @@
         <w:jc w:val="both"/>
       </w:pPr>
       <w:r>
-        <w:t>Each image feature type (edge density histogram, color histogram, etc</w:t>
-      </w:r>
-      <w:proofErr w:type="gramStart"/>
-      <w:r>
-        <w:t>. )</w:t>
-      </w:r>
-      <w:proofErr w:type="gramEnd"/>
-      <w:r>
-        <w:t xml:space="preserve"> will generate a table of fixed-length vector of floats for each image. The length of the vector will vary with each feature, but all image feature tables will have one line per image:</w:t>
+        <w:t>Each image feature type (edge density histogram, color histogram, etc. ) will generate a table of fixed-length vector of floats for each image. The length of the vector will vary with each feature, but all image feature tables will have one line per image:</w:t>
       </w:r>
     </w:p>
     <w:p>
@@ -9126,7 +9263,6 @@
         </w:rPr>
       </w:pPr>
       <w:proofErr w:type="spellStart"/>
-      <w:proofErr w:type="gramStart"/>
       <w:r>
         <w:rPr>
           <w:rFonts w:ascii="Courier New" w:hAnsi="Courier New" w:cs="Courier New"/>
@@ -9135,7 +9271,6 @@
         <w:t>image_id</w:t>
       </w:r>
       <w:proofErr w:type="spellEnd"/>
-      <w:proofErr w:type="gramEnd"/>
       <w:r>
         <w:rPr>
           <w:rFonts w:ascii="Courier New" w:hAnsi="Courier New" w:cs="Courier New"/>
@@ -9174,7 +9309,7 @@
       <w:tblPr>
         <w:tblStyle w:val="TableGrid"/>
         <w:tblW w:w="0" w:type="auto"/>
-        <w:tblLook w:val="04A0" w:firstRow="1" w:lastRow="0" w:firstColumn="1" w:lastColumn="0" w:noHBand="0" w:noVBand="1"/>
+        <w:tblLook w:val="04A0"/>
       </w:tblPr>
       <w:tblGrid>
         <w:gridCol w:w="1623"/>
@@ -9349,15 +9484,7 @@
         <w:jc w:val="both"/>
       </w:pPr>
       <w:r>
-        <w:t xml:space="preserve">In addition to image features, a bank of specialized object detectors (person, vehicle, etc.) will be run against each image. Each detector returns </w:t>
-      </w:r>
-      <w:proofErr w:type="gramStart"/>
-      <w:r>
-        <w:t>a likelihood</w:t>
-      </w:r>
-      <w:proofErr w:type="gramEnd"/>
-      <w:r>
-        <w:t xml:space="preserve"> that the image contains the object. The image detector file format has a header line (</w:t>
+        <w:t>In addition to image features, a bank of specialized object detectors (person, vehicle, etc.) will be run against each image. Each detector returns a likelihood that the image contains the object. The image detector file format has a header line (</w:t>
       </w:r>
       <w:r>
         <w:rPr>
@@ -9403,7 +9530,6 @@
         </w:rPr>
       </w:pPr>
       <w:proofErr w:type="spellStart"/>
-      <w:proofErr w:type="gramStart"/>
       <w:r>
         <w:rPr>
           <w:rFonts w:ascii="Courier New" w:hAnsi="Courier New" w:cs="Courier New"/>
@@ -9412,7 +9538,6 @@
         <w:t>image_id</w:t>
       </w:r>
       <w:proofErr w:type="spellEnd"/>
-      <w:proofErr w:type="gramEnd"/>
       <w:r>
         <w:rPr>
           <w:rFonts w:ascii="Courier New" w:hAnsi="Courier New" w:cs="Courier New"/>
@@ -9451,7 +9576,7 @@
       <w:tblPr>
         <w:tblStyle w:val="TableGrid"/>
         <w:tblW w:w="0" w:type="auto"/>
-        <w:tblLook w:val="04A0" w:firstRow="1" w:lastRow="0" w:firstColumn="1" w:lastColumn="0" w:noHBand="0" w:noVBand="1"/>
+        <w:tblLook w:val="04A0"/>
       </w:tblPr>
       <w:tblGrid>
         <w:gridCol w:w="1818"/>
@@ -9723,11 +9848,7 @@
       </w:r>
       <w:proofErr w:type="spellEnd"/>
       <w:r>
-        <w:t xml:space="preserve"> baseline solution, which identifies "the 1000 most popular words, groups, and tags across the entire dataset, as well as any words, groups, and tags that occur at least twice as frequently in positively labeled images compared to the overall rate." </w:t>
-      </w:r>
-      <w:proofErr w:type="gramStart"/>
-      <w:r>
-        <w:t>[</w:t>
+        <w:t xml:space="preserve"> baseline solution, which identifies "the 1000 most popular words, groups, and tags across the entire dataset, as well as any words, groups, and tags that occur at least twice as frequently in positively labeled images compared to the overall rate." [</w:t>
       </w:r>
       <w:proofErr w:type="spellStart"/>
       <w:r>
@@ -9735,11 +9856,7 @@
       </w:r>
       <w:proofErr w:type="spellEnd"/>
       <w:r>
-        <w:t>, section 5].</w:t>
-      </w:r>
-      <w:proofErr w:type="gramEnd"/>
-      <w:r>
-        <w:t xml:space="preserve"> He further states "As word features we use text from the image's title, description, and its comment thread, after eliminating </w:t>
+        <w:t xml:space="preserve">, section 5]. He further states "As word features we use text from the image's title, description, and its comment thread, after eliminating </w:t>
       </w:r>
       <w:proofErr w:type="spellStart"/>
       <w:r>
@@ -9816,7 +9933,6 @@
         </w:rPr>
       </w:pPr>
       <w:proofErr w:type="spellStart"/>
-      <w:proofErr w:type="gramStart"/>
       <w:r>
         <w:rPr>
           <w:rFonts w:ascii="Courier New" w:hAnsi="Courier New" w:cs="Courier New"/>
@@ -9825,7 +9941,6 @@
         <w:t>entry_id</w:t>
       </w:r>
       <w:proofErr w:type="spellEnd"/>
-      <w:proofErr w:type="gramEnd"/>
       <w:r>
         <w:rPr>
           <w:rFonts w:ascii="Courier New" w:hAnsi="Courier New" w:cs="Courier New"/>
@@ -9848,7 +9963,7 @@
       <w:tblPr>
         <w:tblStyle w:val="TableGrid"/>
         <w:tblW w:w="0" w:type="auto"/>
-        <w:tblLook w:val="04A0" w:firstRow="1" w:lastRow="0" w:firstColumn="1" w:lastColumn="0" w:noHBand="0" w:noVBand="1"/>
+        <w:tblLook w:val="04A0"/>
       </w:tblPr>
       <w:tblGrid>
         <w:gridCol w:w="1818"/>
@@ -10189,7 +10304,7 @@
       <w:tblPr>
         <w:tblStyle w:val="TableGrid"/>
         <w:tblW w:w="0" w:type="auto"/>
-        <w:tblLook w:val="04A0" w:firstRow="1" w:lastRow="0" w:firstColumn="1" w:lastColumn="0" w:noHBand="0" w:noVBand="1"/>
+        <w:tblLook w:val="04A0"/>
       </w:tblPr>
       <w:tblGrid>
         <w:gridCol w:w="1818"/>
@@ -10655,7 +10770,7 @@
         <w:tblStyle w:val="TableGrid"/>
         <w:tblW w:w="9828" w:type="dxa"/>
         <w:tblLayout w:type="fixed"/>
-        <w:tblLook w:val="04A0" w:firstRow="1" w:lastRow="0" w:firstColumn="1" w:lastColumn="0" w:noHBand="0" w:noVBand="1"/>
+        <w:tblLook w:val="04A0"/>
       </w:tblPr>
       <w:tblGrid>
         <w:gridCol w:w="2808"/>
@@ -11278,7 +11393,7 @@
       <w:tblPr>
         <w:tblStyle w:val="TableGrid"/>
         <w:tblW w:w="0" w:type="auto"/>
-        <w:tblLook w:val="04A0" w:firstRow="1" w:lastRow="0" w:firstColumn="1" w:lastColumn="0" w:noHBand="0" w:noVBand="1"/>
+        <w:tblLook w:val="04A0"/>
       </w:tblPr>
       <w:tblGrid>
         <w:gridCol w:w="4788"/>
@@ -11554,19 +11669,11 @@
       </w:r>
       <w:proofErr w:type="spellStart"/>
       <w:r>
-        <w:t>shared_word_id_</w:t>
-      </w:r>
-      <w:proofErr w:type="gramStart"/>
-      <w:r>
-        <w:t>vector</w:t>
+        <w:t>shared_word_id_vector</w:t>
       </w:r>
       <w:proofErr w:type="spellEnd"/>
       <w:r>
-        <w:t>[</w:t>
-      </w:r>
-      <w:proofErr w:type="gramEnd"/>
-      <w:r>
-        <w:t>3] is 119.</w:t>
+        <w:t>[3] is 119.</w:t>
       </w:r>
     </w:p>
     <w:p>
@@ -11632,15 +11739,7 @@
         <w:jc w:val="both"/>
       </w:pPr>
       <w:r>
-        <w:t xml:space="preserve">Training vs. </w:t>
-      </w:r>
-      <w:proofErr w:type="gramStart"/>
-      <w:r>
-        <w:t>Testing</w:t>
-      </w:r>
-      <w:proofErr w:type="gramEnd"/>
-      <w:r>
-        <w:t xml:space="preserve"> data</w:t>
+        <w:t>Training vs. Testing data</w:t>
       </w:r>
     </w:p>
     <w:p>
@@ -11789,7 +11888,23 @@
           <w:rFonts w:eastAsia="Times New Roman"/>
           <w:szCs w:val="22"/>
         </w:rPr>
-        <w:t xml:space="preserve"> and Jure Leskovec, Image Labeling on a Network: Using Social-Network Metadata for Ima</w:t>
+        <w:t xml:space="preserve"> and Jure </w:t>
+      </w:r>
+      <w:proofErr w:type="spellStart"/>
+      <w:r>
+        <w:rPr>
+          <w:rFonts w:eastAsia="Times New Roman"/>
+          <w:szCs w:val="22"/>
+        </w:rPr>
+        <w:t>Leskovec</w:t>
+      </w:r>
+      <w:proofErr w:type="spellEnd"/>
+      <w:r>
+        <w:rPr>
+          <w:rFonts w:eastAsia="Times New Roman"/>
+          <w:szCs w:val="22"/>
+        </w:rPr>
+        <w:t>, Image Labeling on a Network: Using Social-Network Metadata for Ima</w:t>
       </w:r>
       <w:r>
         <w:rPr>
@@ -12442,42 +12557,35 @@
         </w:rPr>
         <w:t>“</w:t>
       </w:r>
-      <w:r>
-        <w:rPr>
-          <w:rFonts w:eastAsia="Times New Roman"/>
-          <w:szCs w:val="22"/>
-        </w:rPr>
-        <w:t>Flickr tag recommendation b</w:t>
-      </w:r>
-      <w:r>
-        <w:rPr>
-          <w:rFonts w:eastAsia="Times New Roman"/>
-          <w:szCs w:val="22"/>
-        </w:rPr>
-        <w:t>ased on collective knowledge,</w:t>
-      </w:r>
-      <w:proofErr w:type="gramStart"/>
-      <w:r>
-        <w:rPr>
-          <w:rFonts w:eastAsia="Times New Roman"/>
-          <w:szCs w:val="22"/>
-        </w:rPr>
-        <w:t xml:space="preserve">” </w:t>
-      </w:r>
-      <w:r>
-        <w:rPr>
-          <w:rFonts w:eastAsia="Times New Roman"/>
-          <w:szCs w:val="22"/>
-        </w:rPr>
-        <w:t xml:space="preserve"> WWW</w:t>
-      </w:r>
-      <w:proofErr w:type="gramEnd"/>
-      <w:r>
-        <w:rPr>
-          <w:rFonts w:eastAsia="Times New Roman"/>
-          <w:szCs w:val="22"/>
-        </w:rPr>
-        <w:t xml:space="preserve">, 2008. </w:t>
+      <w:proofErr w:type="spellStart"/>
+      <w:r>
+        <w:rPr>
+          <w:rFonts w:eastAsia="Times New Roman"/>
+          <w:szCs w:val="22"/>
+        </w:rPr>
+        <w:t>Flickr</w:t>
+      </w:r>
+      <w:proofErr w:type="spellEnd"/>
+      <w:r>
+        <w:rPr>
+          <w:rFonts w:eastAsia="Times New Roman"/>
+          <w:szCs w:val="22"/>
+        </w:rPr>
+        <w:t xml:space="preserve"> tag recommendation b</w:t>
+      </w:r>
+      <w:r>
+        <w:rPr>
+          <w:rFonts w:eastAsia="Times New Roman"/>
+          <w:szCs w:val="22"/>
+        </w:rPr>
+        <w:t xml:space="preserve">ased on collective knowledge,” </w:t>
+      </w:r>
+      <w:r>
+        <w:rPr>
+          <w:rFonts w:eastAsia="Times New Roman"/>
+          <w:szCs w:val="22"/>
+        </w:rPr>
+        <w:t xml:space="preserve"> WWW, 2008. </w:t>
       </w:r>
     </w:p>
     <w:p>
@@ -12621,7 +12729,23 @@
           <w:rFonts w:eastAsia="Times New Roman"/>
           <w:szCs w:val="22"/>
         </w:rPr>
-        <w:t xml:space="preserve"> Facebook: Social network contex</w:t>
+        <w:t xml:space="preserve"> </w:t>
+      </w:r>
+      <w:proofErr w:type="spellStart"/>
+      <w:r>
+        <w:rPr>
+          <w:rFonts w:eastAsia="Times New Roman"/>
+          <w:szCs w:val="22"/>
+        </w:rPr>
+        <w:t>Facebook</w:t>
+      </w:r>
+      <w:proofErr w:type="spellEnd"/>
+      <w:r>
+        <w:rPr>
+          <w:rFonts w:eastAsia="Times New Roman"/>
+          <w:szCs w:val="22"/>
+        </w:rPr>
+        <w:t>: Social network contex</w:t>
       </w:r>
       <w:r>
         <w:rPr>
@@ -12730,7 +12854,7 @@
         </w:rPr>
         <w:t> “</w:t>
       </w:r>
-      <w:hyperlink r:id="rId15" w:history="1">
+      <w:hyperlink r:id="rId14" w:history="1">
         <w:r>
           <w:rPr>
             <w:rStyle w:val="Hyperlink"/>
@@ -12776,7 +12900,7 @@
 </file>
 
 <file path=word/numbering.xml><?xml version="1.0" encoding="utf-8"?>
-<w:numbering xmlns:wpc="http://schemas.microsoft.com/office/word/2010/wordprocessingCanvas" xmlns:mc="http://schemas.openxmlformats.org/markup-compatibility/2006" xmlns:o="urn:schemas-microsoft-com:office:office" xmlns:r="http://schemas.openxmlformats.org/officeDocument/2006/relationships" xmlns:m="http://schemas.openxmlformats.org/officeDocument/2006/math" xmlns:v="urn:schemas-microsoft-com:vml" xmlns:wp14="http://schemas.microsoft.com/office/word/2010/wordprocessingDrawing" xmlns:wp="http://schemas.openxmlformats.org/drawingml/2006/wordprocessingDrawing" xmlns:w10="urn:schemas-microsoft-com:office:word" xmlns:w="http://schemas.openxmlformats.org/wordprocessingml/2006/main" xmlns:w14="http://schemas.microsoft.com/office/word/2010/wordml" xmlns:wpg="http://schemas.microsoft.com/office/word/2010/wordprocessingGroup" xmlns:wpi="http://schemas.microsoft.com/office/word/2010/wordprocessingInk" xmlns:wne="http://schemas.microsoft.com/office/word/2006/wordml" xmlns:wps="http://schemas.microsoft.com/office/word/2010/wordprocessingShape" mc:Ignorable="w14 wp14">
+<w:numbering xmlns:ve="http://schemas.openxmlformats.org/markup-compatibility/2006" xmlns:o="urn:schemas-microsoft-com:office:office" xmlns:r="http://schemas.openxmlformats.org/officeDocument/2006/relationships" xmlns:m="http://schemas.openxmlformats.org/officeDocument/2006/math" xmlns:v="urn:schemas-microsoft-com:vml" xmlns:wp="http://schemas.openxmlformats.org/drawingml/2006/wordprocessingDrawing" xmlns:w10="urn:schemas-microsoft-com:office:word" xmlns:w="http://schemas.openxmlformats.org/wordprocessingml/2006/main" xmlns:wne="http://schemas.microsoft.com/office/word/2006/wordml">
   <w:abstractNum w:abstractNumId="0">
     <w:nsid w:val="042B0DFF"/>
     <w:multiLevelType w:val="hybridMultilevel"/>
@@ -14155,7 +14279,7 @@
 </file>
 
 <file path=word/styles.xml><?xml version="1.0" encoding="utf-8"?>
-<w:styles xmlns:mc="http://schemas.openxmlformats.org/markup-compatibility/2006" xmlns:r="http://schemas.openxmlformats.org/officeDocument/2006/relationships" xmlns:w="http://schemas.openxmlformats.org/wordprocessingml/2006/main" xmlns:w14="http://schemas.microsoft.com/office/word/2010/wordml" mc:Ignorable="w14">
+<w:styles xmlns:r="http://schemas.openxmlformats.org/officeDocument/2006/relationships" xmlns:w="http://schemas.openxmlformats.org/wordprocessingml/2006/main">
   <w:docDefaults>
     <w:rPrDefault>
       <w:rPr>
@@ -14424,6 +14548,7 @@
     <w:uiPriority w:val="99"/>
     <w:semiHidden/>
     <w:unhideWhenUsed/>
+    <w:qFormat/>
     <w:tblPr>
       <w:tblInd w:w="0" w:type="dxa"/>
       <w:tblCellMar>
@@ -14484,6 +14609,13 @@
     <w:tblPr>
       <w:tblStyleRowBandSize w:val="1"/>
       <w:tblStyleColBandSize w:val="1"/>
+      <w:tblInd w:w="0" w:type="dxa"/>
+      <w:tblCellMar>
+        <w:top w:w="0" w:type="dxa"/>
+        <w:left w:w="108" w:type="dxa"/>
+        <w:bottom w:w="0" w:type="dxa"/>
+        <w:right w:w="108" w:type="dxa"/>
+      </w:tblCellMar>
     </w:tblPr>
   </w:style>
   <w:style w:type="paragraph" w:styleId="CommentText">
@@ -14635,6 +14767,7 @@
       <w:spacing w:line="240" w:lineRule="auto"/>
     </w:pPr>
     <w:tblPr>
+      <w:tblInd w:w="0" w:type="dxa"/>
       <w:tblBorders>
         <w:top w:val="single" w:sz="4" w:space="0" w:color="auto"/>
         <w:left w:val="single" w:sz="4" w:space="0" w:color="auto"/>
@@ -14643,6 +14776,12 @@
         <w:insideH w:val="single" w:sz="4" w:space="0" w:color="auto"/>
         <w:insideV w:val="single" w:sz="4" w:space="0" w:color="auto"/>
       </w:tblBorders>
+      <w:tblCellMar>
+        <w:top w:w="0" w:type="dxa"/>
+        <w:left w:w="108" w:type="dxa"/>
+        <w:bottom w:w="0" w:type="dxa"/>
+        <w:right w:w="108" w:type="dxa"/>
+      </w:tblCellMar>
     </w:tblPr>
   </w:style>
   <w:style w:type="paragraph" w:styleId="Caption">
@@ -15524,7 +15663,7 @@
 </file>
 
 <file path=customXml/itemProps1.xml><?xml version="1.0" encoding="utf-8"?>
-<ds:datastoreItem xmlns:ds="http://schemas.openxmlformats.org/officeDocument/2006/customXml" ds:itemID="{6E060F5A-C039-4F1D-9FDC-BF588594DA1B}">
+<ds:datastoreItem xmlns:ds="http://schemas.openxmlformats.org/officeDocument/2006/customXml" ds:itemID="{EBB86A4B-15D7-47AE-9884-96C8D298711D}">
   <ds:schemaRefs>
     <ds:schemaRef ds:uri="http://schemas.openxmlformats.org/officeDocument/2006/bibliography"/>
   </ds:schemaRefs>

</xml_diff>

<commit_message>
Added Threshold Table output.
Tom observed that computing the balanced error rate metric will
require the performers to supply a per-label threshold to convert
continuous likelihoods into negative or positive label declarations.
</commit_message>
<xml_diff>
--- a/problem_statement/CP6-problem-statement.docx
+++ b/problem_statement/CP6-problem-statement.docx
@@ -27,13 +27,13 @@
         <w:t xml:space="preserve">Version </w:t>
       </w:r>
       <w:r>
-        <w:t>17</w:t>
+        <w:t>18</w:t>
       </w:r>
       <w:r>
         <w:t xml:space="preserve">, </w:t>
       </w:r>
       <w:r>
-        <w:t>15</w:t>
+        <w:t>16</w:t>
       </w:r>
       <w:r>
         <w:t xml:space="preserve"> July</w:t>
@@ -8475,14 +8475,14 @@
         <w:tblLook w:val="04A0"/>
       </w:tblPr>
       <w:tblGrid>
-        <w:gridCol w:w="1463"/>
-        <w:gridCol w:w="1795"/>
-        <w:gridCol w:w="6318"/>
+        <w:gridCol w:w="1843"/>
+        <w:gridCol w:w="1145"/>
+        <w:gridCol w:w="6588"/>
       </w:tblGrid>
       <w:tr>
         <w:tc>
           <w:tcPr>
-            <w:tcW w:w="1463" w:type="dxa"/>
+            <w:tcW w:w="1843" w:type="dxa"/>
             <w:vAlign w:val="center"/>
           </w:tcPr>
           <w:p>
@@ -8499,7 +8499,7 @@
         </w:tc>
         <w:tc>
           <w:tcPr>
-            <w:tcW w:w="1795" w:type="dxa"/>
+            <w:tcW w:w="1145" w:type="dxa"/>
             <w:vAlign w:val="center"/>
           </w:tcPr>
           <w:p>
@@ -8514,7 +8514,7 @@
         </w:tc>
         <w:tc>
           <w:tcPr>
-            <w:tcW w:w="6318" w:type="dxa"/>
+            <w:tcW w:w="6588" w:type="dxa"/>
             <w:vAlign w:val="center"/>
           </w:tcPr>
           <w:p>
@@ -8531,7 +8531,7 @@
       <w:tr>
         <w:tc>
           <w:tcPr>
-            <w:tcW w:w="1463" w:type="dxa"/>
+            <w:tcW w:w="1843" w:type="dxa"/>
             <w:vAlign w:val="center"/>
           </w:tcPr>
           <w:p>
@@ -8551,7 +8551,7 @@
         </w:tc>
         <w:tc>
           <w:tcPr>
-            <w:tcW w:w="1795" w:type="dxa"/>
+            <w:tcW w:w="1145" w:type="dxa"/>
             <w:vAlign w:val="center"/>
           </w:tcPr>
           <w:p>
@@ -8566,7 +8566,7 @@
         </w:tc>
         <w:tc>
           <w:tcPr>
-            <w:tcW w:w="6318" w:type="dxa"/>
+            <w:tcW w:w="6588" w:type="dxa"/>
             <w:vAlign w:val="center"/>
           </w:tcPr>
           <w:p>
@@ -8583,7 +8583,7 @@
       <w:tr>
         <w:tc>
           <w:tcPr>
-            <w:tcW w:w="1463" w:type="dxa"/>
+            <w:tcW w:w="1843" w:type="dxa"/>
             <w:vAlign w:val="center"/>
           </w:tcPr>
           <w:p>
@@ -8600,7 +8600,7 @@
         </w:tc>
         <w:tc>
           <w:tcPr>
-            <w:tcW w:w="1795" w:type="dxa"/>
+            <w:tcW w:w="1145" w:type="dxa"/>
             <w:vAlign w:val="center"/>
           </w:tcPr>
           <w:p>
@@ -8615,7 +8615,7 @@
         </w:tc>
         <w:tc>
           <w:tcPr>
-            <w:tcW w:w="6318" w:type="dxa"/>
+            <w:tcW w:w="6588" w:type="dxa"/>
             <w:vAlign w:val="center"/>
           </w:tcPr>
           <w:p>
@@ -8632,7 +8632,7 @@
       <w:tr>
         <w:tc>
           <w:tcPr>
-            <w:tcW w:w="1463" w:type="dxa"/>
+            <w:tcW w:w="1843" w:type="dxa"/>
             <w:vAlign w:val="center"/>
           </w:tcPr>
           <w:p>
@@ -8647,7 +8647,7 @@
         </w:tc>
         <w:tc>
           <w:tcPr>
-            <w:tcW w:w="1795" w:type="dxa"/>
+            <w:tcW w:w="1145" w:type="dxa"/>
             <w:vAlign w:val="center"/>
           </w:tcPr>
           <w:p>
@@ -8662,7 +8662,7 @@
         </w:tc>
         <w:tc>
           <w:tcPr>
-            <w:tcW w:w="6318" w:type="dxa"/>
+            <w:tcW w:w="6588" w:type="dxa"/>
             <w:vAlign w:val="center"/>
           </w:tcPr>
           <w:p>
@@ -8682,7 +8682,7 @@
       <w:tr>
         <w:tc>
           <w:tcPr>
-            <w:tcW w:w="1463" w:type="dxa"/>
+            <w:tcW w:w="1843" w:type="dxa"/>
             <w:vAlign w:val="center"/>
           </w:tcPr>
           <w:p>
@@ -8698,7 +8698,7 @@
         </w:tc>
         <w:tc>
           <w:tcPr>
-            <w:tcW w:w="1795" w:type="dxa"/>
+            <w:tcW w:w="1145" w:type="dxa"/>
             <w:vAlign w:val="center"/>
           </w:tcPr>
           <w:p>
@@ -8713,7 +8713,7 @@
         </w:tc>
         <w:tc>
           <w:tcPr>
-            <w:tcW w:w="6318" w:type="dxa"/>
+            <w:tcW w:w="6588" w:type="dxa"/>
             <w:vAlign w:val="center"/>
           </w:tcPr>
           <w:p>
@@ -8733,7 +8733,7 @@
       <w:tr>
         <w:tc>
           <w:tcPr>
-            <w:tcW w:w="1463" w:type="dxa"/>
+            <w:tcW w:w="1843" w:type="dxa"/>
             <w:vAlign w:val="center"/>
           </w:tcPr>
           <w:p>
@@ -8750,7 +8750,7 @@
         </w:tc>
         <w:tc>
           <w:tcPr>
-            <w:tcW w:w="1795" w:type="dxa"/>
+            <w:tcW w:w="1145" w:type="dxa"/>
             <w:vAlign w:val="center"/>
           </w:tcPr>
           <w:p>
@@ -8765,7 +8765,7 @@
         </w:tc>
         <w:tc>
           <w:tcPr>
-            <w:tcW w:w="6318" w:type="dxa"/>
+            <w:tcW w:w="6588" w:type="dxa"/>
             <w:vAlign w:val="center"/>
           </w:tcPr>
           <w:p>
@@ -8782,7 +8782,7 @@
       <w:tr>
         <w:tc>
           <w:tcPr>
-            <w:tcW w:w="1463" w:type="dxa"/>
+            <w:tcW w:w="1843" w:type="dxa"/>
             <w:vAlign w:val="center"/>
           </w:tcPr>
           <w:p>
@@ -8799,7 +8799,7 @@
         </w:tc>
         <w:tc>
           <w:tcPr>
-            <w:tcW w:w="1795" w:type="dxa"/>
+            <w:tcW w:w="1145" w:type="dxa"/>
             <w:vAlign w:val="center"/>
           </w:tcPr>
           <w:p>
@@ -8814,7 +8814,7 @@
         </w:tc>
         <w:tc>
           <w:tcPr>
-            <w:tcW w:w="6318" w:type="dxa"/>
+            <w:tcW w:w="6588" w:type="dxa"/>
             <w:vAlign w:val="center"/>
           </w:tcPr>
           <w:p>
@@ -8839,7 +8839,7 @@
       <w:tr>
         <w:tc>
           <w:tcPr>
-            <w:tcW w:w="1463" w:type="dxa"/>
+            <w:tcW w:w="1843" w:type="dxa"/>
             <w:vAlign w:val="center"/>
           </w:tcPr>
           <w:p>
@@ -8856,7 +8856,7 @@
         </w:tc>
         <w:tc>
           <w:tcPr>
-            <w:tcW w:w="1795" w:type="dxa"/>
+            <w:tcW w:w="1145" w:type="dxa"/>
             <w:vAlign w:val="center"/>
           </w:tcPr>
           <w:p>
@@ -8871,7 +8871,7 @@
         </w:tc>
         <w:tc>
           <w:tcPr>
-            <w:tcW w:w="6318" w:type="dxa"/>
+            <w:tcW w:w="6588" w:type="dxa"/>
             <w:vAlign w:val="center"/>
           </w:tcPr>
           <w:p>
@@ -8888,7 +8888,7 @@
       <w:tr>
         <w:tc>
           <w:tcPr>
-            <w:tcW w:w="1463" w:type="dxa"/>
+            <w:tcW w:w="1843" w:type="dxa"/>
             <w:vAlign w:val="center"/>
           </w:tcPr>
           <w:p>
@@ -8905,7 +8905,7 @@
         </w:tc>
         <w:tc>
           <w:tcPr>
-            <w:tcW w:w="1795" w:type="dxa"/>
+            <w:tcW w:w="1145" w:type="dxa"/>
             <w:vAlign w:val="center"/>
           </w:tcPr>
           <w:p>
@@ -8920,7 +8920,7 @@
         </w:tc>
         <w:tc>
           <w:tcPr>
-            <w:tcW w:w="6318" w:type="dxa"/>
+            <w:tcW w:w="6588" w:type="dxa"/>
             <w:vAlign w:val="center"/>
           </w:tcPr>
           <w:p>
@@ -8945,7 +8945,7 @@
       <w:tr>
         <w:tc>
           <w:tcPr>
-            <w:tcW w:w="1463" w:type="dxa"/>
+            <w:tcW w:w="1843" w:type="dxa"/>
             <w:vAlign w:val="center"/>
           </w:tcPr>
           <w:p>
@@ -8962,7 +8962,7 @@
         </w:tc>
         <w:tc>
           <w:tcPr>
-            <w:tcW w:w="1795" w:type="dxa"/>
+            <w:tcW w:w="1145" w:type="dxa"/>
             <w:vAlign w:val="center"/>
           </w:tcPr>
           <w:p>
@@ -8977,7 +8977,7 @@
         </w:tc>
         <w:tc>
           <w:tcPr>
-            <w:tcW w:w="6318" w:type="dxa"/>
+            <w:tcW w:w="6588" w:type="dxa"/>
             <w:vAlign w:val="center"/>
           </w:tcPr>
           <w:p>
@@ -9517,6 +9517,7 @@
           <w:rFonts w:ascii="Courier New" w:hAnsi="Courier New" w:cs="Courier New"/>
           <w:b/>
         </w:rPr>
+        <w:lastRenderedPageBreak/>
         <w:t>N-detectors detector-label-1 detector-label-2 ... detector-label-N</w:t>
       </w:r>
     </w:p>
@@ -11826,7 +11827,26 @@
         <w:jc w:val="both"/>
       </w:pPr>
       <w:r>
-        <w:t xml:space="preserve">The output shall be a copy of the Image Table with the test image's </w:t>
+        <w:t>The output shall</w:t>
+      </w:r>
+      <w:r>
+        <w:t xml:space="preserve"> consist of:</w:t>
+      </w:r>
+    </w:p>
+    <w:p>
+      <w:pPr>
+        <w:pStyle w:val="Normal1"/>
+        <w:numPr>
+          <w:ilvl w:val="0"/>
+          <w:numId w:val="13"/>
+        </w:numPr>
+        <w:jc w:val="both"/>
+      </w:pPr>
+      <w:r>
+        <w:t>A</w:t>
+      </w:r>
+      <w:r>
+        <w:t xml:space="preserve"> copy of the Image Table with the test image's </w:t>
       </w:r>
       <w:proofErr w:type="spellStart"/>
       <w:r>
@@ -11834,7 +11854,81 @@
       </w:r>
       <w:proofErr w:type="spellEnd"/>
       <w:r>
-        <w:t xml:space="preserve"> filled in (i.e. all values of -2 have been replaced with label likelihoods.)</w:t>
+        <w:t xml:space="preserve"> filled in (i.e. all </w:t>
+      </w:r>
+      <w:r>
+        <w:t>-2 values</w:t>
+      </w:r>
+      <w:r>
+        <w:t xml:space="preserve"> have been replaced with label likelihoods.)</w:t>
+      </w:r>
+    </w:p>
+    <w:p>
+      <w:pPr>
+        <w:pStyle w:val="Normal1"/>
+        <w:numPr>
+          <w:ilvl w:val="0"/>
+          <w:numId w:val="13"/>
+        </w:numPr>
+        <w:jc w:val="both"/>
+      </w:pPr>
+      <w:r>
+        <w:t>A Threshold Table, consisting of a single line of 24 space-separated floating point numbers</w:t>
+      </w:r>
+      <w:r>
+        <w:t xml:space="preserve"> T, such that T</w:t>
+      </w:r>
+      <w:r>
+        <w:rPr>
+          <w:vertAlign w:val="subscript"/>
+        </w:rPr>
+        <w:t>i</w:t>
+      </w:r>
+      <w:r>
+        <w:t xml:space="preserve"> corresponds to the </w:t>
+      </w:r>
+      <w:r>
+        <w:t>entry</w:t>
+      </w:r>
+      <w:r>
+        <w:t xml:space="preserve"> in the label table with </w:t>
+      </w:r>
+      <w:proofErr w:type="spellStart"/>
+      <w:r>
+        <w:t>label_id</w:t>
+      </w:r>
+      <w:proofErr w:type="spellEnd"/>
+      <w:r>
+        <w:t xml:space="preserve"> </w:t>
+      </w:r>
+      <w:proofErr w:type="spellStart"/>
+      <w:r>
+        <w:t>i</w:t>
+      </w:r>
+      <w:proofErr w:type="spellEnd"/>
+      <w:r>
+        <w:t>. This threshold is used for com</w:t>
+      </w:r>
+      <w:r>
+        <w:t>puting the balanced error rate; likelihoods &lt; T</w:t>
+      </w:r>
+      <w:r>
+        <w:rPr>
+          <w:vertAlign w:val="subscript"/>
+        </w:rPr>
+        <w:t>i</w:t>
+      </w:r>
+      <w:r>
+        <w:t xml:space="preserve"> will be counted as negative, and likelihoods &gt;= T</w:t>
+      </w:r>
+      <w:r>
+        <w:rPr>
+          <w:vertAlign w:val="subscript"/>
+        </w:rPr>
+        <w:t>i</w:t>
+      </w:r>
+      <w:r>
+        <w:t xml:space="preserve"> will be counted as positive.</w:t>
       </w:r>
     </w:p>
     <w:p>
@@ -12297,6 +12391,7 @@
           <w:rFonts w:eastAsia="Times New Roman"/>
           <w:szCs w:val="22"/>
         </w:rPr>
+        <w:lastRenderedPageBreak/>
         <w:t xml:space="preserve">[Lindstaedt2008] </w:t>
       </w:r>
       <w:r>
@@ -12675,7 +12770,6 @@
           <w:rFonts w:eastAsia="Times New Roman"/>
           <w:szCs w:val="22"/>
         </w:rPr>
-        <w:lastRenderedPageBreak/>
         <w:t xml:space="preserve">[Stone2008] </w:t>
       </w:r>
       <w:r>
@@ -13779,16 +13873,16 @@
     </w:lvl>
   </w:abstractNum>
   <w:abstractNum w:abstractNumId="8">
-    <w:nsid w:val="63DD5EC0"/>
+    <w:nsid w:val="54243875"/>
     <w:multiLevelType w:val="hybridMultilevel"/>
-    <w:tmpl w:val="5382394A"/>
+    <w:tmpl w:val="60366C42"/>
     <w:lvl w:ilvl="0" w:tplc="04090001">
       <w:start w:val="1"/>
       <w:numFmt w:val="bullet"/>
       <w:lvlText w:val=""/>
       <w:lvlJc w:val="left"/>
       <w:pPr>
-        <w:ind w:left="720" w:hanging="360"/>
+        <w:ind w:left="780" w:hanging="360"/>
       </w:pPr>
       <w:rPr>
         <w:rFonts w:ascii="Symbol" w:hAnsi="Symbol" w:hint="default"/>
@@ -13800,7 +13894,7 @@
       <w:lvlText w:val="o"/>
       <w:lvlJc w:val="left"/>
       <w:pPr>
-        <w:ind w:left="1440" w:hanging="360"/>
+        <w:ind w:left="1500" w:hanging="360"/>
       </w:pPr>
       <w:rPr>
         <w:rFonts w:ascii="Courier New" w:hAnsi="Courier New" w:cs="Courier New" w:hint="default"/>
@@ -13812,7 +13906,7 @@
       <w:lvlText w:val=""/>
       <w:lvlJc w:val="left"/>
       <w:pPr>
-        <w:ind w:left="2160" w:hanging="360"/>
+        <w:ind w:left="2220" w:hanging="360"/>
       </w:pPr>
       <w:rPr>
         <w:rFonts w:ascii="Wingdings" w:hAnsi="Wingdings" w:hint="default"/>
@@ -13824,7 +13918,7 @@
       <w:lvlText w:val=""/>
       <w:lvlJc w:val="left"/>
       <w:pPr>
-        <w:ind w:left="2880" w:hanging="360"/>
+        <w:ind w:left="2940" w:hanging="360"/>
       </w:pPr>
       <w:rPr>
         <w:rFonts w:ascii="Symbol" w:hAnsi="Symbol" w:hint="default"/>
@@ -13836,7 +13930,7 @@
       <w:lvlText w:val="o"/>
       <w:lvlJc w:val="left"/>
       <w:pPr>
-        <w:ind w:left="3600" w:hanging="360"/>
+        <w:ind w:left="3660" w:hanging="360"/>
       </w:pPr>
       <w:rPr>
         <w:rFonts w:ascii="Courier New" w:hAnsi="Courier New" w:cs="Courier New" w:hint="default"/>
@@ -13848,7 +13942,7 @@
       <w:lvlText w:val=""/>
       <w:lvlJc w:val="left"/>
       <w:pPr>
-        <w:ind w:left="4320" w:hanging="360"/>
+        <w:ind w:left="4380" w:hanging="360"/>
       </w:pPr>
       <w:rPr>
         <w:rFonts w:ascii="Wingdings" w:hAnsi="Wingdings" w:hint="default"/>
@@ -13860,7 +13954,7 @@
       <w:lvlText w:val=""/>
       <w:lvlJc w:val="left"/>
       <w:pPr>
-        <w:ind w:left="5040" w:hanging="360"/>
+        <w:ind w:left="5100" w:hanging="360"/>
       </w:pPr>
       <w:rPr>
         <w:rFonts w:ascii="Symbol" w:hAnsi="Symbol" w:hint="default"/>
@@ -13872,7 +13966,7 @@
       <w:lvlText w:val="o"/>
       <w:lvlJc w:val="left"/>
       <w:pPr>
-        <w:ind w:left="5760" w:hanging="360"/>
+        <w:ind w:left="5820" w:hanging="360"/>
       </w:pPr>
       <w:rPr>
         <w:rFonts w:ascii="Courier New" w:hAnsi="Courier New" w:cs="Courier New" w:hint="default"/>
@@ -13884,7 +13978,7 @@
       <w:lvlText w:val=""/>
       <w:lvlJc w:val="left"/>
       <w:pPr>
-        <w:ind w:left="6480" w:hanging="360"/>
+        <w:ind w:left="6540" w:hanging="360"/>
       </w:pPr>
       <w:rPr>
         <w:rFonts w:ascii="Wingdings" w:hAnsi="Wingdings" w:hint="default"/>
@@ -13892,6 +13986,119 @@
     </w:lvl>
   </w:abstractNum>
   <w:abstractNum w:abstractNumId="9">
+    <w:nsid w:val="63DD5EC0"/>
+    <w:multiLevelType w:val="hybridMultilevel"/>
+    <w:tmpl w:val="5382394A"/>
+    <w:lvl w:ilvl="0" w:tplc="04090001">
+      <w:start w:val="1"/>
+      <w:numFmt w:val="bullet"/>
+      <w:lvlText w:val=""/>
+      <w:lvlJc w:val="left"/>
+      <w:pPr>
+        <w:ind w:left="720" w:hanging="360"/>
+      </w:pPr>
+      <w:rPr>
+        <w:rFonts w:ascii="Symbol" w:hAnsi="Symbol" w:hint="default"/>
+      </w:rPr>
+    </w:lvl>
+    <w:lvl w:ilvl="1" w:tplc="04090003" w:tentative="1">
+      <w:start w:val="1"/>
+      <w:numFmt w:val="bullet"/>
+      <w:lvlText w:val="o"/>
+      <w:lvlJc w:val="left"/>
+      <w:pPr>
+        <w:ind w:left="1440" w:hanging="360"/>
+      </w:pPr>
+      <w:rPr>
+        <w:rFonts w:ascii="Courier New" w:hAnsi="Courier New" w:cs="Courier New" w:hint="default"/>
+      </w:rPr>
+    </w:lvl>
+    <w:lvl w:ilvl="2" w:tplc="04090005" w:tentative="1">
+      <w:start w:val="1"/>
+      <w:numFmt w:val="bullet"/>
+      <w:lvlText w:val=""/>
+      <w:lvlJc w:val="left"/>
+      <w:pPr>
+        <w:ind w:left="2160" w:hanging="360"/>
+      </w:pPr>
+      <w:rPr>
+        <w:rFonts w:ascii="Wingdings" w:hAnsi="Wingdings" w:hint="default"/>
+      </w:rPr>
+    </w:lvl>
+    <w:lvl w:ilvl="3" w:tplc="04090001" w:tentative="1">
+      <w:start w:val="1"/>
+      <w:numFmt w:val="bullet"/>
+      <w:lvlText w:val=""/>
+      <w:lvlJc w:val="left"/>
+      <w:pPr>
+        <w:ind w:left="2880" w:hanging="360"/>
+      </w:pPr>
+      <w:rPr>
+        <w:rFonts w:ascii="Symbol" w:hAnsi="Symbol" w:hint="default"/>
+      </w:rPr>
+    </w:lvl>
+    <w:lvl w:ilvl="4" w:tplc="04090003" w:tentative="1">
+      <w:start w:val="1"/>
+      <w:numFmt w:val="bullet"/>
+      <w:lvlText w:val="o"/>
+      <w:lvlJc w:val="left"/>
+      <w:pPr>
+        <w:ind w:left="3600" w:hanging="360"/>
+      </w:pPr>
+      <w:rPr>
+        <w:rFonts w:ascii="Courier New" w:hAnsi="Courier New" w:cs="Courier New" w:hint="default"/>
+      </w:rPr>
+    </w:lvl>
+    <w:lvl w:ilvl="5" w:tplc="04090005" w:tentative="1">
+      <w:start w:val="1"/>
+      <w:numFmt w:val="bullet"/>
+      <w:lvlText w:val=""/>
+      <w:lvlJc w:val="left"/>
+      <w:pPr>
+        <w:ind w:left="4320" w:hanging="360"/>
+      </w:pPr>
+      <w:rPr>
+        <w:rFonts w:ascii="Wingdings" w:hAnsi="Wingdings" w:hint="default"/>
+      </w:rPr>
+    </w:lvl>
+    <w:lvl w:ilvl="6" w:tplc="04090001" w:tentative="1">
+      <w:start w:val="1"/>
+      <w:numFmt w:val="bullet"/>
+      <w:lvlText w:val=""/>
+      <w:lvlJc w:val="left"/>
+      <w:pPr>
+        <w:ind w:left="5040" w:hanging="360"/>
+      </w:pPr>
+      <w:rPr>
+        <w:rFonts w:ascii="Symbol" w:hAnsi="Symbol" w:hint="default"/>
+      </w:rPr>
+    </w:lvl>
+    <w:lvl w:ilvl="7" w:tplc="04090003" w:tentative="1">
+      <w:start w:val="1"/>
+      <w:numFmt w:val="bullet"/>
+      <w:lvlText w:val="o"/>
+      <w:lvlJc w:val="left"/>
+      <w:pPr>
+        <w:ind w:left="5760" w:hanging="360"/>
+      </w:pPr>
+      <w:rPr>
+        <w:rFonts w:ascii="Courier New" w:hAnsi="Courier New" w:cs="Courier New" w:hint="default"/>
+      </w:rPr>
+    </w:lvl>
+    <w:lvl w:ilvl="8" w:tplc="04090005" w:tentative="1">
+      <w:start w:val="1"/>
+      <w:numFmt w:val="bullet"/>
+      <w:lvlText w:val=""/>
+      <w:lvlJc w:val="left"/>
+      <w:pPr>
+        <w:ind w:left="6480" w:hanging="360"/>
+      </w:pPr>
+      <w:rPr>
+        <w:rFonts w:ascii="Wingdings" w:hAnsi="Wingdings" w:hint="default"/>
+      </w:rPr>
+    </w:lvl>
+  </w:abstractNum>
+  <w:abstractNum w:abstractNumId="10">
     <w:nsid w:val="65BD3FE7"/>
     <w:multiLevelType w:val="multilevel"/>
     <w:tmpl w:val="77F2EFC0"/>
@@ -14040,7 +14247,7 @@
       </w:rPr>
     </w:lvl>
   </w:abstractNum>
-  <w:abstractNum w:abstractNumId="10">
+  <w:abstractNum w:abstractNumId="11">
     <w:nsid w:val="69C4605E"/>
     <w:multiLevelType w:val="hybridMultilevel"/>
     <w:tmpl w:val="643489A4"/>
@@ -14126,7 +14333,7 @@
       </w:pPr>
     </w:lvl>
   </w:abstractNum>
-  <w:abstractNum w:abstractNumId="11">
+  <w:abstractNum w:abstractNumId="12">
     <w:nsid w:val="734B6652"/>
     <w:multiLevelType w:val="hybridMultilevel"/>
     <w:tmpl w:val="3DF442A2"/>
@@ -14249,19 +14456,19 @@
     <w:abstractNumId w:val="7"/>
   </w:num>
   <w:num w:numId="4">
-    <w:abstractNumId w:val="8"/>
+    <w:abstractNumId w:val="9"/>
   </w:num>
   <w:num w:numId="5">
-    <w:abstractNumId w:val="9"/>
+    <w:abstractNumId w:val="10"/>
   </w:num>
   <w:num w:numId="6">
-    <w:abstractNumId w:val="10"/>
+    <w:abstractNumId w:val="11"/>
   </w:num>
   <w:num w:numId="7">
     <w:abstractNumId w:val="2"/>
   </w:num>
   <w:num w:numId="8">
-    <w:abstractNumId w:val="11"/>
+    <w:abstractNumId w:val="12"/>
   </w:num>
   <w:num w:numId="9">
     <w:abstractNumId w:val="5"/>
@@ -14274,6 +14481,9 @@
   </w:num>
   <w:num w:numId="12">
     <w:abstractNumId w:val="6"/>
+  </w:num>
+  <w:num w:numId="13">
+    <w:abstractNumId w:val="8"/>
   </w:num>
 </w:numbering>
 </file>
@@ -15663,7 +15873,7 @@
 </file>
 
 <file path=customXml/itemProps1.xml><?xml version="1.0" encoding="utf-8"?>
-<ds:datastoreItem xmlns:ds="http://schemas.openxmlformats.org/officeDocument/2006/customXml" ds:itemID="{EBB86A4B-15D7-47AE-9884-96C8D298711D}">
+<ds:datastoreItem xmlns:ds="http://schemas.openxmlformats.org/officeDocument/2006/customXml" ds:itemID="{06635D84-E055-4D71-B1F9-8897370736F3}">
   <ds:schemaRefs>
     <ds:schemaRef ds:uri="http://schemas.openxmlformats.org/officeDocument/2006/bibliography"/>
   </ds:schemaRefs>

</xml_diff>

<commit_message>
problem statement v19: added global image feature vectors
</commit_message>
<xml_diff>
--- a/problem_statement/CP6-problem-statement.docx
+++ b/problem_statement/CP6-problem-statement.docx
@@ -27,16 +27,13 @@
         <w:t xml:space="preserve">Version </w:t>
       </w:r>
       <w:r>
-        <w:t>18</w:t>
+        <w:t>19</w:t>
       </w:r>
       <w:r>
         <w:t xml:space="preserve">, </w:t>
       </w:r>
       <w:r>
-        <w:t>16</w:t>
-      </w:r>
-      <w:r>
-        <w:t xml:space="preserve"> July</w:t>
+        <w:t>13 August</w:t>
       </w:r>
       <w:r>
         <w:t xml:space="preserve"> </w:t>
@@ -9470,6 +9467,15 @@
     </w:p>
     <w:p>
       <w:pPr>
+        <w:pStyle w:val="Normal1"/>
+        <w:jc w:val="both"/>
+      </w:pPr>
+      <w:r>
+        <w:t>Details of the particular image features may be found in the Appendices.</w:t>
+      </w:r>
+    </w:p>
+    <w:p>
+      <w:pPr>
         <w:pStyle w:val="Heading2"/>
         <w:contextualSpacing w:val="0"/>
         <w:jc w:val="both"/>
@@ -9517,7 +9523,6 @@
           <w:rFonts w:ascii="Courier New" w:hAnsi="Courier New" w:cs="Courier New"/>
           <w:b/>
         </w:rPr>
-        <w:lastRenderedPageBreak/>
         <w:t>N-detectors detector-label-1 detector-label-2 ... detector-label-N</w:t>
       </w:r>
     </w:p>
@@ -10524,7 +10529,6 @@
         <w:jc w:val="both"/>
       </w:pPr>
       <w:r>
-        <w:lastRenderedPageBreak/>
         <w:t>Edge Table</w:t>
       </w:r>
     </w:p>
@@ -11591,6 +11595,7 @@
               <w:jc w:val="both"/>
             </w:pPr>
             <w:r>
+              <w:lastRenderedPageBreak/>
               <w:t>Image B tags</w:t>
             </w:r>
           </w:p>
@@ -12973,6 +12978,2200 @@
         <w:t>35, no. 10, pp. 2454-2467, 2013</w:t>
       </w:r>
     </w:p>
+    <w:p>
+      <w:pPr>
+        <w:pStyle w:val="Heading2"/>
+        <w:contextualSpacing w:val="0"/>
+        <w:jc w:val="both"/>
+        <w:rPr>
+          <w:sz w:val="32"/>
+        </w:rPr>
+      </w:pPr>
+    </w:p>
+    <w:p>
+      <w:pPr>
+        <w:pStyle w:val="Heading2"/>
+        <w:contextualSpacing w:val="0"/>
+        <w:jc w:val="both"/>
+        <w:rPr>
+          <w:sz w:val="32"/>
+        </w:rPr>
+      </w:pPr>
+      <w:r>
+        <w:rPr>
+          <w:sz w:val="32"/>
+        </w:rPr>
+        <w:t xml:space="preserve">Appendix A: </w:t>
+      </w:r>
+      <w:proofErr w:type="spellStart"/>
+      <w:r>
+        <w:rPr>
+          <w:sz w:val="32"/>
+        </w:rPr>
+        <w:t>Changelog</w:t>
+      </w:r>
+      <w:proofErr w:type="spellEnd"/>
+    </w:p>
+    <w:p>
+      <w:pPr>
+        <w:pStyle w:val="Normal1"/>
+      </w:pPr>
+      <w:r>
+        <w:t>This appendix lists changes to this document.</w:t>
+      </w:r>
+    </w:p>
+    <w:p>
+      <w:pPr>
+        <w:pStyle w:val="Normal1"/>
+      </w:pPr>
+    </w:p>
+    <w:p>
+      <w:pPr>
+        <w:pStyle w:val="Normal1"/>
+      </w:pPr>
+      <w:r>
+        <w:t>v19: 13 August 2015: Added Appendix B, Image Feature Vector Descriptions and Appendix A.</w:t>
+      </w:r>
+    </w:p>
+    <w:p>
+      <w:pPr>
+        <w:pStyle w:val="Normal1"/>
+        <w:jc w:val="both"/>
+        <w:rPr>
+          <w:color w:val="000000" w:themeColor="text1"/>
+          <w:szCs w:val="22"/>
+        </w:rPr>
+      </w:pPr>
+      <w:r>
+        <w:rPr>
+          <w:color w:val="000000" w:themeColor="text1"/>
+          <w:szCs w:val="22"/>
+        </w:rPr>
+        <w:t>Modified Image Feature Table description to point to Appendices for details.</w:t>
+      </w:r>
+    </w:p>
+    <w:p>
+      <w:pPr>
+        <w:pStyle w:val="Normal1"/>
+        <w:jc w:val="both"/>
+        <w:rPr>
+          <w:color w:val="000000" w:themeColor="text1"/>
+          <w:szCs w:val="22"/>
+        </w:rPr>
+      </w:pPr>
+    </w:p>
+    <w:p>
+      <w:pPr>
+        <w:pStyle w:val="Heading2"/>
+        <w:contextualSpacing w:val="0"/>
+        <w:jc w:val="both"/>
+        <w:rPr>
+          <w:sz w:val="32"/>
+        </w:rPr>
+      </w:pPr>
+      <w:r>
+        <w:rPr>
+          <w:sz w:val="32"/>
+        </w:rPr>
+        <w:t xml:space="preserve">Appendix B: </w:t>
+      </w:r>
+      <w:r>
+        <w:rPr>
+          <w:sz w:val="32"/>
+        </w:rPr>
+        <w:t xml:space="preserve">Global </w:t>
+      </w:r>
+      <w:r>
+        <w:rPr>
+          <w:sz w:val="32"/>
+        </w:rPr>
+        <w:t>Image Feature Vectors</w:t>
+      </w:r>
+    </w:p>
+    <w:p>
+      <w:pPr>
+        <w:pStyle w:val="Normal1"/>
+      </w:pPr>
+    </w:p>
+    <w:p>
+      <w:pPr>
+        <w:pStyle w:val="Normal1"/>
+        <w:jc w:val="both"/>
+        <w:rPr>
+          <w:color w:val="000000" w:themeColor="text1"/>
+          <w:szCs w:val="22"/>
+        </w:rPr>
+      </w:pPr>
+      <w:r>
+        <w:rPr>
+          <w:color w:val="000000" w:themeColor="text1"/>
+          <w:szCs w:val="22"/>
+        </w:rPr>
+        <w:t>The global image feature vectors are representative of those used in Content-Based Image Retrieval (CBIR) tasks, and were computed using Lire 0.95a (http://www.semanticdata.net) with very minor modifications to support PPAML's output format. The feature vectors are summarized in the table below; please see the Lire web site for more details.</w:t>
+      </w:r>
+    </w:p>
+    <w:p>
+      <w:pPr>
+        <w:pStyle w:val="Normal1"/>
+        <w:jc w:val="both"/>
+        <w:rPr>
+          <w:color w:val="000000" w:themeColor="text1"/>
+          <w:szCs w:val="22"/>
+        </w:rPr>
+      </w:pPr>
+    </w:p>
+    <w:tbl>
+      <w:tblPr>
+        <w:tblStyle w:val="TableGrid"/>
+        <w:tblW w:w="0" w:type="auto"/>
+        <w:tblLayout w:type="fixed"/>
+        <w:tblLook w:val="04A0"/>
+      </w:tblPr>
+      <w:tblGrid>
+        <w:gridCol w:w="1458"/>
+        <w:gridCol w:w="630"/>
+        <w:gridCol w:w="1710"/>
+        <w:gridCol w:w="5778"/>
+      </w:tblGrid>
+      <w:tr>
+        <w:tc>
+          <w:tcPr>
+            <w:tcW w:w="1458" w:type="dxa"/>
+            <w:shd w:val="clear" w:color="auto" w:fill="BFBFBF" w:themeFill="background1" w:themeFillShade="BF"/>
+            <w:vAlign w:val="center"/>
+          </w:tcPr>
+          <w:p>
+            <w:pPr>
+              <w:pStyle w:val="Normal1"/>
+              <w:jc w:val="center"/>
+              <w:rPr>
+                <w:b/>
+                <w:color w:val="000000" w:themeColor="text1"/>
+                <w:sz w:val="20"/>
+              </w:rPr>
+            </w:pPr>
+            <w:r>
+              <w:rPr>
+                <w:b/>
+                <w:color w:val="000000" w:themeColor="text1"/>
+                <w:sz w:val="20"/>
+              </w:rPr>
+              <w:t>Name</w:t>
+            </w:r>
+          </w:p>
+        </w:tc>
+        <w:tc>
+          <w:tcPr>
+            <w:tcW w:w="630" w:type="dxa"/>
+            <w:shd w:val="clear" w:color="auto" w:fill="BFBFBF" w:themeFill="background1" w:themeFillShade="BF"/>
+            <w:vAlign w:val="center"/>
+          </w:tcPr>
+          <w:p>
+            <w:pPr>
+              <w:pStyle w:val="Normal1"/>
+              <w:jc w:val="center"/>
+              <w:rPr>
+                <w:b/>
+                <w:color w:val="000000" w:themeColor="text1"/>
+                <w:sz w:val="20"/>
+              </w:rPr>
+            </w:pPr>
+            <w:r>
+              <w:rPr>
+                <w:b/>
+                <w:color w:val="000000" w:themeColor="text1"/>
+                <w:sz w:val="20"/>
+              </w:rPr>
+              <w:t>Size</w:t>
+            </w:r>
+          </w:p>
+        </w:tc>
+        <w:tc>
+          <w:tcPr>
+            <w:tcW w:w="1710" w:type="dxa"/>
+            <w:shd w:val="clear" w:color="auto" w:fill="BFBFBF" w:themeFill="background1" w:themeFillShade="BF"/>
+            <w:vAlign w:val="center"/>
+          </w:tcPr>
+          <w:p>
+            <w:pPr>
+              <w:pStyle w:val="Normal1"/>
+              <w:jc w:val="center"/>
+              <w:rPr>
+                <w:b/>
+                <w:color w:val="000000" w:themeColor="text1"/>
+                <w:sz w:val="20"/>
+              </w:rPr>
+            </w:pPr>
+            <w:r>
+              <w:rPr>
+                <w:b/>
+                <w:color w:val="000000" w:themeColor="text1"/>
+                <w:sz w:val="20"/>
+              </w:rPr>
+              <w:t>Short Description</w:t>
+            </w:r>
+          </w:p>
+        </w:tc>
+        <w:tc>
+          <w:tcPr>
+            <w:tcW w:w="5778" w:type="dxa"/>
+            <w:shd w:val="clear" w:color="auto" w:fill="BFBFBF" w:themeFill="background1" w:themeFillShade="BF"/>
+            <w:vAlign w:val="center"/>
+          </w:tcPr>
+          <w:p>
+            <w:pPr>
+              <w:pStyle w:val="Normal1"/>
+              <w:jc w:val="center"/>
+              <w:rPr>
+                <w:b/>
+                <w:color w:val="000000" w:themeColor="text1"/>
+                <w:sz w:val="20"/>
+              </w:rPr>
+            </w:pPr>
+            <w:r>
+              <w:rPr>
+                <w:b/>
+                <w:color w:val="000000" w:themeColor="text1"/>
+                <w:sz w:val="20"/>
+              </w:rPr>
+              <w:t>Reference</w:t>
+            </w:r>
+          </w:p>
+        </w:tc>
+      </w:tr>
+      <w:tr>
+        <w:tc>
+          <w:tcPr>
+            <w:tcW w:w="1458" w:type="dxa"/>
+          </w:tcPr>
+          <w:p>
+            <w:pPr>
+              <w:pStyle w:val="Normal1"/>
+              <w:jc w:val="both"/>
+              <w:rPr>
+                <w:color w:val="000000" w:themeColor="text1"/>
+                <w:sz w:val="18"/>
+                <w:szCs w:val="22"/>
+              </w:rPr>
+            </w:pPr>
+            <w:r>
+              <w:rPr>
+                <w:color w:val="000000" w:themeColor="text1"/>
+                <w:sz w:val="18"/>
+                <w:szCs w:val="22"/>
+              </w:rPr>
+              <w:t>CEDD</w:t>
+            </w:r>
+          </w:p>
+        </w:tc>
+        <w:tc>
+          <w:tcPr>
+            <w:tcW w:w="630" w:type="dxa"/>
+          </w:tcPr>
+          <w:p>
+            <w:pPr>
+              <w:pStyle w:val="Normal1"/>
+              <w:jc w:val="both"/>
+              <w:rPr>
+                <w:color w:val="000000" w:themeColor="text1"/>
+                <w:sz w:val="18"/>
+                <w:szCs w:val="22"/>
+              </w:rPr>
+            </w:pPr>
+            <w:r>
+              <w:rPr>
+                <w:color w:val="000000" w:themeColor="text1"/>
+                <w:sz w:val="18"/>
+                <w:szCs w:val="22"/>
+              </w:rPr>
+              <w:t>144</w:t>
+            </w:r>
+          </w:p>
+        </w:tc>
+        <w:tc>
+          <w:tcPr>
+            <w:tcW w:w="1710" w:type="dxa"/>
+          </w:tcPr>
+          <w:p>
+            <w:pPr>
+              <w:pStyle w:val="Normal1"/>
+              <w:jc w:val="both"/>
+              <w:rPr>
+                <w:color w:val="000000" w:themeColor="text1"/>
+                <w:sz w:val="18"/>
+                <w:szCs w:val="22"/>
+              </w:rPr>
+            </w:pPr>
+            <w:r>
+              <w:rPr>
+                <w:rFonts w:ascii="Menlo-Regular" w:hAnsi="Menlo-Regular" w:cs="Menlo-Regular"/>
+                <w:sz w:val="18"/>
+                <w:szCs w:val="22"/>
+              </w:rPr>
+              <w:t>Color and Edge Directivity Descriptor</w:t>
+            </w:r>
+          </w:p>
+        </w:tc>
+        <w:tc>
+          <w:tcPr>
+            <w:tcW w:w="5778" w:type="dxa"/>
+          </w:tcPr>
+          <w:p>
+            <w:pPr>
+              <w:pStyle w:val="Normal1"/>
+              <w:jc w:val="both"/>
+              <w:rPr>
+                <w:color w:val="000000" w:themeColor="text1"/>
+                <w:sz w:val="18"/>
+                <w:szCs w:val="22"/>
+              </w:rPr>
+            </w:pPr>
+            <w:proofErr w:type="spellStart"/>
+            <w:r>
+              <w:rPr>
+                <w:rFonts w:ascii="Menlo-Regular" w:hAnsi="Menlo-Regular" w:cs="Menlo-Regular"/>
+                <w:sz w:val="18"/>
+                <w:szCs w:val="22"/>
+              </w:rPr>
+              <w:t>Savvas</w:t>
+            </w:r>
+            <w:proofErr w:type="spellEnd"/>
+            <w:r>
+              <w:rPr>
+                <w:rFonts w:ascii="Menlo-Regular" w:hAnsi="Menlo-Regular" w:cs="Menlo-Regular"/>
+                <w:sz w:val="18"/>
+                <w:szCs w:val="22"/>
+              </w:rPr>
+              <w:t xml:space="preserve"> A. </w:t>
+            </w:r>
+            <w:proofErr w:type="spellStart"/>
+            <w:r>
+              <w:rPr>
+                <w:rFonts w:ascii="Menlo-Regular" w:hAnsi="Menlo-Regular" w:cs="Menlo-Regular"/>
+                <w:sz w:val="18"/>
+                <w:szCs w:val="22"/>
+              </w:rPr>
+              <w:t>Chatzichristofis</w:t>
+            </w:r>
+            <w:proofErr w:type="spellEnd"/>
+            <w:r>
+              <w:rPr>
+                <w:rFonts w:ascii="Menlo-Regular" w:hAnsi="Menlo-Regular" w:cs="Menlo-Regular"/>
+                <w:sz w:val="18"/>
+                <w:szCs w:val="22"/>
+              </w:rPr>
+              <w:t xml:space="preserve"> and </w:t>
+            </w:r>
+            <w:proofErr w:type="spellStart"/>
+            <w:r>
+              <w:rPr>
+                <w:rFonts w:ascii="Menlo-Regular" w:hAnsi="Menlo-Regular" w:cs="Menlo-Regular"/>
+                <w:sz w:val="18"/>
+                <w:szCs w:val="22"/>
+              </w:rPr>
+              <w:t>Yiannis</w:t>
+            </w:r>
+            <w:proofErr w:type="spellEnd"/>
+            <w:r>
+              <w:rPr>
+                <w:rFonts w:ascii="Menlo-Regular" w:hAnsi="Menlo-Regular" w:cs="Menlo-Regular"/>
+                <w:sz w:val="18"/>
+                <w:szCs w:val="22"/>
+              </w:rPr>
+              <w:t xml:space="preserve"> S. </w:t>
+            </w:r>
+            <w:proofErr w:type="spellStart"/>
+            <w:r>
+              <w:rPr>
+                <w:rFonts w:ascii="Menlo-Regular" w:hAnsi="Menlo-Regular" w:cs="Menlo-Regular"/>
+                <w:sz w:val="18"/>
+                <w:szCs w:val="22"/>
+              </w:rPr>
+              <w:t>Boutalis</w:t>
+            </w:r>
+            <w:proofErr w:type="spellEnd"/>
+            <w:r>
+              <w:rPr>
+                <w:rFonts w:ascii="Menlo-Regular" w:hAnsi="Menlo-Regular" w:cs="Menlo-Regular"/>
+                <w:sz w:val="18"/>
+                <w:szCs w:val="22"/>
+              </w:rPr>
+              <w:t xml:space="preserve">, CEDD: Color and Edge Directivity Descriptor. A Compact Descriptor for Image Indexing and Retrieval, A. </w:t>
+            </w:r>
+            <w:proofErr w:type="spellStart"/>
+            <w:r>
+              <w:rPr>
+                <w:rFonts w:ascii="Menlo-Regular" w:hAnsi="Menlo-Regular" w:cs="Menlo-Regular"/>
+                <w:sz w:val="18"/>
+                <w:szCs w:val="22"/>
+              </w:rPr>
+              <w:t>Gasteratos</w:t>
+            </w:r>
+            <w:proofErr w:type="spellEnd"/>
+            <w:r>
+              <w:rPr>
+                <w:rFonts w:ascii="Menlo-Regular" w:hAnsi="Menlo-Regular" w:cs="Menlo-Regular"/>
+                <w:sz w:val="18"/>
+                <w:szCs w:val="22"/>
+              </w:rPr>
+              <w:t xml:space="preserve">, M. </w:t>
+            </w:r>
+            <w:proofErr w:type="spellStart"/>
+            <w:r>
+              <w:rPr>
+                <w:rFonts w:ascii="Menlo-Regular" w:hAnsi="Menlo-Regular" w:cs="Menlo-Regular"/>
+                <w:sz w:val="18"/>
+                <w:szCs w:val="22"/>
+              </w:rPr>
+              <w:t>Vincze</w:t>
+            </w:r>
+            <w:proofErr w:type="spellEnd"/>
+            <w:r>
+              <w:rPr>
+                <w:rFonts w:ascii="Menlo-Regular" w:hAnsi="Menlo-Regular" w:cs="Menlo-Regular"/>
+                <w:sz w:val="18"/>
+                <w:szCs w:val="22"/>
+              </w:rPr>
+              <w:t xml:space="preserve">, and J.K. </w:t>
+            </w:r>
+            <w:proofErr w:type="spellStart"/>
+            <w:r>
+              <w:rPr>
+                <w:rFonts w:ascii="Menlo-Regular" w:hAnsi="Menlo-Regular" w:cs="Menlo-Regular"/>
+                <w:sz w:val="18"/>
+                <w:szCs w:val="22"/>
+              </w:rPr>
+              <w:t>Tsotsos</w:t>
+            </w:r>
+            <w:proofErr w:type="spellEnd"/>
+            <w:r>
+              <w:rPr>
+                <w:rFonts w:ascii="Menlo-Regular" w:hAnsi="Menlo-Regular" w:cs="Menlo-Regular"/>
+                <w:sz w:val="18"/>
+                <w:szCs w:val="22"/>
+              </w:rPr>
+              <w:t xml:space="preserve"> (Eds.): ICVS 2008, LNCS 5008, </w:t>
+            </w:r>
+          </w:p>
+        </w:tc>
+      </w:tr>
+      <w:tr>
+        <w:tc>
+          <w:tcPr>
+            <w:tcW w:w="1458" w:type="dxa"/>
+          </w:tcPr>
+          <w:p>
+            <w:pPr>
+              <w:pStyle w:val="Normal1"/>
+              <w:jc w:val="both"/>
+              <w:rPr>
+                <w:color w:val="000000" w:themeColor="text1"/>
+                <w:sz w:val="18"/>
+                <w:szCs w:val="22"/>
+              </w:rPr>
+            </w:pPr>
+            <w:r>
+              <w:rPr>
+                <w:color w:val="000000" w:themeColor="text1"/>
+                <w:sz w:val="18"/>
+                <w:szCs w:val="22"/>
+              </w:rPr>
+              <w:t>FCTH</w:t>
+            </w:r>
+          </w:p>
+        </w:tc>
+        <w:tc>
+          <w:tcPr>
+            <w:tcW w:w="630" w:type="dxa"/>
+          </w:tcPr>
+          <w:p>
+            <w:pPr>
+              <w:pStyle w:val="Normal1"/>
+              <w:jc w:val="both"/>
+              <w:rPr>
+                <w:color w:val="000000" w:themeColor="text1"/>
+                <w:sz w:val="18"/>
+                <w:szCs w:val="22"/>
+              </w:rPr>
+            </w:pPr>
+            <w:r>
+              <w:rPr>
+                <w:color w:val="000000" w:themeColor="text1"/>
+                <w:sz w:val="18"/>
+                <w:szCs w:val="22"/>
+              </w:rPr>
+              <w:t>192</w:t>
+            </w:r>
+          </w:p>
+        </w:tc>
+        <w:tc>
+          <w:tcPr>
+            <w:tcW w:w="1710" w:type="dxa"/>
+          </w:tcPr>
+          <w:p>
+            <w:pPr>
+              <w:pStyle w:val="Normal1"/>
+              <w:jc w:val="both"/>
+              <w:rPr>
+                <w:color w:val="000000" w:themeColor="text1"/>
+                <w:sz w:val="18"/>
+                <w:szCs w:val="22"/>
+              </w:rPr>
+            </w:pPr>
+            <w:r>
+              <w:rPr>
+                <w:rFonts w:ascii="Menlo-Regular" w:hAnsi="Menlo-Regular" w:cs="Menlo-Regular"/>
+                <w:sz w:val="18"/>
+                <w:szCs w:val="22"/>
+              </w:rPr>
+              <w:t>Fuzzy Color and Texture Histogram</w:t>
+            </w:r>
+          </w:p>
+        </w:tc>
+        <w:tc>
+          <w:tcPr>
+            <w:tcW w:w="5778" w:type="dxa"/>
+          </w:tcPr>
+          <w:p>
+            <w:pPr>
+              <w:pStyle w:val="Normal1"/>
+              <w:tabs>
+                <w:tab w:val="left" w:pos="4124"/>
+              </w:tabs>
+              <w:jc w:val="both"/>
+              <w:rPr>
+                <w:color w:val="000000" w:themeColor="text1"/>
+                <w:sz w:val="18"/>
+                <w:szCs w:val="22"/>
+              </w:rPr>
+            </w:pPr>
+            <w:proofErr w:type="spellStart"/>
+            <w:r>
+              <w:rPr>
+                <w:rFonts w:ascii="Menlo-Regular" w:hAnsi="Menlo-Regular" w:cs="Menlo-Regular"/>
+                <w:sz w:val="18"/>
+                <w:szCs w:val="22"/>
+              </w:rPr>
+              <w:t>Savvas</w:t>
+            </w:r>
+            <w:proofErr w:type="spellEnd"/>
+            <w:r>
+              <w:rPr>
+                <w:rFonts w:ascii="Menlo-Regular" w:hAnsi="Menlo-Regular" w:cs="Menlo-Regular"/>
+                <w:sz w:val="18"/>
+                <w:szCs w:val="22"/>
+              </w:rPr>
+              <w:t xml:space="preserve"> A. </w:t>
+            </w:r>
+            <w:proofErr w:type="spellStart"/>
+            <w:r>
+              <w:rPr>
+                <w:rFonts w:ascii="Menlo-Regular" w:hAnsi="Menlo-Regular" w:cs="Menlo-Regular"/>
+                <w:sz w:val="18"/>
+                <w:szCs w:val="22"/>
+              </w:rPr>
+              <w:t>Chatzichristofis</w:t>
+            </w:r>
+            <w:proofErr w:type="spellEnd"/>
+            <w:r>
+              <w:rPr>
+                <w:rFonts w:ascii="Menlo-Regular" w:hAnsi="Menlo-Regular" w:cs="Menlo-Regular"/>
+                <w:sz w:val="18"/>
+                <w:szCs w:val="22"/>
+              </w:rPr>
+              <w:t xml:space="preserve"> and </w:t>
+            </w:r>
+            <w:proofErr w:type="spellStart"/>
+            <w:r>
+              <w:rPr>
+                <w:rFonts w:ascii="Menlo-Regular" w:hAnsi="Menlo-Regular" w:cs="Menlo-Regular"/>
+                <w:sz w:val="18"/>
+                <w:szCs w:val="22"/>
+              </w:rPr>
+              <w:t>Yiannis</w:t>
+            </w:r>
+            <w:proofErr w:type="spellEnd"/>
+            <w:r>
+              <w:rPr>
+                <w:rFonts w:ascii="Menlo-Regular" w:hAnsi="Menlo-Regular" w:cs="Menlo-Regular"/>
+                <w:sz w:val="18"/>
+                <w:szCs w:val="22"/>
+              </w:rPr>
+              <w:t xml:space="preserve"> S. </w:t>
+            </w:r>
+            <w:proofErr w:type="spellStart"/>
+            <w:r>
+              <w:rPr>
+                <w:rFonts w:ascii="Menlo-Regular" w:hAnsi="Menlo-Regular" w:cs="Menlo-Regular"/>
+                <w:sz w:val="18"/>
+                <w:szCs w:val="22"/>
+              </w:rPr>
+              <w:t>Boutalis</w:t>
+            </w:r>
+            <w:proofErr w:type="spellEnd"/>
+            <w:r>
+              <w:rPr>
+                <w:rFonts w:ascii="Menlo-Regular" w:hAnsi="Menlo-Regular" w:cs="Menlo-Regular"/>
+                <w:sz w:val="18"/>
+                <w:szCs w:val="22"/>
+              </w:rPr>
+              <w:t>, FCTH: Fuzzy Color and Texture Histogram - A Low Level Feature for Accurate Image Retrieval, in Proceedings of the Ninth International Workshop on Image Analysis for  Multimedia Interactive Services, IEEE, Klagenfurt, May, 2008.</w:t>
+            </w:r>
+          </w:p>
+        </w:tc>
+      </w:tr>
+      <w:tr>
+        <w:tc>
+          <w:tcPr>
+            <w:tcW w:w="1458" w:type="dxa"/>
+          </w:tcPr>
+          <w:p>
+            <w:pPr>
+              <w:pStyle w:val="Normal1"/>
+              <w:jc w:val="both"/>
+              <w:rPr>
+                <w:color w:val="000000" w:themeColor="text1"/>
+                <w:sz w:val="18"/>
+                <w:szCs w:val="22"/>
+              </w:rPr>
+            </w:pPr>
+            <w:r>
+              <w:rPr>
+                <w:rFonts w:ascii="Menlo-Regular" w:hAnsi="Menlo-Regular" w:cs="Menlo-Regular"/>
+                <w:sz w:val="18"/>
+                <w:szCs w:val="22"/>
+              </w:rPr>
+              <w:t>Opponent Histogram</w:t>
+            </w:r>
+          </w:p>
+        </w:tc>
+        <w:tc>
+          <w:tcPr>
+            <w:tcW w:w="630" w:type="dxa"/>
+          </w:tcPr>
+          <w:p>
+            <w:pPr>
+              <w:pStyle w:val="Normal1"/>
+              <w:jc w:val="both"/>
+              <w:rPr>
+                <w:color w:val="000000" w:themeColor="text1"/>
+                <w:sz w:val="18"/>
+                <w:szCs w:val="22"/>
+              </w:rPr>
+            </w:pPr>
+            <w:r>
+              <w:rPr>
+                <w:color w:val="000000" w:themeColor="text1"/>
+                <w:sz w:val="18"/>
+                <w:szCs w:val="22"/>
+              </w:rPr>
+              <w:t>64</w:t>
+            </w:r>
+          </w:p>
+        </w:tc>
+        <w:tc>
+          <w:tcPr>
+            <w:tcW w:w="1710" w:type="dxa"/>
+          </w:tcPr>
+          <w:p>
+            <w:pPr>
+              <w:pStyle w:val="Normal1"/>
+              <w:jc w:val="both"/>
+              <w:rPr>
+                <w:color w:val="000000" w:themeColor="text1"/>
+                <w:sz w:val="18"/>
+                <w:szCs w:val="22"/>
+              </w:rPr>
+            </w:pPr>
+          </w:p>
+        </w:tc>
+        <w:tc>
+          <w:tcPr>
+            <w:tcW w:w="5778" w:type="dxa"/>
+          </w:tcPr>
+          <w:p>
+            <w:pPr>
+              <w:pStyle w:val="Normal1"/>
+              <w:jc w:val="both"/>
+              <w:rPr>
+                <w:color w:val="000000" w:themeColor="text1"/>
+                <w:sz w:val="18"/>
+                <w:szCs w:val="22"/>
+              </w:rPr>
+            </w:pPr>
+            <w:r>
+              <w:rPr>
+                <w:rFonts w:ascii="Menlo-Regular" w:hAnsi="Menlo-Regular" w:cs="Menlo-Regular"/>
+                <w:sz w:val="18"/>
+                <w:szCs w:val="22"/>
+              </w:rPr>
+              <w:t xml:space="preserve">van de </w:t>
+            </w:r>
+            <w:proofErr w:type="spellStart"/>
+            <w:r>
+              <w:rPr>
+                <w:rFonts w:ascii="Menlo-Regular" w:hAnsi="Menlo-Regular" w:cs="Menlo-Regular"/>
+                <w:sz w:val="18"/>
+                <w:szCs w:val="22"/>
+              </w:rPr>
+              <w:t>Sande</w:t>
+            </w:r>
+            <w:proofErr w:type="spellEnd"/>
+            <w:r>
+              <w:rPr>
+                <w:rFonts w:ascii="Menlo-Regular" w:hAnsi="Menlo-Regular" w:cs="Menlo-Regular"/>
+                <w:sz w:val="18"/>
+                <w:szCs w:val="22"/>
+              </w:rPr>
+              <w:t xml:space="preserve">, K.E.A. and </w:t>
+            </w:r>
+            <w:proofErr w:type="spellStart"/>
+            <w:r>
+              <w:rPr>
+                <w:rFonts w:ascii="Menlo-Regular" w:hAnsi="Menlo-Regular" w:cs="Menlo-Regular"/>
+                <w:sz w:val="18"/>
+                <w:szCs w:val="22"/>
+              </w:rPr>
+              <w:t>Gevers</w:t>
+            </w:r>
+            <w:proofErr w:type="spellEnd"/>
+            <w:r>
+              <w:rPr>
+                <w:rFonts w:ascii="Menlo-Regular" w:hAnsi="Menlo-Regular" w:cs="Menlo-Regular"/>
+                <w:sz w:val="18"/>
+                <w:szCs w:val="22"/>
+              </w:rPr>
+              <w:t xml:space="preserve">, T. and </w:t>
+            </w:r>
+            <w:proofErr w:type="spellStart"/>
+            <w:r>
+              <w:rPr>
+                <w:rFonts w:ascii="Menlo-Regular" w:hAnsi="Menlo-Regular" w:cs="Menlo-Regular"/>
+                <w:sz w:val="18"/>
+                <w:szCs w:val="22"/>
+              </w:rPr>
+              <w:t>Snoek</w:t>
+            </w:r>
+            <w:proofErr w:type="spellEnd"/>
+            <w:r>
+              <w:rPr>
+                <w:rFonts w:ascii="Menlo-Regular" w:hAnsi="Menlo-Regular" w:cs="Menlo-Regular"/>
+                <w:sz w:val="18"/>
+                <w:szCs w:val="22"/>
+              </w:rPr>
+              <w:t>, C.G.M., Evaluating Color Descriptors for Object and Scene Recognition, IEEE TPAMI Sept 2010</w:t>
+            </w:r>
+          </w:p>
+        </w:tc>
+      </w:tr>
+      <w:tr>
+        <w:tc>
+          <w:tcPr>
+            <w:tcW w:w="1458" w:type="dxa"/>
+          </w:tcPr>
+          <w:p>
+            <w:pPr>
+              <w:pStyle w:val="Normal1"/>
+              <w:jc w:val="both"/>
+              <w:rPr>
+                <w:color w:val="000000" w:themeColor="text1"/>
+                <w:sz w:val="18"/>
+                <w:szCs w:val="22"/>
+              </w:rPr>
+            </w:pPr>
+            <w:r>
+              <w:rPr>
+                <w:color w:val="000000" w:themeColor="text1"/>
+                <w:sz w:val="18"/>
+                <w:szCs w:val="22"/>
+              </w:rPr>
+              <w:t>Joint Histogram</w:t>
+            </w:r>
+          </w:p>
+        </w:tc>
+        <w:tc>
+          <w:tcPr>
+            <w:tcW w:w="630" w:type="dxa"/>
+          </w:tcPr>
+          <w:p>
+            <w:pPr>
+              <w:pStyle w:val="Normal1"/>
+              <w:jc w:val="both"/>
+              <w:rPr>
+                <w:color w:val="000000" w:themeColor="text1"/>
+                <w:sz w:val="18"/>
+                <w:szCs w:val="22"/>
+              </w:rPr>
+            </w:pPr>
+            <w:r>
+              <w:rPr>
+                <w:color w:val="000000" w:themeColor="text1"/>
+                <w:sz w:val="18"/>
+                <w:szCs w:val="22"/>
+              </w:rPr>
+              <w:t>576</w:t>
+            </w:r>
+          </w:p>
+        </w:tc>
+        <w:tc>
+          <w:tcPr>
+            <w:tcW w:w="1710" w:type="dxa"/>
+          </w:tcPr>
+          <w:p>
+            <w:pPr>
+              <w:pStyle w:val="Normal1"/>
+              <w:jc w:val="both"/>
+              <w:rPr>
+                <w:color w:val="000000" w:themeColor="text1"/>
+                <w:sz w:val="18"/>
+                <w:szCs w:val="22"/>
+              </w:rPr>
+            </w:pPr>
+            <w:r>
+              <w:rPr>
+                <w:color w:val="000000" w:themeColor="text1"/>
+                <w:sz w:val="18"/>
+                <w:szCs w:val="22"/>
+              </w:rPr>
+              <w:t>Combines 64-bin RGB and pixel rank</w:t>
+            </w:r>
+          </w:p>
+        </w:tc>
+        <w:tc>
+          <w:tcPr>
+            <w:tcW w:w="5778" w:type="dxa"/>
+          </w:tcPr>
+          <w:p>
+            <w:pPr>
+              <w:pStyle w:val="Normal1"/>
+              <w:jc w:val="both"/>
+              <w:rPr>
+                <w:rFonts w:ascii="Menlo-Regular" w:hAnsi="Menlo-Regular" w:cs="Menlo-Regular"/>
+                <w:sz w:val="18"/>
+                <w:szCs w:val="22"/>
+              </w:rPr>
+            </w:pPr>
+            <w:r>
+              <w:rPr>
+                <w:rFonts w:ascii="Menlo-Regular" w:hAnsi="Menlo-Regular" w:cs="Menlo-Regular"/>
+                <w:sz w:val="18"/>
+                <w:szCs w:val="22"/>
+              </w:rPr>
+              <w:t>https://code.google.com/p/lire/source/browse/trunk/src/main/java/net/</w:t>
+            </w:r>
+          </w:p>
+          <w:p>
+            <w:pPr>
+              <w:pStyle w:val="Normal1"/>
+              <w:jc w:val="both"/>
+              <w:rPr>
+                <w:rFonts w:ascii="Menlo-Regular" w:hAnsi="Menlo-Regular" w:cs="Menlo-Regular"/>
+                <w:sz w:val="18"/>
+                <w:szCs w:val="22"/>
+              </w:rPr>
+            </w:pPr>
+            <w:proofErr w:type="spellStart"/>
+            <w:r>
+              <w:rPr>
+                <w:rFonts w:ascii="Menlo-Regular" w:hAnsi="Menlo-Regular" w:cs="Menlo-Regular"/>
+                <w:sz w:val="18"/>
+                <w:szCs w:val="22"/>
+              </w:rPr>
+              <w:t>semanticmetadata</w:t>
+            </w:r>
+            <w:proofErr w:type="spellEnd"/>
+            <w:r>
+              <w:rPr>
+                <w:rFonts w:ascii="Menlo-Regular" w:hAnsi="Menlo-Regular" w:cs="Menlo-Regular"/>
+                <w:sz w:val="18"/>
+                <w:szCs w:val="22"/>
+              </w:rPr>
+              <w:t>/lire/</w:t>
+            </w:r>
+            <w:proofErr w:type="spellStart"/>
+            <w:r>
+              <w:rPr>
+                <w:rFonts w:ascii="Menlo-Regular" w:hAnsi="Menlo-Regular" w:cs="Menlo-Regular"/>
+                <w:sz w:val="18"/>
+                <w:szCs w:val="22"/>
+              </w:rPr>
+              <w:t>imageanalysis</w:t>
+            </w:r>
+            <w:proofErr w:type="spellEnd"/>
+            <w:r>
+              <w:rPr>
+                <w:rFonts w:ascii="Menlo-Regular" w:hAnsi="Menlo-Regular" w:cs="Menlo-Regular"/>
+                <w:sz w:val="18"/>
+                <w:szCs w:val="22"/>
+              </w:rPr>
+              <w:t>/</w:t>
+            </w:r>
+            <w:proofErr w:type="spellStart"/>
+            <w:r>
+              <w:rPr>
+                <w:rFonts w:ascii="Menlo-Regular" w:hAnsi="Menlo-Regular" w:cs="Menlo-Regular"/>
+                <w:sz w:val="18"/>
+                <w:szCs w:val="22"/>
+              </w:rPr>
+              <w:t>JointHistogram.java?r</w:t>
+            </w:r>
+            <w:proofErr w:type="spellEnd"/>
+            <w:r>
+              <w:rPr>
+                <w:rFonts w:ascii="Menlo-Regular" w:hAnsi="Menlo-Regular" w:cs="Menlo-Regular"/>
+                <w:sz w:val="18"/>
+                <w:szCs w:val="22"/>
+              </w:rPr>
+              <w:t>=20</w:t>
+            </w:r>
+          </w:p>
+          <w:p>
+            <w:pPr>
+              <w:pStyle w:val="Normal1"/>
+              <w:jc w:val="both"/>
+              <w:rPr>
+                <w:color w:val="000000" w:themeColor="text1"/>
+                <w:sz w:val="18"/>
+                <w:szCs w:val="22"/>
+              </w:rPr>
+            </w:pPr>
+          </w:p>
+        </w:tc>
+      </w:tr>
+      <w:tr>
+        <w:tc>
+          <w:tcPr>
+            <w:tcW w:w="1458" w:type="dxa"/>
+          </w:tcPr>
+          <w:p>
+            <w:pPr>
+              <w:pStyle w:val="Normal1"/>
+              <w:jc w:val="both"/>
+              <w:rPr>
+                <w:rFonts w:ascii="Menlo-Regular" w:hAnsi="Menlo-Regular" w:cs="Menlo-Regular"/>
+                <w:sz w:val="18"/>
+                <w:szCs w:val="22"/>
+              </w:rPr>
+            </w:pPr>
+            <w:proofErr w:type="spellStart"/>
+            <w:r>
+              <w:rPr>
+                <w:rFonts w:ascii="Menlo-Regular" w:hAnsi="Menlo-Regular" w:cs="Menlo-Regular"/>
+                <w:sz w:val="18"/>
+                <w:szCs w:val="22"/>
+              </w:rPr>
+              <w:t>AutoColor</w:t>
+            </w:r>
+            <w:proofErr w:type="spellEnd"/>
+          </w:p>
+          <w:p>
+            <w:pPr>
+              <w:pStyle w:val="Normal1"/>
+              <w:jc w:val="both"/>
+              <w:rPr>
+                <w:color w:val="000000" w:themeColor="text1"/>
+                <w:sz w:val="18"/>
+                <w:szCs w:val="22"/>
+              </w:rPr>
+            </w:pPr>
+            <w:proofErr w:type="spellStart"/>
+            <w:r>
+              <w:rPr>
+                <w:rFonts w:ascii="Menlo-Regular" w:hAnsi="Menlo-Regular" w:cs="Menlo-Regular"/>
+                <w:sz w:val="18"/>
+                <w:szCs w:val="22"/>
+              </w:rPr>
+              <w:t>Correlogram</w:t>
+            </w:r>
+            <w:proofErr w:type="spellEnd"/>
+          </w:p>
+        </w:tc>
+        <w:tc>
+          <w:tcPr>
+            <w:tcW w:w="630" w:type="dxa"/>
+          </w:tcPr>
+          <w:p>
+            <w:pPr>
+              <w:pStyle w:val="Normal1"/>
+              <w:jc w:val="both"/>
+              <w:rPr>
+                <w:color w:val="000000" w:themeColor="text1"/>
+                <w:sz w:val="18"/>
+                <w:szCs w:val="22"/>
+              </w:rPr>
+            </w:pPr>
+            <w:r>
+              <w:rPr>
+                <w:rFonts w:ascii="Menlo-Regular" w:hAnsi="Menlo-Regular" w:cs="Menlo-Regular"/>
+                <w:sz w:val="18"/>
+                <w:szCs w:val="22"/>
+              </w:rPr>
+              <w:t>512</w:t>
+            </w:r>
+          </w:p>
+        </w:tc>
+        <w:tc>
+          <w:tcPr>
+            <w:tcW w:w="1710" w:type="dxa"/>
+          </w:tcPr>
+          <w:p>
+            <w:pPr>
+              <w:pStyle w:val="Normal1"/>
+              <w:jc w:val="both"/>
+              <w:rPr>
+                <w:color w:val="000000" w:themeColor="text1"/>
+                <w:sz w:val="18"/>
+                <w:szCs w:val="22"/>
+              </w:rPr>
+            </w:pPr>
+          </w:p>
+        </w:tc>
+        <w:tc>
+          <w:tcPr>
+            <w:tcW w:w="5778" w:type="dxa"/>
+          </w:tcPr>
+          <w:p>
+            <w:pPr>
+              <w:tabs>
+                <w:tab w:val="left" w:pos="5247"/>
+              </w:tabs>
+              <w:rPr>
+                <w:sz w:val="18"/>
+              </w:rPr>
+            </w:pPr>
+            <w:r>
+              <w:rPr>
+                <w:rFonts w:ascii="Menlo-Regular" w:hAnsi="Menlo-Regular" w:cs="Menlo-Regular"/>
+                <w:sz w:val="18"/>
+                <w:szCs w:val="22"/>
+              </w:rPr>
+              <w:t>http://www.cs.cornell.edu/~rdz/papers/huang-cvpr97.pdf</w:t>
+            </w:r>
+          </w:p>
+        </w:tc>
+      </w:tr>
+      <w:tr>
+        <w:tc>
+          <w:tcPr>
+            <w:tcW w:w="1458" w:type="dxa"/>
+          </w:tcPr>
+          <w:p>
+            <w:pPr>
+              <w:pStyle w:val="Normal1"/>
+              <w:jc w:val="both"/>
+              <w:rPr>
+                <w:color w:val="000000" w:themeColor="text1"/>
+                <w:sz w:val="18"/>
+                <w:szCs w:val="22"/>
+              </w:rPr>
+            </w:pPr>
+            <w:r>
+              <w:rPr>
+                <w:color w:val="000000" w:themeColor="text1"/>
+                <w:sz w:val="18"/>
+                <w:szCs w:val="22"/>
+              </w:rPr>
+              <w:t>Color Layout</w:t>
+            </w:r>
+          </w:p>
+        </w:tc>
+        <w:tc>
+          <w:tcPr>
+            <w:tcW w:w="630" w:type="dxa"/>
+          </w:tcPr>
+          <w:p>
+            <w:pPr>
+              <w:pStyle w:val="Normal1"/>
+              <w:jc w:val="both"/>
+              <w:rPr>
+                <w:color w:val="000000" w:themeColor="text1"/>
+                <w:sz w:val="18"/>
+                <w:szCs w:val="22"/>
+              </w:rPr>
+            </w:pPr>
+            <w:r>
+              <w:rPr>
+                <w:color w:val="000000" w:themeColor="text1"/>
+                <w:sz w:val="18"/>
+                <w:szCs w:val="22"/>
+              </w:rPr>
+              <w:t>35</w:t>
+            </w:r>
+          </w:p>
+        </w:tc>
+        <w:tc>
+          <w:tcPr>
+            <w:tcW w:w="1710" w:type="dxa"/>
+          </w:tcPr>
+          <w:p>
+            <w:pPr>
+              <w:pStyle w:val="Normal1"/>
+              <w:jc w:val="both"/>
+              <w:rPr>
+                <w:color w:val="000000" w:themeColor="text1"/>
+                <w:sz w:val="18"/>
+                <w:szCs w:val="22"/>
+              </w:rPr>
+            </w:pPr>
+            <w:r>
+              <w:rPr>
+                <w:color w:val="000000" w:themeColor="text1"/>
+                <w:sz w:val="18"/>
+                <w:szCs w:val="22"/>
+              </w:rPr>
+              <w:t>MPEG7 descriptor</w:t>
+            </w:r>
+          </w:p>
+        </w:tc>
+        <w:tc>
+          <w:tcPr>
+            <w:tcW w:w="5778" w:type="dxa"/>
+          </w:tcPr>
+          <w:p>
+            <w:pPr>
+              <w:pStyle w:val="Normal1"/>
+              <w:jc w:val="both"/>
+              <w:rPr>
+                <w:color w:val="000000" w:themeColor="text1"/>
+                <w:sz w:val="18"/>
+                <w:szCs w:val="22"/>
+              </w:rPr>
+            </w:pPr>
+            <w:r>
+              <w:rPr>
+                <w:rFonts w:ascii="Menlo-Regular" w:hAnsi="Menlo-Regular" w:cs="Menlo-Regular"/>
+                <w:sz w:val="18"/>
+                <w:szCs w:val="22"/>
+              </w:rPr>
+              <w:t>http://ieeexplore.ieee.org/xpls/abs_all.jsp?arnumber=959135</w:t>
+            </w:r>
+          </w:p>
+        </w:tc>
+      </w:tr>
+      <w:tr>
+        <w:tc>
+          <w:tcPr>
+            <w:tcW w:w="1458" w:type="dxa"/>
+          </w:tcPr>
+          <w:p>
+            <w:pPr>
+              <w:pStyle w:val="Normal1"/>
+              <w:jc w:val="both"/>
+              <w:rPr>
+                <w:color w:val="000000" w:themeColor="text1"/>
+                <w:sz w:val="18"/>
+                <w:szCs w:val="22"/>
+              </w:rPr>
+            </w:pPr>
+            <w:r>
+              <w:rPr>
+                <w:color w:val="000000" w:themeColor="text1"/>
+                <w:sz w:val="18"/>
+                <w:szCs w:val="22"/>
+              </w:rPr>
+              <w:t>Edge Histogram</w:t>
+            </w:r>
+          </w:p>
+        </w:tc>
+        <w:tc>
+          <w:tcPr>
+            <w:tcW w:w="630" w:type="dxa"/>
+          </w:tcPr>
+          <w:p>
+            <w:pPr>
+              <w:pStyle w:val="Normal1"/>
+              <w:jc w:val="both"/>
+              <w:rPr>
+                <w:color w:val="000000" w:themeColor="text1"/>
+                <w:sz w:val="18"/>
+                <w:szCs w:val="22"/>
+              </w:rPr>
+            </w:pPr>
+            <w:r>
+              <w:rPr>
+                <w:color w:val="000000" w:themeColor="text1"/>
+                <w:sz w:val="18"/>
+                <w:szCs w:val="22"/>
+              </w:rPr>
+              <w:t>80</w:t>
+            </w:r>
+          </w:p>
+        </w:tc>
+        <w:tc>
+          <w:tcPr>
+            <w:tcW w:w="1710" w:type="dxa"/>
+          </w:tcPr>
+          <w:p>
+            <w:pPr>
+              <w:pStyle w:val="Normal1"/>
+              <w:jc w:val="both"/>
+              <w:rPr>
+                <w:color w:val="000000" w:themeColor="text1"/>
+                <w:sz w:val="18"/>
+                <w:szCs w:val="22"/>
+              </w:rPr>
+            </w:pPr>
+            <w:r>
+              <w:rPr>
+                <w:color w:val="000000" w:themeColor="text1"/>
+                <w:sz w:val="18"/>
+                <w:szCs w:val="22"/>
+              </w:rPr>
+              <w:t>MPEG7 descriptor</w:t>
+            </w:r>
+          </w:p>
+        </w:tc>
+        <w:tc>
+          <w:tcPr>
+            <w:tcW w:w="5778" w:type="dxa"/>
+          </w:tcPr>
+          <w:p>
+            <w:pPr>
+              <w:pStyle w:val="Normal1"/>
+              <w:jc w:val="both"/>
+              <w:rPr>
+                <w:color w:val="000000" w:themeColor="text1"/>
+                <w:sz w:val="18"/>
+                <w:szCs w:val="22"/>
+              </w:rPr>
+            </w:pPr>
+            <w:r>
+              <w:rPr>
+                <w:rFonts w:ascii="Menlo-Regular" w:hAnsi="Menlo-Regular" w:cs="Menlo-Regular"/>
+                <w:sz w:val="18"/>
+                <w:szCs w:val="22"/>
+              </w:rPr>
+              <w:t>http://etrij.etri.re.kr/Cyber/servlet/GetFile?fileid=SPF-1041924741673</w:t>
+            </w:r>
+          </w:p>
+        </w:tc>
+      </w:tr>
+      <w:tr>
+        <w:tc>
+          <w:tcPr>
+            <w:tcW w:w="1458" w:type="dxa"/>
+          </w:tcPr>
+          <w:p>
+            <w:pPr>
+              <w:pStyle w:val="Normal1"/>
+              <w:jc w:val="both"/>
+              <w:rPr>
+                <w:color w:val="000000" w:themeColor="text1"/>
+                <w:sz w:val="18"/>
+                <w:szCs w:val="22"/>
+              </w:rPr>
+            </w:pPr>
+            <w:r>
+              <w:rPr>
+                <w:color w:val="000000" w:themeColor="text1"/>
+                <w:sz w:val="18"/>
+                <w:szCs w:val="22"/>
+              </w:rPr>
+              <w:lastRenderedPageBreak/>
+              <w:t>Gabor Filter</w:t>
+            </w:r>
+          </w:p>
+        </w:tc>
+        <w:tc>
+          <w:tcPr>
+            <w:tcW w:w="630" w:type="dxa"/>
+          </w:tcPr>
+          <w:p>
+            <w:pPr>
+              <w:pStyle w:val="Normal1"/>
+              <w:jc w:val="both"/>
+              <w:rPr>
+                <w:color w:val="000000" w:themeColor="text1"/>
+                <w:sz w:val="18"/>
+                <w:szCs w:val="22"/>
+              </w:rPr>
+            </w:pPr>
+            <w:r>
+              <w:rPr>
+                <w:color w:val="000000" w:themeColor="text1"/>
+                <w:sz w:val="18"/>
+                <w:szCs w:val="22"/>
+              </w:rPr>
+              <w:t>480</w:t>
+            </w:r>
+          </w:p>
+        </w:tc>
+        <w:tc>
+          <w:tcPr>
+            <w:tcW w:w="1710" w:type="dxa"/>
+          </w:tcPr>
+          <w:p>
+            <w:pPr>
+              <w:pStyle w:val="Normal1"/>
+              <w:jc w:val="both"/>
+              <w:rPr>
+                <w:color w:val="000000" w:themeColor="text1"/>
+                <w:sz w:val="18"/>
+                <w:szCs w:val="22"/>
+              </w:rPr>
+            </w:pPr>
+          </w:p>
+        </w:tc>
+        <w:tc>
+          <w:tcPr>
+            <w:tcW w:w="5778" w:type="dxa"/>
+          </w:tcPr>
+          <w:p>
+            <w:pPr>
+              <w:pStyle w:val="Normal1"/>
+              <w:jc w:val="both"/>
+              <w:rPr>
+                <w:color w:val="000000" w:themeColor="text1"/>
+                <w:sz w:val="18"/>
+                <w:szCs w:val="22"/>
+              </w:rPr>
+            </w:pPr>
+            <w:r>
+              <w:rPr>
+                <w:rFonts w:ascii="Menlo-Regular" w:hAnsi="Menlo-Regular" w:cs="Menlo-Regular"/>
+                <w:sz w:val="18"/>
+                <w:szCs w:val="22"/>
+              </w:rPr>
+              <w:t>https://en.wikipedia.org/wiki/Gabor_filter</w:t>
+            </w:r>
+          </w:p>
+        </w:tc>
+      </w:tr>
+      <w:tr>
+        <w:tc>
+          <w:tcPr>
+            <w:tcW w:w="1458" w:type="dxa"/>
+          </w:tcPr>
+          <w:p>
+            <w:pPr>
+              <w:pStyle w:val="Normal1"/>
+              <w:jc w:val="both"/>
+              <w:rPr>
+                <w:color w:val="000000" w:themeColor="text1"/>
+                <w:sz w:val="18"/>
+                <w:szCs w:val="22"/>
+              </w:rPr>
+            </w:pPr>
+            <w:r>
+              <w:rPr>
+                <w:color w:val="000000" w:themeColor="text1"/>
+                <w:sz w:val="18"/>
+                <w:szCs w:val="22"/>
+              </w:rPr>
+              <w:t>JCD</w:t>
+            </w:r>
+          </w:p>
+        </w:tc>
+        <w:tc>
+          <w:tcPr>
+            <w:tcW w:w="630" w:type="dxa"/>
+          </w:tcPr>
+          <w:p>
+            <w:pPr>
+              <w:pStyle w:val="Normal1"/>
+              <w:jc w:val="both"/>
+              <w:rPr>
+                <w:color w:val="000000" w:themeColor="text1"/>
+                <w:sz w:val="18"/>
+                <w:szCs w:val="22"/>
+              </w:rPr>
+            </w:pPr>
+            <w:r>
+              <w:rPr>
+                <w:color w:val="000000" w:themeColor="text1"/>
+                <w:sz w:val="18"/>
+                <w:szCs w:val="22"/>
+              </w:rPr>
+              <w:t>168</w:t>
+            </w:r>
+          </w:p>
+        </w:tc>
+        <w:tc>
+          <w:tcPr>
+            <w:tcW w:w="1710" w:type="dxa"/>
+          </w:tcPr>
+          <w:p>
+            <w:pPr>
+              <w:pStyle w:val="Normal1"/>
+              <w:jc w:val="both"/>
+              <w:rPr>
+                <w:color w:val="000000" w:themeColor="text1"/>
+                <w:sz w:val="18"/>
+                <w:szCs w:val="22"/>
+              </w:rPr>
+            </w:pPr>
+            <w:r>
+              <w:rPr>
+                <w:color w:val="000000" w:themeColor="text1"/>
+                <w:sz w:val="18"/>
+                <w:szCs w:val="22"/>
+              </w:rPr>
+              <w:t>Combines CEDD and FCTH</w:t>
+            </w:r>
+          </w:p>
+        </w:tc>
+        <w:tc>
+          <w:tcPr>
+            <w:tcW w:w="5778" w:type="dxa"/>
+          </w:tcPr>
+          <w:p>
+            <w:pPr>
+              <w:pStyle w:val="Normal1"/>
+              <w:jc w:val="both"/>
+              <w:rPr>
+                <w:color w:val="000000" w:themeColor="text1"/>
+                <w:sz w:val="18"/>
+                <w:szCs w:val="22"/>
+              </w:rPr>
+            </w:pPr>
+            <w:r>
+              <w:rPr>
+                <w:rFonts w:ascii="Menlo-Regular" w:hAnsi="Menlo-Regular" w:cs="Menlo-Regular"/>
+                <w:sz w:val="18"/>
+                <w:szCs w:val="22"/>
+              </w:rPr>
+              <w:t>http://chatzichristofis.info/?page_id=15</w:t>
+            </w:r>
+          </w:p>
+        </w:tc>
+      </w:tr>
+      <w:tr>
+        <w:tc>
+          <w:tcPr>
+            <w:tcW w:w="1458" w:type="dxa"/>
+          </w:tcPr>
+          <w:p>
+            <w:pPr>
+              <w:pStyle w:val="Normal1"/>
+              <w:jc w:val="both"/>
+              <w:rPr>
+                <w:color w:val="000000" w:themeColor="text1"/>
+                <w:sz w:val="18"/>
+                <w:szCs w:val="22"/>
+              </w:rPr>
+            </w:pPr>
+            <w:r>
+              <w:rPr>
+                <w:color w:val="000000" w:themeColor="text1"/>
+                <w:sz w:val="18"/>
+                <w:szCs w:val="22"/>
+              </w:rPr>
+              <w:t>JPEG Coefficient Histogram</w:t>
+            </w:r>
+          </w:p>
+        </w:tc>
+        <w:tc>
+          <w:tcPr>
+            <w:tcW w:w="630" w:type="dxa"/>
+          </w:tcPr>
+          <w:p>
+            <w:pPr>
+              <w:pStyle w:val="Normal1"/>
+              <w:jc w:val="both"/>
+              <w:rPr>
+                <w:color w:val="000000" w:themeColor="text1"/>
+                <w:sz w:val="18"/>
+                <w:szCs w:val="22"/>
+              </w:rPr>
+            </w:pPr>
+            <w:r>
+              <w:rPr>
+                <w:color w:val="000000" w:themeColor="text1"/>
+                <w:sz w:val="18"/>
+                <w:szCs w:val="22"/>
+              </w:rPr>
+              <w:t>768</w:t>
+            </w:r>
+          </w:p>
+        </w:tc>
+        <w:tc>
+          <w:tcPr>
+            <w:tcW w:w="1710" w:type="dxa"/>
+          </w:tcPr>
+          <w:p>
+            <w:pPr>
+              <w:pStyle w:val="Normal1"/>
+              <w:jc w:val="both"/>
+              <w:rPr>
+                <w:color w:val="000000" w:themeColor="text1"/>
+                <w:sz w:val="18"/>
+                <w:szCs w:val="22"/>
+              </w:rPr>
+            </w:pPr>
+            <w:r>
+              <w:rPr>
+                <w:color w:val="000000" w:themeColor="text1"/>
+                <w:sz w:val="18"/>
+                <w:szCs w:val="22"/>
+              </w:rPr>
+              <w:t>Histogram of DCT coefficients</w:t>
+            </w:r>
+          </w:p>
+        </w:tc>
+        <w:tc>
+          <w:tcPr>
+            <w:tcW w:w="5778" w:type="dxa"/>
+          </w:tcPr>
+          <w:p>
+            <w:pPr>
+              <w:pStyle w:val="Normal1"/>
+              <w:jc w:val="both"/>
+              <w:rPr>
+                <w:rFonts w:ascii="Menlo-Regular" w:hAnsi="Menlo-Regular" w:cs="Menlo-Regular"/>
+                <w:sz w:val="18"/>
+                <w:szCs w:val="22"/>
+              </w:rPr>
+            </w:pPr>
+            <w:r>
+              <w:rPr>
+                <w:color w:val="000000" w:themeColor="text1"/>
+                <w:sz w:val="18"/>
+                <w:szCs w:val="22"/>
+              </w:rPr>
+              <w:t xml:space="preserve">e.g. </w:t>
+            </w:r>
+            <w:r>
+              <w:rPr>
+                <w:rFonts w:ascii="Menlo-Regular" w:hAnsi="Menlo-Regular" w:cs="Menlo-Regular"/>
+                <w:sz w:val="18"/>
+                <w:szCs w:val="22"/>
+              </w:rPr>
+              <w:t>http://cs.stanford.edu/people/eroberts/courses/soco/projects/</w:t>
+            </w:r>
+          </w:p>
+          <w:p>
+            <w:pPr>
+              <w:pStyle w:val="Normal1"/>
+              <w:jc w:val="both"/>
+              <w:rPr>
+                <w:color w:val="000000" w:themeColor="text1"/>
+                <w:sz w:val="18"/>
+                <w:szCs w:val="22"/>
+              </w:rPr>
+            </w:pPr>
+            <w:r>
+              <w:rPr>
+                <w:rFonts w:ascii="Menlo-Regular" w:hAnsi="Menlo-Regular" w:cs="Menlo-Regular"/>
+                <w:sz w:val="18"/>
+                <w:szCs w:val="22"/>
+              </w:rPr>
+              <w:t>data-compression/</w:t>
+            </w:r>
+            <w:proofErr w:type="spellStart"/>
+            <w:r>
+              <w:rPr>
+                <w:rFonts w:ascii="Menlo-Regular" w:hAnsi="Menlo-Regular" w:cs="Menlo-Regular"/>
+                <w:sz w:val="18"/>
+                <w:szCs w:val="22"/>
+              </w:rPr>
+              <w:t>lossy</w:t>
+            </w:r>
+            <w:proofErr w:type="spellEnd"/>
+            <w:r>
+              <w:rPr>
+                <w:rFonts w:ascii="Menlo-Regular" w:hAnsi="Menlo-Regular" w:cs="Menlo-Regular"/>
+                <w:sz w:val="18"/>
+                <w:szCs w:val="22"/>
+              </w:rPr>
+              <w:t>/jpeg/dct.htm</w:t>
+            </w:r>
+          </w:p>
+        </w:tc>
+      </w:tr>
+      <w:tr>
+        <w:tc>
+          <w:tcPr>
+            <w:tcW w:w="1458" w:type="dxa"/>
+          </w:tcPr>
+          <w:p>
+            <w:pPr>
+              <w:pStyle w:val="Normal1"/>
+              <w:jc w:val="both"/>
+              <w:rPr>
+                <w:color w:val="000000" w:themeColor="text1"/>
+                <w:sz w:val="18"/>
+                <w:szCs w:val="22"/>
+              </w:rPr>
+            </w:pPr>
+            <w:r>
+              <w:rPr>
+                <w:color w:val="000000" w:themeColor="text1"/>
+                <w:sz w:val="18"/>
+                <w:szCs w:val="22"/>
+              </w:rPr>
+              <w:t>Scalable Color</w:t>
+            </w:r>
+          </w:p>
+        </w:tc>
+        <w:tc>
+          <w:tcPr>
+            <w:tcW w:w="630" w:type="dxa"/>
+          </w:tcPr>
+          <w:p>
+            <w:pPr>
+              <w:pStyle w:val="Normal1"/>
+              <w:jc w:val="both"/>
+              <w:rPr>
+                <w:color w:val="000000" w:themeColor="text1"/>
+                <w:sz w:val="18"/>
+                <w:szCs w:val="22"/>
+              </w:rPr>
+            </w:pPr>
+            <w:r>
+              <w:rPr>
+                <w:color w:val="000000" w:themeColor="text1"/>
+                <w:sz w:val="18"/>
+                <w:szCs w:val="22"/>
+              </w:rPr>
+              <w:t>1032</w:t>
+            </w:r>
+          </w:p>
+        </w:tc>
+        <w:tc>
+          <w:tcPr>
+            <w:tcW w:w="1710" w:type="dxa"/>
+          </w:tcPr>
+          <w:p>
+            <w:pPr>
+              <w:pStyle w:val="Normal1"/>
+              <w:jc w:val="both"/>
+              <w:rPr>
+                <w:color w:val="000000" w:themeColor="text1"/>
+                <w:sz w:val="18"/>
+                <w:szCs w:val="22"/>
+              </w:rPr>
+            </w:pPr>
+            <w:r>
+              <w:rPr>
+                <w:color w:val="000000" w:themeColor="text1"/>
+                <w:sz w:val="18"/>
+                <w:szCs w:val="22"/>
+              </w:rPr>
+              <w:t>MPEG7 descriptor</w:t>
+            </w:r>
+          </w:p>
+        </w:tc>
+        <w:tc>
+          <w:tcPr>
+            <w:tcW w:w="5778" w:type="dxa"/>
+          </w:tcPr>
+          <w:p>
+            <w:pPr>
+              <w:tabs>
+                <w:tab w:val="left" w:pos="560"/>
+                <w:tab w:val="left" w:pos="1120"/>
+                <w:tab w:val="left" w:pos="1680"/>
+                <w:tab w:val="left" w:pos="2240"/>
+                <w:tab w:val="left" w:pos="2800"/>
+                <w:tab w:val="left" w:pos="3360"/>
+                <w:tab w:val="left" w:pos="3920"/>
+                <w:tab w:val="left" w:pos="4480"/>
+                <w:tab w:val="left" w:pos="5040"/>
+                <w:tab w:val="left" w:pos="5600"/>
+                <w:tab w:val="left" w:pos="6160"/>
+                <w:tab w:val="left" w:pos="6720"/>
+              </w:tabs>
+              <w:autoSpaceDE w:val="0"/>
+              <w:autoSpaceDN w:val="0"/>
+              <w:adjustRightInd w:val="0"/>
+              <w:rPr>
+                <w:rFonts w:ascii="Menlo-Regular" w:hAnsi="Menlo-Regular" w:cs="Menlo-Regular"/>
+                <w:sz w:val="18"/>
+                <w:szCs w:val="22"/>
+              </w:rPr>
+            </w:pPr>
+            <w:r>
+              <w:rPr>
+                <w:rFonts w:ascii="Menlo-Regular" w:hAnsi="Menlo-Regular" w:cs="Menlo-Regular"/>
+                <w:sz w:val="18"/>
+                <w:szCs w:val="22"/>
+              </w:rPr>
+              <w:t>http://chatzichristofis.info/?page_id=19</w:t>
+            </w:r>
+          </w:p>
+          <w:p>
+            <w:pPr>
+              <w:pStyle w:val="Normal1"/>
+              <w:jc w:val="both"/>
+              <w:rPr>
+                <w:color w:val="000000" w:themeColor="text1"/>
+                <w:sz w:val="18"/>
+                <w:szCs w:val="22"/>
+              </w:rPr>
+            </w:pPr>
+            <w:r>
+              <w:rPr>
+                <w:rFonts w:ascii="Menlo-Regular" w:hAnsi="Menlo-Regular" w:cs="Menlo-Regular"/>
+                <w:sz w:val="18"/>
+                <w:szCs w:val="22"/>
+              </w:rPr>
+              <w:t xml:space="preserve">v[0] is number of </w:t>
+            </w:r>
+            <w:proofErr w:type="spellStart"/>
+            <w:r>
+              <w:rPr>
+                <w:rFonts w:ascii="Menlo-Regular" w:hAnsi="Menlo-Regular" w:cs="Menlo-Regular"/>
+                <w:sz w:val="18"/>
+                <w:szCs w:val="22"/>
+              </w:rPr>
+              <w:t>bitplanes</w:t>
+            </w:r>
+            <w:proofErr w:type="spellEnd"/>
+            <w:r>
+              <w:rPr>
+                <w:rFonts w:ascii="Menlo-Regular" w:hAnsi="Menlo-Regular" w:cs="Menlo-Regular"/>
+                <w:sz w:val="18"/>
+                <w:szCs w:val="22"/>
+              </w:rPr>
+              <w:t xml:space="preserve"> discarded; v[1] is number of coefficients; v[2..end] are the histogram values</w:t>
+            </w:r>
+          </w:p>
+        </w:tc>
+      </w:tr>
+      <w:tr>
+        <w:tc>
+          <w:tcPr>
+            <w:tcW w:w="1458" w:type="dxa"/>
+          </w:tcPr>
+          <w:p>
+            <w:pPr>
+              <w:pStyle w:val="Normal1"/>
+              <w:jc w:val="both"/>
+              <w:rPr>
+                <w:color w:val="000000" w:themeColor="text1"/>
+                <w:sz w:val="18"/>
+                <w:szCs w:val="22"/>
+              </w:rPr>
+            </w:pPr>
+            <w:r>
+              <w:rPr>
+                <w:color w:val="000000" w:themeColor="text1"/>
+                <w:sz w:val="18"/>
+                <w:szCs w:val="22"/>
+              </w:rPr>
+              <w:t>Simple Color Histogram</w:t>
+            </w:r>
+          </w:p>
+        </w:tc>
+        <w:tc>
+          <w:tcPr>
+            <w:tcW w:w="630" w:type="dxa"/>
+          </w:tcPr>
+          <w:p>
+            <w:pPr>
+              <w:pStyle w:val="Normal1"/>
+              <w:jc w:val="both"/>
+              <w:rPr>
+                <w:color w:val="000000" w:themeColor="text1"/>
+                <w:sz w:val="18"/>
+                <w:szCs w:val="22"/>
+              </w:rPr>
+            </w:pPr>
+            <w:r>
+              <w:rPr>
+                <w:color w:val="000000" w:themeColor="text1"/>
+                <w:sz w:val="18"/>
+                <w:szCs w:val="22"/>
+              </w:rPr>
+              <w:t>256</w:t>
+            </w:r>
+          </w:p>
+        </w:tc>
+        <w:tc>
+          <w:tcPr>
+            <w:tcW w:w="1710" w:type="dxa"/>
+          </w:tcPr>
+          <w:p>
+            <w:pPr>
+              <w:pStyle w:val="Normal1"/>
+              <w:jc w:val="both"/>
+              <w:rPr>
+                <w:color w:val="000000" w:themeColor="text1"/>
+                <w:sz w:val="18"/>
+                <w:szCs w:val="22"/>
+              </w:rPr>
+            </w:pPr>
+          </w:p>
+        </w:tc>
+        <w:tc>
+          <w:tcPr>
+            <w:tcW w:w="5778" w:type="dxa"/>
+          </w:tcPr>
+          <w:p>
+            <w:pPr>
+              <w:pStyle w:val="Normal1"/>
+              <w:jc w:val="both"/>
+              <w:rPr>
+                <w:color w:val="000000" w:themeColor="text1"/>
+                <w:sz w:val="18"/>
+                <w:szCs w:val="22"/>
+              </w:rPr>
+            </w:pPr>
+            <w:r>
+              <w:rPr>
+                <w:color w:val="000000" w:themeColor="text1"/>
+                <w:sz w:val="18"/>
+                <w:szCs w:val="22"/>
+              </w:rPr>
+              <w:t>RGB histogram: 64 bins x 3 channels</w:t>
+            </w:r>
+          </w:p>
+        </w:tc>
+      </w:tr>
+      <w:tr>
+        <w:tc>
+          <w:tcPr>
+            <w:tcW w:w="1458" w:type="dxa"/>
+          </w:tcPr>
+          <w:p>
+            <w:pPr>
+              <w:pStyle w:val="Normal1"/>
+              <w:jc w:val="both"/>
+              <w:rPr>
+                <w:color w:val="000000" w:themeColor="text1"/>
+                <w:sz w:val="18"/>
+                <w:szCs w:val="22"/>
+              </w:rPr>
+            </w:pPr>
+            <w:r>
+              <w:rPr>
+                <w:color w:val="000000" w:themeColor="text1"/>
+                <w:sz w:val="18"/>
+                <w:szCs w:val="22"/>
+              </w:rPr>
+              <w:t>Tamura</w:t>
+            </w:r>
+          </w:p>
+        </w:tc>
+        <w:tc>
+          <w:tcPr>
+            <w:tcW w:w="630" w:type="dxa"/>
+          </w:tcPr>
+          <w:p>
+            <w:pPr>
+              <w:pStyle w:val="Normal1"/>
+              <w:jc w:val="both"/>
+              <w:rPr>
+                <w:color w:val="000000" w:themeColor="text1"/>
+                <w:sz w:val="18"/>
+                <w:szCs w:val="22"/>
+              </w:rPr>
+            </w:pPr>
+            <w:r>
+              <w:rPr>
+                <w:color w:val="000000" w:themeColor="text1"/>
+                <w:sz w:val="18"/>
+                <w:szCs w:val="22"/>
+              </w:rPr>
+              <w:t>144</w:t>
+            </w:r>
+          </w:p>
+        </w:tc>
+        <w:tc>
+          <w:tcPr>
+            <w:tcW w:w="1710" w:type="dxa"/>
+          </w:tcPr>
+          <w:p>
+            <w:pPr>
+              <w:pStyle w:val="Normal1"/>
+              <w:jc w:val="both"/>
+              <w:rPr>
+                <w:color w:val="000000" w:themeColor="text1"/>
+                <w:sz w:val="18"/>
+                <w:szCs w:val="22"/>
+              </w:rPr>
+            </w:pPr>
+          </w:p>
+        </w:tc>
+        <w:tc>
+          <w:tcPr>
+            <w:tcW w:w="5778" w:type="dxa"/>
+          </w:tcPr>
+          <w:p>
+            <w:pPr>
+              <w:pStyle w:val="Normal1"/>
+              <w:jc w:val="both"/>
+              <w:rPr>
+                <w:color w:val="000000" w:themeColor="text1"/>
+                <w:sz w:val="18"/>
+                <w:szCs w:val="22"/>
+              </w:rPr>
+            </w:pPr>
+            <w:r>
+              <w:rPr>
+                <w:rFonts w:ascii="Menlo-Regular" w:hAnsi="Menlo-Regular" w:cs="Menlo-Regular"/>
+                <w:sz w:val="18"/>
+                <w:szCs w:val="22"/>
+              </w:rPr>
+              <w:t xml:space="preserve">Tamura, H., Mori, S., and </w:t>
+            </w:r>
+            <w:proofErr w:type="spellStart"/>
+            <w:r>
+              <w:rPr>
+                <w:rFonts w:ascii="Menlo-Regular" w:hAnsi="Menlo-Regular" w:cs="Menlo-Regular"/>
+                <w:sz w:val="18"/>
+                <w:szCs w:val="22"/>
+              </w:rPr>
+              <w:t>Yamawaki</w:t>
+            </w:r>
+            <w:proofErr w:type="spellEnd"/>
+            <w:r>
+              <w:rPr>
+                <w:rFonts w:ascii="Menlo-Regular" w:hAnsi="Menlo-Regular" w:cs="Menlo-Regular"/>
+                <w:sz w:val="18"/>
+                <w:szCs w:val="22"/>
+              </w:rPr>
+              <w:t>, T. "Textural features corresponding to visual perception", IEEE Trans. SMC, 8(6):460-473, 1978.</w:t>
+            </w:r>
+          </w:p>
+        </w:tc>
+      </w:tr>
+      <w:tr>
+        <w:tc>
+          <w:tcPr>
+            <w:tcW w:w="1458" w:type="dxa"/>
+          </w:tcPr>
+          <w:p>
+            <w:pPr>
+              <w:pStyle w:val="Normal1"/>
+              <w:jc w:val="both"/>
+              <w:rPr>
+                <w:color w:val="000000" w:themeColor="text1"/>
+                <w:sz w:val="18"/>
+                <w:szCs w:val="22"/>
+              </w:rPr>
+            </w:pPr>
+            <w:r>
+              <w:rPr>
+                <w:color w:val="000000" w:themeColor="text1"/>
+                <w:sz w:val="18"/>
+                <w:szCs w:val="22"/>
+              </w:rPr>
+              <w:t>Luminance Layout</w:t>
+            </w:r>
+          </w:p>
+        </w:tc>
+        <w:tc>
+          <w:tcPr>
+            <w:tcW w:w="630" w:type="dxa"/>
+          </w:tcPr>
+          <w:p>
+            <w:pPr>
+              <w:pStyle w:val="Normal1"/>
+              <w:jc w:val="both"/>
+              <w:rPr>
+                <w:color w:val="000000" w:themeColor="text1"/>
+                <w:sz w:val="18"/>
+                <w:szCs w:val="22"/>
+              </w:rPr>
+            </w:pPr>
+            <w:r>
+              <w:rPr>
+                <w:color w:val="000000" w:themeColor="text1"/>
+                <w:sz w:val="18"/>
+                <w:szCs w:val="22"/>
+              </w:rPr>
+              <w:t>64</w:t>
+            </w:r>
+          </w:p>
+        </w:tc>
+        <w:tc>
+          <w:tcPr>
+            <w:tcW w:w="1710" w:type="dxa"/>
+          </w:tcPr>
+          <w:p>
+            <w:pPr>
+              <w:pStyle w:val="Normal1"/>
+              <w:jc w:val="both"/>
+              <w:rPr>
+                <w:color w:val="000000" w:themeColor="text1"/>
+                <w:sz w:val="18"/>
+                <w:szCs w:val="22"/>
+              </w:rPr>
+            </w:pPr>
+          </w:p>
+        </w:tc>
+        <w:tc>
+          <w:tcPr>
+            <w:tcW w:w="5778" w:type="dxa"/>
+          </w:tcPr>
+          <w:p>
+            <w:pPr>
+              <w:pStyle w:val="Normal1"/>
+              <w:jc w:val="both"/>
+              <w:rPr>
+                <w:rFonts w:ascii="Menlo-Regular" w:hAnsi="Menlo-Regular" w:cs="Menlo-Regular"/>
+                <w:sz w:val="18"/>
+                <w:szCs w:val="22"/>
+              </w:rPr>
+            </w:pPr>
+            <w:r>
+              <w:rPr>
+                <w:rFonts w:ascii="Menlo-Regular" w:hAnsi="Menlo-Regular" w:cs="Menlo-Regular"/>
+                <w:sz w:val="18"/>
+                <w:szCs w:val="22"/>
+              </w:rPr>
+              <w:t>https://code.google.com/p/lire/source/browse/trunk/src/main/java/net/</w:t>
+            </w:r>
+          </w:p>
+          <w:p>
+            <w:pPr>
+              <w:pStyle w:val="Normal1"/>
+              <w:jc w:val="both"/>
+              <w:rPr>
+                <w:color w:val="000000" w:themeColor="text1"/>
+                <w:sz w:val="18"/>
+                <w:szCs w:val="22"/>
+              </w:rPr>
+            </w:pPr>
+            <w:proofErr w:type="spellStart"/>
+            <w:r>
+              <w:rPr>
+                <w:rFonts w:ascii="Menlo-Regular" w:hAnsi="Menlo-Regular" w:cs="Menlo-Regular"/>
+                <w:sz w:val="18"/>
+                <w:szCs w:val="22"/>
+              </w:rPr>
+              <w:t>semanticmetadata</w:t>
+            </w:r>
+            <w:proofErr w:type="spellEnd"/>
+            <w:r>
+              <w:rPr>
+                <w:rFonts w:ascii="Menlo-Regular" w:hAnsi="Menlo-Regular" w:cs="Menlo-Regular"/>
+                <w:sz w:val="18"/>
+                <w:szCs w:val="22"/>
+              </w:rPr>
+              <w:t>/lire/</w:t>
+            </w:r>
+            <w:proofErr w:type="spellStart"/>
+            <w:r>
+              <w:rPr>
+                <w:rFonts w:ascii="Menlo-Regular" w:hAnsi="Menlo-Regular" w:cs="Menlo-Regular"/>
+                <w:sz w:val="18"/>
+                <w:szCs w:val="22"/>
+              </w:rPr>
+              <w:t>imageanalysis</w:t>
+            </w:r>
+            <w:proofErr w:type="spellEnd"/>
+            <w:r>
+              <w:rPr>
+                <w:rFonts w:ascii="Menlo-Regular" w:hAnsi="Menlo-Regular" w:cs="Menlo-Regular"/>
+                <w:sz w:val="18"/>
+                <w:szCs w:val="22"/>
+              </w:rPr>
+              <w:t>/LuminanceLayout.java</w:t>
+            </w:r>
+          </w:p>
+        </w:tc>
+      </w:tr>
+      <w:tr>
+        <w:tc>
+          <w:tcPr>
+            <w:tcW w:w="1458" w:type="dxa"/>
+          </w:tcPr>
+          <w:p>
+            <w:pPr>
+              <w:pStyle w:val="Normal1"/>
+              <w:jc w:val="both"/>
+              <w:rPr>
+                <w:color w:val="000000" w:themeColor="text1"/>
+                <w:sz w:val="18"/>
+                <w:szCs w:val="22"/>
+              </w:rPr>
+            </w:pPr>
+            <w:r>
+              <w:rPr>
+                <w:color w:val="000000" w:themeColor="text1"/>
+                <w:sz w:val="18"/>
+                <w:szCs w:val="22"/>
+              </w:rPr>
+              <w:t>PHOG</w:t>
+            </w:r>
+          </w:p>
+        </w:tc>
+        <w:tc>
+          <w:tcPr>
+            <w:tcW w:w="630" w:type="dxa"/>
+          </w:tcPr>
+          <w:p>
+            <w:pPr>
+              <w:pStyle w:val="Normal1"/>
+              <w:jc w:val="both"/>
+              <w:rPr>
+                <w:color w:val="000000" w:themeColor="text1"/>
+                <w:sz w:val="18"/>
+                <w:szCs w:val="22"/>
+              </w:rPr>
+            </w:pPr>
+            <w:r>
+              <w:rPr>
+                <w:color w:val="000000" w:themeColor="text1"/>
+                <w:sz w:val="18"/>
+                <w:szCs w:val="22"/>
+              </w:rPr>
+              <w:t>630</w:t>
+            </w:r>
+          </w:p>
+        </w:tc>
+        <w:tc>
+          <w:tcPr>
+            <w:tcW w:w="1710" w:type="dxa"/>
+          </w:tcPr>
+          <w:p>
+            <w:pPr>
+              <w:pStyle w:val="Normal1"/>
+              <w:jc w:val="both"/>
+              <w:rPr>
+                <w:color w:val="000000" w:themeColor="text1"/>
+                <w:sz w:val="18"/>
+                <w:szCs w:val="22"/>
+              </w:rPr>
+            </w:pPr>
+          </w:p>
+        </w:tc>
+        <w:tc>
+          <w:tcPr>
+            <w:tcW w:w="5778" w:type="dxa"/>
+          </w:tcPr>
+          <w:p>
+            <w:pPr>
+              <w:pStyle w:val="Normal1"/>
+              <w:jc w:val="both"/>
+              <w:rPr>
+                <w:rFonts w:ascii="Menlo-Regular" w:hAnsi="Menlo-Regular" w:cs="Menlo-Regular"/>
+                <w:sz w:val="18"/>
+                <w:szCs w:val="22"/>
+              </w:rPr>
+            </w:pPr>
+            <w:r>
+              <w:rPr>
+                <w:rFonts w:ascii="Menlo-Regular" w:hAnsi="Menlo-Regular" w:cs="Menlo-Regular"/>
+                <w:sz w:val="18"/>
+                <w:szCs w:val="22"/>
+              </w:rPr>
+              <w:t xml:space="preserve">Anna Bosch, Andrew </w:t>
+            </w:r>
+            <w:proofErr w:type="spellStart"/>
+            <w:r>
+              <w:rPr>
+                <w:rFonts w:ascii="Menlo-Regular" w:hAnsi="Menlo-Regular" w:cs="Menlo-Regular"/>
+                <w:sz w:val="18"/>
+                <w:szCs w:val="22"/>
+              </w:rPr>
+              <w:t>Zisserman</w:t>
+            </w:r>
+            <w:proofErr w:type="spellEnd"/>
+            <w:r>
+              <w:rPr>
+                <w:rFonts w:ascii="Menlo-Regular" w:hAnsi="Menlo-Regular" w:cs="Menlo-Regular"/>
+                <w:sz w:val="18"/>
+                <w:szCs w:val="22"/>
+              </w:rPr>
+              <w:t xml:space="preserve"> &amp; Xavier Munoz (2007) "Representing shape with a spatial pyramid kernel", CVIR 2007.</w:t>
+            </w:r>
+          </w:p>
+        </w:tc>
+      </w:tr>
+    </w:tbl>
     <w:p>
       <w:pPr>
         <w:pStyle w:val="Normal1"/>
@@ -15873,7 +18072,7 @@
 </file>
 
 <file path=customXml/itemProps1.xml><?xml version="1.0" encoding="utf-8"?>
-<ds:datastoreItem xmlns:ds="http://schemas.openxmlformats.org/officeDocument/2006/customXml" ds:itemID="{06635D84-E055-4D71-B1F9-8897370736F3}">
+<ds:datastoreItem xmlns:ds="http://schemas.openxmlformats.org/officeDocument/2006/customXml" ds:itemID="{2D810933-C671-4299-A680-53BBC0E25349}">
   <ds:schemaRefs>
     <ds:schemaRef ds:uri="http://schemas.openxmlformats.org/officeDocument/2006/bibliography"/>
   </ds:schemaRefs>

</xml_diff>

<commit_message>
Addressed questions from Ruttenburg about pair-wise potential and vector of hidden nodes
</commit_message>
<xml_diff>
--- a/problem_statement/CP6-problem-statement.docx
+++ b/problem_statement/CP6-problem-statement.docx
@@ -1,6 +1,6 @@
 
 <file path=word/document.xml><?xml version="1.0" encoding="utf-8"?>
-<w:document xmlns:ve="http://schemas.openxmlformats.org/markup-compatibility/2006" xmlns:o="urn:schemas-microsoft-com:office:office" xmlns:r="http://schemas.openxmlformats.org/officeDocument/2006/relationships" xmlns:m="http://schemas.openxmlformats.org/officeDocument/2006/math" xmlns:v="urn:schemas-microsoft-com:vml" xmlns:wp="http://schemas.openxmlformats.org/drawingml/2006/wordprocessingDrawing" xmlns:w10="urn:schemas-microsoft-com:office:word" xmlns:w="http://schemas.openxmlformats.org/wordprocessingml/2006/main" xmlns:wne="http://schemas.microsoft.com/office/word/2006/wordml">
+<w:document xmlns:wpc="http://schemas.microsoft.com/office/word/2010/wordprocessingCanvas" xmlns:mc="http://schemas.openxmlformats.org/markup-compatibility/2006" xmlns:o="urn:schemas-microsoft-com:office:office" xmlns:r="http://schemas.openxmlformats.org/officeDocument/2006/relationships" xmlns:m="http://schemas.openxmlformats.org/officeDocument/2006/math" xmlns:v="urn:schemas-microsoft-com:vml" xmlns:wp14="http://schemas.microsoft.com/office/word/2010/wordprocessingDrawing" xmlns:wp="http://schemas.openxmlformats.org/drawingml/2006/wordprocessingDrawing" xmlns:w10="urn:schemas-microsoft-com:office:word" xmlns:w="http://schemas.openxmlformats.org/wordprocessingml/2006/main" xmlns:w14="http://schemas.microsoft.com/office/word/2010/wordml" xmlns:wpg="http://schemas.microsoft.com/office/word/2010/wordprocessingGroup" xmlns:wpi="http://schemas.microsoft.com/office/word/2010/wordprocessingInk" xmlns:wne="http://schemas.microsoft.com/office/word/2006/wordml" xmlns:wps="http://schemas.microsoft.com/office/word/2010/wordprocessingShape" mc:Ignorable="w14 wp14">
   <w:background w:color="FFFFFF"/>
   <w:body>
     <w:p>
@@ -128,7 +128,7 @@
           <w:insideV w:val="single" w:sz="8" w:space="0" w:color="000000"/>
         </w:tblBorders>
         <w:tblLayout w:type="fixed"/>
-        <w:tblLook w:val="0600"/>
+        <w:tblLook w:val="0600" w:firstRow="0" w:lastRow="0" w:firstColumn="0" w:lastColumn="0" w:noHBand="1" w:noVBand="1"/>
       </w:tblPr>
       <w:tblGrid>
         <w:gridCol w:w="4780"/>
@@ -174,7 +174,7 @@
                           <pic:cNvPicPr preferRelativeResize="0"/>
                         </pic:nvPicPr>
                         <pic:blipFill>
-                          <a:blip r:embed="rId6" cstate="print"/>
+                          <a:blip r:embed="rId7" cstate="print"/>
                           <a:stretch>
                             <a:fillRect/>
                           </a:stretch>
@@ -278,7 +278,7 @@
                           <pic:cNvPicPr preferRelativeResize="0"/>
                         </pic:nvPicPr>
                         <pic:blipFill>
-                          <a:blip r:embed="rId7" cstate="print"/>
+                          <a:blip r:embed="rId8" cstate="print"/>
                           <a:stretch>
                             <a:fillRect/>
                           </a:stretch>
@@ -386,7 +386,7 @@
                           <pic:cNvPicPr preferRelativeResize="0"/>
                         </pic:nvPicPr>
                         <pic:blipFill>
-                          <a:blip r:embed="rId8" cstate="print"/>
+                          <a:blip r:embed="rId9" cstate="print"/>
                           <a:stretch>
                             <a:fillRect/>
                           </a:stretch>
@@ -519,7 +519,7 @@
                           <pic:cNvPicPr preferRelativeResize="0"/>
                         </pic:nvPicPr>
                         <pic:blipFill>
-                          <a:blip r:embed="rId9"/>
+                          <a:blip r:embed="rId10"/>
                           <a:stretch>
                             <a:fillRect/>
                           </a:stretch>
@@ -699,12 +699,21 @@
         </w:rPr>
         <w:t xml:space="preserve"> </w:t>
       </w:r>
+      <w:proofErr w:type="gramStart"/>
       <w:r>
         <w:rPr>
           <w:rFonts w:ascii="Times New Roman" w:eastAsia="Times New Roman" w:hAnsi="Times New Roman" w:cs="Times New Roman"/>
           <w:i/>
         </w:rPr>
-        <w:t>P(L|I,M)</w:t>
+        <w:t>P(</w:t>
+      </w:r>
+      <w:proofErr w:type="gramEnd"/>
+      <w:r>
+        <w:rPr>
+          <w:rFonts w:ascii="Times New Roman" w:eastAsia="Times New Roman" w:hAnsi="Times New Roman" w:cs="Times New Roman"/>
+          <w:i/>
+        </w:rPr>
+        <w:t>L|I,M)</w:t>
       </w:r>
       <w:r>
         <w:t>.</w:t>
@@ -811,7 +820,15 @@
         <w:t xml:space="preserve"> dataset to supply the ground-truth image labels, image features, and related metadata. The MIRFLICKR data is available </w:t>
       </w:r>
       <w:r>
-        <w:t>under Creative Commons licenses. The subset is the one used by [McAuley2012], which we will henceforth refer to as the MIR14</w:t>
+        <w:t xml:space="preserve">under </w:t>
+      </w:r>
+      <w:proofErr w:type="gramStart"/>
+      <w:r>
+        <w:t>Creative Commons</w:t>
+      </w:r>
+      <w:proofErr w:type="gramEnd"/>
+      <w:r>
+        <w:t xml:space="preserve"> licenses. The subset is the one used by [McAuley2012], which we will henceforth refer to as the MIR14</w:t>
       </w:r>
       <w:r>
         <w:t>k</w:t>
@@ -1080,9 +1097,11 @@
       <w:r>
         <w:t xml:space="preserve">Each image is associated with </w:t>
       </w:r>
+      <w:proofErr w:type="gramStart"/>
       <w:r>
         <w:t xml:space="preserve">metadata </w:t>
       </w:r>
+      <w:proofErr w:type="gramEnd"/>
       <m:oMath>
         <m:r>
           <w:rPr>
@@ -1255,9 +1274,11 @@
       <w:r>
         <w:t xml:space="preserve"> </w:t>
       </w:r>
+      <w:proofErr w:type="gramStart"/>
       <w:r>
         <w:t xml:space="preserve">set </w:t>
       </w:r>
+      <w:proofErr w:type="gramEnd"/>
       <m:oMath>
         <m:r>
           <w:rPr>
@@ -1338,10 +1359,18 @@
         <w:t xml:space="preserve"> </w:t>
       </w:r>
       <w:r>
-        <w:t>A gallery may only contain photos belonging to other Flickr users.</w:t>
-      </w:r>
-      <w:r>
-        <w:t>. Galleries provide both a title and a description, as ancillary information such as the number of photos in the gallery, the number of times it has been viewed, etc.</w:t>
+        <w:t>A gallery may only contain photos belonging to other Flickr users</w:t>
+      </w:r>
+      <w:proofErr w:type="gramStart"/>
+      <w:r>
+        <w:t>.</w:t>
+      </w:r>
+      <w:r>
+        <w:t>.</w:t>
+      </w:r>
+      <w:proofErr w:type="gramEnd"/>
+      <w:r>
+        <w:t xml:space="preserve"> Galleries provide both a title and a description, as ancillary information such as the number of photos in the gallery, the number of times it has been viewed, etc.</w:t>
       </w:r>
     </w:p>
     <w:p>
@@ -1529,7 +1558,111 @@
           <w:rFonts w:eastAsia="Times New Roman"/>
           <w:szCs w:val="22"/>
         </w:rPr>
-        <w:t xml:space="preserve">The probability model for CP6 is based on a conditional random field (CRF). </w:t>
+        <w:t>The probability model for CP6 is based on a conditional random field (CR</w:t>
+      </w:r>
+      <w:r>
+        <w:rPr>
+          <w:rFonts w:eastAsia="Times New Roman"/>
+          <w:szCs w:val="22"/>
+        </w:rPr>
+        <w:t>F). T</w:t>
+      </w:r>
+      <w:r>
+        <w:rPr>
+          <w:rFonts w:eastAsia="Times New Roman"/>
+          <w:szCs w:val="22"/>
+        </w:rPr>
+        <w:t xml:space="preserve">raditional CRF based image segmentation problems </w:t>
+      </w:r>
+      <w:r>
+        <w:rPr>
+          <w:rFonts w:eastAsia="Times New Roman"/>
+          <w:szCs w:val="22"/>
+        </w:rPr>
+        <w:t xml:space="preserve">formulate the model </w:t>
+      </w:r>
+      <w:r>
+        <w:rPr>
+          <w:rFonts w:eastAsia="Times New Roman"/>
+          <w:szCs w:val="22"/>
+        </w:rPr>
+        <w:t>to</w:t>
+      </w:r>
+      <w:r>
+        <w:rPr>
+          <w:rFonts w:eastAsia="Times New Roman"/>
+          <w:szCs w:val="22"/>
+        </w:rPr>
+        <w:t xml:space="preserve"> hav</w:t>
+      </w:r>
+      <w:r>
+        <w:rPr>
+          <w:rFonts w:eastAsia="Times New Roman"/>
+          <w:szCs w:val="22"/>
+        </w:rPr>
+        <w:t>e</w:t>
+      </w:r>
+      <w:r>
+        <w:rPr>
+          <w:rFonts w:eastAsia="Times New Roman"/>
+          <w:szCs w:val="22"/>
+        </w:rPr>
+        <w:t xml:space="preserve"> one hidden node per pixel or grid-cell</w:t>
+      </w:r>
+      <w:r>
+        <w:rPr>
+          <w:rFonts w:eastAsia="Times New Roman"/>
+          <w:szCs w:val="22"/>
+        </w:rPr>
+        <w:t>, which</w:t>
+      </w:r>
+      <w:r>
+        <w:rPr>
+          <w:rFonts w:eastAsia="Times New Roman"/>
+          <w:szCs w:val="22"/>
+        </w:rPr>
+        <w:t xml:space="preserve"> form</w:t>
+      </w:r>
+      <w:r>
+        <w:rPr>
+          <w:rFonts w:eastAsia="Times New Roman"/>
+          <w:szCs w:val="22"/>
+        </w:rPr>
+        <w:t>s</w:t>
+      </w:r>
+      <w:r>
+        <w:rPr>
+          <w:rFonts w:eastAsia="Times New Roman"/>
+          <w:szCs w:val="22"/>
+        </w:rPr>
+        <w:t xml:space="preserve"> a vector of hidden nodes for a single image. Here, we abstract a layer and have one hidden node per image, instead of per pixel, over the entire database of images. So, the vector of hidden nodes is over the entire database, one node (label) per image.</w:t>
+      </w:r>
+    </w:p>
+    <w:p>
+      <w:pPr>
+        <w:jc w:val="both"/>
+        <w:textAlignment w:val="baseline"/>
+        <w:rPr>
+          <w:rFonts w:eastAsia="Times New Roman"/>
+          <w:szCs w:val="22"/>
+        </w:rPr>
+      </w:pPr>
+    </w:p>
+    <w:p>
+      <w:pPr>
+        <w:jc w:val="both"/>
+        <w:textAlignment w:val="baseline"/>
+        <w:rPr>
+          <w:rFonts w:eastAsia="Times New Roman"/>
+          <w:szCs w:val="22"/>
+        </w:rPr>
+      </w:pPr>
+      <w:r>
+        <w:rPr>
+          <w:rFonts w:eastAsia="Times New Roman"/>
+          <w:szCs w:val="22"/>
+        </w:rPr>
+        <w:t>The CRF</w:t>
       </w:r>
       <w:r>
         <w:rPr>
@@ -1543,13 +1676,6 @@
           <w:rFonts w:eastAsia="Times New Roman"/>
           <w:szCs w:val="22"/>
         </w:rPr>
-        <w:t xml:space="preserve">This </w:t>
-      </w:r>
-      <w:r>
-        <w:rPr>
-          <w:rFonts w:eastAsia="Times New Roman"/>
-          <w:szCs w:val="22"/>
-        </w:rPr>
         <w:t>capture</w:t>
       </w:r>
       <w:r>
@@ -1564,8 +1690,17 @@
           <w:rFonts w:eastAsia="Times New Roman"/>
           <w:szCs w:val="22"/>
         </w:rPr>
-        <w:t xml:space="preserve"> both unary dependencies between image labels, </w:t>
-      </w:r>
+        <w:t xml:space="preserve"> both unary dependencies between image labels</w:t>
+      </w:r>
+      <w:proofErr w:type="gramStart"/>
+      <w:r>
+        <w:rPr>
+          <w:rFonts w:eastAsia="Times New Roman"/>
+          <w:szCs w:val="22"/>
+        </w:rPr>
+        <w:t xml:space="preserve">, </w:t>
+      </w:r>
+      <w:proofErr w:type="gramEnd"/>
       <m:oMath>
         <m:r>
           <w:rPr>
@@ -1696,7 +1831,15 @@
           <w:rFonts w:eastAsia="Times New Roman"/>
           <w:szCs w:val="22"/>
         </w:rPr>
-        <w:t xml:space="preserve">, and the input features (e.g. image features and metadata), as well as the pairwise dependencies between pairs of labels and the input features to produce the conditional probability </w:t>
+        <w:t xml:space="preserve">, and the input features (e.g. image features and metadata), as well as the pairwise dependencies </w:t>
+      </w:r>
+      <w:r>
+        <w:rPr>
+          <w:rFonts w:eastAsia="Times New Roman"/>
+          <w:szCs w:val="22"/>
+        </w:rPr>
+        <w:lastRenderedPageBreak/>
+        <w:t xml:space="preserve">between pairs of labels and the input features to produce the conditional probability </w:t>
       </w:r>
       <m:oMath>
         <m:r>
@@ -1925,7 +2068,6 @@
         <w:rPr>
           <w:rFonts w:ascii="Arial" w:eastAsia="Times New Roman" w:hAnsi="Arial" w:cs="Arial"/>
         </w:rPr>
-        <w:lastRenderedPageBreak/>
         <w:t>metadata</w:t>
       </w:r>
     </w:p>
@@ -1937,6 +2079,15 @@
           <w:rFonts w:eastAsia="Times New Roman"/>
         </w:rPr>
       </w:pPr>
+    </w:p>
+    <w:p>
+      <w:pPr>
+        <w:jc w:val="both"/>
+        <w:textAlignment w:val="baseline"/>
+        <w:rPr>
+          <w:rFonts w:eastAsia="Times New Roman"/>
+        </w:rPr>
+      </w:pPr>
       <w:r>
         <w:rPr>
           <w:rFonts w:eastAsia="Times New Roman"/>
@@ -1953,8 +2104,16 @@
         <w:rPr>
           <w:rFonts w:eastAsia="Times New Roman"/>
         </w:rPr>
-        <w:t xml:space="preserve"> image features, </w:t>
-      </w:r>
+        <w:t xml:space="preserve"> image features</w:t>
+      </w:r>
+      <w:proofErr w:type="gramStart"/>
+      <w:r>
+        <w:rPr>
+          <w:rFonts w:eastAsia="Times New Roman"/>
+        </w:rPr>
+        <w:t xml:space="preserve">, </w:t>
+      </w:r>
+      <w:proofErr w:type="gramEnd"/>
       <m:oMath>
         <m:r>
           <m:rPr>
@@ -2068,7 +2227,7 @@
         </w:rPr>
         <w:t>object detectors trained to detect 177 classes of objects from Object Bank (</w:t>
       </w:r>
-      <w:hyperlink r:id="rId10" w:history="1">
+      <w:hyperlink r:id="rId11" w:history="1">
         <w:r>
           <w:rPr>
             <w:rStyle w:val="Hyperlink"/>
@@ -2292,8 +2451,17 @@
           <w:rFonts w:eastAsia="Times New Roman"/>
           <w:szCs w:val="22"/>
         </w:rPr>
-        <w:t xml:space="preserve"> denote the CRF for label </w:t>
-      </w:r>
+        <w:t xml:space="preserve"> denote the CRF for </w:t>
+      </w:r>
+      <w:proofErr w:type="gramStart"/>
+      <w:r>
+        <w:rPr>
+          <w:rFonts w:eastAsia="Times New Roman"/>
+          <w:szCs w:val="22"/>
+        </w:rPr>
+        <w:t xml:space="preserve">label </w:t>
+      </w:r>
+      <w:proofErr w:type="gramEnd"/>
       <m:oMath>
         <m:r>
           <m:rPr>
@@ -2338,12 +2506,21 @@
           <m:t>n</m:t>
         </m:r>
       </m:oMath>
-      <w:r>
-        <w:rPr>
-          <w:rFonts w:eastAsia="Times New Roman"/>
-          <w:szCs w:val="22"/>
-        </w:rPr>
-        <w:t xml:space="preserve">th element, </w:t>
+      <w:proofErr w:type="gramStart"/>
+      <w:r>
+        <w:rPr>
+          <w:rFonts w:eastAsia="Times New Roman"/>
+          <w:szCs w:val="22"/>
+        </w:rPr>
+        <w:t>th</w:t>
+      </w:r>
+      <w:proofErr w:type="gramEnd"/>
+      <w:r>
+        <w:rPr>
+          <w:rFonts w:eastAsia="Times New Roman"/>
+          <w:szCs w:val="22"/>
+        </w:rPr>
+        <w:t xml:space="preserve"> element, </w:t>
       </w:r>
       <m:oMath>
         <m:sSub>
@@ -3735,6 +3912,8 @@
         </w:rPr>
         <w:t xml:space="preserve"> and 0 otherwise. The labels are observed on the training images and unobserved on the test images.</w:t>
       </w:r>
+      <w:bookmarkStart w:id="8" w:name="_GoBack"/>
+      <w:bookmarkEnd w:id="8"/>
     </w:p>
     <w:p>
       <w:pPr>
@@ -4469,12 +4648,21 @@
           <w:szCs w:val="22"/>
         </w:rPr>
       </w:pPr>
-      <w:r>
-        <w:rPr>
-          <w:rFonts w:eastAsia="Times New Roman"/>
-          <w:szCs w:val="22"/>
-        </w:rPr>
-        <w:t xml:space="preserve">where </w:t>
+      <w:proofErr w:type="gramStart"/>
+      <w:r>
+        <w:rPr>
+          <w:rFonts w:eastAsia="Times New Roman"/>
+          <w:szCs w:val="22"/>
+        </w:rPr>
+        <w:t>where</w:t>
+      </w:r>
+      <w:proofErr w:type="gramEnd"/>
+      <w:r>
+        <w:rPr>
+          <w:rFonts w:eastAsia="Times New Roman"/>
+          <w:szCs w:val="22"/>
+        </w:rPr>
+        <w:t xml:space="preserve"> </w:t>
       </w:r>
       <m:oMath>
         <m:r>
@@ -4732,7 +4920,21 @@
         <w:rPr>
           <w:szCs w:val="22"/>
         </w:rPr>
-        <w:t xml:space="preserve">], where a fixed feature function is used to calculate the unary potential, </w:t>
+        <w:t xml:space="preserve">], where </w:t>
+      </w:r>
+      <w:proofErr w:type="gramStart"/>
+      <w:r>
+        <w:rPr>
+          <w:szCs w:val="22"/>
+        </w:rPr>
+        <w:t>a fixed feature function</w:t>
+      </w:r>
+      <w:proofErr w:type="gramEnd"/>
+      <w:r>
+        <w:rPr>
+          <w:szCs w:val="22"/>
+        </w:rPr>
+        <w:t xml:space="preserve"> is used to calculate the unary potential, </w:t>
       </w:r>
       <w:r>
         <w:rPr>
@@ -5114,12 +5316,21 @@
           <w:szCs w:val="22"/>
         </w:rPr>
       </w:pPr>
+      <w:proofErr w:type="gramStart"/>
       <w:r>
         <w:rPr>
           <w:rFonts w:eastAsiaTheme="minorEastAsia"/>
           <w:szCs w:val="22"/>
         </w:rPr>
-        <w:t xml:space="preserve">where </w:t>
+        <w:t>where</w:t>
+      </w:r>
+      <w:proofErr w:type="gramEnd"/>
+      <w:r>
+        <w:rPr>
+          <w:rFonts w:eastAsiaTheme="minorEastAsia"/>
+          <w:szCs w:val="22"/>
+        </w:rPr>
+        <w:t xml:space="preserve"> </w:t>
       </w:r>
     </w:p>
     <w:p>
@@ -5477,12 +5688,22 @@
           <w:szCs w:val="22"/>
         </w:rPr>
       </w:pPr>
-      <w:r>
-        <w:rPr>
-          <w:rFonts w:eastAsia="Times New Roman"/>
-          <w:szCs w:val="22"/>
-        </w:rPr>
-        <w:t xml:space="preserve">and </w:t>
+      <w:proofErr w:type="gramStart"/>
+      <w:r>
+        <w:rPr>
+          <w:rFonts w:eastAsia="Times New Roman"/>
+          <w:szCs w:val="22"/>
+        </w:rPr>
+        <w:lastRenderedPageBreak/>
+        <w:t>and</w:t>
+      </w:r>
+      <w:proofErr w:type="gramEnd"/>
+      <w:r>
+        <w:rPr>
+          <w:rFonts w:eastAsia="Times New Roman"/>
+          <w:szCs w:val="22"/>
+        </w:rPr>
+        <w:t xml:space="preserve"> </w:t>
       </w:r>
       <m:oMath>
         <m:sSub>
@@ -5645,7 +5866,21 @@
           <w:rFonts w:eastAsia="Times New Roman"/>
           <w:szCs w:val="22"/>
         </w:rPr>
-        <w:t>can include the image features, and metadata, while</w:t>
+        <w:t xml:space="preserve">can </w:t>
+      </w:r>
+      <w:r>
+        <w:rPr>
+          <w:rFonts w:eastAsia="Times New Roman"/>
+          <w:szCs w:val="22"/>
+        </w:rPr>
+        <w:t xml:space="preserve">be extended to </w:t>
+      </w:r>
+      <w:r>
+        <w:rPr>
+          <w:rFonts w:eastAsia="Times New Roman"/>
+          <w:szCs w:val="22"/>
+        </w:rPr>
+        <w:t>include the image features, and metadata, while</w:t>
       </w:r>
       <w:r>
         <w:rPr>
@@ -6125,12 +6360,21 @@
           <w:szCs w:val="22"/>
         </w:rPr>
       </w:pPr>
-      <w:r>
-        <w:rPr>
-          <w:rFonts w:eastAsia="Times New Roman"/>
-          <w:szCs w:val="22"/>
-        </w:rPr>
-        <w:t xml:space="preserve">where </w:t>
+      <w:proofErr w:type="gramStart"/>
+      <w:r>
+        <w:rPr>
+          <w:rFonts w:eastAsia="Times New Roman"/>
+          <w:szCs w:val="22"/>
+        </w:rPr>
+        <w:t>where</w:t>
+      </w:r>
+      <w:proofErr w:type="gramEnd"/>
+      <w:r>
+        <w:rPr>
+          <w:rFonts w:eastAsia="Times New Roman"/>
+          <w:szCs w:val="22"/>
+        </w:rPr>
+        <w:t xml:space="preserve"> </w:t>
       </w:r>
       <m:oMath>
         <m:r>
@@ -6176,8 +6420,17 @@
           <w:rFonts w:eastAsia="Times New Roman"/>
           <w:szCs w:val="22"/>
         </w:rPr>
-        <w:t xml:space="preserve"> is denoted as </w:t>
-      </w:r>
+        <w:t xml:space="preserve"> is denoted </w:t>
+      </w:r>
+      <w:proofErr w:type="gramStart"/>
+      <w:r>
+        <w:rPr>
+          <w:rFonts w:eastAsia="Times New Roman"/>
+          <w:szCs w:val="22"/>
+        </w:rPr>
+        <w:t xml:space="preserve">as </w:t>
+      </w:r>
+      <w:proofErr w:type="gramEnd"/>
       <m:oMath>
         <m:sSub>
           <m:sSubPr>
@@ -6228,7 +6481,106 @@
           <w:rFonts w:eastAsia="Times New Roman"/>
           <w:szCs w:val="22"/>
         </w:rPr>
-        <w:t xml:space="preserve">refers to the features that co-exist for the two images, i.e. </w:t>
+        <w:t xml:space="preserve">refers to the features that co-exist for the two images, </w:t>
+      </w:r>
+      <w:r>
+        <w:rPr>
+          <w:rFonts w:eastAsia="Times New Roman"/>
+          <w:szCs w:val="22"/>
+        </w:rPr>
+        <w:t xml:space="preserve">and is represented as the concatenation of </w:t>
+      </w:r>
+      <m:oMath>
+        <m:sSub>
+          <m:sSubPr>
+            <m:ctrlPr>
+              <w:rPr>
+                <w:rFonts w:ascii="Cambria Math" w:eastAsia="Times New Roman" w:hAnsi="Cambria Math"/>
+                <w:i/>
+                <w:szCs w:val="22"/>
+              </w:rPr>
+            </m:ctrlPr>
+          </m:sSubPr>
+          <m:e>
+            <m:r>
+              <w:rPr>
+                <w:rFonts w:ascii="Cambria Math" w:eastAsia="Times New Roman" w:hAnsi="Cambria Math"/>
+                <w:szCs w:val="22"/>
+              </w:rPr>
+              <m:t>h</m:t>
+            </m:r>
+          </m:e>
+          <m:sub>
+            <m:r>
+              <w:rPr>
+                <w:rFonts w:ascii="Cambria Math" w:eastAsia="Times New Roman" w:hAnsi="Cambria Math"/>
+                <w:szCs w:val="22"/>
+              </w:rPr>
+              <m:t>n</m:t>
+            </m:r>
+          </m:sub>
+        </m:sSub>
+      </m:oMath>
+      <w:r>
+        <w:rPr>
+          <w:rFonts w:eastAsia="Times New Roman"/>
+          <w:szCs w:val="22"/>
+        </w:rPr>
+        <w:t xml:space="preserve"> </w:t>
+      </w:r>
+      <w:proofErr w:type="gramStart"/>
+      <w:r>
+        <w:rPr>
+          <w:rFonts w:eastAsia="Times New Roman"/>
+          <w:szCs w:val="22"/>
+        </w:rPr>
+        <w:t xml:space="preserve">and </w:t>
+      </w:r>
+      <w:proofErr w:type="gramEnd"/>
+      <m:oMath>
+        <m:sSub>
+          <m:sSubPr>
+            <m:ctrlPr>
+              <w:rPr>
+                <w:rFonts w:ascii="Cambria Math" w:eastAsia="Times New Roman" w:hAnsi="Cambria Math"/>
+                <w:i/>
+                <w:szCs w:val="22"/>
+              </w:rPr>
+            </m:ctrlPr>
+          </m:sSubPr>
+          <m:e>
+            <m:r>
+              <w:rPr>
+                <w:rFonts w:ascii="Cambria Math" w:eastAsia="Times New Roman" w:hAnsi="Cambria Math"/>
+                <w:szCs w:val="22"/>
+              </w:rPr>
+              <m:t>h</m:t>
+            </m:r>
+          </m:e>
+          <m:sub>
+            <m:r>
+              <w:rPr>
+                <w:rFonts w:ascii="Cambria Math" w:eastAsia="Times New Roman" w:hAnsi="Cambria Math"/>
+                <w:szCs w:val="22"/>
+              </w:rPr>
+              <m:t>m</m:t>
+            </m:r>
+          </m:sub>
+        </m:sSub>
+      </m:oMath>
+      <w:r>
+        <w:rPr>
+          <w:rFonts w:eastAsia="Times New Roman"/>
+          <w:szCs w:val="22"/>
+        </w:rPr>
+        <w:t xml:space="preserve">, </w:t>
+      </w:r>
+      <w:r>
+        <w:rPr>
+          <w:rFonts w:eastAsia="Times New Roman"/>
+          <w:szCs w:val="22"/>
+        </w:rPr>
+        <w:t xml:space="preserve"> </w:t>
       </w:r>
       <m:oMath>
         <m:r>
@@ -6375,7 +6727,70 @@
           <w:rFonts w:eastAsia="Times New Roman"/>
           <w:szCs w:val="22"/>
         </w:rPr>
-        <w:t xml:space="preserve">, which can be concatenated image features and/or </w:t>
+        <w:t xml:space="preserve">, where </w:t>
+      </w:r>
+      <m:oMath>
+        <m:r>
+          <w:rPr>
+            <w:rFonts w:ascii="Cambria Math" w:eastAsia="Times New Roman" w:hAnsi="Cambria Math"/>
+            <w:szCs w:val="22"/>
+          </w:rPr>
+          <m:t>h</m:t>
+        </m:r>
+        <m:d>
+          <m:dPr>
+            <m:ctrlPr>
+              <w:rPr>
+                <w:rFonts w:ascii="Cambria Math" w:eastAsia="Times New Roman" w:hAnsi="Cambria Math"/>
+                <w:i/>
+                <w:szCs w:val="22"/>
+              </w:rPr>
+            </m:ctrlPr>
+          </m:dPr>
+          <m:e>
+            <m:r>
+              <m:rPr>
+                <m:sty m:val="bi"/>
+              </m:rPr>
+              <w:rPr>
+                <w:rFonts w:ascii="Cambria Math" w:eastAsia="Times New Roman" w:hAnsi="Cambria Math"/>
+                <w:szCs w:val="22"/>
+              </w:rPr>
+              <m:t>x</m:t>
+            </m:r>
+          </m:e>
+        </m:d>
+        <m:r>
+          <m:rPr>
+            <m:sty m:val="p"/>
+          </m:rPr>
+          <w:rPr>
+            <w:rFonts w:ascii="Cambria Math" w:hAnsi="Cambria Math"/>
+            <w:szCs w:val="22"/>
+          </w:rPr>
+          <m:t xml:space="preserve"> </m:t>
+        </m:r>
+      </m:oMath>
+      <w:r>
+        <w:rPr>
+          <w:rFonts w:eastAsia="Times New Roman"/>
+          <w:szCs w:val="22"/>
+        </w:rPr>
+        <w:t xml:space="preserve"> can be </w:t>
+      </w:r>
+      <w:r>
+        <w:rPr>
+          <w:rFonts w:eastAsia="Times New Roman"/>
+          <w:szCs w:val="22"/>
+        </w:rPr>
+        <w:t>image features</w:t>
+      </w:r>
+      <w:r>
+        <w:rPr>
+          <w:rFonts w:eastAsia="Times New Roman"/>
+          <w:szCs w:val="22"/>
+        </w:rPr>
+        <w:t xml:space="preserve">, and/or </w:t>
       </w:r>
       <w:r>
         <w:rPr>
@@ -6389,7 +6804,7 @@
           <w:rFonts w:eastAsia="Times New Roman"/>
           <w:szCs w:val="22"/>
         </w:rPr>
-        <w:t xml:space="preserve"> outputs from the two images. The relational metadata can also be added to the pairwise potential by calculat</w:t>
+        <w:t xml:space="preserve"> outputs. The relational metadata can also be added to the pairwise potential by calculat</w:t>
       </w:r>
       <w:r>
         <w:rPr>
@@ -6497,21 +6912,12 @@
           <w:color w:val="000000"/>
         </w:rPr>
       </w:pPr>
-      <w:proofErr w:type="spellStart"/>
       <w:r>
         <w:rPr>
           <w:rFonts w:ascii="Arial" w:eastAsia="Times New Roman" w:hAnsi="Arial" w:cs="Arial"/>
           <w:color w:val="000000"/>
         </w:rPr>
-        <w:t>Kitware</w:t>
-      </w:r>
-      <w:proofErr w:type="spellEnd"/>
-      <w:r>
-        <w:rPr>
-          <w:rFonts w:ascii="Arial" w:eastAsia="Times New Roman" w:hAnsi="Arial" w:cs="Arial"/>
-          <w:color w:val="000000"/>
-        </w:rPr>
-        <w:t xml:space="preserve"> </w:t>
+        <w:t xml:space="preserve">Kitware </w:t>
       </w:r>
       <w:r>
         <w:rPr>
@@ -6569,8 +6975,8 @@
         <w:contextualSpacing w:val="0"/>
         <w:jc w:val="both"/>
       </w:pPr>
-      <w:bookmarkStart w:id="8" w:name="h.mmxvnsvkoy6w" w:colFirst="0" w:colLast="0"/>
-      <w:bookmarkEnd w:id="8"/>
+      <w:bookmarkStart w:id="9" w:name="h.mmxvnsvkoy6w" w:colFirst="0" w:colLast="0"/>
+      <w:bookmarkEnd w:id="9"/>
       <w:r>
         <w:t>Data Source</w:t>
       </w:r>
@@ -6842,7 +7248,11 @@
         <w:t xml:space="preserve"> set</w:t>
       </w:r>
       <w:r>
-        <w:t xml:space="preserve">, all of these features will be presented as a vector of integers or floats together with a distance metric such as inner product or chi-squared distance. We will also provide </w:t>
+        <w:t xml:space="preserve">, all of these features will be presented as a vector of integers or floats together with a distance metric such </w:t>
+      </w:r>
+      <w:r>
+        <w:lastRenderedPageBreak/>
+        <w:t xml:space="preserve">as inner product or chi-squared distance. We will also provide </w:t>
       </w:r>
       <w:r>
         <w:t xml:space="preserve">the Object Bank detector scores </w:t>
@@ -6875,7 +7285,7 @@
           <w:insideH w:val="none" w:sz="0" w:space="0" w:color="auto"/>
           <w:insideV w:val="none" w:sz="0" w:space="0" w:color="auto"/>
         </w:tblBorders>
-        <w:tblLook w:val="04A0"/>
+        <w:tblLook w:val="04A0" w:firstRow="1" w:lastRow="0" w:firstColumn="1" w:lastColumn="0" w:noHBand="0" w:noVBand="1"/>
       </w:tblPr>
       <w:tblGrid>
         <w:gridCol w:w="4788"/>
@@ -6896,7 +7306,6 @@
               <w:rPr>
                 <w:noProof/>
               </w:rPr>
-              <w:lastRenderedPageBreak/>
               <w:drawing>
                 <wp:inline distT="0" distB="0" distL="0" distR="0">
                   <wp:extent cx="2719796" cy="2241455"/>
@@ -6913,7 +7322,7 @@
                           <pic:cNvPicPr/>
                         </pic:nvPicPr>
                         <pic:blipFill>
-                          <a:blip r:embed="rId11"/>
+                          <a:blip r:embed="rId12"/>
                           <a:srcRect l="6674" t="6694" r="7872"/>
                           <a:stretch>
                             <a:fillRect/>
@@ -6966,7 +7375,7 @@
                           <pic:cNvPicPr/>
                         </pic:nvPicPr>
                         <pic:blipFill>
-                          <a:blip r:embed="rId12" cstate="print"/>
+                          <a:blip r:embed="rId13" cstate="print"/>
                           <a:srcRect l="3642" r="11667"/>
                           <a:stretch>
                             <a:fillRect/>
@@ -7074,8 +7483,6 @@
       <w:r>
         <w:t>included in the training set</w:t>
       </w:r>
-      <w:bookmarkStart w:id="9" w:name="_GoBack"/>
-      <w:bookmarkEnd w:id="9"/>
       <w:r>
         <w:t>. Figure 2 shows the distribution of Round 1 and Round 2 data versus timestamp.</w:t>
       </w:r>
@@ -7188,7 +7595,7 @@
           <w:insideH w:val="none" w:sz="0" w:space="0" w:color="auto"/>
           <w:insideV w:val="none" w:sz="0" w:space="0" w:color="auto"/>
         </w:tblBorders>
-        <w:tblLook w:val="04A0"/>
+        <w:tblLook w:val="04A0" w:firstRow="1" w:lastRow="0" w:firstColumn="1" w:lastColumn="0" w:noHBand="0" w:noVBand="1"/>
       </w:tblPr>
       <w:tblGrid>
         <w:gridCol w:w="8856"/>
@@ -7225,7 +7632,7 @@
                           <pic:cNvPicPr/>
                         </pic:nvPicPr>
                         <pic:blipFill>
-                          <a:blip r:embed="rId13" cstate="print"/>
+                          <a:blip r:embed="rId14" cstate="print"/>
                           <a:stretch>
                             <a:fillRect/>
                           </a:stretch>
@@ -7814,6 +8221,7 @@
           <w:bCs/>
         </w:rPr>
       </w:pPr>
+      <w:proofErr w:type="gramStart"/>
       <w:r>
         <w:rPr>
           <w:bCs/>
@@ -7821,6 +8229,7 @@
         <w:lastRenderedPageBreak/>
         <w:t>where</w:t>
       </w:r>
+      <w:proofErr w:type="gramEnd"/>
       <w:r>
         <w:rPr>
           <w:b/>
@@ -8077,11 +8486,6 @@
         </w:rPr>
         <w:t xml:space="preserve"> 2012].</w:t>
       </w:r>
-    </w:p>
-    <w:p>
-      <w:pPr>
-        <w:pStyle w:val="Normal1"/>
-      </w:pPr>
     </w:p>
     <w:p>
       <w:pPr>
@@ -8172,7 +8576,15 @@
         <w:pStyle w:val="Normal1"/>
       </w:pPr>
       <w:r>
-        <w:t>Vectors of numbers (either integers or doubles) are sequences of numbers separated by commas, without spaces, e.g. '1,0,-1,1,-2'.</w:t>
+        <w:t>Vectors of numbers (either integers or doubles) are sequences of numbers separated by commas, without spaces, e.g. '1</w:t>
+      </w:r>
+      <w:proofErr w:type="gramStart"/>
+      <w:r>
+        <w:t>,0</w:t>
+      </w:r>
+      <w:proofErr w:type="gramEnd"/>
+      <w:r>
+        <w:t>,-1,1,-2'.</w:t>
       </w:r>
       <w:r>
         <w:t xml:space="preserve"> If the vector is empty, the (unquoted) string 'none' is used.</w:t>
@@ -8243,7 +8655,7 @@
       <w:tblPr>
         <w:tblStyle w:val="TableGrid"/>
         <w:tblW w:w="0" w:type="auto"/>
-        <w:tblLook w:val="04A0"/>
+        <w:tblLook w:val="04A0" w:firstRow="1" w:lastRow="0" w:firstColumn="1" w:lastColumn="0" w:noHBand="0" w:noVBand="1"/>
       </w:tblPr>
       <w:tblGrid>
         <w:gridCol w:w="1368"/>
@@ -8469,7 +8881,7 @@
       <w:tblPr>
         <w:tblStyle w:val="TableGrid"/>
         <w:tblW w:w="0" w:type="auto"/>
-        <w:tblLook w:val="04A0"/>
+        <w:tblLook w:val="04A0" w:firstRow="1" w:lastRow="0" w:firstColumn="1" w:lastColumn="0" w:noHBand="0" w:noVBand="1"/>
       </w:tblPr>
       <w:tblGrid>
         <w:gridCol w:w="1843"/>
@@ -8688,7 +9100,6 @@
               <w:jc w:val="both"/>
             </w:pPr>
             <w:r>
-              <w:lastRenderedPageBreak/>
               <w:t>description</w:t>
             </w:r>
           </w:p>
@@ -8740,6 +9151,7 @@
             </w:pPr>
             <w:proofErr w:type="spellStart"/>
             <w:r>
+              <w:lastRenderedPageBreak/>
               <w:t>exif_date</w:t>
             </w:r>
             <w:proofErr w:type="spellEnd"/>
@@ -8771,7 +9183,15 @@
               <w:jc w:val="both"/>
             </w:pPr>
             <w:r>
-              <w:t>The EXIF date ("YYYY:MM:DD"), or "none" if not available.</w:t>
+              <w:t>The EXIF date ("YYYY</w:t>
+            </w:r>
+            <w:proofErr w:type="gramStart"/>
+            <w:r>
+              <w:t>:MM:DD</w:t>
+            </w:r>
+            <w:proofErr w:type="gramEnd"/>
+            <w:r>
+              <w:t>"), or "none" if not available.</w:t>
             </w:r>
           </w:p>
         </w:tc>
@@ -8934,7 +9354,15 @@
             </w:r>
             <w:proofErr w:type="spellEnd"/>
             <w:r>
-              <w:t xml:space="preserve"> API, or "none" if not available.</w:t>
+              <w:t xml:space="preserve"> </w:t>
+            </w:r>
+            <w:proofErr w:type="gramStart"/>
+            <w:r>
+              <w:t>API,</w:t>
+            </w:r>
+            <w:proofErr w:type="gramEnd"/>
+            <w:r>
+              <w:t xml:space="preserve"> or "none" if not available.</w:t>
             </w:r>
           </w:p>
         </w:tc>
@@ -9053,7 +9481,7 @@
       <w:tblPr>
         <w:tblStyle w:val="TableGrid"/>
         <w:tblW w:w="0" w:type="auto"/>
-        <w:tblLook w:val="04A0"/>
+        <w:tblLook w:val="04A0" w:firstRow="1" w:lastRow="0" w:firstColumn="1" w:lastColumn="0" w:noHBand="0" w:noVBand="1"/>
       </w:tblPr>
       <w:tblGrid>
         <w:gridCol w:w="1623"/>
@@ -9102,7 +9530,15 @@
               <w:jc w:val="both"/>
             </w:pPr>
             <w:r>
-              <w:t>Values from [0..1] indicate the likelihood that the label applies to the image.</w:t>
+              <w:t>Values from [0</w:t>
+            </w:r>
+            <w:proofErr w:type="gramStart"/>
+            <w:r>
+              <w:t>..1</w:t>
+            </w:r>
+            <w:proofErr w:type="gramEnd"/>
+            <w:r>
+              <w:t>] indicate the likelihood that the label applies to the image.</w:t>
             </w:r>
           </w:p>
         </w:tc>
@@ -9241,7 +9677,15 @@
         <w:jc w:val="both"/>
       </w:pPr>
       <w:r>
-        <w:t>Each image feature type (edge density histogram, color histogram, etc. ) will generate a table of fixed-length vector of floats for each image. The length of the vector will vary with each feature, but all image feature tables will have one line per image:</w:t>
+        <w:t>Each image feature type (edge density histogram, color histogram, etc</w:t>
+      </w:r>
+      <w:proofErr w:type="gramStart"/>
+      <w:r>
+        <w:t>. )</w:t>
+      </w:r>
+      <w:proofErr w:type="gramEnd"/>
+      <w:r>
+        <w:t xml:space="preserve"> will generate a table of fixed-length vector of floats for each image. The length of the vector will vary with each feature, but all image feature tables will have one line per image:</w:t>
       </w:r>
     </w:p>
     <w:p>
@@ -9260,6 +9704,7 @@
         </w:rPr>
       </w:pPr>
       <w:proofErr w:type="spellStart"/>
+      <w:proofErr w:type="gramStart"/>
       <w:r>
         <w:rPr>
           <w:rFonts w:ascii="Courier New" w:hAnsi="Courier New" w:cs="Courier New"/>
@@ -9268,6 +9713,7 @@
         <w:t>image_id</w:t>
       </w:r>
       <w:proofErr w:type="spellEnd"/>
+      <w:proofErr w:type="gramEnd"/>
       <w:r>
         <w:rPr>
           <w:rFonts w:ascii="Courier New" w:hAnsi="Courier New" w:cs="Courier New"/>
@@ -9306,7 +9752,7 @@
       <w:tblPr>
         <w:tblStyle w:val="TableGrid"/>
         <w:tblW w:w="0" w:type="auto"/>
-        <w:tblLook w:val="04A0"/>
+        <w:tblLook w:val="04A0" w:firstRow="1" w:lastRow="0" w:firstColumn="1" w:lastColumn="0" w:noHBand="0" w:noVBand="1"/>
       </w:tblPr>
       <w:tblGrid>
         <w:gridCol w:w="1623"/>
@@ -9490,7 +9936,15 @@
         <w:jc w:val="both"/>
       </w:pPr>
       <w:r>
-        <w:t>In addition to image features, a bank of specialized object detectors (person, vehicle, etc.) will be run against each image. Each detector returns a likelihood that the image contains the object. The image detector file format has a header line (</w:t>
+        <w:t xml:space="preserve">In addition to image features, a bank of specialized object detectors (person, vehicle, etc.) will be run against each image. Each detector returns </w:t>
+      </w:r>
+      <w:proofErr w:type="gramStart"/>
+      <w:r>
+        <w:t>a likelihood</w:t>
+      </w:r>
+      <w:proofErr w:type="gramEnd"/>
+      <w:r>
+        <w:t xml:space="preserve"> that the image contains the object. The image detector file format has a header line (</w:t>
       </w:r>
       <w:r>
         <w:rPr>
@@ -9523,6 +9977,7 @@
           <w:rFonts w:ascii="Courier New" w:hAnsi="Courier New" w:cs="Courier New"/>
           <w:b/>
         </w:rPr>
+        <w:lastRenderedPageBreak/>
         <w:t>N-detectors detector-label-1 detector-label-2 ... detector-label-N</w:t>
       </w:r>
     </w:p>
@@ -9536,6 +9991,7 @@
         </w:rPr>
       </w:pPr>
       <w:proofErr w:type="spellStart"/>
+      <w:proofErr w:type="gramStart"/>
       <w:r>
         <w:rPr>
           <w:rFonts w:ascii="Courier New" w:hAnsi="Courier New" w:cs="Courier New"/>
@@ -9544,6 +10000,7 @@
         <w:t>image_id</w:t>
       </w:r>
       <w:proofErr w:type="spellEnd"/>
+      <w:proofErr w:type="gramEnd"/>
       <w:r>
         <w:rPr>
           <w:rFonts w:ascii="Courier New" w:hAnsi="Courier New" w:cs="Courier New"/>
@@ -9582,7 +10039,7 @@
       <w:tblPr>
         <w:tblStyle w:val="TableGrid"/>
         <w:tblW w:w="0" w:type="auto"/>
-        <w:tblLook w:val="04A0"/>
+        <w:tblLook w:val="04A0" w:firstRow="1" w:lastRow="0" w:firstColumn="1" w:lastColumn="0" w:noHBand="0" w:noVBand="1"/>
       </w:tblPr>
       <w:tblGrid>
         <w:gridCol w:w="1818"/>
@@ -9854,7 +10311,11 @@
       </w:r>
       <w:proofErr w:type="spellEnd"/>
       <w:r>
-        <w:t xml:space="preserve"> baseline solution, which identifies "the 1000 most popular words, groups, and tags across the entire dataset, as well as any words, groups, and tags that occur at least twice as frequently in positively labeled images compared to the overall rate." [</w:t>
+        <w:t xml:space="preserve"> baseline solution, which identifies "the 1000 most popular words, groups, and tags across the entire dataset, as well as any words, groups, and tags that occur at least twice as frequently in positively labeled images compared to the overall rate." </w:t>
+      </w:r>
+      <w:proofErr w:type="gramStart"/>
+      <w:r>
+        <w:t>[</w:t>
       </w:r>
       <w:proofErr w:type="spellStart"/>
       <w:r>
@@ -9862,7 +10323,11 @@
       </w:r>
       <w:proofErr w:type="spellEnd"/>
       <w:r>
-        <w:t xml:space="preserve">, section 5]. He further states "As word features we use text from the image's title, description, and its comment thread, after eliminating </w:t>
+        <w:t>, section 5].</w:t>
+      </w:r>
+      <w:proofErr w:type="gramEnd"/>
+      <w:r>
+        <w:t xml:space="preserve"> He further states "As word features we use text from the image's title, description, and its comment thread, after eliminating </w:t>
       </w:r>
       <w:proofErr w:type="spellStart"/>
       <w:r>
@@ -9878,7 +10343,15 @@
       </w:r>
       <w:proofErr w:type="spellEnd"/>
       <w:r>
-        <w:t xml:space="preserve"> does not use gallery information, probably because shared galleries are much less common than shared groups. The file format has a header line (</w:t>
+        <w:t xml:space="preserve"> does </w:t>
+      </w:r>
+      <w:proofErr w:type="gramStart"/>
+      <w:r>
+        <w:t>not</w:t>
+      </w:r>
+      <w:proofErr w:type="gramEnd"/>
+      <w:r>
+        <w:t xml:space="preserve"> use gallery information, probably because shared galleries are much less common than shared groups. The file format has a header line (</w:t>
       </w:r>
       <w:r>
         <w:rPr>
@@ -9939,6 +10412,7 @@
         </w:rPr>
       </w:pPr>
       <w:proofErr w:type="spellStart"/>
+      <w:proofErr w:type="gramStart"/>
       <w:r>
         <w:rPr>
           <w:rFonts w:ascii="Courier New" w:hAnsi="Courier New" w:cs="Courier New"/>
@@ -9947,6 +10421,7 @@
         <w:t>entry_id</w:t>
       </w:r>
       <w:proofErr w:type="spellEnd"/>
+      <w:proofErr w:type="gramEnd"/>
       <w:r>
         <w:rPr>
           <w:rFonts w:ascii="Courier New" w:hAnsi="Courier New" w:cs="Courier New"/>
@@ -9969,7 +10444,7 @@
       <w:tblPr>
         <w:tblStyle w:val="TableGrid"/>
         <w:tblW w:w="0" w:type="auto"/>
-        <w:tblLook w:val="04A0"/>
+        <w:tblLook w:val="04A0" w:firstRow="1" w:lastRow="0" w:firstColumn="1" w:lastColumn="0" w:noHBand="0" w:noVBand="1"/>
       </w:tblPr>
       <w:tblGrid>
         <w:gridCol w:w="1818"/>
@@ -10310,7 +10785,7 @@
       <w:tblPr>
         <w:tblStyle w:val="TableGrid"/>
         <w:tblW w:w="0" w:type="auto"/>
-        <w:tblLook w:val="04A0"/>
+        <w:tblLook w:val="04A0" w:firstRow="1" w:lastRow="0" w:firstColumn="1" w:lastColumn="0" w:noHBand="0" w:noVBand="1"/>
       </w:tblPr>
       <w:tblGrid>
         <w:gridCol w:w="1818"/>
@@ -10529,6 +11004,7 @@
         <w:jc w:val="both"/>
       </w:pPr>
       <w:r>
+        <w:lastRenderedPageBreak/>
         <w:t>Edge Table</w:t>
       </w:r>
     </w:p>
@@ -10775,7 +11251,7 @@
         <w:tblStyle w:val="TableGrid"/>
         <w:tblW w:w="9828" w:type="dxa"/>
         <w:tblLayout w:type="fixed"/>
-        <w:tblLook w:val="04A0"/>
+        <w:tblLook w:val="04A0" w:firstRow="1" w:lastRow="0" w:firstColumn="1" w:lastColumn="0" w:noHBand="0" w:noVBand="1"/>
       </w:tblPr>
       <w:tblGrid>
         <w:gridCol w:w="2808"/>
@@ -11398,7 +11874,7 @@
       <w:tblPr>
         <w:tblStyle w:val="TableGrid"/>
         <w:tblW w:w="0" w:type="auto"/>
-        <w:tblLook w:val="04A0"/>
+        <w:tblLook w:val="04A0" w:firstRow="1" w:lastRow="0" w:firstColumn="1" w:lastColumn="0" w:noHBand="0" w:noVBand="1"/>
       </w:tblPr>
       <w:tblGrid>
         <w:gridCol w:w="4788"/>
@@ -11595,7 +12071,6 @@
               <w:jc w:val="both"/>
             </w:pPr>
             <w:r>
-              <w:lastRenderedPageBreak/>
               <w:t>Image B tags</w:t>
             </w:r>
           </w:p>
@@ -11675,11 +12150,19 @@
       </w:r>
       <w:proofErr w:type="spellStart"/>
       <w:r>
-        <w:t>shared_word_id_vector</w:t>
+        <w:t>shared_word_id_</w:t>
+      </w:r>
+      <w:proofErr w:type="gramStart"/>
+      <w:r>
+        <w:t>vector</w:t>
       </w:r>
       <w:proofErr w:type="spellEnd"/>
       <w:r>
-        <w:t>[3] is 119.</w:t>
+        <w:t>[</w:t>
+      </w:r>
+      <w:proofErr w:type="gramEnd"/>
+      <w:r>
+        <w:t>3] is 119.</w:t>
       </w:r>
     </w:p>
     <w:p>
@@ -11745,7 +12228,15 @@
         <w:jc w:val="both"/>
       </w:pPr>
       <w:r>
-        <w:t>Training vs. Testing data</w:t>
+        <w:t xml:space="preserve">Training vs. </w:t>
+      </w:r>
+      <w:proofErr w:type="gramStart"/>
+      <w:r>
+        <w:t>Testing</w:t>
+      </w:r>
+      <w:proofErr w:type="gramEnd"/>
+      <w:r>
+        <w:t xml:space="preserve"> data</w:t>
       </w:r>
     </w:p>
     <w:p>
@@ -11878,7 +12369,15 @@
         <w:jc w:val="both"/>
       </w:pPr>
       <w:r>
-        <w:t>A Threshold Table, consisting of a single line of 24 space-separated floating point numbers</w:t>
+        <w:t xml:space="preserve">A Threshold Table, consisting of a single line of 24 space-separated floating </w:t>
+      </w:r>
+      <w:proofErr w:type="gramStart"/>
+      <w:r>
+        <w:t>point</w:t>
+      </w:r>
+      <w:proofErr w:type="gramEnd"/>
+      <w:r>
+        <w:t xml:space="preserve"> numbers</w:t>
       </w:r>
       <w:r>
         <w:t xml:space="preserve"> T, such that T</w:t>
@@ -12657,35 +13156,42 @@
         </w:rPr>
         <w:t>“</w:t>
       </w:r>
-      <w:proofErr w:type="spellStart"/>
-      <w:r>
-        <w:rPr>
-          <w:rFonts w:eastAsia="Times New Roman"/>
-          <w:szCs w:val="22"/>
-        </w:rPr>
-        <w:t>Flickr</w:t>
-      </w:r>
-      <w:proofErr w:type="spellEnd"/>
-      <w:r>
-        <w:rPr>
-          <w:rFonts w:eastAsia="Times New Roman"/>
-          <w:szCs w:val="22"/>
-        </w:rPr>
-        <w:t xml:space="preserve"> tag recommendation b</w:t>
-      </w:r>
-      <w:r>
-        <w:rPr>
-          <w:rFonts w:eastAsia="Times New Roman"/>
-          <w:szCs w:val="22"/>
-        </w:rPr>
-        <w:t xml:space="preserve">ased on collective knowledge,” </w:t>
-      </w:r>
-      <w:r>
-        <w:rPr>
-          <w:rFonts w:eastAsia="Times New Roman"/>
-          <w:szCs w:val="22"/>
-        </w:rPr>
-        <w:t xml:space="preserve"> WWW, 2008. </w:t>
+      <w:r>
+        <w:rPr>
+          <w:rFonts w:eastAsia="Times New Roman"/>
+          <w:szCs w:val="22"/>
+        </w:rPr>
+        <w:t>Flickr tag recommendation b</w:t>
+      </w:r>
+      <w:r>
+        <w:rPr>
+          <w:rFonts w:eastAsia="Times New Roman"/>
+          <w:szCs w:val="22"/>
+        </w:rPr>
+        <w:t>ased on collective knowledge,</w:t>
+      </w:r>
+      <w:proofErr w:type="gramStart"/>
+      <w:r>
+        <w:rPr>
+          <w:rFonts w:eastAsia="Times New Roman"/>
+          <w:szCs w:val="22"/>
+        </w:rPr>
+        <w:t xml:space="preserve">” </w:t>
+      </w:r>
+      <w:r>
+        <w:rPr>
+          <w:rFonts w:eastAsia="Times New Roman"/>
+          <w:szCs w:val="22"/>
+        </w:rPr>
+        <w:t xml:space="preserve"> WWW</w:t>
+      </w:r>
+      <w:proofErr w:type="gramEnd"/>
+      <w:r>
+        <w:rPr>
+          <w:rFonts w:eastAsia="Times New Roman"/>
+          <w:szCs w:val="22"/>
+        </w:rPr>
+        <w:t xml:space="preserve">, 2008. </w:t>
       </w:r>
     </w:p>
     <w:p>
@@ -12828,23 +13334,7 @@
           <w:rFonts w:eastAsia="Times New Roman"/>
           <w:szCs w:val="22"/>
         </w:rPr>
-        <w:t xml:space="preserve"> </w:t>
-      </w:r>
-      <w:proofErr w:type="spellStart"/>
-      <w:r>
-        <w:rPr>
-          <w:rFonts w:eastAsia="Times New Roman"/>
-          <w:szCs w:val="22"/>
-        </w:rPr>
-        <w:t>Facebook</w:t>
-      </w:r>
-      <w:proofErr w:type="spellEnd"/>
-      <w:r>
-        <w:rPr>
-          <w:rFonts w:eastAsia="Times New Roman"/>
-          <w:szCs w:val="22"/>
-        </w:rPr>
-        <w:t>: Social network contex</w:t>
+        <w:t xml:space="preserve"> Facebook: Social network contex</w:t>
       </w:r>
       <w:r>
         <w:rPr>
@@ -12953,7 +13443,7 @@
         </w:rPr>
         <w:t> “</w:t>
       </w:r>
-      <w:hyperlink r:id="rId14" w:history="1">
+      <w:hyperlink r:id="rId15" w:history="1">
         <w:r>
           <w:rPr>
             <w:rStyle w:val="Hyperlink"/>
@@ -13001,16 +13491,8 @@
         <w:rPr>
           <w:sz w:val="32"/>
         </w:rPr>
-        <w:t xml:space="preserve">Appendix A: </w:t>
-      </w:r>
-      <w:proofErr w:type="spellStart"/>
-      <w:r>
-        <w:rPr>
-          <w:sz w:val="32"/>
-        </w:rPr>
-        <w:t>Changelog</w:t>
-      </w:r>
-      <w:proofErr w:type="spellEnd"/>
+        <w:t>Appendix A: Changelog</w:t>
+      </w:r>
     </w:p>
     <w:p>
       <w:pPr>
@@ -13042,6 +13524,7 @@
           <w:szCs w:val="22"/>
         </w:rPr>
       </w:pPr>
+      <w:proofErr w:type="gramStart"/>
       <w:r>
         <w:rPr>
           <w:color w:val="000000" w:themeColor="text1"/>
@@ -13049,6 +13532,7 @@
         </w:rPr>
         <w:t>Modified Image Feature Table description to point to Appendices for details.</w:t>
       </w:r>
+      <w:proofErr w:type="gramEnd"/>
     </w:p>
     <w:p>
       <w:pPr>
@@ -13125,7 +13609,7 @@
         <w:tblStyle w:val="TableGrid"/>
         <w:tblW w:w="0" w:type="auto"/>
         <w:tblLayout w:type="fixed"/>
-        <w:tblLook w:val="04A0"/>
+        <w:tblLook w:val="04A0" w:firstRow="1" w:lastRow="0" w:firstColumn="1" w:lastColumn="0" w:noHBand="0" w:noVBand="1"/>
       </w:tblPr>
       <w:tblGrid>
         <w:gridCol w:w="1458"/>
@@ -13705,25 +14189,7 @@
                 <w:sz w:val="18"/>
                 <w:szCs w:val="22"/>
               </w:rPr>
-              <w:t xml:space="preserve">van de </w:t>
-            </w:r>
-            <w:proofErr w:type="spellStart"/>
-            <w:r>
-              <w:rPr>
-                <w:rFonts w:ascii="Menlo-Regular" w:hAnsi="Menlo-Regular" w:cs="Menlo-Regular"/>
-                <w:sz w:val="18"/>
-                <w:szCs w:val="22"/>
-              </w:rPr>
-              <w:t>Sande</w:t>
-            </w:r>
-            <w:proofErr w:type="spellEnd"/>
-            <w:r>
-              <w:rPr>
-                <w:rFonts w:ascii="Menlo-Regular" w:hAnsi="Menlo-Regular" w:cs="Menlo-Regular"/>
-                <w:sz w:val="18"/>
-                <w:szCs w:val="22"/>
-              </w:rPr>
-              <w:t xml:space="preserve">, K.E.A. and </w:t>
+              <w:t xml:space="preserve">van de Sande, K.E.A. and </w:t>
             </w:r>
             <w:proofErr w:type="spellStart"/>
             <w:r>
@@ -15148,25 +15614,7 @@
                 <w:sz w:val="18"/>
                 <w:szCs w:val="22"/>
               </w:rPr>
-              <w:t xml:space="preserve">Anna Bosch, Andrew </w:t>
-            </w:r>
-            <w:proofErr w:type="spellStart"/>
-            <w:r>
-              <w:rPr>
-                <w:rFonts w:ascii="Menlo-Regular" w:hAnsi="Menlo-Regular" w:cs="Menlo-Regular"/>
-                <w:sz w:val="18"/>
-                <w:szCs w:val="22"/>
-              </w:rPr>
-              <w:t>Zisserman</w:t>
-            </w:r>
-            <w:proofErr w:type="spellEnd"/>
-            <w:r>
-              <w:rPr>
-                <w:rFonts w:ascii="Menlo-Regular" w:hAnsi="Menlo-Regular" w:cs="Menlo-Regular"/>
-                <w:sz w:val="18"/>
-                <w:szCs w:val="22"/>
-              </w:rPr>
-              <w:t xml:space="preserve"> &amp; Xavier Munoz (2007) "Representing shape with a spatial pyramid kernel", CVIR 2007.</w:t>
+              <w:t>Anna Bosch, Andrew Zisserman &amp; Xavier Munoz (2007) "Representing shape with a spatial pyramid kernel", CVIR 2007.</w:t>
             </w:r>
           </w:p>
         </w:tc>
@@ -15193,7 +15641,7 @@
 </file>
 
 <file path=word/numbering.xml><?xml version="1.0" encoding="utf-8"?>
-<w:numbering xmlns:ve="http://schemas.openxmlformats.org/markup-compatibility/2006" xmlns:o="urn:schemas-microsoft-com:office:office" xmlns:r="http://schemas.openxmlformats.org/officeDocument/2006/relationships" xmlns:m="http://schemas.openxmlformats.org/officeDocument/2006/math" xmlns:v="urn:schemas-microsoft-com:vml" xmlns:wp="http://schemas.openxmlformats.org/drawingml/2006/wordprocessingDrawing" xmlns:w10="urn:schemas-microsoft-com:office:word" xmlns:w="http://schemas.openxmlformats.org/wordprocessingml/2006/main" xmlns:wne="http://schemas.microsoft.com/office/word/2006/wordml">
+<w:numbering xmlns:wpc="http://schemas.microsoft.com/office/word/2010/wordprocessingCanvas" xmlns:mc="http://schemas.openxmlformats.org/markup-compatibility/2006" xmlns:o="urn:schemas-microsoft-com:office:office" xmlns:r="http://schemas.openxmlformats.org/officeDocument/2006/relationships" xmlns:m="http://schemas.openxmlformats.org/officeDocument/2006/math" xmlns:v="urn:schemas-microsoft-com:vml" xmlns:wp14="http://schemas.microsoft.com/office/word/2010/wordprocessingDrawing" xmlns:wp="http://schemas.openxmlformats.org/drawingml/2006/wordprocessingDrawing" xmlns:w10="urn:schemas-microsoft-com:office:word" xmlns:w="http://schemas.openxmlformats.org/wordprocessingml/2006/main" xmlns:w14="http://schemas.microsoft.com/office/word/2010/wordml" xmlns:wpg="http://schemas.microsoft.com/office/word/2010/wordprocessingGroup" xmlns:wpi="http://schemas.microsoft.com/office/word/2010/wordprocessingInk" xmlns:wne="http://schemas.microsoft.com/office/word/2006/wordml" xmlns:wps="http://schemas.microsoft.com/office/word/2010/wordprocessingShape" mc:Ignorable="w14 wp14">
   <w:abstractNum w:abstractNumId="0">
     <w:nsid w:val="042B0DFF"/>
     <w:multiLevelType w:val="hybridMultilevel"/>
@@ -16688,7 +17136,7 @@
 </file>
 
 <file path=word/styles.xml><?xml version="1.0" encoding="utf-8"?>
-<w:styles xmlns:r="http://schemas.openxmlformats.org/officeDocument/2006/relationships" xmlns:w="http://schemas.openxmlformats.org/wordprocessingml/2006/main">
+<w:styles xmlns:mc="http://schemas.openxmlformats.org/markup-compatibility/2006" xmlns:r="http://schemas.openxmlformats.org/officeDocument/2006/relationships" xmlns:w="http://schemas.openxmlformats.org/wordprocessingml/2006/main" xmlns:w14="http://schemas.microsoft.com/office/word/2010/wordml" mc:Ignorable="w14">
   <w:docDefaults>
     <w:rPrDefault>
       <w:rPr>
@@ -16957,7 +17405,6 @@
     <w:uiPriority w:val="99"/>
     <w:semiHidden/>
     <w:unhideWhenUsed/>
-    <w:qFormat/>
     <w:tblPr>
       <w:tblInd w:w="0" w:type="dxa"/>
       <w:tblCellMar>
@@ -17018,13 +17465,6 @@
     <w:tblPr>
       <w:tblStyleRowBandSize w:val="1"/>
       <w:tblStyleColBandSize w:val="1"/>
-      <w:tblInd w:w="0" w:type="dxa"/>
-      <w:tblCellMar>
-        <w:top w:w="0" w:type="dxa"/>
-        <w:left w:w="108" w:type="dxa"/>
-        <w:bottom w:w="0" w:type="dxa"/>
-        <w:right w:w="108" w:type="dxa"/>
-      </w:tblCellMar>
     </w:tblPr>
   </w:style>
   <w:style w:type="paragraph" w:styleId="CommentText">
@@ -17176,7 +17616,6 @@
       <w:spacing w:line="240" w:lineRule="auto"/>
     </w:pPr>
     <w:tblPr>
-      <w:tblInd w:w="0" w:type="dxa"/>
       <w:tblBorders>
         <w:top w:val="single" w:sz="4" w:space="0" w:color="auto"/>
         <w:left w:val="single" w:sz="4" w:space="0" w:color="auto"/>
@@ -17185,12 +17624,6 @@
         <w:insideH w:val="single" w:sz="4" w:space="0" w:color="auto"/>
         <w:insideV w:val="single" w:sz="4" w:space="0" w:color="auto"/>
       </w:tblBorders>
-      <w:tblCellMar>
-        <w:top w:w="0" w:type="dxa"/>
-        <w:left w:w="108" w:type="dxa"/>
-        <w:bottom w:w="0" w:type="dxa"/>
-        <w:right w:w="108" w:type="dxa"/>
-      </w:tblCellMar>
     </w:tblPr>
   </w:style>
   <w:style w:type="paragraph" w:styleId="Caption">
@@ -18072,7 +18505,7 @@
 </file>
 
 <file path=customXml/itemProps1.xml><?xml version="1.0" encoding="utf-8"?>
-<ds:datastoreItem xmlns:ds="http://schemas.openxmlformats.org/officeDocument/2006/customXml" ds:itemID="{2D810933-C671-4299-A680-53BBC0E25349}">
+<ds:datastoreItem xmlns:ds="http://schemas.openxmlformats.org/officeDocument/2006/customXml" ds:itemID="{B6F8AF5C-A421-48C6-A28F-3212AE21E633}">
   <ds:schemaRefs>
     <ds:schemaRef ds:uri="http://schemas.openxmlformats.org/officeDocument/2006/bibliography"/>
   </ds:schemaRefs>

</xml_diff>

<commit_message>
Added Version number to updated documents, version 20. Addressed questions from Ruttenburg.
</commit_message>
<xml_diff>
--- a/problem_statement/CP6-problem-statement.docx
+++ b/problem_statement/CP6-problem-statement.docx
@@ -27,18 +27,24 @@
         <w:t xml:space="preserve">Version </w:t>
       </w:r>
       <w:r>
-        <w:t>19</w:t>
+        <w:t>20</w:t>
       </w:r>
       <w:r>
         <w:t xml:space="preserve">, </w:t>
       </w:r>
       <w:r>
-        <w:t>13 August</w:t>
+        <w:t>15</w:t>
       </w:r>
       <w:r>
         <w:t xml:space="preserve"> </w:t>
       </w:r>
       <w:r>
+        <w:t>September</w:t>
+      </w:r>
+      <w:r>
+        <w:t xml:space="preserve"> </w:t>
+      </w:r>
+      <w:r>
         <w:t>2015</w:t>
       </w:r>
     </w:p>
@@ -46,14 +52,16 @@
       <w:pPr>
         <w:pStyle w:val="Normal1"/>
       </w:pPr>
+      <w:bookmarkStart w:id="1" w:name="_GoBack"/>
+      <w:bookmarkEnd w:id="1"/>
     </w:p>
     <w:p>
       <w:pPr>
         <w:pStyle w:val="Heading1"/>
         <w:contextualSpacing w:val="0"/>
       </w:pPr>
-      <w:bookmarkStart w:id="1" w:name="h.50ixaww5vtuc" w:colFirst="0" w:colLast="0"/>
-      <w:bookmarkEnd w:id="1"/>
+      <w:bookmarkStart w:id="2" w:name="h.50ixaww5vtuc" w:colFirst="0" w:colLast="0"/>
+      <w:bookmarkEnd w:id="2"/>
       <w:r>
         <w:t>Summary</w:t>
       </w:r>
@@ -602,8 +610,8 @@
         <w:pStyle w:val="Heading4"/>
         <w:contextualSpacing w:val="0"/>
       </w:pPr>
-      <w:bookmarkStart w:id="2" w:name="h.hv5jt1clyye2" w:colFirst="0" w:colLast="0"/>
-      <w:bookmarkEnd w:id="2"/>
+      <w:bookmarkStart w:id="3" w:name="h.hv5jt1clyye2" w:colFirst="0" w:colLast="0"/>
+      <w:bookmarkEnd w:id="3"/>
       <w:r>
         <w:t xml:space="preserve">Sample images, </w:t>
       </w:r>
@@ -628,8 +636,8 @@
         <w:pStyle w:val="Heading1"/>
         <w:contextualSpacing w:val="0"/>
       </w:pPr>
-      <w:bookmarkStart w:id="3" w:name="h.l934fvt4kuew" w:colFirst="0" w:colLast="0"/>
-      <w:bookmarkEnd w:id="3"/>
+      <w:bookmarkStart w:id="4" w:name="h.l934fvt4kuew" w:colFirst="0" w:colLast="0"/>
+      <w:bookmarkEnd w:id="4"/>
       <w:r>
         <w:lastRenderedPageBreak/>
         <w:t>Problem Specification</w:t>
@@ -640,8 +648,8 @@
         <w:pStyle w:val="Heading2"/>
         <w:contextualSpacing w:val="0"/>
       </w:pPr>
-      <w:bookmarkStart w:id="4" w:name="h.4lfvc5a94ef1" w:colFirst="0" w:colLast="0"/>
-      <w:bookmarkEnd w:id="4"/>
+      <w:bookmarkStart w:id="5" w:name="h.4lfvc5a94ef1" w:colFirst="0" w:colLast="0"/>
+      <w:bookmarkEnd w:id="5"/>
       <w:r>
         <w:t>Overview</w:t>
       </w:r>
@@ -919,8 +927,8 @@
       <w:pPr>
         <w:pStyle w:val="Normal1"/>
       </w:pPr>
-      <w:bookmarkStart w:id="5" w:name="h.qtjn81my4sfp" w:colFirst="0" w:colLast="0"/>
-      <w:bookmarkEnd w:id="5"/>
+      <w:bookmarkStart w:id="6" w:name="h.qtjn81my4sfp" w:colFirst="0" w:colLast="0"/>
+      <w:bookmarkEnd w:id="6"/>
     </w:p>
     <w:p>
       <w:pPr>
@@ -1539,10 +1547,10 @@
           <w:u w:val="single"/>
         </w:rPr>
       </w:pPr>
-      <w:bookmarkStart w:id="6" w:name="h.okw3wdwh118b" w:colFirst="0" w:colLast="0"/>
-      <w:bookmarkStart w:id="7" w:name="h.4mohk21wujhn" w:colFirst="0" w:colLast="0"/>
-      <w:bookmarkEnd w:id="6"/>
+      <w:bookmarkStart w:id="7" w:name="h.okw3wdwh118b" w:colFirst="0" w:colLast="0"/>
+      <w:bookmarkStart w:id="8" w:name="h.4mohk21wujhn" w:colFirst="0" w:colLast="0"/>
       <w:bookmarkEnd w:id="7"/>
+      <w:bookmarkEnd w:id="8"/>
     </w:p>
     <w:p>
       <w:pPr>
@@ -3912,8 +3920,6 @@
         </w:rPr>
         <w:t xml:space="preserve"> and 0 otherwise. The labels are observed on the training images and unobserved on the test images.</w:t>
       </w:r>
-      <w:bookmarkStart w:id="8" w:name="_GoBack"/>
-      <w:bookmarkEnd w:id="8"/>
     </w:p>
     <w:p>
       <w:pPr>
@@ -10343,15 +10349,7 @@
       </w:r>
       <w:proofErr w:type="spellEnd"/>
       <w:r>
-        <w:t xml:space="preserve"> does </w:t>
-      </w:r>
-      <w:proofErr w:type="gramStart"/>
-      <w:r>
-        <w:t>not</w:t>
-      </w:r>
-      <w:proofErr w:type="gramEnd"/>
-      <w:r>
-        <w:t xml:space="preserve"> use gallery information, probably because shared galleries are much less common than shared groups. The file format has a header line (</w:t>
+        <w:t xml:space="preserve"> does not use gallery information, probably because shared galleries are much less common than shared groups. The file format has a header line (</w:t>
       </w:r>
       <w:r>
         <w:rPr>
@@ -18505,7 +18503,7 @@
 </file>
 
 <file path=customXml/itemProps1.xml><?xml version="1.0" encoding="utf-8"?>
-<ds:datastoreItem xmlns:ds="http://schemas.openxmlformats.org/officeDocument/2006/customXml" ds:itemID="{B6F8AF5C-A421-48C6-A28F-3212AE21E633}">
+<ds:datastoreItem xmlns:ds="http://schemas.openxmlformats.org/officeDocument/2006/customXml" ds:itemID="{2B1E719D-5F94-4C81-8F1A-3670F26B8B51}">
   <ds:schemaRefs>
     <ds:schemaRef ds:uri="http://schemas.openxmlformats.org/officeDocument/2006/bibliography"/>
   </ds:schemaRefs>

</xml_diff>

<commit_message>
update problem statement to v22
</commit_message>
<xml_diff>
--- a/problem_statement/CP6-problem-statement.docx
+++ b/problem_statement/CP6-problem-statement.docx
@@ -27,13 +27,13 @@
         <w:t xml:space="preserve">Version </w:t>
       </w:r>
       <w:r>
+        <w:t>22</w:t>
+      </w:r>
+      <w:r>
+        <w:t xml:space="preserve">, </w:t>
+      </w:r>
+      <w:r>
         <w:t>21</w:t>
-      </w:r>
-      <w:r>
-        <w:t xml:space="preserve">, </w:t>
-      </w:r>
-      <w:r>
-        <w:t>13</w:t>
       </w:r>
       <w:r>
         <w:t xml:space="preserve"> </w:t>
@@ -10061,6 +10061,26 @@
       <w:r>
         <w:t>) followed by one entry per line.</w:t>
       </w:r>
+      <w:r>
+        <w:t xml:space="preserve"> </w:t>
+      </w:r>
+      <w:r>
+        <w:rPr>
+          <w:b/>
+        </w:rPr>
+        <w:t>New as of rev 22:</w:t>
+      </w:r>
+      <w:r>
+        <w:t xml:space="preserve"> Note that both types of text features, 'words' and 'tags', are grouped in the same list, but distinguished by the group-word-or-tag field. More details may be found in the </w:t>
+      </w:r>
+      <w:proofErr w:type="spellStart"/>
+      <w:r>
+        <w:t>changelog</w:t>
+      </w:r>
+      <w:proofErr w:type="spellEnd"/>
+      <w:r>
+        <w:t>.</w:t>
+      </w:r>
     </w:p>
     <w:p>
       <w:pPr>
@@ -10144,14 +10164,14 @@
         <w:tblLook w:val="04A0"/>
       </w:tblPr>
       <w:tblGrid>
-        <w:gridCol w:w="1818"/>
-        <w:gridCol w:w="1198"/>
-        <w:gridCol w:w="6560"/>
+        <w:gridCol w:w="1998"/>
+        <w:gridCol w:w="1260"/>
+        <w:gridCol w:w="6318"/>
       </w:tblGrid>
       <w:tr>
         <w:tc>
           <w:tcPr>
-            <w:tcW w:w="1818" w:type="dxa"/>
+            <w:tcW w:w="1998" w:type="dxa"/>
             <w:vAlign w:val="center"/>
           </w:tcPr>
           <w:p>
@@ -10166,7 +10186,7 @@
         </w:tc>
         <w:tc>
           <w:tcPr>
-            <w:tcW w:w="1198" w:type="dxa"/>
+            <w:tcW w:w="1260" w:type="dxa"/>
             <w:vAlign w:val="center"/>
           </w:tcPr>
           <w:p>
@@ -10181,7 +10201,7 @@
         </w:tc>
         <w:tc>
           <w:tcPr>
-            <w:tcW w:w="6560" w:type="dxa"/>
+            <w:tcW w:w="6318" w:type="dxa"/>
             <w:vAlign w:val="center"/>
           </w:tcPr>
           <w:p>
@@ -10198,7 +10218,7 @@
       <w:tr>
         <w:tc>
           <w:tcPr>
-            <w:tcW w:w="1818" w:type="dxa"/>
+            <w:tcW w:w="1998" w:type="dxa"/>
             <w:vAlign w:val="center"/>
           </w:tcPr>
           <w:p>
@@ -10213,7 +10233,7 @@
         </w:tc>
         <w:tc>
           <w:tcPr>
-            <w:tcW w:w="1198" w:type="dxa"/>
+            <w:tcW w:w="1260" w:type="dxa"/>
             <w:vAlign w:val="center"/>
           </w:tcPr>
           <w:p>
@@ -10228,7 +10248,7 @@
         </w:tc>
         <w:tc>
           <w:tcPr>
-            <w:tcW w:w="6560" w:type="dxa"/>
+            <w:tcW w:w="6318" w:type="dxa"/>
             <w:vAlign w:val="center"/>
           </w:tcPr>
           <w:p>
@@ -10238,6 +10258,9 @@
             </w:pPr>
             <w:r>
               <w:t>(header line) Number of words</w:t>
+            </w:r>
+            <w:r>
+              <w:t xml:space="preserve"> and tags</w:t>
             </w:r>
           </w:p>
         </w:tc>
@@ -10245,7 +10268,7 @@
       <w:tr>
         <w:tc>
           <w:tcPr>
-            <w:tcW w:w="1818" w:type="dxa"/>
+            <w:tcW w:w="1998" w:type="dxa"/>
             <w:vAlign w:val="center"/>
           </w:tcPr>
           <w:p>
@@ -10262,7 +10285,7 @@
         </w:tc>
         <w:tc>
           <w:tcPr>
-            <w:tcW w:w="1198" w:type="dxa"/>
+            <w:tcW w:w="1260" w:type="dxa"/>
             <w:vAlign w:val="center"/>
           </w:tcPr>
           <w:p>
@@ -10277,7 +10300,7 @@
         </w:tc>
         <w:tc>
           <w:tcPr>
-            <w:tcW w:w="6560" w:type="dxa"/>
+            <w:tcW w:w="6318" w:type="dxa"/>
             <w:vAlign w:val="center"/>
           </w:tcPr>
           <w:p>
@@ -10286,7 +10309,19 @@
               <w:jc w:val="both"/>
             </w:pPr>
             <w:r>
-              <w:t>The ordinal of the entry. Groups and Words are independently numbered (i.e. there is both a group 0 and a word 0.)</w:t>
+              <w:t xml:space="preserve">The ordinal of the entry. Groups and </w:t>
+            </w:r>
+            <w:r>
+              <w:t>the set of words/tags</w:t>
+            </w:r>
+            <w:r>
+              <w:t xml:space="preserve"> are independently numbered (i.e. there is both a group 0 and a word</w:t>
+            </w:r>
+            <w:r>
+              <w:t>/tag</w:t>
+            </w:r>
+            <w:r>
+              <w:t xml:space="preserve"> 0.)</w:t>
             </w:r>
           </w:p>
         </w:tc>
@@ -10294,7 +10329,7 @@
       <w:tr>
         <w:tc>
           <w:tcPr>
-            <w:tcW w:w="1818" w:type="dxa"/>
+            <w:tcW w:w="1998" w:type="dxa"/>
             <w:vAlign w:val="center"/>
           </w:tcPr>
           <w:p>
@@ -10303,13 +10338,16 @@
               <w:jc w:val="both"/>
             </w:pPr>
             <w:r>
-              <w:t>group-or-word</w:t>
-            </w:r>
-          </w:p>
-        </w:tc>
-        <w:tc>
-          <w:tcPr>
-            <w:tcW w:w="1198" w:type="dxa"/>
+              <w:t>group-</w:t>
+            </w:r>
+            <w:r>
+              <w:t>word-or-tag</w:t>
+            </w:r>
+          </w:p>
+        </w:tc>
+        <w:tc>
+          <w:tcPr>
+            <w:tcW w:w="1260" w:type="dxa"/>
             <w:vAlign w:val="center"/>
           </w:tcPr>
           <w:p>
@@ -10324,7 +10362,7 @@
         </w:tc>
         <w:tc>
           <w:tcPr>
-            <w:tcW w:w="6560" w:type="dxa"/>
+            <w:tcW w:w="6318" w:type="dxa"/>
             <w:vAlign w:val="center"/>
           </w:tcPr>
           <w:p>
@@ -10333,7 +10371,28 @@
               <w:jc w:val="both"/>
             </w:pPr>
             <w:r>
-              <w:t>The entry is a "G" (group) or "W" (word)</w:t>
+              <w:t>The entry is a "G" (group)</w:t>
+            </w:r>
+            <w:r>
+              <w:t>,</w:t>
+            </w:r>
+            <w:r>
+              <w:t xml:space="preserve"> </w:t>
+            </w:r>
+            <w:r>
+              <w:t>"W" (word)</w:t>
+            </w:r>
+            <w:r>
+              <w:t>,</w:t>
+            </w:r>
+            <w:r>
+              <w:t xml:space="preserve"> "T" (tag)</w:t>
+            </w:r>
+            <w:r>
+              <w:t xml:space="preserve">, </w:t>
+            </w:r>
+            <w:r>
+              <w:t>or "B" (both tag and word).</w:t>
             </w:r>
           </w:p>
         </w:tc>
@@ -10341,7 +10400,7 @@
       <w:tr>
         <w:tc>
           <w:tcPr>
-            <w:tcW w:w="1818" w:type="dxa"/>
+            <w:tcW w:w="1998" w:type="dxa"/>
             <w:vAlign w:val="center"/>
           </w:tcPr>
           <w:p>
@@ -10356,7 +10415,7 @@
         </w:tc>
         <w:tc>
           <w:tcPr>
-            <w:tcW w:w="1198" w:type="dxa"/>
+            <w:tcW w:w="1260" w:type="dxa"/>
             <w:vAlign w:val="center"/>
           </w:tcPr>
           <w:p>
@@ -10371,7 +10430,7 @@
         </w:tc>
         <w:tc>
           <w:tcPr>
-            <w:tcW w:w="6560" w:type="dxa"/>
+            <w:tcW w:w="6318" w:type="dxa"/>
             <w:vAlign w:val="center"/>
           </w:tcPr>
           <w:p>
@@ -10885,6 +10944,7 @@
               <w:jc w:val="both"/>
             </w:pPr>
             <w:r>
+              <w:lastRenderedPageBreak/>
               <w:t>Image description</w:t>
             </w:r>
           </w:p>
@@ -11027,7 +11087,27 @@
         <w:t xml:space="preserve">B </w:t>
       </w:r>
       <w:r>
-        <w:t>is arbitrary. There is one line per edge with the following format (broken across multiple lines for legibility):</w:t>
+        <w:t xml:space="preserve">is arbitrary. </w:t>
+      </w:r>
+      <w:r>
+        <w:rPr>
+          <w:b/>
+        </w:rPr>
+        <w:t>New in rev 22:</w:t>
+      </w:r>
+      <w:r>
+        <w:t xml:space="preserve"> Shared 'words' and 'tags' are both indicated in the shared word vectors; see </w:t>
+      </w:r>
+      <w:proofErr w:type="spellStart"/>
+      <w:r>
+        <w:t>changelog</w:t>
+      </w:r>
+      <w:proofErr w:type="spellEnd"/>
+      <w:r>
+        <w:t xml:space="preserve"> for details. </w:t>
+      </w:r>
+      <w:r>
+        <w:t>There is one line per edge with the following format (broken across multiple lines for legibility):</w:t>
       </w:r>
     </w:p>
     <w:p>
@@ -11876,6 +11956,7 @@
               <w:jc w:val="both"/>
             </w:pPr>
             <w:r>
+              <w:lastRenderedPageBreak/>
               <w:t>Image A title</w:t>
             </w:r>
           </w:p>
@@ -12056,7 +12137,6 @@
               <w:jc w:val="both"/>
             </w:pPr>
             <w:r>
-              <w:lastRenderedPageBreak/>
               <w:t>Image B tags</w:t>
             </w:r>
           </w:p>
@@ -12132,7 +12212,10 @@
         <w:jc w:val="both"/>
       </w:pPr>
       <w:r>
-        <w:t xml:space="preserve">The value of </w:t>
+        <w:t>The value of</w:t>
+      </w:r>
+      <w:r>
+        <w:t xml:space="preserve"> </w:t>
       </w:r>
       <w:proofErr w:type="spellStart"/>
       <w:r>
@@ -12140,7 +12223,10 @@
       </w:r>
       <w:proofErr w:type="spellEnd"/>
       <w:r>
-        <w:t>[3] is 119.</w:t>
+        <w:t>[3] is 119</w:t>
+      </w:r>
+      <w:r>
+        <w:t>.</w:t>
       </w:r>
     </w:p>
     <w:p>
@@ -12170,11 +12256,23 @@
       </w:r>
       <w:proofErr w:type="spellStart"/>
       <w:r>
-        <w:t>shared_word_type_vector</w:t>
+        <w:t>s</w:t>
+      </w:r>
+      <w:r>
+        <w:t>hared_word_type_vector</w:t>
       </w:r>
       <w:proofErr w:type="spellEnd"/>
       <w:r>
-        <w:t>[3] is 106 (hexadecimal 6A, binary 0110 1010)</w:t>
+        <w:t>[3] is 106</w:t>
+      </w:r>
+      <w:r>
+        <w:t xml:space="preserve"> (hexadecimal </w:t>
+      </w:r>
+      <w:r>
+        <w:t>1</w:t>
+      </w:r>
+      <w:r>
+        <w:t>6A, binary 0110 1010)</w:t>
       </w:r>
       <w:bookmarkStart w:id="16" w:name="_GoBack"/>
       <w:bookmarkEnd w:id="16"/>
@@ -12185,7 +12283,7 @@
         <w:jc w:val="both"/>
       </w:pPr>
       <w:r>
-        <w:t>This means that "dog" appears in Image A's description and comments, and in Image B's description and tags.</w:t>
+        <w:t>This means that "dog" appears in Image A's description and comments, and in Image B's description and tags</w:t>
       </w:r>
     </w:p>
     <w:p>
@@ -12327,6 +12425,54 @@
     <w:p>
       <w:pPr>
         <w:pStyle w:val="Normal1"/>
+        <w:ind w:left="780"/>
+        <w:jc w:val="both"/>
+      </w:pPr>
+    </w:p>
+    <w:p>
+      <w:pPr>
+        <w:pStyle w:val="Normal1"/>
+        <w:ind w:left="780"/>
+        <w:jc w:val="both"/>
+      </w:pPr>
+      <w:r>
+        <w:t xml:space="preserve">As a convenience, the system may write a file containing only the </w:t>
+      </w:r>
+      <w:proofErr w:type="spellStart"/>
+      <w:r>
+        <w:t>image_id</w:t>
+      </w:r>
+      <w:proofErr w:type="spellEnd"/>
+      <w:r>
+        <w:t xml:space="preserve"> and </w:t>
+      </w:r>
+      <w:proofErr w:type="spellStart"/>
+      <w:r>
+        <w:t>label_vectors</w:t>
+      </w:r>
+      <w:proofErr w:type="spellEnd"/>
+      <w:r>
+        <w:t xml:space="preserve">, i.e. a file with 25 space-separated numbers per line, the first number as the </w:t>
+      </w:r>
+      <w:proofErr w:type="spellStart"/>
+      <w:r>
+        <w:t>image_id</w:t>
+      </w:r>
+      <w:proofErr w:type="spellEnd"/>
+      <w:r>
+        <w:t xml:space="preserve"> and the remaining numbers as the per-label likelihoods.</w:t>
+      </w:r>
+    </w:p>
+    <w:p>
+      <w:pPr>
+        <w:pStyle w:val="Normal1"/>
+        <w:ind w:left="780"/>
+        <w:jc w:val="both"/>
+      </w:pPr>
+    </w:p>
+    <w:p>
+      <w:pPr>
+        <w:pStyle w:val="Normal1"/>
         <w:numPr>
           <w:ilvl w:val="0"/>
           <w:numId w:val="13"/>
@@ -12405,6 +12551,7 @@
         <w:jc w:val="both"/>
       </w:pPr>
       <w:r>
+        <w:lastRenderedPageBreak/>
         <w:t>References</w:t>
       </w:r>
     </w:p>
@@ -12902,7 +13049,6 @@
           <w:rFonts w:eastAsia="Times New Roman"/>
           <w:szCs w:val="22"/>
         </w:rPr>
-        <w:lastRenderedPageBreak/>
         <w:t xml:space="preserve">[Lindstaedt2008] </w:t>
       </w:r>
       <w:r>
@@ -13570,7 +13716,14 @@
           <w:color w:val="000000" w:themeColor="text1"/>
           <w:szCs w:val="22"/>
         </w:rPr>
-        <w:t xml:space="preserve">V20: 15 August 2015: Added details to address Brian </w:t>
+        <w:t>v</w:t>
+      </w:r>
+      <w:r>
+        <w:rPr>
+          <w:color w:val="000000" w:themeColor="text1"/>
+          <w:szCs w:val="22"/>
+        </w:rPr>
+        <w:t xml:space="preserve">20: 15 August 2015: Added details to address Brian </w:t>
       </w:r>
       <w:proofErr w:type="spellStart"/>
       <w:r>
@@ -13610,7 +13763,14 @@
           <w:color w:val="000000" w:themeColor="text1"/>
           <w:szCs w:val="22"/>
         </w:rPr>
-        <w:t>V21: 13</w:t>
+        <w:t>v</w:t>
+      </w:r>
+      <w:r>
+        <w:rPr>
+          <w:color w:val="000000" w:themeColor="text1"/>
+          <w:szCs w:val="22"/>
+        </w:rPr>
+        <w:t>21: 13</w:t>
       </w:r>
       <w:r>
         <w:rPr>
@@ -13699,6 +13859,230 @@
           <w:szCs w:val="22"/>
         </w:rPr>
         <w:t xml:space="preserve"> to the Image Indicator Table</w:t>
+      </w:r>
+    </w:p>
+    <w:p>
+      <w:pPr>
+        <w:pStyle w:val="Normal1"/>
+        <w:jc w:val="both"/>
+        <w:rPr>
+          <w:color w:val="000000" w:themeColor="text1"/>
+          <w:szCs w:val="22"/>
+        </w:rPr>
+      </w:pPr>
+      <w:r>
+        <w:rPr>
+          <w:color w:val="000000" w:themeColor="text1"/>
+          <w:szCs w:val="22"/>
+        </w:rPr>
+        <w:t>v22</w:t>
+      </w:r>
+      <w:r>
+        <w:rPr>
+          <w:color w:val="000000" w:themeColor="text1"/>
+          <w:szCs w:val="22"/>
+        </w:rPr>
+        <w:t xml:space="preserve">: </w:t>
+      </w:r>
+      <w:r>
+        <w:rPr>
+          <w:color w:val="000000" w:themeColor="text1"/>
+          <w:szCs w:val="22"/>
+        </w:rPr>
+        <w:t>21</w:t>
+      </w:r>
+      <w:r>
+        <w:rPr>
+          <w:color w:val="000000" w:themeColor="text1"/>
+          <w:szCs w:val="22"/>
+        </w:rPr>
+        <w:t xml:space="preserve"> August 2015: </w:t>
+      </w:r>
+    </w:p>
+    <w:p>
+      <w:pPr>
+        <w:pStyle w:val="Normal1"/>
+        <w:numPr>
+          <w:ilvl w:val="0"/>
+          <w:numId w:val="16"/>
+        </w:numPr>
+        <w:jc w:val="both"/>
+        <w:rPr>
+          <w:color w:val="000000" w:themeColor="text1"/>
+          <w:szCs w:val="22"/>
+        </w:rPr>
+      </w:pPr>
+      <w:r>
+        <w:rPr>
+          <w:color w:val="000000" w:themeColor="text1"/>
+          <w:szCs w:val="22"/>
+        </w:rPr>
+        <w:t>Expanded image indicator lookup table (IILUT)</w:t>
+      </w:r>
+      <w:r>
+        <w:rPr>
+          <w:color w:val="000000" w:themeColor="text1"/>
+          <w:szCs w:val="22"/>
+        </w:rPr>
+        <w:t xml:space="preserve"> </w:t>
+      </w:r>
+      <w:r>
+        <w:rPr>
+          <w:color w:val="000000" w:themeColor="text1"/>
+          <w:szCs w:val="22"/>
+        </w:rPr>
+        <w:t xml:space="preserve">to distinguish text strings that are 'tags' (in the </w:t>
+      </w:r>
+      <w:proofErr w:type="spellStart"/>
+      <w:r>
+        <w:rPr>
+          <w:color w:val="000000" w:themeColor="text1"/>
+          <w:szCs w:val="22"/>
+        </w:rPr>
+        <w:t>Flickr</w:t>
+      </w:r>
+      <w:proofErr w:type="spellEnd"/>
+      <w:r>
+        <w:rPr>
+          <w:color w:val="000000" w:themeColor="text1"/>
+          <w:szCs w:val="22"/>
+        </w:rPr>
+        <w:t xml:space="preserve"> sense) and mere 'words' found in the title, description, comments, etc. </w:t>
+      </w:r>
+      <w:r>
+        <w:rPr>
+          <w:color w:val="000000" w:themeColor="text1"/>
+          <w:szCs w:val="22"/>
+        </w:rPr>
+        <w:t>This information was carried on the edge table data but not preserved for nodes without edges.</w:t>
+      </w:r>
+      <w:r>
+        <w:rPr>
+          <w:color w:val="000000" w:themeColor="text1"/>
+          <w:szCs w:val="22"/>
+        </w:rPr>
+        <w:t xml:space="preserve"> </w:t>
+      </w:r>
+      <w:r>
+        <w:rPr>
+          <w:color w:val="000000" w:themeColor="text1"/>
+          <w:szCs w:val="22"/>
+        </w:rPr>
+        <w:t xml:space="preserve">This </w:t>
+      </w:r>
+      <w:r>
+        <w:rPr>
+          <w:color w:val="000000" w:themeColor="text1"/>
+          <w:szCs w:val="22"/>
+        </w:rPr>
+        <w:t xml:space="preserve">unfortunately disruptive change </w:t>
+      </w:r>
+      <w:r>
+        <w:rPr>
+          <w:color w:val="000000" w:themeColor="text1"/>
+          <w:szCs w:val="22"/>
+        </w:rPr>
+        <w:t xml:space="preserve">is necessary to re-create the data files used in </w:t>
+      </w:r>
+      <w:proofErr w:type="spellStart"/>
+      <w:r>
+        <w:rPr>
+          <w:color w:val="000000" w:themeColor="text1"/>
+          <w:szCs w:val="22"/>
+        </w:rPr>
+        <w:t>McAuley's</w:t>
+      </w:r>
+      <w:proofErr w:type="spellEnd"/>
+      <w:r>
+        <w:rPr>
+          <w:color w:val="000000" w:themeColor="text1"/>
+          <w:szCs w:val="22"/>
+        </w:rPr>
+        <w:t xml:space="preserve"> solution implementation. Prior to v22, 'word' </w:t>
+      </w:r>
+      <w:r>
+        <w:rPr>
+          <w:color w:val="000000" w:themeColor="text1"/>
+          <w:szCs w:val="22"/>
+        </w:rPr>
+        <w:t xml:space="preserve">(non-group) </w:t>
+      </w:r>
+      <w:r>
+        <w:rPr>
+          <w:color w:val="000000" w:themeColor="text1"/>
+          <w:szCs w:val="22"/>
+        </w:rPr>
+        <w:t>data in the IILUT were actually tags. Backwards-compatibility issues for PPAML solutions prior to v22 may include:</w:t>
+      </w:r>
+    </w:p>
+    <w:p>
+      <w:pPr>
+        <w:pStyle w:val="Normal1"/>
+        <w:numPr>
+          <w:ilvl w:val="1"/>
+          <w:numId w:val="15"/>
+        </w:numPr>
+        <w:jc w:val="both"/>
+        <w:rPr>
+          <w:color w:val="000000" w:themeColor="text1"/>
+          <w:szCs w:val="22"/>
+        </w:rPr>
+      </w:pPr>
+      <w:r>
+        <w:rPr>
+          <w:color w:val="000000" w:themeColor="text1"/>
+          <w:szCs w:val="22"/>
+        </w:rPr>
+        <w:t>Expanding parsers to accept 'new 'T' and 'B' flags</w:t>
+      </w:r>
+    </w:p>
+    <w:p>
+      <w:pPr>
+        <w:pStyle w:val="Normal1"/>
+        <w:numPr>
+          <w:ilvl w:val="1"/>
+          <w:numId w:val="15"/>
+        </w:numPr>
+        <w:jc w:val="both"/>
+        <w:rPr>
+          <w:color w:val="000000" w:themeColor="text1"/>
+          <w:szCs w:val="22"/>
+        </w:rPr>
+      </w:pPr>
+      <w:r>
+        <w:rPr>
+          <w:color w:val="000000" w:themeColor="text1"/>
+          <w:szCs w:val="22"/>
+        </w:rPr>
+        <w:t>Semantic change: new 'T' (or 'B') entries were old 'W' entries</w:t>
+      </w:r>
+      <w:r>
+        <w:rPr>
+          <w:color w:val="000000" w:themeColor="text1"/>
+          <w:szCs w:val="22"/>
+        </w:rPr>
+        <w:t>.</w:t>
+      </w:r>
+    </w:p>
+    <w:p>
+      <w:pPr>
+        <w:pStyle w:val="Normal1"/>
+        <w:numPr>
+          <w:ilvl w:val="0"/>
+          <w:numId w:val="15"/>
+        </w:numPr>
+        <w:jc w:val="both"/>
+        <w:rPr>
+          <w:color w:val="000000" w:themeColor="text1"/>
+          <w:szCs w:val="22"/>
+        </w:rPr>
+      </w:pPr>
+      <w:r>
+        <w:rPr>
+          <w:color w:val="000000" w:themeColor="text1"/>
+          <w:szCs w:val="22"/>
+        </w:rPr>
+        <w:t>Added the option for systems to output a reduced image table for scoring.</w:t>
       </w:r>
     </w:p>
     <w:p>
@@ -14436,80 +14820,163 @@
                 <w:sz w:val="18"/>
                 <w:szCs w:val="22"/>
               </w:rPr>
-              <w:t xml:space="preserve">Joint </w:t>
-            </w:r>
-            <w:r>
+              <w:t>Joint Histogram</w:t>
+            </w:r>
+          </w:p>
+        </w:tc>
+        <w:tc>
+          <w:tcPr>
+            <w:tcW w:w="630" w:type="dxa"/>
+          </w:tcPr>
+          <w:p>
+            <w:pPr>
+              <w:pStyle w:val="Normal1"/>
+              <w:jc w:val="both"/>
               <w:rPr>
                 <w:color w:val="000000" w:themeColor="text1"/>
                 <w:sz w:val="18"/>
                 <w:szCs w:val="22"/>
               </w:rPr>
-              <w:lastRenderedPageBreak/>
-              <w:t>Histogram</w:t>
-            </w:r>
-          </w:p>
-        </w:tc>
-        <w:tc>
-          <w:tcPr>
-            <w:tcW w:w="630" w:type="dxa"/>
-          </w:tcPr>
-          <w:p>
-            <w:pPr>
-              <w:pStyle w:val="Normal1"/>
-              <w:jc w:val="both"/>
+            </w:pPr>
+            <w:r>
               <w:rPr>
                 <w:color w:val="000000" w:themeColor="text1"/>
                 <w:sz w:val="18"/>
                 <w:szCs w:val="22"/>
               </w:rPr>
-            </w:pPr>
-            <w:r>
+              <w:t>576</w:t>
+            </w:r>
+          </w:p>
+        </w:tc>
+        <w:tc>
+          <w:tcPr>
+            <w:tcW w:w="1710" w:type="dxa"/>
+          </w:tcPr>
+          <w:p>
+            <w:pPr>
+              <w:pStyle w:val="Normal1"/>
+              <w:jc w:val="both"/>
               <w:rPr>
                 <w:color w:val="000000" w:themeColor="text1"/>
                 <w:sz w:val="18"/>
                 <w:szCs w:val="22"/>
               </w:rPr>
-              <w:lastRenderedPageBreak/>
-              <w:t>576</w:t>
-            </w:r>
-          </w:p>
-        </w:tc>
-        <w:tc>
-          <w:tcPr>
-            <w:tcW w:w="1710" w:type="dxa"/>
-          </w:tcPr>
-          <w:p>
-            <w:pPr>
-              <w:pStyle w:val="Normal1"/>
-              <w:jc w:val="both"/>
+            </w:pPr>
+            <w:r>
               <w:rPr>
                 <w:color w:val="000000" w:themeColor="text1"/>
                 <w:sz w:val="18"/>
                 <w:szCs w:val="22"/>
               </w:rPr>
-            </w:pPr>
-            <w:r>
+              <w:t>Combines 64-bin RGB and pixel rank</w:t>
+            </w:r>
+          </w:p>
+        </w:tc>
+        <w:tc>
+          <w:tcPr>
+            <w:tcW w:w="5778" w:type="dxa"/>
+          </w:tcPr>
+          <w:p>
+            <w:pPr>
+              <w:pStyle w:val="Normal1"/>
+              <w:jc w:val="both"/>
+              <w:rPr>
+                <w:rFonts w:ascii="Menlo-Regular" w:hAnsi="Menlo-Regular" w:cs="Menlo-Regular"/>
+                <w:sz w:val="18"/>
+                <w:szCs w:val="22"/>
+              </w:rPr>
+            </w:pPr>
+            <w:r>
+              <w:rPr>
+                <w:rFonts w:ascii="Menlo-Regular" w:hAnsi="Menlo-Regular" w:cs="Menlo-Regular"/>
+                <w:sz w:val="18"/>
+                <w:szCs w:val="22"/>
+              </w:rPr>
+              <w:t>https://code.google.com/p/lire/source/browse/trunk/src/main/java/net/</w:t>
+            </w:r>
+          </w:p>
+          <w:p>
+            <w:pPr>
+              <w:pStyle w:val="Normal1"/>
+              <w:jc w:val="both"/>
+              <w:rPr>
+                <w:rFonts w:ascii="Menlo-Regular" w:hAnsi="Menlo-Regular" w:cs="Menlo-Regular"/>
+                <w:sz w:val="18"/>
+                <w:szCs w:val="22"/>
+              </w:rPr>
+            </w:pPr>
+            <w:proofErr w:type="spellStart"/>
+            <w:r>
+              <w:rPr>
+                <w:rFonts w:ascii="Menlo-Regular" w:hAnsi="Menlo-Regular" w:cs="Menlo-Regular"/>
+                <w:sz w:val="18"/>
+                <w:szCs w:val="22"/>
+              </w:rPr>
+              <w:t>semanticmetadata</w:t>
+            </w:r>
+            <w:proofErr w:type="spellEnd"/>
+            <w:r>
+              <w:rPr>
+                <w:rFonts w:ascii="Menlo-Regular" w:hAnsi="Menlo-Regular" w:cs="Menlo-Regular"/>
+                <w:sz w:val="18"/>
+                <w:szCs w:val="22"/>
+              </w:rPr>
+              <w:t>/lire/</w:t>
+            </w:r>
+            <w:proofErr w:type="spellStart"/>
+            <w:r>
+              <w:rPr>
+                <w:rFonts w:ascii="Menlo-Regular" w:hAnsi="Menlo-Regular" w:cs="Menlo-Regular"/>
+                <w:sz w:val="18"/>
+                <w:szCs w:val="22"/>
+              </w:rPr>
+              <w:t>imageanalysis</w:t>
+            </w:r>
+            <w:proofErr w:type="spellEnd"/>
+            <w:r>
+              <w:rPr>
+                <w:rFonts w:ascii="Menlo-Regular" w:hAnsi="Menlo-Regular" w:cs="Menlo-Regular"/>
+                <w:sz w:val="18"/>
+                <w:szCs w:val="22"/>
+              </w:rPr>
+              <w:t>/</w:t>
+            </w:r>
+            <w:proofErr w:type="spellStart"/>
+            <w:r>
+              <w:rPr>
+                <w:rFonts w:ascii="Menlo-Regular" w:hAnsi="Menlo-Regular" w:cs="Menlo-Regular"/>
+                <w:sz w:val="18"/>
+                <w:szCs w:val="22"/>
+              </w:rPr>
+              <w:t>JointHistogram.java?r</w:t>
+            </w:r>
+            <w:proofErr w:type="spellEnd"/>
+            <w:r>
+              <w:rPr>
+                <w:rFonts w:ascii="Menlo-Regular" w:hAnsi="Menlo-Regular" w:cs="Menlo-Regular"/>
+                <w:sz w:val="18"/>
+                <w:szCs w:val="22"/>
+              </w:rPr>
+              <w:t>=20</w:t>
+            </w:r>
+          </w:p>
+          <w:p>
+            <w:pPr>
+              <w:pStyle w:val="Normal1"/>
+              <w:jc w:val="both"/>
               <w:rPr>
                 <w:color w:val="000000" w:themeColor="text1"/>
                 <w:sz w:val="18"/>
                 <w:szCs w:val="22"/>
               </w:rPr>
-              <w:t xml:space="preserve">Combines 64-bin </w:t>
-            </w:r>
-            <w:r>
-              <w:rPr>
-                <w:color w:val="000000" w:themeColor="text1"/>
-                <w:sz w:val="18"/>
-                <w:szCs w:val="22"/>
-              </w:rPr>
-              <w:lastRenderedPageBreak/>
-              <w:t>RGB and pixel rank</w:t>
-            </w:r>
-          </w:p>
-        </w:tc>
-        <w:tc>
-          <w:tcPr>
-            <w:tcW w:w="5778" w:type="dxa"/>
+            </w:pPr>
+          </w:p>
+        </w:tc>
+      </w:tr>
+      <w:tr>
+        <w:tc>
+          <w:tcPr>
+            <w:tcW w:w="1458" w:type="dxa"/>
           </w:tcPr>
           <w:p>
             <w:pPr>
@@ -14521,118 +14988,13 @@
                 <w:szCs w:val="22"/>
               </w:rPr>
             </w:pPr>
+            <w:proofErr w:type="spellStart"/>
             <w:r>
               <w:rPr>
                 <w:rFonts w:ascii="Menlo-Regular" w:hAnsi="Menlo-Regular" w:cs="Menlo-Regular"/>
                 <w:sz w:val="18"/>
                 <w:szCs w:val="22"/>
               </w:rPr>
-              <w:lastRenderedPageBreak/>
-              <w:t>https://code.google.com/p/lire/source/browse/trunk/src/main/java/net/</w:t>
-            </w:r>
-          </w:p>
-          <w:p>
-            <w:pPr>
-              <w:pStyle w:val="Normal1"/>
-              <w:jc w:val="both"/>
-              <w:rPr>
-                <w:rFonts w:ascii="Menlo-Regular" w:hAnsi="Menlo-Regular" w:cs="Menlo-Regular"/>
-                <w:sz w:val="18"/>
-                <w:szCs w:val="22"/>
-              </w:rPr>
-            </w:pPr>
-            <w:proofErr w:type="spellStart"/>
-            <w:r>
-              <w:rPr>
-                <w:rFonts w:ascii="Menlo-Regular" w:hAnsi="Menlo-Regular" w:cs="Menlo-Regular"/>
-                <w:sz w:val="18"/>
-                <w:szCs w:val="22"/>
-              </w:rPr>
-              <w:lastRenderedPageBreak/>
-              <w:t>semanticmetadata</w:t>
-            </w:r>
-            <w:proofErr w:type="spellEnd"/>
-            <w:r>
-              <w:rPr>
-                <w:rFonts w:ascii="Menlo-Regular" w:hAnsi="Menlo-Regular" w:cs="Menlo-Regular"/>
-                <w:sz w:val="18"/>
-                <w:szCs w:val="22"/>
-              </w:rPr>
-              <w:t>/lire/</w:t>
-            </w:r>
-            <w:proofErr w:type="spellStart"/>
-            <w:r>
-              <w:rPr>
-                <w:rFonts w:ascii="Menlo-Regular" w:hAnsi="Menlo-Regular" w:cs="Menlo-Regular"/>
-                <w:sz w:val="18"/>
-                <w:szCs w:val="22"/>
-              </w:rPr>
-              <w:t>imageanalysis</w:t>
-            </w:r>
-            <w:proofErr w:type="spellEnd"/>
-            <w:r>
-              <w:rPr>
-                <w:rFonts w:ascii="Menlo-Regular" w:hAnsi="Menlo-Regular" w:cs="Menlo-Regular"/>
-                <w:sz w:val="18"/>
-                <w:szCs w:val="22"/>
-              </w:rPr>
-              <w:t>/</w:t>
-            </w:r>
-            <w:proofErr w:type="spellStart"/>
-            <w:r>
-              <w:rPr>
-                <w:rFonts w:ascii="Menlo-Regular" w:hAnsi="Menlo-Regular" w:cs="Menlo-Regular"/>
-                <w:sz w:val="18"/>
-                <w:szCs w:val="22"/>
-              </w:rPr>
-              <w:t>JointHistogram.java?r</w:t>
-            </w:r>
-            <w:proofErr w:type="spellEnd"/>
-            <w:r>
-              <w:rPr>
-                <w:rFonts w:ascii="Menlo-Regular" w:hAnsi="Menlo-Regular" w:cs="Menlo-Regular"/>
-                <w:sz w:val="18"/>
-                <w:szCs w:val="22"/>
-              </w:rPr>
-              <w:t>=20</w:t>
-            </w:r>
-          </w:p>
-          <w:p>
-            <w:pPr>
-              <w:pStyle w:val="Normal1"/>
-              <w:jc w:val="both"/>
-              <w:rPr>
-                <w:color w:val="000000" w:themeColor="text1"/>
-                <w:sz w:val="18"/>
-                <w:szCs w:val="22"/>
-              </w:rPr>
-            </w:pPr>
-          </w:p>
-        </w:tc>
-      </w:tr>
-      <w:tr>
-        <w:tc>
-          <w:tcPr>
-            <w:tcW w:w="1458" w:type="dxa"/>
-          </w:tcPr>
-          <w:p>
-            <w:pPr>
-              <w:pStyle w:val="Normal1"/>
-              <w:jc w:val="both"/>
-              <w:rPr>
-                <w:rFonts w:ascii="Menlo-Regular" w:hAnsi="Menlo-Regular" w:cs="Menlo-Regular"/>
-                <w:sz w:val="18"/>
-                <w:szCs w:val="22"/>
-              </w:rPr>
-            </w:pPr>
-            <w:proofErr w:type="spellStart"/>
-            <w:r>
-              <w:rPr>
-                <w:rFonts w:ascii="Menlo-Regular" w:hAnsi="Menlo-Regular" w:cs="Menlo-Regular"/>
-                <w:sz w:val="18"/>
-                <w:szCs w:val="22"/>
-              </w:rPr>
-              <w:lastRenderedPageBreak/>
               <w:t>AutoColor</w:t>
             </w:r>
             <w:proofErr w:type="spellEnd"/>
@@ -15932,7 +16294,15 @@
           <w:color w:val="000000" w:themeColor="text1"/>
           <w:szCs w:val="22"/>
         </w:rPr>
-        <w:t xml:space="preserve"> how the CSIFT features computed on each image respond to a 1000-element codebook. The codebook was generated by k-means clustering 800,000 features selected from the roughly 11,000,000 CSIFT features generated by the complete set of 9182 CP6 training images. The features </w:t>
+        <w:t xml:space="preserve"> how the CSIFT features computed on each image respond to a 1000-element codebook. The codebook was generated </w:t>
+      </w:r>
+      <w:r>
+        <w:rPr>
+          <w:color w:val="000000" w:themeColor="text1"/>
+          <w:szCs w:val="22"/>
+        </w:rPr>
+        <w:lastRenderedPageBreak/>
+        <w:t xml:space="preserve">by k-means clustering 800,000 features selected from the roughly 11,000,000 CSIFT features generated by the complete set of 9182 CP6 training images. The features </w:t>
       </w:r>
       <w:r>
         <w:rPr>
@@ -16362,15 +16732,7 @@
           <w:color w:val="000000" w:themeColor="text1"/>
           <w:szCs w:val="22"/>
         </w:rPr>
-        <w:t xml:space="preserve"> </w:t>
-      </w:r>
-      <w:r>
-        <w:rPr>
-          <w:color w:val="000000" w:themeColor="text1"/>
-          <w:szCs w:val="22"/>
-        </w:rPr>
-        <w:lastRenderedPageBreak/>
-        <w:t xml:space="preserve">neural network [D1] as trained on </w:t>
+        <w:t xml:space="preserve"> neural network [D1] as trained on </w:t>
       </w:r>
       <w:proofErr w:type="spellStart"/>
       <w:r>
@@ -17689,6 +18051,119 @@
     </w:lvl>
   </w:abstractNum>
   <w:abstractNum w:abstractNumId="7">
+    <w:nsid w:val="3B8935C3"/>
+    <w:multiLevelType w:val="hybridMultilevel"/>
+    <w:tmpl w:val="5EFECC18"/>
+    <w:lvl w:ilvl="0" w:tplc="04090001">
+      <w:start w:val="1"/>
+      <w:numFmt w:val="bullet"/>
+      <w:lvlText w:val=""/>
+      <w:lvlJc w:val="left"/>
+      <w:pPr>
+        <w:ind w:left="720" w:hanging="360"/>
+      </w:pPr>
+      <w:rPr>
+        <w:rFonts w:ascii="Symbol" w:hAnsi="Symbol" w:hint="default"/>
+      </w:rPr>
+    </w:lvl>
+    <w:lvl w:ilvl="1" w:tplc="04090003">
+      <w:start w:val="1"/>
+      <w:numFmt w:val="bullet"/>
+      <w:lvlText w:val="o"/>
+      <w:lvlJc w:val="left"/>
+      <w:pPr>
+        <w:ind w:left="1440" w:hanging="360"/>
+      </w:pPr>
+      <w:rPr>
+        <w:rFonts w:ascii="Courier New" w:hAnsi="Courier New" w:cs="Courier New" w:hint="default"/>
+      </w:rPr>
+    </w:lvl>
+    <w:lvl w:ilvl="2" w:tplc="04090005" w:tentative="1">
+      <w:start w:val="1"/>
+      <w:numFmt w:val="bullet"/>
+      <w:lvlText w:val=""/>
+      <w:lvlJc w:val="left"/>
+      <w:pPr>
+        <w:ind w:left="2160" w:hanging="360"/>
+      </w:pPr>
+      <w:rPr>
+        <w:rFonts w:ascii="Wingdings" w:hAnsi="Wingdings" w:hint="default"/>
+      </w:rPr>
+    </w:lvl>
+    <w:lvl w:ilvl="3" w:tplc="04090001" w:tentative="1">
+      <w:start w:val="1"/>
+      <w:numFmt w:val="bullet"/>
+      <w:lvlText w:val=""/>
+      <w:lvlJc w:val="left"/>
+      <w:pPr>
+        <w:ind w:left="2880" w:hanging="360"/>
+      </w:pPr>
+      <w:rPr>
+        <w:rFonts w:ascii="Symbol" w:hAnsi="Symbol" w:hint="default"/>
+      </w:rPr>
+    </w:lvl>
+    <w:lvl w:ilvl="4" w:tplc="04090003" w:tentative="1">
+      <w:start w:val="1"/>
+      <w:numFmt w:val="bullet"/>
+      <w:lvlText w:val="o"/>
+      <w:lvlJc w:val="left"/>
+      <w:pPr>
+        <w:ind w:left="3600" w:hanging="360"/>
+      </w:pPr>
+      <w:rPr>
+        <w:rFonts w:ascii="Courier New" w:hAnsi="Courier New" w:cs="Courier New" w:hint="default"/>
+      </w:rPr>
+    </w:lvl>
+    <w:lvl w:ilvl="5" w:tplc="04090005" w:tentative="1">
+      <w:start w:val="1"/>
+      <w:numFmt w:val="bullet"/>
+      <w:lvlText w:val=""/>
+      <w:lvlJc w:val="left"/>
+      <w:pPr>
+        <w:ind w:left="4320" w:hanging="360"/>
+      </w:pPr>
+      <w:rPr>
+        <w:rFonts w:ascii="Wingdings" w:hAnsi="Wingdings" w:hint="default"/>
+      </w:rPr>
+    </w:lvl>
+    <w:lvl w:ilvl="6" w:tplc="04090001" w:tentative="1">
+      <w:start w:val="1"/>
+      <w:numFmt w:val="bullet"/>
+      <w:lvlText w:val=""/>
+      <w:lvlJc w:val="left"/>
+      <w:pPr>
+        <w:ind w:left="5040" w:hanging="360"/>
+      </w:pPr>
+      <w:rPr>
+        <w:rFonts w:ascii="Symbol" w:hAnsi="Symbol" w:hint="default"/>
+      </w:rPr>
+    </w:lvl>
+    <w:lvl w:ilvl="7" w:tplc="04090003" w:tentative="1">
+      <w:start w:val="1"/>
+      <w:numFmt w:val="bullet"/>
+      <w:lvlText w:val="o"/>
+      <w:lvlJc w:val="left"/>
+      <w:pPr>
+        <w:ind w:left="5760" w:hanging="360"/>
+      </w:pPr>
+      <w:rPr>
+        <w:rFonts w:ascii="Courier New" w:hAnsi="Courier New" w:cs="Courier New" w:hint="default"/>
+      </w:rPr>
+    </w:lvl>
+    <w:lvl w:ilvl="8" w:tplc="04090005" w:tentative="1">
+      <w:start w:val="1"/>
+      <w:numFmt w:val="bullet"/>
+      <w:lvlText w:val=""/>
+      <w:lvlJc w:val="left"/>
+      <w:pPr>
+        <w:ind w:left="6480" w:hanging="360"/>
+      </w:pPr>
+      <w:rPr>
+        <w:rFonts w:ascii="Wingdings" w:hAnsi="Wingdings" w:hint="default"/>
+      </w:rPr>
+    </w:lvl>
+  </w:abstractNum>
+  <w:abstractNum w:abstractNumId="8">
     <w:nsid w:val="5183554E"/>
     <w:multiLevelType w:val="hybridMultilevel"/>
     <w:tmpl w:val="AC4EB39A"/>
@@ -17801,7 +18276,7 @@
       </w:rPr>
     </w:lvl>
   </w:abstractNum>
-  <w:abstractNum w:abstractNumId="8">
+  <w:abstractNum w:abstractNumId="9">
     <w:nsid w:val="54243875"/>
     <w:multiLevelType w:val="hybridMultilevel"/>
     <w:tmpl w:val="60366C42"/>
@@ -17914,10 +18389,10 @@
       </w:rPr>
     </w:lvl>
   </w:abstractNum>
-  <w:abstractNum w:abstractNumId="9">
-    <w:nsid w:val="63DD5EC0"/>
+  <w:abstractNum w:abstractNumId="10">
+    <w:nsid w:val="57134692"/>
     <w:multiLevelType w:val="hybridMultilevel"/>
-    <w:tmpl w:val="5382394A"/>
+    <w:tmpl w:val="141CCF0C"/>
     <w:lvl w:ilvl="0" w:tplc="04090001">
       <w:start w:val="1"/>
       <w:numFmt w:val="bullet"/>
@@ -18027,7 +18502,120 @@
       </w:rPr>
     </w:lvl>
   </w:abstractNum>
-  <w:abstractNum w:abstractNumId="10">
+  <w:abstractNum w:abstractNumId="11">
+    <w:nsid w:val="63DD5EC0"/>
+    <w:multiLevelType w:val="hybridMultilevel"/>
+    <w:tmpl w:val="5382394A"/>
+    <w:lvl w:ilvl="0" w:tplc="04090001">
+      <w:start w:val="1"/>
+      <w:numFmt w:val="bullet"/>
+      <w:lvlText w:val=""/>
+      <w:lvlJc w:val="left"/>
+      <w:pPr>
+        <w:ind w:left="720" w:hanging="360"/>
+      </w:pPr>
+      <w:rPr>
+        <w:rFonts w:ascii="Symbol" w:hAnsi="Symbol" w:hint="default"/>
+      </w:rPr>
+    </w:lvl>
+    <w:lvl w:ilvl="1" w:tplc="04090003" w:tentative="1">
+      <w:start w:val="1"/>
+      <w:numFmt w:val="bullet"/>
+      <w:lvlText w:val="o"/>
+      <w:lvlJc w:val="left"/>
+      <w:pPr>
+        <w:ind w:left="1440" w:hanging="360"/>
+      </w:pPr>
+      <w:rPr>
+        <w:rFonts w:ascii="Courier New" w:hAnsi="Courier New" w:cs="Courier New" w:hint="default"/>
+      </w:rPr>
+    </w:lvl>
+    <w:lvl w:ilvl="2" w:tplc="04090005" w:tentative="1">
+      <w:start w:val="1"/>
+      <w:numFmt w:val="bullet"/>
+      <w:lvlText w:val=""/>
+      <w:lvlJc w:val="left"/>
+      <w:pPr>
+        <w:ind w:left="2160" w:hanging="360"/>
+      </w:pPr>
+      <w:rPr>
+        <w:rFonts w:ascii="Wingdings" w:hAnsi="Wingdings" w:hint="default"/>
+      </w:rPr>
+    </w:lvl>
+    <w:lvl w:ilvl="3" w:tplc="04090001" w:tentative="1">
+      <w:start w:val="1"/>
+      <w:numFmt w:val="bullet"/>
+      <w:lvlText w:val=""/>
+      <w:lvlJc w:val="left"/>
+      <w:pPr>
+        <w:ind w:left="2880" w:hanging="360"/>
+      </w:pPr>
+      <w:rPr>
+        <w:rFonts w:ascii="Symbol" w:hAnsi="Symbol" w:hint="default"/>
+      </w:rPr>
+    </w:lvl>
+    <w:lvl w:ilvl="4" w:tplc="04090003" w:tentative="1">
+      <w:start w:val="1"/>
+      <w:numFmt w:val="bullet"/>
+      <w:lvlText w:val="o"/>
+      <w:lvlJc w:val="left"/>
+      <w:pPr>
+        <w:ind w:left="3600" w:hanging="360"/>
+      </w:pPr>
+      <w:rPr>
+        <w:rFonts w:ascii="Courier New" w:hAnsi="Courier New" w:cs="Courier New" w:hint="default"/>
+      </w:rPr>
+    </w:lvl>
+    <w:lvl w:ilvl="5" w:tplc="04090005" w:tentative="1">
+      <w:start w:val="1"/>
+      <w:numFmt w:val="bullet"/>
+      <w:lvlText w:val=""/>
+      <w:lvlJc w:val="left"/>
+      <w:pPr>
+        <w:ind w:left="4320" w:hanging="360"/>
+      </w:pPr>
+      <w:rPr>
+        <w:rFonts w:ascii="Wingdings" w:hAnsi="Wingdings" w:hint="default"/>
+      </w:rPr>
+    </w:lvl>
+    <w:lvl w:ilvl="6" w:tplc="04090001" w:tentative="1">
+      <w:start w:val="1"/>
+      <w:numFmt w:val="bullet"/>
+      <w:lvlText w:val=""/>
+      <w:lvlJc w:val="left"/>
+      <w:pPr>
+        <w:ind w:left="5040" w:hanging="360"/>
+      </w:pPr>
+      <w:rPr>
+        <w:rFonts w:ascii="Symbol" w:hAnsi="Symbol" w:hint="default"/>
+      </w:rPr>
+    </w:lvl>
+    <w:lvl w:ilvl="7" w:tplc="04090003" w:tentative="1">
+      <w:start w:val="1"/>
+      <w:numFmt w:val="bullet"/>
+      <w:lvlText w:val="o"/>
+      <w:lvlJc w:val="left"/>
+      <w:pPr>
+        <w:ind w:left="5760" w:hanging="360"/>
+      </w:pPr>
+      <w:rPr>
+        <w:rFonts w:ascii="Courier New" w:hAnsi="Courier New" w:cs="Courier New" w:hint="default"/>
+      </w:rPr>
+    </w:lvl>
+    <w:lvl w:ilvl="8" w:tplc="04090005" w:tentative="1">
+      <w:start w:val="1"/>
+      <w:numFmt w:val="bullet"/>
+      <w:lvlText w:val=""/>
+      <w:lvlJc w:val="left"/>
+      <w:pPr>
+        <w:ind w:left="6480" w:hanging="360"/>
+      </w:pPr>
+      <w:rPr>
+        <w:rFonts w:ascii="Wingdings" w:hAnsi="Wingdings" w:hint="default"/>
+      </w:rPr>
+    </w:lvl>
+  </w:abstractNum>
+  <w:abstractNum w:abstractNumId="12">
     <w:nsid w:val="65BD3FE7"/>
     <w:multiLevelType w:val="multilevel"/>
     <w:tmpl w:val="77F2EFC0"/>
@@ -18176,7 +18764,7 @@
       </w:rPr>
     </w:lvl>
   </w:abstractNum>
-  <w:abstractNum w:abstractNumId="11">
+  <w:abstractNum w:abstractNumId="13">
     <w:nsid w:val="69C4605E"/>
     <w:multiLevelType w:val="hybridMultilevel"/>
     <w:tmpl w:val="643489A4"/>
@@ -18262,7 +18850,7 @@
       </w:pPr>
     </w:lvl>
   </w:abstractNum>
-  <w:abstractNum w:abstractNumId="12">
+  <w:abstractNum w:abstractNumId="14">
     <w:nsid w:val="734B6652"/>
     <w:multiLevelType w:val="hybridMultilevel"/>
     <w:tmpl w:val="3DF442A2"/>
@@ -18375,7 +18963,7 @@
       </w:rPr>
     </w:lvl>
   </w:abstractNum>
-  <w:abstractNum w:abstractNumId="13">
+  <w:abstractNum w:abstractNumId="15">
     <w:nsid w:val="760D14F2"/>
     <w:multiLevelType w:val="hybridMultilevel"/>
     <w:tmpl w:val="9B2A498C"/>
@@ -18495,22 +19083,22 @@
     <w:abstractNumId w:val="1"/>
   </w:num>
   <w:num w:numId="3">
-    <w:abstractNumId w:val="7"/>
+    <w:abstractNumId w:val="8"/>
   </w:num>
   <w:num w:numId="4">
-    <w:abstractNumId w:val="9"/>
+    <w:abstractNumId w:val="11"/>
   </w:num>
   <w:num w:numId="5">
-    <w:abstractNumId w:val="10"/>
+    <w:abstractNumId w:val="12"/>
   </w:num>
   <w:num w:numId="6">
-    <w:abstractNumId w:val="11"/>
+    <w:abstractNumId w:val="13"/>
   </w:num>
   <w:num w:numId="7">
     <w:abstractNumId w:val="2"/>
   </w:num>
   <w:num w:numId="8">
-    <w:abstractNumId w:val="12"/>
+    <w:abstractNumId w:val="14"/>
   </w:num>
   <w:num w:numId="9">
     <w:abstractNumId w:val="5"/>
@@ -18525,10 +19113,16 @@
     <w:abstractNumId w:val="6"/>
   </w:num>
   <w:num w:numId="13">
-    <w:abstractNumId w:val="8"/>
+    <w:abstractNumId w:val="9"/>
   </w:num>
   <w:num w:numId="14">
-    <w:abstractNumId w:val="13"/>
+    <w:abstractNumId w:val="15"/>
+  </w:num>
+  <w:num w:numId="15">
+    <w:abstractNumId w:val="7"/>
+  </w:num>
+  <w:num w:numId="16">
+    <w:abstractNumId w:val="10"/>
   </w:num>
 </w:numbering>
 </file>
@@ -19918,7 +20512,7 @@
 </file>
 
 <file path=customXml/itemProps1.xml><?xml version="1.0" encoding="utf-8"?>
-<ds:datastoreItem xmlns:ds="http://schemas.openxmlformats.org/officeDocument/2006/customXml" ds:itemID="{70F90583-DA85-4686-A918-D26DBAE06749}">
+<ds:datastoreItem xmlns:ds="http://schemas.openxmlformats.org/officeDocument/2006/customXml" ds:itemID="{01CA8FA1-E148-4494-94DC-5FE231F3C6F8}">
   <ds:schemaRefs>
     <ds:schemaRef ds:uri="http://schemas.openxmlformats.org/officeDocument/2006/bibliography"/>
   </ds:schemaRefs>

</xml_diff>